<commit_message>
Continuando memoria Cambiado el orden de los mensajes del tutorial Cambiado el tipo de compresion para cada imagen
</commit_message>
<xml_diff>
--- a/Documentacion/Memoria.docx
+++ b/Documentacion/Memoria.docx
@@ -10,7 +10,6 @@
           <w:docPartUnique/>
         </w:docPartObj>
       </w:sdtPr>
-      <w:sdtEndPr/>
       <w:sdtContent>
         <w:p>
           <w:r>
@@ -973,6 +972,7 @@
       <w:bookmarkStart w:id="4" w:name="_Toc428267701"/>
       <w:bookmarkStart w:id="5" w:name="_Toc428343615"/>
       <w:bookmarkStart w:id="6" w:name="_Toc428442598"/>
+      <w:bookmarkStart w:id="7" w:name="_Toc428612353"/>
       <w:r>
         <w:lastRenderedPageBreak/>
         <w:t>Resumen</w:t>
@@ -984,6 +984,7 @@
       <w:bookmarkEnd w:id="4"/>
       <w:bookmarkEnd w:id="5"/>
       <w:bookmarkEnd w:id="6"/>
+      <w:bookmarkEnd w:id="7"/>
       <w:r>
         <w:br w:type="page"/>
       </w:r>
@@ -992,24 +993,26 @@
       <w:pPr>
         <w:pStyle w:val="Heading1"/>
       </w:pPr>
-      <w:bookmarkStart w:id="7" w:name="_Toc425148515"/>
-      <w:bookmarkStart w:id="8" w:name="_Toc425149628"/>
-      <w:bookmarkStart w:id="9" w:name="_Toc425329951"/>
-      <w:bookmarkStart w:id="10" w:name="_Toc425407118"/>
-      <w:bookmarkStart w:id="11" w:name="_Toc428267702"/>
-      <w:bookmarkStart w:id="12" w:name="_Toc428343616"/>
-      <w:bookmarkStart w:id="13" w:name="_Toc428442599"/>
+      <w:bookmarkStart w:id="8" w:name="_Toc425148515"/>
+      <w:bookmarkStart w:id="9" w:name="_Toc425149628"/>
+      <w:bookmarkStart w:id="10" w:name="_Toc425329951"/>
+      <w:bookmarkStart w:id="11" w:name="_Toc425407118"/>
+      <w:bookmarkStart w:id="12" w:name="_Toc428267702"/>
+      <w:bookmarkStart w:id="13" w:name="_Toc428343616"/>
+      <w:bookmarkStart w:id="14" w:name="_Toc428442599"/>
+      <w:bookmarkStart w:id="15" w:name="_Toc428612354"/>
       <w:r>
         <w:lastRenderedPageBreak/>
         <w:t>Agradecimientos</w:t>
       </w:r>
-      <w:bookmarkEnd w:id="7"/>
       <w:bookmarkEnd w:id="8"/>
       <w:bookmarkEnd w:id="9"/>
       <w:bookmarkEnd w:id="10"/>
       <w:bookmarkEnd w:id="11"/>
       <w:bookmarkEnd w:id="12"/>
       <w:bookmarkEnd w:id="13"/>
+      <w:bookmarkEnd w:id="14"/>
+      <w:bookmarkEnd w:id="15"/>
     </w:p>
     <w:p>
       <w:pPr>
@@ -1018,14 +1021,15 @@
       <w:r>
         <w:br w:type="page"/>
       </w:r>
-      <w:bookmarkStart w:id="14" w:name="_Toc423495830"/>
-      <w:bookmarkStart w:id="15" w:name="_Toc425148516"/>
-      <w:bookmarkStart w:id="16" w:name="_Toc425149629"/>
-      <w:bookmarkStart w:id="17" w:name="_Toc425329952"/>
-      <w:bookmarkStart w:id="18" w:name="_Toc425407119"/>
-      <w:bookmarkStart w:id="19" w:name="_Toc428267703"/>
-      <w:bookmarkStart w:id="20" w:name="_Toc428343617"/>
-      <w:bookmarkStart w:id="21" w:name="_Toc428442600"/>
+      <w:bookmarkStart w:id="16" w:name="_Toc423495830"/>
+      <w:bookmarkStart w:id="17" w:name="_Toc425148516"/>
+      <w:bookmarkStart w:id="18" w:name="_Toc425149629"/>
+      <w:bookmarkStart w:id="19" w:name="_Toc425329952"/>
+      <w:bookmarkStart w:id="20" w:name="_Toc425407119"/>
+      <w:bookmarkStart w:id="21" w:name="_Toc428267703"/>
+      <w:bookmarkStart w:id="22" w:name="_Toc428343617"/>
+      <w:bookmarkStart w:id="23" w:name="_Toc428442600"/>
+      <w:bookmarkStart w:id="24" w:name="_Toc428612355"/>
       <w:r>
         <w:lastRenderedPageBreak/>
         <w:t>Í</w:t>
@@ -1033,20 +1037,21 @@
       <w:r>
         <w:t xml:space="preserve">ndice </w:t>
       </w:r>
-      <w:bookmarkEnd w:id="14"/>
-      <w:bookmarkEnd w:id="15"/>
       <w:bookmarkEnd w:id="16"/>
       <w:bookmarkEnd w:id="17"/>
       <w:bookmarkEnd w:id="18"/>
       <w:bookmarkEnd w:id="19"/>
-      <w:r>
-        <w:t>d</w:t>
-      </w:r>
-      <w:r>
-        <w:t>e contenidos</w:t>
-      </w:r>
       <w:bookmarkEnd w:id="20"/>
       <w:bookmarkEnd w:id="21"/>
+      <w:r>
+        <w:t>d</w:t>
+      </w:r>
+      <w:r>
+        <w:t>e contenidos</w:t>
+      </w:r>
+      <w:bookmarkEnd w:id="22"/>
+      <w:bookmarkEnd w:id="23"/>
+      <w:bookmarkEnd w:id="24"/>
     </w:p>
     <w:sdt>
       <w:sdtPr>
@@ -1121,7 +1126,7 @@
               <w:sz w:val="22"/>
             </w:rPr>
           </w:pPr>
-          <w:hyperlink w:anchor="_Toc428442602" w:history="1">
+          <w:hyperlink w:anchor="_Toc428612357" w:history="1">
             <w:r>
               <w:rPr>
                 <w:rStyle w:val="Hyperlink"/>
@@ -1163,7 +1168,7 @@
                 <w:noProof/>
                 <w:webHidden/>
               </w:rPr>
-              <w:instrText xml:space="preserve"> PAGEREF _Toc428442602 \h </w:instrText>
+              <w:instrText xml:space="preserve"> PAGEREF _Toc428612357 \h </w:instrText>
             </w:r>
             <w:r>
               <w:rPr>
@@ -1207,7 +1212,7 @@
               <w:sz w:val="22"/>
             </w:rPr>
           </w:pPr>
-          <w:hyperlink w:anchor="_Toc428442603" w:history="1">
+          <w:hyperlink w:anchor="_Toc428612358" w:history="1">
             <w:r>
               <w:rPr>
                 <w:rStyle w:val="Hyperlink"/>
@@ -1249,7 +1254,7 @@
                 <w:noProof/>
                 <w:webHidden/>
               </w:rPr>
-              <w:instrText xml:space="preserve"> PAGEREF _Toc428442603 \h </w:instrText>
+              <w:instrText xml:space="preserve"> PAGEREF _Toc428612358 \h </w:instrText>
             </w:r>
             <w:r>
               <w:rPr>
@@ -1293,7 +1298,7 @@
               <w:sz w:val="22"/>
             </w:rPr>
           </w:pPr>
-          <w:hyperlink w:anchor="_Toc428442604" w:history="1">
+          <w:hyperlink w:anchor="_Toc428612359" w:history="1">
             <w:r>
               <w:rPr>
                 <w:rStyle w:val="Hyperlink"/>
@@ -1335,7 +1340,7 @@
                 <w:noProof/>
                 <w:webHidden/>
               </w:rPr>
-              <w:instrText xml:space="preserve"> PAGEREF _Toc428442604 \h </w:instrText>
+              <w:instrText xml:space="preserve"> PAGEREF _Toc428612359 \h </w:instrText>
             </w:r>
             <w:r>
               <w:rPr>
@@ -1379,7 +1384,7 @@
               <w:sz w:val="22"/>
             </w:rPr>
           </w:pPr>
-          <w:hyperlink w:anchor="_Toc428442605" w:history="1">
+          <w:hyperlink w:anchor="_Toc428612360" w:history="1">
             <w:r>
               <w:rPr>
                 <w:rStyle w:val="Hyperlink"/>
@@ -1421,7 +1426,7 @@
                 <w:noProof/>
                 <w:webHidden/>
               </w:rPr>
-              <w:instrText xml:space="preserve"> PAGEREF _Toc428442605 \h </w:instrText>
+              <w:instrText xml:space="preserve"> PAGEREF _Toc428612360 \h </w:instrText>
             </w:r>
             <w:r>
               <w:rPr>
@@ -1465,7 +1470,7 @@
               <w:sz w:val="22"/>
             </w:rPr>
           </w:pPr>
-          <w:hyperlink w:anchor="_Toc428442606" w:history="1">
+          <w:hyperlink w:anchor="_Toc428612361" w:history="1">
             <w:r>
               <w:rPr>
                 <w:rStyle w:val="Hyperlink"/>
@@ -1507,7 +1512,7 @@
                 <w:noProof/>
                 <w:webHidden/>
               </w:rPr>
-              <w:instrText xml:space="preserve"> PAGEREF _Toc428442606 \h </w:instrText>
+              <w:instrText xml:space="preserve"> PAGEREF _Toc428612361 \h </w:instrText>
             </w:r>
             <w:r>
               <w:rPr>
@@ -1551,7 +1556,7 @@
               <w:sz w:val="22"/>
             </w:rPr>
           </w:pPr>
-          <w:hyperlink w:anchor="_Toc428442607" w:history="1">
+          <w:hyperlink w:anchor="_Toc428612362" w:history="1">
             <w:r>
               <w:rPr>
                 <w:rStyle w:val="Hyperlink"/>
@@ -1593,7 +1598,7 @@
                 <w:noProof/>
                 <w:webHidden/>
               </w:rPr>
-              <w:instrText xml:space="preserve"> PAGEREF _Toc428442607 \h </w:instrText>
+              <w:instrText xml:space="preserve"> PAGEREF _Toc428612362 \h </w:instrText>
             </w:r>
             <w:r>
               <w:rPr>
@@ -1637,7 +1642,7 @@
               <w:sz w:val="22"/>
             </w:rPr>
           </w:pPr>
-          <w:hyperlink w:anchor="_Toc428442608" w:history="1">
+          <w:hyperlink w:anchor="_Toc428612363" w:history="1">
             <w:r>
               <w:rPr>
                 <w:rStyle w:val="Hyperlink"/>
@@ -1679,7 +1684,7 @@
                 <w:noProof/>
                 <w:webHidden/>
               </w:rPr>
-              <w:instrText xml:space="preserve"> PAGEREF _Toc428442608 \h </w:instrText>
+              <w:instrText xml:space="preserve"> PAGEREF _Toc428612363 \h </w:instrText>
             </w:r>
             <w:r>
               <w:rPr>
@@ -1723,7 +1728,7 @@
               <w:sz w:val="22"/>
             </w:rPr>
           </w:pPr>
-          <w:hyperlink w:anchor="_Toc428442609" w:history="1">
+          <w:hyperlink w:anchor="_Toc428612364" w:history="1">
             <w:r>
               <w:rPr>
                 <w:rStyle w:val="Hyperlink"/>
@@ -1765,7 +1770,7 @@
                 <w:noProof/>
                 <w:webHidden/>
               </w:rPr>
-              <w:instrText xml:space="preserve"> PAGEREF _Toc428442609 \h </w:instrText>
+              <w:instrText xml:space="preserve"> PAGEREF _Toc428612364 \h </w:instrText>
             </w:r>
             <w:r>
               <w:rPr>
@@ -1809,7 +1814,7 @@
               <w:sz w:val="22"/>
             </w:rPr>
           </w:pPr>
-          <w:hyperlink w:anchor="_Toc428442610" w:history="1">
+          <w:hyperlink w:anchor="_Toc428612365" w:history="1">
             <w:r>
               <w:rPr>
                 <w:rStyle w:val="Hyperlink"/>
@@ -1851,7 +1856,7 @@
                 <w:noProof/>
                 <w:webHidden/>
               </w:rPr>
-              <w:instrText xml:space="preserve"> PAGEREF _Toc428442610 \h </w:instrText>
+              <w:instrText xml:space="preserve"> PAGEREF _Toc428612365 \h </w:instrText>
             </w:r>
             <w:r>
               <w:rPr>
@@ -1871,7 +1876,7 @@
                 <w:noProof/>
                 <w:webHidden/>
               </w:rPr>
-              <w:t>11</w:t>
+              <w:t>10</w:t>
             </w:r>
             <w:r>
               <w:rPr>
@@ -1895,7 +1900,7 @@
               <w:sz w:val="22"/>
             </w:rPr>
           </w:pPr>
-          <w:hyperlink w:anchor="_Toc428442611" w:history="1">
+          <w:hyperlink w:anchor="_Toc428612366" w:history="1">
             <w:r>
               <w:rPr>
                 <w:rStyle w:val="Hyperlink"/>
@@ -1937,7 +1942,7 @@
                 <w:noProof/>
                 <w:webHidden/>
               </w:rPr>
-              <w:instrText xml:space="preserve"> PAGEREF _Toc428442611 \h </w:instrText>
+              <w:instrText xml:space="preserve"> PAGEREF _Toc428612366 \h </w:instrText>
             </w:r>
             <w:r>
               <w:rPr>
@@ -1957,7 +1962,7 @@
                 <w:noProof/>
                 <w:webHidden/>
               </w:rPr>
-              <w:t>11</w:t>
+              <w:t>10</w:t>
             </w:r>
             <w:r>
               <w:rPr>
@@ -1981,7 +1986,7 @@
               <w:sz w:val="22"/>
             </w:rPr>
           </w:pPr>
-          <w:hyperlink w:anchor="_Toc428442612" w:history="1">
+          <w:hyperlink w:anchor="_Toc428612367" w:history="1">
             <w:r>
               <w:rPr>
                 <w:rStyle w:val="Hyperlink"/>
@@ -2023,7 +2028,7 @@
                 <w:noProof/>
                 <w:webHidden/>
               </w:rPr>
-              <w:instrText xml:space="preserve"> PAGEREF _Toc428442612 \h </w:instrText>
+              <w:instrText xml:space="preserve"> PAGEREF _Toc428612367 \h </w:instrText>
             </w:r>
             <w:r>
               <w:rPr>
@@ -2043,7 +2048,7 @@
                 <w:noProof/>
                 <w:webHidden/>
               </w:rPr>
-              <w:t>12</w:t>
+              <w:t>11</w:t>
             </w:r>
             <w:r>
               <w:rPr>
@@ -2067,7 +2072,7 @@
               <w:sz w:val="22"/>
             </w:rPr>
           </w:pPr>
-          <w:hyperlink w:anchor="_Toc428442613" w:history="1">
+          <w:hyperlink w:anchor="_Toc428612368" w:history="1">
             <w:r>
               <w:rPr>
                 <w:rStyle w:val="Hyperlink"/>
@@ -2109,7 +2114,7 @@
                 <w:noProof/>
                 <w:webHidden/>
               </w:rPr>
-              <w:instrText xml:space="preserve"> PAGEREF _Toc428442613 \h </w:instrText>
+              <w:instrText xml:space="preserve"> PAGEREF _Toc428612368 \h </w:instrText>
             </w:r>
             <w:r>
               <w:rPr>
@@ -2129,7 +2134,7 @@
                 <w:noProof/>
                 <w:webHidden/>
               </w:rPr>
-              <w:t>12</w:t>
+              <w:t>11</w:t>
             </w:r>
             <w:r>
               <w:rPr>
@@ -2153,7 +2158,7 @@
               <w:sz w:val="22"/>
             </w:rPr>
           </w:pPr>
-          <w:hyperlink w:anchor="_Toc428442614" w:history="1">
+          <w:hyperlink w:anchor="_Toc428612369" w:history="1">
             <w:r>
               <w:rPr>
                 <w:rStyle w:val="Hyperlink"/>
@@ -2195,7 +2200,7 @@
                 <w:noProof/>
                 <w:webHidden/>
               </w:rPr>
-              <w:instrText xml:space="preserve"> PAGEREF _Toc428442614 \h </w:instrText>
+              <w:instrText xml:space="preserve"> PAGEREF _Toc428612369 \h </w:instrText>
             </w:r>
             <w:r>
               <w:rPr>
@@ -2215,7 +2220,7 @@
                 <w:noProof/>
                 <w:webHidden/>
               </w:rPr>
-              <w:t>13</w:t>
+              <w:t>12</w:t>
             </w:r>
             <w:r>
               <w:rPr>
@@ -2239,7 +2244,7 @@
               <w:sz w:val="22"/>
             </w:rPr>
           </w:pPr>
-          <w:hyperlink w:anchor="_Toc428442615" w:history="1">
+          <w:hyperlink w:anchor="_Toc428612370" w:history="1">
             <w:r>
               <w:rPr>
                 <w:rStyle w:val="Hyperlink"/>
@@ -2281,7 +2286,7 @@
                 <w:noProof/>
                 <w:webHidden/>
               </w:rPr>
-              <w:instrText xml:space="preserve"> PAGEREF _Toc428442615 \h </w:instrText>
+              <w:instrText xml:space="preserve"> PAGEREF _Toc428612370 \h </w:instrText>
             </w:r>
             <w:r>
               <w:rPr>
@@ -2301,7 +2306,7 @@
                 <w:noProof/>
                 <w:webHidden/>
               </w:rPr>
-              <w:t>13</w:t>
+              <w:t>12</w:t>
             </w:r>
             <w:r>
               <w:rPr>
@@ -2325,7 +2330,7 @@
               <w:sz w:val="22"/>
             </w:rPr>
           </w:pPr>
-          <w:hyperlink w:anchor="_Toc428442616" w:history="1">
+          <w:hyperlink w:anchor="_Toc428612371" w:history="1">
             <w:r>
               <w:rPr>
                 <w:rStyle w:val="Hyperlink"/>
@@ -2367,7 +2372,7 @@
                 <w:noProof/>
                 <w:webHidden/>
               </w:rPr>
-              <w:instrText xml:space="preserve"> PAGEREF _Toc428442616 \h </w:instrText>
+              <w:instrText xml:space="preserve"> PAGEREF _Toc428612371 \h </w:instrText>
             </w:r>
             <w:r>
               <w:rPr>
@@ -2387,7 +2392,7 @@
                 <w:noProof/>
                 <w:webHidden/>
               </w:rPr>
-              <w:t>14</w:t>
+              <w:t>13</w:t>
             </w:r>
             <w:r>
               <w:rPr>
@@ -2411,7 +2416,7 @@
               <w:sz w:val="22"/>
             </w:rPr>
           </w:pPr>
-          <w:hyperlink w:anchor="_Toc428442617" w:history="1">
+          <w:hyperlink w:anchor="_Toc428612372" w:history="1">
             <w:r>
               <w:rPr>
                 <w:rStyle w:val="Hyperlink"/>
@@ -2453,7 +2458,7 @@
                 <w:noProof/>
                 <w:webHidden/>
               </w:rPr>
-              <w:instrText xml:space="preserve"> PAGEREF _Toc428442617 \h </w:instrText>
+              <w:instrText xml:space="preserve"> PAGEREF _Toc428612372 \h </w:instrText>
             </w:r>
             <w:r>
               <w:rPr>
@@ -2473,7 +2478,7 @@
                 <w:noProof/>
                 <w:webHidden/>
               </w:rPr>
-              <w:t>14</w:t>
+              <w:t>13</w:t>
             </w:r>
             <w:r>
               <w:rPr>
@@ -2497,7 +2502,7 @@
               <w:sz w:val="22"/>
             </w:rPr>
           </w:pPr>
-          <w:hyperlink w:anchor="_Toc428442618" w:history="1">
+          <w:hyperlink w:anchor="_Toc428612373" w:history="1">
             <w:r>
               <w:rPr>
                 <w:rStyle w:val="Hyperlink"/>
@@ -2539,7 +2544,7 @@
                 <w:noProof/>
                 <w:webHidden/>
               </w:rPr>
-              <w:instrText xml:space="preserve"> PAGEREF _Toc428442618 \h </w:instrText>
+              <w:instrText xml:space="preserve"> PAGEREF _Toc428612373 \h </w:instrText>
             </w:r>
             <w:r>
               <w:rPr>
@@ -2559,7 +2564,7 @@
                 <w:noProof/>
                 <w:webHidden/>
               </w:rPr>
-              <w:t>15</w:t>
+              <w:t>14</w:t>
             </w:r>
             <w:r>
               <w:rPr>
@@ -2583,7 +2588,7 @@
               <w:sz w:val="22"/>
             </w:rPr>
           </w:pPr>
-          <w:hyperlink w:anchor="_Toc428442619" w:history="1">
+          <w:hyperlink w:anchor="_Toc428612374" w:history="1">
             <w:r>
               <w:rPr>
                 <w:rStyle w:val="Hyperlink"/>
@@ -2604,6 +2609,92 @@
                 <w:rStyle w:val="Hyperlink"/>
                 <w:noProof/>
               </w:rPr>
+              <w:t>Jerarquía de clases</w:t>
+            </w:r>
+            <w:r>
+              <w:rPr>
+                <w:noProof/>
+                <w:webHidden/>
+              </w:rPr>
+              <w:tab/>
+            </w:r>
+            <w:r>
+              <w:rPr>
+                <w:noProof/>
+                <w:webHidden/>
+              </w:rPr>
+              <w:fldChar w:fldCharType="begin"/>
+            </w:r>
+            <w:r>
+              <w:rPr>
+                <w:noProof/>
+                <w:webHidden/>
+              </w:rPr>
+              <w:instrText xml:space="preserve"> PAGEREF _Toc428612374 \h </w:instrText>
+            </w:r>
+            <w:r>
+              <w:rPr>
+                <w:noProof/>
+                <w:webHidden/>
+              </w:rPr>
+            </w:r>
+            <w:r>
+              <w:rPr>
+                <w:noProof/>
+                <w:webHidden/>
+              </w:rPr>
+              <w:fldChar w:fldCharType="separate"/>
+            </w:r>
+            <w:r>
+              <w:rPr>
+                <w:noProof/>
+                <w:webHidden/>
+              </w:rPr>
+              <w:t>19</w:t>
+            </w:r>
+            <w:r>
+              <w:rPr>
+                <w:noProof/>
+                <w:webHidden/>
+              </w:rPr>
+              <w:fldChar w:fldCharType="end"/>
+            </w:r>
+          </w:hyperlink>
+        </w:p>
+        <w:p>
+          <w:pPr>
+            <w:pStyle w:val="TOC2"/>
+            <w:tabs>
+              <w:tab w:val="left" w:pos="880"/>
+              <w:tab w:val="right" w:leader="dot" w:pos="8777"/>
+            </w:tabs>
+            <w:rPr>
+              <w:rFonts w:asciiTheme="minorHAnsi" w:hAnsiTheme="minorHAnsi"/>
+              <w:noProof/>
+              <w:sz w:val="22"/>
+            </w:rPr>
+          </w:pPr>
+          <w:hyperlink w:anchor="_Toc428612375" w:history="1">
+            <w:r>
+              <w:rPr>
+                <w:rStyle w:val="Hyperlink"/>
+                <w:noProof/>
+              </w:rPr>
+              <w:t>6.4</w:t>
+            </w:r>
+            <w:r>
+              <w:rPr>
+                <w:rFonts w:asciiTheme="minorHAnsi" w:hAnsiTheme="minorHAnsi"/>
+                <w:noProof/>
+                <w:sz w:val="22"/>
+              </w:rPr>
+              <w:tab/>
+            </w:r>
+            <w:r>
+              <w:rPr>
+                <w:rStyle w:val="Hyperlink"/>
+                <w:noProof/>
+              </w:rPr>
               <w:t>Comunicación entre Servidor y Cliente</w:t>
             </w:r>
             <w:r>
@@ -2625,7 +2716,7 @@
                 <w:noProof/>
                 <w:webHidden/>
               </w:rPr>
-              <w:instrText xml:space="preserve"> PAGEREF _Toc428442619 \h </w:instrText>
+              <w:instrText xml:space="preserve"> PAGEREF _Toc428612375 \h </w:instrText>
             </w:r>
             <w:r>
               <w:rPr>
@@ -2645,7 +2736,93 @@
                 <w:noProof/>
                 <w:webHidden/>
               </w:rPr>
-              <w:t>16</w:t>
+              <w:t>19</w:t>
+            </w:r>
+            <w:r>
+              <w:rPr>
+                <w:noProof/>
+                <w:webHidden/>
+              </w:rPr>
+              <w:fldChar w:fldCharType="end"/>
+            </w:r>
+          </w:hyperlink>
+        </w:p>
+        <w:p>
+          <w:pPr>
+            <w:pStyle w:val="TOC2"/>
+            <w:tabs>
+              <w:tab w:val="left" w:pos="880"/>
+              <w:tab w:val="right" w:leader="dot" w:pos="8777"/>
+            </w:tabs>
+            <w:rPr>
+              <w:rFonts w:asciiTheme="minorHAnsi" w:hAnsiTheme="minorHAnsi"/>
+              <w:noProof/>
+              <w:sz w:val="22"/>
+            </w:rPr>
+          </w:pPr>
+          <w:hyperlink w:anchor="_Toc428612376" w:history="1">
+            <w:r>
+              <w:rPr>
+                <w:rStyle w:val="Hyperlink"/>
+                <w:noProof/>
+              </w:rPr>
+              <w:t>6.5</w:t>
+            </w:r>
+            <w:r>
+              <w:rPr>
+                <w:rFonts w:asciiTheme="minorHAnsi" w:hAnsiTheme="minorHAnsi"/>
+                <w:noProof/>
+                <w:sz w:val="22"/>
+              </w:rPr>
+              <w:tab/>
+            </w:r>
+            <w:r>
+              <w:rPr>
+                <w:rStyle w:val="Hyperlink"/>
+                <w:noProof/>
+              </w:rPr>
+              <w:t>Inteligencia Artificial</w:t>
+            </w:r>
+            <w:r>
+              <w:rPr>
+                <w:noProof/>
+                <w:webHidden/>
+              </w:rPr>
+              <w:tab/>
+            </w:r>
+            <w:r>
+              <w:rPr>
+                <w:noProof/>
+                <w:webHidden/>
+              </w:rPr>
+              <w:fldChar w:fldCharType="begin"/>
+            </w:r>
+            <w:r>
+              <w:rPr>
+                <w:noProof/>
+                <w:webHidden/>
+              </w:rPr>
+              <w:instrText xml:space="preserve"> PAGEREF _Toc428612376 \h </w:instrText>
+            </w:r>
+            <w:r>
+              <w:rPr>
+                <w:noProof/>
+                <w:webHidden/>
+              </w:rPr>
+            </w:r>
+            <w:r>
+              <w:rPr>
+                <w:noProof/>
+                <w:webHidden/>
+              </w:rPr>
+              <w:fldChar w:fldCharType="separate"/>
+            </w:r>
+            <w:r>
+              <w:rPr>
+                <w:noProof/>
+                <w:webHidden/>
+              </w:rPr>
+              <w:t>20</w:t>
             </w:r>
             <w:r>
               <w:rPr>
@@ -2669,13 +2846,13 @@
               <w:sz w:val="22"/>
             </w:rPr>
           </w:pPr>
-          <w:hyperlink w:anchor="_Toc428442620" w:history="1">
+          <w:hyperlink w:anchor="_Toc428612377" w:history="1">
             <w:r>
               <w:rPr>
                 <w:rStyle w:val="Hyperlink"/>
                 <w:noProof/>
               </w:rPr>
-              <w:t>6.3.1</w:t>
+              <w:t>6.5.1</w:t>
             </w:r>
             <w:r>
               <w:rPr>
@@ -2690,7 +2867,7 @@
                 <w:rStyle w:val="Hyperlink"/>
                 <w:noProof/>
               </w:rPr>
-              <w:t>Optimización</w:t>
+              <w:t>Pathfinding</w:t>
             </w:r>
             <w:r>
               <w:rPr>
@@ -2711,7 +2888,7 @@
                 <w:noProof/>
                 <w:webHidden/>
               </w:rPr>
-              <w:instrText xml:space="preserve"> PAGEREF _Toc428442620 \h </w:instrText>
+              <w:instrText xml:space="preserve"> PAGEREF _Toc428612377 \h </w:instrText>
             </w:r>
             <w:r>
               <w:rPr>
@@ -2731,7 +2908,179 @@
                 <w:noProof/>
                 <w:webHidden/>
               </w:rPr>
-              <w:t>16</w:t>
+              <w:t>20</w:t>
+            </w:r>
+            <w:r>
+              <w:rPr>
+                <w:noProof/>
+                <w:webHidden/>
+              </w:rPr>
+              <w:fldChar w:fldCharType="end"/>
+            </w:r>
+          </w:hyperlink>
+        </w:p>
+        <w:p>
+          <w:pPr>
+            <w:pStyle w:val="TOC3"/>
+            <w:tabs>
+              <w:tab w:val="left" w:pos="1320"/>
+              <w:tab w:val="right" w:leader="dot" w:pos="8777"/>
+            </w:tabs>
+            <w:rPr>
+              <w:rFonts w:asciiTheme="minorHAnsi" w:hAnsiTheme="minorHAnsi"/>
+              <w:noProof/>
+              <w:sz w:val="22"/>
+            </w:rPr>
+          </w:pPr>
+          <w:hyperlink w:anchor="_Toc428612378" w:history="1">
+            <w:r>
+              <w:rPr>
+                <w:rStyle w:val="Hyperlink"/>
+                <w:noProof/>
+              </w:rPr>
+              <w:t>6.5.2</w:t>
+            </w:r>
+            <w:r>
+              <w:rPr>
+                <w:rFonts w:asciiTheme="minorHAnsi" w:hAnsiTheme="minorHAnsi"/>
+                <w:noProof/>
+                <w:sz w:val="22"/>
+              </w:rPr>
+              <w:tab/>
+            </w:r>
+            <w:r>
+              <w:rPr>
+                <w:rStyle w:val="Hyperlink"/>
+                <w:noProof/>
+              </w:rPr>
+              <w:t>Máquina de estados</w:t>
+            </w:r>
+            <w:r>
+              <w:rPr>
+                <w:noProof/>
+                <w:webHidden/>
+              </w:rPr>
+              <w:tab/>
+            </w:r>
+            <w:r>
+              <w:rPr>
+                <w:noProof/>
+                <w:webHidden/>
+              </w:rPr>
+              <w:fldChar w:fldCharType="begin"/>
+            </w:r>
+            <w:r>
+              <w:rPr>
+                <w:noProof/>
+                <w:webHidden/>
+              </w:rPr>
+              <w:instrText xml:space="preserve"> PAGEREF _Toc428612378 \h </w:instrText>
+            </w:r>
+            <w:r>
+              <w:rPr>
+                <w:noProof/>
+                <w:webHidden/>
+              </w:rPr>
+            </w:r>
+            <w:r>
+              <w:rPr>
+                <w:noProof/>
+                <w:webHidden/>
+              </w:rPr>
+              <w:fldChar w:fldCharType="separate"/>
+            </w:r>
+            <w:r>
+              <w:rPr>
+                <w:noProof/>
+                <w:webHidden/>
+              </w:rPr>
+              <w:t>20</w:t>
+            </w:r>
+            <w:r>
+              <w:rPr>
+                <w:noProof/>
+                <w:webHidden/>
+              </w:rPr>
+              <w:fldChar w:fldCharType="end"/>
+            </w:r>
+          </w:hyperlink>
+        </w:p>
+        <w:p>
+          <w:pPr>
+            <w:pStyle w:val="TOC3"/>
+            <w:tabs>
+              <w:tab w:val="left" w:pos="1320"/>
+              <w:tab w:val="right" w:leader="dot" w:pos="8777"/>
+            </w:tabs>
+            <w:rPr>
+              <w:rFonts w:asciiTheme="minorHAnsi" w:hAnsiTheme="minorHAnsi"/>
+              <w:noProof/>
+              <w:sz w:val="22"/>
+            </w:rPr>
+          </w:pPr>
+          <w:hyperlink w:anchor="_Toc428612379" w:history="1">
+            <w:r>
+              <w:rPr>
+                <w:rStyle w:val="Hyperlink"/>
+                <w:noProof/>
+              </w:rPr>
+              <w:t>6.5.3</w:t>
+            </w:r>
+            <w:r>
+              <w:rPr>
+                <w:rFonts w:asciiTheme="minorHAnsi" w:hAnsiTheme="minorHAnsi"/>
+                <w:noProof/>
+                <w:sz w:val="22"/>
+              </w:rPr>
+              <w:tab/>
+            </w:r>
+            <w:r>
+              <w:rPr>
+                <w:rStyle w:val="Hyperlink"/>
+                <w:noProof/>
+              </w:rPr>
+              <w:t>Campo vectorial</w:t>
+            </w:r>
+            <w:r>
+              <w:rPr>
+                <w:noProof/>
+                <w:webHidden/>
+              </w:rPr>
+              <w:tab/>
+            </w:r>
+            <w:r>
+              <w:rPr>
+                <w:noProof/>
+                <w:webHidden/>
+              </w:rPr>
+              <w:fldChar w:fldCharType="begin"/>
+            </w:r>
+            <w:r>
+              <w:rPr>
+                <w:noProof/>
+                <w:webHidden/>
+              </w:rPr>
+              <w:instrText xml:space="preserve"> PAGEREF _Toc428612379 \h </w:instrText>
+            </w:r>
+            <w:r>
+              <w:rPr>
+                <w:noProof/>
+                <w:webHidden/>
+              </w:rPr>
+            </w:r>
+            <w:r>
+              <w:rPr>
+                <w:noProof/>
+                <w:webHidden/>
+              </w:rPr>
+              <w:fldChar w:fldCharType="separate"/>
+            </w:r>
+            <w:r>
+              <w:rPr>
+                <w:noProof/>
+                <w:webHidden/>
+              </w:rPr>
+              <w:t>20</w:t>
             </w:r>
             <w:r>
               <w:rPr>
@@ -2755,13 +3104,13 @@
               <w:sz w:val="22"/>
             </w:rPr>
           </w:pPr>
-          <w:hyperlink w:anchor="_Toc428442621" w:history="1">
+          <w:hyperlink w:anchor="_Toc428612380" w:history="1">
             <w:r>
               <w:rPr>
                 <w:rStyle w:val="Hyperlink"/>
                 <w:noProof/>
               </w:rPr>
-              <w:t>6.4</w:t>
+              <w:t>6.6</w:t>
             </w:r>
             <w:r>
               <w:rPr>
@@ -2776,7 +3125,7 @@
                 <w:rStyle w:val="Hyperlink"/>
                 <w:noProof/>
               </w:rPr>
-              <w:t>Inteligencia Artificial</w:t>
+              <w:t>Persistencia de datos</w:t>
             </w:r>
             <w:r>
               <w:rPr>
@@ -2797,7 +3146,7 @@
                 <w:noProof/>
                 <w:webHidden/>
               </w:rPr>
-              <w:instrText xml:space="preserve"> PAGEREF _Toc428442621 \h </w:instrText>
+              <w:instrText xml:space="preserve"> PAGEREF _Toc428612380 \h </w:instrText>
             </w:r>
             <w:r>
               <w:rPr>
@@ -2817,265 +3166,7 @@
                 <w:noProof/>
                 <w:webHidden/>
               </w:rPr>
-              <w:t>17</w:t>
-            </w:r>
-            <w:r>
-              <w:rPr>
-                <w:noProof/>
-                <w:webHidden/>
-              </w:rPr>
-              <w:fldChar w:fldCharType="end"/>
-            </w:r>
-          </w:hyperlink>
-        </w:p>
-        <w:p>
-          <w:pPr>
-            <w:pStyle w:val="TOC3"/>
-            <w:tabs>
-              <w:tab w:val="left" w:pos="1320"/>
-              <w:tab w:val="right" w:leader="dot" w:pos="8777"/>
-            </w:tabs>
-            <w:rPr>
-              <w:rFonts w:asciiTheme="minorHAnsi" w:hAnsiTheme="minorHAnsi"/>
-              <w:noProof/>
-              <w:sz w:val="22"/>
-            </w:rPr>
-          </w:pPr>
-          <w:hyperlink w:anchor="_Toc428442622" w:history="1">
-            <w:r>
-              <w:rPr>
-                <w:rStyle w:val="Hyperlink"/>
-                <w:noProof/>
-              </w:rPr>
-              <w:t>6.4.1</w:t>
-            </w:r>
-            <w:r>
-              <w:rPr>
-                <w:rFonts w:asciiTheme="minorHAnsi" w:hAnsiTheme="minorHAnsi"/>
-                <w:noProof/>
-                <w:sz w:val="22"/>
-              </w:rPr>
-              <w:tab/>
-            </w:r>
-            <w:r>
-              <w:rPr>
-                <w:rStyle w:val="Hyperlink"/>
-                <w:noProof/>
-              </w:rPr>
-              <w:t>Pathfinding</w:t>
-            </w:r>
-            <w:r>
-              <w:rPr>
-                <w:noProof/>
-                <w:webHidden/>
-              </w:rPr>
-              <w:tab/>
-            </w:r>
-            <w:r>
-              <w:rPr>
-                <w:noProof/>
-                <w:webHidden/>
-              </w:rPr>
-              <w:fldChar w:fldCharType="begin"/>
-            </w:r>
-            <w:r>
-              <w:rPr>
-                <w:noProof/>
-                <w:webHidden/>
-              </w:rPr>
-              <w:instrText xml:space="preserve"> PAGEREF _Toc428442622 \h </w:instrText>
-            </w:r>
-            <w:r>
-              <w:rPr>
-                <w:noProof/>
-                <w:webHidden/>
-              </w:rPr>
-            </w:r>
-            <w:r>
-              <w:rPr>
-                <w:noProof/>
-                <w:webHidden/>
-              </w:rPr>
-              <w:fldChar w:fldCharType="separate"/>
-            </w:r>
-            <w:r>
-              <w:rPr>
-                <w:noProof/>
-                <w:webHidden/>
-              </w:rPr>
-              <w:t>17</w:t>
-            </w:r>
-            <w:r>
-              <w:rPr>
-                <w:noProof/>
-                <w:webHidden/>
-              </w:rPr>
-              <w:fldChar w:fldCharType="end"/>
-            </w:r>
-          </w:hyperlink>
-        </w:p>
-        <w:p>
-          <w:pPr>
-            <w:pStyle w:val="TOC3"/>
-            <w:tabs>
-              <w:tab w:val="left" w:pos="1320"/>
-              <w:tab w:val="right" w:leader="dot" w:pos="8777"/>
-            </w:tabs>
-            <w:rPr>
-              <w:rFonts w:asciiTheme="minorHAnsi" w:hAnsiTheme="minorHAnsi"/>
-              <w:noProof/>
-              <w:sz w:val="22"/>
-            </w:rPr>
-          </w:pPr>
-          <w:hyperlink w:anchor="_Toc428442623" w:history="1">
-            <w:r>
-              <w:rPr>
-                <w:rStyle w:val="Hyperlink"/>
-                <w:noProof/>
-              </w:rPr>
-              <w:t>6.4.2</w:t>
-            </w:r>
-            <w:r>
-              <w:rPr>
-                <w:rFonts w:asciiTheme="minorHAnsi" w:hAnsiTheme="minorHAnsi"/>
-                <w:noProof/>
-                <w:sz w:val="22"/>
-              </w:rPr>
-              <w:tab/>
-            </w:r>
-            <w:r>
-              <w:rPr>
-                <w:rStyle w:val="Hyperlink"/>
-                <w:noProof/>
-              </w:rPr>
-              <w:t>Máquina de estados</w:t>
-            </w:r>
-            <w:r>
-              <w:rPr>
-                <w:noProof/>
-                <w:webHidden/>
-              </w:rPr>
-              <w:tab/>
-            </w:r>
-            <w:r>
-              <w:rPr>
-                <w:noProof/>
-                <w:webHidden/>
-              </w:rPr>
-              <w:fldChar w:fldCharType="begin"/>
-            </w:r>
-            <w:r>
-              <w:rPr>
-                <w:noProof/>
-                <w:webHidden/>
-              </w:rPr>
-              <w:instrText xml:space="preserve"> PAGEREF _Toc428442623 \h </w:instrText>
-            </w:r>
-            <w:r>
-              <w:rPr>
-                <w:noProof/>
-                <w:webHidden/>
-              </w:rPr>
-            </w:r>
-            <w:r>
-              <w:rPr>
-                <w:noProof/>
-                <w:webHidden/>
-              </w:rPr>
-              <w:fldChar w:fldCharType="separate"/>
-            </w:r>
-            <w:r>
-              <w:rPr>
-                <w:noProof/>
-                <w:webHidden/>
-              </w:rPr>
-              <w:t>17</w:t>
-            </w:r>
-            <w:r>
-              <w:rPr>
-                <w:noProof/>
-                <w:webHidden/>
-              </w:rPr>
-              <w:fldChar w:fldCharType="end"/>
-            </w:r>
-          </w:hyperlink>
-        </w:p>
-        <w:p>
-          <w:pPr>
-            <w:pStyle w:val="TOC3"/>
-            <w:tabs>
-              <w:tab w:val="left" w:pos="1320"/>
-              <w:tab w:val="right" w:leader="dot" w:pos="8777"/>
-            </w:tabs>
-            <w:rPr>
-              <w:rFonts w:asciiTheme="minorHAnsi" w:hAnsiTheme="minorHAnsi"/>
-              <w:noProof/>
-              <w:sz w:val="22"/>
-            </w:rPr>
-          </w:pPr>
-          <w:hyperlink w:anchor="_Toc428442624" w:history="1">
-            <w:r>
-              <w:rPr>
-                <w:rStyle w:val="Hyperlink"/>
-                <w:noProof/>
-              </w:rPr>
-              <w:t>6.4.3</w:t>
-            </w:r>
-            <w:r>
-              <w:rPr>
-                <w:rFonts w:asciiTheme="minorHAnsi" w:hAnsiTheme="minorHAnsi"/>
-                <w:noProof/>
-                <w:sz w:val="22"/>
-              </w:rPr>
-              <w:tab/>
-            </w:r>
-            <w:r>
-              <w:rPr>
-                <w:rStyle w:val="Hyperlink"/>
-                <w:noProof/>
-              </w:rPr>
-              <w:t>Campo vectorial</w:t>
-            </w:r>
-            <w:r>
-              <w:rPr>
-                <w:noProof/>
-                <w:webHidden/>
-              </w:rPr>
-              <w:tab/>
-            </w:r>
-            <w:r>
-              <w:rPr>
-                <w:noProof/>
-                <w:webHidden/>
-              </w:rPr>
-              <w:fldChar w:fldCharType="begin"/>
-            </w:r>
-            <w:r>
-              <w:rPr>
-                <w:noProof/>
-                <w:webHidden/>
-              </w:rPr>
-              <w:instrText xml:space="preserve"> PAGEREF _Toc428442624 \h </w:instrText>
-            </w:r>
-            <w:r>
-              <w:rPr>
-                <w:noProof/>
-                <w:webHidden/>
-              </w:rPr>
-            </w:r>
-            <w:r>
-              <w:rPr>
-                <w:noProof/>
-                <w:webHidden/>
-              </w:rPr>
-              <w:fldChar w:fldCharType="separate"/>
-            </w:r>
-            <w:r>
-              <w:rPr>
-                <w:noProof/>
-                <w:webHidden/>
-              </w:rPr>
-              <w:t>17</w:t>
+              <w:t>21</w:t>
             </w:r>
             <w:r>
               <w:rPr>
@@ -3099,13 +3190,13 @@
               <w:sz w:val="22"/>
             </w:rPr>
           </w:pPr>
-          <w:hyperlink w:anchor="_Toc428442625" w:history="1">
+          <w:hyperlink w:anchor="_Toc428612381" w:history="1">
             <w:r>
               <w:rPr>
                 <w:rStyle w:val="Hyperlink"/>
                 <w:noProof/>
               </w:rPr>
-              <w:t>6.5</w:t>
+              <w:t>6.7</w:t>
             </w:r>
             <w:r>
               <w:rPr>
@@ -3120,7 +3211,7 @@
                 <w:rStyle w:val="Hyperlink"/>
                 <w:noProof/>
               </w:rPr>
-              <w:t>Persistencia de datos</w:t>
+              <w:t>Seguridad</w:t>
             </w:r>
             <w:r>
               <w:rPr>
@@ -3141,7 +3232,7 @@
                 <w:noProof/>
                 <w:webHidden/>
               </w:rPr>
-              <w:instrText xml:space="preserve"> PAGEREF _Toc428442625 \h </w:instrText>
+              <w:instrText xml:space="preserve"> PAGEREF _Toc428612381 \h </w:instrText>
             </w:r>
             <w:r>
               <w:rPr>
@@ -3161,7 +3252,7 @@
                 <w:noProof/>
                 <w:webHidden/>
               </w:rPr>
-              <w:t>18</w:t>
+              <w:t>22</w:t>
             </w:r>
             <w:r>
               <w:rPr>
@@ -3185,13 +3276,13 @@
               <w:sz w:val="22"/>
             </w:rPr>
           </w:pPr>
-          <w:hyperlink w:anchor="_Toc428442626" w:history="1">
+          <w:hyperlink w:anchor="_Toc428612382" w:history="1">
             <w:r>
               <w:rPr>
                 <w:rStyle w:val="Hyperlink"/>
                 <w:noProof/>
               </w:rPr>
-              <w:t>6.6</w:t>
+              <w:t>6.8</w:t>
             </w:r>
             <w:r>
               <w:rPr>
@@ -3206,7 +3297,7 @@
                 <w:rStyle w:val="Hyperlink"/>
                 <w:noProof/>
               </w:rPr>
-              <w:t>Seguridad</w:t>
+              <w:t>Pruebas del Sistema</w:t>
             </w:r>
             <w:r>
               <w:rPr>
@@ -3227,7 +3318,7 @@
                 <w:noProof/>
                 <w:webHidden/>
               </w:rPr>
-              <w:instrText xml:space="preserve"> PAGEREF _Toc428442626 \h </w:instrText>
+              <w:instrText xml:space="preserve"> PAGEREF _Toc428612382 \h </w:instrText>
             </w:r>
             <w:r>
               <w:rPr>
@@ -3247,7 +3338,7 @@
                 <w:noProof/>
                 <w:webHidden/>
               </w:rPr>
-              <w:t>19</w:t>
+              <w:t>23</w:t>
             </w:r>
             <w:r>
               <w:rPr>
@@ -3271,13 +3362,13 @@
               <w:sz w:val="22"/>
             </w:rPr>
           </w:pPr>
-          <w:hyperlink w:anchor="_Toc428442627" w:history="1">
+          <w:hyperlink w:anchor="_Toc428612383" w:history="1">
             <w:r>
               <w:rPr>
                 <w:rStyle w:val="Hyperlink"/>
                 <w:noProof/>
               </w:rPr>
-              <w:t>6.7</w:t>
+              <w:t>6.9</w:t>
             </w:r>
             <w:r>
               <w:rPr>
@@ -3292,7 +3383,7 @@
                 <w:rStyle w:val="Hyperlink"/>
                 <w:noProof/>
               </w:rPr>
-              <w:t>Pruebas del Sistema</w:t>
+              <w:t>Portabilidad a varias plataformas</w:t>
             </w:r>
             <w:r>
               <w:rPr>
@@ -3313,7 +3404,7 @@
                 <w:noProof/>
                 <w:webHidden/>
               </w:rPr>
-              <w:instrText xml:space="preserve"> PAGEREF _Toc428442627 \h </w:instrText>
+              <w:instrText xml:space="preserve"> PAGEREF _Toc428612383 \h </w:instrText>
             </w:r>
             <w:r>
               <w:rPr>
@@ -3333,7 +3424,7 @@
                 <w:noProof/>
                 <w:webHidden/>
               </w:rPr>
-              <w:t>20</w:t>
+              <w:t>24</w:t>
             </w:r>
             <w:r>
               <w:rPr>
@@ -3357,13 +3448,13 @@
               <w:sz w:val="22"/>
             </w:rPr>
           </w:pPr>
-          <w:hyperlink w:anchor="_Toc428442628" w:history="1">
+          <w:hyperlink w:anchor="_Toc428612384" w:history="1">
             <w:r>
               <w:rPr>
                 <w:rStyle w:val="Hyperlink"/>
                 <w:noProof/>
               </w:rPr>
-              <w:t>6.8</w:t>
+              <w:t>6.10</w:t>
             </w:r>
             <w:r>
               <w:rPr>
@@ -3378,7 +3469,7 @@
                 <w:rStyle w:val="Hyperlink"/>
                 <w:noProof/>
               </w:rPr>
-              <w:t>Portabilidad a varias plataformas</w:t>
+              <w:t>Métricas de juego</w:t>
             </w:r>
             <w:r>
               <w:rPr>
@@ -3399,7 +3490,7 @@
                 <w:noProof/>
                 <w:webHidden/>
               </w:rPr>
-              <w:instrText xml:space="preserve"> PAGEREF _Toc428442628 \h </w:instrText>
+              <w:instrText xml:space="preserve"> PAGEREF _Toc428612384 \h </w:instrText>
             </w:r>
             <w:r>
               <w:rPr>
@@ -3419,93 +3510,7 @@
                 <w:noProof/>
                 <w:webHidden/>
               </w:rPr>
-              <w:t>21</w:t>
-            </w:r>
-            <w:r>
-              <w:rPr>
-                <w:noProof/>
-                <w:webHidden/>
-              </w:rPr>
-              <w:fldChar w:fldCharType="end"/>
-            </w:r>
-          </w:hyperlink>
-        </w:p>
-        <w:p>
-          <w:pPr>
-            <w:pStyle w:val="TOC2"/>
-            <w:tabs>
-              <w:tab w:val="left" w:pos="880"/>
-              <w:tab w:val="right" w:leader="dot" w:pos="8777"/>
-            </w:tabs>
-            <w:rPr>
-              <w:rFonts w:asciiTheme="minorHAnsi" w:hAnsiTheme="minorHAnsi"/>
-              <w:noProof/>
-              <w:sz w:val="22"/>
-            </w:rPr>
-          </w:pPr>
-          <w:hyperlink w:anchor="_Toc428442629" w:history="1">
-            <w:r>
-              <w:rPr>
-                <w:rStyle w:val="Hyperlink"/>
-                <w:noProof/>
-              </w:rPr>
-              <w:t>6.9</w:t>
-            </w:r>
-            <w:r>
-              <w:rPr>
-                <w:rFonts w:asciiTheme="minorHAnsi" w:hAnsiTheme="minorHAnsi"/>
-                <w:noProof/>
-                <w:sz w:val="22"/>
-              </w:rPr>
-              <w:tab/>
-            </w:r>
-            <w:r>
-              <w:rPr>
-                <w:rStyle w:val="Hyperlink"/>
-                <w:noProof/>
-              </w:rPr>
-              <w:t>Métricas de juego</w:t>
-            </w:r>
-            <w:r>
-              <w:rPr>
-                <w:noProof/>
-                <w:webHidden/>
-              </w:rPr>
-              <w:tab/>
-            </w:r>
-            <w:r>
-              <w:rPr>
-                <w:noProof/>
-                <w:webHidden/>
-              </w:rPr>
-              <w:fldChar w:fldCharType="begin"/>
-            </w:r>
-            <w:r>
-              <w:rPr>
-                <w:noProof/>
-                <w:webHidden/>
-              </w:rPr>
-              <w:instrText xml:space="preserve"> PAGEREF _Toc428442629 \h </w:instrText>
-            </w:r>
-            <w:r>
-              <w:rPr>
-                <w:noProof/>
-                <w:webHidden/>
-              </w:rPr>
-            </w:r>
-            <w:r>
-              <w:rPr>
-                <w:noProof/>
-                <w:webHidden/>
-              </w:rPr>
-              <w:fldChar w:fldCharType="separate"/>
-            </w:r>
-            <w:r>
-              <w:rPr>
-                <w:noProof/>
-                <w:webHidden/>
-              </w:rPr>
-              <w:t>22</w:t>
+              <w:t>25</w:t>
             </w:r>
             <w:r>
               <w:rPr>
@@ -3529,7 +3534,7 @@
               <w:sz w:val="22"/>
             </w:rPr>
           </w:pPr>
-          <w:hyperlink w:anchor="_Toc428442630" w:history="1">
+          <w:hyperlink w:anchor="_Toc428612385" w:history="1">
             <w:r>
               <w:rPr>
                 <w:rStyle w:val="Hyperlink"/>
@@ -3571,7 +3576,7 @@
                 <w:noProof/>
                 <w:webHidden/>
               </w:rPr>
-              <w:instrText xml:space="preserve"> PAGEREF _Toc428442630 \h </w:instrText>
+              <w:instrText xml:space="preserve"> PAGEREF _Toc428612385 \h </w:instrText>
             </w:r>
             <w:r>
               <w:rPr>
@@ -3591,7 +3596,7 @@
                 <w:noProof/>
                 <w:webHidden/>
               </w:rPr>
-              <w:t>23</w:t>
+              <w:t>26</w:t>
             </w:r>
             <w:r>
               <w:rPr>
@@ -3614,7 +3619,7 @@
               <w:sz w:val="22"/>
             </w:rPr>
           </w:pPr>
-          <w:hyperlink w:anchor="_Toc428442631" w:history="1">
+          <w:hyperlink w:anchor="_Toc428612386" w:history="1">
             <w:r>
               <w:rPr>
                 <w:rStyle w:val="Hyperlink"/>
@@ -3641,7 +3646,7 @@
                 <w:noProof/>
                 <w:webHidden/>
               </w:rPr>
-              <w:instrText xml:space="preserve"> PAGEREF _Toc428442631 \h </w:instrText>
+              <w:instrText xml:space="preserve"> PAGEREF _Toc428612386 \h </w:instrText>
             </w:r>
             <w:r>
               <w:rPr>
@@ -3661,7 +3666,7 @@
                 <w:noProof/>
                 <w:webHidden/>
               </w:rPr>
-              <w:t>24</w:t>
+              <w:t>27</w:t>
             </w:r>
             <w:r>
               <w:rPr>
@@ -3695,28 +3700,30 @@
         </w:p>
       </w:sdtContent>
     </w:sdt>
-    <w:bookmarkStart w:id="22" w:name="_Toc425407120" w:displacedByCustomXml="prev"/>
-    <w:bookmarkStart w:id="23" w:name="_Toc425329953" w:displacedByCustomXml="prev"/>
-    <w:bookmarkStart w:id="24" w:name="_Toc425149630" w:displacedByCustomXml="prev"/>
-    <w:bookmarkStart w:id="25" w:name="_Toc425148517" w:displacedByCustomXml="prev"/>
+    <w:bookmarkStart w:id="25" w:name="_Toc425407120" w:displacedByCustomXml="prev"/>
+    <w:bookmarkStart w:id="26" w:name="_Toc425329953" w:displacedByCustomXml="prev"/>
+    <w:bookmarkStart w:id="27" w:name="_Toc425149630" w:displacedByCustomXml="prev"/>
+    <w:bookmarkStart w:id="28" w:name="_Toc425148517" w:displacedByCustomXml="prev"/>
     <w:p>
       <w:pPr>
         <w:pStyle w:val="Heading1"/>
       </w:pPr>
-      <w:bookmarkStart w:id="26" w:name="_Toc428267704"/>
-      <w:bookmarkStart w:id="27" w:name="_Toc428343618"/>
-      <w:bookmarkStart w:id="28" w:name="_Toc428442601"/>
+      <w:bookmarkStart w:id="29" w:name="_Toc428267704"/>
+      <w:bookmarkStart w:id="30" w:name="_Toc428343618"/>
+      <w:bookmarkStart w:id="31" w:name="_Toc428442601"/>
+      <w:bookmarkStart w:id="32" w:name="_Toc428612356"/>
       <w:r>
         <w:lastRenderedPageBreak/>
         <w:t>Índice de figuras</w:t>
       </w:r>
+      <w:bookmarkEnd w:id="28"/>
+      <w:bookmarkEnd w:id="27"/>
+      <w:bookmarkEnd w:id="26"/>
       <w:bookmarkEnd w:id="25"/>
-      <w:bookmarkEnd w:id="24"/>
-      <w:bookmarkEnd w:id="23"/>
-      <w:bookmarkEnd w:id="22"/>
-      <w:bookmarkEnd w:id="26"/>
-      <w:bookmarkEnd w:id="27"/>
-      <w:bookmarkEnd w:id="28"/>
+      <w:bookmarkEnd w:id="29"/>
+      <w:bookmarkEnd w:id="30"/>
+      <w:bookmarkEnd w:id="31"/>
+      <w:bookmarkEnd w:id="32"/>
     </w:p>
     <w:p>
       <w:pPr>
@@ -3739,12 +3746,12 @@
           <w:numId w:val="2"/>
         </w:numPr>
       </w:pPr>
-      <w:bookmarkStart w:id="29" w:name="_Toc428442602"/>
+      <w:bookmarkStart w:id="33" w:name="_Toc428612357"/>
       <w:r>
         <w:lastRenderedPageBreak/>
         <w:t>Introducción</w:t>
       </w:r>
-      <w:bookmarkEnd w:id="29"/>
+      <w:bookmarkEnd w:id="33"/>
     </w:p>
     <w:p>
       <w:pPr>
@@ -3754,11 +3761,11 @@
           <w:numId w:val="2"/>
         </w:numPr>
       </w:pPr>
-      <w:bookmarkStart w:id="30" w:name="_Toc428442603"/>
+      <w:bookmarkStart w:id="34" w:name="_Toc428612358"/>
       <w:r>
         <w:t>La propuesta de Trabajo de Fin de Grado</w:t>
       </w:r>
-      <w:bookmarkEnd w:id="30"/>
+      <w:bookmarkEnd w:id="34"/>
     </w:p>
     <w:p/>
     <w:p/>
@@ -3777,11 +3784,11 @@
           <w:numId w:val="2"/>
         </w:numPr>
       </w:pPr>
-      <w:bookmarkStart w:id="31" w:name="_Toc428442604"/>
+      <w:bookmarkStart w:id="35" w:name="_Toc428612359"/>
       <w:r>
         <w:t>Justificación y objetivos</w:t>
       </w:r>
-      <w:bookmarkEnd w:id="31"/>
+      <w:bookmarkEnd w:id="35"/>
     </w:p>
     <w:p/>
     <w:p>
@@ -3796,12 +3803,12 @@
       <w:r>
         <w:br w:type="page"/>
       </w:r>
-      <w:bookmarkStart w:id="32" w:name="_Toc428442605"/>
+      <w:bookmarkStart w:id="36" w:name="_Toc428612360"/>
       <w:r>
         <w:lastRenderedPageBreak/>
         <w:t>Estado del arte</w:t>
       </w:r>
-      <w:bookmarkEnd w:id="32"/>
+      <w:bookmarkEnd w:id="36"/>
     </w:p>
     <w:p>
       <w:pPr>
@@ -3880,12 +3887,12 @@
         </w:numPr>
         <w:spacing w:line="480" w:lineRule="auto"/>
       </w:pPr>
-      <w:bookmarkStart w:id="33" w:name="_Toc428442606"/>
+      <w:bookmarkStart w:id="37" w:name="_Toc428612361"/>
       <w:r>
         <w:lastRenderedPageBreak/>
         <w:t>Metodología</w:t>
       </w:r>
-      <w:bookmarkEnd w:id="33"/>
+      <w:bookmarkEnd w:id="37"/>
     </w:p>
     <w:p>
       <w:pPr>
@@ -4148,12 +4155,12 @@
           <w:numId w:val="2"/>
         </w:numPr>
       </w:pPr>
-      <w:bookmarkStart w:id="34" w:name="_Toc428442607"/>
+      <w:bookmarkStart w:id="38" w:name="_Toc428612362"/>
       <w:r>
         <w:lastRenderedPageBreak/>
         <w:t>Planificación</w:t>
       </w:r>
-      <w:bookmarkEnd w:id="34"/>
+      <w:bookmarkEnd w:id="38"/>
     </w:p>
     <w:p>
       <w:pPr>
@@ -4164,11 +4171,11 @@
         </w:numPr>
         <w:spacing w:line="480" w:lineRule="auto"/>
       </w:pPr>
-      <w:bookmarkStart w:id="35" w:name="_Toc428442608"/>
+      <w:bookmarkStart w:id="39" w:name="_Toc428612363"/>
       <w:r>
         <w:t>Gestión de tareas</w:t>
       </w:r>
-      <w:bookmarkEnd w:id="35"/>
+      <w:bookmarkEnd w:id="39"/>
     </w:p>
     <w:p>
       <w:pPr>
@@ -4208,6 +4215,7 @@
       <w:proofErr w:type="spellStart"/>
       <w:r>
         <w:rPr>
+          <w:i/>
           <w:szCs w:val="23"/>
           <w:highlight w:val="lightGray"/>
         </w:rPr>
@@ -4229,6 +4237,7 @@
       <w:proofErr w:type="spellStart"/>
       <w:r>
         <w:rPr>
+          <w:i/>
           <w:szCs w:val="23"/>
         </w:rPr>
         <w:t>Assembla</w:t>
@@ -4356,11 +4365,11 @@
         <w:spacing w:line="480" w:lineRule="auto"/>
         <w:jc w:val="left"/>
       </w:pPr>
-      <w:bookmarkStart w:id="36" w:name="_Toc428442609"/>
+      <w:bookmarkStart w:id="40" w:name="_Toc428612364"/>
       <w:r>
         <w:t>Diagrama de Gantt</w:t>
       </w:r>
-      <w:bookmarkEnd w:id="36"/>
+      <w:bookmarkEnd w:id="40"/>
     </w:p>
     <w:p>
       <w:pPr>
@@ -4444,12 +4453,12 @@
           <w:numId w:val="2"/>
         </w:numPr>
       </w:pPr>
-      <w:bookmarkStart w:id="37" w:name="_Toc428442610"/>
+      <w:bookmarkStart w:id="41" w:name="_Toc428612365"/>
       <w:r>
         <w:lastRenderedPageBreak/>
         <w:t>Tecnología empleada</w:t>
       </w:r>
-      <w:bookmarkEnd w:id="37"/>
+      <w:bookmarkEnd w:id="41"/>
     </w:p>
     <w:p>
       <w:pPr>
@@ -4460,11 +4469,11 @@
         </w:numPr>
         <w:spacing w:line="480" w:lineRule="auto"/>
       </w:pPr>
-      <w:bookmarkStart w:id="38" w:name="_Toc428442611"/>
+      <w:bookmarkStart w:id="42" w:name="_Toc428612366"/>
       <w:r>
         <w:t>Motor de juego: Unity3D</w:t>
       </w:r>
-      <w:bookmarkEnd w:id="38"/>
+      <w:bookmarkEnd w:id="42"/>
     </w:p>
     <w:p>
       <w:pPr>
@@ -4569,7 +4578,13 @@
       </w:r>
       <w:proofErr w:type="spellEnd"/>
       <w:r>
-        <w:t xml:space="preserve"> es la partida se desarrolla en también en instancia de </w:t>
+        <w:t xml:space="preserve"> es la partida se desarrolla también en </w:t>
+      </w:r>
+      <w:r>
+        <w:t xml:space="preserve">una </w:t>
+      </w:r>
+      <w:r>
+        <w:t xml:space="preserve">instancia de </w:t>
       </w:r>
       <w:proofErr w:type="spellStart"/>
       <w:r>
@@ -4577,7 +4592,7 @@
       </w:r>
       <w:proofErr w:type="spellEnd"/>
       <w:r>
-        <w:t>, por lo que todos los componentes usados (scripts, modelos, físicas, colisiones, etc…) son conocidos y accesibles por todos los clientes. La desventaja de esto es que es difícilmente escalable para proyectos con centenares de jugadores simultáneos, pero no supondrá un problema</w:t>
+        <w:t xml:space="preserve"> por lo que todos los componentes usados (scripts, modelos, físicas, colisiones, etc…) son conocidos y accesibles por todos los clientes. La desventaja de esto es que es difícilmente escalable para proyectos con centenares de jugadores simultáneos, pero no supondrá un problema</w:t>
       </w:r>
       <w:r>
         <w:t xml:space="preserve"> en partidas de pocos jugadores.</w:t>
@@ -4597,7 +4612,13 @@
       </w:r>
       <w:proofErr w:type="spellEnd"/>
       <w:r>
-        <w:t xml:space="preserve"> también se han barajado otras opciones: </w:t>
+        <w:t xml:space="preserve"> también se han </w:t>
+      </w:r>
+      <w:r>
+        <w:t>estudiado</w:t>
+      </w:r>
+      <w:r>
+        <w:t xml:space="preserve"> otras opciones: </w:t>
       </w:r>
       <w:r>
         <w:rPr>
@@ -4651,13 +4672,13 @@
         </w:numPr>
         <w:spacing w:line="480" w:lineRule="auto"/>
       </w:pPr>
-      <w:bookmarkStart w:id="39" w:name="_Toc428442612"/>
+      <w:bookmarkStart w:id="43" w:name="_Toc428612367"/>
       <w:proofErr w:type="spellStart"/>
       <w:r>
         <w:lastRenderedPageBreak/>
         <w:t>Blender</w:t>
       </w:r>
-      <w:bookmarkEnd w:id="39"/>
+      <w:bookmarkEnd w:id="43"/>
       <w:proofErr w:type="spellEnd"/>
     </w:p>
     <w:p>
@@ -4670,6 +4691,7 @@
       <w:proofErr w:type="spellStart"/>
       <w:r>
         <w:rPr>
+          <w:i/>
           <w:highlight w:val="lightGray"/>
         </w:rPr>
         <w:t>Blender</w:t>
@@ -4701,6 +4723,9 @@
       </w:r>
       <w:proofErr w:type="spellStart"/>
       <w:r>
+        <w:rPr>
+          <w:i/>
+        </w:rPr>
         <w:t>Python</w:t>
       </w:r>
       <w:proofErr w:type="spellEnd"/>
@@ -4711,7 +4736,10 @@
         <w:t xml:space="preserve"> </w:t>
       </w:r>
       <w:r>
-        <w:t>Con esta herramienta se han modelado y animado todos los personajes del juego, así como partes básicas del escenario. La funcionalidad de scripting ha sido aprovechada para simplificar la tarea de modelar todo el escenario</w:t>
+        <w:t>Con esta herramienta se ha</w:t>
+      </w:r>
+      <w:r>
+        <w:t xml:space="preserve"> modelado y animado todos los personajes del juego, así como partes básicas del escenario. La funcionalidad de scripting ha sido aprovechada para simplificar la tarea de modelar todo el escenario</w:t>
       </w:r>
       <w:r>
         <w:t>:</w:t>
@@ -4729,10 +4757,22 @@
         <w:t>, un script se encargará de copiar y rotar esas piezas del escenario y combinarlas todas para conseguir el modelo final</w:t>
       </w:r>
       <w:r>
-        <w:t xml:space="preserve"> basándose en la matriz del mapa</w:t>
-      </w:r>
-      <w:r>
-        <w:t>, más adelante veremos el proceso de creación de escenarios con más detalle.</w:t>
+        <w:t xml:space="preserve"> basándose en la </w:t>
+      </w:r>
+      <w:r>
+        <w:t>información</w:t>
+      </w:r>
+      <w:r>
+        <w:t xml:space="preserve"> del mapa</w:t>
+      </w:r>
+      <w:r>
+        <w:t xml:space="preserve">, más adelante veremos </w:t>
+      </w:r>
+      <w:r>
+        <w:t>este</w:t>
+      </w:r>
+      <w:r>
+        <w:t xml:space="preserve"> proceso con más detalle.</w:t>
       </w:r>
     </w:p>
     <w:p>
@@ -4836,11 +4876,11 @@
         </w:numPr>
         <w:spacing w:line="480" w:lineRule="auto"/>
       </w:pPr>
-      <w:bookmarkStart w:id="40" w:name="_Toc428442613"/>
+      <w:bookmarkStart w:id="44" w:name="_Toc428612368"/>
       <w:r>
         <w:t>GIT</w:t>
       </w:r>
-      <w:bookmarkEnd w:id="40"/>
+      <w:bookmarkEnd w:id="44"/>
     </w:p>
     <w:p>
       <w:pPr>
@@ -4854,7 +4894,10 @@
         <w:t xml:space="preserve"> </w:t>
       </w:r>
       <w:r>
-        <w:t xml:space="preserve">resulta muy útil emplear un sistema de control de versiones ya que es posible revertir el proyecto a cualquier estado anterior de una forma muy cómoda, o crear nuevas ramas para implementar funcionalidades que al final pueden ser aceptadas o descartadas. </w:t>
+        <w:t>resulta muy útil emplear un sistema de control de versiones ya que es posible revertir el proyecto a cualquier estado anterior de una forma muy cómoda, o crear nuevas ramas para implementar funcionalidades que al final pued</w:t>
+      </w:r>
+      <w:r>
+        <w:t>en ser aceptadas o descartadas.</w:t>
       </w:r>
     </w:p>
     <w:p>
@@ -4875,7 +4918,19 @@
       </w:r>
       <w:proofErr w:type="spellEnd"/>
       <w:r>
-        <w:t xml:space="preserve"> que en su web incluye estadísticas interesantes sobre el repositorio. Aunque en un principio los repositorios privados son sólo para miembros de pago se ha aprovechado el </w:t>
+        <w:t xml:space="preserve"> </w:t>
+      </w:r>
+      <w:r>
+        <w:t xml:space="preserve">ya </w:t>
+      </w:r>
+      <w:r>
+        <w:t xml:space="preserve">que en su web incluye estadísticas interesantes sobre </w:t>
+      </w:r>
+      <w:r>
+        <w:t>los hábitos de trabajo</w:t>
+      </w:r>
+      <w:r>
+        <w:t xml:space="preserve">. Aunque en un principio los repositorios privados son sólo para miembros de pago se ha aprovechado el </w:t>
       </w:r>
       <w:r>
         <w:rPr>
@@ -4912,7 +4967,7 @@
         </w:numPr>
         <w:spacing w:line="480" w:lineRule="auto"/>
       </w:pPr>
-      <w:bookmarkStart w:id="41" w:name="_Toc428442614"/>
+      <w:bookmarkStart w:id="45" w:name="_Toc428612369"/>
       <w:r>
         <w:lastRenderedPageBreak/>
         <w:t xml:space="preserve">Digital </w:t>
@@ -4921,7 +4976,7 @@
       <w:r>
         <w:t>Ocean</w:t>
       </w:r>
-      <w:bookmarkEnd w:id="41"/>
+      <w:bookmarkEnd w:id="45"/>
       <w:proofErr w:type="spellEnd"/>
     </w:p>
     <w:p>
@@ -4948,7 +5003,13 @@
       </w:r>
       <w:proofErr w:type="spellEnd"/>
       <w:r>
-        <w:t xml:space="preserve"> se trata de una plataforma de servidores virtuales basada en </w:t>
+        <w:t xml:space="preserve"> </w:t>
+      </w:r>
+      <w:r>
+        <w:t>es una</w:t>
+      </w:r>
+      <w:r>
+        <w:t xml:space="preserve"> plataforma de servidores virtuales basada en </w:t>
       </w:r>
       <w:proofErr w:type="spellStart"/>
       <w:r>
@@ -5015,11 +5076,23 @@
       </w:r>
       <w:proofErr w:type="spellStart"/>
       <w:r>
+        <w:rPr>
+          <w:i/>
+        </w:rPr>
         <w:t>droplet</w:t>
       </w:r>
       <w:proofErr w:type="spellEnd"/>
       <w:r>
-        <w:t xml:space="preserve"> donde alojar el servidor de partidas.</w:t>
+        <w:t xml:space="preserve"> donde alojar el </w:t>
+      </w:r>
+      <w:r>
+        <w:rPr>
+          <w:b/>
+        </w:rPr>
+        <w:t>servidor de partidas</w:t>
+      </w:r>
+      <w:r>
+        <w:t>.</w:t>
       </w:r>
       <w:r>
         <w:t xml:space="preserve"> En secciones posteriores explicaremos el rol de dicho servidor.</w:t>
@@ -5089,27 +5162,14 @@
       <w:r>
         <w:t xml:space="preserve">Figura </w:t>
       </w:r>
-      <w:r>
-        <w:fldChar w:fldCharType="begin"/>
-      </w:r>
-      <w:r>
-        <w:instrText xml:space="preserve"> SEQ Figura \* ARABIC </w:instrText>
-      </w:r>
-      <w:r>
-        <w:fldChar w:fldCharType="separate"/>
-      </w:r>
-      <w:r>
-        <w:rPr>
-          <w:noProof/>
-        </w:rPr>
-        <w:t>3</w:t>
-      </w:r>
-      <w:r>
-        <w:rPr>
-          <w:noProof/>
-        </w:rPr>
-        <w:fldChar w:fldCharType="end"/>
-      </w:r>
+      <w:fldSimple w:instr=" SEQ Figura \* ARABIC ">
+        <w:r>
+          <w:rPr>
+            <w:noProof/>
+          </w:rPr>
+          <w:t>3</w:t>
+        </w:r>
+      </w:fldSimple>
       <w:r>
         <w:t xml:space="preserve">: </w:t>
       </w:r>
@@ -5137,12 +5197,12 @@
         </w:numPr>
         <w:spacing w:line="480" w:lineRule="auto"/>
       </w:pPr>
-      <w:bookmarkStart w:id="42" w:name="_Toc428442615"/>
+      <w:bookmarkStart w:id="46" w:name="_Toc428612370"/>
       <w:proofErr w:type="spellStart"/>
       <w:r>
         <w:t>DNSimple</w:t>
       </w:r>
-      <w:bookmarkEnd w:id="42"/>
+      <w:bookmarkEnd w:id="46"/>
       <w:proofErr w:type="spellEnd"/>
     </w:p>
     <w:p>
@@ -5252,27 +5312,14 @@
       <w:r>
         <w:t xml:space="preserve">Figura </w:t>
       </w:r>
-      <w:r>
-        <w:fldChar w:fldCharType="begin"/>
-      </w:r>
-      <w:r>
-        <w:instrText xml:space="preserve"> SEQ Figura \* ARABIC </w:instrText>
-      </w:r>
-      <w:r>
-        <w:fldChar w:fldCharType="separate"/>
-      </w:r>
-      <w:r>
-        <w:rPr>
-          <w:noProof/>
-        </w:rPr>
-        <w:t>4</w:t>
-      </w:r>
-      <w:r>
-        <w:rPr>
-          <w:noProof/>
-        </w:rPr>
-        <w:fldChar w:fldCharType="end"/>
-      </w:r>
+      <w:fldSimple w:instr=" SEQ Figura \* ARABIC ">
+        <w:r>
+          <w:rPr>
+            <w:noProof/>
+          </w:rPr>
+          <w:t>4</w:t>
+        </w:r>
+      </w:fldSimple>
       <w:r>
         <w:t xml:space="preserve">: </w:t>
       </w:r>
@@ -5290,12 +5337,12 @@
           <w:numId w:val="2"/>
         </w:numPr>
       </w:pPr>
-      <w:bookmarkStart w:id="43" w:name="_Toc428442616"/>
+      <w:bookmarkStart w:id="47" w:name="_Toc428612371"/>
       <w:r>
         <w:lastRenderedPageBreak/>
         <w:t>Cuerpo del trabajo</w:t>
       </w:r>
-      <w:bookmarkEnd w:id="43"/>
+      <w:bookmarkEnd w:id="47"/>
     </w:p>
     <w:p>
       <w:pPr>
@@ -5306,11 +5353,11 @@
         </w:numPr>
         <w:spacing w:line="480" w:lineRule="auto"/>
       </w:pPr>
-      <w:bookmarkStart w:id="44" w:name="_Toc428442617"/>
+      <w:bookmarkStart w:id="48" w:name="_Toc428612372"/>
       <w:r>
         <w:t>Diseño de Juego</w:t>
       </w:r>
-      <w:bookmarkEnd w:id="44"/>
+      <w:bookmarkEnd w:id="48"/>
     </w:p>
     <w:p>
       <w:pPr>
@@ -5570,7 +5617,7 @@
         </w:numPr>
         <w:spacing w:line="480" w:lineRule="auto"/>
       </w:pPr>
-      <w:bookmarkStart w:id="45" w:name="_Toc428442618"/>
+      <w:bookmarkStart w:id="49" w:name="_Toc428612373"/>
       <w:r>
         <w:lastRenderedPageBreak/>
         <w:t>Creación</w:t>
@@ -5578,7 +5625,7 @@
       <w:r>
         <w:t xml:space="preserve"> de escenarios</w:t>
       </w:r>
-      <w:bookmarkEnd w:id="45"/>
+      <w:bookmarkEnd w:id="49"/>
     </w:p>
     <w:p>
       <w:pPr>
@@ -5594,7 +5641,22 @@
         <w:t>se ha decidido almacenar el mapa</w:t>
       </w:r>
       <w:r>
-        <w:t xml:space="preserve"> en la clásica forma de matriz bidimensional, donde cada elemento de la matriz definirá un tile (obstáculos, pasillos, objetos, posición de salida de los jugadores, etc…). A pesar de resultar muy sencilla la implementación de la lectura del mapa, editar la matriz del escenario desde un editor de código no resulta muy cómodo cuando tenemos </w:t>
+        <w:t xml:space="preserve"> en la clásica forma de matriz bidimensional, donde cada elemento de la matriz definirá un</w:t>
+      </w:r>
+      <w:r>
+        <w:t xml:space="preserve"> tipo de</w:t>
+      </w:r>
+      <w:r>
+        <w:t xml:space="preserve"> </w:t>
+      </w:r>
+      <w:r>
+        <w:rPr>
+          <w:i/>
+        </w:rPr>
+        <w:t>tile</w:t>
+      </w:r>
+      <w:r>
+        <w:t xml:space="preserve"> (obstáculos, pasillos, objetos, posición de salida de los jugadores, etc…). A pesar de resultar muy sencilla la implementación de la lectura del mapa, editar la matriz del escenario desde un editor de código no resulta muy cómodo cuando tenemos </w:t>
       </w:r>
       <w:r>
         <w:t xml:space="preserve">mapas del orden de 1000 casillas.  </w:t>
@@ -5618,6 +5680,7 @@
       </w:r>
       <w:r>
         <w:rPr>
+          <w:i/>
           <w:highlight w:val="lightGray"/>
         </w:rPr>
         <w:t>GIMP</w:t>
@@ -5638,7 +5701,13 @@
         <w:t xml:space="preserve"> un código de colores podemos representar toda la información del mapa en una sola imagen, que más tarde trataremos con scripts</w:t>
       </w:r>
       <w:r>
-        <w:t xml:space="preserve"> para generar la matriz del mapa y el modelo del escenario</w:t>
+        <w:t xml:space="preserve"> para generar la matriz </w:t>
+      </w:r>
+      <w:r>
+        <w:t>de información</w:t>
+      </w:r>
+      <w:r>
+        <w:t xml:space="preserve"> y el modelo del escenario</w:t>
       </w:r>
       <w:r>
         <w:t>.</w:t>
@@ -5723,27 +5792,14 @@
       <w:r>
         <w:t xml:space="preserve">Figura </w:t>
       </w:r>
-      <w:r>
-        <w:fldChar w:fldCharType="begin"/>
-      </w:r>
-      <w:r>
-        <w:instrText xml:space="preserve"> SEQ Figura \* ARABIC </w:instrText>
-      </w:r>
-      <w:r>
-        <w:fldChar w:fldCharType="separate"/>
-      </w:r>
-      <w:r>
-        <w:rPr>
-          <w:noProof/>
-        </w:rPr>
-        <w:t>5</w:t>
-      </w:r>
-      <w:r>
-        <w:rPr>
-          <w:noProof/>
-        </w:rPr>
-        <w:fldChar w:fldCharType="end"/>
-      </w:r>
+      <w:fldSimple w:instr=" SEQ Figura \* ARABIC ">
+        <w:r>
+          <w:rPr>
+            <w:noProof/>
+          </w:rPr>
+          <w:t>5</w:t>
+        </w:r>
+      </w:fldSimple>
       <w:r>
         <w:t>: Editando el escenario con GIMP</w:t>
       </w:r>
@@ -6069,6 +6125,9 @@
       </w:r>
       <w:proofErr w:type="spellStart"/>
       <w:r>
+        <w:rPr>
+          <w:i/>
+        </w:rPr>
         <w:t>Unity</w:t>
       </w:r>
       <w:proofErr w:type="spellEnd"/>
@@ -6085,13 +6144,643 @@
       </w:pPr>
       <w:r>
         <w:tab/>
-        <w:t xml:space="preserve">A pesar de tener en el juego la matriz que representa el mapa todavía falta por generar el modelo del escenario que los jugadores verán, esto podría hacerse en tiempo de ejecución instanciando un muro por cada 0 que haya en la matriz; </w:t>
-      </w:r>
-      <w:r>
-        <w:t>sin embargo nos encontraríamos que el siguiente problema:</w:t>
-      </w:r>
-      <w:bookmarkStart w:id="46" w:name="_GoBack"/>
-      <w:bookmarkEnd w:id="46"/>
+        <w:t xml:space="preserve">A pesar de tener en el juego la matriz </w:t>
+      </w:r>
+      <w:r>
+        <w:t>con la información d</w:t>
+      </w:r>
+      <w:r>
+        <w:t>el mapa</w:t>
+      </w:r>
+      <w:r>
+        <w:t>,</w:t>
+      </w:r>
+      <w:r>
+        <w:t xml:space="preserve"> todavía falta por generar el modelo del escenario que los jugadores verán, esto podría hacerse en </w:t>
+      </w:r>
+      <w:r>
+        <w:rPr>
+          <w:b/>
+        </w:rPr>
+        <w:t>tiempo de ejecución</w:t>
+      </w:r>
+      <w:r>
+        <w:t xml:space="preserve"> instanciando un muro por cada 0 que haya en la matriz</w:t>
+      </w:r>
+      <w:r>
+        <w:t xml:space="preserve"> y ajustándolo a su posición. Con esto obtendríamos el siguiente escenario</w:t>
+      </w:r>
+      <w:r>
+        <w:t>:</w:t>
+      </w:r>
+    </w:p>
+    <w:p>
+      <w:pPr>
+        <w:keepNext/>
+        <w:spacing w:line="360" w:lineRule="auto"/>
+        <w:jc w:val="center"/>
+      </w:pPr>
+      <w:r>
+        <w:rPr>
+          <w:noProof/>
+        </w:rPr>
+        <w:drawing>
+          <wp:inline distT="0" distB="0" distL="0" distR="0" wp14:anchorId="61E38E55" wp14:editId="71D8431E">
+            <wp:extent cx="3831987" cy="2982036"/>
+            <wp:effectExtent l="0" t="0" r="0" b="8890"/>
+            <wp:docPr id="10" name="Picture 10"/>
+            <wp:cNvGraphicFramePr>
+              <a:graphicFrameLocks xmlns:a="http://schemas.openxmlformats.org/drawingml/2006/main" noChangeAspect="1"/>
+            </wp:cNvGraphicFramePr>
+            <a:graphic xmlns:a="http://schemas.openxmlformats.org/drawingml/2006/main">
+              <a:graphicData uri="http://schemas.openxmlformats.org/drawingml/2006/picture">
+                <pic:pic xmlns:pic="http://schemas.openxmlformats.org/drawingml/2006/picture">
+                  <pic:nvPicPr>
+                    <pic:cNvPr id="0" name="mapaCuadrado.bmp"/>
+                    <pic:cNvPicPr/>
+                  </pic:nvPicPr>
+                  <pic:blipFill>
+                    <a:blip r:embed="rId18">
+                      <a:extLst>
+                        <a:ext uri="{28A0092B-C50C-407E-A947-70E740481C1C}">
+                          <a14:useLocalDpi xmlns:a14="http://schemas.microsoft.com/office/drawing/2010/main" val="0"/>
+                        </a:ext>
+                      </a:extLst>
+                    </a:blip>
+                    <a:stretch>
+                      <a:fillRect/>
+                    </a:stretch>
+                  </pic:blipFill>
+                  <pic:spPr>
+                    <a:xfrm>
+                      <a:off x="0" y="0"/>
+                      <a:ext cx="3831254" cy="2981466"/>
+                    </a:xfrm>
+                    <a:prstGeom prst="rect">
+                      <a:avLst/>
+                    </a:prstGeom>
+                  </pic:spPr>
+                </pic:pic>
+              </a:graphicData>
+            </a:graphic>
+          </wp:inline>
+        </w:drawing>
+      </w:r>
+    </w:p>
+    <w:p>
+      <w:pPr>
+        <w:pStyle w:val="Caption"/>
+        <w:jc w:val="center"/>
+      </w:pPr>
+      <w:r>
+        <w:t xml:space="preserve">Figura </w:t>
+      </w:r>
+      <w:fldSimple w:instr=" SEQ Figura \* ARABIC ">
+        <w:r>
+          <w:rPr>
+            <w:noProof/>
+          </w:rPr>
+          <w:t>6</w:t>
+        </w:r>
+      </w:fldSimple>
+      <w:r>
+        <w:t>: Escenario creado instanciando cubos</w:t>
+      </w:r>
+    </w:p>
+    <w:p>
+      <w:pPr>
+        <w:jc w:val="left"/>
+        <w:rPr>
+          <w:sz w:val="16"/>
+          <w:szCs w:val="16"/>
+        </w:rPr>
+      </w:pPr>
+    </w:p>
+    <w:p>
+      <w:pPr>
+        <w:spacing w:line="360" w:lineRule="auto"/>
+      </w:pPr>
+      <w:r>
+        <w:tab/>
+        <w:t>Analizando el modelo generado de ésta forma podemos ver vari</w:t>
+      </w:r>
+      <w:r>
+        <w:t>a</w:t>
+      </w:r>
+      <w:r>
+        <w:t xml:space="preserve">s </w:t>
+      </w:r>
+      <w:r>
+        <w:t>desventajas</w:t>
+      </w:r>
+      <w:r>
+        <w:t>:</w:t>
+      </w:r>
+    </w:p>
+    <w:p>
+      <w:pPr>
+        <w:pStyle w:val="ListParagraph"/>
+        <w:numPr>
+          <w:ilvl w:val="0"/>
+          <w:numId w:val="3"/>
+        </w:numPr>
+        <w:spacing w:line="360" w:lineRule="auto"/>
+      </w:pPr>
+      <w:r>
+        <w:rPr>
+          <w:u w:val="single"/>
+        </w:rPr>
+        <w:t>Los pasillos son igual de anchos que los muros</w:t>
+      </w:r>
+      <w:r>
+        <w:rPr>
+          <w:u w:val="single"/>
+        </w:rPr>
+        <w:t>:</w:t>
+      </w:r>
+      <w:r>
+        <w:t xml:space="preserve"> Al ser un videojuego pensado para móviles con diferente tamaño sería mejor aprovechar el espacio de pantalla con muros más estrechos y jugadores más grandes que se vean mejor, más adelante veremos cómo mejorar esto basándonos en el clásico </w:t>
+      </w:r>
+      <w:proofErr w:type="spellStart"/>
+      <w:r>
+        <w:rPr>
+          <w:i/>
+          <w:highlight w:val="lightGray"/>
+        </w:rPr>
+        <w:t>pacman</w:t>
+      </w:r>
+      <w:proofErr w:type="spellEnd"/>
+      <w:r>
+        <w:t>.</w:t>
+      </w:r>
+    </w:p>
+    <w:p>
+      <w:pPr>
+        <w:pStyle w:val="ListParagraph"/>
+        <w:numPr>
+          <w:ilvl w:val="0"/>
+          <w:numId w:val="3"/>
+        </w:numPr>
+        <w:spacing w:line="360" w:lineRule="auto"/>
+      </w:pPr>
+      <w:r>
+        <w:rPr>
+          <w:u w:val="single"/>
+        </w:rPr>
+        <w:t xml:space="preserve">Es </w:t>
+      </w:r>
+      <w:r>
+        <w:rPr>
+          <w:u w:val="single"/>
+        </w:rPr>
+        <w:t>lento</w:t>
+      </w:r>
+      <w:r>
+        <w:rPr>
+          <w:u w:val="single"/>
+        </w:rPr>
+        <w:t>:</w:t>
+      </w:r>
+      <w:r>
+        <w:t xml:space="preserve"> Aunque </w:t>
+      </w:r>
+      <w:proofErr w:type="spellStart"/>
+      <w:r>
+        <w:rPr>
+          <w:i/>
+        </w:rPr>
+        <w:t>Unity</w:t>
+      </w:r>
+      <w:proofErr w:type="spellEnd"/>
+      <w:r>
+        <w:t xml:space="preserve"> ha optimizado mucho el instanciado de objetos, sigue siendo costoso cuando </w:t>
+      </w:r>
+      <w:r>
+        <w:t xml:space="preserve">hablamos de </w:t>
+      </w:r>
+      <w:r>
+        <w:t xml:space="preserve">crear varios a la vez. </w:t>
+      </w:r>
+      <w:r>
+        <w:t xml:space="preserve">Esto </w:t>
+      </w:r>
+      <w:r>
+        <w:t xml:space="preserve">apenas </w:t>
+      </w:r>
+      <w:r>
+        <w:t>supone un</w:t>
+      </w:r>
+      <w:r>
+        <w:t xml:space="preserve"> impacto en el rendimiento</w:t>
+      </w:r>
+      <w:r>
+        <w:t xml:space="preserve"> en dispositivos de ésta generación</w:t>
+      </w:r>
+      <w:r>
+        <w:t>, pero en móviles con 3 o 4 años de antigüedad supone un bloqueo momentáneo de la aplicación.</w:t>
+      </w:r>
+    </w:p>
+    <w:p>
+      <w:pPr>
+        <w:pStyle w:val="ListParagraph"/>
+        <w:numPr>
+          <w:ilvl w:val="0"/>
+          <w:numId w:val="3"/>
+        </w:numPr>
+        <w:spacing w:line="360" w:lineRule="auto"/>
+      </w:pPr>
+      <w:r>
+        <w:rPr>
+          <w:u w:val="single"/>
+        </w:rPr>
+        <w:t>Visualmente</w:t>
+      </w:r>
+      <w:r>
+        <w:t xml:space="preserve"> </w:t>
+      </w:r>
+      <w:r>
+        <w:t>no</w:t>
+      </w:r>
+      <w:r>
+        <w:t xml:space="preserve"> quedan bien las esquinas cuadradas, creando la sensación de un mapa aburrido y monótono.</w:t>
+      </w:r>
+    </w:p>
+    <w:p>
+      <w:pPr>
+        <w:pStyle w:val="ListParagraph"/>
+        <w:numPr>
+          <w:ilvl w:val="0"/>
+          <w:numId w:val="3"/>
+        </w:numPr>
+        <w:spacing w:line="360" w:lineRule="auto"/>
+      </w:pPr>
+      <w:r>
+        <w:rPr>
+          <w:u w:val="single"/>
+        </w:rPr>
+        <w:lastRenderedPageBreak/>
+        <w:t>No es eficiente:</w:t>
+      </w:r>
+      <w:r>
+        <w:t xml:space="preserve"> </w:t>
+      </w:r>
+      <w:r>
+        <w:t>Cuando componemos el mapa con varios cubos muchos de ellos quedan adyacentes, y la</w:t>
+      </w:r>
+      <w:r>
+        <w:t>s</w:t>
+      </w:r>
+      <w:r>
+        <w:t xml:space="preserve"> cara</w:t>
+      </w:r>
+      <w:r>
+        <w:t>s</w:t>
+      </w:r>
+      <w:r>
+        <w:t xml:space="preserve"> que tienen en común entre ellos no se ve</w:t>
+      </w:r>
+      <w:r>
+        <w:t>n</w:t>
+      </w:r>
+      <w:r>
+        <w:t xml:space="preserve">. </w:t>
+      </w:r>
+      <w:r>
+        <w:t>En la imagen de la derecha podemos observar las caras interiores marcadas en naranja.</w:t>
+      </w:r>
+    </w:p>
+    <w:p>
+      <w:pPr>
+        <w:pStyle w:val="ListParagraph"/>
+        <w:keepNext/>
+        <w:spacing w:line="360" w:lineRule="auto"/>
+        <w:jc w:val="center"/>
+      </w:pPr>
+      <w:r>
+        <w:rPr>
+          <w:noProof/>
+        </w:rPr>
+        <w:drawing>
+          <wp:inline distT="0" distB="0" distL="0" distR="0" wp14:anchorId="769A8FD0" wp14:editId="228C072A">
+            <wp:extent cx="4692082" cy="2358497"/>
+            <wp:effectExtent l="0" t="0" r="0" b="3810"/>
+            <wp:docPr id="12" name="Picture 12"/>
+            <wp:cNvGraphicFramePr>
+              <a:graphicFrameLocks xmlns:a="http://schemas.openxmlformats.org/drawingml/2006/main" noChangeAspect="1"/>
+            </wp:cNvGraphicFramePr>
+            <a:graphic xmlns:a="http://schemas.openxmlformats.org/drawingml/2006/main">
+              <a:graphicData uri="http://schemas.openxmlformats.org/drawingml/2006/picture">
+                <pic:pic xmlns:pic="http://schemas.openxmlformats.org/drawingml/2006/picture">
+                  <pic:nvPicPr>
+                    <pic:cNvPr id="0" name="carasInteriores.bmp"/>
+                    <pic:cNvPicPr/>
+                  </pic:nvPicPr>
+                  <pic:blipFill>
+                    <a:blip r:embed="rId19">
+                      <a:extLst>
+                        <a:ext uri="{28A0092B-C50C-407E-A947-70E740481C1C}">
+                          <a14:useLocalDpi xmlns:a14="http://schemas.microsoft.com/office/drawing/2010/main" val="0"/>
+                        </a:ext>
+                      </a:extLst>
+                    </a:blip>
+                    <a:stretch>
+                      <a:fillRect/>
+                    </a:stretch>
+                  </pic:blipFill>
+                  <pic:spPr>
+                    <a:xfrm>
+                      <a:off x="0" y="0"/>
+                      <a:ext cx="4692082" cy="2358497"/>
+                    </a:xfrm>
+                    <a:prstGeom prst="rect">
+                      <a:avLst/>
+                    </a:prstGeom>
+                  </pic:spPr>
+                </pic:pic>
+              </a:graphicData>
+            </a:graphic>
+          </wp:inline>
+        </w:drawing>
+      </w:r>
+    </w:p>
+    <w:p>
+      <w:pPr>
+        <w:pStyle w:val="Caption"/>
+        <w:jc w:val="center"/>
+      </w:pPr>
+      <w:r>
+        <w:t xml:space="preserve">Figura </w:t>
+      </w:r>
+      <w:fldSimple w:instr=" SEQ Figura \* ARABIC ">
+        <w:r>
+          <w:rPr>
+            <w:noProof/>
+          </w:rPr>
+          <w:t>7</w:t>
+        </w:r>
+      </w:fldSimple>
+      <w:r>
+        <w:t>: Muro con caras interiores</w:t>
+      </w:r>
+    </w:p>
+    <w:p>
+      <w:pPr>
+        <w:pStyle w:val="ListParagraph"/>
+        <w:spacing w:line="360" w:lineRule="auto"/>
+      </w:pPr>
+      <w:r>
+        <w:t xml:space="preserve">Por lo que </w:t>
+      </w:r>
+      <w:r>
+        <w:t>obtenemos</w:t>
+      </w:r>
+      <w:r>
+        <w:t xml:space="preserve"> con un escenario lleno de caras interiores, esto que a priori no parece un problema resulta en un esfuerzo de </w:t>
+      </w:r>
+      <w:proofErr w:type="spellStart"/>
+      <w:r>
+        <w:t>renderizado</w:t>
+      </w:r>
+      <w:proofErr w:type="spellEnd"/>
+      <w:r>
+        <w:t xml:space="preserve"> inútil que el jugador no verá. Eliminando esas caras interiores aumentaría ligeramente el rendimiento de la aplicación</w:t>
+      </w:r>
+      <w:r>
+        <w:t xml:space="preserve"> en dispositivos antiguos</w:t>
+      </w:r>
+      <w:r>
+        <w:t>.</w:t>
+      </w:r>
+    </w:p>
+    <w:p>
+      <w:pPr>
+        <w:pStyle w:val="ListParagraph"/>
+        <w:spacing w:line="360" w:lineRule="auto"/>
+      </w:pPr>
+    </w:p>
+    <w:p>
+      <w:pPr>
+        <w:pStyle w:val="ListParagraph"/>
+        <w:spacing w:line="360" w:lineRule="auto"/>
+      </w:pPr>
+    </w:p>
+    <w:p>
+      <w:pPr>
+        <w:pStyle w:val="ListParagraph"/>
+        <w:spacing w:line="360" w:lineRule="auto"/>
+      </w:pPr>
+      <w:r>
+        <w:tab/>
+        <w:t xml:space="preserve">El problema de los muros igual de anchos que los pasillos es fácilmente resoluble si nos fijamos en como lo hacen otros juegos. En el caso del </w:t>
+      </w:r>
+      <w:proofErr w:type="spellStart"/>
+      <w:r>
+        <w:rPr>
+          <w:i/>
+        </w:rPr>
+        <w:t>pacman</w:t>
+      </w:r>
+      <w:proofErr w:type="spellEnd"/>
+      <w:r>
+        <w:t xml:space="preserve"> </w:t>
+      </w:r>
+      <w:r>
+        <w:t xml:space="preserve">los </w:t>
+      </w:r>
+      <w:proofErr w:type="spellStart"/>
+      <w:r>
+        <w:rPr>
+          <w:i/>
+        </w:rPr>
+        <w:t>sprites</w:t>
+      </w:r>
+      <w:proofErr w:type="spellEnd"/>
+      <w:r>
+        <w:t xml:space="preserve"> que corresponden a los muros no ocupan toda la celda, tan solo la mitad; y los gráficos de los personajes ocupan 4 celdas en lugar de una. Sólo se trata de un efecto visual en los </w:t>
+      </w:r>
+      <w:proofErr w:type="spellStart"/>
+      <w:r>
+        <w:rPr>
+          <w:i/>
+        </w:rPr>
+        <w:t>sprites</w:t>
+      </w:r>
+      <w:proofErr w:type="spellEnd"/>
+      <w:r>
+        <w:t xml:space="preserve"> que no cambia en nada la comprobación de las colisiones con el </w:t>
+      </w:r>
+      <w:r>
+        <w:t>escenario</w:t>
+      </w:r>
+      <w:r>
+        <w:t>.</w:t>
+      </w:r>
+      <w:r>
+        <w:t xml:space="preserve"> Con esto conseguimos que los personajes sean más visibles.</w:t>
+      </w:r>
+    </w:p>
+    <w:p>
+      <w:pPr>
+        <w:pStyle w:val="ListParagraph"/>
+        <w:keepNext/>
+        <w:spacing w:line="360" w:lineRule="auto"/>
+        <w:jc w:val="center"/>
+      </w:pPr>
+      <w:r>
+        <w:rPr>
+          <w:noProof/>
+        </w:rPr>
+        <w:drawing>
+          <wp:inline distT="0" distB="0" distL="0" distR="0" wp14:anchorId="0BC5F9C2" wp14:editId="450B51BB">
+            <wp:extent cx="3807289" cy="1903863"/>
+            <wp:effectExtent l="0" t="0" r="3175" b="1270"/>
+            <wp:docPr id="11" name="Picture 11"/>
+            <wp:cNvGraphicFramePr>
+              <a:graphicFrameLocks xmlns:a="http://schemas.openxmlformats.org/drawingml/2006/main" noChangeAspect="1"/>
+            </wp:cNvGraphicFramePr>
+            <a:graphic xmlns:a="http://schemas.openxmlformats.org/drawingml/2006/main">
+              <a:graphicData uri="http://schemas.openxmlformats.org/drawingml/2006/picture">
+                <pic:pic xmlns:pic="http://schemas.openxmlformats.org/drawingml/2006/picture">
+                  <pic:nvPicPr>
+                    <pic:cNvPr id="0" name="Tiles.png"/>
+                    <pic:cNvPicPr/>
+                  </pic:nvPicPr>
+                  <pic:blipFill>
+                    <a:blip r:embed="rId20">
+                      <a:extLst>
+                        <a:ext uri="{28A0092B-C50C-407E-A947-70E740481C1C}">
+                          <a14:useLocalDpi xmlns:a14="http://schemas.microsoft.com/office/drawing/2010/main" val="0"/>
+                        </a:ext>
+                      </a:extLst>
+                    </a:blip>
+                    <a:stretch>
+                      <a:fillRect/>
+                    </a:stretch>
+                  </pic:blipFill>
+                  <pic:spPr>
+                    <a:xfrm>
+                      <a:off x="0" y="0"/>
+                      <a:ext cx="3807289" cy="1903863"/>
+                    </a:xfrm>
+                    <a:prstGeom prst="rect">
+                      <a:avLst/>
+                    </a:prstGeom>
+                  </pic:spPr>
+                </pic:pic>
+              </a:graphicData>
+            </a:graphic>
+          </wp:inline>
+        </w:drawing>
+      </w:r>
+    </w:p>
+    <w:p>
+      <w:pPr>
+        <w:pStyle w:val="Caption"/>
+        <w:jc w:val="center"/>
+      </w:pPr>
+      <w:r>
+        <w:t xml:space="preserve">Figura </w:t>
+      </w:r>
+      <w:fldSimple w:instr=" SEQ Figura \* ARABIC ">
+        <w:r>
+          <w:rPr>
+            <w:noProof/>
+          </w:rPr>
+          <w:t>8</w:t>
+        </w:r>
+      </w:fldSimple>
+      <w:r>
+        <w:t xml:space="preserve">: Distribución de celdas en el clásico </w:t>
+      </w:r>
+      <w:proofErr w:type="spellStart"/>
+      <w:r>
+        <w:t>pacman</w:t>
+      </w:r>
+      <w:proofErr w:type="spellEnd"/>
+    </w:p>
+    <w:p>
+      <w:pPr>
+        <w:pStyle w:val="ListParagraph"/>
+        <w:spacing w:line="360" w:lineRule="auto"/>
+      </w:pPr>
+      <w:r>
+        <w:lastRenderedPageBreak/>
+        <w:tab/>
+        <w:t xml:space="preserve">La alternativa a </w:t>
+      </w:r>
+      <w:r>
+        <w:rPr>
+          <w:b/>
+        </w:rPr>
+        <w:t>instanciar</w:t>
+      </w:r>
+      <w:r>
+        <w:t xml:space="preserve"> el escenario en tiempo de ejecución es crear el modelo</w:t>
+      </w:r>
+      <w:bookmarkStart w:id="50" w:name="_GoBack"/>
+      <w:bookmarkEnd w:id="50"/>
+      <w:r>
+        <w:t xml:space="preserve"> desde un programa de modelado e introducirlo en el juego como una malla, aunque resulta algo tedioso para mapas grandes y hay riesgo de equivocarse creando un muro donde no debería haberlo, con lo que el modelo de escenario que verían los jugadores no se correspondería con el que hay en la matriz y que se usa para calcular los movimientos.</w:t>
+      </w:r>
+      <w:r>
+        <w:t xml:space="preserve"> Es aquí donde se ha aprovechado una característica muy importante que tiene </w:t>
+      </w:r>
+      <w:proofErr w:type="spellStart"/>
+      <w:r>
+        <w:rPr>
+          <w:i/>
+        </w:rPr>
+        <w:t>Blender</w:t>
+      </w:r>
+      <w:proofErr w:type="spellEnd"/>
+      <w:r>
+        <w:t xml:space="preserve">: la posibilidad de crear y ejecutar nuestros propios </w:t>
+      </w:r>
+      <w:r>
+        <w:rPr>
+          <w:b/>
+        </w:rPr>
+        <w:t>scripts</w:t>
+      </w:r>
+      <w:r>
+        <w:t xml:space="preserve"> en </w:t>
+      </w:r>
+      <w:proofErr w:type="spellStart"/>
+      <w:r>
+        <w:t>python</w:t>
+      </w:r>
+      <w:proofErr w:type="spellEnd"/>
+      <w:r>
+        <w:t>.</w:t>
+      </w:r>
+    </w:p>
+    <w:p>
+      <w:pPr>
+        <w:pStyle w:val="ListParagraph"/>
+        <w:spacing w:line="360" w:lineRule="auto"/>
+      </w:pPr>
+      <w:r>
+        <w:tab/>
+      </w:r>
+    </w:p>
+    <w:p>
+      <w:pPr>
+        <w:pStyle w:val="ListParagraph"/>
+        <w:spacing w:line="360" w:lineRule="auto"/>
+      </w:pPr>
+    </w:p>
+    <w:p>
+      <w:pPr>
+        <w:jc w:val="left"/>
+      </w:pPr>
+      <w:r>
+        <w:br w:type="page"/>
+      </w:r>
+    </w:p>
+    <w:p>
+      <w:pPr>
+        <w:jc w:val="left"/>
+      </w:pPr>
     </w:p>
     <w:p>
       <w:pPr>
@@ -6118,10 +6807,12 @@
           <w:numId w:val="2"/>
         </w:numPr>
       </w:pPr>
+      <w:bookmarkStart w:id="51" w:name="_Toc428612374"/>
       <w:r>
         <w:lastRenderedPageBreak/>
         <w:t>Jerarquía de clases</w:t>
       </w:r>
+      <w:bookmarkEnd w:id="51"/>
     </w:p>
     <w:p/>
     <w:p/>
@@ -6133,9 +6824,11 @@
           <w:numId w:val="2"/>
         </w:numPr>
       </w:pPr>
+      <w:bookmarkStart w:id="52" w:name="_Toc428612375"/>
       <w:r>
         <w:t>Comunicación entre Servidor y Cliente</w:t>
       </w:r>
+      <w:bookmarkEnd w:id="52"/>
     </w:p>
     <w:p/>
     <w:p/>
@@ -6164,12 +6857,12 @@
           <w:numId w:val="2"/>
         </w:numPr>
       </w:pPr>
-      <w:bookmarkStart w:id="47" w:name="_Toc428442621"/>
+      <w:bookmarkStart w:id="53" w:name="_Toc428612376"/>
       <w:r>
         <w:lastRenderedPageBreak/>
         <w:t>Inteligencia Artificial</w:t>
       </w:r>
-      <w:bookmarkEnd w:id="47"/>
+      <w:bookmarkEnd w:id="53"/>
     </w:p>
     <w:p/>
     <w:p/>
@@ -6182,12 +6875,12 @@
           <w:numId w:val="2"/>
         </w:numPr>
       </w:pPr>
-      <w:bookmarkStart w:id="48" w:name="_Toc428442622"/>
+      <w:bookmarkStart w:id="54" w:name="_Toc428612377"/>
       <w:proofErr w:type="spellStart"/>
       <w:r>
         <w:t>Pathfinding</w:t>
       </w:r>
-      <w:bookmarkEnd w:id="48"/>
+      <w:bookmarkEnd w:id="54"/>
       <w:proofErr w:type="spellEnd"/>
     </w:p>
     <w:p/>
@@ -6204,11 +6897,11 @@
           <w:numId w:val="2"/>
         </w:numPr>
       </w:pPr>
-      <w:bookmarkStart w:id="49" w:name="_Toc428442623"/>
+      <w:bookmarkStart w:id="55" w:name="_Toc428612378"/>
       <w:r>
         <w:t>Máquina de estados</w:t>
       </w:r>
-      <w:bookmarkEnd w:id="49"/>
+      <w:bookmarkEnd w:id="55"/>
     </w:p>
     <w:p/>
     <w:p/>
@@ -6225,11 +6918,11 @@
           <w:numId w:val="2"/>
         </w:numPr>
       </w:pPr>
-      <w:bookmarkStart w:id="50" w:name="_Toc428442624"/>
+      <w:bookmarkStart w:id="56" w:name="_Toc428612379"/>
       <w:r>
         <w:t>Campo vectorial</w:t>
       </w:r>
-      <w:bookmarkEnd w:id="50"/>
+      <w:bookmarkEnd w:id="56"/>
     </w:p>
     <w:p/>
     <w:p/>
@@ -6259,12 +6952,12 @@
           <w:numId w:val="2"/>
         </w:numPr>
       </w:pPr>
-      <w:bookmarkStart w:id="51" w:name="_Toc428442625"/>
+      <w:bookmarkStart w:id="57" w:name="_Toc428612380"/>
       <w:r>
         <w:lastRenderedPageBreak/>
         <w:t>Persistencia de datos</w:t>
       </w:r>
-      <w:bookmarkEnd w:id="51"/>
+      <w:bookmarkEnd w:id="57"/>
     </w:p>
     <w:p/>
     <w:p/>
@@ -6289,12 +6982,12 @@
           <w:numId w:val="2"/>
         </w:numPr>
       </w:pPr>
-      <w:bookmarkStart w:id="52" w:name="_Toc428442626"/>
+      <w:bookmarkStart w:id="58" w:name="_Toc428612381"/>
       <w:r>
         <w:lastRenderedPageBreak/>
         <w:t>Seguridad</w:t>
       </w:r>
-      <w:bookmarkEnd w:id="52"/>
+      <w:bookmarkEnd w:id="58"/>
     </w:p>
     <w:p/>
     <w:p/>
@@ -6319,12 +7012,12 @@
           <w:numId w:val="2"/>
         </w:numPr>
       </w:pPr>
-      <w:bookmarkStart w:id="53" w:name="_Toc428442627"/>
+      <w:bookmarkStart w:id="59" w:name="_Toc428612382"/>
       <w:r>
         <w:lastRenderedPageBreak/>
         <w:t>Pruebas del Sistema</w:t>
       </w:r>
-      <w:bookmarkEnd w:id="53"/>
+      <w:bookmarkEnd w:id="59"/>
     </w:p>
     <w:p/>
     <w:p/>
@@ -6350,12 +7043,12 @@
           <w:numId w:val="2"/>
         </w:numPr>
       </w:pPr>
-      <w:bookmarkStart w:id="54" w:name="_Toc428442628"/>
+      <w:bookmarkStart w:id="60" w:name="_Toc428612383"/>
       <w:r>
         <w:lastRenderedPageBreak/>
         <w:t>Portabilidad a varias plataformas</w:t>
       </w:r>
-      <w:bookmarkEnd w:id="54"/>
+      <w:bookmarkEnd w:id="60"/>
     </w:p>
     <w:p/>
     <w:p>
@@ -6379,12 +7072,12 @@
           <w:numId w:val="2"/>
         </w:numPr>
       </w:pPr>
-      <w:bookmarkStart w:id="55" w:name="_Toc428442629"/>
+      <w:bookmarkStart w:id="61" w:name="_Toc428612384"/>
       <w:r>
         <w:lastRenderedPageBreak/>
         <w:t>Métricas de juego</w:t>
       </w:r>
-      <w:bookmarkEnd w:id="55"/>
+      <w:bookmarkEnd w:id="61"/>
     </w:p>
     <w:p/>
     <w:p/>
@@ -6417,12 +7110,12 @@
           <w:numId w:val="2"/>
         </w:numPr>
       </w:pPr>
-      <w:bookmarkStart w:id="56" w:name="_Toc428442630"/>
+      <w:bookmarkStart w:id="62" w:name="_Toc428612385"/>
       <w:r>
         <w:lastRenderedPageBreak/>
         <w:t>Conclusiones</w:t>
       </w:r>
-      <w:bookmarkEnd w:id="56"/>
+      <w:bookmarkEnd w:id="62"/>
     </w:p>
     <w:p/>
     <w:p>
@@ -6441,16 +7134,16 @@
       <w:pPr>
         <w:pStyle w:val="Heading1"/>
       </w:pPr>
-      <w:bookmarkStart w:id="57" w:name="_Toc428442631"/>
+      <w:bookmarkStart w:id="63" w:name="_Toc428612386"/>
       <w:r>
         <w:lastRenderedPageBreak/>
         <w:t>Bibliografía</w:t>
       </w:r>
-      <w:bookmarkEnd w:id="57"/>
+      <w:bookmarkEnd w:id="63"/>
     </w:p>
     <w:sectPr>
-      <w:headerReference w:type="default" r:id="rId18"/>
-      <w:footerReference w:type="default" r:id="rId19"/>
+      <w:headerReference w:type="default" r:id="rId21"/>
+      <w:footerReference w:type="default" r:id="rId22"/>
       <w:pgSz w:w="11906" w:h="16838"/>
       <w:pgMar w:top="1418" w:right="1418" w:bottom="1418" w:left="1701" w:header="709" w:footer="567" w:gutter="0"/>
       <w:pgNumType w:start="0"/>
@@ -6518,7 +7211,7 @@
       <w:rPr>
         <w:noProof/>
       </w:rPr>
-      <w:t>15</w:t>
+      <w:t>16</w:t>
     </w:r>
     <w:r>
       <w:rPr>
@@ -6564,7 +7257,6 @@
       <w:dataBinding w:prefixMappings="xmlns:ns0='http://schemas.openxmlformats.org/package/2006/metadata/core-properties' xmlns:ns1='http://purl.org/dc/elements/1.1/'" w:xpath="/ns0:coreProperties[1]/ns1:title[1]" w:storeItemID="{6C3C8BC8-F283-45AE-878A-BAB7291924A1}"/>
       <w:text/>
     </w:sdtPr>
-    <w:sdtEndPr/>
     <w:sdtContent>
       <w:p>
         <w:pPr>
@@ -6591,6 +7283,119 @@
 <file path=word/numbering.xml><?xml version="1.0" encoding="utf-8"?>
 <w:numbering xmlns:wpc="http://schemas.microsoft.com/office/word/2010/wordprocessingCanvas" xmlns:mc="http://schemas.openxmlformats.org/markup-compatibility/2006" xmlns:o="urn:schemas-microsoft-com:office:office" xmlns:r="http://schemas.openxmlformats.org/officeDocument/2006/relationships" xmlns:m="http://schemas.openxmlformats.org/officeDocument/2006/math" xmlns:v="urn:schemas-microsoft-com:vml" xmlns:wp14="http://schemas.microsoft.com/office/word/2010/wordprocessingDrawing" xmlns:wp="http://schemas.openxmlformats.org/drawingml/2006/wordprocessingDrawing" xmlns:w10="urn:schemas-microsoft-com:office:word" xmlns:w="http://schemas.openxmlformats.org/wordprocessingml/2006/main" xmlns:w14="http://schemas.microsoft.com/office/word/2010/wordml" xmlns:wpg="http://schemas.microsoft.com/office/word/2010/wordprocessingGroup" xmlns:wpi="http://schemas.microsoft.com/office/word/2010/wordprocessingInk" xmlns:wne="http://schemas.microsoft.com/office/word/2006/wordml" xmlns:wps="http://schemas.microsoft.com/office/word/2010/wordprocessingShape" mc:Ignorable="w14 wp14">
   <w:abstractNum w:abstractNumId="0">
+    <w:nsid w:val="38D800C0"/>
+    <w:multiLevelType w:val="hybridMultilevel"/>
+    <w:tmpl w:val="D0B416DA"/>
+    <w:lvl w:ilvl="0" w:tplc="0C0A0001">
+      <w:start w:val="1"/>
+      <w:numFmt w:val="bullet"/>
+      <w:lvlText w:val=""/>
+      <w:lvlJc w:val="left"/>
+      <w:pPr>
+        <w:ind w:left="720" w:hanging="360"/>
+      </w:pPr>
+      <w:rPr>
+        <w:rFonts w:ascii="Symbol" w:hAnsi="Symbol" w:hint="default"/>
+      </w:rPr>
+    </w:lvl>
+    <w:lvl w:ilvl="1" w:tplc="0C0A0003" w:tentative="1">
+      <w:start w:val="1"/>
+      <w:numFmt w:val="bullet"/>
+      <w:lvlText w:val="o"/>
+      <w:lvlJc w:val="left"/>
+      <w:pPr>
+        <w:ind w:left="1440" w:hanging="360"/>
+      </w:pPr>
+      <w:rPr>
+        <w:rFonts w:ascii="Courier New" w:hAnsi="Courier New" w:cs="Courier New" w:hint="default"/>
+      </w:rPr>
+    </w:lvl>
+    <w:lvl w:ilvl="2" w:tplc="0C0A0005" w:tentative="1">
+      <w:start w:val="1"/>
+      <w:numFmt w:val="bullet"/>
+      <w:lvlText w:val=""/>
+      <w:lvlJc w:val="left"/>
+      <w:pPr>
+        <w:ind w:left="2160" w:hanging="360"/>
+      </w:pPr>
+      <w:rPr>
+        <w:rFonts w:ascii="Wingdings" w:hAnsi="Wingdings" w:hint="default"/>
+      </w:rPr>
+    </w:lvl>
+    <w:lvl w:ilvl="3" w:tplc="0C0A0001" w:tentative="1">
+      <w:start w:val="1"/>
+      <w:numFmt w:val="bullet"/>
+      <w:lvlText w:val=""/>
+      <w:lvlJc w:val="left"/>
+      <w:pPr>
+        <w:ind w:left="2880" w:hanging="360"/>
+      </w:pPr>
+      <w:rPr>
+        <w:rFonts w:ascii="Symbol" w:hAnsi="Symbol" w:hint="default"/>
+      </w:rPr>
+    </w:lvl>
+    <w:lvl w:ilvl="4" w:tplc="0C0A0003" w:tentative="1">
+      <w:start w:val="1"/>
+      <w:numFmt w:val="bullet"/>
+      <w:lvlText w:val="o"/>
+      <w:lvlJc w:val="left"/>
+      <w:pPr>
+        <w:ind w:left="3600" w:hanging="360"/>
+      </w:pPr>
+      <w:rPr>
+        <w:rFonts w:ascii="Courier New" w:hAnsi="Courier New" w:cs="Courier New" w:hint="default"/>
+      </w:rPr>
+    </w:lvl>
+    <w:lvl w:ilvl="5" w:tplc="0C0A0005" w:tentative="1">
+      <w:start w:val="1"/>
+      <w:numFmt w:val="bullet"/>
+      <w:lvlText w:val=""/>
+      <w:lvlJc w:val="left"/>
+      <w:pPr>
+        <w:ind w:left="4320" w:hanging="360"/>
+      </w:pPr>
+      <w:rPr>
+        <w:rFonts w:ascii="Wingdings" w:hAnsi="Wingdings" w:hint="default"/>
+      </w:rPr>
+    </w:lvl>
+    <w:lvl w:ilvl="6" w:tplc="0C0A0001" w:tentative="1">
+      <w:start w:val="1"/>
+      <w:numFmt w:val="bullet"/>
+      <w:lvlText w:val=""/>
+      <w:lvlJc w:val="left"/>
+      <w:pPr>
+        <w:ind w:left="5040" w:hanging="360"/>
+      </w:pPr>
+      <w:rPr>
+        <w:rFonts w:ascii="Symbol" w:hAnsi="Symbol" w:hint="default"/>
+      </w:rPr>
+    </w:lvl>
+    <w:lvl w:ilvl="7" w:tplc="0C0A0003" w:tentative="1">
+      <w:start w:val="1"/>
+      <w:numFmt w:val="bullet"/>
+      <w:lvlText w:val="o"/>
+      <w:lvlJc w:val="left"/>
+      <w:pPr>
+        <w:ind w:left="5760" w:hanging="360"/>
+      </w:pPr>
+      <w:rPr>
+        <w:rFonts w:ascii="Courier New" w:hAnsi="Courier New" w:cs="Courier New" w:hint="default"/>
+      </w:rPr>
+    </w:lvl>
+    <w:lvl w:ilvl="8" w:tplc="0C0A0005" w:tentative="1">
+      <w:start w:val="1"/>
+      <w:numFmt w:val="bullet"/>
+      <w:lvlText w:val=""/>
+      <w:lvlJc w:val="left"/>
+      <w:pPr>
+        <w:ind w:left="6480" w:hanging="360"/>
+      </w:pPr>
+      <w:rPr>
+        <w:rFonts w:ascii="Wingdings" w:hAnsi="Wingdings" w:hint="default"/>
+      </w:rPr>
+    </w:lvl>
+  </w:abstractNum>
+  <w:abstractNum w:abstractNumId="1">
     <w:nsid w:val="4B3736B0"/>
     <w:multiLevelType w:val="hybridMultilevel"/>
     <w:tmpl w:val="A956E338"/>
@@ -6680,7 +7485,7 @@
       </w:pPr>
     </w:lvl>
   </w:abstractNum>
-  <w:abstractNum w:abstractNumId="1">
+  <w:abstractNum w:abstractNumId="2">
     <w:nsid w:val="5B343695"/>
     <w:multiLevelType w:val="multilevel"/>
     <w:tmpl w:val="2F7612A0"/>
@@ -6802,10 +7607,13 @@
     </w:lvl>
   </w:abstractNum>
   <w:num w:numId="1">
-    <w:abstractNumId w:val="0"/>
+    <w:abstractNumId w:val="1"/>
   </w:num>
   <w:num w:numId="2">
-    <w:abstractNumId w:val="1"/>
+    <w:abstractNumId w:val="2"/>
+  </w:num>
+  <w:num w:numId="3">
+    <w:abstractNumId w:val="0"/>
   </w:num>
 </w:numbering>
 </file>
@@ -8171,7 +8979,7 @@
 </file>
 
 <file path=customXml/itemProps2.xml><?xml version="1.0" encoding="utf-8"?>
-<ds:datastoreItem xmlns:ds="http://schemas.openxmlformats.org/officeDocument/2006/customXml" ds:itemID="{548D5483-F86A-4A16-B739-31EA11C9C9F8}">
+<ds:datastoreItem xmlns:ds="http://schemas.openxmlformats.org/officeDocument/2006/customXml" ds:itemID="{F2098ACE-8D21-442F-854F-F37BBCA69870}">
   <ds:schemaRefs>
     <ds:schemaRef ds:uri="http://schemas.openxmlformats.org/officeDocument/2006/bibliography"/>
   </ds:schemaRefs>

</xml_diff>

<commit_message>
Ajustado el juego para resoluciones de 16:9 Continuando con la memoria...
</commit_message>
<xml_diff>
--- a/Documentacion/Memoria.docx
+++ b/Documentacion/Memoria.docx
@@ -2650,7 +2650,7 @@
                 <w:noProof/>
                 <w:webHidden/>
               </w:rPr>
-              <w:t>19</w:t>
+              <w:t>20</w:t>
             </w:r>
             <w:r>
               <w:rPr>
@@ -2736,7 +2736,7 @@
                 <w:noProof/>
                 <w:webHidden/>
               </w:rPr>
-              <w:t>19</w:t>
+              <w:t>20</w:t>
             </w:r>
             <w:r>
               <w:rPr>
@@ -2822,7 +2822,7 @@
                 <w:noProof/>
                 <w:webHidden/>
               </w:rPr>
-              <w:t>20</w:t>
+              <w:t>21</w:t>
             </w:r>
             <w:r>
               <w:rPr>
@@ -2908,7 +2908,7 @@
                 <w:noProof/>
                 <w:webHidden/>
               </w:rPr>
-              <w:t>20</w:t>
+              <w:t>21</w:t>
             </w:r>
             <w:r>
               <w:rPr>
@@ -2994,7 +2994,7 @@
                 <w:noProof/>
                 <w:webHidden/>
               </w:rPr>
-              <w:t>20</w:t>
+              <w:t>21</w:t>
             </w:r>
             <w:r>
               <w:rPr>
@@ -3080,7 +3080,7 @@
                 <w:noProof/>
                 <w:webHidden/>
               </w:rPr>
-              <w:t>20</w:t>
+              <w:t>21</w:t>
             </w:r>
             <w:r>
               <w:rPr>
@@ -3166,7 +3166,7 @@
                 <w:noProof/>
                 <w:webHidden/>
               </w:rPr>
-              <w:t>21</w:t>
+              <w:t>22</w:t>
             </w:r>
             <w:r>
               <w:rPr>
@@ -3252,7 +3252,7 @@
                 <w:noProof/>
                 <w:webHidden/>
               </w:rPr>
-              <w:t>22</w:t>
+              <w:t>23</w:t>
             </w:r>
             <w:r>
               <w:rPr>
@@ -3338,7 +3338,7 @@
                 <w:noProof/>
                 <w:webHidden/>
               </w:rPr>
-              <w:t>23</w:t>
+              <w:t>24</w:t>
             </w:r>
             <w:r>
               <w:rPr>
@@ -3424,7 +3424,7 @@
                 <w:noProof/>
                 <w:webHidden/>
               </w:rPr>
-              <w:t>24</w:t>
+              <w:t>25</w:t>
             </w:r>
             <w:r>
               <w:rPr>
@@ -3510,7 +3510,7 @@
                 <w:noProof/>
                 <w:webHidden/>
               </w:rPr>
-              <w:t>25</w:t>
+              <w:t>26</w:t>
             </w:r>
             <w:r>
               <w:rPr>
@@ -3596,7 +3596,7 @@
                 <w:noProof/>
                 <w:webHidden/>
               </w:rPr>
-              <w:t>26</w:t>
+              <w:t>27</w:t>
             </w:r>
             <w:r>
               <w:rPr>
@@ -3666,7 +3666,7 @@
                 <w:noProof/>
                 <w:webHidden/>
               </w:rPr>
-              <w:t>27</w:t>
+              <w:t>28</w:t>
             </w:r>
             <w:r>
               <w:rPr>
@@ -3926,7 +3926,6 @@
         </w:rPr>
         <w:t xml:space="preserve"> debido a la necesidad de tener prototipos </w:t>
       </w:r>
-      <w:proofErr w:type="spellStart"/>
       <w:r>
         <w:rPr>
           <w:i/>
@@ -3948,96 +3947,80 @@
         </w:rPr>
         <w:t>es</w:t>
       </w:r>
-      <w:proofErr w:type="spellEnd"/>
       <w:r>
         <w:rPr>
           <w:szCs w:val="23"/>
         </w:rPr>
-        <w:t xml:space="preserve"> cada poco tiempo, puesto que un pequeño cambio puede afectar mucho a la </w:t>
-      </w:r>
-      <w:proofErr w:type="spellStart"/>
+        <w:t xml:space="preserve"> cada poco tiempo, puesto que un pequeño cambio puede afectar mucho a la jugabilidad (para bien o para mal) y la única forma de </w:t>
+      </w:r>
       <w:r>
         <w:rPr>
           <w:szCs w:val="23"/>
         </w:rPr>
-        <w:t>jugabilidad</w:t>
-      </w:r>
-      <w:proofErr w:type="spellEnd"/>
+        <w:t xml:space="preserve">comprobarlo </w:t>
+      </w:r>
       <w:r>
         <w:rPr>
           <w:szCs w:val="23"/>
         </w:rPr>
-        <w:t xml:space="preserve"> (para bien o para mal) y la única forma de </w:t>
+        <w:t xml:space="preserve">es terminar un par de partidas. Además </w:t>
       </w:r>
       <w:r>
         <w:rPr>
           <w:szCs w:val="23"/>
         </w:rPr>
-        <w:t xml:space="preserve">comprobarlo </w:t>
+        <w:t>el diseño de juego plasmado en el GDD (más adelante hablaremos sobre este documento) evoluciona rápidamente según se implementan y prueban los elementos que especifica</w:t>
       </w:r>
       <w:r>
         <w:rPr>
           <w:szCs w:val="23"/>
         </w:rPr>
-        <w:t xml:space="preserve">es terminar un par de partidas. Además </w:t>
+        <w:t xml:space="preserve">: una idea que al principio parece divertida puede </w:t>
       </w:r>
       <w:r>
         <w:rPr>
           <w:szCs w:val="23"/>
         </w:rPr>
-        <w:t>el diseño de juego plasmado en el GDD (más adelante hablaremos sobre este documento) evoluciona rápidamente según se implementan y prueban los elementos que especifica</w:t>
+        <w:t xml:space="preserve">añadir demasiada ventaja a un jugador respecto a los demás y </w:t>
       </w:r>
       <w:r>
         <w:rPr>
           <w:szCs w:val="23"/>
         </w:rPr>
-        <w:t xml:space="preserve">: una idea que al principio parece divertida puede </w:t>
+        <w:t xml:space="preserve">desbalancear </w:t>
       </w:r>
       <w:r>
         <w:rPr>
           <w:szCs w:val="23"/>
         </w:rPr>
-        <w:t xml:space="preserve">añadir demasiada ventaja a un jugador respecto a los demás y </w:t>
+        <w:t>el juego</w:t>
       </w:r>
       <w:r>
         <w:rPr>
           <w:szCs w:val="23"/>
         </w:rPr>
-        <w:t xml:space="preserve">desbalancear </w:t>
-      </w:r>
-      <w:r>
+        <w:t>.</w:t>
+      </w:r>
+    </w:p>
+    <w:p>
+      <w:pPr>
+        <w:spacing w:line="360" w:lineRule="auto"/>
         <w:rPr>
           <w:szCs w:val="23"/>
         </w:rPr>
-        <w:t>el juego</w:t>
-      </w:r>
+      </w:pPr>
       <w:r>
         <w:rPr>
           <w:szCs w:val="23"/>
         </w:rPr>
-        <w:t>.</w:t>
-      </w:r>
-    </w:p>
-    <w:p>
-      <w:pPr>
-        <w:spacing w:line="360" w:lineRule="auto"/>
+        <w:tab/>
+      </w:r>
+      <w:r>
         <w:rPr>
           <w:szCs w:val="23"/>
         </w:rPr>
-      </w:pPr>
-      <w:r>
-        <w:rPr>
-          <w:szCs w:val="23"/>
-        </w:rPr>
-        <w:tab/>
-      </w:r>
-      <w:r>
-        <w:rPr>
-          <w:szCs w:val="23"/>
-        </w:rPr>
         <w:t xml:space="preserve">Al usar un motor de videojuegos como puede ser </w:t>
       </w:r>
-      <w:proofErr w:type="spellStart"/>
       <w:r>
         <w:rPr>
           <w:szCs w:val="23"/>
@@ -4045,7 +4028,6 @@
         </w:rPr>
         <w:t>Unity</w:t>
       </w:r>
-      <w:proofErr w:type="spellEnd"/>
       <w:r>
         <w:rPr>
           <w:szCs w:val="23"/>
@@ -4074,21 +4056,7 @@
         <w:rPr>
           <w:szCs w:val="23"/>
         </w:rPr>
-        <w:t xml:space="preserve">; además gracias a su diseño orientado a componentes es muy cómodo hacer primero un prototipo </w:t>
-      </w:r>
-      <w:proofErr w:type="spellStart"/>
-      <w:r>
-        <w:rPr>
-          <w:szCs w:val="23"/>
-        </w:rPr>
-        <w:t>multijugador</w:t>
-      </w:r>
-      <w:proofErr w:type="spellEnd"/>
-      <w:r>
-        <w:rPr>
-          <w:szCs w:val="23"/>
-        </w:rPr>
-        <w:t xml:space="preserve"> local, y más adelante encargarse de la comunicación entre servidor y clientes.</w:t>
+        <w:t>; además gracias a su diseño orientado a componentes es muy cómodo hacer primero un prototipo multijugador local, y más adelante encargarse de la comunicación entre servidor y clientes.</w:t>
       </w:r>
     </w:p>
     <w:p>
@@ -4191,7 +4159,6 @@
         <w:tab/>
         <w:t xml:space="preserve">Como se ha empleado una metodología ágil me ha parecido adecuado emplear un </w:t>
       </w:r>
-      <w:proofErr w:type="spellStart"/>
       <w:r>
         <w:rPr>
           <w:i/>
@@ -4199,7 +4166,6 @@
         </w:rPr>
         <w:t>kanban</w:t>
       </w:r>
-      <w:proofErr w:type="spellEnd"/>
       <w:r>
         <w:rPr>
           <w:szCs w:val="23"/>
@@ -4212,7 +4178,6 @@
         </w:rPr>
         <w:t xml:space="preserve">. Para ello he usado la aplicación web </w:t>
       </w:r>
-      <w:proofErr w:type="spellStart"/>
       <w:r>
         <w:rPr>
           <w:i/>
@@ -4221,7 +4186,6 @@
         </w:rPr>
         <w:t>Trello</w:t>
       </w:r>
-      <w:proofErr w:type="spellEnd"/>
       <w:r>
         <w:rPr>
           <w:szCs w:val="23"/>
@@ -4234,7 +4198,6 @@
         </w:rPr>
         <w:t xml:space="preserve">rmite organizar tareas, aunque la aplicación no es tan completa como </w:t>
       </w:r>
-      <w:proofErr w:type="spellStart"/>
       <w:r>
         <w:rPr>
           <w:i/>
@@ -4242,7 +4205,6 @@
         </w:rPr>
         <w:t>Assembla</w:t>
       </w:r>
-      <w:proofErr w:type="spellEnd"/>
       <w:r>
         <w:rPr>
           <w:szCs w:val="23"/>
@@ -4341,11 +4303,9 @@
       <w:r>
         <w:t xml:space="preserve">Gestión de tareas en </w:t>
       </w:r>
-      <w:proofErr w:type="spellStart"/>
       <w:r>
         <w:t>Trello</w:t>
       </w:r>
-      <w:proofErr w:type="spellEnd"/>
     </w:p>
     <w:p>
       <w:pPr>
@@ -4384,7 +4344,6 @@
         <w:tab/>
         <w:t xml:space="preserve">Dado que </w:t>
       </w:r>
-      <w:proofErr w:type="spellStart"/>
       <w:r>
         <w:rPr>
           <w:i/>
@@ -4392,7 +4351,6 @@
         </w:rPr>
         <w:t>Trello</w:t>
       </w:r>
-      <w:proofErr w:type="spellEnd"/>
       <w:r>
         <w:rPr>
           <w:szCs w:val="23"/>
@@ -4490,53 +4448,13 @@
         <w:t>Unity3D</w:t>
       </w:r>
       <w:r>
-        <w:t xml:space="preserve">, el cual permite un </w:t>
-      </w:r>
-      <w:proofErr w:type="spellStart"/>
-      <w:r>
-        <w:t>prototipado</w:t>
-      </w:r>
-      <w:proofErr w:type="spellEnd"/>
-      <w:r>
-        <w:t xml:space="preserve"> y desarrollo rápido además de f</w:t>
+        <w:t>, el cual permite un prototipado y desarrollo rápido además de f</w:t>
       </w:r>
       <w:r>
         <w:t xml:space="preserve">acilidad para exportar el juego </w:t>
       </w:r>
       <w:r>
-        <w:t xml:space="preserve">a varias plataformas. El motor incluye librerías de físicas como </w:t>
-      </w:r>
-      <w:proofErr w:type="spellStart"/>
-      <w:r>
-        <w:t>PhysX</w:t>
-      </w:r>
-      <w:proofErr w:type="spellEnd"/>
-      <w:r>
-        <w:t xml:space="preserve"> y Box2D, y como motor gráfico utiliza Direct3D, </w:t>
-      </w:r>
-      <w:proofErr w:type="spellStart"/>
-      <w:r>
-        <w:t>OpenGL</w:t>
-      </w:r>
-      <w:proofErr w:type="spellEnd"/>
-      <w:r>
-        <w:t xml:space="preserve"> u </w:t>
-      </w:r>
-      <w:proofErr w:type="spellStart"/>
-      <w:r>
-        <w:t>OpenGL</w:t>
-      </w:r>
-      <w:proofErr w:type="spellEnd"/>
-      <w:r>
-        <w:t xml:space="preserve"> ES. También soporta varios lenguajes para scripting como C# modificado o </w:t>
-      </w:r>
-      <w:proofErr w:type="spellStart"/>
-      <w:r>
-        <w:t>UnityScript</w:t>
-      </w:r>
-      <w:proofErr w:type="spellEnd"/>
-      <w:r>
-        <w:t xml:space="preserve"> (muy similar a JavaScript).</w:t>
+        <w:t>a varias plataformas. El motor incluye librerías de físicas como PhysX y Box2D, y como motor gráfico utiliza Direct3D, OpenGL u OpenGL ES. También soporta varios lenguajes para scripting como C# modificado o UnityScript (muy similar a JavaScript).</w:t>
       </w:r>
     </w:p>
     <w:p>
@@ -4570,27 +4488,14 @@
         <w:tab/>
       </w:r>
       <w:r>
-        <w:t xml:space="preserve">La principal ventaja de su sistema </w:t>
-      </w:r>
-      <w:proofErr w:type="spellStart"/>
-      <w:r>
-        <w:t>multijugador</w:t>
-      </w:r>
-      <w:proofErr w:type="spellEnd"/>
-      <w:r>
-        <w:t xml:space="preserve"> es la partida se desarrolla también en </w:t>
+        <w:t xml:space="preserve">La principal ventaja de su sistema multijugador es la partida se desarrolla también en </w:t>
       </w:r>
       <w:r>
         <w:t xml:space="preserve">una </w:t>
       </w:r>
       <w:r>
-        <w:t xml:space="preserve">instancia de </w:t>
-      </w:r>
-      <w:proofErr w:type="spellStart"/>
-      <w:r>
-        <w:t>Unity</w:t>
-      </w:r>
-      <w:proofErr w:type="spellEnd"/>
+        <w:t>instancia de Unity</w:t>
+      </w:r>
       <w:r>
         <w:t xml:space="preserve"> por lo que todos los componentes usados (scripts, modelos, físicas, colisiones, etc…) son conocidos y accesibles por todos los clientes. La desventaja de esto es que es difícilmente escalable para proyectos con centenares de jugadores simultáneos, pero no supondrá un problema</w:t>
       </w:r>
@@ -4604,15 +4509,7 @@
       </w:pPr>
       <w:r>
         <w:tab/>
-        <w:t xml:space="preserve">Antes de decidirse por usar </w:t>
-      </w:r>
-      <w:proofErr w:type="spellStart"/>
-      <w:r>
-        <w:t>Unity</w:t>
-      </w:r>
-      <w:proofErr w:type="spellEnd"/>
-      <w:r>
-        <w:t xml:space="preserve"> también se han </w:t>
+        <w:t xml:space="preserve">Antes de decidirse por usar Unity también se han </w:t>
       </w:r>
       <w:r>
         <w:t>estudiado</w:t>
@@ -4624,30 +4521,8 @@
         <w:rPr>
           <w:highlight w:val="red"/>
         </w:rPr>
-        <w:t xml:space="preserve">TO-DO: Explicar </w:t>
-      </w:r>
-      <w:proofErr w:type="spellStart"/>
-      <w:r>
-        <w:rPr>
-          <w:highlight w:val="red"/>
-        </w:rPr>
-        <w:t>Unity</w:t>
-      </w:r>
-      <w:proofErr w:type="spellEnd"/>
-      <w:r>
-        <w:rPr>
-          <w:highlight w:val="red"/>
-        </w:rPr>
-        <w:t xml:space="preserve"> Vs </w:t>
-      </w:r>
-      <w:proofErr w:type="spellStart"/>
-      <w:r>
-        <w:rPr>
-          <w:highlight w:val="red"/>
-        </w:rPr>
-        <w:t>Unreal</w:t>
-      </w:r>
-      <w:proofErr w:type="spellEnd"/>
+        <w:t>TO-DO: Explicar Unity Vs Unreal</w:t>
+      </w:r>
     </w:p>
     <w:p>
       <w:pPr>
@@ -4673,13 +4548,11 @@
         <w:spacing w:line="480" w:lineRule="auto"/>
       </w:pPr>
       <w:bookmarkStart w:id="43" w:name="_Toc428612367"/>
-      <w:proofErr w:type="spellStart"/>
       <w:r>
         <w:lastRenderedPageBreak/>
         <w:t>Blender</w:t>
       </w:r>
       <w:bookmarkEnd w:id="43"/>
-      <w:proofErr w:type="spellEnd"/>
     </w:p>
     <w:p>
       <w:pPr>
@@ -4688,7 +4561,6 @@
       <w:r>
         <w:tab/>
       </w:r>
-      <w:proofErr w:type="spellStart"/>
       <w:r>
         <w:rPr>
           <w:i/>
@@ -4696,7 +4568,6 @@
         </w:rPr>
         <w:t>Blender</w:t>
       </w:r>
-      <w:proofErr w:type="spellEnd"/>
       <w:r>
         <w:t xml:space="preserve"> es </w:t>
       </w:r>
@@ -4721,14 +4592,12 @@
       <w:r>
         <w:t xml:space="preserve"> ejecutar scripts en </w:t>
       </w:r>
-      <w:proofErr w:type="spellStart"/>
       <w:r>
         <w:rPr>
           <w:i/>
         </w:rPr>
         <w:t>Python</w:t>
       </w:r>
-      <w:proofErr w:type="spellEnd"/>
       <w:r>
         <w:t xml:space="preserve"> creados por el usuario.</w:t>
       </w:r>
@@ -4845,21 +4714,8 @@
         </w:r>
       </w:fldSimple>
       <w:r>
-        <w:t xml:space="preserve">: Mapa generado en </w:t>
-      </w:r>
-      <w:proofErr w:type="spellStart"/>
-      <w:r>
-        <w:t>blender</w:t>
-      </w:r>
-      <w:proofErr w:type="spellEnd"/>
-      <w:r>
-        <w:t xml:space="preserve"> desde un script en </w:t>
-      </w:r>
-      <w:proofErr w:type="spellStart"/>
-      <w:r>
-        <w:t>python</w:t>
-      </w:r>
-      <w:proofErr w:type="spellEnd"/>
+        <w:t>: Mapa generado en blender desde un script en python</w:t>
+      </w:r>
     </w:p>
     <w:p>
       <w:pPr>
@@ -4908,7 +4764,6 @@
         <w:tab/>
         <w:t xml:space="preserve">Para ser más concretos se ha utilizado </w:t>
       </w:r>
-      <w:proofErr w:type="spellStart"/>
       <w:r>
         <w:rPr>
           <w:i/>
@@ -4916,7 +4771,6 @@
         </w:rPr>
         <w:t>GitHub</w:t>
       </w:r>
-      <w:proofErr w:type="spellEnd"/>
       <w:r>
         <w:t xml:space="preserve"> </w:t>
       </w:r>
@@ -4937,17 +4791,8 @@
           <w:i/>
           <w:highlight w:val="lightGray"/>
         </w:rPr>
-        <w:t xml:space="preserve">pack de estudiantes de </w:t>
-      </w:r>
-      <w:proofErr w:type="spellStart"/>
-      <w:r>
-        <w:rPr>
-          <w:i/>
-          <w:highlight w:val="lightGray"/>
-        </w:rPr>
-        <w:t>GitHub</w:t>
-      </w:r>
-      <w:proofErr w:type="spellEnd"/>
+        <w:t>pack de estudiantes de GitHub</w:t>
+      </w:r>
       <w:r>
         <w:t xml:space="preserve"> para disponer de un repositorio privado. Además éste pack gratuito incluye otras herramientas muy interesantes que han sido útiles para el proyecto, a continuación veremos </w:t>
       </w:r>
@@ -4970,14 +4815,9 @@
       <w:bookmarkStart w:id="45" w:name="_Toc428612369"/>
       <w:r>
         <w:lastRenderedPageBreak/>
-        <w:t xml:space="preserve">Digital </w:t>
-      </w:r>
-      <w:proofErr w:type="spellStart"/>
-      <w:r>
-        <w:t>Ocean</w:t>
+        <w:t>Digital Ocean</w:t>
       </w:r>
       <w:bookmarkEnd w:id="45"/>
-      <w:proofErr w:type="spellEnd"/>
     </w:p>
     <w:p>
       <w:pPr>
@@ -4991,31 +4831,36 @@
           <w:i/>
           <w:highlight w:val="lightGray"/>
         </w:rPr>
-        <w:t xml:space="preserve">Digital </w:t>
-      </w:r>
-      <w:proofErr w:type="spellStart"/>
+        <w:t>Digital Ocean</w:t>
+      </w:r>
+      <w:r>
+        <w:t xml:space="preserve"> </w:t>
+      </w:r>
+      <w:r>
+        <w:t>es una</w:t>
+      </w:r>
+      <w:r>
+        <w:t xml:space="preserve"> plataforma de servidores virtuales basada en </w:t>
+      </w:r>
       <w:r>
         <w:rPr>
           <w:i/>
-          <w:highlight w:val="lightGray"/>
-        </w:rPr>
-        <w:t>Ocean</w:t>
-      </w:r>
-      <w:proofErr w:type="spellEnd"/>
-      <w:r>
-        <w:t xml:space="preserve"> </w:t>
-      </w:r>
-      <w:r>
-        <w:t>es una</w:t>
-      </w:r>
-      <w:r>
-        <w:t xml:space="preserve"> plataforma de servidores virtuales basada en </w:t>
-      </w:r>
-      <w:proofErr w:type="spellStart"/>
+        </w:rPr>
+        <w:t>d</w:t>
+      </w:r>
       <w:r>
         <w:rPr>
           <w:i/>
         </w:rPr>
+        <w:t>roplets</w:t>
+      </w:r>
+      <w:r>
+        <w:t xml:space="preserve"> (así es como llaman a sus máquinas virtuales). Resulta muy fácil crear y administrar los </w:t>
+      </w:r>
+      <w:r>
+        <w:rPr>
+          <w:i/>
+        </w:rPr>
         <w:t>d</w:t>
       </w:r>
       <w:r>
@@ -5024,64 +4869,42 @@
         </w:rPr>
         <w:t>roplets</w:t>
       </w:r>
-      <w:proofErr w:type="spellEnd"/>
-      <w:r>
-        <w:t xml:space="preserve"> (así es como llaman a sus máquinas virtuales). Resulta muy fácil crear y administrar los </w:t>
-      </w:r>
-      <w:proofErr w:type="spellStart"/>
+      <w:r>
+        <w:t xml:space="preserve"> además de poder gestionar los recursos asignados a cada uno, gracias a esto es posible ajustar las características de la máquina según los requisitos del desarrollador por lo que se consigue un precio ajustado. Gracias al </w:t>
+      </w:r>
       <w:r>
         <w:rPr>
           <w:i/>
         </w:rPr>
-        <w:t>d</w:t>
+        <w:t xml:space="preserve">pack </w:t>
       </w:r>
       <w:r>
         <w:rPr>
           <w:i/>
         </w:rPr>
-        <w:t>roplets</w:t>
-      </w:r>
-      <w:proofErr w:type="spellEnd"/>
-      <w:r>
-        <w:t xml:space="preserve"> además de poder gestionar los recursos asignados a cada uno, gracias a esto es posible ajustar las características de la máquina según los requisitos del desarrollador por lo que se consigue un precio ajustado. Gracias al </w:t>
+        <w:t xml:space="preserve">de estudiantes </w:t>
       </w:r>
       <w:r>
         <w:rPr>
           <w:i/>
         </w:rPr>
-        <w:t xml:space="preserve">pack </w:t>
+        <w:t xml:space="preserve">de </w:t>
       </w:r>
       <w:r>
         <w:rPr>
           <w:i/>
         </w:rPr>
-        <w:t xml:space="preserve">de estudiantes </w:t>
+        <w:t>GitHub</w:t>
+      </w:r>
+      <w:r>
+        <w:t xml:space="preserve"> anteriormente comentado ha sido posible obtener 100$ para ésta plataforma, más que suficientes para crear un </w:t>
       </w:r>
       <w:r>
         <w:rPr>
           <w:i/>
         </w:rPr>
-        <w:t xml:space="preserve">de </w:t>
-      </w:r>
-      <w:proofErr w:type="spellStart"/>
-      <w:r>
-        <w:rPr>
-          <w:i/>
-        </w:rPr>
-        <w:t>GitHub</w:t>
-      </w:r>
-      <w:proofErr w:type="spellEnd"/>
-      <w:r>
-        <w:t xml:space="preserve"> anteriormente comentado ha sido posible obtener 100$ para ésta plataforma, más que suficientes para crear un </w:t>
-      </w:r>
-      <w:proofErr w:type="spellStart"/>
-      <w:r>
-        <w:rPr>
-          <w:i/>
-        </w:rPr>
         <w:t>droplet</w:t>
       </w:r>
-      <w:proofErr w:type="spellEnd"/>
       <w:r>
         <w:t xml:space="preserve"> donde alojar el </w:t>
       </w:r>
@@ -5171,21 +4994,8 @@
         </w:r>
       </w:fldSimple>
       <w:r>
-        <w:t xml:space="preserve">: </w:t>
-      </w:r>
-      <w:proofErr w:type="spellStart"/>
-      <w:r>
-        <w:t>Droplet</w:t>
-      </w:r>
-      <w:proofErr w:type="spellEnd"/>
-      <w:r>
-        <w:t xml:space="preserve"> de Digital </w:t>
-      </w:r>
-      <w:proofErr w:type="spellStart"/>
-      <w:r>
-        <w:t>Ocean</w:t>
-      </w:r>
-      <w:proofErr w:type="spellEnd"/>
+        <w:t>: Droplet de Digital Ocean</w:t>
+      </w:r>
     </w:p>
     <w:p/>
     <w:p>
@@ -5198,12 +5008,10 @@
         <w:spacing w:line="480" w:lineRule="auto"/>
       </w:pPr>
       <w:bookmarkStart w:id="46" w:name="_Toc428612370"/>
-      <w:proofErr w:type="spellStart"/>
       <w:r>
         <w:t>DNSimple</w:t>
       </w:r>
       <w:bookmarkEnd w:id="46"/>
-      <w:proofErr w:type="spellEnd"/>
     </w:p>
     <w:p>
       <w:pPr>
@@ -5216,7 +5024,6 @@
       <w:r>
         <w:t xml:space="preserve"> y no sea necesario cambiar la dirección en la aplicación en caso de cambiar el servidor de ubicación. Para esto hemos aprovechado el servidor DNS </w:t>
       </w:r>
-      <w:proofErr w:type="spellStart"/>
       <w:r>
         <w:rPr>
           <w:i/>
@@ -5224,7 +5031,6 @@
         </w:rPr>
         <w:t>DNSimple</w:t>
       </w:r>
-      <w:proofErr w:type="spellEnd"/>
       <w:r>
         <w:t xml:space="preserve">, el </w:t>
       </w:r>
@@ -5232,16 +5038,8 @@
         <w:rPr>
           <w:i/>
         </w:rPr>
-        <w:t xml:space="preserve">pack de estudiantes de </w:t>
-      </w:r>
-      <w:proofErr w:type="spellStart"/>
-      <w:r>
-        <w:rPr>
-          <w:i/>
-        </w:rPr>
-        <w:t>GitHub</w:t>
-      </w:r>
-      <w:proofErr w:type="spellEnd"/>
+        <w:t>pack de estudiantes de GitHub</w:t>
+      </w:r>
       <w:r>
         <w:rPr>
           <w:i/>
@@ -5321,13 +5119,8 @@
         </w:r>
       </w:fldSimple>
       <w:r>
-        <w:t xml:space="preserve">: </w:t>
-      </w:r>
-      <w:proofErr w:type="spellStart"/>
-      <w:r>
-        <w:t>DNSimple</w:t>
-      </w:r>
-      <w:proofErr w:type="spellEnd"/>
+        <w:t>: DNSimple</w:t>
+      </w:r>
     </w:p>
     <w:p>
       <w:pPr>
@@ -5375,125 +5168,95 @@
       <w:r>
         <w:t xml:space="preserve">: el </w:t>
       </w:r>
-      <w:proofErr w:type="spellStart"/>
       <w:r>
         <w:rPr>
           <w:b/>
         </w:rPr>
-        <w:t>Game</w:t>
-      </w:r>
-      <w:proofErr w:type="spellEnd"/>
+        <w:t>Game Design Document</w:t>
+      </w:r>
+      <w:r>
+        <w:t xml:space="preserve"> (también conocido como </w:t>
+      </w:r>
       <w:r>
         <w:rPr>
           <w:b/>
         </w:rPr>
-        <w:t xml:space="preserve"> </w:t>
-      </w:r>
-      <w:proofErr w:type="spellStart"/>
+        <w:t>GDD</w:t>
+      </w:r>
+      <w:r>
+        <w:t>)</w:t>
+      </w:r>
+      <w:r>
+        <w:t>.</w:t>
+      </w:r>
+    </w:p>
+    <w:p>
+      <w:pPr>
+        <w:spacing w:line="360" w:lineRule="auto"/>
+      </w:pPr>
+      <w:r>
+        <w:tab/>
+      </w:r>
+      <w:r>
+        <w:t>Se trata de</w:t>
+      </w:r>
+      <w:r>
+        <w:t xml:space="preserve"> un documento que recoge todos los aspectos que definen al videojuego: rasgos como la ambientación, el estilo artístico, la sensación que queremos transmitir al jugador, o incluso detalles de implementación… </w:t>
+      </w:r>
+      <w:r>
+        <w:t xml:space="preserve">Al tratarse de un documento creativo y poco formal es </w:t>
+      </w:r>
+      <w:r>
+        <w:t>común</w:t>
+      </w:r>
+      <w:r>
+        <w:t xml:space="preserve"> que </w:t>
+      </w:r>
+      <w:r>
+        <w:t>tengan estructuras diferentes</w:t>
+      </w:r>
+      <w:r>
+        <w:t xml:space="preserve"> o </w:t>
+      </w:r>
+      <w:r>
+        <w:t xml:space="preserve">que algunos ni siquiera </w:t>
+      </w:r>
+      <w:r>
+        <w:t xml:space="preserve">plasmen </w:t>
+      </w:r>
+      <w:r>
+        <w:t>todos los elementos del videojuego</w:t>
+      </w:r>
+      <w:r>
+        <w:t xml:space="preserve">, lo que sí tienen todos en común es la sección de diseño que se encarga de que un juego sea divertido: </w:t>
+      </w:r>
+      <w:r>
+        <w:t xml:space="preserve">las </w:t>
+      </w:r>
       <w:r>
         <w:rPr>
           <w:b/>
         </w:rPr>
-        <w:t>Design</w:t>
-      </w:r>
-      <w:proofErr w:type="spellEnd"/>
+        <w:t>mecánicas de juego</w:t>
+      </w:r>
+      <w:r>
+        <w:t>.</w:t>
+      </w:r>
+    </w:p>
+    <w:p>
+      <w:pPr>
+        <w:spacing w:line="360" w:lineRule="auto"/>
+      </w:pPr>
+      <w:r>
+        <w:tab/>
+      </w:r>
+      <w:r>
+        <w:t xml:space="preserve">El concepto de </w:t>
+      </w:r>
       <w:r>
         <w:rPr>
           <w:b/>
         </w:rPr>
-        <w:t xml:space="preserve"> </w:t>
-      </w:r>
-      <w:proofErr w:type="spellStart"/>
-      <w:r>
-        <w:rPr>
-          <w:b/>
-        </w:rPr>
-        <w:t>Document</w:t>
-      </w:r>
-      <w:proofErr w:type="spellEnd"/>
-      <w:r>
-        <w:t xml:space="preserve"> (también conocido como </w:t>
-      </w:r>
-      <w:r>
-        <w:rPr>
-          <w:b/>
-        </w:rPr>
-        <w:t>GDD</w:t>
-      </w:r>
-      <w:r>
-        <w:t>)</w:t>
-      </w:r>
-      <w:r>
-        <w:t>.</w:t>
-      </w:r>
-    </w:p>
-    <w:p>
-      <w:pPr>
-        <w:spacing w:line="360" w:lineRule="auto"/>
-      </w:pPr>
-      <w:r>
-        <w:tab/>
-      </w:r>
-      <w:r>
-        <w:t>Se trata de</w:t>
-      </w:r>
-      <w:r>
-        <w:t xml:space="preserve"> un documento que recoge todos los aspectos que definen al videojuego: rasgos como la ambientación, el estilo artístico, la sensación que queremos transmitir al jugador, o incluso detalles de implementación… </w:t>
-      </w:r>
-      <w:r>
-        <w:t xml:space="preserve">Al tratarse de un documento creativo y poco formal es </w:t>
-      </w:r>
-      <w:r>
-        <w:t>común</w:t>
-      </w:r>
-      <w:r>
-        <w:t xml:space="preserve"> que </w:t>
-      </w:r>
-      <w:r>
-        <w:t>tengan estructuras diferentes</w:t>
-      </w:r>
-      <w:r>
-        <w:t xml:space="preserve"> o </w:t>
-      </w:r>
-      <w:r>
-        <w:t xml:space="preserve">que algunos ni siquiera </w:t>
-      </w:r>
-      <w:r>
-        <w:t xml:space="preserve">plasmen </w:t>
-      </w:r>
-      <w:r>
-        <w:t>todos los elementos del videojuego</w:t>
-      </w:r>
-      <w:r>
-        <w:t xml:space="preserve">, lo que sí tienen todos en común es la sección de diseño que se encarga de que un juego sea divertido: </w:t>
-      </w:r>
-      <w:r>
-        <w:t xml:space="preserve">las </w:t>
-      </w:r>
-      <w:r>
-        <w:rPr>
-          <w:b/>
-        </w:rPr>
-        <w:t>mecánicas de juego</w:t>
-      </w:r>
-      <w:r>
-        <w:t>.</w:t>
-      </w:r>
-    </w:p>
-    <w:p>
-      <w:pPr>
-        <w:spacing w:line="360" w:lineRule="auto"/>
-      </w:pPr>
-      <w:r>
-        <w:tab/>
-      </w:r>
-      <w:r>
-        <w:t xml:space="preserve">El concepto de </w:t>
-      </w:r>
-      <w:r>
-        <w:rPr>
-          <w:b/>
-        </w:rPr>
         <w:t>mecánica de juego</w:t>
       </w:r>
       <w:r>
@@ -5508,14 +5271,12 @@
       <w:r>
         <w:t xml:space="preserve">en la creciente tendencia de la </w:t>
       </w:r>
-      <w:proofErr w:type="spellStart"/>
       <w:r>
         <w:rPr>
           <w:i/>
         </w:rPr>
         <w:t>gamificación</w:t>
       </w:r>
-      <w:proofErr w:type="spellEnd"/>
       <w:r>
         <w:t xml:space="preserve">. </w:t>
       </w:r>
@@ -5532,15 +5293,7 @@
         <w:t xml:space="preserve"> es lo que dirige</w:t>
       </w:r>
       <w:r>
-        <w:t xml:space="preserve"> la </w:t>
-      </w:r>
-      <w:proofErr w:type="spellStart"/>
-      <w:r>
-        <w:t>jugabilidad</w:t>
-      </w:r>
-      <w:proofErr w:type="spellEnd"/>
-      <w:r>
-        <w:t>.</w:t>
+        <w:t xml:space="preserve"> la jugabilidad.</w:t>
       </w:r>
       <w:r>
         <w:t xml:space="preserve"> No solo se limitan a describir las acciones del jugador sino que también deben reflejar la respuesta del entorno o de otras entidades que se encuentran en el juego.</w:t>
@@ -5548,7 +5301,6 @@
       <w:r>
         <w:t xml:space="preserve"> La cantidad o la complejidad de las mecánicas no es lo que hace al juego más divertido o complejo, el ejemplo más claro de esto es el </w:t>
       </w:r>
-      <w:proofErr w:type="spellStart"/>
       <w:r>
         <w:rPr>
           <w:b/>
@@ -5556,7 +5308,6 @@
         </w:rPr>
         <w:t>Go</w:t>
       </w:r>
-      <w:proofErr w:type="spellEnd"/>
       <w:r>
         <w:t>: Se trata de un juego cuya única mecánica es poner piezas en el tablero, capturando las piezas del oponente en caso de rodearlas</w:t>
       </w:r>
@@ -6000,13 +5751,8 @@
             <w:pPr>
               <w:jc w:val="left"/>
             </w:pPr>
-            <w:proofErr w:type="spellStart"/>
-            <w:r>
-              <w:t>Power</w:t>
-            </w:r>
-            <w:proofErr w:type="spellEnd"/>
-            <w:r>
-              <w:t>-ups</w:t>
+            <w:r>
+              <w:t>Power-ups</w:t>
             </w:r>
           </w:p>
         </w:tc>
@@ -6086,15 +5832,7 @@
       <w:r>
         <w:lastRenderedPageBreak/>
         <w:tab/>
-        <w:t xml:space="preserve">Una vez terminada la imagen del escenario tan solo tenemos que ejecutar el script en </w:t>
-      </w:r>
-      <w:proofErr w:type="spellStart"/>
-      <w:r>
-        <w:t>python</w:t>
-      </w:r>
-      <w:proofErr w:type="spellEnd"/>
-      <w:r>
-        <w:t xml:space="preserve"> </w:t>
+        <w:t xml:space="preserve">Una vez terminada la imagen del escenario tan solo tenemos que ejecutar el script en python </w:t>
       </w:r>
       <w:r>
         <w:rPr>
@@ -6123,14 +5861,12 @@
       <w:r>
         <w:t xml:space="preserve">y automáticamente guardará la matriz generada en un archivo de texto. Dicha matriz será cargada en </w:t>
       </w:r>
-      <w:proofErr w:type="spellStart"/>
       <w:r>
         <w:rPr>
           <w:i/>
         </w:rPr>
         <w:t>Unity</w:t>
       </w:r>
-      <w:proofErr w:type="spellEnd"/>
       <w:r>
         <w:t xml:space="preserve"> y ser</w:t>
       </w:r>
@@ -6301,7 +6037,6 @@
       <w:r>
         <w:t xml:space="preserve"> Al ser un videojuego pensado para móviles con diferente tamaño sería mejor aprovechar el espacio de pantalla con muros más estrechos y jugadores más grandes que se vean mejor, más adelante veremos cómo mejorar esto basándonos en el clásico </w:t>
       </w:r>
-      <w:proofErr w:type="spellStart"/>
       <w:r>
         <w:rPr>
           <w:i/>
@@ -6309,7 +6044,6 @@
         </w:rPr>
         <w:t>pacman</w:t>
       </w:r>
-      <w:proofErr w:type="spellEnd"/>
       <w:r>
         <w:t>.</w:t>
       </w:r>
@@ -6344,14 +6078,12 @@
       <w:r>
         <w:t xml:space="preserve"> Aunque </w:t>
       </w:r>
-      <w:proofErr w:type="spellStart"/>
       <w:r>
         <w:rPr>
           <w:i/>
         </w:rPr>
         <w:t>Unity</w:t>
       </w:r>
-      <w:proofErr w:type="spellEnd"/>
       <w:r>
         <w:t xml:space="preserve"> ha optimizado mucho el instanciado de objetos, sigue siendo costoso cuando </w:t>
       </w:r>
@@ -6535,15 +6267,7 @@
         <w:t>obtenemos</w:t>
       </w:r>
       <w:r>
-        <w:t xml:space="preserve"> con un escenario lleno de caras interiores, esto que a priori no parece un problema resulta en un esfuerzo de </w:t>
-      </w:r>
-      <w:proofErr w:type="spellStart"/>
-      <w:r>
-        <w:t>renderizado</w:t>
-      </w:r>
-      <w:proofErr w:type="spellEnd"/>
-      <w:r>
-        <w:t xml:space="preserve"> inútil que el jugador no verá. Eliminando esas caras interiores aumentaría ligeramente el rendimiento de la aplicación</w:t>
+        <w:t xml:space="preserve"> con un escenario lleno de caras interiores, esto que a priori no parece un problema resulta en un esfuerzo de renderizado inútil que el jugador no verá. Eliminando esas caras interiores aumentaría ligeramente el rendimiento de la aplicación</w:t>
       </w:r>
       <w:r>
         <w:t xml:space="preserve"> en dispositivos antiguos</w:t>
@@ -6560,52 +6284,41 @@
     </w:p>
     <w:p>
       <w:pPr>
-        <w:pStyle w:val="ListParagraph"/>
         <w:spacing w:line="360" w:lineRule="auto"/>
       </w:pPr>
-    </w:p>
-    <w:p>
-      <w:pPr>
-        <w:pStyle w:val="ListParagraph"/>
-        <w:spacing w:line="360" w:lineRule="auto"/>
-      </w:pPr>
       <w:r>
         <w:tab/>
+      </w:r>
+      <w:r>
         <w:t xml:space="preserve">El problema de los muros igual de anchos que los pasillos es fácilmente resoluble si nos fijamos en como lo hacen otros juegos. En el caso del </w:t>
       </w:r>
-      <w:proofErr w:type="spellStart"/>
       <w:r>
         <w:rPr>
           <w:i/>
         </w:rPr>
         <w:t>pacman</w:t>
       </w:r>
-      <w:proofErr w:type="spellEnd"/>
       <w:r>
         <w:t xml:space="preserve"> </w:t>
       </w:r>
       <w:r>
         <w:t xml:space="preserve">los </w:t>
       </w:r>
-      <w:proofErr w:type="spellStart"/>
       <w:r>
         <w:rPr>
           <w:i/>
         </w:rPr>
         <w:t>sprites</w:t>
       </w:r>
-      <w:proofErr w:type="spellEnd"/>
       <w:r>
         <w:t xml:space="preserve"> que corresponden a los muros no ocupan toda la celda, tan solo la mitad; y los gráficos de los personajes ocupan 4 celdas en lugar de una. Sólo se trata de un efecto visual en los </w:t>
       </w:r>
-      <w:proofErr w:type="spellStart"/>
       <w:r>
         <w:rPr>
           <w:i/>
         </w:rPr>
         <w:t>sprites</w:t>
       </w:r>
-      <w:proofErr w:type="spellEnd"/>
       <w:r>
         <w:t xml:space="preserve"> que no cambia en nada la comprobación de las colisiones con el </w:t>
       </w:r>
@@ -6621,7 +6334,6 @@
     </w:p>
     <w:p>
       <w:pPr>
-        <w:pStyle w:val="ListParagraph"/>
         <w:keepNext/>
         <w:spacing w:line="360" w:lineRule="auto"/>
         <w:jc w:val="center"/>
@@ -6631,9 +6343,9 @@
           <w:noProof/>
         </w:rPr>
         <w:drawing>
-          <wp:inline distT="0" distB="0" distL="0" distR="0" wp14:anchorId="0BC5F9C2" wp14:editId="450B51BB">
-            <wp:extent cx="3807289" cy="1903863"/>
-            <wp:effectExtent l="0" t="0" r="3175" b="1270"/>
+          <wp:inline distT="0" distB="0" distL="0" distR="0" wp14:anchorId="5CA6FFB4" wp14:editId="0DAC7EA0">
+            <wp:extent cx="3643534" cy="1821976"/>
+            <wp:effectExtent l="0" t="0" r="0" b="6985"/>
             <wp:docPr id="11" name="Picture 11"/>
             <wp:cNvGraphicFramePr>
               <a:graphicFrameLocks xmlns:a="http://schemas.openxmlformats.org/drawingml/2006/main" noChangeAspect="1"/>
@@ -6660,7 +6372,7 @@
                   <pic:spPr>
                     <a:xfrm>
                       <a:off x="0" y="0"/>
-                      <a:ext cx="3807289" cy="1903863"/>
+                      <a:ext cx="3643534" cy="1821976"/>
                     </a:xfrm>
                     <a:prstGeom prst="rect">
                       <a:avLst/>
@@ -6690,22 +6402,21 @@
         </w:r>
       </w:fldSimple>
       <w:r>
-        <w:t xml:space="preserve">: Distribución de celdas en el clásico </w:t>
-      </w:r>
-      <w:proofErr w:type="spellStart"/>
-      <w:r>
-        <w:t>pacman</w:t>
-      </w:r>
-      <w:proofErr w:type="spellEnd"/>
-    </w:p>
-    <w:p>
-      <w:pPr>
-        <w:pStyle w:val="ListParagraph"/>
+        <w:t xml:space="preserve">: </w:t>
+      </w:r>
+      <w:r>
+        <w:t>Distribución de celdas en el clásico pacman</w:t>
+      </w:r>
+    </w:p>
+    <w:p>
+      <w:pPr>
         <w:spacing w:line="360" w:lineRule="auto"/>
       </w:pPr>
       <w:r>
         <w:lastRenderedPageBreak/>
         <w:tab/>
+      </w:r>
+      <w:r>
         <w:t xml:space="preserve">La alternativa a </w:t>
       </w:r>
       <w:r>
@@ -6715,88 +6426,2048 @@
         <w:t>instanciar</w:t>
       </w:r>
       <w:r>
-        <w:t xml:space="preserve"> el escenario en tiempo de ejecución es crear el modelo</w:t>
+        <w:t xml:space="preserve"> el escenario en tiempo de ejecución es crear el modelo desde un programa de modelado e introducirlo en el juego como una malla, aunque resulta algo tedioso para mapas grandes y hay riesgo de equivocarse creando un muro donde no debería haberlo, con lo que el modelo de escenario que verían los jugadores no se correspondería con el que hay en la matriz y que se usa para calcular los movimientos.</w:t>
+      </w:r>
+      <w:r>
+        <w:t xml:space="preserve"> Es aquí donde se ha aprovechado una característica muy importante que tiene </w:t>
+      </w:r>
+      <w:r>
+        <w:rPr>
+          <w:i/>
+        </w:rPr>
+        <w:t>Blender</w:t>
+      </w:r>
+      <w:r>
+        <w:t xml:space="preserve">: la posibilidad de crear y ejecutar nuestros propios </w:t>
+      </w:r>
+      <w:r>
+        <w:rPr>
+          <w:b/>
+        </w:rPr>
+        <w:t>scripts</w:t>
+      </w:r>
+      <w:r>
+        <w:t xml:space="preserve"> en </w:t>
+      </w:r>
+      <w:r>
+        <w:rPr>
+          <w:i/>
+        </w:rPr>
+        <w:t>P</w:t>
+      </w:r>
+      <w:r>
+        <w:rPr>
+          <w:i/>
+        </w:rPr>
+        <w:t>ython</w:t>
+      </w:r>
+      <w:r>
+        <w:t>.</w:t>
+      </w:r>
+    </w:p>
+    <w:p>
+      <w:pPr>
+        <w:spacing w:line="360" w:lineRule="auto"/>
+      </w:pPr>
+      <w:r>
+        <w:tab/>
+        <w:t xml:space="preserve">Como ya disponemos </w:t>
+      </w:r>
+      <w:r>
+        <w:t xml:space="preserve">la información del mapa almacenada en una matriz </w:t>
+      </w:r>
+      <w:r>
+        <w:t>tan solo basta</w:t>
+      </w:r>
+      <w:r>
+        <w:t xml:space="preserve"> recorrerla y copiar un modelo del muro en su posición correspondiente, para luego agrupar y combinar</w:t>
+      </w:r>
+      <w:r>
+        <w:t xml:space="preserve"> </w:t>
+      </w:r>
+      <w:r>
+        <w:t>todos los modelos en una sola malla. Ya que estamos automatizando la generación del modelo apenas supone esfuerzo añadir varios tipos de muros, aunque todos supongan el mismo obstáculo al jugador se conseguirá un escenario estéticamente más variado</w:t>
+      </w:r>
+      <w:r>
+        <w:t xml:space="preserve">. Basta con modelar cuatro piezas básicas del escenario y mediante combinaciones y rotaciones se conseguirá un modelo con forma regular. A continuación vemos las piezas </w:t>
+      </w:r>
+      <w:r>
+        <w:t>que compondrán el modelo</w:t>
+      </w:r>
+      <w:r>
+        <w:t>:</w:t>
+      </w:r>
+    </w:p>
+    <w:p>
+      <w:pPr>
+        <w:keepNext/>
+        <w:spacing w:line="360" w:lineRule="auto"/>
+        <w:jc w:val="center"/>
+      </w:pPr>
+      <w:r>
+        <w:rPr>
+          <w:noProof/>
+        </w:rPr>
+        <w:drawing>
+          <wp:inline distT="0" distB="0" distL="0" distR="0" wp14:anchorId="76143D22" wp14:editId="017A3C63">
+            <wp:extent cx="5418161" cy="2465211"/>
+            <wp:effectExtent l="0" t="0" r="0" b="0"/>
+            <wp:docPr id="13" name="Picture 13"/>
+            <wp:cNvGraphicFramePr>
+              <a:graphicFrameLocks xmlns:a="http://schemas.openxmlformats.org/drawingml/2006/main" noChangeAspect="1"/>
+            </wp:cNvGraphicFramePr>
+            <a:graphic xmlns:a="http://schemas.openxmlformats.org/drawingml/2006/main">
+              <a:graphicData uri="http://schemas.openxmlformats.org/drawingml/2006/picture">
+                <pic:pic xmlns:pic="http://schemas.openxmlformats.org/drawingml/2006/picture">
+                  <pic:nvPicPr>
+                    <pic:cNvPr id="0" name="piezas-basicas.bmp"/>
+                    <pic:cNvPicPr/>
+                  </pic:nvPicPr>
+                  <pic:blipFill>
+                    <a:blip r:embed="rId21">
+                      <a:extLst>
+                        <a:ext uri="{28A0092B-C50C-407E-A947-70E740481C1C}">
+                          <a14:useLocalDpi xmlns:a14="http://schemas.microsoft.com/office/drawing/2010/main" val="0"/>
+                        </a:ext>
+                      </a:extLst>
+                    </a:blip>
+                    <a:stretch>
+                      <a:fillRect/>
+                    </a:stretch>
+                  </pic:blipFill>
+                  <pic:spPr>
+                    <a:xfrm>
+                      <a:off x="0" y="0"/>
+                      <a:ext cx="5427752" cy="2469575"/>
+                    </a:xfrm>
+                    <a:prstGeom prst="rect">
+                      <a:avLst/>
+                    </a:prstGeom>
+                  </pic:spPr>
+                </pic:pic>
+              </a:graphicData>
+            </a:graphic>
+          </wp:inline>
+        </w:drawing>
+      </w:r>
+    </w:p>
+    <w:p>
+      <w:pPr>
+        <w:pStyle w:val="Caption"/>
+        <w:jc w:val="center"/>
+      </w:pPr>
+      <w:r>
+        <w:t xml:space="preserve">Figura </w:t>
+      </w:r>
+      <w:fldSimple w:instr=" SEQ Figura \* ARABIC ">
+        <w:r>
+          <w:rPr>
+            <w:noProof/>
+          </w:rPr>
+          <w:t>9</w:t>
+        </w:r>
+      </w:fldSimple>
+      <w:r>
+        <w:t xml:space="preserve">: Piezas que componen el escenario. </w:t>
+      </w:r>
+      <w:r>
+        <w:t>De izquierda a derecha: Techo, pared, esquina y rincón.</w:t>
+      </w:r>
+      <w:r>
+        <w:tab/>
+      </w:r>
+    </w:p>
+    <w:p>
+      <w:pPr>
+        <w:spacing w:line="360" w:lineRule="auto"/>
+      </w:pPr>
+    </w:p>
+    <w:p>
+      <w:pPr>
+        <w:spacing w:line="360" w:lineRule="auto"/>
+      </w:pPr>
+      <w:r>
+        <w:tab/>
+        <w:t xml:space="preserve">El script estudiará </w:t>
+      </w:r>
+      <w:r>
+        <w:t>cada posición del escenario donde deba haber un obstáculo y elegirá una pieza u otra dependiendo de los huecos libres que tenga alrededor,</w:t>
+      </w:r>
+      <w:r>
+        <w:t xml:space="preserve"> a continuación rotara cada uno a la posición correcta y luego combinará todos los objetos en uno sólo. Una vez estén combinados tendrá que identificar y unir los vértices comunes para conseguir un modelo consistente.</w:t>
+      </w:r>
+      <w:r>
+        <w:t xml:space="preserve"> Para ver el contenido del script en detalle abrir el archivo </w:t>
+      </w:r>
+      <w:r>
+        <w:rPr>
+          <w:highlight w:val="lightGray"/>
+        </w:rPr>
+        <w:t>generador_mapas.py</w:t>
+      </w:r>
+      <w:r>
+        <w:t>.</w:t>
+      </w:r>
+    </w:p>
+    <w:p>
+      <w:pPr>
+        <w:pBdr>
+          <w:top w:val="single" w:sz="4" w:space="1" w:color="auto"/>
+          <w:left w:val="single" w:sz="4" w:space="4" w:color="auto"/>
+          <w:bottom w:val="single" w:sz="4" w:space="1" w:color="auto"/>
+          <w:right w:val="single" w:sz="4" w:space="4" w:color="auto"/>
+        </w:pBdr>
+        <w:spacing w:after="0"/>
+        <w:rPr>
+          <w:rFonts w:ascii="Courier New" w:hAnsi="Courier New" w:cs="Courier New"/>
+          <w:b/>
+        </w:rPr>
+      </w:pPr>
+      <w:r>
+        <w:rPr>
+          <w:rFonts w:ascii="Courier New" w:hAnsi="Courier New" w:cs="Courier New"/>
+          <w:b/>
+        </w:rPr>
+        <w:lastRenderedPageBreak/>
+        <w:t>//generador_mapas.py</w:t>
+      </w:r>
+    </w:p>
+    <w:p>
+      <w:pPr>
+        <w:pBdr>
+          <w:top w:val="single" w:sz="4" w:space="1" w:color="auto"/>
+          <w:left w:val="single" w:sz="4" w:space="4" w:color="auto"/>
+          <w:bottom w:val="single" w:sz="4" w:space="1" w:color="auto"/>
+          <w:right w:val="single" w:sz="4" w:space="4" w:color="auto"/>
+        </w:pBdr>
+        <w:spacing w:after="0"/>
+        <w:rPr>
+          <w:rFonts w:ascii="Courier New" w:hAnsi="Courier New" w:cs="Courier New"/>
+          <w:b/>
+        </w:rPr>
+      </w:pPr>
+    </w:p>
+    <w:p>
+      <w:pPr>
+        <w:pBdr>
+          <w:top w:val="single" w:sz="4" w:space="1" w:color="auto"/>
+          <w:left w:val="single" w:sz="4" w:space="4" w:color="auto"/>
+          <w:bottom w:val="single" w:sz="4" w:space="1" w:color="auto"/>
+          <w:right w:val="single" w:sz="4" w:space="4" w:color="auto"/>
+        </w:pBdr>
+        <w:spacing w:after="0"/>
+        <w:rPr>
+          <w:rFonts w:ascii="Courier New" w:hAnsi="Courier New" w:cs="Courier New"/>
+        </w:rPr>
+      </w:pPr>
+      <w:r>
+        <w:rPr>
+          <w:rFonts w:ascii="Courier New" w:hAnsi="Courier New" w:cs="Courier New"/>
+          <w:i/>
+        </w:rPr>
+        <w:t>matriz_escenario</w:t>
+      </w:r>
+      <w:r>
+        <w:rPr>
+          <w:rFonts w:ascii="Courier New" w:hAnsi="Courier New" w:cs="Courier New"/>
+          <w:i/>
+        </w:rPr>
+        <w:t>:</w:t>
+      </w:r>
+      <w:r>
+        <w:rPr>
+          <w:rFonts w:ascii="Courier New" w:hAnsi="Courier New" w:cs="Courier New"/>
+        </w:rPr>
+        <w:t xml:space="preserve"> Información sobre el escenario</w:t>
+      </w:r>
+    </w:p>
+    <w:p>
+      <w:pPr>
+        <w:pBdr>
+          <w:top w:val="single" w:sz="4" w:space="1" w:color="auto"/>
+          <w:left w:val="single" w:sz="4" w:space="4" w:color="auto"/>
+          <w:bottom w:val="single" w:sz="4" w:space="1" w:color="auto"/>
+          <w:right w:val="single" w:sz="4" w:space="4" w:color="auto"/>
+        </w:pBdr>
+        <w:spacing w:after="0"/>
+        <w:rPr>
+          <w:rFonts w:ascii="Courier New" w:hAnsi="Courier New" w:cs="Courier New"/>
+        </w:rPr>
+      </w:pPr>
+      <w:r>
+        <w:rPr>
+          <w:rFonts w:ascii="Courier New" w:hAnsi="Courier New" w:cs="Courier New"/>
+          <w:i/>
+        </w:rPr>
+        <w:t>techo</w:t>
+      </w:r>
+      <w:r>
+        <w:rPr>
+          <w:rFonts w:ascii="Courier New" w:hAnsi="Courier New" w:cs="Courier New"/>
+          <w:i/>
+        </w:rPr>
+        <w:t>:</w:t>
+      </w:r>
+      <w:r>
+        <w:rPr>
+          <w:rFonts w:ascii="Courier New" w:hAnsi="Courier New" w:cs="Courier New"/>
+        </w:rPr>
+        <w:t xml:space="preserve"> Modelo del techo</w:t>
+      </w:r>
+    </w:p>
+    <w:p>
+      <w:pPr>
+        <w:pBdr>
+          <w:top w:val="single" w:sz="4" w:space="1" w:color="auto"/>
+          <w:left w:val="single" w:sz="4" w:space="4" w:color="auto"/>
+          <w:bottom w:val="single" w:sz="4" w:space="1" w:color="auto"/>
+          <w:right w:val="single" w:sz="4" w:space="4" w:color="auto"/>
+        </w:pBdr>
+        <w:spacing w:after="0"/>
+        <w:rPr>
+          <w:rFonts w:ascii="Courier New" w:hAnsi="Courier New" w:cs="Courier New"/>
+        </w:rPr>
+      </w:pPr>
+      <w:r>
+        <w:rPr>
+          <w:rFonts w:ascii="Courier New" w:hAnsi="Courier New" w:cs="Courier New"/>
+          <w:i/>
+        </w:rPr>
+        <w:t>pared</w:t>
+      </w:r>
+      <w:r>
+        <w:rPr>
+          <w:rFonts w:ascii="Courier New" w:hAnsi="Courier New" w:cs="Courier New"/>
+          <w:i/>
+        </w:rPr>
+        <w:t>:</w:t>
+      </w:r>
+      <w:r>
+        <w:rPr>
+          <w:rFonts w:ascii="Courier New" w:hAnsi="Courier New" w:cs="Courier New"/>
+        </w:rPr>
+        <w:t xml:space="preserve"> Modelo de</w:t>
+      </w:r>
+      <w:r>
+        <w:rPr>
+          <w:rFonts w:ascii="Courier New" w:hAnsi="Courier New" w:cs="Courier New"/>
+        </w:rPr>
+        <w:t xml:space="preserve"> la pared</w:t>
+      </w:r>
+    </w:p>
+    <w:p>
+      <w:pPr>
+        <w:pBdr>
+          <w:top w:val="single" w:sz="4" w:space="1" w:color="auto"/>
+          <w:left w:val="single" w:sz="4" w:space="4" w:color="auto"/>
+          <w:bottom w:val="single" w:sz="4" w:space="1" w:color="auto"/>
+          <w:right w:val="single" w:sz="4" w:space="4" w:color="auto"/>
+        </w:pBdr>
+        <w:spacing w:after="0"/>
+        <w:rPr>
+          <w:rFonts w:ascii="Courier New" w:hAnsi="Courier New" w:cs="Courier New"/>
+        </w:rPr>
+      </w:pPr>
+      <w:r>
+        <w:rPr>
+          <w:rFonts w:ascii="Courier New" w:hAnsi="Courier New" w:cs="Courier New"/>
+          <w:i/>
+        </w:rPr>
+        <w:t>esquina</w:t>
+      </w:r>
+      <w:r>
+        <w:rPr>
+          <w:rFonts w:ascii="Courier New" w:hAnsi="Courier New" w:cs="Courier New"/>
+          <w:i/>
+        </w:rPr>
+        <w:t xml:space="preserve">: </w:t>
+      </w:r>
+      <w:r>
+        <w:rPr>
+          <w:rFonts w:ascii="Courier New" w:hAnsi="Courier New" w:cs="Courier New"/>
+        </w:rPr>
+        <w:t>Modelo de la</w:t>
+      </w:r>
+      <w:r>
+        <w:rPr>
+          <w:rFonts w:ascii="Courier New" w:hAnsi="Courier New" w:cs="Courier New"/>
+        </w:rPr>
+        <w:t xml:space="preserve"> </w:t>
+      </w:r>
+      <w:r>
+        <w:rPr>
+          <w:rFonts w:ascii="Courier New" w:hAnsi="Courier New" w:cs="Courier New"/>
+        </w:rPr>
+        <w:t>esquina</w:t>
+      </w:r>
+    </w:p>
+    <w:p>
+      <w:pPr>
+        <w:pBdr>
+          <w:top w:val="single" w:sz="4" w:space="1" w:color="auto"/>
+          <w:left w:val="single" w:sz="4" w:space="4" w:color="auto"/>
+          <w:bottom w:val="single" w:sz="4" w:space="1" w:color="auto"/>
+          <w:right w:val="single" w:sz="4" w:space="4" w:color="auto"/>
+        </w:pBdr>
+        <w:spacing w:after="0"/>
+        <w:rPr>
+          <w:rFonts w:ascii="Courier New" w:hAnsi="Courier New" w:cs="Courier New"/>
+        </w:rPr>
+      </w:pPr>
+      <w:r>
+        <w:rPr>
+          <w:rFonts w:ascii="Courier New" w:hAnsi="Courier New" w:cs="Courier New"/>
+          <w:i/>
+        </w:rPr>
+        <w:t>rincon</w:t>
+      </w:r>
+      <w:r>
+        <w:rPr>
+          <w:rFonts w:ascii="Courier New" w:hAnsi="Courier New" w:cs="Courier New"/>
+          <w:i/>
+        </w:rPr>
+        <w:t>:</w:t>
+      </w:r>
+      <w:r>
+        <w:rPr>
+          <w:rFonts w:ascii="Courier New" w:hAnsi="Courier New" w:cs="Courier New"/>
+        </w:rPr>
+        <w:t xml:space="preserve"> Modelo del rincón</w:t>
+      </w:r>
+    </w:p>
+    <w:p>
+      <w:pPr>
+        <w:pBdr>
+          <w:top w:val="single" w:sz="4" w:space="1" w:color="auto"/>
+          <w:left w:val="single" w:sz="4" w:space="4" w:color="auto"/>
+          <w:bottom w:val="single" w:sz="4" w:space="1" w:color="auto"/>
+          <w:right w:val="single" w:sz="4" w:space="4" w:color="auto"/>
+        </w:pBdr>
+        <w:spacing w:after="0"/>
+        <w:rPr>
+          <w:rFonts w:ascii="Courier New" w:hAnsi="Courier New" w:cs="Courier New"/>
+        </w:rPr>
+      </w:pPr>
+    </w:p>
+    <w:p>
+      <w:pPr>
+        <w:pBdr>
+          <w:top w:val="single" w:sz="4" w:space="1" w:color="auto"/>
+          <w:left w:val="single" w:sz="4" w:space="4" w:color="auto"/>
+          <w:bottom w:val="single" w:sz="4" w:space="1" w:color="auto"/>
+          <w:right w:val="single" w:sz="4" w:space="4" w:color="auto"/>
+        </w:pBdr>
+        <w:spacing w:after="0"/>
+        <w:rPr>
+          <w:rFonts w:ascii="Courier New" w:hAnsi="Courier New" w:cs="Courier New"/>
+        </w:rPr>
+      </w:pPr>
+      <w:r>
+        <w:rPr>
+          <w:rFonts w:ascii="Courier New" w:hAnsi="Courier New" w:cs="Courier New"/>
+          <w:b/>
+        </w:rPr>
+        <w:t>p</w:t>
+      </w:r>
+      <w:r>
+        <w:rPr>
+          <w:rFonts w:ascii="Courier New" w:hAnsi="Courier New" w:cs="Courier New"/>
+          <w:b/>
+        </w:rPr>
+        <w:t>ara</w:t>
+      </w:r>
+      <w:r>
+        <w:rPr>
+          <w:rFonts w:ascii="Courier New" w:hAnsi="Courier New" w:cs="Courier New"/>
+        </w:rPr>
+        <w:t xml:space="preserve"> </w:t>
+      </w:r>
+      <w:r>
+        <w:rPr>
+          <w:rFonts w:ascii="Courier New" w:hAnsi="Courier New" w:cs="Courier New"/>
+        </w:rPr>
+        <w:t>cada</w:t>
+      </w:r>
+      <w:r>
+        <w:rPr>
+          <w:rFonts w:ascii="Courier New" w:hAnsi="Courier New" w:cs="Courier New"/>
+        </w:rPr>
+        <w:t xml:space="preserve"> </w:t>
+      </w:r>
+      <w:r>
+        <w:rPr>
+          <w:rFonts w:ascii="Courier New" w:hAnsi="Courier New" w:cs="Courier New"/>
+          <w:i/>
+        </w:rPr>
+        <w:t>fila</w:t>
+      </w:r>
+      <w:r>
+        <w:rPr>
+          <w:rFonts w:ascii="Courier New" w:hAnsi="Courier New" w:cs="Courier New"/>
+        </w:rPr>
+        <w:t xml:space="preserve"> en </w:t>
+      </w:r>
+      <w:r>
+        <w:rPr>
+          <w:rFonts w:ascii="Courier New" w:hAnsi="Courier New" w:cs="Courier New"/>
+          <w:i/>
+        </w:rPr>
+        <w:t>matriz_escenario</w:t>
+      </w:r>
+      <w:r>
+        <w:rPr>
+          <w:rFonts w:ascii="Courier New" w:hAnsi="Courier New" w:cs="Courier New"/>
+        </w:rPr>
+        <w:t xml:space="preserve"> </w:t>
+      </w:r>
+      <w:r>
+        <w:rPr>
+          <w:rFonts w:ascii="Courier New" w:hAnsi="Courier New" w:cs="Courier New"/>
+          <w:b/>
+        </w:rPr>
+        <w:t>hacer</w:t>
+      </w:r>
+      <w:r>
+        <w:rPr>
+          <w:rFonts w:ascii="Courier New" w:hAnsi="Courier New" w:cs="Courier New"/>
+        </w:rPr>
+        <w:t>:</w:t>
+      </w:r>
+    </w:p>
+    <w:p>
+      <w:pPr>
+        <w:pBdr>
+          <w:top w:val="single" w:sz="4" w:space="1" w:color="auto"/>
+          <w:left w:val="single" w:sz="4" w:space="4" w:color="auto"/>
+          <w:bottom w:val="single" w:sz="4" w:space="1" w:color="auto"/>
+          <w:right w:val="single" w:sz="4" w:space="4" w:color="auto"/>
+        </w:pBdr>
+        <w:spacing w:after="0"/>
+        <w:rPr>
+          <w:rFonts w:ascii="Courier New" w:hAnsi="Courier New" w:cs="Courier New"/>
+          <w:b/>
+        </w:rPr>
+      </w:pPr>
+      <w:r>
+        <w:rPr>
+          <w:rFonts w:ascii="Courier New" w:hAnsi="Courier New" w:cs="Courier New"/>
+          <w:noProof/>
+        </w:rPr>
+        <mc:AlternateContent>
+          <mc:Choice Requires="wps">
+            <w:drawing>
+              <wp:anchor distT="0" distB="0" distL="114300" distR="114300" simplePos="0" relativeHeight="251665408" behindDoc="0" locked="0" layoutInCell="1" allowOverlap="1" wp14:anchorId="53B7D81C" wp14:editId="4EEA7A92">
+                <wp:simplePos x="0" y="0"/>
+                <wp:positionH relativeFrom="column">
+                  <wp:posOffset>154899</wp:posOffset>
+                </wp:positionH>
+                <wp:positionV relativeFrom="paragraph">
+                  <wp:posOffset>75994</wp:posOffset>
+                </wp:positionV>
+                <wp:extent cx="0" cy="2719449"/>
+                <wp:effectExtent l="0" t="0" r="19050" b="24130"/>
+                <wp:wrapNone/>
+                <wp:docPr id="14" name="Straight Connector 14"/>
+                <wp:cNvGraphicFramePr/>
+                <a:graphic xmlns:a="http://schemas.openxmlformats.org/drawingml/2006/main">
+                  <a:graphicData uri="http://schemas.microsoft.com/office/word/2010/wordprocessingShape">
+                    <wps:wsp>
+                      <wps:cNvCnPr/>
+                      <wps:spPr>
+                        <a:xfrm>
+                          <a:off x="0" y="0"/>
+                          <a:ext cx="0" cy="2719449"/>
+                        </a:xfrm>
+                        <a:prstGeom prst="line">
+                          <a:avLst/>
+                        </a:prstGeom>
+                      </wps:spPr>
+                      <wps:style>
+                        <a:lnRef idx="1">
+                          <a:schemeClr val="dk1"/>
+                        </a:lnRef>
+                        <a:fillRef idx="0">
+                          <a:schemeClr val="dk1"/>
+                        </a:fillRef>
+                        <a:effectRef idx="0">
+                          <a:schemeClr val="dk1"/>
+                        </a:effectRef>
+                        <a:fontRef idx="minor">
+                          <a:schemeClr val="tx1"/>
+                        </a:fontRef>
+                      </wps:style>
+                      <wps:bodyPr/>
+                    </wps:wsp>
+                  </a:graphicData>
+                </a:graphic>
+                <wp14:sizeRelV relativeFrom="margin">
+                  <wp14:pctHeight>0</wp14:pctHeight>
+                </wp14:sizeRelV>
+              </wp:anchor>
+            </w:drawing>
+          </mc:Choice>
+          <mc:Fallback>
+            <w:pict>
+              <v:line id="Straight Connector 14" o:spid="_x0000_s1026" style="position:absolute;z-index:251665408;visibility:visible;mso-wrap-style:square;mso-height-percent:0;mso-wrap-distance-left:9pt;mso-wrap-distance-top:0;mso-wrap-distance-right:9pt;mso-wrap-distance-bottom:0;mso-position-horizontal:absolute;mso-position-horizontal-relative:text;mso-position-vertical:absolute;mso-position-vertical-relative:text;mso-height-percent:0;mso-height-relative:margin" from="12.2pt,6pt" to="12.2pt,220.15pt" o:gfxdata="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" strokecolor="black [3040]"/>
+            </w:pict>
+          </mc:Fallback>
+        </mc:AlternateContent>
+      </w:r>
+      <w:r>
+        <w:rPr>
+          <w:rFonts w:ascii="Courier New" w:hAnsi="Courier New" w:cs="Courier New"/>
+        </w:rPr>
+        <w:tab/>
+      </w:r>
+      <w:r>
+        <w:rPr>
+          <w:rFonts w:ascii="Courier New" w:hAnsi="Courier New" w:cs="Courier New"/>
+          <w:b/>
+        </w:rPr>
+        <w:t xml:space="preserve">para </w:t>
+      </w:r>
+      <w:r>
+        <w:rPr>
+          <w:rFonts w:ascii="Courier New" w:hAnsi="Courier New" w:cs="Courier New"/>
+        </w:rPr>
+        <w:t>cada</w:t>
+      </w:r>
+      <w:r>
+        <w:rPr>
+          <w:rFonts w:ascii="Courier New" w:hAnsi="Courier New" w:cs="Courier New"/>
+          <w:b/>
+        </w:rPr>
+        <w:t xml:space="preserve"> </w:t>
+      </w:r>
+      <w:r>
+        <w:rPr>
+          <w:rFonts w:ascii="Courier New" w:hAnsi="Courier New" w:cs="Courier New"/>
+          <w:i/>
+        </w:rPr>
+        <w:t xml:space="preserve">celda </w:t>
+      </w:r>
+      <w:r>
+        <w:rPr>
+          <w:rFonts w:ascii="Courier New" w:hAnsi="Courier New" w:cs="Courier New"/>
+        </w:rPr>
+        <w:t xml:space="preserve">en </w:t>
+      </w:r>
+      <w:r>
+        <w:rPr>
+          <w:rFonts w:ascii="Courier New" w:hAnsi="Courier New" w:cs="Courier New"/>
+          <w:i/>
+        </w:rPr>
+        <w:t>fila</w:t>
+      </w:r>
+      <w:r>
+        <w:rPr>
+          <w:rFonts w:ascii="Courier New" w:hAnsi="Courier New" w:cs="Courier New"/>
+        </w:rPr>
+        <w:t xml:space="preserve"> </w:t>
+      </w:r>
+      <w:r>
+        <w:rPr>
+          <w:rFonts w:ascii="Courier New" w:hAnsi="Courier New" w:cs="Courier New"/>
+          <w:b/>
+        </w:rPr>
+        <w:t>hacer:</w:t>
+      </w:r>
+    </w:p>
+    <w:p>
+      <w:pPr>
+        <w:pBdr>
+          <w:top w:val="single" w:sz="4" w:space="1" w:color="auto"/>
+          <w:left w:val="single" w:sz="4" w:space="4" w:color="auto"/>
+          <w:bottom w:val="single" w:sz="4" w:space="1" w:color="auto"/>
+          <w:right w:val="single" w:sz="4" w:space="4" w:color="auto"/>
+        </w:pBdr>
+        <w:spacing w:after="0"/>
+        <w:rPr>
+          <w:rFonts w:ascii="Courier New" w:hAnsi="Courier New" w:cs="Courier New"/>
+        </w:rPr>
+      </w:pPr>
+      <w:r>
+        <w:rPr>
+          <w:rFonts w:ascii="Courier New" w:hAnsi="Courier New" w:cs="Courier New"/>
+          <w:noProof/>
+        </w:rPr>
+        <mc:AlternateContent>
+          <mc:Choice Requires="wps">
+            <w:drawing>
+              <wp:anchor distT="0" distB="0" distL="114300" distR="114300" simplePos="0" relativeHeight="251667456" behindDoc="0" locked="0" layoutInCell="1" allowOverlap="1" wp14:anchorId="146D090F" wp14:editId="36014C02">
+                <wp:simplePos x="0" y="0"/>
+                <wp:positionH relativeFrom="column">
+                  <wp:posOffset>618036</wp:posOffset>
+                </wp:positionH>
+                <wp:positionV relativeFrom="paragraph">
+                  <wp:posOffset>39873</wp:posOffset>
+                </wp:positionV>
+                <wp:extent cx="0" cy="2345377"/>
+                <wp:effectExtent l="0" t="0" r="19050" b="17145"/>
+                <wp:wrapNone/>
+                <wp:docPr id="16" name="Straight Connector 16"/>
+                <wp:cNvGraphicFramePr/>
+                <a:graphic xmlns:a="http://schemas.openxmlformats.org/drawingml/2006/main">
+                  <a:graphicData uri="http://schemas.microsoft.com/office/word/2010/wordprocessingShape">
+                    <wps:wsp>
+                      <wps:cNvCnPr/>
+                      <wps:spPr>
+                        <a:xfrm>
+                          <a:off x="0" y="0"/>
+                          <a:ext cx="0" cy="2345377"/>
+                        </a:xfrm>
+                        <a:prstGeom prst="line">
+                          <a:avLst/>
+                        </a:prstGeom>
+                      </wps:spPr>
+                      <wps:style>
+                        <a:lnRef idx="1">
+                          <a:schemeClr val="dk1"/>
+                        </a:lnRef>
+                        <a:fillRef idx="0">
+                          <a:schemeClr val="dk1"/>
+                        </a:fillRef>
+                        <a:effectRef idx="0">
+                          <a:schemeClr val="dk1"/>
+                        </a:effectRef>
+                        <a:fontRef idx="minor">
+                          <a:schemeClr val="tx1"/>
+                        </a:fontRef>
+                      </wps:style>
+                      <wps:bodyPr/>
+                    </wps:wsp>
+                  </a:graphicData>
+                </a:graphic>
+                <wp14:sizeRelH relativeFrom="margin">
+                  <wp14:pctWidth>0</wp14:pctWidth>
+                </wp14:sizeRelH>
+                <wp14:sizeRelV relativeFrom="margin">
+                  <wp14:pctHeight>0</wp14:pctHeight>
+                </wp14:sizeRelV>
+              </wp:anchor>
+            </w:drawing>
+          </mc:Choice>
+          <mc:Fallback>
+            <w:pict>
+              <v:line id="Straight Connector 16" o:spid="_x0000_s1026" style="position:absolute;z-index:251667456;visibility:visible;mso-wrap-style:square;mso-width-percent:0;mso-height-percent:0;mso-wrap-distance-left:9pt;mso-wrap-distance-top:0;mso-wrap-distance-right:9pt;mso-wrap-distance-bottom:0;mso-position-horizontal:absolute;mso-position-horizontal-relative:text;mso-position-vertical:absolute;mso-position-vertical-relative:text;mso-width-percent:0;mso-height-percent:0;mso-width-relative:margin;mso-height-relative:margin" from="48.65pt,3.15pt" to="48.65pt,187.85pt" o:gfxdata="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" strokecolor="black [3040]"/>
+            </w:pict>
+          </mc:Fallback>
+        </mc:AlternateContent>
+      </w:r>
+      <w:r>
+        <w:rPr>
+          <w:rFonts w:ascii="Courier New" w:hAnsi="Courier New" w:cs="Courier New"/>
+          <w:b/>
+        </w:rPr>
+        <w:tab/>
+      </w:r>
+      <w:r>
+        <w:rPr>
+          <w:rFonts w:ascii="Courier New" w:hAnsi="Courier New" w:cs="Courier New"/>
+          <w:b/>
+        </w:rPr>
+        <w:tab/>
+        <w:t xml:space="preserve">si </w:t>
+      </w:r>
+      <w:r>
+        <w:rPr>
+          <w:rFonts w:ascii="Courier New" w:hAnsi="Courier New" w:cs="Courier New"/>
+          <w:i/>
+        </w:rPr>
+        <w:t>celda</w:t>
+      </w:r>
+      <w:r>
+        <w:rPr>
+          <w:rFonts w:ascii="Courier New" w:hAnsi="Courier New" w:cs="Courier New"/>
+          <w:i/>
+        </w:rPr>
+        <w:t xml:space="preserve"> </w:t>
+      </w:r>
+      <w:r>
+        <w:rPr>
+          <w:rFonts w:ascii="Courier New" w:hAnsi="Courier New" w:cs="Courier New"/>
+        </w:rPr>
+        <w:t xml:space="preserve">es un obstáculo </w:t>
+      </w:r>
+      <w:r>
+        <w:rPr>
+          <w:rFonts w:ascii="Courier New" w:hAnsi="Courier New" w:cs="Courier New"/>
+          <w:b/>
+        </w:rPr>
+        <w:t>entonces</w:t>
+      </w:r>
+    </w:p>
+    <w:p>
+      <w:pPr>
+        <w:pBdr>
+          <w:top w:val="single" w:sz="4" w:space="1" w:color="auto"/>
+          <w:left w:val="single" w:sz="4" w:space="4" w:color="auto"/>
+          <w:bottom w:val="single" w:sz="4" w:space="1" w:color="auto"/>
+          <w:right w:val="single" w:sz="4" w:space="4" w:color="auto"/>
+        </w:pBdr>
+        <w:spacing w:after="0"/>
+        <w:rPr>
+          <w:rFonts w:ascii="Courier New" w:hAnsi="Courier New" w:cs="Courier New"/>
+        </w:rPr>
+      </w:pPr>
+      <w:r>
+        <w:rPr>
+          <w:rFonts w:ascii="Courier New" w:hAnsi="Courier New" w:cs="Courier New"/>
+          <w:noProof/>
+        </w:rPr>
+        <mc:AlternateContent>
+          <mc:Choice Requires="wps">
+            <w:drawing>
+              <wp:anchor distT="0" distB="0" distL="114300" distR="114300" simplePos="0" relativeHeight="251669504" behindDoc="0" locked="0" layoutInCell="1" allowOverlap="1" wp14:anchorId="6ACDAE1C" wp14:editId="6F9D49A7">
+                <wp:simplePos x="0" y="0"/>
+                <wp:positionH relativeFrom="column">
+                  <wp:posOffset>1009922</wp:posOffset>
+                </wp:positionH>
+                <wp:positionV relativeFrom="paragraph">
+                  <wp:posOffset>63764</wp:posOffset>
+                </wp:positionV>
+                <wp:extent cx="0" cy="1935719"/>
+                <wp:effectExtent l="0" t="0" r="19050" b="26670"/>
+                <wp:wrapNone/>
+                <wp:docPr id="17" name="Straight Connector 17"/>
+                <wp:cNvGraphicFramePr/>
+                <a:graphic xmlns:a="http://schemas.openxmlformats.org/drawingml/2006/main">
+                  <a:graphicData uri="http://schemas.microsoft.com/office/word/2010/wordprocessingShape">
+                    <wps:wsp>
+                      <wps:cNvCnPr/>
+                      <wps:spPr>
+                        <a:xfrm>
+                          <a:off x="0" y="0"/>
+                          <a:ext cx="0" cy="1935719"/>
+                        </a:xfrm>
+                        <a:prstGeom prst="line">
+                          <a:avLst/>
+                        </a:prstGeom>
+                      </wps:spPr>
+                      <wps:style>
+                        <a:lnRef idx="1">
+                          <a:schemeClr val="dk1"/>
+                        </a:lnRef>
+                        <a:fillRef idx="0">
+                          <a:schemeClr val="dk1"/>
+                        </a:fillRef>
+                        <a:effectRef idx="0">
+                          <a:schemeClr val="dk1"/>
+                        </a:effectRef>
+                        <a:fontRef idx="minor">
+                          <a:schemeClr val="tx1"/>
+                        </a:fontRef>
+                      </wps:style>
+                      <wps:bodyPr/>
+                    </wps:wsp>
+                  </a:graphicData>
+                </a:graphic>
+                <wp14:sizeRelH relativeFrom="margin">
+                  <wp14:pctWidth>0</wp14:pctWidth>
+                </wp14:sizeRelH>
+                <wp14:sizeRelV relativeFrom="margin">
+                  <wp14:pctHeight>0</wp14:pctHeight>
+                </wp14:sizeRelV>
+              </wp:anchor>
+            </w:drawing>
+          </mc:Choice>
+          <mc:Fallback>
+            <w:pict>
+              <v:line id="Straight Connector 17" o:spid="_x0000_s1026" style="position:absolute;z-index:251669504;visibility:visible;mso-wrap-style:square;mso-width-percent:0;mso-height-percent:0;mso-wrap-distance-left:9pt;mso-wrap-distance-top:0;mso-wrap-distance-right:9pt;mso-wrap-distance-bottom:0;mso-position-horizontal:absolute;mso-position-horizontal-relative:text;mso-position-vertical:absolute;mso-position-vertical-relative:text;mso-width-percent:0;mso-height-percent:0;mso-width-relative:margin;mso-height-relative:margin" from="79.5pt,5pt" to="79.5pt,157.4pt" o:gfxdata="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" strokecolor="black [3040]"/>
+            </w:pict>
+          </mc:Fallback>
+        </mc:AlternateContent>
+      </w:r>
+      <w:r>
+        <w:rPr>
+          <w:rFonts w:ascii="Courier New" w:hAnsi="Courier New" w:cs="Courier New"/>
+        </w:rPr>
+        <w:tab/>
+      </w:r>
+      <w:r>
+        <w:rPr>
+          <w:rFonts w:ascii="Courier New" w:hAnsi="Courier New" w:cs="Courier New"/>
+        </w:rPr>
+        <w:tab/>
+      </w:r>
+      <w:r>
+        <w:rPr>
+          <w:rFonts w:ascii="Courier New" w:hAnsi="Courier New" w:cs="Courier New"/>
+        </w:rPr>
+        <w:tab/>
+        <w:t xml:space="preserve">contar las posiciones libres alrededor de </w:t>
+      </w:r>
+      <w:r>
+        <w:rPr>
+          <w:rFonts w:ascii="Courier New" w:hAnsi="Courier New" w:cs="Courier New"/>
+          <w:i/>
+        </w:rPr>
+        <w:t>celda</w:t>
+      </w:r>
+    </w:p>
+    <w:p>
+      <w:pPr>
+        <w:pBdr>
+          <w:top w:val="single" w:sz="4" w:space="1" w:color="auto"/>
+          <w:left w:val="single" w:sz="4" w:space="4" w:color="auto"/>
+          <w:bottom w:val="single" w:sz="4" w:space="1" w:color="auto"/>
+          <w:right w:val="single" w:sz="4" w:space="4" w:color="auto"/>
+        </w:pBdr>
+        <w:spacing w:after="0"/>
+        <w:rPr>
+          <w:rFonts w:ascii="Courier New" w:hAnsi="Courier New" w:cs="Courier New"/>
+          <w:b/>
+        </w:rPr>
+      </w:pPr>
+      <w:r>
+        <w:rPr>
+          <w:rFonts w:ascii="Courier New" w:hAnsi="Courier New" w:cs="Courier New"/>
+        </w:rPr>
+        <w:tab/>
+      </w:r>
+      <w:r>
+        <w:rPr>
+          <w:rFonts w:ascii="Courier New" w:hAnsi="Courier New" w:cs="Courier New"/>
+        </w:rPr>
+        <w:tab/>
+      </w:r>
+      <w:r>
+        <w:rPr>
+          <w:rFonts w:ascii="Courier New" w:hAnsi="Courier New" w:cs="Courier New"/>
+        </w:rPr>
+        <w:tab/>
+      </w:r>
+      <w:r>
+        <w:rPr>
+          <w:rFonts w:ascii="Courier New" w:hAnsi="Courier New" w:cs="Courier New"/>
+          <w:b/>
+        </w:rPr>
+        <w:t>si</w:t>
+      </w:r>
+      <w:r>
+        <w:rPr>
+          <w:rFonts w:ascii="Courier New" w:hAnsi="Courier New" w:cs="Courier New"/>
+        </w:rPr>
+        <w:t xml:space="preserve"> posiciones_libres == 0 </w:t>
+      </w:r>
+      <w:r>
+        <w:rPr>
+          <w:rFonts w:ascii="Courier New" w:hAnsi="Courier New" w:cs="Courier New"/>
+          <w:b/>
+        </w:rPr>
+        <w:t>entonces</w:t>
+      </w:r>
+    </w:p>
+    <w:p>
+      <w:pPr>
+        <w:pBdr>
+          <w:top w:val="single" w:sz="4" w:space="1" w:color="auto"/>
+          <w:left w:val="single" w:sz="4" w:space="4" w:color="auto"/>
+          <w:bottom w:val="single" w:sz="4" w:space="1" w:color="auto"/>
+          <w:right w:val="single" w:sz="4" w:space="4" w:color="auto"/>
+        </w:pBdr>
+        <w:spacing w:after="0"/>
+        <w:rPr>
+          <w:rFonts w:ascii="Courier New" w:hAnsi="Courier New" w:cs="Courier New"/>
+          <w:i/>
+        </w:rPr>
+      </w:pPr>
+      <w:r>
+        <w:rPr>
+          <w:rFonts w:ascii="Courier New" w:hAnsi="Courier New" w:cs="Courier New"/>
+          <w:b/>
+        </w:rPr>
+        <w:tab/>
+      </w:r>
+      <w:r>
+        <w:rPr>
+          <w:rFonts w:ascii="Courier New" w:hAnsi="Courier New" w:cs="Courier New"/>
+          <w:b/>
+        </w:rPr>
+        <w:tab/>
+      </w:r>
+      <w:r>
+        <w:rPr>
+          <w:rFonts w:ascii="Courier New" w:hAnsi="Courier New" w:cs="Courier New"/>
+          <w:b/>
+        </w:rPr>
+        <w:tab/>
+      </w:r>
+      <w:r>
+        <w:rPr>
+          <w:rFonts w:ascii="Courier New" w:hAnsi="Courier New" w:cs="Courier New"/>
+          <w:b/>
+        </w:rPr>
+        <w:tab/>
+      </w:r>
+      <w:r>
+        <w:rPr>
+          <w:rFonts w:ascii="Courier New" w:hAnsi="Courier New" w:cs="Courier New"/>
+        </w:rPr>
+        <w:t xml:space="preserve">crear </w:t>
+      </w:r>
+      <w:r>
+        <w:rPr>
+          <w:rFonts w:ascii="Courier New" w:hAnsi="Courier New" w:cs="Courier New"/>
+          <w:i/>
+        </w:rPr>
+        <w:t>techo</w:t>
+      </w:r>
+      <w:r>
+        <w:rPr>
+          <w:rFonts w:ascii="Courier New" w:hAnsi="Courier New" w:cs="Courier New"/>
+        </w:rPr>
+        <w:t xml:space="preserve"> en la posición de </w:t>
+      </w:r>
+      <w:r>
+        <w:rPr>
+          <w:rFonts w:ascii="Courier New" w:hAnsi="Courier New" w:cs="Courier New"/>
+          <w:i/>
+        </w:rPr>
+        <w:t>celda</w:t>
+      </w:r>
+      <w:r>
+        <w:rPr>
+          <w:rFonts w:ascii="Courier New" w:hAnsi="Courier New" w:cs="Courier New"/>
+        </w:rPr>
+        <w:tab/>
+      </w:r>
+    </w:p>
+    <w:p>
+      <w:pPr>
+        <w:pBdr>
+          <w:top w:val="single" w:sz="4" w:space="1" w:color="auto"/>
+          <w:left w:val="single" w:sz="4" w:space="4" w:color="auto"/>
+          <w:bottom w:val="single" w:sz="4" w:space="1" w:color="auto"/>
+          <w:right w:val="single" w:sz="4" w:space="4" w:color="auto"/>
+        </w:pBdr>
+        <w:spacing w:after="0"/>
+        <w:rPr>
+          <w:rFonts w:ascii="Courier New" w:hAnsi="Courier New" w:cs="Courier New"/>
+          <w:b/>
+        </w:rPr>
+      </w:pPr>
+      <w:r>
+        <w:rPr>
+          <w:rFonts w:ascii="Courier New" w:hAnsi="Courier New" w:cs="Courier New"/>
+        </w:rPr>
+        <w:tab/>
+      </w:r>
+      <w:r>
+        <w:rPr>
+          <w:rFonts w:ascii="Courier New" w:hAnsi="Courier New" w:cs="Courier New"/>
+        </w:rPr>
+        <w:tab/>
+      </w:r>
+      <w:r>
+        <w:rPr>
+          <w:rFonts w:ascii="Courier New" w:hAnsi="Courier New" w:cs="Courier New"/>
+        </w:rPr>
+        <w:tab/>
+      </w:r>
+      <w:r>
+        <w:rPr>
+          <w:rFonts w:ascii="Courier New" w:hAnsi="Courier New" w:cs="Courier New"/>
+          <w:b/>
+        </w:rPr>
+        <w:t>sino si</w:t>
+      </w:r>
+      <w:r>
+        <w:rPr>
+          <w:rFonts w:ascii="Courier New" w:hAnsi="Courier New" w:cs="Courier New"/>
+          <w:b/>
+        </w:rPr>
+        <w:t xml:space="preserve"> </w:t>
+      </w:r>
+      <w:r>
+        <w:rPr>
+          <w:rFonts w:ascii="Courier New" w:hAnsi="Courier New" w:cs="Courier New"/>
+        </w:rPr>
+        <w:t>posiciones_libres</w:t>
+      </w:r>
+      <w:r>
+        <w:rPr>
+          <w:rFonts w:ascii="Courier New" w:hAnsi="Courier New" w:cs="Courier New"/>
+        </w:rPr>
+        <w:t xml:space="preserve"> == 1 </w:t>
+      </w:r>
+      <w:r>
+        <w:rPr>
+          <w:rFonts w:ascii="Courier New" w:hAnsi="Courier New" w:cs="Courier New"/>
+          <w:b/>
+        </w:rPr>
+        <w:t>entonces</w:t>
+      </w:r>
+    </w:p>
+    <w:p>
+      <w:pPr>
+        <w:pBdr>
+          <w:top w:val="single" w:sz="4" w:space="1" w:color="auto"/>
+          <w:left w:val="single" w:sz="4" w:space="4" w:color="auto"/>
+          <w:bottom w:val="single" w:sz="4" w:space="1" w:color="auto"/>
+          <w:right w:val="single" w:sz="4" w:space="4" w:color="auto"/>
+        </w:pBdr>
+        <w:spacing w:after="0"/>
+        <w:rPr>
+          <w:rFonts w:ascii="Courier New" w:hAnsi="Courier New" w:cs="Courier New"/>
+          <w:b/>
+        </w:rPr>
+      </w:pPr>
+      <w:r>
+        <w:rPr>
+          <w:rFonts w:ascii="Courier New" w:hAnsi="Courier New" w:cs="Courier New"/>
+          <w:b/>
+        </w:rPr>
+        <w:tab/>
+      </w:r>
+      <w:r>
+        <w:rPr>
+          <w:rFonts w:ascii="Courier New" w:hAnsi="Courier New" w:cs="Courier New"/>
+          <w:b/>
+        </w:rPr>
+        <w:tab/>
+      </w:r>
+      <w:r>
+        <w:rPr>
+          <w:rFonts w:ascii="Courier New" w:hAnsi="Courier New" w:cs="Courier New"/>
+          <w:b/>
+        </w:rPr>
+        <w:tab/>
+      </w:r>
+      <w:r>
+        <w:rPr>
+          <w:rFonts w:ascii="Courier New" w:hAnsi="Courier New" w:cs="Courier New"/>
+          <w:b/>
+        </w:rPr>
+        <w:tab/>
+      </w:r>
+      <w:r>
+        <w:rPr>
+          <w:rFonts w:ascii="Courier New" w:hAnsi="Courier New" w:cs="Courier New"/>
+        </w:rPr>
+        <w:t xml:space="preserve">crear </w:t>
+      </w:r>
+      <w:r>
+        <w:rPr>
+          <w:rFonts w:ascii="Courier New" w:hAnsi="Courier New" w:cs="Courier New"/>
+          <w:i/>
+        </w:rPr>
+        <w:t>rinc</w:t>
+      </w:r>
+      <w:r>
+        <w:rPr>
+          <w:rFonts w:ascii="Courier New" w:hAnsi="Courier New" w:cs="Courier New"/>
+          <w:i/>
+        </w:rPr>
+        <w:t>o</w:t>
+      </w:r>
+      <w:r>
+        <w:rPr>
+          <w:rFonts w:ascii="Courier New" w:hAnsi="Courier New" w:cs="Courier New"/>
+          <w:i/>
+        </w:rPr>
+        <w:t xml:space="preserve">n </w:t>
+      </w:r>
+      <w:r>
+        <w:rPr>
+          <w:rFonts w:ascii="Courier New" w:hAnsi="Courier New" w:cs="Courier New"/>
+        </w:rPr>
+        <w:t xml:space="preserve">en la posición de </w:t>
+      </w:r>
+      <w:r>
+        <w:rPr>
+          <w:rFonts w:ascii="Courier New" w:hAnsi="Courier New" w:cs="Courier New"/>
+          <w:i/>
+        </w:rPr>
+        <w:t>celda</w:t>
+      </w:r>
+    </w:p>
+    <w:p>
+      <w:pPr>
+        <w:pBdr>
+          <w:top w:val="single" w:sz="4" w:space="1" w:color="auto"/>
+          <w:left w:val="single" w:sz="4" w:space="4" w:color="auto"/>
+          <w:bottom w:val="single" w:sz="4" w:space="1" w:color="auto"/>
+          <w:right w:val="single" w:sz="4" w:space="4" w:color="auto"/>
+        </w:pBdr>
+        <w:spacing w:after="0"/>
+        <w:rPr>
+          <w:rFonts w:ascii="Courier New" w:hAnsi="Courier New" w:cs="Courier New"/>
+          <w:b/>
+        </w:rPr>
+      </w:pPr>
+      <w:r>
+        <w:rPr>
+          <w:rFonts w:ascii="Courier New" w:hAnsi="Courier New" w:cs="Courier New"/>
+        </w:rPr>
+        <w:tab/>
+      </w:r>
+      <w:r>
+        <w:rPr>
+          <w:rFonts w:ascii="Courier New" w:hAnsi="Courier New" w:cs="Courier New"/>
+        </w:rPr>
+        <w:tab/>
+      </w:r>
+      <w:r>
+        <w:rPr>
+          <w:rFonts w:ascii="Courier New" w:hAnsi="Courier New" w:cs="Courier New"/>
+        </w:rPr>
+        <w:tab/>
+      </w:r>
+      <w:r>
+        <w:rPr>
+          <w:rFonts w:ascii="Courier New" w:hAnsi="Courier New" w:cs="Courier New"/>
+          <w:b/>
+        </w:rPr>
+        <w:t>sino si</w:t>
+      </w:r>
+      <w:r>
+        <w:rPr>
+          <w:rFonts w:ascii="Courier New" w:hAnsi="Courier New" w:cs="Courier New"/>
+          <w:b/>
+        </w:rPr>
+        <w:t xml:space="preserve"> </w:t>
+      </w:r>
+      <w:r>
+        <w:rPr>
+          <w:rFonts w:ascii="Courier New" w:hAnsi="Courier New" w:cs="Courier New"/>
+        </w:rPr>
+        <w:t xml:space="preserve">posiciones_libres == </w:t>
+      </w:r>
+      <w:r>
+        <w:rPr>
+          <w:rFonts w:ascii="Courier New" w:hAnsi="Courier New" w:cs="Courier New"/>
+        </w:rPr>
+        <w:t>5</w:t>
+      </w:r>
+      <w:r>
+        <w:rPr>
+          <w:rFonts w:ascii="Courier New" w:hAnsi="Courier New" w:cs="Courier New"/>
+        </w:rPr>
+        <w:t xml:space="preserve"> </w:t>
+      </w:r>
+      <w:r>
+        <w:rPr>
+          <w:rFonts w:ascii="Courier New" w:hAnsi="Courier New" w:cs="Courier New"/>
+          <w:b/>
+        </w:rPr>
+        <w:t>entonces</w:t>
+      </w:r>
+    </w:p>
+    <w:p>
+      <w:pPr>
+        <w:pBdr>
+          <w:top w:val="single" w:sz="4" w:space="1" w:color="auto"/>
+          <w:left w:val="single" w:sz="4" w:space="4" w:color="auto"/>
+          <w:bottom w:val="single" w:sz="4" w:space="1" w:color="auto"/>
+          <w:right w:val="single" w:sz="4" w:space="4" w:color="auto"/>
+        </w:pBdr>
+        <w:spacing w:after="0"/>
+        <w:rPr>
+          <w:rFonts w:ascii="Courier New" w:hAnsi="Courier New" w:cs="Courier New"/>
+          <w:b/>
+        </w:rPr>
+      </w:pPr>
+      <w:r>
+        <w:rPr>
+          <w:rFonts w:ascii="Courier New" w:hAnsi="Courier New" w:cs="Courier New"/>
+          <w:b/>
+        </w:rPr>
+        <w:tab/>
+      </w:r>
+      <w:r>
+        <w:rPr>
+          <w:rFonts w:ascii="Courier New" w:hAnsi="Courier New" w:cs="Courier New"/>
+          <w:b/>
+        </w:rPr>
+        <w:tab/>
+      </w:r>
+      <w:r>
+        <w:rPr>
+          <w:rFonts w:ascii="Courier New" w:hAnsi="Courier New" w:cs="Courier New"/>
+          <w:b/>
+        </w:rPr>
+        <w:tab/>
+      </w:r>
+      <w:r>
+        <w:rPr>
+          <w:rFonts w:ascii="Courier New" w:hAnsi="Courier New" w:cs="Courier New"/>
+          <w:b/>
+        </w:rPr>
+        <w:tab/>
+      </w:r>
+      <w:r>
+        <w:rPr>
+          <w:rFonts w:ascii="Courier New" w:hAnsi="Courier New" w:cs="Courier New"/>
+        </w:rPr>
+        <w:t xml:space="preserve">crear </w:t>
+      </w:r>
+      <w:r>
+        <w:rPr>
+          <w:rFonts w:ascii="Courier New" w:hAnsi="Courier New" w:cs="Courier New"/>
+          <w:i/>
+        </w:rPr>
+        <w:t>esquina</w:t>
+      </w:r>
+      <w:r>
+        <w:rPr>
+          <w:rFonts w:ascii="Courier New" w:hAnsi="Courier New" w:cs="Courier New"/>
+          <w:i/>
+        </w:rPr>
+        <w:t xml:space="preserve"> </w:t>
+      </w:r>
+      <w:r>
+        <w:rPr>
+          <w:rFonts w:ascii="Courier New" w:hAnsi="Courier New" w:cs="Courier New"/>
+        </w:rPr>
+        <w:t xml:space="preserve">en la posición de </w:t>
+      </w:r>
+      <w:r>
+        <w:rPr>
+          <w:rFonts w:ascii="Courier New" w:hAnsi="Courier New" w:cs="Courier New"/>
+          <w:i/>
+        </w:rPr>
+        <w:t>celda</w:t>
+      </w:r>
+    </w:p>
+    <w:p>
+      <w:pPr>
+        <w:pBdr>
+          <w:top w:val="single" w:sz="4" w:space="1" w:color="auto"/>
+          <w:left w:val="single" w:sz="4" w:space="4" w:color="auto"/>
+          <w:bottom w:val="single" w:sz="4" w:space="1" w:color="auto"/>
+          <w:right w:val="single" w:sz="4" w:space="4" w:color="auto"/>
+        </w:pBdr>
+        <w:spacing w:after="0"/>
+        <w:rPr>
+          <w:rFonts w:ascii="Courier New" w:hAnsi="Courier New" w:cs="Courier New"/>
+          <w:b/>
+        </w:rPr>
+      </w:pPr>
+      <w:r>
+        <w:rPr>
+          <w:rFonts w:ascii="Courier New" w:hAnsi="Courier New" w:cs="Courier New"/>
+        </w:rPr>
+        <w:tab/>
+      </w:r>
+      <w:r>
+        <w:rPr>
+          <w:rFonts w:ascii="Courier New" w:hAnsi="Courier New" w:cs="Courier New"/>
+        </w:rPr>
+        <w:tab/>
+      </w:r>
+      <w:r>
+        <w:rPr>
+          <w:rFonts w:ascii="Courier New" w:hAnsi="Courier New" w:cs="Courier New"/>
+        </w:rPr>
+        <w:tab/>
+      </w:r>
+      <w:r>
+        <w:rPr>
+          <w:rFonts w:ascii="Courier New" w:hAnsi="Courier New" w:cs="Courier New"/>
+          <w:b/>
+        </w:rPr>
+        <w:t>sino entonces</w:t>
+      </w:r>
+    </w:p>
+    <w:p>
+      <w:pPr>
+        <w:pBdr>
+          <w:top w:val="single" w:sz="4" w:space="1" w:color="auto"/>
+          <w:left w:val="single" w:sz="4" w:space="4" w:color="auto"/>
+          <w:bottom w:val="single" w:sz="4" w:space="1" w:color="auto"/>
+          <w:right w:val="single" w:sz="4" w:space="4" w:color="auto"/>
+        </w:pBdr>
+        <w:spacing w:after="0"/>
+        <w:rPr>
+          <w:rFonts w:ascii="Courier New" w:hAnsi="Courier New" w:cs="Courier New"/>
+          <w:b/>
+        </w:rPr>
+      </w:pPr>
+      <w:r>
+        <w:rPr>
+          <w:rFonts w:ascii="Courier New" w:hAnsi="Courier New" w:cs="Courier New"/>
+          <w:b/>
+        </w:rPr>
+        <w:tab/>
+      </w:r>
+      <w:r>
+        <w:rPr>
+          <w:rFonts w:ascii="Courier New" w:hAnsi="Courier New" w:cs="Courier New"/>
+          <w:b/>
+        </w:rPr>
+        <w:tab/>
+      </w:r>
+      <w:r>
+        <w:rPr>
+          <w:rFonts w:ascii="Courier New" w:hAnsi="Courier New" w:cs="Courier New"/>
+          <w:b/>
+        </w:rPr>
+        <w:tab/>
+      </w:r>
+      <w:r>
+        <w:rPr>
+          <w:rFonts w:ascii="Courier New" w:hAnsi="Courier New" w:cs="Courier New"/>
+          <w:b/>
+        </w:rPr>
+        <w:tab/>
+      </w:r>
+      <w:r>
+        <w:rPr>
+          <w:rFonts w:ascii="Courier New" w:hAnsi="Courier New" w:cs="Courier New"/>
+        </w:rPr>
+        <w:t xml:space="preserve">crear </w:t>
+      </w:r>
+      <w:r>
+        <w:rPr>
+          <w:rFonts w:ascii="Courier New" w:hAnsi="Courier New" w:cs="Courier New"/>
+          <w:i/>
+        </w:rPr>
+        <w:t>muro</w:t>
+      </w:r>
+      <w:r>
+        <w:rPr>
+          <w:rFonts w:ascii="Courier New" w:hAnsi="Courier New" w:cs="Courier New"/>
+          <w:i/>
+        </w:rPr>
+        <w:t xml:space="preserve"> </w:t>
+      </w:r>
+      <w:r>
+        <w:rPr>
+          <w:rFonts w:ascii="Courier New" w:hAnsi="Courier New" w:cs="Courier New"/>
+        </w:rPr>
+        <w:t xml:space="preserve">en la posición de </w:t>
+      </w:r>
+      <w:r>
+        <w:rPr>
+          <w:rFonts w:ascii="Courier New" w:hAnsi="Courier New" w:cs="Courier New"/>
+          <w:i/>
+        </w:rPr>
+        <w:t>celda</w:t>
+      </w:r>
+    </w:p>
+    <w:p>
+      <w:pPr>
+        <w:pBdr>
+          <w:top w:val="single" w:sz="4" w:space="1" w:color="auto"/>
+          <w:left w:val="single" w:sz="4" w:space="4" w:color="auto"/>
+          <w:bottom w:val="single" w:sz="4" w:space="1" w:color="auto"/>
+          <w:right w:val="single" w:sz="4" w:space="4" w:color="auto"/>
+        </w:pBdr>
+        <w:spacing w:after="0"/>
+        <w:rPr>
+          <w:rFonts w:ascii="Courier New" w:hAnsi="Courier New" w:cs="Courier New"/>
+          <w:b/>
+        </w:rPr>
+      </w:pPr>
+      <w:r>
+        <w:rPr>
+          <w:rFonts w:ascii="Courier New" w:hAnsi="Courier New" w:cs="Courier New"/>
+        </w:rPr>
+        <w:tab/>
+      </w:r>
+      <w:r>
+        <w:rPr>
+          <w:rFonts w:ascii="Courier New" w:hAnsi="Courier New" w:cs="Courier New"/>
+        </w:rPr>
+        <w:tab/>
+      </w:r>
+      <w:r>
+        <w:rPr>
+          <w:rFonts w:ascii="Courier New" w:hAnsi="Courier New" w:cs="Courier New"/>
+        </w:rPr>
+        <w:tab/>
+      </w:r>
+      <w:r>
+        <w:rPr>
+          <w:rFonts w:ascii="Courier New" w:hAnsi="Courier New" w:cs="Courier New"/>
+          <w:b/>
+        </w:rPr>
+        <w:t>fin si</w:t>
+      </w:r>
+    </w:p>
+    <w:p>
+      <w:pPr>
+        <w:pBdr>
+          <w:top w:val="single" w:sz="4" w:space="1" w:color="auto"/>
+          <w:left w:val="single" w:sz="4" w:space="4" w:color="auto"/>
+          <w:bottom w:val="single" w:sz="4" w:space="1" w:color="auto"/>
+          <w:right w:val="single" w:sz="4" w:space="4" w:color="auto"/>
+        </w:pBdr>
+        <w:spacing w:after="0"/>
+        <w:rPr>
+          <w:rFonts w:ascii="Courier New" w:hAnsi="Courier New" w:cs="Courier New"/>
+        </w:rPr>
+      </w:pPr>
+      <w:r>
+        <w:rPr>
+          <w:rFonts w:ascii="Courier New" w:hAnsi="Courier New" w:cs="Courier New"/>
+          <w:b/>
+        </w:rPr>
+        <w:tab/>
+      </w:r>
+      <w:r>
+        <w:rPr>
+          <w:rFonts w:ascii="Courier New" w:hAnsi="Courier New" w:cs="Courier New"/>
+          <w:b/>
+        </w:rPr>
+        <w:tab/>
+      </w:r>
+      <w:r>
+        <w:rPr>
+          <w:rFonts w:ascii="Courier New" w:hAnsi="Courier New" w:cs="Courier New"/>
+          <w:b/>
+        </w:rPr>
+        <w:tab/>
+      </w:r>
+      <w:r>
+        <w:rPr>
+          <w:rFonts w:ascii="Courier New" w:hAnsi="Courier New" w:cs="Courier New"/>
+        </w:rPr>
+        <w:t xml:space="preserve">rotamos el </w:t>
+      </w:r>
+      <w:r>
+        <w:rPr>
+          <w:rFonts w:ascii="Courier New" w:hAnsi="Courier New" w:cs="Courier New"/>
+          <w:i/>
+        </w:rPr>
+        <w:t>objeto</w:t>
+      </w:r>
+      <w:r>
+        <w:rPr>
+          <w:rFonts w:ascii="Courier New" w:hAnsi="Courier New" w:cs="Courier New"/>
+        </w:rPr>
+        <w:t xml:space="preserve"> para encajarlo con los vecinos</w:t>
+      </w:r>
+    </w:p>
+    <w:p>
+      <w:pPr>
+        <w:pBdr>
+          <w:top w:val="single" w:sz="4" w:space="1" w:color="auto"/>
+          <w:left w:val="single" w:sz="4" w:space="4" w:color="auto"/>
+          <w:bottom w:val="single" w:sz="4" w:space="1" w:color="auto"/>
+          <w:right w:val="single" w:sz="4" w:space="4" w:color="auto"/>
+        </w:pBdr>
+        <w:spacing w:after="0"/>
+        <w:rPr>
+          <w:rFonts w:ascii="Courier New" w:hAnsi="Courier New" w:cs="Courier New"/>
+          <w:b/>
+        </w:rPr>
+      </w:pPr>
+      <w:r>
+        <w:rPr>
+          <w:rFonts w:ascii="Courier New" w:hAnsi="Courier New" w:cs="Courier New"/>
+        </w:rPr>
+        <w:tab/>
+      </w:r>
+      <w:r>
+        <w:rPr>
+          <w:rFonts w:ascii="Courier New" w:hAnsi="Courier New" w:cs="Courier New"/>
+        </w:rPr>
+        <w:tab/>
+      </w:r>
+      <w:r>
+        <w:rPr>
+          <w:rFonts w:ascii="Courier New" w:hAnsi="Courier New" w:cs="Courier New"/>
+          <w:b/>
+        </w:rPr>
+        <w:t>fin si</w:t>
+      </w:r>
+    </w:p>
+    <w:p>
+      <w:pPr>
+        <w:pBdr>
+          <w:top w:val="single" w:sz="4" w:space="1" w:color="auto"/>
+          <w:left w:val="single" w:sz="4" w:space="4" w:color="auto"/>
+          <w:bottom w:val="single" w:sz="4" w:space="1" w:color="auto"/>
+          <w:right w:val="single" w:sz="4" w:space="4" w:color="auto"/>
+        </w:pBdr>
+        <w:spacing w:after="0"/>
+        <w:rPr>
+          <w:rFonts w:ascii="Courier New" w:hAnsi="Courier New" w:cs="Courier New"/>
+          <w:b/>
+        </w:rPr>
+      </w:pPr>
+      <w:r>
+        <w:rPr>
+          <w:rFonts w:ascii="Courier New" w:hAnsi="Courier New" w:cs="Courier New"/>
+          <w:b/>
+        </w:rPr>
+        <w:tab/>
+        <w:t>fin para</w:t>
+      </w:r>
+    </w:p>
+    <w:p>
+      <w:pPr>
+        <w:pBdr>
+          <w:top w:val="single" w:sz="4" w:space="1" w:color="auto"/>
+          <w:left w:val="single" w:sz="4" w:space="4" w:color="auto"/>
+          <w:bottom w:val="single" w:sz="4" w:space="1" w:color="auto"/>
+          <w:right w:val="single" w:sz="4" w:space="4" w:color="auto"/>
+        </w:pBdr>
+        <w:spacing w:after="0"/>
+        <w:rPr>
+          <w:rFonts w:ascii="Courier New" w:hAnsi="Courier New" w:cs="Courier New"/>
+          <w:b/>
+        </w:rPr>
+      </w:pPr>
+      <w:r>
+        <w:rPr>
+          <w:rFonts w:ascii="Courier New" w:hAnsi="Courier New" w:cs="Courier New"/>
+          <w:b/>
+        </w:rPr>
+        <w:t>f</w:t>
+      </w:r>
+      <w:r>
+        <w:rPr>
+          <w:rFonts w:ascii="Courier New" w:hAnsi="Courier New" w:cs="Courier New"/>
+          <w:b/>
+        </w:rPr>
+        <w:t>in para</w:t>
+      </w:r>
+    </w:p>
+    <w:p>
+      <w:pPr>
+        <w:pStyle w:val="Caption"/>
+        <w:keepNext/>
+        <w:jc w:val="center"/>
+      </w:pPr>
+      <w:r>
+        <w:rPr>
+          <w:noProof/>
+        </w:rPr>
+        <w:drawing>
+          <wp:inline distT="0" distB="0" distL="0" distR="0" wp14:anchorId="7F3DA0BC" wp14:editId="7A4C3C03">
+            <wp:extent cx="9525" cy="9525"/>
+            <wp:effectExtent l="0" t="0" r="0" b="0"/>
+            <wp:docPr id="19" name="Picture 19"/>
+            <wp:cNvGraphicFramePr>
+              <a:graphicFrameLocks xmlns:a="http://schemas.openxmlformats.org/drawingml/2006/main" noChangeAspect="1"/>
+            </wp:cNvGraphicFramePr>
+            <a:graphic xmlns:a="http://schemas.openxmlformats.org/drawingml/2006/main">
+              <a:graphicData uri="http://schemas.openxmlformats.org/drawingml/2006/picture">
+                <pic:pic xmlns:pic="http://schemas.openxmlformats.org/drawingml/2006/picture">
+                  <pic:nvPicPr>
+                    <pic:cNvPr id="0" name="pixelBlanco.bmp"/>
+                    <pic:cNvPicPr/>
+                  </pic:nvPicPr>
+                  <pic:blipFill>
+                    <a:blip r:embed="rId22"/>
+                    <a:stretch>
+                      <a:fillRect/>
+                    </a:stretch>
+                  </pic:blipFill>
+                  <pic:spPr>
+                    <a:xfrm>
+                      <a:off x="0" y="0"/>
+                      <a:ext cx="9525" cy="9525"/>
+                    </a:xfrm>
+                    <a:prstGeom prst="rect">
+                      <a:avLst/>
+                    </a:prstGeom>
+                  </pic:spPr>
+                </pic:pic>
+              </a:graphicData>
+            </a:graphic>
+          </wp:inline>
+        </w:drawing>
+      </w:r>
+    </w:p>
+    <w:p>
+      <w:pPr>
+        <w:pStyle w:val="Caption"/>
+        <w:jc w:val="center"/>
+      </w:pPr>
+      <w:r>
+        <w:t xml:space="preserve">Figura </w:t>
+      </w:r>
+      <w:fldSimple w:instr=" SEQ Figura \* ARABIC ">
+        <w:r>
+          <w:rPr>
+            <w:noProof/>
+          </w:rPr>
+          <w:t>10</w:t>
+        </w:r>
+      </w:fldSimple>
+      <w:r>
+        <w:t>: Pseudocódigo de la generación de mapas</w:t>
+      </w:r>
+    </w:p>
+    <w:p>
+      <w:pPr>
+        <w:keepNext/>
+        <w:spacing w:line="360" w:lineRule="auto"/>
+        <w:jc w:val="center"/>
+      </w:pPr>
+    </w:p>
+    <w:p>
+      <w:pPr>
+        <w:keepNext/>
+        <w:spacing w:line="360" w:lineRule="auto"/>
+        <w:jc w:val="center"/>
+      </w:pPr>
+      <w:r>
+        <w:rPr>
+          <w:noProof/>
+        </w:rPr>
+        <w:drawing>
+          <wp:inline distT="0" distB="0" distL="0" distR="0" wp14:anchorId="5AEB0771" wp14:editId="0589631B">
+            <wp:extent cx="5422043" cy="2690350"/>
+            <wp:effectExtent l="0" t="0" r="7620" b="0"/>
+            <wp:docPr id="20" name="Picture 20"/>
+            <wp:cNvGraphicFramePr>
+              <a:graphicFrameLocks xmlns:a="http://schemas.openxmlformats.org/drawingml/2006/main" noChangeAspect="1"/>
+            </wp:cNvGraphicFramePr>
+            <a:graphic xmlns:a="http://schemas.openxmlformats.org/drawingml/2006/main">
+              <a:graphicData uri="http://schemas.openxmlformats.org/drawingml/2006/picture">
+                <pic:pic xmlns:pic="http://schemas.openxmlformats.org/drawingml/2006/picture">
+                  <pic:nvPicPr>
+                    <pic:cNvPr id="0" name="ejemplo_mapa.bmp"/>
+                    <pic:cNvPicPr/>
+                  </pic:nvPicPr>
+                  <pic:blipFill>
+                    <a:blip r:embed="rId23" cstate="print">
+                      <a:extLst>
+                        <a:ext uri="{28A0092B-C50C-407E-A947-70E740481C1C}">
+                          <a14:useLocalDpi xmlns:a14="http://schemas.microsoft.com/office/drawing/2010/main" val="0"/>
+                        </a:ext>
+                      </a:extLst>
+                    </a:blip>
+                    <a:stretch>
+                      <a:fillRect/>
+                    </a:stretch>
+                  </pic:blipFill>
+                  <pic:spPr>
+                    <a:xfrm>
+                      <a:off x="0" y="0"/>
+                      <a:ext cx="5425274" cy="2691953"/>
+                    </a:xfrm>
+                    <a:prstGeom prst="rect">
+                      <a:avLst/>
+                    </a:prstGeom>
+                  </pic:spPr>
+                </pic:pic>
+              </a:graphicData>
+            </a:graphic>
+          </wp:inline>
+        </w:drawing>
+      </w:r>
+    </w:p>
+    <w:p>
+      <w:pPr>
+        <w:pStyle w:val="Caption"/>
+        <w:jc w:val="center"/>
+      </w:pPr>
+      <w:r>
+        <w:t xml:space="preserve">Figura </w:t>
+      </w:r>
+      <w:fldSimple w:instr=" SEQ Figura \* ARABIC ">
+        <w:r>
+          <w:rPr>
+            <w:noProof/>
+          </w:rPr>
+          <w:t>11</w:t>
+        </w:r>
+      </w:fldSimple>
+      <w:r>
+        <w:t xml:space="preserve">: </w:t>
+      </w:r>
+      <w:r>
+        <w:t>Modelo de e</w:t>
+      </w:r>
+      <w:r>
+        <w:t>scenario</w:t>
+      </w:r>
+      <w:r>
+        <w:t xml:space="preserve"> generado con las piezas básicas, vista ortográfica (izquierda) y en perspectiva (derecha).</w:t>
+      </w:r>
+    </w:p>
+    <w:p>
+      <w:pPr>
+        <w:spacing w:line="360" w:lineRule="auto"/>
+      </w:pPr>
+      <w:r>
+        <w:lastRenderedPageBreak/>
+        <w:tab/>
+        <w:t xml:space="preserve">Como se puede observar en </w:t>
+      </w:r>
+      <w:r>
+        <w:t xml:space="preserve">la imagen superior </w:t>
+      </w:r>
+      <w:r>
+        <w:t>el pasillo formado entre los muros (marcado en naranja) sigue siendo de una casilla de grosor. Pero sin embargo los muros dejan algo de margen respecto al pasillo; esto permitirá duplicar el tamaño de los personajes y conseguir que sean más visibles.</w:t>
+      </w:r>
+      <w:r>
+        <w:t xml:space="preserve"> En la siguiente </w:t>
+      </w:r>
+      <w:r>
+        <w:t>figura</w:t>
+      </w:r>
+      <w:r>
+        <w:t xml:space="preserve"> podemos ver el modelo del personaje (en verde) comparado con el escenario.</w:t>
+      </w:r>
+    </w:p>
+    <w:p>
+      <w:pPr>
+        <w:keepNext/>
+        <w:spacing w:line="360" w:lineRule="auto"/>
+        <w:jc w:val="center"/>
+      </w:pPr>
+      <w:r>
+        <w:rPr>
+          <w:noProof/>
+        </w:rPr>
+        <w:drawing>
+          <wp:inline distT="0" distB="0" distL="0" distR="0" wp14:anchorId="36304604" wp14:editId="74FAC6D7">
+            <wp:extent cx="3724054" cy="2070755"/>
+            <wp:effectExtent l="0" t="0" r="0" b="5715"/>
+            <wp:docPr id="21" name="Picture 21"/>
+            <wp:cNvGraphicFramePr>
+              <a:graphicFrameLocks xmlns:a="http://schemas.openxmlformats.org/drawingml/2006/main" noChangeAspect="1"/>
+            </wp:cNvGraphicFramePr>
+            <a:graphic xmlns:a="http://schemas.openxmlformats.org/drawingml/2006/main">
+              <a:graphicData uri="http://schemas.openxmlformats.org/drawingml/2006/picture">
+                <pic:pic xmlns:pic="http://schemas.openxmlformats.org/drawingml/2006/picture">
+                  <pic:nvPicPr>
+                    <pic:cNvPr id="0" name="comparativa_tamanyo.bmp"/>
+                    <pic:cNvPicPr/>
+                  </pic:nvPicPr>
+                  <pic:blipFill>
+                    <a:blip r:embed="rId24" cstate="print">
+                      <a:extLst>
+                        <a:ext uri="{28A0092B-C50C-407E-A947-70E740481C1C}">
+                          <a14:useLocalDpi xmlns:a14="http://schemas.microsoft.com/office/drawing/2010/main" val="0"/>
+                        </a:ext>
+                      </a:extLst>
+                    </a:blip>
+                    <a:stretch>
+                      <a:fillRect/>
+                    </a:stretch>
+                  </pic:blipFill>
+                  <pic:spPr>
+                    <a:xfrm>
+                      <a:off x="0" y="0"/>
+                      <a:ext cx="3731628" cy="2074967"/>
+                    </a:xfrm>
+                    <a:prstGeom prst="rect">
+                      <a:avLst/>
+                    </a:prstGeom>
+                  </pic:spPr>
+                </pic:pic>
+              </a:graphicData>
+            </a:graphic>
+          </wp:inline>
+        </w:drawing>
+      </w:r>
+    </w:p>
+    <w:p>
+      <w:pPr>
+        <w:pStyle w:val="Caption"/>
+        <w:jc w:val="center"/>
+      </w:pPr>
+      <w:r>
+        <w:t xml:space="preserve">Figura </w:t>
+      </w:r>
+      <w:fldSimple w:instr=" SEQ Figura \* ARABIC ">
+        <w:r>
+          <w:rPr>
+            <w:noProof/>
+          </w:rPr>
+          <w:t>12</w:t>
+        </w:r>
+      </w:fldSimple>
+      <w:r>
+        <w:t>: Comparativa de tamaño entre el jugador y el escenario</w:t>
+      </w:r>
+    </w:p>
+    <w:p>
+      <w:pPr>
+        <w:spacing w:line="360" w:lineRule="auto"/>
+      </w:pPr>
+    </w:p>
+    <w:p>
+      <w:pPr>
+        <w:spacing w:line="360" w:lineRule="auto"/>
+      </w:pPr>
+      <w:r>
+        <w:tab/>
+        <w:t xml:space="preserve">A la hora de crear </w:t>
+      </w:r>
+      <w:r>
+        <w:t>el</w:t>
+      </w:r>
+      <w:r>
+        <w:t xml:space="preserve"> escenario es muy importante tener en cuenta</w:t>
+      </w:r>
+      <w:r>
+        <w:t xml:space="preserve"> que se trata de un videojuego </w:t>
+      </w:r>
+      <w:r>
+        <w:rPr>
+          <w:b/>
+        </w:rPr>
+        <w:t>multiplataforma</w:t>
+      </w:r>
+      <w:r>
+        <w:t xml:space="preserve"> y que por tanto va a ser jugado en diferentes dispositivos con varias resoluciones y aspectos de pantalla. Además la cámara estará fija y deberá verse todo el mapa sin necesidad de hacer </w:t>
+      </w:r>
+      <w:r>
+        <w:rPr>
+          <w:i/>
+        </w:rPr>
+        <w:t>scroll</w:t>
+      </w:r>
+      <w:r>
+        <w:t>.</w:t>
+      </w:r>
+    </w:p>
+    <w:p>
+      <w:pPr>
+        <w:spacing w:line="360" w:lineRule="auto"/>
+      </w:pPr>
+      <w:r>
+        <w:tab/>
+        <w:t>Para entender bien cómo funciona</w:t>
+      </w:r>
+      <w:r>
+        <w:t xml:space="preserve"> el ajuste de</w:t>
+      </w:r>
+      <w:r>
+        <w:t xml:space="preserve"> la cámara de </w:t>
+      </w:r>
+      <w:r>
+        <w:rPr>
+          <w:i/>
+        </w:rPr>
+        <w:t>Unity</w:t>
+      </w:r>
+      <w:r>
+        <w:t xml:space="preserve"> (y de casi cualquier otro motor) es necesario conocer el concepto de </w:t>
+      </w:r>
+      <w:r>
+        <w:rPr>
+          <w:b/>
+        </w:rPr>
+        <w:t>ratio</w:t>
+      </w:r>
+      <w:r>
+        <w:t xml:space="preserve"> de pantalla, que no es</w:t>
+      </w:r>
+      <w:r>
+        <w:t xml:space="preserve"> otra cosa que la </w:t>
+      </w:r>
+      <w:r>
+        <w:rPr>
+          <w:b/>
+        </w:rPr>
+        <w:t>relación</w:t>
+      </w:r>
+      <w:r>
+        <w:t xml:space="preserve"> entre su anch</w:t>
+      </w:r>
+      <w:r>
+        <w:t>ura y su altura, y se suele</w:t>
+      </w:r>
+      <w:r>
+        <w:t xml:space="preserve"> expresar como </w:t>
+      </w:r>
+      <w:r>
+        <w:rPr>
+          <w:i/>
+        </w:rPr>
+        <w:t>X:Y</w:t>
+      </w:r>
+      <w:r>
+        <w:t>.</w:t>
+      </w:r>
+      <w:r>
+        <w:t xml:space="preserve">  </w:t>
+      </w:r>
+      <w:r>
+        <w:t xml:space="preserve">El ratio de la pantalla del dispositivo en el que se ejecute el juego afectará solamente a la </w:t>
+      </w:r>
+      <w:r>
+        <w:rPr>
+          <w:b/>
+        </w:rPr>
+        <w:t>anchura</w:t>
+      </w:r>
+      <w:r>
+        <w:t xml:space="preserve"> de la cámara, mientras que la altura será la misma para cualquier pantalla. Si diseñamos el juego para </w:t>
+      </w:r>
+      <w:r>
+        <w:t>ratios</w:t>
+      </w:r>
+      <w:r>
+        <w:t xml:space="preserve"> altos y luego jugamos en un dispositivo con un ratio inferior estaremos perdiendo visión a los lados y podrá afectar negativamente a la experiencia de juego, si lo hacemos a la inversa puede darse el caso de observar las típicas bandas negras laterales en dispositivos con ratios altos.</w:t>
+      </w:r>
+    </w:p>
+    <w:p>
+      <w:pPr>
+        <w:spacing w:line="360" w:lineRule="auto"/>
+      </w:pPr>
+      <w:r>
+        <w:tab/>
+        <w:t xml:space="preserve">Después de hacer varias pruebas se ha llegado a la </w:t>
+      </w:r>
+      <w:r>
+        <w:t xml:space="preserve">conclusión de que la mejor </w:t>
+      </w:r>
+      <w:r>
+        <w:t xml:space="preserve">solución </w:t>
+      </w:r>
+      <w:r>
+        <w:t xml:space="preserve"> es diseñar el área de juego para el </w:t>
+      </w:r>
+      <w:r>
+        <w:t xml:space="preserve">dispositivo que menor ratio tiene: el iPad (con un ratio </w:t>
+      </w:r>
+      <w:r>
+        <w:rPr>
+          <w:b/>
+        </w:rPr>
+        <w:t>4:3</w:t>
+      </w:r>
+      <w:r>
+        <w:t>)</w:t>
+      </w:r>
+      <w:r>
+        <w:t xml:space="preserve">, </w:t>
+      </w:r>
+      <w:r>
+        <w:t xml:space="preserve">pero añadir muros </w:t>
+      </w:r>
+      <w:r>
+        <w:t xml:space="preserve">(meramente decorativos) </w:t>
       </w:r>
       <w:bookmarkStart w:id="50" w:name="_GoBack"/>
       <w:bookmarkEnd w:id="50"/>
       <w:r>
-        <w:t xml:space="preserve"> desde un programa de modelado e introducirlo en el juego como una malla, aunque resulta algo tedioso para mapas grandes y hay riesgo de equivocarse creando un muro donde no debería haberlo, con lo que el modelo de escenario que verían los jugadores no se correspondería con el que hay en la matriz y que se usa para calcular los movimientos.</w:t>
-      </w:r>
-      <w:r>
-        <w:t xml:space="preserve"> Es aquí donde se ha aprovechado una característica muy importante que tiene </w:t>
-      </w:r>
-      <w:proofErr w:type="spellStart"/>
-      <w:r>
-        <w:rPr>
-          <w:i/>
-        </w:rPr>
-        <w:t>Blender</w:t>
-      </w:r>
-      <w:proofErr w:type="spellEnd"/>
-      <w:r>
-        <w:t xml:space="preserve">: la posibilidad de crear y ejecutar nuestros propios </w:t>
-      </w:r>
-      <w:r>
-        <w:rPr>
-          <w:b/>
-        </w:rPr>
-        <w:t>scripts</w:t>
-      </w:r>
-      <w:r>
-        <w:t xml:space="preserve"> en </w:t>
-      </w:r>
-      <w:proofErr w:type="spellStart"/>
-      <w:r>
-        <w:t>python</w:t>
-      </w:r>
-      <w:proofErr w:type="spellEnd"/>
-      <w:r>
-        <w:t>.</w:t>
-      </w:r>
-    </w:p>
-    <w:p>
-      <w:pPr>
-        <w:pStyle w:val="ListParagraph"/>
-        <w:spacing w:line="360" w:lineRule="auto"/>
-      </w:pPr>
-      <w:r>
-        <w:tab/>
-      </w:r>
-    </w:p>
-    <w:p>
-      <w:pPr>
-        <w:pStyle w:val="ListParagraph"/>
-        <w:spacing w:line="360" w:lineRule="auto"/>
-      </w:pPr>
-    </w:p>
-    <w:p>
-      <w:pPr>
-        <w:jc w:val="left"/>
-      </w:pPr>
-      <w:r>
-        <w:br w:type="page"/>
-      </w:r>
-    </w:p>
-    <w:p>
-      <w:pPr>
-        <w:jc w:val="left"/>
-      </w:pPr>
-    </w:p>
-    <w:p>
-      <w:pPr>
-        <w:jc w:val="left"/>
-        <w:rPr>
-          <w:rFonts w:ascii="Arial" w:eastAsiaTheme="majorEastAsia" w:hAnsi="Arial" w:cstheme="majorBidi"/>
-          <w:bCs/>
-          <w:sz w:val="30"/>
-          <w:szCs w:val="28"/>
-        </w:rPr>
-      </w:pPr>
-      <w:r>
-        <w:t>TODO: Comentar el ratio del escenario</w:t>
-      </w:r>
-      <w:r>
-        <w:br w:type="page"/>
+        <w:t>en los márgenes del</w:t>
+      </w:r>
+      <w:r>
+        <w:t xml:space="preserve"> escenario para que </w:t>
+      </w:r>
+      <w:r>
+        <w:t>cubra</w:t>
+      </w:r>
+      <w:r>
+        <w:t xml:space="preserve"> por completo un</w:t>
+      </w:r>
+      <w:r>
+        <w:t>a pantalla con</w:t>
+      </w:r>
+      <w:r>
+        <w:t xml:space="preserve"> ratio de 16:9</w:t>
+      </w:r>
+      <w:r>
+        <w:t>, que es el mayor que existe actualmente en dispositivos móviles y en sobremesa (</w:t>
+      </w:r>
+      <w:r>
+        <w:t>PC</w:t>
+      </w:r>
+      <w:r>
+        <w:t>, iPhone5, y algunas tabletas Android).</w:t>
       </w:r>
     </w:p>
     <w:p>
@@ -6818,14 +8489,29 @@
     <w:p/>
     <w:p>
       <w:pPr>
+        <w:jc w:val="left"/>
+        <w:rPr>
+          <w:rFonts w:ascii="Arial" w:eastAsiaTheme="majorEastAsia" w:hAnsi="Arial" w:cstheme="majorBidi"/>
+          <w:bCs/>
+          <w:sz w:val="30"/>
+          <w:szCs w:val="28"/>
+        </w:rPr>
+      </w:pPr>
+      <w:bookmarkStart w:id="52" w:name="_Toc428612375"/>
+      <w:r>
+        <w:br w:type="page"/>
+      </w:r>
+    </w:p>
+    <w:p>
+      <w:pPr>
         <w:pStyle w:val="Heading2"/>
         <w:numPr>
           <w:ilvl w:val="1"/>
           <w:numId w:val="2"/>
         </w:numPr>
       </w:pPr>
-      <w:bookmarkStart w:id="52" w:name="_Toc428612375"/>
-      <w:r>
+      <w:r>
+        <w:lastRenderedPageBreak/>
         <w:t>Comunicación entre Servidor y Cliente</w:t>
       </w:r>
       <w:bookmarkEnd w:id="52"/>
@@ -6876,12 +8562,10 @@
         </w:numPr>
       </w:pPr>
       <w:bookmarkStart w:id="54" w:name="_Toc428612377"/>
-      <w:proofErr w:type="spellStart"/>
       <w:r>
         <w:t>Pathfinding</w:t>
       </w:r>
       <w:bookmarkEnd w:id="54"/>
-      <w:proofErr w:type="spellEnd"/>
     </w:p>
     <w:p/>
     <w:p/>
@@ -6952,10 +8636,10 @@
           <w:numId w:val="2"/>
         </w:numPr>
       </w:pPr>
-      <w:bookmarkStart w:id="57" w:name="_Toc428612380"/>
+      <w:bookmarkStart w:id="57" w:name="_Toc428612381"/>
       <w:r>
         <w:lastRenderedPageBreak/>
-        <w:t>Persistencia de datos</w:t>
+        <w:t>Seguridad</w:t>
       </w:r>
       <w:bookmarkEnd w:id="57"/>
     </w:p>
@@ -6982,13 +8666,14 @@
           <w:numId w:val="2"/>
         </w:numPr>
       </w:pPr>
-      <w:bookmarkStart w:id="58" w:name="_Toc428612381"/>
+      <w:bookmarkStart w:id="58" w:name="_Toc428612382"/>
       <w:r>
         <w:lastRenderedPageBreak/>
-        <w:t>Seguridad</w:t>
+        <w:t>Pruebas del Sistema</w:t>
       </w:r>
       <w:bookmarkEnd w:id="58"/>
     </w:p>
+    <w:p/>
     <w:p/>
     <w:p/>
     <w:p>
@@ -7012,15 +8697,13 @@
           <w:numId w:val="2"/>
         </w:numPr>
       </w:pPr>
-      <w:bookmarkStart w:id="59" w:name="_Toc428612382"/>
+      <w:bookmarkStart w:id="59" w:name="_Toc428612383"/>
       <w:r>
         <w:lastRenderedPageBreak/>
-        <w:t>Pruebas del Sistema</w:t>
+        <w:t>Portabilidad a varias plataformas</w:t>
       </w:r>
       <w:bookmarkEnd w:id="59"/>
     </w:p>
-    <w:p/>
-    <w:p/>
     <w:p/>
     <w:p>
       <w:pPr>
@@ -7043,41 +8726,12 @@
           <w:numId w:val="2"/>
         </w:numPr>
       </w:pPr>
-      <w:bookmarkStart w:id="60" w:name="_Toc428612383"/>
-      <w:r>
-        <w:lastRenderedPageBreak/>
-        <w:t>Portabilidad a varias plataformas</w:t>
-      </w:r>
-      <w:bookmarkEnd w:id="60"/>
-    </w:p>
-    <w:p/>
-    <w:p>
-      <w:pPr>
-        <w:rPr>
-          <w:rFonts w:ascii="Arial" w:eastAsiaTheme="majorEastAsia" w:hAnsi="Arial" w:cstheme="majorBidi"/>
-          <w:bCs/>
-          <w:sz w:val="30"/>
-          <w:szCs w:val="28"/>
-        </w:rPr>
-      </w:pPr>
-      <w:r>
-        <w:br w:type="page"/>
-      </w:r>
-    </w:p>
-    <w:p>
-      <w:pPr>
-        <w:pStyle w:val="Heading2"/>
-        <w:numPr>
-          <w:ilvl w:val="1"/>
-          <w:numId w:val="2"/>
-        </w:numPr>
-      </w:pPr>
-      <w:bookmarkStart w:id="61" w:name="_Toc428612384"/>
+      <w:bookmarkStart w:id="60" w:name="_Toc428612384"/>
       <w:r>
         <w:lastRenderedPageBreak/>
         <w:t>Métricas de juego</w:t>
       </w:r>
-      <w:bookmarkEnd w:id="61"/>
+      <w:bookmarkEnd w:id="60"/>
     </w:p>
     <w:p/>
     <w:p/>
@@ -7110,12 +8764,12 @@
           <w:numId w:val="2"/>
         </w:numPr>
       </w:pPr>
-      <w:bookmarkStart w:id="62" w:name="_Toc428612385"/>
+      <w:bookmarkStart w:id="61" w:name="_Toc428612385"/>
       <w:r>
         <w:lastRenderedPageBreak/>
         <w:t>Conclusiones</w:t>
       </w:r>
-      <w:bookmarkEnd w:id="62"/>
+      <w:bookmarkEnd w:id="61"/>
     </w:p>
     <w:p/>
     <w:p>
@@ -7134,16 +8788,16 @@
       <w:pPr>
         <w:pStyle w:val="Heading1"/>
       </w:pPr>
-      <w:bookmarkStart w:id="63" w:name="_Toc428612386"/>
+      <w:bookmarkStart w:id="62" w:name="_Toc428612386"/>
       <w:r>
         <w:lastRenderedPageBreak/>
         <w:t>Bibliografía</w:t>
       </w:r>
-      <w:bookmarkEnd w:id="63"/>
+      <w:bookmarkEnd w:id="62"/>
     </w:p>
     <w:sectPr>
-      <w:headerReference w:type="default" r:id="rId21"/>
-      <w:footerReference w:type="default" r:id="rId22"/>
+      <w:headerReference w:type="default" r:id="rId25"/>
+      <w:footerReference w:type="default" r:id="rId26"/>
       <w:pgSz w:w="11906" w:h="16838"/>
       <w:pgMar w:top="1418" w:right="1418" w:bottom="1418" w:left="1701" w:header="709" w:footer="567" w:gutter="0"/>
       <w:pgNumType w:start="0"/>
@@ -7211,7 +8865,7 @@
       <w:rPr>
         <w:noProof/>
       </w:rPr>
-      <w:t>16</w:t>
+      <w:t>19</w:t>
     </w:r>
     <w:r>
       <w:rPr>
@@ -8979,7 +10633,7 @@
 </file>
 
 <file path=customXml/itemProps2.xml><?xml version="1.0" encoding="utf-8"?>
-<ds:datastoreItem xmlns:ds="http://schemas.openxmlformats.org/officeDocument/2006/customXml" ds:itemID="{F2098ACE-8D21-442F-854F-F37BBCA69870}">
+<ds:datastoreItem xmlns:ds="http://schemas.openxmlformats.org/officeDocument/2006/customXml" ds:itemID="{E1432D77-FF21-455F-A137-7EFEF02EB9E9}">
   <ds:schemaRefs>
     <ds:schemaRef ds:uri="http://schemas.openxmlformats.org/officeDocument/2006/bibliography"/>
   </ds:schemaRefs>

</xml_diff>

<commit_message>
Memoria: Explicado como se empaquetan coordenadas
</commit_message>
<xml_diff>
--- a/Documentacion/Memoria.docx
+++ b/Documentacion/Memoria.docx
@@ -12212,12 +12212,7 @@
         <w:t xml:space="preserve"> por completo un</w:t>
       </w:r>
       <w:r>
-        <w:t xml:space="preserve">a </w:t>
-      </w:r>
-      <w:bookmarkStart w:id="86" w:name="_GoBack"/>
-      <w:bookmarkEnd w:id="86"/>
-      <w:r>
-        <w:t>pantalla con</w:t>
+        <w:t>a pantalla con</w:t>
       </w:r>
       <w:r>
         <w:t xml:space="preserve"> ratio de 16:9</w:t>
@@ -12243,12 +12238,12 @@
         </w:numPr>
         <w:spacing w:line="480" w:lineRule="auto"/>
       </w:pPr>
-      <w:bookmarkStart w:id="87" w:name="_Toc428748328"/>
+      <w:bookmarkStart w:id="86" w:name="_Toc428748328"/>
       <w:r>
         <w:lastRenderedPageBreak/>
         <w:t xml:space="preserve">Arquitectura </w:t>
       </w:r>
-      <w:bookmarkEnd w:id="87"/>
+      <w:bookmarkEnd w:id="86"/>
       <w:proofErr w:type="spellStart"/>
       <w:r>
         <w:t>multijugador</w:t>
@@ -12537,10 +12532,7 @@
         <w:t xml:space="preserve"> avisará de los eventos que puedan haber ocurrido. Sin embargo esta solución plantea un </w:t>
       </w:r>
       <w:r>
-        <w:t>nuevo</w:t>
-      </w:r>
-      <w:r>
-        <w:t xml:space="preserve"> </w:t>
+        <w:t xml:space="preserve">nuevo </w:t>
       </w:r>
       <w:r>
         <w:t xml:space="preserve">problema: si la conexión a internet no es lo suficientemente rápida (o se pierden algunos paquetes) el juego irá a trompicones y los jugadores notarán un retardo evidente cuando quieran moverse. </w:t>
@@ -12603,8 +12595,6 @@
       </w:pPr>
       <w:r>
         <w:tab/>
-      </w:r>
-      <w:r>
         <w:t xml:space="preserve">Básicamente la predicción de movimiento consiste en extrapolar las dos últimas posiciones conocidas de cada jugador e intentar predecir la nueva posición en la que estará </w:t>
       </w:r>
       <w:r>
@@ -12923,24 +12913,14 @@
       <w:r>
         <w:t xml:space="preserve">Figura </w:t>
       </w:r>
-      <w:r>
-        <w:fldChar w:fldCharType="begin"/>
-      </w:r>
-      <w:r>
-        <w:instrText xml:space="preserve"> SEQ Figura \* ARABIC </w:instrText>
-      </w:r>
-      <w:r>
-        <w:fldChar w:fldCharType="separate"/>
-      </w:r>
-      <w:r>
-        <w:rPr>
-          <w:noProof/>
-        </w:rPr>
-        <w:t>15</w:t>
-      </w:r>
-      <w:r>
-        <w:fldChar w:fldCharType="end"/>
-      </w:r>
+      <w:fldSimple w:instr=" SEQ Figura \* ARABIC ">
+        <w:r>
+          <w:rPr>
+            <w:noProof/>
+          </w:rPr>
+          <w:t>15</w:t>
+        </w:r>
+      </w:fldSimple>
       <w:r>
         <w:t>: Comparativa de la predicción de movimiento</w:t>
       </w:r>
@@ -12953,11 +12933,11 @@
         <w:tab/>
         <w:t>Después de haber hecho varias pruebas se ha establecido la tasa de envío a 10 mensajes por segundo. Aunque en algunos casos falle un poco la predicción (lo cual se verá reflejado en un leve zigzagueo del jugador)</w:t>
       </w:r>
-      <w:bookmarkStart w:id="88" w:name="_Toc428748329"/>
+      <w:bookmarkStart w:id="87" w:name="_Toc428748329"/>
       <w:r>
         <w:t xml:space="preserve"> </w:t>
       </w:r>
-      <w:bookmarkEnd w:id="88"/>
+      <w:bookmarkEnd w:id="87"/>
       <w:r>
         <w:t>consideramos que el leve beneficio visual de una tasa de 20 mensajes/segundo no compensa duplicar el consumo de ancho de banda.</w:t>
       </w:r>
@@ -12987,8 +12967,6 @@
       </w:pPr>
       <w:r>
         <w:tab/>
-      </w:r>
-      <w:r>
         <w:t xml:space="preserve">Con el fin de ahorrar el coste que supondría alquilar un servidor dedicado para las partidas se ha decidido que sean los propios jugadores los que puedan crear (y alojar) la partida como en muchos otros juegos </w:t>
       </w:r>
       <w:proofErr w:type="spellStart"/>
@@ -13018,13 +12996,7 @@
         <w:t>partidas</w:t>
       </w:r>
       <w:r>
-        <w:t xml:space="preserve"> que actúe como punto de encuentro para jugadores</w:t>
-      </w:r>
-      <w:r>
-        <w:t xml:space="preserve"> y permita realizar búsquedas y conexiones a partidas</w:t>
-      </w:r>
-      <w:r>
-        <w:t>.</w:t>
+        <w:t xml:space="preserve"> que actúe como punto de encuentro para jugadores y permita realizar búsquedas y conexiones a partidas.</w:t>
       </w:r>
     </w:p>
     <w:p>
@@ -13168,6 +13140,19 @@
     <w:p/>
     <w:p>
       <w:pPr>
+        <w:jc w:val="left"/>
+        <w:rPr>
+          <w:rFonts w:ascii="Arial" w:eastAsiaTheme="majorEastAsia" w:hAnsi="Arial" w:cstheme="majorBidi"/>
+          <w:bCs/>
+          <w:sz w:val="28"/>
+        </w:rPr>
+      </w:pPr>
+      <w:r>
+        <w:br w:type="page"/>
+      </w:r>
+    </w:p>
+    <w:p>
+      <w:pPr>
         <w:pStyle w:val="Heading3"/>
         <w:numPr>
           <w:ilvl w:val="2"/>
@@ -13176,17 +13161,683 @@
         <w:spacing w:line="480" w:lineRule="auto"/>
       </w:pPr>
       <w:r>
+        <w:lastRenderedPageBreak/>
         <w:t>Empaquetado y optimización</w:t>
       </w:r>
     </w:p>
-    <w:p/>
     <w:p>
       <w:pPr>
         <w:spacing w:line="360" w:lineRule="auto"/>
       </w:pPr>
       <w:r>
         <w:tab/>
-      </w:r>
+        <w:t xml:space="preserve">Al tratarse de un videojuego para dispositivos móviles es de esperar que muchos usuarios empleen la red móvil de datos para jugar partidas, por lo que el juego no debe abusar del consumo de ancho de banda. Si anteriormente hemos reducido la frecuencia de envío de mensajes gracias a la </w:t>
+      </w:r>
+      <w:r>
+        <w:rPr>
+          <w:b/>
+        </w:rPr>
+        <w:t>predicción de movimiento</w:t>
+      </w:r>
+      <w:r>
+        <w:t xml:space="preserve"> ahora trataremos de hacer que los mensajes enviados tengan un </w:t>
+      </w:r>
+      <w:r>
+        <w:t>menor tamaño</w:t>
+      </w:r>
+      <w:r>
+        <w:t>.</w:t>
+      </w:r>
+    </w:p>
+    <w:p>
+      <w:pPr>
+        <w:spacing w:line="360" w:lineRule="auto"/>
+      </w:pPr>
+      <w:r>
+        <w:tab/>
+        <w:t xml:space="preserve">Para empezar se ha optimizado el mensaje que más veces se envía a lo largo de toda la partida: la </w:t>
+      </w:r>
+      <w:r>
+        <w:rPr>
+          <w:b/>
+        </w:rPr>
+        <w:t>sincronización de posiciones</w:t>
+      </w:r>
+      <w:r>
+        <w:t xml:space="preserve"> de jugadores por parte del servidor (recordemos que ocurre 10 veces por segundo). Dado que estamos en un mapa bidimensional lo más intuitivo </w:t>
+      </w:r>
+      <w:r>
+        <w:t>sería</w:t>
+      </w:r>
+      <w:r>
+        <w:t xml:space="preserve"> enviar un mensaje con dos </w:t>
+      </w:r>
+      <w:proofErr w:type="spellStart"/>
+      <w:r>
+        <w:rPr>
+          <w:i/>
+        </w:rPr>
+        <w:t>floats</w:t>
+      </w:r>
+      <w:proofErr w:type="spellEnd"/>
+      <w:r>
+        <w:t>:</w:t>
+      </w:r>
+      <w:r>
+        <w:t xml:space="preserve"> uno para la posición </w:t>
+      </w:r>
+      <w:r>
+        <w:rPr>
+          <w:i/>
+        </w:rPr>
+        <w:t>X</w:t>
+      </w:r>
+      <w:r>
+        <w:t xml:space="preserve"> y otro para la posición </w:t>
+      </w:r>
+      <w:r>
+        <w:rPr>
+          <w:i/>
+        </w:rPr>
+        <w:t>Y</w:t>
+      </w:r>
+      <w:r>
+        <w:t>, por lo que cada me</w:t>
+      </w:r>
+      <w:r>
+        <w:t xml:space="preserve">nsaje contendría 64 bits de datos. Pero para este videojuego no es necesaria tanta precisión decimal ni tanto rango de representación. </w:t>
+      </w:r>
+    </w:p>
+    <w:p>
+      <w:pPr>
+        <w:spacing w:line="360" w:lineRule="auto"/>
+      </w:pPr>
+      <w:r>
+        <w:tab/>
+        <w:t>Recordemos que el escenario de juego tiene un</w:t>
+      </w:r>
+      <w:r>
+        <w:t>a</w:t>
+      </w:r>
+      <w:r>
+        <w:t xml:space="preserve"> </w:t>
+      </w:r>
+      <w:r>
+        <w:t>longitud máxima de</w:t>
+      </w:r>
+      <w:r>
+        <w:t xml:space="preserve"> 42 </w:t>
+      </w:r>
+      <w:r>
+        <w:t xml:space="preserve">casillas, por lo que siendo generosos </w:t>
+      </w:r>
+      <w:r>
+        <w:t xml:space="preserve">con la precisión y </w:t>
+      </w:r>
+      <w:r>
+        <w:t>usando</w:t>
+      </w:r>
+      <w:r>
+        <w:t xml:space="preserve"> coordenadas con dos decimales </w:t>
+      </w:r>
+      <w:r>
+        <w:t xml:space="preserve">bastaría con una variable de rango 0 hasta 4200 para almacenar todas las posibles posiciones a lo largo de un eje; es decir, en solo 13 bits (en vez de los 32 de un </w:t>
+      </w:r>
+      <w:proofErr w:type="spellStart"/>
+      <w:r>
+        <w:rPr>
+          <w:i/>
+        </w:rPr>
+        <w:t>float</w:t>
+      </w:r>
+      <w:proofErr w:type="spellEnd"/>
+      <w:r>
+        <w:t xml:space="preserve">) podríamos almacenar una coordenada de la posición con una precisión aceptable. Por desgracia el valor más pequeño que </w:t>
+      </w:r>
+      <w:proofErr w:type="spellStart"/>
+      <w:r>
+        <w:rPr>
+          <w:i/>
+        </w:rPr>
+        <w:t>Unity</w:t>
+      </w:r>
+      <w:proofErr w:type="spellEnd"/>
+      <w:r>
+        <w:t xml:space="preserve"> permite enviar es un </w:t>
+      </w:r>
+      <w:r>
+        <w:rPr>
+          <w:b/>
+        </w:rPr>
+        <w:t>entero</w:t>
+      </w:r>
+      <w:r>
+        <w:t xml:space="preserve"> de </w:t>
+      </w:r>
+      <w:r>
+        <w:rPr>
+          <w:b/>
+        </w:rPr>
+        <w:t>32</w:t>
+      </w:r>
+      <w:r>
+        <w:t xml:space="preserve"> bits por lo que más de la mitad del </w:t>
+      </w:r>
+      <w:r>
+        <w:t>mensaje</w:t>
+      </w:r>
+      <w:r>
+        <w:t xml:space="preserve"> que enviaríamos ser</w:t>
+      </w:r>
+      <w:r>
+        <w:t>ía un gasto inú</w:t>
+      </w:r>
+      <w:r>
+        <w:t>til.</w:t>
+      </w:r>
+      <w:r>
+        <w:t xml:space="preserve"> A continuación puede observarse como se han empaquetado las dos coordenadas </w:t>
+      </w:r>
+      <w:r>
+        <w:t xml:space="preserve">de 13 bits </w:t>
+      </w:r>
+      <w:r>
+        <w:t>en un solo entero</w:t>
+      </w:r>
+      <w:r>
+        <w:t xml:space="preserve"> gracias a operadores binarios de desplazamiento</w:t>
+      </w:r>
+      <w:r>
+        <w:t>.</w:t>
+      </w:r>
+    </w:p>
+    <w:p>
+      <w:pPr>
+        <w:spacing w:line="360" w:lineRule="auto"/>
+      </w:pPr>
+    </w:p>
+    <w:p>
+      <w:pPr>
+        <w:pBdr>
+          <w:top w:val="single" w:sz="4" w:space="1" w:color="auto"/>
+          <w:left w:val="single" w:sz="4" w:space="4" w:color="auto"/>
+          <w:bottom w:val="single" w:sz="4" w:space="1" w:color="auto"/>
+          <w:right w:val="single" w:sz="4" w:space="4" w:color="auto"/>
+        </w:pBdr>
+        <w:spacing w:after="0"/>
+        <w:rPr>
+          <w:rFonts w:ascii="Courier New" w:hAnsi="Courier New" w:cs="Courier New"/>
+          <w:b/>
+        </w:rPr>
+      </w:pPr>
+      <w:r>
+        <w:rPr>
+          <w:rFonts w:ascii="Courier New" w:hAnsi="Courier New" w:cs="Courier New"/>
+          <w:b/>
+        </w:rPr>
+        <w:t>//</w:t>
+      </w:r>
+      <w:r>
+        <w:rPr>
+          <w:rFonts w:ascii="Courier New" w:hAnsi="Courier New" w:cs="Courier New"/>
+          <w:b/>
+        </w:rPr>
+        <w:t>empaquetado de coordenadas</w:t>
+      </w:r>
+    </w:p>
+    <w:p>
+      <w:pPr>
+        <w:pBdr>
+          <w:top w:val="single" w:sz="4" w:space="1" w:color="auto"/>
+          <w:left w:val="single" w:sz="4" w:space="4" w:color="auto"/>
+          <w:bottom w:val="single" w:sz="4" w:space="1" w:color="auto"/>
+          <w:right w:val="single" w:sz="4" w:space="4" w:color="auto"/>
+        </w:pBdr>
+        <w:spacing w:after="0"/>
+        <w:rPr>
+          <w:rFonts w:ascii="Courier New" w:hAnsi="Courier New" w:cs="Courier New"/>
+          <w:b/>
+        </w:rPr>
+      </w:pPr>
+    </w:p>
+    <w:p>
+      <w:pPr>
+        <w:pBdr>
+          <w:top w:val="single" w:sz="4" w:space="1" w:color="auto"/>
+          <w:left w:val="single" w:sz="4" w:space="4" w:color="auto"/>
+          <w:bottom w:val="single" w:sz="4" w:space="1" w:color="auto"/>
+          <w:right w:val="single" w:sz="4" w:space="4" w:color="auto"/>
+        </w:pBdr>
+        <w:spacing w:after="0"/>
+        <w:rPr>
+          <w:rFonts w:ascii="Courier New" w:hAnsi="Courier New" w:cs="Courier New"/>
+        </w:rPr>
+      </w:pPr>
+      <w:proofErr w:type="spellStart"/>
+      <w:r>
+        <w:rPr>
+          <w:rFonts w:ascii="Courier New" w:hAnsi="Courier New" w:cs="Courier New"/>
+          <w:i/>
+        </w:rPr>
+        <w:t>posicion_x</w:t>
+      </w:r>
+      <w:proofErr w:type="spellEnd"/>
+      <w:r>
+        <w:rPr>
+          <w:rFonts w:ascii="Courier New" w:hAnsi="Courier New" w:cs="Courier New"/>
+          <w:i/>
+        </w:rPr>
+        <w:t>:</w:t>
+      </w:r>
+      <w:r>
+        <w:rPr>
+          <w:rFonts w:ascii="Courier New" w:hAnsi="Courier New" w:cs="Courier New"/>
+        </w:rPr>
+        <w:t xml:space="preserve"> </w:t>
+      </w:r>
+      <w:r>
+        <w:rPr>
+          <w:rFonts w:ascii="Courier New" w:hAnsi="Courier New" w:cs="Courier New"/>
+        </w:rPr>
+        <w:t>posición X del jugador (</w:t>
+      </w:r>
+      <w:proofErr w:type="spellStart"/>
+      <w:r>
+        <w:rPr>
+          <w:rFonts w:ascii="Courier New" w:hAnsi="Courier New" w:cs="Courier New"/>
+        </w:rPr>
+        <w:t>float</w:t>
+      </w:r>
+      <w:proofErr w:type="spellEnd"/>
+      <w:r>
+        <w:rPr>
+          <w:rFonts w:ascii="Courier New" w:hAnsi="Courier New" w:cs="Courier New"/>
+        </w:rPr>
+        <w:t>)</w:t>
+      </w:r>
+    </w:p>
+    <w:p>
+      <w:pPr>
+        <w:pBdr>
+          <w:top w:val="single" w:sz="4" w:space="1" w:color="auto"/>
+          <w:left w:val="single" w:sz="4" w:space="4" w:color="auto"/>
+          <w:bottom w:val="single" w:sz="4" w:space="1" w:color="auto"/>
+          <w:right w:val="single" w:sz="4" w:space="4" w:color="auto"/>
+        </w:pBdr>
+        <w:spacing w:after="0"/>
+        <w:rPr>
+          <w:rFonts w:ascii="Courier New" w:hAnsi="Courier New" w:cs="Courier New"/>
+        </w:rPr>
+      </w:pPr>
+      <w:proofErr w:type="spellStart"/>
+      <w:r>
+        <w:rPr>
+          <w:rFonts w:ascii="Courier New" w:hAnsi="Courier New" w:cs="Courier New"/>
+          <w:i/>
+        </w:rPr>
+        <w:t>posicion_y</w:t>
+      </w:r>
+      <w:proofErr w:type="spellEnd"/>
+      <w:r>
+        <w:rPr>
+          <w:rFonts w:ascii="Courier New" w:hAnsi="Courier New" w:cs="Courier New"/>
+          <w:i/>
+        </w:rPr>
+        <w:t>:</w:t>
+      </w:r>
+      <w:r>
+        <w:rPr>
+          <w:rFonts w:ascii="Courier New" w:hAnsi="Courier New" w:cs="Courier New"/>
+        </w:rPr>
+        <w:t xml:space="preserve"> </w:t>
+      </w:r>
+      <w:r>
+        <w:rPr>
+          <w:rFonts w:ascii="Courier New" w:hAnsi="Courier New" w:cs="Courier New"/>
+        </w:rPr>
+        <w:t>posición Y del jugador (</w:t>
+      </w:r>
+      <w:proofErr w:type="spellStart"/>
+      <w:r>
+        <w:rPr>
+          <w:rFonts w:ascii="Courier New" w:hAnsi="Courier New" w:cs="Courier New"/>
+        </w:rPr>
+        <w:t>float</w:t>
+      </w:r>
+      <w:proofErr w:type="spellEnd"/>
+      <w:r>
+        <w:rPr>
+          <w:rFonts w:ascii="Courier New" w:hAnsi="Courier New" w:cs="Courier New"/>
+        </w:rPr>
+        <w:t>)</w:t>
+      </w:r>
+    </w:p>
+    <w:p>
+      <w:pPr>
+        <w:pBdr>
+          <w:top w:val="single" w:sz="4" w:space="1" w:color="auto"/>
+          <w:left w:val="single" w:sz="4" w:space="4" w:color="auto"/>
+          <w:bottom w:val="single" w:sz="4" w:space="1" w:color="auto"/>
+          <w:right w:val="single" w:sz="4" w:space="4" w:color="auto"/>
+        </w:pBdr>
+        <w:spacing w:after="0"/>
+        <w:rPr>
+          <w:rFonts w:ascii="Courier New" w:hAnsi="Courier New" w:cs="Courier New"/>
+        </w:rPr>
+      </w:pPr>
+      <w:proofErr w:type="gramStart"/>
+      <w:r>
+        <w:rPr>
+          <w:rFonts w:ascii="Courier New" w:hAnsi="Courier New" w:cs="Courier New"/>
+          <w:i/>
+        </w:rPr>
+        <w:t>paquete</w:t>
+      </w:r>
+      <w:proofErr w:type="gramEnd"/>
+      <w:r>
+        <w:rPr>
+          <w:rFonts w:ascii="Courier New" w:hAnsi="Courier New" w:cs="Courier New"/>
+          <w:i/>
+        </w:rPr>
+        <w:t xml:space="preserve">: </w:t>
+      </w:r>
+      <w:r>
+        <w:rPr>
+          <w:rFonts w:ascii="Courier New" w:hAnsi="Courier New" w:cs="Courier New"/>
+        </w:rPr>
+        <w:t>variable para almacenar el dato (entero)</w:t>
+      </w:r>
+    </w:p>
+    <w:p>
+      <w:pPr>
+        <w:pBdr>
+          <w:top w:val="single" w:sz="4" w:space="1" w:color="auto"/>
+          <w:left w:val="single" w:sz="4" w:space="4" w:color="auto"/>
+          <w:bottom w:val="single" w:sz="4" w:space="1" w:color="auto"/>
+          <w:right w:val="single" w:sz="4" w:space="4" w:color="auto"/>
+        </w:pBdr>
+        <w:spacing w:after="0"/>
+        <w:rPr>
+          <w:rFonts w:ascii="Courier New" w:hAnsi="Courier New" w:cs="Courier New"/>
+        </w:rPr>
+      </w:pPr>
+    </w:p>
+    <w:p>
+      <w:pPr>
+        <w:pBdr>
+          <w:top w:val="single" w:sz="4" w:space="1" w:color="auto"/>
+          <w:left w:val="single" w:sz="4" w:space="4" w:color="auto"/>
+          <w:bottom w:val="single" w:sz="4" w:space="1" w:color="auto"/>
+          <w:right w:val="single" w:sz="4" w:space="4" w:color="auto"/>
+        </w:pBdr>
+        <w:spacing w:after="0"/>
+        <w:rPr>
+          <w:rFonts w:ascii="Courier New" w:hAnsi="Courier New" w:cs="Courier New"/>
+        </w:rPr>
+      </w:pPr>
+      <w:r>
+        <w:rPr>
+          <w:rFonts w:ascii="Courier New" w:hAnsi="Courier New" w:cs="Courier New"/>
+        </w:rPr>
+        <w:t>// Guardamos la coordenada Y con 2 decimales de precisión</w:t>
+      </w:r>
+    </w:p>
+    <w:p>
+      <w:pPr>
+        <w:pBdr>
+          <w:top w:val="single" w:sz="4" w:space="1" w:color="auto"/>
+          <w:left w:val="single" w:sz="4" w:space="4" w:color="auto"/>
+          <w:bottom w:val="single" w:sz="4" w:space="1" w:color="auto"/>
+          <w:right w:val="single" w:sz="4" w:space="4" w:color="auto"/>
+        </w:pBdr>
+        <w:spacing w:after="0"/>
+        <w:rPr>
+          <w:rFonts w:ascii="Courier New" w:hAnsi="Courier New" w:cs="Courier New"/>
+        </w:rPr>
+      </w:pPr>
+      <w:proofErr w:type="gramStart"/>
+      <w:r>
+        <w:rPr>
+          <w:rFonts w:ascii="Courier New" w:hAnsi="Courier New" w:cs="Courier New"/>
+        </w:rPr>
+        <w:t>paquete</w:t>
+      </w:r>
+      <w:proofErr w:type="gramEnd"/>
+      <w:r>
+        <w:rPr>
+          <w:rFonts w:ascii="Courier New" w:hAnsi="Courier New" w:cs="Courier New"/>
+        </w:rPr>
+        <w:t xml:space="preserve"> = (short)(</w:t>
+      </w:r>
+      <w:proofErr w:type="spellStart"/>
+      <w:r>
+        <w:rPr>
+          <w:rFonts w:ascii="Courier New" w:hAnsi="Courier New" w:cs="Courier New"/>
+        </w:rPr>
+        <w:t>posicion_y</w:t>
+      </w:r>
+      <w:proofErr w:type="spellEnd"/>
+      <w:r>
+        <w:rPr>
+          <w:rFonts w:ascii="Courier New" w:hAnsi="Courier New" w:cs="Courier New"/>
+        </w:rPr>
+        <w:t xml:space="preserve"> * 100)</w:t>
+      </w:r>
+    </w:p>
+    <w:p>
+      <w:pPr>
+        <w:pBdr>
+          <w:top w:val="single" w:sz="4" w:space="1" w:color="auto"/>
+          <w:left w:val="single" w:sz="4" w:space="4" w:color="auto"/>
+          <w:bottom w:val="single" w:sz="4" w:space="1" w:color="auto"/>
+          <w:right w:val="single" w:sz="4" w:space="4" w:color="auto"/>
+        </w:pBdr>
+        <w:spacing w:after="0"/>
+        <w:rPr>
+          <w:rFonts w:ascii="Courier New" w:hAnsi="Courier New" w:cs="Courier New"/>
+        </w:rPr>
+      </w:pPr>
+    </w:p>
+    <w:p>
+      <w:pPr>
+        <w:pBdr>
+          <w:top w:val="single" w:sz="4" w:space="1" w:color="auto"/>
+          <w:left w:val="single" w:sz="4" w:space="4" w:color="auto"/>
+          <w:bottom w:val="single" w:sz="4" w:space="1" w:color="auto"/>
+          <w:right w:val="single" w:sz="4" w:space="4" w:color="auto"/>
+        </w:pBdr>
+        <w:spacing w:after="0"/>
+        <w:rPr>
+          <w:rFonts w:ascii="Courier New" w:hAnsi="Courier New" w:cs="Courier New"/>
+        </w:rPr>
+      </w:pPr>
+      <w:r>
+        <w:rPr>
+          <w:rFonts w:ascii="Courier New" w:hAnsi="Courier New" w:cs="Courier New"/>
+        </w:rPr>
+        <w:t>// Hacemos lo mismo con la X, pero la desplazamos 16 bits</w:t>
+      </w:r>
+    </w:p>
+    <w:p>
+      <w:pPr>
+        <w:pBdr>
+          <w:top w:val="single" w:sz="4" w:space="1" w:color="auto"/>
+          <w:left w:val="single" w:sz="4" w:space="4" w:color="auto"/>
+          <w:bottom w:val="single" w:sz="4" w:space="1" w:color="auto"/>
+          <w:right w:val="single" w:sz="4" w:space="4" w:color="auto"/>
+        </w:pBdr>
+        <w:spacing w:after="0"/>
+        <w:rPr>
+          <w:rFonts w:ascii="Courier New" w:hAnsi="Courier New" w:cs="Courier New"/>
+        </w:rPr>
+      </w:pPr>
+      <w:proofErr w:type="gramStart"/>
+      <w:r>
+        <w:rPr>
+          <w:rFonts w:ascii="Courier New" w:hAnsi="Courier New" w:cs="Courier New"/>
+        </w:rPr>
+        <w:t>paquete</w:t>
+      </w:r>
+      <w:proofErr w:type="gramEnd"/>
+      <w:r>
+        <w:rPr>
+          <w:rFonts w:ascii="Courier New" w:hAnsi="Courier New" w:cs="Courier New"/>
+        </w:rPr>
+        <w:t xml:space="preserve"> += ((short)(</w:t>
+      </w:r>
+      <w:proofErr w:type="spellStart"/>
+      <w:r>
+        <w:rPr>
+          <w:rFonts w:ascii="Courier New" w:hAnsi="Courier New" w:cs="Courier New"/>
+        </w:rPr>
+        <w:t>posicion_x</w:t>
+      </w:r>
+      <w:proofErr w:type="spellEnd"/>
+      <w:r>
+        <w:rPr>
+          <w:rFonts w:ascii="Courier New" w:hAnsi="Courier New" w:cs="Courier New"/>
+        </w:rPr>
+        <w:t xml:space="preserve"> * 100) &lt;&lt; 16)</w:t>
+      </w:r>
+    </w:p>
+    <w:p>
+      <w:pPr>
+        <w:pBdr>
+          <w:top w:val="single" w:sz="4" w:space="1" w:color="auto"/>
+          <w:left w:val="single" w:sz="4" w:space="4" w:color="auto"/>
+          <w:bottom w:val="single" w:sz="4" w:space="1" w:color="auto"/>
+          <w:right w:val="single" w:sz="4" w:space="4" w:color="auto"/>
+        </w:pBdr>
+        <w:spacing w:after="0"/>
+        <w:rPr>
+          <w:rFonts w:ascii="Courier New" w:hAnsi="Courier New" w:cs="Courier New"/>
+        </w:rPr>
+      </w:pPr>
+    </w:p>
+    <w:p>
+      <w:pPr>
+        <w:pStyle w:val="Caption"/>
+        <w:jc w:val="center"/>
+        <w:rPr>
+          <w:rFonts w:ascii="Arial" w:eastAsiaTheme="majorEastAsia" w:hAnsi="Arial" w:cstheme="majorBidi"/>
+          <w:bCs w:val="0"/>
+          <w:sz w:val="30"/>
+          <w:szCs w:val="28"/>
+        </w:rPr>
+      </w:pPr>
+      <w:bookmarkStart w:id="88" w:name="_Toc428748330"/>
+      <w:r>
+        <w:t xml:space="preserve">Figura </w:t>
+      </w:r>
+      <w:fldSimple w:instr=" SEQ Figura \* ARABIC ">
+        <w:r>
+          <w:rPr>
+            <w:noProof/>
+          </w:rPr>
+          <w:t>16</w:t>
+        </w:r>
+      </w:fldSimple>
+      <w:r>
+        <w:t>: Pseudocódigo del empaquetado de coordenadas</w:t>
+      </w:r>
+    </w:p>
+    <w:p>
+      <w:pPr>
+        <w:spacing w:line="360" w:lineRule="auto"/>
+        <w:jc w:val="left"/>
+      </w:pPr>
+      <w:r>
+        <w:lastRenderedPageBreak/>
+        <w:tab/>
+        <w:t>A continuación vemos un ejemplo de cómo empaquetar la coordenada (21.568, 7.015) en un en</w:t>
+      </w:r>
+      <w:bookmarkStart w:id="89" w:name="_GoBack"/>
+      <w:bookmarkEnd w:id="89"/>
+      <w:r>
+        <w:t>tero de 32 bits:</w:t>
+      </w:r>
+    </w:p>
+    <w:p>
+      <w:pPr>
+        <w:keepNext/>
+        <w:jc w:val="center"/>
+      </w:pPr>
+      <w:r>
+        <w:rPr>
+          <w:noProof/>
+        </w:rPr>
+        <w:drawing>
+          <wp:inline distT="0" distB="0" distL="0" distR="0" wp14:anchorId="0CB16A5D" wp14:editId="0D4A2E68">
+            <wp:extent cx="4531581" cy="1652592"/>
+            <wp:effectExtent l="0" t="0" r="2540" b="5080"/>
+            <wp:docPr id="41" name="Picture 41"/>
+            <wp:cNvGraphicFramePr>
+              <a:graphicFrameLocks xmlns:a="http://schemas.openxmlformats.org/drawingml/2006/main" noChangeAspect="1"/>
+            </wp:cNvGraphicFramePr>
+            <a:graphic xmlns:a="http://schemas.openxmlformats.org/drawingml/2006/main">
+              <a:graphicData uri="http://schemas.openxmlformats.org/drawingml/2006/picture">
+                <pic:pic xmlns:pic="http://schemas.openxmlformats.org/drawingml/2006/picture">
+                  <pic:nvPicPr>
+                    <pic:cNvPr id="0" name="empaquetadoPosicion.png"/>
+                    <pic:cNvPicPr/>
+                  </pic:nvPicPr>
+                  <pic:blipFill>
+                    <a:blip r:embed="rId26">
+                      <a:extLst>
+                        <a:ext uri="{28A0092B-C50C-407E-A947-70E740481C1C}">
+                          <a14:useLocalDpi xmlns:a14="http://schemas.microsoft.com/office/drawing/2010/main" val="0"/>
+                        </a:ext>
+                      </a:extLst>
+                    </a:blip>
+                    <a:stretch>
+                      <a:fillRect/>
+                    </a:stretch>
+                  </pic:blipFill>
+                  <pic:spPr>
+                    <a:xfrm>
+                      <a:off x="0" y="0"/>
+                      <a:ext cx="4541355" cy="1656156"/>
+                    </a:xfrm>
+                    <a:prstGeom prst="rect">
+                      <a:avLst/>
+                    </a:prstGeom>
+                  </pic:spPr>
+                </pic:pic>
+              </a:graphicData>
+            </a:graphic>
+          </wp:inline>
+        </w:drawing>
+      </w:r>
+    </w:p>
+    <w:p>
+      <w:pPr>
+        <w:pStyle w:val="Caption"/>
+        <w:jc w:val="center"/>
+      </w:pPr>
+      <w:r>
+        <w:t xml:space="preserve">Figura </w:t>
+      </w:r>
+      <w:fldSimple w:instr=" SEQ Figura \* ARABIC ">
+        <w:r>
+          <w:rPr>
+            <w:noProof/>
+          </w:rPr>
+          <w:t>17</w:t>
+        </w:r>
+      </w:fldSimple>
+      <w:r>
+        <w:t xml:space="preserve">: Demostración gráfica del empaquetado de </w:t>
+      </w:r>
+      <w:proofErr w:type="spellStart"/>
+      <w:r>
+        <w:t>coordendas</w:t>
+      </w:r>
+      <w:proofErr w:type="spellEnd"/>
+    </w:p>
+    <w:p>
+      <w:pPr>
+        <w:jc w:val="left"/>
+      </w:pPr>
     </w:p>
     <w:p>
       <w:pPr>
@@ -13198,7 +13849,12 @@
           <w:szCs w:val="28"/>
         </w:rPr>
       </w:pPr>
-      <w:bookmarkStart w:id="89" w:name="_Toc428748330"/>
+      <w:r>
+        <w:rPr>
+          <w:highlight w:val="red"/>
+        </w:rPr>
+        <w:t>CONTAR COMO VA EL DESEMPAQUETADO</w:t>
+      </w:r>
       <w:r>
         <w:br w:type="page"/>
       </w:r>
@@ -13216,7 +13872,7 @@
         <w:lastRenderedPageBreak/>
         <w:t>Inteligencia Artificial</w:t>
       </w:r>
-      <w:bookmarkEnd w:id="89"/>
+      <w:bookmarkEnd w:id="88"/>
     </w:p>
     <w:p>
       <w:pPr>
@@ -13907,7 +14563,7 @@
         <mc:AlternateContent>
           <mc:Choice Requires="wps">
             <w:drawing>
-              <wp:anchor distT="0" distB="0" distL="114300" distR="114300" simplePos="0" relativeHeight="251679744" behindDoc="0" locked="0" layoutInCell="1" allowOverlap="1" wp14:anchorId="77BB5B1D" wp14:editId="69A35142">
+              <wp:anchor distT="0" distB="0" distL="114300" distR="114300" simplePos="0" relativeHeight="251679744" behindDoc="0" locked="0" layoutInCell="1" allowOverlap="1" wp14:anchorId="71E2FD3B" wp14:editId="2C19BC24">
                 <wp:simplePos x="0" y="0"/>
                 <wp:positionH relativeFrom="column">
                   <wp:posOffset>250522</wp:posOffset>
@@ -14201,7 +14857,7 @@
         <mc:AlternateContent>
           <mc:Choice Requires="wps">
             <w:drawing>
-              <wp:anchor distT="0" distB="0" distL="114300" distR="114300" simplePos="0" relativeHeight="251681792" behindDoc="0" locked="0" layoutInCell="1" allowOverlap="1" wp14:anchorId="39713635" wp14:editId="473951F1">
+              <wp:anchor distT="0" distB="0" distL="114300" distR="114300" simplePos="0" relativeHeight="251681792" behindDoc="0" locked="0" layoutInCell="1" allowOverlap="1" wp14:anchorId="725386B8" wp14:editId="0964324A">
                 <wp:simplePos x="0" y="0"/>
                 <wp:positionH relativeFrom="column">
                   <wp:posOffset>625835</wp:posOffset>
@@ -14347,7 +15003,7 @@
         <mc:AlternateContent>
           <mc:Choice Requires="wps">
             <w:drawing>
-              <wp:anchor distT="0" distB="0" distL="114300" distR="114300" simplePos="0" relativeHeight="251683840" behindDoc="0" locked="0" layoutInCell="1" allowOverlap="1" wp14:anchorId="7D095759" wp14:editId="6A68F880">
+              <wp:anchor distT="0" distB="0" distL="114300" distR="114300" simplePos="0" relativeHeight="251683840" behindDoc="0" locked="0" layoutInCell="1" allowOverlap="1" wp14:anchorId="63E9F482" wp14:editId="2155FED6">
                 <wp:simplePos x="0" y="0"/>
                 <wp:positionH relativeFrom="column">
                   <wp:posOffset>987501</wp:posOffset>
@@ -14614,7 +15270,7 @@
         <mc:AlternateContent>
           <mc:Choice Requires="wps">
             <w:drawing>
-              <wp:anchor distT="0" distB="0" distL="114300" distR="114300" simplePos="0" relativeHeight="251685888" behindDoc="0" locked="0" layoutInCell="1" allowOverlap="1" wp14:anchorId="58123A6A" wp14:editId="4E57CE45">
+              <wp:anchor distT="0" distB="0" distL="114300" distR="114300" simplePos="0" relativeHeight="251685888" behindDoc="0" locked="0" layoutInCell="1" allowOverlap="1" wp14:anchorId="7B1E28E3" wp14:editId="4F1381CD">
                 <wp:simplePos x="0" y="0"/>
                 <wp:positionH relativeFrom="column">
                   <wp:posOffset>987501</wp:posOffset>
@@ -14760,7 +15416,7 @@
         <mc:AlternateContent>
           <mc:Choice Requires="wps">
             <w:drawing>
-              <wp:anchor distT="0" distB="0" distL="114300" distR="114300" simplePos="0" relativeHeight="251687936" behindDoc="0" locked="0" layoutInCell="1" allowOverlap="1" wp14:anchorId="19911E23" wp14:editId="6F3DDBDC">
+              <wp:anchor distT="0" distB="0" distL="114300" distR="114300" simplePos="0" relativeHeight="251687936" behindDoc="0" locked="0" layoutInCell="1" allowOverlap="1" wp14:anchorId="3A67808C" wp14:editId="2FBB43FE">
                 <wp:simplePos x="0" y="0"/>
                 <wp:positionH relativeFrom="column">
                   <wp:posOffset>1445099</wp:posOffset>
@@ -15140,7 +15796,7 @@
         <mc:AlternateContent>
           <mc:Choice Requires="wps">
             <w:drawing>
-              <wp:anchor distT="0" distB="0" distL="114300" distR="114300" simplePos="0" relativeHeight="251689984" behindDoc="0" locked="0" layoutInCell="1" allowOverlap="1" wp14:anchorId="33287B23" wp14:editId="3308BD11">
+              <wp:anchor distT="0" distB="0" distL="114300" distR="114300" simplePos="0" relativeHeight="251689984" behindDoc="0" locked="0" layoutInCell="1" allowOverlap="1" wp14:anchorId="3E2C258A" wp14:editId="3EA8F6CD">
                 <wp:simplePos x="0" y="0"/>
                 <wp:positionH relativeFrom="column">
                   <wp:posOffset>1444625</wp:posOffset>
@@ -15481,7 +16137,7 @@
           <w:noProof/>
         </w:rPr>
         <w:drawing>
-          <wp:inline distT="0" distB="0" distL="0" distR="0" wp14:anchorId="7149F65C" wp14:editId="3D7D28AC">
+          <wp:inline distT="0" distB="0" distL="0" distR="0" wp14:anchorId="7310DDE0" wp14:editId="691CDE8C">
             <wp:extent cx="9525" cy="9525"/>
             <wp:effectExtent l="0" t="0" r="0" b="0"/>
             <wp:docPr id="42" name="Picture 42"/>
@@ -15531,7 +16187,7 @@
           <w:rPr>
             <w:noProof/>
           </w:rPr>
-          <w:t>16</w:t>
+          <w:t>18</w:t>
         </w:r>
       </w:fldSimple>
       <w:r>
@@ -15624,7 +16280,7 @@
             <o:lock v:ext="edit" aspectratio="t"/>
           </v:shapetype>
           <v:shape id="_x0000_i1025" type="#_x0000_t75" style="width:271.2pt;height:15pt">
-            <v:imagedata r:id="rId26" o:title="manhattan"/>
+            <v:imagedata r:id="rId27" o:title="manhattan"/>
           </v:shape>
         </w:pict>
       </w:r>
@@ -15729,7 +16385,7 @@
         </w:rPr>
         <w:pict>
           <v:shape id="_x0000_i1026" type="#_x0000_t75" style="width:370.6pt;height:15pt">
-            <v:imagedata r:id="rId27" o:title="gif"/>
+            <v:imagedata r:id="rId28" o:title="gif"/>
           </v:shape>
         </w:pict>
       </w:r>
@@ -15745,7 +16401,7 @@
           <w:noProof/>
         </w:rPr>
         <w:drawing>
-          <wp:inline distT="0" distB="0" distL="0" distR="0" wp14:anchorId="058E3511" wp14:editId="3B9673D7">
+          <wp:inline distT="0" distB="0" distL="0" distR="0" wp14:anchorId="13928A96" wp14:editId="77DB5B47">
             <wp:extent cx="4708525" cy="191135"/>
             <wp:effectExtent l="0" t="0" r="0" b="0"/>
             <wp:docPr id="43" name="Picture 43" descr="C:\Users\Constantino\AppData\Local\Microsoft\Windows\INetCache\Content.Word\gif (1).gif"/>
@@ -15762,7 +16418,7 @@
                     </pic:cNvPicPr>
                   </pic:nvPicPr>
                   <pic:blipFill>
-                    <a:blip r:embed="rId28">
+                    <a:blip r:embed="rId29">
                       <a:extLst>
                         <a:ext uri="{28A0092B-C50C-407E-A947-70E740481C1C}">
                           <a14:useLocalDpi xmlns:a14="http://schemas.microsoft.com/office/drawing/2010/main" val="0"/>
@@ -16019,7 +16675,7 @@
       <w:r>
         <w:pict>
           <v:shape id="_x0000_i1027" type="#_x0000_t75" style="width:410.35pt;height:255.3pt">
-            <v:imagedata r:id="rId29" o:title="IA_Robot"/>
+            <v:imagedata r:id="rId30" o:title="IA_Robot"/>
           </v:shape>
         </w:pict>
       </w:r>
@@ -16030,449 +16686,6 @@
         <w:jc w:val="center"/>
       </w:pPr>
       <w:bookmarkStart w:id="93" w:name="_Toc428748354"/>
-      <w:r>
-        <w:t xml:space="preserve">Figura </w:t>
-      </w:r>
-      <w:fldSimple w:instr=" SEQ Figura \* ARABIC ">
-        <w:r>
-          <w:rPr>
-            <w:noProof/>
-          </w:rPr>
-          <w:t>17</w:t>
-        </w:r>
-      </w:fldSimple>
-      <w:r>
-        <w:t>: Máquina de estado de los robots</w:t>
-      </w:r>
-      <w:bookmarkEnd w:id="93"/>
-    </w:p>
-    <w:p>
-      <w:pPr>
-        <w:pStyle w:val="ListParagraph"/>
-      </w:pPr>
-    </w:p>
-    <w:p>
-      <w:pPr>
-        <w:pStyle w:val="ListParagraph"/>
-        <w:numPr>
-          <w:ilvl w:val="0"/>
-          <w:numId w:val="6"/>
-        </w:numPr>
-        <w:spacing w:line="360" w:lineRule="auto"/>
-      </w:pPr>
-      <w:r>
-        <w:rPr>
-          <w:u w:val="single"/>
-        </w:rPr>
-        <w:t>Patrulla:</w:t>
-      </w:r>
-      <w:r>
-        <w:t xml:space="preserve"> </w:t>
-      </w:r>
-      <w:r>
-        <w:t>En éste estado e</w:t>
-      </w:r>
-      <w:r>
-        <w:t xml:space="preserve">l robot escoge un punto aleatorio dentro de </w:t>
-      </w:r>
-      <w:r>
-        <w:t>su</w:t>
-      </w:r>
-      <w:r>
-        <w:t xml:space="preserve"> rango </w:t>
-      </w:r>
-      <w:r>
-        <w:t xml:space="preserve">de visión </w:t>
-      </w:r>
-      <w:r>
-        <w:t>y va hacia él.</w:t>
-      </w:r>
-    </w:p>
-    <w:p>
-      <w:pPr>
-        <w:pStyle w:val="ListParagraph"/>
-        <w:numPr>
-          <w:ilvl w:val="0"/>
-          <w:numId w:val="6"/>
-        </w:numPr>
-        <w:spacing w:line="360" w:lineRule="auto"/>
-      </w:pPr>
-      <w:r>
-        <w:rPr>
-          <w:u w:val="single"/>
-        </w:rPr>
-        <w:t>Ataque:</w:t>
-      </w:r>
-      <w:r>
-        <w:t xml:space="preserve"> Hay que destacar que éste estado es común a todos los robots, en cuánto uno vea al humano los demás calcularán la ruta más corta para atraparlo.</w:t>
-      </w:r>
-    </w:p>
-    <w:p>
-      <w:pPr>
-        <w:pStyle w:val="ListParagraph"/>
-        <w:numPr>
-          <w:ilvl w:val="0"/>
-          <w:numId w:val="6"/>
-        </w:numPr>
-        <w:spacing w:line="360" w:lineRule="auto"/>
-      </w:pPr>
-      <w:r>
-        <w:rPr>
-          <w:u w:val="single"/>
-        </w:rPr>
-        <w:t>Búsqueda:</w:t>
-      </w:r>
-      <w:r>
-        <w:t xml:space="preserve"> Si el humano consigue escapar de los robots (algo normal dado su mayor velocidad de movimiento), éstos lo buscarán durante cinco segundos por la última zona donde fue visto. En caso de no encontrarlo pasarán al estado dispersión.</w:t>
-      </w:r>
-    </w:p>
-    <w:p>
-      <w:pPr>
-        <w:pStyle w:val="ListParagraph"/>
-        <w:numPr>
-          <w:ilvl w:val="0"/>
-          <w:numId w:val="6"/>
-        </w:numPr>
-        <w:spacing w:line="360" w:lineRule="auto"/>
-      </w:pPr>
-      <w:r>
-        <w:rPr>
-          <w:u w:val="single"/>
-        </w:rPr>
-        <w:t>Dispersión:</w:t>
-      </w:r>
-      <w:r>
-        <w:t xml:space="preserve"> </w:t>
-      </w:r>
-      <w:r>
-        <w:t>Dado que después de una búsqueda es normal que los robots se encuentren bastante agrupados, en éste estado cada uno irá a un rincón aleatorio del mapa.</w:t>
-      </w:r>
-    </w:p>
-    <w:p>
-      <w:pPr>
-        <w:pStyle w:val="ListParagraph"/>
-        <w:numPr>
-          <w:ilvl w:val="0"/>
-          <w:numId w:val="6"/>
-        </w:numPr>
-        <w:spacing w:line="360" w:lineRule="auto"/>
-      </w:pPr>
-      <w:r>
-        <w:rPr>
-          <w:u w:val="single"/>
-        </w:rPr>
-        <w:t>Huida</w:t>
-      </w:r>
-      <w:r>
-        <w:rPr>
-          <w:u w:val="single"/>
-        </w:rPr>
-        <w:t>:</w:t>
-      </w:r>
-      <w:r>
-        <w:t xml:space="preserve"> Si en algún momento un robot detecta al humano en modo agresivo, todos </w:t>
-      </w:r>
-      <w:r>
-        <w:t>correrán</w:t>
-      </w:r>
-      <w:r>
-        <w:t xml:space="preserve"> </w:t>
-      </w:r>
-      <w:r>
-        <w:t xml:space="preserve">en la </w:t>
-      </w:r>
-      <w:r>
-        <w:t>dirección opuesta.</w:t>
-      </w:r>
-    </w:p>
-    <w:p>
-      <w:pPr>
-        <w:keepNext/>
-        <w:jc w:val="center"/>
-      </w:pPr>
-      <w:r>
-        <w:lastRenderedPageBreak/>
-        <w:t>Por otra parte también se ha implementado la máquina de estados del humano:</w:t>
-      </w:r>
-    </w:p>
-    <w:p>
-      <w:pPr>
-        <w:keepNext/>
-        <w:jc w:val="center"/>
-      </w:pPr>
-      <w:r>
-        <w:pict>
-          <v:shape id="_x0000_i1028" type="#_x0000_t75" style="width:257.1pt;height:176.7pt">
-            <v:imagedata r:id="rId30" o:title="estados_humano"/>
-          </v:shape>
-        </w:pict>
-      </w:r>
-    </w:p>
-    <w:p>
-      <w:pPr>
-        <w:pStyle w:val="Caption"/>
-        <w:jc w:val="center"/>
-      </w:pPr>
-      <w:bookmarkStart w:id="94" w:name="_Toc428748355"/>
-      <w:r>
-        <w:t xml:space="preserve">Figura </w:t>
-      </w:r>
-      <w:fldSimple w:instr=" SEQ Figura \* ARABIC ">
-        <w:r>
-          <w:rPr>
-            <w:noProof/>
-          </w:rPr>
-          <w:t>18</w:t>
-        </w:r>
-      </w:fldSimple>
-      <w:r>
-        <w:t>: Máquina de estado del humano</w:t>
-      </w:r>
-      <w:bookmarkEnd w:id="94"/>
-    </w:p>
-    <w:p/>
-    <w:p>
-      <w:pPr>
-        <w:pStyle w:val="ListParagraph"/>
-        <w:numPr>
-          <w:ilvl w:val="0"/>
-          <w:numId w:val="6"/>
-        </w:numPr>
-        <w:spacing w:line="360" w:lineRule="auto"/>
-      </w:pPr>
-      <w:r>
-        <w:rPr>
-          <w:u w:val="single"/>
-        </w:rPr>
-        <w:t>Vagar:</w:t>
-      </w:r>
-      <w:r>
-        <w:t xml:space="preserve"> </w:t>
-      </w:r>
-      <w:r>
-        <w:t>Se mueve por el mapa de forma aleatoria sin tener en cuenta la posición de los robots</w:t>
-      </w:r>
-      <w:r>
-        <w:t>, recogiendo tuercas y pociones</w:t>
-      </w:r>
-      <w:r>
-        <w:t>.</w:t>
-      </w:r>
-    </w:p>
-    <w:p>
-      <w:pPr>
-        <w:pStyle w:val="ListParagraph"/>
-        <w:numPr>
-          <w:ilvl w:val="0"/>
-          <w:numId w:val="6"/>
-        </w:numPr>
-        <w:spacing w:line="360" w:lineRule="auto"/>
-      </w:pPr>
-      <w:r>
-        <w:rPr>
-          <w:u w:val="single"/>
-        </w:rPr>
-        <w:t>Evadir:</w:t>
-      </w:r>
-      <w:r>
-        <w:t xml:space="preserve"> Cuando algún robot se encuentra cerca de él entra en modo evasión, cuando está en este modo realiza un cálculo del </w:t>
-      </w:r>
-      <w:r>
-        <w:rPr>
-          <w:b/>
-        </w:rPr>
-        <w:t>campo vectorial</w:t>
-      </w:r>
-      <w:r>
-        <w:t xml:space="preserve"> de todos los robots que le rodean, dando más peso a los más cercanos. Una vez calculado se mueve en la posición del vector resultante alejándose así de los robots. Este método que a priori parece bueno da muchos errores cuando el humano se encuentra en un rincón o los robots le rodean desde direcciones opuestas.</w:t>
-      </w:r>
-    </w:p>
-    <w:p>
-      <w:pPr>
-        <w:pStyle w:val="ListParagraph"/>
-        <w:numPr>
-          <w:ilvl w:val="0"/>
-          <w:numId w:val="6"/>
-        </w:numPr>
-        <w:spacing w:line="360" w:lineRule="auto"/>
-      </w:pPr>
-      <w:r>
-        <w:rPr>
-          <w:u w:val="single"/>
-        </w:rPr>
-        <w:t>Ataque:</w:t>
-      </w:r>
-      <w:r>
-        <w:t xml:space="preserve"> Calcula el camino óptimo hasta el robot más cercano, una vez muerto va a por el siguiente.</w:t>
-      </w:r>
-    </w:p>
-    <w:p/>
-    <w:p>
-      <w:pPr>
-        <w:spacing w:line="360" w:lineRule="auto"/>
-        <w:rPr>
-          <w:rFonts w:ascii="Arial" w:eastAsiaTheme="majorEastAsia" w:hAnsi="Arial" w:cstheme="majorBidi"/>
-          <w:bCs/>
-          <w:sz w:val="28"/>
-        </w:rPr>
-      </w:pPr>
-      <w:r>
-        <w:tab/>
-        <w:t>Después de realizar varias pruebas y jugar algunas partidas se concluye que la IA del humano está en clara desventaja respecto a la de los robots, ya que al no haberse priorizado su objetivo (recoger todas las tuercas del escenario) puede vagar erráticamente hasta que al final es eliminado y pierde la partida. Se ha intentado implementar un cálculo completo del campo vectorial teniendo en cuenta todos los robots y las tuercas por recoger pero no daba buen.</w:t>
-      </w:r>
-      <w:r>
-        <w:t xml:space="preserve"> La otra alternativa sería calcular para </w:t>
-      </w:r>
-      <w:r>
-        <w:t>cada</w:t>
-      </w:r>
-      <w:r>
-        <w:t xml:space="preserve"> posición del mapa un valor que represente lo buena que es esa posición mediante una </w:t>
-      </w:r>
-      <w:r>
-        <w:rPr>
-          <w:i/>
-          <w:highlight w:val="lightGray"/>
-        </w:rPr>
-        <w:t>suma de gaussianas</w:t>
-      </w:r>
-      <w:r>
-        <w:t xml:space="preserve"> para las tuercas y restas para los robots</w:t>
-      </w:r>
-      <w:r>
-        <w:t xml:space="preserve">; </w:t>
-      </w:r>
-      <w:r>
-        <w:t xml:space="preserve">por desgracia éste método </w:t>
-      </w:r>
-      <w:r>
-        <w:t>resulta</w:t>
-      </w:r>
-      <w:r>
-        <w:t xml:space="preserve"> </w:t>
-      </w:r>
-      <w:r>
-        <w:rPr>
-          <w:b/>
-        </w:rPr>
-        <w:t>prohibitivo</w:t>
-      </w:r>
-      <w:r>
-        <w:t xml:space="preserve"> en dispositivos móviles.</w:t>
-      </w:r>
-      <w:r>
-        <w:t xml:space="preserve"> Por ello se ha llegado a la decisión de </w:t>
-      </w:r>
-      <w:r>
-        <w:rPr>
-          <w:b/>
-        </w:rPr>
-        <w:t>desactivar</w:t>
-      </w:r>
-      <w:r>
-        <w:rPr>
-          <w:b/>
-        </w:rPr>
-        <w:t xml:space="preserve"> </w:t>
-      </w:r>
-      <w:r>
-        <w:t>la IA del</w:t>
-      </w:r>
-      <w:r>
-        <w:t xml:space="preserve"> personaje</w:t>
-      </w:r>
-      <w:r>
-        <w:t xml:space="preserve"> humano y forzar a que siempre se asigne </w:t>
-      </w:r>
-      <w:r>
-        <w:t xml:space="preserve">dicho personaje </w:t>
-      </w:r>
-      <w:r>
-        <w:t>a un jugador.</w:t>
-      </w:r>
-      <w:r>
-        <w:br w:type="page"/>
-      </w:r>
-    </w:p>
-    <w:p>
-      <w:pPr>
-        <w:pStyle w:val="Heading3"/>
-        <w:numPr>
-          <w:ilvl w:val="2"/>
-          <w:numId w:val="2"/>
-        </w:numPr>
-        <w:spacing w:line="480" w:lineRule="auto"/>
-      </w:pPr>
-      <w:bookmarkStart w:id="95" w:name="_Toc428748333"/>
-      <w:r>
-        <w:lastRenderedPageBreak/>
-        <w:t>Campo vectorial</w:t>
-      </w:r>
-      <w:r>
-        <w:t xml:space="preserve"> y suma de gaussianas</w:t>
-      </w:r>
-      <w:bookmarkEnd w:id="95"/>
-    </w:p>
-    <w:p>
-      <w:pPr>
-        <w:spacing w:line="360" w:lineRule="auto"/>
-      </w:pPr>
-      <w:r>
-        <w:tab/>
-        <w:t xml:space="preserve">El cálculo del </w:t>
-      </w:r>
-      <w:r>
-        <w:rPr>
-          <w:b/>
-        </w:rPr>
-        <w:t>campo vectorial</w:t>
-      </w:r>
-      <w:r>
-        <w:t xml:space="preserve"> es muy empleado para calcular la influencia de varios objetos a lo largo de todo el espacio, aunque en la práctica la mayoría de las veces basta con calcular el campo sólo en el punto que interesa. Para el caso del humano (H) huyendo de los robots (R) podemos calcular la dirección de huida como si de una fuerza de repulsión se tratase: basta con calcular todos los vectores normalizados desde cada robot al humano y </w:t>
-      </w:r>
-      <w:proofErr w:type="spellStart"/>
-      <w:r>
-        <w:t>mutliplicarlos</w:t>
-      </w:r>
-      <w:proofErr w:type="spellEnd"/>
-      <w:r>
-        <w:t xml:space="preserve"> luego por la </w:t>
-      </w:r>
-      <w:r>
-        <w:rPr>
-          <w:b/>
-        </w:rPr>
-        <w:t>inversa</w:t>
-      </w:r>
-      <w:r>
-        <w:rPr>
-          <w:b/>
-        </w:rPr>
-        <w:t xml:space="preserve"> </w:t>
-      </w:r>
-      <w:r>
-        <w:t xml:space="preserve">de su distancia, así conseguiremos dar un mayor peso a los enemigos más cercanos. Al sumar todos los vectores se obtiene el vector resultante (ft). Como ya hemos comentado anteriormente éste método pierde efectividad al estar rodeado de varios “enemigos” ya que los vectores pueden anularse entre sí, además si el humano huye en una dirección durante mucho tiempo acabará en el borde del mapa. </w:t>
-      </w:r>
-    </w:p>
-    <w:p>
-      <w:pPr>
-        <w:spacing w:line="360" w:lineRule="auto"/>
-        <w:jc w:val="center"/>
-      </w:pPr>
-      <w:r>
-        <w:pict>
-          <v:shape id="_x0000_i1029" type="#_x0000_t75" style="width:217.35pt;height:175.35pt">
-            <v:imagedata r:id="rId31" o:title="campo_vectorial"/>
-          </v:shape>
-        </w:pict>
-      </w:r>
-    </w:p>
-    <w:p>
-      <w:pPr>
-        <w:pStyle w:val="Caption"/>
-        <w:jc w:val="center"/>
-      </w:pPr>
-      <w:bookmarkStart w:id="96" w:name="_Toc428748356"/>
       <w:r>
         <w:t xml:space="preserve">Figura </w:t>
       </w:r>
@@ -16485,6 +16698,449 @@
         </w:r>
       </w:fldSimple>
       <w:r>
+        <w:t>: Máquina de estado de los robots</w:t>
+      </w:r>
+      <w:bookmarkEnd w:id="93"/>
+    </w:p>
+    <w:p>
+      <w:pPr>
+        <w:pStyle w:val="ListParagraph"/>
+      </w:pPr>
+    </w:p>
+    <w:p>
+      <w:pPr>
+        <w:pStyle w:val="ListParagraph"/>
+        <w:numPr>
+          <w:ilvl w:val="0"/>
+          <w:numId w:val="6"/>
+        </w:numPr>
+        <w:spacing w:line="360" w:lineRule="auto"/>
+      </w:pPr>
+      <w:r>
+        <w:rPr>
+          <w:u w:val="single"/>
+        </w:rPr>
+        <w:t>Patrulla:</w:t>
+      </w:r>
+      <w:r>
+        <w:t xml:space="preserve"> </w:t>
+      </w:r>
+      <w:r>
+        <w:t>En éste estado e</w:t>
+      </w:r>
+      <w:r>
+        <w:t xml:space="preserve">l robot escoge un punto aleatorio dentro de </w:t>
+      </w:r>
+      <w:r>
+        <w:t>su</w:t>
+      </w:r>
+      <w:r>
+        <w:t xml:space="preserve"> rango </w:t>
+      </w:r>
+      <w:r>
+        <w:t xml:space="preserve">de visión </w:t>
+      </w:r>
+      <w:r>
+        <w:t>y va hacia él.</w:t>
+      </w:r>
+    </w:p>
+    <w:p>
+      <w:pPr>
+        <w:pStyle w:val="ListParagraph"/>
+        <w:numPr>
+          <w:ilvl w:val="0"/>
+          <w:numId w:val="6"/>
+        </w:numPr>
+        <w:spacing w:line="360" w:lineRule="auto"/>
+      </w:pPr>
+      <w:r>
+        <w:rPr>
+          <w:u w:val="single"/>
+        </w:rPr>
+        <w:t>Ataque:</w:t>
+      </w:r>
+      <w:r>
+        <w:t xml:space="preserve"> Hay que destacar que éste estado es común a todos los robots, en cuánto uno vea al humano los demás calcularán la ruta más corta para atraparlo.</w:t>
+      </w:r>
+    </w:p>
+    <w:p>
+      <w:pPr>
+        <w:pStyle w:val="ListParagraph"/>
+        <w:numPr>
+          <w:ilvl w:val="0"/>
+          <w:numId w:val="6"/>
+        </w:numPr>
+        <w:spacing w:line="360" w:lineRule="auto"/>
+      </w:pPr>
+      <w:r>
+        <w:rPr>
+          <w:u w:val="single"/>
+        </w:rPr>
+        <w:t>Búsqueda:</w:t>
+      </w:r>
+      <w:r>
+        <w:t xml:space="preserve"> Si el humano consigue escapar de los robots (algo normal dado su mayor velocidad de movimiento), éstos lo buscarán durante cinco segundos por la última zona donde fue visto. En caso de no encontrarlo pasarán al estado dispersión.</w:t>
+      </w:r>
+    </w:p>
+    <w:p>
+      <w:pPr>
+        <w:pStyle w:val="ListParagraph"/>
+        <w:numPr>
+          <w:ilvl w:val="0"/>
+          <w:numId w:val="6"/>
+        </w:numPr>
+        <w:spacing w:line="360" w:lineRule="auto"/>
+      </w:pPr>
+      <w:r>
+        <w:rPr>
+          <w:u w:val="single"/>
+        </w:rPr>
+        <w:t>Dispersión:</w:t>
+      </w:r>
+      <w:r>
+        <w:t xml:space="preserve"> </w:t>
+      </w:r>
+      <w:r>
+        <w:t>Dado que después de una búsqueda es normal que los robots se encuentren bastante agrupados, en éste estado cada uno irá a un rincón aleatorio del mapa.</w:t>
+      </w:r>
+    </w:p>
+    <w:p>
+      <w:pPr>
+        <w:pStyle w:val="ListParagraph"/>
+        <w:numPr>
+          <w:ilvl w:val="0"/>
+          <w:numId w:val="6"/>
+        </w:numPr>
+        <w:spacing w:line="360" w:lineRule="auto"/>
+      </w:pPr>
+      <w:r>
+        <w:rPr>
+          <w:u w:val="single"/>
+        </w:rPr>
+        <w:t>Huida</w:t>
+      </w:r>
+      <w:r>
+        <w:rPr>
+          <w:u w:val="single"/>
+        </w:rPr>
+        <w:t>:</w:t>
+      </w:r>
+      <w:r>
+        <w:t xml:space="preserve"> Si en algún momento un robot detecta al humano en modo agresivo, todos </w:t>
+      </w:r>
+      <w:r>
+        <w:t>correrán</w:t>
+      </w:r>
+      <w:r>
+        <w:t xml:space="preserve"> </w:t>
+      </w:r>
+      <w:r>
+        <w:t xml:space="preserve">en la </w:t>
+      </w:r>
+      <w:r>
+        <w:t>dirección opuesta.</w:t>
+      </w:r>
+    </w:p>
+    <w:p>
+      <w:pPr>
+        <w:keepNext/>
+        <w:jc w:val="center"/>
+      </w:pPr>
+      <w:r>
+        <w:lastRenderedPageBreak/>
+        <w:t>Por otra parte también se ha implementado la máquina de estados del humano:</w:t>
+      </w:r>
+    </w:p>
+    <w:p>
+      <w:pPr>
+        <w:keepNext/>
+        <w:jc w:val="center"/>
+      </w:pPr>
+      <w:r>
+        <w:pict>
+          <v:shape id="_x0000_i1028" type="#_x0000_t75" style="width:257.1pt;height:176.7pt">
+            <v:imagedata r:id="rId31" o:title="estados_humano"/>
+          </v:shape>
+        </w:pict>
+      </w:r>
+    </w:p>
+    <w:p>
+      <w:pPr>
+        <w:pStyle w:val="Caption"/>
+        <w:jc w:val="center"/>
+      </w:pPr>
+      <w:bookmarkStart w:id="94" w:name="_Toc428748355"/>
+      <w:r>
+        <w:t xml:space="preserve">Figura </w:t>
+      </w:r>
+      <w:fldSimple w:instr=" SEQ Figura \* ARABIC ">
+        <w:r>
+          <w:rPr>
+            <w:noProof/>
+          </w:rPr>
+          <w:t>20</w:t>
+        </w:r>
+      </w:fldSimple>
+      <w:r>
+        <w:t>: Máquina de estado del humano</w:t>
+      </w:r>
+      <w:bookmarkEnd w:id="94"/>
+    </w:p>
+    <w:p/>
+    <w:p>
+      <w:pPr>
+        <w:pStyle w:val="ListParagraph"/>
+        <w:numPr>
+          <w:ilvl w:val="0"/>
+          <w:numId w:val="6"/>
+        </w:numPr>
+        <w:spacing w:line="360" w:lineRule="auto"/>
+      </w:pPr>
+      <w:r>
+        <w:rPr>
+          <w:u w:val="single"/>
+        </w:rPr>
+        <w:t>Vagar:</w:t>
+      </w:r>
+      <w:r>
+        <w:t xml:space="preserve"> </w:t>
+      </w:r>
+      <w:r>
+        <w:t>Se mueve por el mapa de forma aleatoria sin tener en cuenta la posición de los robots</w:t>
+      </w:r>
+      <w:r>
+        <w:t>, recogiendo tuercas y pociones</w:t>
+      </w:r>
+      <w:r>
+        <w:t>.</w:t>
+      </w:r>
+    </w:p>
+    <w:p>
+      <w:pPr>
+        <w:pStyle w:val="ListParagraph"/>
+        <w:numPr>
+          <w:ilvl w:val="0"/>
+          <w:numId w:val="6"/>
+        </w:numPr>
+        <w:spacing w:line="360" w:lineRule="auto"/>
+      </w:pPr>
+      <w:r>
+        <w:rPr>
+          <w:u w:val="single"/>
+        </w:rPr>
+        <w:t>Evadir:</w:t>
+      </w:r>
+      <w:r>
+        <w:t xml:space="preserve"> Cuando algún robot se encuentra cerca de él entra en modo evasión, cuando está en este modo realiza un cálculo del </w:t>
+      </w:r>
+      <w:r>
+        <w:rPr>
+          <w:b/>
+        </w:rPr>
+        <w:t>campo vectorial</w:t>
+      </w:r>
+      <w:r>
+        <w:t xml:space="preserve"> de todos los robots que le rodean, dando más peso a los más cercanos. Una vez calculado se mueve en la posición del vector resultante alejándose así de los robots. Este método que a priori parece bueno da muchos errores cuando el humano se encuentra en un rincón o los robots le rodean desde direcciones opuestas.</w:t>
+      </w:r>
+    </w:p>
+    <w:p>
+      <w:pPr>
+        <w:pStyle w:val="ListParagraph"/>
+        <w:numPr>
+          <w:ilvl w:val="0"/>
+          <w:numId w:val="6"/>
+        </w:numPr>
+        <w:spacing w:line="360" w:lineRule="auto"/>
+      </w:pPr>
+      <w:r>
+        <w:rPr>
+          <w:u w:val="single"/>
+        </w:rPr>
+        <w:t>Ataque:</w:t>
+      </w:r>
+      <w:r>
+        <w:t xml:space="preserve"> Calcula el camino óptimo hasta el robot más cercano, una vez muerto va a por el siguiente.</w:t>
+      </w:r>
+    </w:p>
+    <w:p/>
+    <w:p>
+      <w:pPr>
+        <w:spacing w:line="360" w:lineRule="auto"/>
+        <w:rPr>
+          <w:rFonts w:ascii="Arial" w:eastAsiaTheme="majorEastAsia" w:hAnsi="Arial" w:cstheme="majorBidi"/>
+          <w:bCs/>
+          <w:sz w:val="28"/>
+        </w:rPr>
+      </w:pPr>
+      <w:r>
+        <w:tab/>
+        <w:t>Después de realizar varias pruebas y jugar algunas partidas se concluye que la IA del humano está en clara desventaja respecto a la de los robots, ya que al no haberse priorizado su objetivo (recoger todas las tuercas del escenario) puede vagar erráticamente hasta que al final es eliminado y pierde la partida. Se ha intentado implementar un cálculo completo del campo vectorial teniendo en cuenta todos los robots y las tuercas por recoger pero no daba buen.</w:t>
+      </w:r>
+      <w:r>
+        <w:t xml:space="preserve"> La otra alternativa sería calcular para </w:t>
+      </w:r>
+      <w:r>
+        <w:t>cada</w:t>
+      </w:r>
+      <w:r>
+        <w:t xml:space="preserve"> posición del mapa un valor que represente lo buena que es esa posición mediante una </w:t>
+      </w:r>
+      <w:r>
+        <w:rPr>
+          <w:i/>
+          <w:highlight w:val="lightGray"/>
+        </w:rPr>
+        <w:t>suma de gaussianas</w:t>
+      </w:r>
+      <w:r>
+        <w:t xml:space="preserve"> para las tuercas y restas para los robots</w:t>
+      </w:r>
+      <w:r>
+        <w:t xml:space="preserve">; </w:t>
+      </w:r>
+      <w:r>
+        <w:t xml:space="preserve">por desgracia éste método </w:t>
+      </w:r>
+      <w:r>
+        <w:t>resulta</w:t>
+      </w:r>
+      <w:r>
+        <w:t xml:space="preserve"> </w:t>
+      </w:r>
+      <w:r>
+        <w:rPr>
+          <w:b/>
+        </w:rPr>
+        <w:t>prohibitivo</w:t>
+      </w:r>
+      <w:r>
+        <w:t xml:space="preserve"> en dispositivos móviles.</w:t>
+      </w:r>
+      <w:r>
+        <w:t xml:space="preserve"> Por ello se ha llegado a la decisión de </w:t>
+      </w:r>
+      <w:r>
+        <w:rPr>
+          <w:b/>
+        </w:rPr>
+        <w:t>desactivar</w:t>
+      </w:r>
+      <w:r>
+        <w:rPr>
+          <w:b/>
+        </w:rPr>
+        <w:t xml:space="preserve"> </w:t>
+      </w:r>
+      <w:r>
+        <w:t>la IA del</w:t>
+      </w:r>
+      <w:r>
+        <w:t xml:space="preserve"> personaje</w:t>
+      </w:r>
+      <w:r>
+        <w:t xml:space="preserve"> humano y forzar a que siempre se asigne </w:t>
+      </w:r>
+      <w:r>
+        <w:t xml:space="preserve">dicho personaje </w:t>
+      </w:r>
+      <w:r>
+        <w:t>a un jugador.</w:t>
+      </w:r>
+      <w:r>
+        <w:br w:type="page"/>
+      </w:r>
+    </w:p>
+    <w:p>
+      <w:pPr>
+        <w:pStyle w:val="Heading3"/>
+        <w:numPr>
+          <w:ilvl w:val="2"/>
+          <w:numId w:val="2"/>
+        </w:numPr>
+        <w:spacing w:line="480" w:lineRule="auto"/>
+      </w:pPr>
+      <w:bookmarkStart w:id="95" w:name="_Toc428748333"/>
+      <w:r>
+        <w:lastRenderedPageBreak/>
+        <w:t>Campo vectorial</w:t>
+      </w:r>
+      <w:r>
+        <w:t xml:space="preserve"> y suma de gaussianas</w:t>
+      </w:r>
+      <w:bookmarkEnd w:id="95"/>
+    </w:p>
+    <w:p>
+      <w:pPr>
+        <w:spacing w:line="360" w:lineRule="auto"/>
+      </w:pPr>
+      <w:r>
+        <w:tab/>
+        <w:t xml:space="preserve">El cálculo del </w:t>
+      </w:r>
+      <w:r>
+        <w:rPr>
+          <w:b/>
+        </w:rPr>
+        <w:t>campo vectorial</w:t>
+      </w:r>
+      <w:r>
+        <w:t xml:space="preserve"> es muy empleado para calcular la influencia de varios objetos a lo largo de todo el espacio, aunque en la práctica la mayoría de las veces basta con calcular el campo sólo en el punto que interesa. Para el caso del humano (H) huyendo de los robots (R) podemos calcular la dirección de huida como si de una fuerza de repulsión se tratase: basta con calcular todos los vectores normalizados desde cada robot al humano y </w:t>
+      </w:r>
+      <w:proofErr w:type="spellStart"/>
+      <w:r>
+        <w:t>mutliplicarlos</w:t>
+      </w:r>
+      <w:proofErr w:type="spellEnd"/>
+      <w:r>
+        <w:t xml:space="preserve"> luego por la </w:t>
+      </w:r>
+      <w:r>
+        <w:rPr>
+          <w:b/>
+        </w:rPr>
+        <w:t>inversa</w:t>
+      </w:r>
+      <w:r>
+        <w:rPr>
+          <w:b/>
+        </w:rPr>
+        <w:t xml:space="preserve"> </w:t>
+      </w:r>
+      <w:r>
+        <w:t xml:space="preserve">de su distancia, así conseguiremos dar un mayor peso a los enemigos más cercanos. Al sumar todos los vectores se obtiene el vector resultante (ft). Como ya hemos comentado anteriormente éste método pierde efectividad al estar rodeado de varios “enemigos” ya que los vectores pueden anularse entre sí, además si el humano huye en una dirección durante mucho tiempo acabará en el borde del mapa. </w:t>
+      </w:r>
+    </w:p>
+    <w:p>
+      <w:pPr>
+        <w:spacing w:line="360" w:lineRule="auto"/>
+        <w:jc w:val="center"/>
+      </w:pPr>
+      <w:r>
+        <w:pict>
+          <v:shape id="_x0000_i1029" type="#_x0000_t75" style="width:217.35pt;height:175.35pt">
+            <v:imagedata r:id="rId32" o:title="campo_vectorial"/>
+          </v:shape>
+        </w:pict>
+      </w:r>
+    </w:p>
+    <w:p>
+      <w:pPr>
+        <w:pStyle w:val="Caption"/>
+        <w:jc w:val="center"/>
+      </w:pPr>
+      <w:bookmarkStart w:id="96" w:name="_Toc428748356"/>
+      <w:r>
+        <w:t xml:space="preserve">Figura </w:t>
+      </w:r>
+      <w:fldSimple w:instr=" SEQ Figura \* ARABIC ">
+        <w:r>
+          <w:rPr>
+            <w:noProof/>
+          </w:rPr>
+          <w:t>21</w:t>
+        </w:r>
+      </w:fldSimple>
+      <w:r>
         <w:t>: Calculo del campo vectorial</w:t>
       </w:r>
       <w:bookmarkEnd w:id="96"/>
@@ -16562,7 +17218,7 @@
         </w:rPr>
         <w:lastRenderedPageBreak/>
         <w:drawing>
-          <wp:inline distT="0" distB="0" distL="0" distR="0" wp14:anchorId="15E6CE75" wp14:editId="528B1FB1">
+          <wp:inline distT="0" distB="0" distL="0" distR="0" wp14:anchorId="3549BB3D" wp14:editId="68A0E428">
             <wp:extent cx="3587052" cy="2806996"/>
             <wp:effectExtent l="0" t="0" r="0" b="0"/>
             <wp:docPr id="44" name="Picture 44"/>
@@ -16577,7 +17233,7 @@
                     <pic:cNvPicPr/>
                   </pic:nvPicPr>
                   <pic:blipFill>
-                    <a:blip r:embed="rId32" cstate="print">
+                    <a:blip r:embed="rId33" cstate="print">
                       <a:extLst>
                         <a:ext uri="{28A0092B-C50C-407E-A947-70E740481C1C}">
                           <a14:useLocalDpi xmlns:a14="http://schemas.microsoft.com/office/drawing/2010/main" val="0"/>
@@ -16618,7 +17274,7 @@
           <w:rPr>
             <w:noProof/>
           </w:rPr>
-          <w:t>20</w:t>
+          <w:t>22</w:t>
         </w:r>
       </w:fldSimple>
       <w:r>
@@ -16795,8 +17451,8 @@
       <w:bookmarkEnd w:id="101"/>
     </w:p>
     <w:sectPr>
-      <w:headerReference w:type="default" r:id="rId33"/>
-      <w:footerReference w:type="default" r:id="rId34"/>
+      <w:headerReference w:type="default" r:id="rId34"/>
+      <w:footerReference w:type="default" r:id="rId35"/>
       <w:pgSz w:w="11906" w:h="16838"/>
       <w:pgMar w:top="1418" w:right="1418" w:bottom="1418" w:left="1701" w:header="709" w:footer="567" w:gutter="0"/>
       <w:pgNumType w:start="0"/>
@@ -16864,7 +17520,7 @@
       <w:rPr>
         <w:noProof/>
       </w:rPr>
-      <w:t>19</w:t>
+      <w:t>25</w:t>
     </w:r>
     <w:r>
       <w:rPr>
@@ -19350,7 +20006,7 @@
 </file>
 
 <file path=customXml/itemProps2.xml><?xml version="1.0" encoding="utf-8"?>
-<ds:datastoreItem xmlns:ds="http://schemas.openxmlformats.org/officeDocument/2006/customXml" ds:itemID="{864ECCB6-F2F3-4F29-B634-926ACB380A4A}">
+<ds:datastoreItem xmlns:ds="http://schemas.openxmlformats.org/officeDocument/2006/customXml" ds:itemID="{E645DF8A-F850-4158-9634-3E8F55FB91AC}">
   <ds:schemaRefs>
     <ds:schemaRef ds:uri="http://schemas.openxmlformats.org/officeDocument/2006/bibliography"/>
   </ds:schemaRefs>

</xml_diff>

<commit_message>
Memoria: Explicada la parte de optimizacion
</commit_message>
<xml_diff>
--- a/Documentacion/Memoria.docx
+++ b/Documentacion/Memoria.docx
@@ -3717,10 +3717,10 @@
         </w:p>
       </w:sdtContent>
     </w:sdt>
-    <w:bookmarkStart w:id="21" w:name="_Toc425148517" w:displacedByCustomXml="prev"/>
-    <w:bookmarkStart w:id="22" w:name="_Toc425149630" w:displacedByCustomXml="prev"/>
-    <w:bookmarkStart w:id="23" w:name="_Toc425329953" w:displacedByCustomXml="prev"/>
-    <w:bookmarkStart w:id="24" w:name="_Toc425407120" w:displacedByCustomXml="prev"/>
+    <w:bookmarkStart w:id="21" w:name="_Toc425407120" w:displacedByCustomXml="prev"/>
+    <w:bookmarkStart w:id="22" w:name="_Toc425329953" w:displacedByCustomXml="prev"/>
+    <w:bookmarkStart w:id="23" w:name="_Toc425149630" w:displacedByCustomXml="prev"/>
+    <w:bookmarkStart w:id="24" w:name="_Toc425148517" w:displacedByCustomXml="prev"/>
     <w:p>
       <w:pPr>
         <w:pStyle w:val="Heading1"/>
@@ -13245,7 +13245,22 @@
         <w:t>, por lo que cada me</w:t>
       </w:r>
       <w:r>
-        <w:t xml:space="preserve">nsaje contendría 64 bits de datos. Pero para este videojuego no es necesaria tanta precisión decimal ni tanto rango de representación. </w:t>
+        <w:t xml:space="preserve">nsaje contendría 64 bits de datos. </w:t>
+      </w:r>
+      <w:r>
+        <w:t xml:space="preserve">Si el servidor tiene que enviar a los cinco clientes las cinco posiciones de cada jugador, y hace esto 10 veces por segundo, estaría transfiriendo </w:t>
+      </w:r>
+      <w:r>
+        <w:rPr>
+          <w:b/>
+        </w:rPr>
+        <w:t>1’9 Kb/s</w:t>
+      </w:r>
+      <w:r>
+        <w:t xml:space="preserve"> (5 * 5 *10 * 64 bits). </w:t>
+      </w:r>
+      <w:r>
+        <w:t xml:space="preserve">Pero para este videojuego no es necesaria tanta precisión decimal ni tanto rango de representación. </w:t>
       </w:r>
     </w:p>
     <w:p>
@@ -13281,7 +13296,13 @@
         <w:t xml:space="preserve"> coordenadas con dos decimales </w:t>
       </w:r>
       <w:r>
-        <w:t xml:space="preserve">bastaría con una variable de rango 0 hasta 4200 para almacenar todas las posibles posiciones a lo largo de un eje; es decir, en solo 13 bits (en vez de los 32 de un </w:t>
+        <w:t xml:space="preserve">bastaría con una variable </w:t>
+      </w:r>
+      <w:r>
+        <w:t>con</w:t>
+      </w:r>
+      <w:r>
+        <w:t xml:space="preserve"> rango 0 hasta 4200 para almacenar todas las posibles posiciones a lo largo de un eje; es decir, en solo 13 bits (en vez de los 32 de un </w:t>
       </w:r>
       <w:proofErr w:type="spellStart"/>
       <w:r>
@@ -13327,25 +13348,58 @@
         <w:t>mensaje</w:t>
       </w:r>
       <w:r>
-        <w:t xml:space="preserve"> que enviaríamos ser</w:t>
-      </w:r>
-      <w:r>
-        <w:t>ía un gasto inú</w:t>
-      </w:r>
-      <w:r>
-        <w:t>til.</w:t>
-      </w:r>
-      <w:r>
-        <w:t xml:space="preserve"> A continuación puede observarse como se han empaquetado las dos coordenadas </w:t>
-      </w:r>
-      <w:r>
-        <w:t xml:space="preserve">de 13 bits </w:t>
+        <w:t xml:space="preserve"> que enviaríamos </w:t>
+      </w:r>
+      <w:r>
+        <w:t>estaría vacío</w:t>
+      </w:r>
+      <w:r>
+        <w:t>.</w:t>
+      </w:r>
+      <w:r>
+        <w:t xml:space="preserve"> A continuac</w:t>
+      </w:r>
+      <w:r>
+        <w:t>ión puede observarse como se ha</w:t>
+      </w:r>
+      <w:r>
+        <w:t xml:space="preserve"> empaquetado </w:t>
+      </w:r>
+      <w:r>
+        <w:t>la coordenada (</w:t>
+      </w:r>
+      <w:r>
+        <w:rPr>
+          <w:i/>
+        </w:rPr>
+        <w:t>21.568, 5.015</w:t>
+      </w:r>
+      <w:r>
+        <w:t>)</w:t>
+      </w:r>
+      <w:r>
+        <w:t xml:space="preserve"> </w:t>
       </w:r>
       <w:r>
         <w:t>en un solo entero</w:t>
       </w:r>
       <w:r>
-        <w:t xml:space="preserve"> gracias a operadores binarios de desplazamiento</w:t>
+        <w:t xml:space="preserve"> </w:t>
+      </w:r>
+      <w:r>
+        <w:t>mediante sumas</w:t>
+      </w:r>
+      <w:r>
+        <w:t xml:space="preserve"> </w:t>
+      </w:r>
+      <w:r>
+        <w:t>y</w:t>
+      </w:r>
+      <w:r>
+        <w:t xml:space="preserve"> operadores de desplazamiento</w:t>
+      </w:r>
+      <w:r>
+        <w:t xml:space="preserve"> a nivel de bit</w:t>
       </w:r>
       <w:r>
         <w:t>.</w:t>
@@ -13355,407 +13409,8 @@
       <w:pPr>
         <w:spacing w:line="360" w:lineRule="auto"/>
       </w:pPr>
-    </w:p>
-    <w:p>
-      <w:pPr>
-        <w:pBdr>
-          <w:top w:val="single" w:sz="4" w:space="1" w:color="auto"/>
-          <w:left w:val="single" w:sz="4" w:space="4" w:color="auto"/>
-          <w:bottom w:val="single" w:sz="4" w:space="1" w:color="auto"/>
-          <w:right w:val="single" w:sz="4" w:space="4" w:color="auto"/>
-        </w:pBdr>
-        <w:spacing w:after="0"/>
-        <w:rPr>
-          <w:rFonts w:ascii="Courier New" w:hAnsi="Courier New" w:cs="Courier New"/>
-          <w:b/>
-        </w:rPr>
-      </w:pPr>
-      <w:r>
-        <w:rPr>
-          <w:rFonts w:ascii="Courier New" w:hAnsi="Courier New" w:cs="Courier New"/>
-          <w:b/>
-        </w:rPr>
-        <w:t>//</w:t>
-      </w:r>
-      <w:r>
-        <w:rPr>
-          <w:rFonts w:ascii="Courier New" w:hAnsi="Courier New" w:cs="Courier New"/>
-          <w:b/>
-        </w:rPr>
-        <w:t>empaquetado de coordenadas</w:t>
-      </w:r>
-    </w:p>
-    <w:p>
-      <w:pPr>
-        <w:pBdr>
-          <w:top w:val="single" w:sz="4" w:space="1" w:color="auto"/>
-          <w:left w:val="single" w:sz="4" w:space="4" w:color="auto"/>
-          <w:bottom w:val="single" w:sz="4" w:space="1" w:color="auto"/>
-          <w:right w:val="single" w:sz="4" w:space="4" w:color="auto"/>
-        </w:pBdr>
-        <w:spacing w:after="0"/>
-        <w:rPr>
-          <w:rFonts w:ascii="Courier New" w:hAnsi="Courier New" w:cs="Courier New"/>
-          <w:b/>
-        </w:rPr>
-      </w:pPr>
-    </w:p>
-    <w:p>
-      <w:pPr>
-        <w:pBdr>
-          <w:top w:val="single" w:sz="4" w:space="1" w:color="auto"/>
-          <w:left w:val="single" w:sz="4" w:space="4" w:color="auto"/>
-          <w:bottom w:val="single" w:sz="4" w:space="1" w:color="auto"/>
-          <w:right w:val="single" w:sz="4" w:space="4" w:color="auto"/>
-        </w:pBdr>
-        <w:spacing w:after="0"/>
-        <w:rPr>
-          <w:rFonts w:ascii="Courier New" w:hAnsi="Courier New" w:cs="Courier New"/>
-        </w:rPr>
-      </w:pPr>
-      <w:proofErr w:type="spellStart"/>
-      <w:r>
-        <w:rPr>
-          <w:rFonts w:ascii="Courier New" w:hAnsi="Courier New" w:cs="Courier New"/>
-          <w:i/>
-        </w:rPr>
-        <w:t>posicion_x</w:t>
-      </w:r>
-      <w:proofErr w:type="spellEnd"/>
-      <w:r>
-        <w:rPr>
-          <w:rFonts w:ascii="Courier New" w:hAnsi="Courier New" w:cs="Courier New"/>
-          <w:i/>
-        </w:rPr>
-        <w:t>:</w:t>
-      </w:r>
-      <w:r>
-        <w:rPr>
-          <w:rFonts w:ascii="Courier New" w:hAnsi="Courier New" w:cs="Courier New"/>
-        </w:rPr>
-        <w:t xml:space="preserve"> </w:t>
-      </w:r>
-      <w:r>
-        <w:rPr>
-          <w:rFonts w:ascii="Courier New" w:hAnsi="Courier New" w:cs="Courier New"/>
-        </w:rPr>
-        <w:t>posición X del jugador (</w:t>
-      </w:r>
-      <w:proofErr w:type="spellStart"/>
-      <w:r>
-        <w:rPr>
-          <w:rFonts w:ascii="Courier New" w:hAnsi="Courier New" w:cs="Courier New"/>
-        </w:rPr>
-        <w:t>float</w:t>
-      </w:r>
-      <w:proofErr w:type="spellEnd"/>
-      <w:r>
-        <w:rPr>
-          <w:rFonts w:ascii="Courier New" w:hAnsi="Courier New" w:cs="Courier New"/>
-        </w:rPr>
-        <w:t>)</w:t>
-      </w:r>
-    </w:p>
-    <w:p>
-      <w:pPr>
-        <w:pBdr>
-          <w:top w:val="single" w:sz="4" w:space="1" w:color="auto"/>
-          <w:left w:val="single" w:sz="4" w:space="4" w:color="auto"/>
-          <w:bottom w:val="single" w:sz="4" w:space="1" w:color="auto"/>
-          <w:right w:val="single" w:sz="4" w:space="4" w:color="auto"/>
-        </w:pBdr>
-        <w:spacing w:after="0"/>
-        <w:rPr>
-          <w:rFonts w:ascii="Courier New" w:hAnsi="Courier New" w:cs="Courier New"/>
-        </w:rPr>
-      </w:pPr>
-      <w:proofErr w:type="spellStart"/>
-      <w:r>
-        <w:rPr>
-          <w:rFonts w:ascii="Courier New" w:hAnsi="Courier New" w:cs="Courier New"/>
-          <w:i/>
-        </w:rPr>
-        <w:t>posicion_y</w:t>
-      </w:r>
-      <w:proofErr w:type="spellEnd"/>
-      <w:r>
-        <w:rPr>
-          <w:rFonts w:ascii="Courier New" w:hAnsi="Courier New" w:cs="Courier New"/>
-          <w:i/>
-        </w:rPr>
-        <w:t>:</w:t>
-      </w:r>
-      <w:r>
-        <w:rPr>
-          <w:rFonts w:ascii="Courier New" w:hAnsi="Courier New" w:cs="Courier New"/>
-        </w:rPr>
-        <w:t xml:space="preserve"> </w:t>
-      </w:r>
-      <w:r>
-        <w:rPr>
-          <w:rFonts w:ascii="Courier New" w:hAnsi="Courier New" w:cs="Courier New"/>
-        </w:rPr>
-        <w:t>posición Y del jugador (</w:t>
-      </w:r>
-      <w:proofErr w:type="spellStart"/>
-      <w:r>
-        <w:rPr>
-          <w:rFonts w:ascii="Courier New" w:hAnsi="Courier New" w:cs="Courier New"/>
-        </w:rPr>
-        <w:t>float</w:t>
-      </w:r>
-      <w:proofErr w:type="spellEnd"/>
-      <w:r>
-        <w:rPr>
-          <w:rFonts w:ascii="Courier New" w:hAnsi="Courier New" w:cs="Courier New"/>
-        </w:rPr>
-        <w:t>)</w:t>
-      </w:r>
-    </w:p>
-    <w:p>
-      <w:pPr>
-        <w:pBdr>
-          <w:top w:val="single" w:sz="4" w:space="1" w:color="auto"/>
-          <w:left w:val="single" w:sz="4" w:space="4" w:color="auto"/>
-          <w:bottom w:val="single" w:sz="4" w:space="1" w:color="auto"/>
-          <w:right w:val="single" w:sz="4" w:space="4" w:color="auto"/>
-        </w:pBdr>
-        <w:spacing w:after="0"/>
-        <w:rPr>
-          <w:rFonts w:ascii="Courier New" w:hAnsi="Courier New" w:cs="Courier New"/>
-        </w:rPr>
-      </w:pPr>
-      <w:proofErr w:type="gramStart"/>
-      <w:r>
-        <w:rPr>
-          <w:rFonts w:ascii="Courier New" w:hAnsi="Courier New" w:cs="Courier New"/>
-          <w:i/>
-        </w:rPr>
-        <w:t>paquete</w:t>
-      </w:r>
-      <w:proofErr w:type="gramEnd"/>
-      <w:r>
-        <w:rPr>
-          <w:rFonts w:ascii="Courier New" w:hAnsi="Courier New" w:cs="Courier New"/>
-          <w:i/>
-        </w:rPr>
-        <w:t xml:space="preserve">: </w:t>
-      </w:r>
-      <w:r>
-        <w:rPr>
-          <w:rFonts w:ascii="Courier New" w:hAnsi="Courier New" w:cs="Courier New"/>
-        </w:rPr>
-        <w:t>variable para almacenar el dato (entero)</w:t>
-      </w:r>
-    </w:p>
-    <w:p>
-      <w:pPr>
-        <w:pBdr>
-          <w:top w:val="single" w:sz="4" w:space="1" w:color="auto"/>
-          <w:left w:val="single" w:sz="4" w:space="4" w:color="auto"/>
-          <w:bottom w:val="single" w:sz="4" w:space="1" w:color="auto"/>
-          <w:right w:val="single" w:sz="4" w:space="4" w:color="auto"/>
-        </w:pBdr>
-        <w:spacing w:after="0"/>
-        <w:rPr>
-          <w:rFonts w:ascii="Courier New" w:hAnsi="Courier New" w:cs="Courier New"/>
-        </w:rPr>
-      </w:pPr>
-    </w:p>
-    <w:p>
-      <w:pPr>
-        <w:pBdr>
-          <w:top w:val="single" w:sz="4" w:space="1" w:color="auto"/>
-          <w:left w:val="single" w:sz="4" w:space="4" w:color="auto"/>
-          <w:bottom w:val="single" w:sz="4" w:space="1" w:color="auto"/>
-          <w:right w:val="single" w:sz="4" w:space="4" w:color="auto"/>
-        </w:pBdr>
-        <w:spacing w:after="0"/>
-        <w:rPr>
-          <w:rFonts w:ascii="Courier New" w:hAnsi="Courier New" w:cs="Courier New"/>
-        </w:rPr>
-      </w:pPr>
-      <w:r>
-        <w:rPr>
-          <w:rFonts w:ascii="Courier New" w:hAnsi="Courier New" w:cs="Courier New"/>
-        </w:rPr>
-        <w:t>// Guardamos la coordenada Y con 2 decimales de precisión</w:t>
-      </w:r>
-    </w:p>
-    <w:p>
-      <w:pPr>
-        <w:pBdr>
-          <w:top w:val="single" w:sz="4" w:space="1" w:color="auto"/>
-          <w:left w:val="single" w:sz="4" w:space="4" w:color="auto"/>
-          <w:bottom w:val="single" w:sz="4" w:space="1" w:color="auto"/>
-          <w:right w:val="single" w:sz="4" w:space="4" w:color="auto"/>
-        </w:pBdr>
-        <w:spacing w:after="0"/>
-        <w:rPr>
-          <w:rFonts w:ascii="Courier New" w:hAnsi="Courier New" w:cs="Courier New"/>
-        </w:rPr>
-      </w:pPr>
-      <w:proofErr w:type="gramStart"/>
-      <w:r>
-        <w:rPr>
-          <w:rFonts w:ascii="Courier New" w:hAnsi="Courier New" w:cs="Courier New"/>
-        </w:rPr>
-        <w:t>paquete</w:t>
-      </w:r>
-      <w:proofErr w:type="gramEnd"/>
-      <w:r>
-        <w:rPr>
-          <w:rFonts w:ascii="Courier New" w:hAnsi="Courier New" w:cs="Courier New"/>
-        </w:rPr>
-        <w:t xml:space="preserve"> = (short)(</w:t>
-      </w:r>
-      <w:proofErr w:type="spellStart"/>
-      <w:r>
-        <w:rPr>
-          <w:rFonts w:ascii="Courier New" w:hAnsi="Courier New" w:cs="Courier New"/>
-        </w:rPr>
-        <w:t>posicion_y</w:t>
-      </w:r>
-      <w:proofErr w:type="spellEnd"/>
-      <w:r>
-        <w:rPr>
-          <w:rFonts w:ascii="Courier New" w:hAnsi="Courier New" w:cs="Courier New"/>
-        </w:rPr>
-        <w:t xml:space="preserve"> * 100)</w:t>
-      </w:r>
-    </w:p>
-    <w:p>
-      <w:pPr>
-        <w:pBdr>
-          <w:top w:val="single" w:sz="4" w:space="1" w:color="auto"/>
-          <w:left w:val="single" w:sz="4" w:space="4" w:color="auto"/>
-          <w:bottom w:val="single" w:sz="4" w:space="1" w:color="auto"/>
-          <w:right w:val="single" w:sz="4" w:space="4" w:color="auto"/>
-        </w:pBdr>
-        <w:spacing w:after="0"/>
-        <w:rPr>
-          <w:rFonts w:ascii="Courier New" w:hAnsi="Courier New" w:cs="Courier New"/>
-        </w:rPr>
-      </w:pPr>
-    </w:p>
-    <w:p>
-      <w:pPr>
-        <w:pBdr>
-          <w:top w:val="single" w:sz="4" w:space="1" w:color="auto"/>
-          <w:left w:val="single" w:sz="4" w:space="4" w:color="auto"/>
-          <w:bottom w:val="single" w:sz="4" w:space="1" w:color="auto"/>
-          <w:right w:val="single" w:sz="4" w:space="4" w:color="auto"/>
-        </w:pBdr>
-        <w:spacing w:after="0"/>
-        <w:rPr>
-          <w:rFonts w:ascii="Courier New" w:hAnsi="Courier New" w:cs="Courier New"/>
-        </w:rPr>
-      </w:pPr>
-      <w:r>
-        <w:rPr>
-          <w:rFonts w:ascii="Courier New" w:hAnsi="Courier New" w:cs="Courier New"/>
-        </w:rPr>
-        <w:t>// Hacemos lo mismo con la X, pero la desplazamos 16 bits</w:t>
-      </w:r>
-    </w:p>
-    <w:p>
-      <w:pPr>
-        <w:pBdr>
-          <w:top w:val="single" w:sz="4" w:space="1" w:color="auto"/>
-          <w:left w:val="single" w:sz="4" w:space="4" w:color="auto"/>
-          <w:bottom w:val="single" w:sz="4" w:space="1" w:color="auto"/>
-          <w:right w:val="single" w:sz="4" w:space="4" w:color="auto"/>
-        </w:pBdr>
-        <w:spacing w:after="0"/>
-        <w:rPr>
-          <w:rFonts w:ascii="Courier New" w:hAnsi="Courier New" w:cs="Courier New"/>
-        </w:rPr>
-      </w:pPr>
-      <w:proofErr w:type="gramStart"/>
-      <w:r>
-        <w:rPr>
-          <w:rFonts w:ascii="Courier New" w:hAnsi="Courier New" w:cs="Courier New"/>
-        </w:rPr>
-        <w:t>paquete</w:t>
-      </w:r>
-      <w:proofErr w:type="gramEnd"/>
-      <w:r>
-        <w:rPr>
-          <w:rFonts w:ascii="Courier New" w:hAnsi="Courier New" w:cs="Courier New"/>
-        </w:rPr>
-        <w:t xml:space="preserve"> += ((short)(</w:t>
-      </w:r>
-      <w:proofErr w:type="spellStart"/>
-      <w:r>
-        <w:rPr>
-          <w:rFonts w:ascii="Courier New" w:hAnsi="Courier New" w:cs="Courier New"/>
-        </w:rPr>
-        <w:t>posicion_x</w:t>
-      </w:r>
-      <w:proofErr w:type="spellEnd"/>
-      <w:r>
-        <w:rPr>
-          <w:rFonts w:ascii="Courier New" w:hAnsi="Courier New" w:cs="Courier New"/>
-        </w:rPr>
-        <w:t xml:space="preserve"> * 100) &lt;&lt; 16)</w:t>
-      </w:r>
-    </w:p>
-    <w:p>
-      <w:pPr>
-        <w:pBdr>
-          <w:top w:val="single" w:sz="4" w:space="1" w:color="auto"/>
-          <w:left w:val="single" w:sz="4" w:space="4" w:color="auto"/>
-          <w:bottom w:val="single" w:sz="4" w:space="1" w:color="auto"/>
-          <w:right w:val="single" w:sz="4" w:space="4" w:color="auto"/>
-        </w:pBdr>
-        <w:spacing w:after="0"/>
-        <w:rPr>
-          <w:rFonts w:ascii="Courier New" w:hAnsi="Courier New" w:cs="Courier New"/>
-        </w:rPr>
-      </w:pPr>
-    </w:p>
-    <w:p>
-      <w:pPr>
-        <w:pStyle w:val="Caption"/>
-        <w:jc w:val="center"/>
-        <w:rPr>
-          <w:rFonts w:ascii="Arial" w:eastAsiaTheme="majorEastAsia" w:hAnsi="Arial" w:cstheme="majorBidi"/>
-          <w:bCs w:val="0"/>
-          <w:sz w:val="30"/>
-          <w:szCs w:val="28"/>
-        </w:rPr>
-      </w:pPr>
-      <w:bookmarkStart w:id="88" w:name="_Toc428748330"/>
-      <w:r>
-        <w:t xml:space="preserve">Figura </w:t>
-      </w:r>
-      <w:fldSimple w:instr=" SEQ Figura \* ARABIC ">
-        <w:r>
-          <w:rPr>
-            <w:noProof/>
-          </w:rPr>
-          <w:t>16</w:t>
-        </w:r>
-      </w:fldSimple>
-      <w:r>
-        <w:t>: Pseudocódigo del empaquetado de coordenadas</w:t>
-      </w:r>
-    </w:p>
-    <w:p>
-      <w:pPr>
-        <w:spacing w:line="360" w:lineRule="auto"/>
-        <w:jc w:val="left"/>
-      </w:pPr>
-      <w:r>
-        <w:lastRenderedPageBreak/>
-        <w:tab/>
-        <w:t>A continuación vemos un ejemplo de cómo empaquetar la coordenada (21.568, 7.015) en un en</w:t>
-      </w:r>
-      <w:bookmarkStart w:id="89" w:name="_GoBack"/>
-      <w:bookmarkEnd w:id="89"/>
-      <w:r>
-        <w:t>tero de 32 bits:</w:t>
-      </w:r>
+      <w:bookmarkStart w:id="88" w:name="_GoBack"/>
+      <w:bookmarkEnd w:id="88"/>
     </w:p>
     <w:p>
       <w:pPr>
@@ -13767,7 +13422,7 @@
           <w:noProof/>
         </w:rPr>
         <w:drawing>
-          <wp:inline distT="0" distB="0" distL="0" distR="0" wp14:anchorId="0CB16A5D" wp14:editId="0D4A2E68">
+          <wp:inline distT="0" distB="0" distL="0" distR="0" wp14:anchorId="0896A010" wp14:editId="15874042">
             <wp:extent cx="4531581" cy="1652592"/>
             <wp:effectExtent l="0" t="0" r="2540" b="5080"/>
             <wp:docPr id="41" name="Picture 41"/>
@@ -13836,27 +13491,1088 @@
     </w:p>
     <w:p>
       <w:pPr>
-        <w:jc w:val="left"/>
-      </w:pPr>
-    </w:p>
-    <w:p>
-      <w:pPr>
-        <w:jc w:val="left"/>
+        <w:spacing w:line="360" w:lineRule="auto"/>
+      </w:pPr>
+      <w:r>
+        <w:lastRenderedPageBreak/>
+        <w:tab/>
+        <w:t xml:space="preserve">La función encargada de empaquetar las coordenadas está incluida en el archivo </w:t>
+      </w:r>
+      <w:proofErr w:type="spellStart"/>
+      <w:r>
+        <w:rPr>
+          <w:i/>
+          <w:highlight w:val="lightGray"/>
+        </w:rPr>
+        <w:t>BasicMovementServer.cs</w:t>
+      </w:r>
+      <w:proofErr w:type="spellEnd"/>
+      <w:r>
+        <w:t>. Aquí podemos ver el pseudocódigo:</w:t>
+      </w:r>
+    </w:p>
+    <w:p>
+      <w:pPr>
+        <w:pBdr>
+          <w:top w:val="single" w:sz="4" w:space="1" w:color="auto"/>
+          <w:left w:val="single" w:sz="4" w:space="4" w:color="auto"/>
+          <w:bottom w:val="single" w:sz="4" w:space="1" w:color="auto"/>
+          <w:right w:val="single" w:sz="4" w:space="4" w:color="auto"/>
+        </w:pBdr>
+        <w:spacing w:after="0"/>
+        <w:rPr>
+          <w:rFonts w:ascii="Courier New" w:hAnsi="Courier New" w:cs="Courier New"/>
+          <w:b/>
+        </w:rPr>
+      </w:pPr>
+      <w:r>
+        <w:rPr>
+          <w:rFonts w:ascii="Courier New" w:hAnsi="Courier New" w:cs="Courier New"/>
+          <w:b/>
+        </w:rPr>
+        <w:t>//</w:t>
+      </w:r>
+      <w:r>
+        <w:rPr>
+          <w:rFonts w:ascii="Courier New" w:hAnsi="Courier New" w:cs="Courier New"/>
+          <w:b/>
+        </w:rPr>
+        <w:t>empaquetado de coordenadas</w:t>
+      </w:r>
+    </w:p>
+    <w:p>
+      <w:pPr>
+        <w:pBdr>
+          <w:top w:val="single" w:sz="4" w:space="1" w:color="auto"/>
+          <w:left w:val="single" w:sz="4" w:space="4" w:color="auto"/>
+          <w:bottom w:val="single" w:sz="4" w:space="1" w:color="auto"/>
+          <w:right w:val="single" w:sz="4" w:space="4" w:color="auto"/>
+        </w:pBdr>
+        <w:spacing w:after="0"/>
+        <w:rPr>
+          <w:rFonts w:ascii="Courier New" w:hAnsi="Courier New" w:cs="Courier New"/>
+          <w:b/>
+        </w:rPr>
+      </w:pPr>
+    </w:p>
+    <w:p>
+      <w:pPr>
+        <w:pBdr>
+          <w:top w:val="single" w:sz="4" w:space="1" w:color="auto"/>
+          <w:left w:val="single" w:sz="4" w:space="4" w:color="auto"/>
+          <w:bottom w:val="single" w:sz="4" w:space="1" w:color="auto"/>
+          <w:right w:val="single" w:sz="4" w:space="4" w:color="auto"/>
+        </w:pBdr>
+        <w:spacing w:after="0"/>
+        <w:rPr>
+          <w:rFonts w:ascii="Courier New" w:hAnsi="Courier New" w:cs="Courier New"/>
+        </w:rPr>
+      </w:pPr>
+      <w:proofErr w:type="spellStart"/>
+      <w:r>
+        <w:rPr>
+          <w:rFonts w:ascii="Courier New" w:hAnsi="Courier New" w:cs="Courier New"/>
+          <w:i/>
+        </w:rPr>
+        <w:t>posicion_x</w:t>
+      </w:r>
+      <w:proofErr w:type="spellEnd"/>
+      <w:r>
+        <w:rPr>
+          <w:rFonts w:ascii="Courier New" w:hAnsi="Courier New" w:cs="Courier New"/>
+          <w:i/>
+        </w:rPr>
+        <w:t>:</w:t>
+      </w:r>
+      <w:r>
+        <w:rPr>
+          <w:rFonts w:ascii="Courier New" w:hAnsi="Courier New" w:cs="Courier New"/>
+        </w:rPr>
+        <w:t xml:space="preserve"> </w:t>
+      </w:r>
+      <w:r>
+        <w:rPr>
+          <w:rFonts w:ascii="Courier New" w:hAnsi="Courier New" w:cs="Courier New"/>
+        </w:rPr>
+        <w:t>posición X del jugador (</w:t>
+      </w:r>
+      <w:proofErr w:type="spellStart"/>
+      <w:r>
+        <w:rPr>
+          <w:rFonts w:ascii="Courier New" w:hAnsi="Courier New" w:cs="Courier New"/>
+        </w:rPr>
+        <w:t>float</w:t>
+      </w:r>
+      <w:proofErr w:type="spellEnd"/>
+      <w:r>
+        <w:rPr>
+          <w:rFonts w:ascii="Courier New" w:hAnsi="Courier New" w:cs="Courier New"/>
+        </w:rPr>
+        <w:t>)</w:t>
+      </w:r>
+    </w:p>
+    <w:p>
+      <w:pPr>
+        <w:pBdr>
+          <w:top w:val="single" w:sz="4" w:space="1" w:color="auto"/>
+          <w:left w:val="single" w:sz="4" w:space="4" w:color="auto"/>
+          <w:bottom w:val="single" w:sz="4" w:space="1" w:color="auto"/>
+          <w:right w:val="single" w:sz="4" w:space="4" w:color="auto"/>
+        </w:pBdr>
+        <w:spacing w:after="0"/>
+        <w:rPr>
+          <w:rFonts w:ascii="Courier New" w:hAnsi="Courier New" w:cs="Courier New"/>
+        </w:rPr>
+      </w:pPr>
+      <w:proofErr w:type="spellStart"/>
+      <w:r>
+        <w:rPr>
+          <w:rFonts w:ascii="Courier New" w:hAnsi="Courier New" w:cs="Courier New"/>
+          <w:i/>
+        </w:rPr>
+        <w:t>posicion_y</w:t>
+      </w:r>
+      <w:proofErr w:type="spellEnd"/>
+      <w:r>
+        <w:rPr>
+          <w:rFonts w:ascii="Courier New" w:hAnsi="Courier New" w:cs="Courier New"/>
+          <w:i/>
+        </w:rPr>
+        <w:t>:</w:t>
+      </w:r>
+      <w:r>
+        <w:rPr>
+          <w:rFonts w:ascii="Courier New" w:hAnsi="Courier New" w:cs="Courier New"/>
+        </w:rPr>
+        <w:t xml:space="preserve"> </w:t>
+      </w:r>
+      <w:r>
+        <w:rPr>
+          <w:rFonts w:ascii="Courier New" w:hAnsi="Courier New" w:cs="Courier New"/>
+        </w:rPr>
+        <w:t>posición Y del jugador (</w:t>
+      </w:r>
+      <w:proofErr w:type="spellStart"/>
+      <w:r>
+        <w:rPr>
+          <w:rFonts w:ascii="Courier New" w:hAnsi="Courier New" w:cs="Courier New"/>
+        </w:rPr>
+        <w:t>float</w:t>
+      </w:r>
+      <w:proofErr w:type="spellEnd"/>
+      <w:r>
+        <w:rPr>
+          <w:rFonts w:ascii="Courier New" w:hAnsi="Courier New" w:cs="Courier New"/>
+        </w:rPr>
+        <w:t>)</w:t>
+      </w:r>
+    </w:p>
+    <w:p>
+      <w:pPr>
+        <w:pBdr>
+          <w:top w:val="single" w:sz="4" w:space="1" w:color="auto"/>
+          <w:left w:val="single" w:sz="4" w:space="4" w:color="auto"/>
+          <w:bottom w:val="single" w:sz="4" w:space="1" w:color="auto"/>
+          <w:right w:val="single" w:sz="4" w:space="4" w:color="auto"/>
+        </w:pBdr>
+        <w:spacing w:after="0"/>
+        <w:rPr>
+          <w:rFonts w:ascii="Courier New" w:hAnsi="Courier New" w:cs="Courier New"/>
+        </w:rPr>
+      </w:pPr>
+      <w:proofErr w:type="gramStart"/>
+      <w:r>
+        <w:rPr>
+          <w:rFonts w:ascii="Courier New" w:hAnsi="Courier New" w:cs="Courier New"/>
+          <w:i/>
+        </w:rPr>
+        <w:t>paquete</w:t>
+      </w:r>
+      <w:proofErr w:type="gramEnd"/>
+      <w:r>
+        <w:rPr>
+          <w:rFonts w:ascii="Courier New" w:hAnsi="Courier New" w:cs="Courier New"/>
+          <w:i/>
+        </w:rPr>
+        <w:t xml:space="preserve">: </w:t>
+      </w:r>
+      <w:r>
+        <w:rPr>
+          <w:rFonts w:ascii="Courier New" w:hAnsi="Courier New" w:cs="Courier New"/>
+        </w:rPr>
+        <w:t>variable para almacenar el dato (entero)</w:t>
+      </w:r>
+    </w:p>
+    <w:p>
+      <w:pPr>
+        <w:pBdr>
+          <w:top w:val="single" w:sz="4" w:space="1" w:color="auto"/>
+          <w:left w:val="single" w:sz="4" w:space="4" w:color="auto"/>
+          <w:bottom w:val="single" w:sz="4" w:space="1" w:color="auto"/>
+          <w:right w:val="single" w:sz="4" w:space="4" w:color="auto"/>
+        </w:pBdr>
+        <w:spacing w:after="0"/>
+        <w:rPr>
+          <w:rFonts w:ascii="Courier New" w:hAnsi="Courier New" w:cs="Courier New"/>
+        </w:rPr>
+      </w:pPr>
+    </w:p>
+    <w:p>
+      <w:pPr>
+        <w:pBdr>
+          <w:top w:val="single" w:sz="4" w:space="1" w:color="auto"/>
+          <w:left w:val="single" w:sz="4" w:space="4" w:color="auto"/>
+          <w:bottom w:val="single" w:sz="4" w:space="1" w:color="auto"/>
+          <w:right w:val="single" w:sz="4" w:space="4" w:color="auto"/>
+        </w:pBdr>
+        <w:spacing w:after="0"/>
+        <w:rPr>
+          <w:rFonts w:ascii="Courier New" w:hAnsi="Courier New" w:cs="Courier New"/>
+        </w:rPr>
+      </w:pPr>
+      <w:r>
+        <w:rPr>
+          <w:rFonts w:ascii="Courier New" w:hAnsi="Courier New" w:cs="Courier New"/>
+        </w:rPr>
+        <w:t>// Guardamos la coordenada Y con 2 decimales de precisión</w:t>
+      </w:r>
+    </w:p>
+    <w:p>
+      <w:pPr>
+        <w:pBdr>
+          <w:top w:val="single" w:sz="4" w:space="1" w:color="auto"/>
+          <w:left w:val="single" w:sz="4" w:space="4" w:color="auto"/>
+          <w:bottom w:val="single" w:sz="4" w:space="1" w:color="auto"/>
+          <w:right w:val="single" w:sz="4" w:space="4" w:color="auto"/>
+        </w:pBdr>
+        <w:spacing w:after="0"/>
+        <w:rPr>
+          <w:rFonts w:ascii="Courier New" w:hAnsi="Courier New" w:cs="Courier New"/>
+        </w:rPr>
+      </w:pPr>
+      <w:proofErr w:type="gramStart"/>
+      <w:r>
+        <w:rPr>
+          <w:rFonts w:ascii="Courier New" w:hAnsi="Courier New" w:cs="Courier New"/>
+        </w:rPr>
+        <w:t>paquete</w:t>
+      </w:r>
+      <w:proofErr w:type="gramEnd"/>
+      <w:r>
+        <w:rPr>
+          <w:rFonts w:ascii="Courier New" w:hAnsi="Courier New" w:cs="Courier New"/>
+        </w:rPr>
+        <w:t xml:space="preserve"> = (short)(</w:t>
+      </w:r>
+      <w:proofErr w:type="spellStart"/>
+      <w:r>
+        <w:rPr>
+          <w:rFonts w:ascii="Courier New" w:hAnsi="Courier New" w:cs="Courier New"/>
+        </w:rPr>
+        <w:t>posicion_y</w:t>
+      </w:r>
+      <w:proofErr w:type="spellEnd"/>
+      <w:r>
+        <w:rPr>
+          <w:rFonts w:ascii="Courier New" w:hAnsi="Courier New" w:cs="Courier New"/>
+        </w:rPr>
+        <w:t xml:space="preserve"> * 100)</w:t>
+      </w:r>
+    </w:p>
+    <w:p>
+      <w:pPr>
+        <w:pBdr>
+          <w:top w:val="single" w:sz="4" w:space="1" w:color="auto"/>
+          <w:left w:val="single" w:sz="4" w:space="4" w:color="auto"/>
+          <w:bottom w:val="single" w:sz="4" w:space="1" w:color="auto"/>
+          <w:right w:val="single" w:sz="4" w:space="4" w:color="auto"/>
+        </w:pBdr>
+        <w:spacing w:after="0"/>
+        <w:rPr>
+          <w:rFonts w:ascii="Courier New" w:hAnsi="Courier New" w:cs="Courier New"/>
+        </w:rPr>
+      </w:pPr>
+    </w:p>
+    <w:p>
+      <w:pPr>
+        <w:pBdr>
+          <w:top w:val="single" w:sz="4" w:space="1" w:color="auto"/>
+          <w:left w:val="single" w:sz="4" w:space="4" w:color="auto"/>
+          <w:bottom w:val="single" w:sz="4" w:space="1" w:color="auto"/>
+          <w:right w:val="single" w:sz="4" w:space="4" w:color="auto"/>
+        </w:pBdr>
+        <w:spacing w:after="0"/>
+        <w:rPr>
+          <w:rFonts w:ascii="Courier New" w:hAnsi="Courier New" w:cs="Courier New"/>
+        </w:rPr>
+      </w:pPr>
+      <w:r>
+        <w:rPr>
+          <w:rFonts w:ascii="Courier New" w:hAnsi="Courier New" w:cs="Courier New"/>
+        </w:rPr>
+        <w:t>// Hacemos lo mismo con la X, pero la desplazamos 16 bits</w:t>
+      </w:r>
+    </w:p>
+    <w:p>
+      <w:pPr>
+        <w:pBdr>
+          <w:top w:val="single" w:sz="4" w:space="1" w:color="auto"/>
+          <w:left w:val="single" w:sz="4" w:space="4" w:color="auto"/>
+          <w:bottom w:val="single" w:sz="4" w:space="1" w:color="auto"/>
+          <w:right w:val="single" w:sz="4" w:space="4" w:color="auto"/>
+        </w:pBdr>
+        <w:spacing w:after="0"/>
+        <w:rPr>
+          <w:rFonts w:ascii="Courier New" w:hAnsi="Courier New" w:cs="Courier New"/>
+        </w:rPr>
+      </w:pPr>
+      <w:proofErr w:type="gramStart"/>
+      <w:r>
+        <w:rPr>
+          <w:rFonts w:ascii="Courier New" w:hAnsi="Courier New" w:cs="Courier New"/>
+        </w:rPr>
+        <w:t>paquete</w:t>
+      </w:r>
+      <w:proofErr w:type="gramEnd"/>
+      <w:r>
+        <w:rPr>
+          <w:rFonts w:ascii="Courier New" w:hAnsi="Courier New" w:cs="Courier New"/>
+        </w:rPr>
+        <w:t xml:space="preserve"> += ((short)(</w:t>
+      </w:r>
+      <w:proofErr w:type="spellStart"/>
+      <w:r>
+        <w:rPr>
+          <w:rFonts w:ascii="Courier New" w:hAnsi="Courier New" w:cs="Courier New"/>
+        </w:rPr>
+        <w:t>posicion_x</w:t>
+      </w:r>
+      <w:proofErr w:type="spellEnd"/>
+      <w:r>
+        <w:rPr>
+          <w:rFonts w:ascii="Courier New" w:hAnsi="Courier New" w:cs="Courier New"/>
+        </w:rPr>
+        <w:t xml:space="preserve"> * 100) &lt;&lt; 16)</w:t>
+      </w:r>
+    </w:p>
+    <w:p>
+      <w:pPr>
+        <w:pBdr>
+          <w:top w:val="single" w:sz="4" w:space="1" w:color="auto"/>
+          <w:left w:val="single" w:sz="4" w:space="4" w:color="auto"/>
+          <w:bottom w:val="single" w:sz="4" w:space="1" w:color="auto"/>
+          <w:right w:val="single" w:sz="4" w:space="4" w:color="auto"/>
+        </w:pBdr>
+        <w:spacing w:after="0"/>
+        <w:rPr>
+          <w:rFonts w:ascii="Courier New" w:hAnsi="Courier New" w:cs="Courier New"/>
+        </w:rPr>
+      </w:pPr>
+    </w:p>
+    <w:p>
+      <w:pPr>
+        <w:pStyle w:val="Caption"/>
+        <w:jc w:val="center"/>
         <w:rPr>
           <w:rFonts w:ascii="Arial" w:eastAsiaTheme="majorEastAsia" w:hAnsi="Arial" w:cstheme="majorBidi"/>
-          <w:bCs/>
+          <w:bCs w:val="0"/>
           <w:sz w:val="30"/>
           <w:szCs w:val="28"/>
         </w:rPr>
       </w:pPr>
-      <w:r>
-        <w:rPr>
-          <w:highlight w:val="red"/>
-        </w:rPr>
-        <w:t>CONTAR COMO VA EL DESEMPAQUETADO</w:t>
-      </w:r>
-      <w:r>
-        <w:br w:type="page"/>
+      <w:bookmarkStart w:id="89" w:name="_Toc428748330"/>
+      <w:r>
+        <w:t xml:space="preserve">Figura </w:t>
+      </w:r>
+      <w:fldSimple w:instr=" SEQ Figura \* ARABIC ">
+        <w:r>
+          <w:rPr>
+            <w:noProof/>
+          </w:rPr>
+          <w:t>16</w:t>
+        </w:r>
+      </w:fldSimple>
+      <w:r>
+        <w:t>: Pseudocódigo del empaquetado de coordenadas</w:t>
+      </w:r>
+    </w:p>
+    <w:p>
+      <w:pPr>
+        <w:spacing w:line="360" w:lineRule="auto"/>
+        <w:jc w:val="left"/>
+      </w:pPr>
+      <w:r>
+        <w:tab/>
+      </w:r>
+    </w:p>
+    <w:p>
+      <w:pPr>
+        <w:spacing w:line="360" w:lineRule="auto"/>
+      </w:pPr>
+      <w:r>
+        <w:tab/>
+        <w:t xml:space="preserve">Cada cliente que reciba las nuevas coordenadas empaquetadas tendrá que hacer el proceso inverso, es decir, separar el entero recibido </w:t>
+      </w:r>
+      <w:r>
+        <w:t>en su parte izquierda y derecha</w:t>
+      </w:r>
+      <w:r>
+        <w:t xml:space="preserve">, guardarlos en </w:t>
+      </w:r>
+      <w:proofErr w:type="spellStart"/>
+      <w:r>
+        <w:rPr>
+          <w:i/>
+        </w:rPr>
+        <w:t>floats</w:t>
+      </w:r>
+      <w:proofErr w:type="spellEnd"/>
+      <w:r>
+        <w:t xml:space="preserve"> y dividirlos entre 100 para recuperar la parte decimal. Para separar </w:t>
+      </w:r>
+      <w:r>
+        <w:t xml:space="preserve">en dos el paquete recibido se ha hecho uso del operador AND binario con dos máscaras de bits. </w:t>
+      </w:r>
+      <w:r>
+        <w:t xml:space="preserve">El código encargado de esto se encuentra en el script </w:t>
+      </w:r>
+      <w:proofErr w:type="spellStart"/>
+      <w:r>
+        <w:rPr>
+          <w:i/>
+          <w:highlight w:val="lightGray"/>
+        </w:rPr>
+        <w:t>BasicMovementClient.cs</w:t>
+      </w:r>
+      <w:proofErr w:type="spellEnd"/>
+    </w:p>
+    <w:p>
+      <w:pPr>
+        <w:pBdr>
+          <w:top w:val="single" w:sz="4" w:space="1" w:color="auto"/>
+          <w:left w:val="single" w:sz="4" w:space="4" w:color="auto"/>
+          <w:bottom w:val="single" w:sz="4" w:space="1" w:color="auto"/>
+          <w:right w:val="single" w:sz="4" w:space="4" w:color="auto"/>
+        </w:pBdr>
+        <w:spacing w:after="0"/>
+        <w:rPr>
+          <w:rFonts w:ascii="Courier New" w:hAnsi="Courier New" w:cs="Courier New"/>
+          <w:b/>
+        </w:rPr>
+      </w:pPr>
+      <w:r>
+        <w:rPr>
+          <w:rFonts w:ascii="Courier New" w:hAnsi="Courier New" w:cs="Courier New"/>
+          <w:b/>
+        </w:rPr>
+        <w:t>//</w:t>
+      </w:r>
+      <w:r>
+        <w:rPr>
+          <w:rFonts w:ascii="Courier New" w:hAnsi="Courier New" w:cs="Courier New"/>
+          <w:b/>
+        </w:rPr>
+        <w:t>desempaquetado</w:t>
+      </w:r>
+      <w:r>
+        <w:rPr>
+          <w:rFonts w:ascii="Courier New" w:hAnsi="Courier New" w:cs="Courier New"/>
+          <w:b/>
+        </w:rPr>
+        <w:t xml:space="preserve"> de coordenadas</w:t>
+      </w:r>
+    </w:p>
+    <w:p>
+      <w:pPr>
+        <w:pBdr>
+          <w:top w:val="single" w:sz="4" w:space="1" w:color="auto"/>
+          <w:left w:val="single" w:sz="4" w:space="4" w:color="auto"/>
+          <w:bottom w:val="single" w:sz="4" w:space="1" w:color="auto"/>
+          <w:right w:val="single" w:sz="4" w:space="4" w:color="auto"/>
+        </w:pBdr>
+        <w:spacing w:after="0"/>
+        <w:rPr>
+          <w:rFonts w:ascii="Courier New" w:hAnsi="Courier New" w:cs="Courier New"/>
+          <w:b/>
+        </w:rPr>
+      </w:pPr>
+    </w:p>
+    <w:p>
+      <w:pPr>
+        <w:pBdr>
+          <w:top w:val="single" w:sz="4" w:space="1" w:color="auto"/>
+          <w:left w:val="single" w:sz="4" w:space="4" w:color="auto"/>
+          <w:bottom w:val="single" w:sz="4" w:space="1" w:color="auto"/>
+          <w:right w:val="single" w:sz="4" w:space="4" w:color="auto"/>
+        </w:pBdr>
+        <w:spacing w:after="0"/>
+        <w:rPr>
+          <w:rFonts w:ascii="Courier New" w:hAnsi="Courier New" w:cs="Courier New"/>
+          <w:b/>
+        </w:rPr>
+      </w:pPr>
+      <w:proofErr w:type="gramStart"/>
+      <w:r>
+        <w:rPr>
+          <w:rFonts w:ascii="Courier New" w:hAnsi="Courier New" w:cs="Courier New"/>
+          <w:i/>
+        </w:rPr>
+        <w:t>paquete</w:t>
+      </w:r>
+      <w:proofErr w:type="gramEnd"/>
+      <w:r>
+        <w:rPr>
+          <w:rFonts w:ascii="Courier New" w:hAnsi="Courier New" w:cs="Courier New"/>
+          <w:i/>
+        </w:rPr>
+        <w:t xml:space="preserve">: </w:t>
+      </w:r>
+      <w:r>
+        <w:rPr>
+          <w:rFonts w:ascii="Courier New" w:hAnsi="Courier New" w:cs="Courier New"/>
+        </w:rPr>
+        <w:t xml:space="preserve">variable </w:t>
+      </w:r>
+      <w:r>
+        <w:rPr>
+          <w:rFonts w:ascii="Courier New" w:hAnsi="Courier New" w:cs="Courier New"/>
+        </w:rPr>
+        <w:t>recibida desde red</w:t>
+      </w:r>
+      <w:r>
+        <w:rPr>
+          <w:rFonts w:ascii="Courier New" w:hAnsi="Courier New" w:cs="Courier New"/>
+        </w:rPr>
+        <w:t>(entero)</w:t>
+      </w:r>
+    </w:p>
+    <w:p>
+      <w:pPr>
+        <w:pBdr>
+          <w:top w:val="single" w:sz="4" w:space="1" w:color="auto"/>
+          <w:left w:val="single" w:sz="4" w:space="4" w:color="auto"/>
+          <w:bottom w:val="single" w:sz="4" w:space="1" w:color="auto"/>
+          <w:right w:val="single" w:sz="4" w:space="4" w:color="auto"/>
+        </w:pBdr>
+        <w:spacing w:after="0"/>
+        <w:rPr>
+          <w:rFonts w:ascii="Courier New" w:hAnsi="Courier New" w:cs="Courier New"/>
+          <w:i/>
+        </w:rPr>
+      </w:pPr>
+      <w:proofErr w:type="spellStart"/>
+      <w:r>
+        <w:rPr>
+          <w:rFonts w:ascii="Courier New" w:hAnsi="Courier New" w:cs="Courier New"/>
+          <w:i/>
+        </w:rPr>
+        <w:t>mascara_D</w:t>
+      </w:r>
+      <w:proofErr w:type="spellEnd"/>
+      <w:r>
+        <w:rPr>
+          <w:rFonts w:ascii="Courier New" w:hAnsi="Courier New" w:cs="Courier New"/>
+          <w:i/>
+        </w:rPr>
+        <w:t>:</w:t>
+      </w:r>
+      <w:r>
+        <w:t xml:space="preserve"> </w:t>
+      </w:r>
+      <w:r>
+        <w:rPr>
+          <w:rFonts w:ascii="Courier New" w:hAnsi="Courier New" w:cs="Courier New"/>
+        </w:rPr>
+        <w:t>65535</w:t>
+      </w:r>
+      <w:r>
+        <w:rPr>
+          <w:rFonts w:ascii="Courier New" w:hAnsi="Courier New" w:cs="Courier New"/>
+        </w:rPr>
+        <w:t xml:space="preserve"> (equivale a 16 unos en binario)</w:t>
+      </w:r>
+    </w:p>
+    <w:p>
+      <w:pPr>
+        <w:pBdr>
+          <w:top w:val="single" w:sz="4" w:space="1" w:color="auto"/>
+          <w:left w:val="single" w:sz="4" w:space="4" w:color="auto"/>
+          <w:bottom w:val="single" w:sz="4" w:space="1" w:color="auto"/>
+          <w:right w:val="single" w:sz="4" w:space="4" w:color="auto"/>
+        </w:pBdr>
+        <w:spacing w:after="0"/>
+        <w:rPr>
+          <w:rFonts w:ascii="Courier New" w:hAnsi="Courier New" w:cs="Courier New"/>
+          <w:i/>
+        </w:rPr>
+      </w:pPr>
+      <w:proofErr w:type="spellStart"/>
+      <w:r>
+        <w:rPr>
+          <w:rFonts w:ascii="Courier New" w:hAnsi="Courier New" w:cs="Courier New"/>
+          <w:i/>
+        </w:rPr>
+        <w:t>mascara_I</w:t>
+      </w:r>
+      <w:proofErr w:type="spellEnd"/>
+      <w:r>
+        <w:rPr>
+          <w:rFonts w:ascii="Courier New" w:hAnsi="Courier New" w:cs="Courier New"/>
+          <w:i/>
+        </w:rPr>
+        <w:t>:</w:t>
+      </w:r>
+      <w:r>
+        <w:t xml:space="preserve"> </w:t>
+      </w:r>
+      <w:r>
+        <w:rPr>
+          <w:rFonts w:ascii="Courier New" w:hAnsi="Courier New" w:cs="Courier New"/>
+        </w:rPr>
+        <w:t>4294901760</w:t>
+      </w:r>
+      <w:r>
+        <w:rPr>
+          <w:rFonts w:ascii="Courier New" w:hAnsi="Courier New" w:cs="Courier New"/>
+        </w:rPr>
+        <w:t xml:space="preserve"> (equivale a 16 unos seguido de 16 ceros)</w:t>
+      </w:r>
+    </w:p>
+    <w:p>
+      <w:pPr>
+        <w:pBdr>
+          <w:top w:val="single" w:sz="4" w:space="1" w:color="auto"/>
+          <w:left w:val="single" w:sz="4" w:space="4" w:color="auto"/>
+          <w:bottom w:val="single" w:sz="4" w:space="1" w:color="auto"/>
+          <w:right w:val="single" w:sz="4" w:space="4" w:color="auto"/>
+        </w:pBdr>
+        <w:spacing w:after="0"/>
+        <w:rPr>
+          <w:rFonts w:ascii="Courier New" w:hAnsi="Courier New" w:cs="Courier New"/>
+        </w:rPr>
+      </w:pPr>
+      <w:proofErr w:type="spellStart"/>
+      <w:r>
+        <w:rPr>
+          <w:rFonts w:ascii="Courier New" w:hAnsi="Courier New" w:cs="Courier New"/>
+          <w:i/>
+        </w:rPr>
+        <w:t>posicion_x</w:t>
+      </w:r>
+      <w:proofErr w:type="spellEnd"/>
+      <w:r>
+        <w:rPr>
+          <w:rFonts w:ascii="Courier New" w:hAnsi="Courier New" w:cs="Courier New"/>
+          <w:i/>
+        </w:rPr>
+        <w:t>:</w:t>
+      </w:r>
+      <w:r>
+        <w:rPr>
+          <w:rFonts w:ascii="Courier New" w:hAnsi="Courier New" w:cs="Courier New"/>
+        </w:rPr>
+        <w:t xml:space="preserve"> </w:t>
+      </w:r>
+      <w:r>
+        <w:rPr>
+          <w:rFonts w:ascii="Courier New" w:hAnsi="Courier New" w:cs="Courier New"/>
+        </w:rPr>
+        <w:t>posición X del jugador (</w:t>
+      </w:r>
+      <w:proofErr w:type="spellStart"/>
+      <w:r>
+        <w:rPr>
+          <w:rFonts w:ascii="Courier New" w:hAnsi="Courier New" w:cs="Courier New"/>
+        </w:rPr>
+        <w:t>float</w:t>
+      </w:r>
+      <w:proofErr w:type="spellEnd"/>
+      <w:r>
+        <w:rPr>
+          <w:rFonts w:ascii="Courier New" w:hAnsi="Courier New" w:cs="Courier New"/>
+        </w:rPr>
+        <w:t>)</w:t>
+      </w:r>
+    </w:p>
+    <w:p>
+      <w:pPr>
+        <w:pBdr>
+          <w:top w:val="single" w:sz="4" w:space="1" w:color="auto"/>
+          <w:left w:val="single" w:sz="4" w:space="4" w:color="auto"/>
+          <w:bottom w:val="single" w:sz="4" w:space="1" w:color="auto"/>
+          <w:right w:val="single" w:sz="4" w:space="4" w:color="auto"/>
+        </w:pBdr>
+        <w:spacing w:after="0"/>
+        <w:rPr>
+          <w:rFonts w:ascii="Courier New" w:hAnsi="Courier New" w:cs="Courier New"/>
+        </w:rPr>
+      </w:pPr>
+      <w:proofErr w:type="spellStart"/>
+      <w:r>
+        <w:rPr>
+          <w:rFonts w:ascii="Courier New" w:hAnsi="Courier New" w:cs="Courier New"/>
+          <w:i/>
+        </w:rPr>
+        <w:t>posicion_y</w:t>
+      </w:r>
+      <w:proofErr w:type="spellEnd"/>
+      <w:r>
+        <w:rPr>
+          <w:rFonts w:ascii="Courier New" w:hAnsi="Courier New" w:cs="Courier New"/>
+          <w:i/>
+        </w:rPr>
+        <w:t>:</w:t>
+      </w:r>
+      <w:r>
+        <w:rPr>
+          <w:rFonts w:ascii="Courier New" w:hAnsi="Courier New" w:cs="Courier New"/>
+        </w:rPr>
+        <w:t xml:space="preserve"> </w:t>
+      </w:r>
+      <w:r>
+        <w:rPr>
+          <w:rFonts w:ascii="Courier New" w:hAnsi="Courier New" w:cs="Courier New"/>
+        </w:rPr>
+        <w:t>posición Y del jugador (</w:t>
+      </w:r>
+      <w:proofErr w:type="spellStart"/>
+      <w:r>
+        <w:rPr>
+          <w:rFonts w:ascii="Courier New" w:hAnsi="Courier New" w:cs="Courier New"/>
+        </w:rPr>
+        <w:t>float</w:t>
+      </w:r>
+      <w:proofErr w:type="spellEnd"/>
+      <w:r>
+        <w:rPr>
+          <w:rFonts w:ascii="Courier New" w:hAnsi="Courier New" w:cs="Courier New"/>
+        </w:rPr>
+        <w:t>)</w:t>
+      </w:r>
+    </w:p>
+    <w:p>
+      <w:pPr>
+        <w:pBdr>
+          <w:top w:val="single" w:sz="4" w:space="1" w:color="auto"/>
+          <w:left w:val="single" w:sz="4" w:space="4" w:color="auto"/>
+          <w:bottom w:val="single" w:sz="4" w:space="1" w:color="auto"/>
+          <w:right w:val="single" w:sz="4" w:space="4" w:color="auto"/>
+        </w:pBdr>
+        <w:spacing w:after="0"/>
+        <w:rPr>
+          <w:rFonts w:ascii="Courier New" w:hAnsi="Courier New" w:cs="Courier New"/>
+        </w:rPr>
+      </w:pPr>
+    </w:p>
+    <w:p>
+      <w:pPr>
+        <w:pBdr>
+          <w:top w:val="single" w:sz="4" w:space="1" w:color="auto"/>
+          <w:left w:val="single" w:sz="4" w:space="4" w:color="auto"/>
+          <w:bottom w:val="single" w:sz="4" w:space="1" w:color="auto"/>
+          <w:right w:val="single" w:sz="4" w:space="4" w:color="auto"/>
+        </w:pBdr>
+        <w:spacing w:after="0"/>
+        <w:rPr>
+          <w:rFonts w:ascii="Courier New" w:hAnsi="Courier New" w:cs="Courier New"/>
+        </w:rPr>
+      </w:pPr>
+      <w:r>
+        <w:rPr>
+          <w:rFonts w:ascii="Courier New" w:hAnsi="Courier New" w:cs="Courier New"/>
+        </w:rPr>
+        <w:t xml:space="preserve">// </w:t>
+      </w:r>
+      <w:r>
+        <w:rPr>
+          <w:rFonts w:ascii="Courier New" w:hAnsi="Courier New" w:cs="Courier New"/>
+        </w:rPr>
+        <w:t>Extraemos la coordenada de la parte derecha</w:t>
+      </w:r>
+    </w:p>
+    <w:p>
+      <w:pPr>
+        <w:pBdr>
+          <w:top w:val="single" w:sz="4" w:space="1" w:color="auto"/>
+          <w:left w:val="single" w:sz="4" w:space="4" w:color="auto"/>
+          <w:bottom w:val="single" w:sz="4" w:space="1" w:color="auto"/>
+          <w:right w:val="single" w:sz="4" w:space="4" w:color="auto"/>
+        </w:pBdr>
+        <w:spacing w:after="0"/>
+        <w:rPr>
+          <w:rFonts w:ascii="Courier New" w:hAnsi="Courier New" w:cs="Courier New"/>
+        </w:rPr>
+      </w:pPr>
+      <w:proofErr w:type="spellStart"/>
+      <w:r>
+        <w:rPr>
+          <w:rFonts w:ascii="Courier New" w:hAnsi="Courier New" w:cs="Courier New"/>
+          <w:i/>
+        </w:rPr>
+        <w:t>posicion_y</w:t>
+      </w:r>
+      <w:proofErr w:type="spellEnd"/>
+      <w:r>
+        <w:rPr>
+          <w:rFonts w:ascii="Courier New" w:hAnsi="Courier New" w:cs="Courier New"/>
+          <w:i/>
+        </w:rPr>
+        <w:t xml:space="preserve"> </w:t>
+      </w:r>
+      <w:r>
+        <w:rPr>
+          <w:rFonts w:ascii="Courier New" w:hAnsi="Courier New" w:cs="Courier New"/>
+        </w:rPr>
+        <w:t>= (</w:t>
+      </w:r>
+      <w:r>
+        <w:rPr>
+          <w:rFonts w:ascii="Courier New" w:hAnsi="Courier New" w:cs="Courier New"/>
+          <w:i/>
+        </w:rPr>
+        <w:t>paquete</w:t>
+      </w:r>
+      <w:r>
+        <w:rPr>
+          <w:rFonts w:ascii="Courier New" w:hAnsi="Courier New" w:cs="Courier New"/>
+        </w:rPr>
+        <w:t xml:space="preserve"> &amp; </w:t>
+      </w:r>
+      <w:proofErr w:type="spellStart"/>
+      <w:r>
+        <w:rPr>
+          <w:rFonts w:ascii="Courier New" w:hAnsi="Courier New" w:cs="Courier New"/>
+          <w:i/>
+        </w:rPr>
+        <w:t>mascara_D</w:t>
+      </w:r>
+      <w:proofErr w:type="spellEnd"/>
+      <w:r>
+        <w:rPr>
+          <w:rFonts w:ascii="Courier New" w:hAnsi="Courier New" w:cs="Courier New"/>
+        </w:rPr>
+        <w:t>) / 100</w:t>
+      </w:r>
+    </w:p>
+    <w:p>
+      <w:pPr>
+        <w:pBdr>
+          <w:top w:val="single" w:sz="4" w:space="1" w:color="auto"/>
+          <w:left w:val="single" w:sz="4" w:space="4" w:color="auto"/>
+          <w:bottom w:val="single" w:sz="4" w:space="1" w:color="auto"/>
+          <w:right w:val="single" w:sz="4" w:space="4" w:color="auto"/>
+        </w:pBdr>
+        <w:spacing w:after="0"/>
+        <w:rPr>
+          <w:rFonts w:ascii="Courier New" w:hAnsi="Courier New" w:cs="Courier New"/>
+        </w:rPr>
+      </w:pPr>
+    </w:p>
+    <w:p>
+      <w:pPr>
+        <w:pBdr>
+          <w:top w:val="single" w:sz="4" w:space="1" w:color="auto"/>
+          <w:left w:val="single" w:sz="4" w:space="4" w:color="auto"/>
+          <w:bottom w:val="single" w:sz="4" w:space="1" w:color="auto"/>
+          <w:right w:val="single" w:sz="4" w:space="4" w:color="auto"/>
+        </w:pBdr>
+        <w:spacing w:after="0"/>
+        <w:rPr>
+          <w:rFonts w:ascii="Courier New" w:hAnsi="Courier New" w:cs="Courier New"/>
+        </w:rPr>
+      </w:pPr>
+      <w:r>
+        <w:rPr>
+          <w:rFonts w:ascii="Courier New" w:hAnsi="Courier New" w:cs="Courier New"/>
+        </w:rPr>
+        <w:t xml:space="preserve">// Extraemos la coordenada de la parte </w:t>
+      </w:r>
+      <w:r>
+        <w:rPr>
+          <w:rFonts w:ascii="Courier New" w:hAnsi="Courier New" w:cs="Courier New"/>
+        </w:rPr>
+        <w:t xml:space="preserve">izquierda y desechamos </w:t>
+      </w:r>
+      <w:r>
+        <w:rPr>
+          <w:rFonts w:ascii="Courier New" w:hAnsi="Courier New" w:cs="Courier New"/>
+        </w:rPr>
+        <w:tab/>
+        <w:t>los 16 ceros que quedan a la derecha</w:t>
+      </w:r>
+    </w:p>
+    <w:p>
+      <w:pPr>
+        <w:pBdr>
+          <w:top w:val="single" w:sz="4" w:space="1" w:color="auto"/>
+          <w:left w:val="single" w:sz="4" w:space="4" w:color="auto"/>
+          <w:bottom w:val="single" w:sz="4" w:space="1" w:color="auto"/>
+          <w:right w:val="single" w:sz="4" w:space="4" w:color="auto"/>
+        </w:pBdr>
+        <w:spacing w:after="0"/>
+        <w:rPr>
+          <w:rFonts w:ascii="Courier New" w:hAnsi="Courier New" w:cs="Courier New"/>
+        </w:rPr>
+      </w:pPr>
+      <w:proofErr w:type="spellStart"/>
+      <w:r>
+        <w:rPr>
+          <w:rFonts w:ascii="Courier New" w:hAnsi="Courier New" w:cs="Courier New"/>
+          <w:i/>
+        </w:rPr>
+        <w:t>posicion_</w:t>
+      </w:r>
+      <w:r>
+        <w:rPr>
+          <w:rFonts w:ascii="Courier New" w:hAnsi="Courier New" w:cs="Courier New"/>
+          <w:i/>
+        </w:rPr>
+        <w:t>x</w:t>
+      </w:r>
+      <w:proofErr w:type="spellEnd"/>
+      <w:r>
+        <w:rPr>
+          <w:rFonts w:ascii="Courier New" w:hAnsi="Courier New" w:cs="Courier New"/>
+          <w:i/>
+        </w:rPr>
+        <w:t xml:space="preserve"> </w:t>
+      </w:r>
+      <w:r>
+        <w:rPr>
+          <w:rFonts w:ascii="Courier New" w:hAnsi="Courier New" w:cs="Courier New"/>
+        </w:rPr>
+        <w:t>= (</w:t>
+      </w:r>
+      <w:r>
+        <w:rPr>
+          <w:rFonts w:ascii="Courier New" w:hAnsi="Courier New" w:cs="Courier New"/>
+        </w:rPr>
+        <w:t>(</w:t>
+      </w:r>
+      <w:r>
+        <w:rPr>
+          <w:rFonts w:ascii="Courier New" w:hAnsi="Courier New" w:cs="Courier New"/>
+          <w:i/>
+        </w:rPr>
+        <w:t>paquete</w:t>
+      </w:r>
+      <w:r>
+        <w:rPr>
+          <w:rFonts w:ascii="Courier New" w:hAnsi="Courier New" w:cs="Courier New"/>
+        </w:rPr>
+        <w:t xml:space="preserve"> &amp; </w:t>
+      </w:r>
+      <w:proofErr w:type="spellStart"/>
+      <w:r>
+        <w:rPr>
+          <w:rFonts w:ascii="Courier New" w:hAnsi="Courier New" w:cs="Courier New"/>
+          <w:i/>
+        </w:rPr>
+        <w:t>mascara_</w:t>
+      </w:r>
+      <w:r>
+        <w:rPr>
+          <w:rFonts w:ascii="Courier New" w:hAnsi="Courier New" w:cs="Courier New"/>
+          <w:i/>
+        </w:rPr>
+        <w:t>I</w:t>
+      </w:r>
+      <w:proofErr w:type="spellEnd"/>
+      <w:r>
+        <w:rPr>
+          <w:rFonts w:ascii="Courier New" w:hAnsi="Courier New" w:cs="Courier New"/>
+        </w:rPr>
+        <w:t>)</w:t>
+      </w:r>
+      <w:r>
+        <w:rPr>
+          <w:rFonts w:ascii="Courier New" w:hAnsi="Courier New" w:cs="Courier New"/>
+        </w:rPr>
+        <w:t xml:space="preserve"> &gt;&gt; 16)</w:t>
+      </w:r>
+      <w:r>
+        <w:rPr>
+          <w:rFonts w:ascii="Courier New" w:hAnsi="Courier New" w:cs="Courier New"/>
+        </w:rPr>
+        <w:t xml:space="preserve"> / 100</w:t>
+      </w:r>
+    </w:p>
+    <w:p>
+      <w:pPr>
+        <w:pBdr>
+          <w:top w:val="single" w:sz="4" w:space="1" w:color="auto"/>
+          <w:left w:val="single" w:sz="4" w:space="4" w:color="auto"/>
+          <w:bottom w:val="single" w:sz="4" w:space="1" w:color="auto"/>
+          <w:right w:val="single" w:sz="4" w:space="4" w:color="auto"/>
+        </w:pBdr>
+        <w:spacing w:after="0"/>
+        <w:rPr>
+          <w:rFonts w:ascii="Courier New" w:hAnsi="Courier New" w:cs="Courier New"/>
+        </w:rPr>
+      </w:pPr>
+    </w:p>
+    <w:p>
+      <w:pPr>
+        <w:pStyle w:val="Caption"/>
+        <w:jc w:val="center"/>
+      </w:pPr>
+      <w:r>
+        <w:t xml:space="preserve">Figura </w:t>
+      </w:r>
+      <w:r>
+        <w:fldChar w:fldCharType="begin"/>
+      </w:r>
+      <w:r>
+        <w:instrText xml:space="preserve"> SEQ Figura \* ARABIC </w:instrText>
+      </w:r>
+      <w:r>
+        <w:fldChar w:fldCharType="separate"/>
+      </w:r>
+      <w:r>
+        <w:rPr>
+          <w:noProof/>
+        </w:rPr>
+        <w:t>16</w:t>
+      </w:r>
+      <w:r>
+        <w:rPr>
+          <w:noProof/>
+        </w:rPr>
+        <w:fldChar w:fldCharType="end"/>
+      </w:r>
+      <w:r>
+        <w:t xml:space="preserve">: Pseudocódigo del </w:t>
+      </w:r>
+      <w:r>
+        <w:t>desempaquetado</w:t>
+      </w:r>
+      <w:r>
+        <w:t xml:space="preserve"> de coordenadas</w:t>
+      </w:r>
+    </w:p>
+    <w:p/>
+    <w:p>
+      <w:r>
+        <w:tab/>
+        <w:t xml:space="preserve">Gracias a este sistema de empaquetado ambas coordenadas ocupan 32 bits en vez de 64, por lo que el consumo de ancho de banda se reduce a la mitad: </w:t>
+      </w:r>
+      <w:r>
+        <w:rPr>
+          <w:b/>
+        </w:rPr>
+        <w:t>0’97 Kb/s</w:t>
+      </w:r>
+      <w:r>
+        <w:t xml:space="preserve"> </w:t>
+      </w:r>
+      <w:r>
+        <w:t xml:space="preserve">(5 * 5 *10 * </w:t>
+      </w:r>
+      <w:r>
+        <w:t>32</w:t>
+      </w:r>
+      <w:r>
+        <w:t xml:space="preserve"> bits).</w:t>
       </w:r>
     </w:p>
     <w:p>
@@ -13872,7 +14588,7 @@
         <w:lastRenderedPageBreak/>
         <w:t>Inteligencia Artificial</w:t>
       </w:r>
-      <w:bookmarkEnd w:id="88"/>
+      <w:bookmarkEnd w:id="89"/>
     </w:p>
     <w:p>
       <w:pPr>
@@ -17520,7 +18236,7 @@
       <w:rPr>
         <w:noProof/>
       </w:rPr>
-      <w:t>25</w:t>
+      <w:t>24</w:t>
     </w:r>
     <w:r>
       <w:rPr>
@@ -20006,7 +20722,7 @@
 </file>
 
 <file path=customXml/itemProps2.xml><?xml version="1.0" encoding="utf-8"?>
-<ds:datastoreItem xmlns:ds="http://schemas.openxmlformats.org/officeDocument/2006/customXml" ds:itemID="{E645DF8A-F850-4158-9634-3E8F55FB91AC}">
+<ds:datastoreItem xmlns:ds="http://schemas.openxmlformats.org/officeDocument/2006/customXml" ds:itemID="{A83B0830-2AB1-4A32-AAAE-A70351DBAE24}">
   <ds:schemaRefs>
     <ds:schemaRef ds:uri="http://schemas.openxmlformats.org/officeDocument/2006/bibliography"/>
   </ds:schemaRefs>

</xml_diff>

<commit_message>
Memoria: se ha incluido el disenyo de juego que se especificó en el GDD
</commit_message>
<xml_diff>
--- a/Documentacion/Memoria.docx
+++ b/Documentacion/Memoria.docx
@@ -975,6 +975,7 @@
       <w:bookmarkStart w:id="10" w:name="_Toc428862848"/>
       <w:bookmarkStart w:id="11" w:name="_Toc428863192"/>
       <w:bookmarkStart w:id="12" w:name="_Toc428872852"/>
+      <w:bookmarkStart w:id="13" w:name="_Toc428874329"/>
       <w:r>
         <w:lastRenderedPageBreak/>
         <w:t>Resumen</w:t>
@@ -992,6 +993,7 @@
       <w:bookmarkEnd w:id="10"/>
       <w:bookmarkEnd w:id="11"/>
       <w:bookmarkEnd w:id="12"/>
+      <w:bookmarkEnd w:id="13"/>
     </w:p>
     <w:p>
       <w:pPr>
@@ -1010,7 +1012,19 @@
         <w:rPr>
           <w:szCs w:val="23"/>
         </w:rPr>
-        <w:t>A lo largo de este trabajo se explicará con detalle la creación de un videojuego multiplataforma para dispositivos móviles; tratándose aspectos como la elección de un motor adecuado, el diseño del juego, la implementación, testeo y portabilidad a diversas plataformas (tanto móviles como sobremesa). Una vez finalizado el videojuego se han incluido librerías que permiten medir métricas de juego, con el fin de obtener estadísticas conforme los usuarios vayan jugando y ser capaces de mejorar el juego en futuras versiones.</w:t>
+        <w:t xml:space="preserve">A lo largo de este trabajo se explicará con detalle la creación de un videojuego multiplataforma para dispositivos móviles; tratándose aspectos como la elección de un motor adecuado, el diseño del juego, la implementación, testeo y portabilidad a diversas plataformas (tanto móviles como sobremesa). </w:t>
+      </w:r>
+      <w:r>
+        <w:rPr>
+          <w:szCs w:val="23"/>
+        </w:rPr>
+        <w:t>También se ha estudiado la posibilidad de incluir</w:t>
+      </w:r>
+      <w:r>
+        <w:rPr>
+          <w:szCs w:val="23"/>
+        </w:rPr>
+        <w:t xml:space="preserve"> librerías que permiten medir métricas de juego, con el fin de obtener estadísticas conforme los usuarios vayan jugando y ser capaces de mejorar el juego en futuras versiones.</w:t>
       </w:r>
     </w:p>
     <w:p>
@@ -1126,20 +1140,21 @@
       <w:pPr>
         <w:pStyle w:val="Heading1"/>
       </w:pPr>
-      <w:bookmarkStart w:id="13" w:name="_Toc423495830"/>
-      <w:bookmarkStart w:id="14" w:name="_Toc425148516"/>
-      <w:bookmarkStart w:id="15" w:name="_Toc425149629"/>
-      <w:bookmarkStart w:id="16" w:name="_Toc425329952"/>
-      <w:bookmarkStart w:id="17" w:name="_Toc425407119"/>
-      <w:bookmarkStart w:id="18" w:name="_Toc428267703"/>
-      <w:bookmarkStart w:id="19" w:name="_Toc428343617"/>
-      <w:bookmarkStart w:id="20" w:name="_Toc428442600"/>
-      <w:bookmarkStart w:id="21" w:name="_Toc428612355"/>
-      <w:bookmarkStart w:id="22" w:name="_Toc428726536"/>
-      <w:bookmarkStart w:id="23" w:name="_Toc428748309"/>
-      <w:bookmarkStart w:id="24" w:name="_Toc428862849"/>
-      <w:bookmarkStart w:id="25" w:name="_Toc428863193"/>
-      <w:bookmarkStart w:id="26" w:name="_Toc428872853"/>
+      <w:bookmarkStart w:id="14" w:name="_Toc423495830"/>
+      <w:bookmarkStart w:id="15" w:name="_Toc425148516"/>
+      <w:bookmarkStart w:id="16" w:name="_Toc425149629"/>
+      <w:bookmarkStart w:id="17" w:name="_Toc425329952"/>
+      <w:bookmarkStart w:id="18" w:name="_Toc425407119"/>
+      <w:bookmarkStart w:id="19" w:name="_Toc428267703"/>
+      <w:bookmarkStart w:id="20" w:name="_Toc428343617"/>
+      <w:bookmarkStart w:id="21" w:name="_Toc428442600"/>
+      <w:bookmarkStart w:id="22" w:name="_Toc428612355"/>
+      <w:bookmarkStart w:id="23" w:name="_Toc428726536"/>
+      <w:bookmarkStart w:id="24" w:name="_Toc428748309"/>
+      <w:bookmarkStart w:id="25" w:name="_Toc428862849"/>
+      <w:bookmarkStart w:id="26" w:name="_Toc428863193"/>
+      <w:bookmarkStart w:id="27" w:name="_Toc428872853"/>
+      <w:bookmarkStart w:id="28" w:name="_Toc428874330"/>
       <w:r>
         <w:lastRenderedPageBreak/>
         <w:t>Í</w:t>
@@ -1147,19 +1162,18 @@
       <w:r>
         <w:t xml:space="preserve">ndice </w:t>
       </w:r>
-      <w:bookmarkEnd w:id="13"/>
       <w:bookmarkEnd w:id="14"/>
       <w:bookmarkEnd w:id="15"/>
       <w:bookmarkEnd w:id="16"/>
       <w:bookmarkEnd w:id="17"/>
       <w:bookmarkEnd w:id="18"/>
+      <w:bookmarkEnd w:id="19"/>
       <w:r>
         <w:t>d</w:t>
       </w:r>
       <w:r>
         <w:t>e contenidos</w:t>
       </w:r>
-      <w:bookmarkEnd w:id="19"/>
       <w:bookmarkEnd w:id="20"/>
       <w:bookmarkEnd w:id="21"/>
       <w:bookmarkEnd w:id="22"/>
@@ -1167,6 +1181,8 @@
       <w:bookmarkEnd w:id="24"/>
       <w:bookmarkEnd w:id="25"/>
       <w:bookmarkEnd w:id="26"/>
+      <w:bookmarkEnd w:id="27"/>
+      <w:bookmarkEnd w:id="28"/>
     </w:p>
     <w:sdt>
       <w:sdtPr>
@@ -1241,7 +1257,7 @@
               <w:sz w:val="22"/>
             </w:rPr>
           </w:pPr>
-          <w:hyperlink w:anchor="_Toc428872855" w:history="1">
+          <w:hyperlink w:anchor="_Toc428874332" w:history="1">
             <w:r>
               <w:rPr>
                 <w:rStyle w:val="Hyperlink"/>
@@ -1283,7 +1299,7 @@
                 <w:noProof/>
                 <w:webHidden/>
               </w:rPr>
-              <w:instrText xml:space="preserve"> PAGEREF _Toc428872855 \h </w:instrText>
+              <w:instrText xml:space="preserve"> PAGEREF _Toc428874332 \h </w:instrText>
             </w:r>
             <w:r>
               <w:rPr>
@@ -1327,7 +1343,7 @@
               <w:sz w:val="22"/>
             </w:rPr>
           </w:pPr>
-          <w:hyperlink w:anchor="_Toc428872856" w:history="1">
+          <w:hyperlink w:anchor="_Toc428874333" w:history="1">
             <w:r>
               <w:rPr>
                 <w:rStyle w:val="Hyperlink"/>
@@ -1369,7 +1385,7 @@
                 <w:noProof/>
                 <w:webHidden/>
               </w:rPr>
-              <w:instrText xml:space="preserve"> PAGEREF _Toc428872856 \h </w:instrText>
+              <w:instrText xml:space="preserve"> PAGEREF _Toc428874333 \h </w:instrText>
             </w:r>
             <w:r>
               <w:rPr>
@@ -1413,7 +1429,7 @@
               <w:sz w:val="22"/>
             </w:rPr>
           </w:pPr>
-          <w:hyperlink w:anchor="_Toc428872857" w:history="1">
+          <w:hyperlink w:anchor="_Toc428874334" w:history="1">
             <w:r>
               <w:rPr>
                 <w:rStyle w:val="Hyperlink"/>
@@ -1455,7 +1471,7 @@
                 <w:noProof/>
                 <w:webHidden/>
               </w:rPr>
-              <w:instrText xml:space="preserve"> PAGEREF _Toc428872857 \h </w:instrText>
+              <w:instrText xml:space="preserve"> PAGEREF _Toc428874334 \h </w:instrText>
             </w:r>
             <w:r>
               <w:rPr>
@@ -1499,7 +1515,7 @@
               <w:sz w:val="22"/>
             </w:rPr>
           </w:pPr>
-          <w:hyperlink w:anchor="_Toc428872858" w:history="1">
+          <w:hyperlink w:anchor="_Toc428874335" w:history="1">
             <w:r>
               <w:rPr>
                 <w:rStyle w:val="Hyperlink"/>
@@ -1541,7 +1557,7 @@
                 <w:noProof/>
                 <w:webHidden/>
               </w:rPr>
-              <w:instrText xml:space="preserve"> PAGEREF _Toc428872858 \h </w:instrText>
+              <w:instrText xml:space="preserve"> PAGEREF _Toc428874335 \h </w:instrText>
             </w:r>
             <w:r>
               <w:rPr>
@@ -1585,7 +1601,7 @@
               <w:sz w:val="22"/>
             </w:rPr>
           </w:pPr>
-          <w:hyperlink w:anchor="_Toc428872859" w:history="1">
+          <w:hyperlink w:anchor="_Toc428874336" w:history="1">
             <w:r>
               <w:rPr>
                 <w:rStyle w:val="Hyperlink"/>
@@ -1627,7 +1643,7 @@
                 <w:noProof/>
                 <w:webHidden/>
               </w:rPr>
-              <w:instrText xml:space="preserve"> PAGEREF _Toc428872859 \h </w:instrText>
+              <w:instrText xml:space="preserve"> PAGEREF _Toc428874336 \h </w:instrText>
             </w:r>
             <w:r>
               <w:rPr>
@@ -1671,7 +1687,7 @@
               <w:sz w:val="22"/>
             </w:rPr>
           </w:pPr>
-          <w:hyperlink w:anchor="_Toc428872860" w:history="1">
+          <w:hyperlink w:anchor="_Toc428874337" w:history="1">
             <w:r>
               <w:rPr>
                 <w:rStyle w:val="Hyperlink"/>
@@ -1713,7 +1729,7 @@
                 <w:noProof/>
                 <w:webHidden/>
               </w:rPr>
-              <w:instrText xml:space="preserve"> PAGEREF _Toc428872860 \h </w:instrText>
+              <w:instrText xml:space="preserve"> PAGEREF _Toc428874337 \h </w:instrText>
             </w:r>
             <w:r>
               <w:rPr>
@@ -1757,7 +1773,7 @@
               <w:sz w:val="22"/>
             </w:rPr>
           </w:pPr>
-          <w:hyperlink w:anchor="_Toc428872861" w:history="1">
+          <w:hyperlink w:anchor="_Toc428874338" w:history="1">
             <w:r>
               <w:rPr>
                 <w:rStyle w:val="Hyperlink"/>
@@ -1799,7 +1815,7 @@
                 <w:noProof/>
                 <w:webHidden/>
               </w:rPr>
-              <w:instrText xml:space="preserve"> PAGEREF _Toc428872861 \h </w:instrText>
+              <w:instrText xml:space="preserve"> PAGEREF _Toc428874338 \h </w:instrText>
             </w:r>
             <w:r>
               <w:rPr>
@@ -1843,7 +1859,7 @@
               <w:sz w:val="22"/>
             </w:rPr>
           </w:pPr>
-          <w:hyperlink w:anchor="_Toc428872862" w:history="1">
+          <w:hyperlink w:anchor="_Toc428874339" w:history="1">
             <w:r>
               <w:rPr>
                 <w:rStyle w:val="Hyperlink"/>
@@ -1885,7 +1901,7 @@
                 <w:noProof/>
                 <w:webHidden/>
               </w:rPr>
-              <w:instrText xml:space="preserve"> PAGEREF _Toc428872862 \h </w:instrText>
+              <w:instrText xml:space="preserve"> PAGEREF _Toc428874339 \h </w:instrText>
             </w:r>
             <w:r>
               <w:rPr>
@@ -1929,7 +1945,7 @@
               <w:sz w:val="22"/>
             </w:rPr>
           </w:pPr>
-          <w:hyperlink w:anchor="_Toc428872863" w:history="1">
+          <w:hyperlink w:anchor="_Toc428874340" w:history="1">
             <w:r>
               <w:rPr>
                 <w:rStyle w:val="Hyperlink"/>
@@ -1971,7 +1987,7 @@
                 <w:noProof/>
                 <w:webHidden/>
               </w:rPr>
-              <w:instrText xml:space="preserve"> PAGEREF _Toc428872863 \h </w:instrText>
+              <w:instrText xml:space="preserve"> PAGEREF _Toc428874340 \h </w:instrText>
             </w:r>
             <w:r>
               <w:rPr>
@@ -2015,7 +2031,7 @@
               <w:sz w:val="22"/>
             </w:rPr>
           </w:pPr>
-          <w:hyperlink w:anchor="_Toc428872864" w:history="1">
+          <w:hyperlink w:anchor="_Toc428874341" w:history="1">
             <w:r>
               <w:rPr>
                 <w:rStyle w:val="Hyperlink"/>
@@ -2057,7 +2073,7 @@
                 <w:noProof/>
                 <w:webHidden/>
               </w:rPr>
-              <w:instrText xml:space="preserve"> PAGEREF _Toc428872864 \h </w:instrText>
+              <w:instrText xml:space="preserve"> PAGEREF _Toc428874341 \h </w:instrText>
             </w:r>
             <w:r>
               <w:rPr>
@@ -2101,7 +2117,7 @@
               <w:sz w:val="22"/>
             </w:rPr>
           </w:pPr>
-          <w:hyperlink w:anchor="_Toc428872865" w:history="1">
+          <w:hyperlink w:anchor="_Toc428874342" w:history="1">
             <w:r>
               <w:rPr>
                 <w:rStyle w:val="Hyperlink"/>
@@ -2143,7 +2159,7 @@
                 <w:noProof/>
                 <w:webHidden/>
               </w:rPr>
-              <w:instrText xml:space="preserve"> PAGEREF _Toc428872865 \h </w:instrText>
+              <w:instrText xml:space="preserve"> PAGEREF _Toc428874342 \h </w:instrText>
             </w:r>
             <w:r>
               <w:rPr>
@@ -2187,7 +2203,7 @@
               <w:sz w:val="22"/>
             </w:rPr>
           </w:pPr>
-          <w:hyperlink w:anchor="_Toc428872866" w:history="1">
+          <w:hyperlink w:anchor="_Toc428874343" w:history="1">
             <w:r>
               <w:rPr>
                 <w:rStyle w:val="Hyperlink"/>
@@ -2229,7 +2245,7 @@
                 <w:noProof/>
                 <w:webHidden/>
               </w:rPr>
-              <w:instrText xml:space="preserve"> PAGEREF _Toc428872866 \h </w:instrText>
+              <w:instrText xml:space="preserve"> PAGEREF _Toc428874343 \h </w:instrText>
             </w:r>
             <w:r>
               <w:rPr>
@@ -2273,7 +2289,7 @@
               <w:sz w:val="22"/>
             </w:rPr>
           </w:pPr>
-          <w:hyperlink w:anchor="_Toc428872867" w:history="1">
+          <w:hyperlink w:anchor="_Toc428874344" w:history="1">
             <w:r>
               <w:rPr>
                 <w:rStyle w:val="Hyperlink"/>
@@ -2315,7 +2331,7 @@
                 <w:noProof/>
                 <w:webHidden/>
               </w:rPr>
-              <w:instrText xml:space="preserve"> PAGEREF _Toc428872867 \h </w:instrText>
+              <w:instrText xml:space="preserve"> PAGEREF _Toc428874344 \h </w:instrText>
             </w:r>
             <w:r>
               <w:rPr>
@@ -2359,7 +2375,7 @@
               <w:sz w:val="22"/>
             </w:rPr>
           </w:pPr>
-          <w:hyperlink w:anchor="_Toc428872868" w:history="1">
+          <w:hyperlink w:anchor="_Toc428874345" w:history="1">
             <w:r>
               <w:rPr>
                 <w:rStyle w:val="Hyperlink"/>
@@ -2401,7 +2417,7 @@
                 <w:noProof/>
                 <w:webHidden/>
               </w:rPr>
-              <w:instrText xml:space="preserve"> PAGEREF _Toc428872868 \h </w:instrText>
+              <w:instrText xml:space="preserve"> PAGEREF _Toc428874345 \h </w:instrText>
             </w:r>
             <w:r>
               <w:rPr>
@@ -2445,7 +2461,7 @@
               <w:sz w:val="22"/>
             </w:rPr>
           </w:pPr>
-          <w:hyperlink w:anchor="_Toc428872869" w:history="1">
+          <w:hyperlink w:anchor="_Toc428874346" w:history="1">
             <w:r>
               <w:rPr>
                 <w:rStyle w:val="Hyperlink"/>
@@ -2487,7 +2503,7 @@
                 <w:noProof/>
                 <w:webHidden/>
               </w:rPr>
-              <w:instrText xml:space="preserve"> PAGEREF _Toc428872869 \h </w:instrText>
+              <w:instrText xml:space="preserve"> PAGEREF _Toc428874346 \h </w:instrText>
             </w:r>
             <w:r>
               <w:rPr>
@@ -2531,7 +2547,7 @@
               <w:sz w:val="22"/>
             </w:rPr>
           </w:pPr>
-          <w:hyperlink w:anchor="_Toc428872870" w:history="1">
+          <w:hyperlink w:anchor="_Toc428874347" w:history="1">
             <w:r>
               <w:rPr>
                 <w:rStyle w:val="Hyperlink"/>
@@ -2573,7 +2589,7 @@
                 <w:noProof/>
                 <w:webHidden/>
               </w:rPr>
-              <w:instrText xml:space="preserve"> PAGEREF _Toc428872870 \h </w:instrText>
+              <w:instrText xml:space="preserve"> PAGEREF _Toc428874347 \h </w:instrText>
             </w:r>
             <w:r>
               <w:rPr>
@@ -2617,7 +2633,7 @@
               <w:sz w:val="22"/>
             </w:rPr>
           </w:pPr>
-          <w:hyperlink w:anchor="_Toc428872871" w:history="1">
+          <w:hyperlink w:anchor="_Toc428874351" w:history="1">
             <w:r>
               <w:rPr>
                 <w:rStyle w:val="Hyperlink"/>
@@ -2659,7 +2675,7 @@
                 <w:noProof/>
                 <w:webHidden/>
               </w:rPr>
-              <w:instrText xml:space="preserve"> PAGEREF _Toc428872871 \h </w:instrText>
+              <w:instrText xml:space="preserve"> PAGEREF _Toc428874351 \h </w:instrText>
             </w:r>
             <w:r>
               <w:rPr>
@@ -2679,7 +2695,7 @@
                 <w:noProof/>
                 <w:webHidden/>
               </w:rPr>
-              <w:t>14</w:t>
+              <w:t>16</w:t>
             </w:r>
             <w:r>
               <w:rPr>
@@ -2703,7 +2719,7 @@
               <w:sz w:val="22"/>
             </w:rPr>
           </w:pPr>
-          <w:hyperlink w:anchor="_Toc428872872" w:history="1">
+          <w:hyperlink w:anchor="_Toc428874352" w:history="1">
             <w:r>
               <w:rPr>
                 <w:rStyle w:val="Hyperlink"/>
@@ -2745,7 +2761,7 @@
                 <w:noProof/>
                 <w:webHidden/>
               </w:rPr>
-              <w:instrText xml:space="preserve"> PAGEREF _Toc428872872 \h </w:instrText>
+              <w:instrText xml:space="preserve"> PAGEREF _Toc428874352 \h </w:instrText>
             </w:r>
             <w:r>
               <w:rPr>
@@ -2765,7 +2781,7 @@
                 <w:noProof/>
                 <w:webHidden/>
               </w:rPr>
-              <w:t>20</w:t>
+              <w:t>22</w:t>
             </w:r>
             <w:r>
               <w:rPr>
@@ -2789,7 +2805,7 @@
               <w:sz w:val="22"/>
             </w:rPr>
           </w:pPr>
-          <w:hyperlink w:anchor="_Toc428872873" w:history="1">
+          <w:hyperlink w:anchor="_Toc428874353" w:history="1">
             <w:r>
               <w:rPr>
                 <w:rStyle w:val="Hyperlink"/>
@@ -2831,7 +2847,7 @@
                 <w:noProof/>
                 <w:webHidden/>
               </w:rPr>
-              <w:instrText xml:space="preserve"> PAGEREF _Toc428872873 \h </w:instrText>
+              <w:instrText xml:space="preserve"> PAGEREF _Toc428874353 \h </w:instrText>
             </w:r>
             <w:r>
               <w:rPr>
@@ -2851,7 +2867,7 @@
                 <w:noProof/>
                 <w:webHidden/>
               </w:rPr>
-              <w:t>21</w:t>
+              <w:t>23</w:t>
             </w:r>
             <w:r>
               <w:rPr>
@@ -2875,7 +2891,7 @@
               <w:sz w:val="22"/>
             </w:rPr>
           </w:pPr>
-          <w:hyperlink w:anchor="_Toc428872874" w:history="1">
+          <w:hyperlink w:anchor="_Toc428874354" w:history="1">
             <w:r>
               <w:rPr>
                 <w:rStyle w:val="Hyperlink"/>
@@ -2917,7 +2933,7 @@
                 <w:noProof/>
                 <w:webHidden/>
               </w:rPr>
-              <w:instrText xml:space="preserve"> PAGEREF _Toc428872874 \h </w:instrText>
+              <w:instrText xml:space="preserve"> PAGEREF _Toc428874354 \h </w:instrText>
             </w:r>
             <w:r>
               <w:rPr>
@@ -2937,7 +2953,7 @@
                 <w:noProof/>
                 <w:webHidden/>
               </w:rPr>
-              <w:t>22</w:t>
+              <w:t>24</w:t>
             </w:r>
             <w:r>
               <w:rPr>
@@ -2961,7 +2977,7 @@
               <w:sz w:val="22"/>
             </w:rPr>
           </w:pPr>
-          <w:hyperlink w:anchor="_Toc428872875" w:history="1">
+          <w:hyperlink w:anchor="_Toc428874355" w:history="1">
             <w:r>
               <w:rPr>
                 <w:rStyle w:val="Hyperlink"/>
@@ -3003,7 +3019,7 @@
                 <w:noProof/>
                 <w:webHidden/>
               </w:rPr>
-              <w:instrText xml:space="preserve"> PAGEREF _Toc428872875 \h </w:instrText>
+              <w:instrText xml:space="preserve"> PAGEREF _Toc428874355 \h </w:instrText>
             </w:r>
             <w:r>
               <w:rPr>
@@ -3023,7 +3039,7 @@
                 <w:noProof/>
                 <w:webHidden/>
               </w:rPr>
-              <w:t>23</w:t>
+              <w:t>25</w:t>
             </w:r>
             <w:r>
               <w:rPr>
@@ -3047,7 +3063,7 @@
               <w:sz w:val="22"/>
             </w:rPr>
           </w:pPr>
-          <w:hyperlink w:anchor="_Toc428872876" w:history="1">
+          <w:hyperlink w:anchor="_Toc428874356" w:history="1">
             <w:r>
               <w:rPr>
                 <w:rStyle w:val="Hyperlink"/>
@@ -3089,7 +3105,7 @@
                 <w:noProof/>
                 <w:webHidden/>
               </w:rPr>
-              <w:instrText xml:space="preserve"> PAGEREF _Toc428872876 \h </w:instrText>
+              <w:instrText xml:space="preserve"> PAGEREF _Toc428874356 \h </w:instrText>
             </w:r>
             <w:r>
               <w:rPr>
@@ -3109,7 +3125,7 @@
                 <w:noProof/>
                 <w:webHidden/>
               </w:rPr>
-              <w:t>26</w:t>
+              <w:t>28</w:t>
             </w:r>
             <w:r>
               <w:rPr>
@@ -3133,7 +3149,7 @@
               <w:sz w:val="22"/>
             </w:rPr>
           </w:pPr>
-          <w:hyperlink w:anchor="_Toc428872877" w:history="1">
+          <w:hyperlink w:anchor="_Toc428874357" w:history="1">
             <w:r>
               <w:rPr>
                 <w:rStyle w:val="Hyperlink"/>
@@ -3175,7 +3191,7 @@
                 <w:noProof/>
                 <w:webHidden/>
               </w:rPr>
-              <w:instrText xml:space="preserve"> PAGEREF _Toc428872877 \h </w:instrText>
+              <w:instrText xml:space="preserve"> PAGEREF _Toc428874357 \h </w:instrText>
             </w:r>
             <w:r>
               <w:rPr>
@@ -3195,7 +3211,7 @@
                 <w:noProof/>
                 <w:webHidden/>
               </w:rPr>
-              <w:t>28</w:t>
+              <w:t>30</w:t>
             </w:r>
             <w:r>
               <w:rPr>
@@ -3219,7 +3235,7 @@
               <w:sz w:val="22"/>
             </w:rPr>
           </w:pPr>
-          <w:hyperlink w:anchor="_Toc428872878" w:history="1">
+          <w:hyperlink w:anchor="_Toc428874358" w:history="1">
             <w:r>
               <w:rPr>
                 <w:rStyle w:val="Hyperlink"/>
@@ -3261,7 +3277,7 @@
                 <w:noProof/>
                 <w:webHidden/>
               </w:rPr>
-              <w:instrText xml:space="preserve"> PAGEREF _Toc428872878 \h </w:instrText>
+              <w:instrText xml:space="preserve"> PAGEREF _Toc428874358 \h </w:instrText>
             </w:r>
             <w:r>
               <w:rPr>
@@ -3281,7 +3297,7 @@
                 <w:noProof/>
                 <w:webHidden/>
               </w:rPr>
-              <w:t>28</w:t>
+              <w:t>30</w:t>
             </w:r>
             <w:r>
               <w:rPr>
@@ -3305,7 +3321,7 @@
               <w:sz w:val="22"/>
             </w:rPr>
           </w:pPr>
-          <w:hyperlink w:anchor="_Toc428872879" w:history="1">
+          <w:hyperlink w:anchor="_Toc428874359" w:history="1">
             <w:r>
               <w:rPr>
                 <w:rStyle w:val="Hyperlink"/>
@@ -3347,7 +3363,7 @@
                 <w:noProof/>
                 <w:webHidden/>
               </w:rPr>
-              <w:instrText xml:space="preserve"> PAGEREF _Toc428872879 \h </w:instrText>
+              <w:instrText xml:space="preserve"> PAGEREF _Toc428874359 \h </w:instrText>
             </w:r>
             <w:r>
               <w:rPr>
@@ -3367,7 +3383,7 @@
                 <w:noProof/>
                 <w:webHidden/>
               </w:rPr>
-              <w:t>31</w:t>
+              <w:t>33</w:t>
             </w:r>
             <w:r>
               <w:rPr>
@@ -3391,7 +3407,7 @@
               <w:sz w:val="22"/>
             </w:rPr>
           </w:pPr>
-          <w:hyperlink w:anchor="_Toc428872880" w:history="1">
+          <w:hyperlink w:anchor="_Toc428874360" w:history="1">
             <w:r>
               <w:rPr>
                 <w:rStyle w:val="Hyperlink"/>
@@ -3433,7 +3449,7 @@
                 <w:noProof/>
                 <w:webHidden/>
               </w:rPr>
-              <w:instrText xml:space="preserve"> PAGEREF _Toc428872880 \h </w:instrText>
+              <w:instrText xml:space="preserve"> PAGEREF _Toc428874360 \h </w:instrText>
             </w:r>
             <w:r>
               <w:rPr>
@@ -3453,7 +3469,7 @@
                 <w:noProof/>
                 <w:webHidden/>
               </w:rPr>
-              <w:t>33</w:t>
+              <w:t>35</w:t>
             </w:r>
             <w:r>
               <w:rPr>
@@ -3477,7 +3493,7 @@
               <w:sz w:val="22"/>
             </w:rPr>
           </w:pPr>
-          <w:hyperlink w:anchor="_Toc428872881" w:history="1">
+          <w:hyperlink w:anchor="_Toc428874361" w:history="1">
             <w:r>
               <w:rPr>
                 <w:rStyle w:val="Hyperlink"/>
@@ -3519,7 +3535,7 @@
                 <w:noProof/>
                 <w:webHidden/>
               </w:rPr>
-              <w:instrText xml:space="preserve"> PAGEREF _Toc428872881 \h </w:instrText>
+              <w:instrText xml:space="preserve"> PAGEREF _Toc428874361 \h </w:instrText>
             </w:r>
             <w:r>
               <w:rPr>
@@ -3539,7 +3555,7 @@
                 <w:noProof/>
                 <w:webHidden/>
               </w:rPr>
-              <w:t>34</w:t>
+              <w:t>36</w:t>
             </w:r>
             <w:r>
               <w:rPr>
@@ -3563,7 +3579,7 @@
               <w:sz w:val="22"/>
             </w:rPr>
           </w:pPr>
-          <w:hyperlink w:anchor="_Toc428872882" w:history="1">
+          <w:hyperlink w:anchor="_Toc428874362" w:history="1">
             <w:r>
               <w:rPr>
                 <w:rStyle w:val="Hyperlink"/>
@@ -3605,7 +3621,7 @@
                 <w:noProof/>
                 <w:webHidden/>
               </w:rPr>
-              <w:instrText xml:space="preserve"> PAGEREF _Toc428872882 \h </w:instrText>
+              <w:instrText xml:space="preserve"> PAGEREF _Toc428874362 \h </w:instrText>
             </w:r>
             <w:r>
               <w:rPr>
@@ -3625,7 +3641,7 @@
                 <w:noProof/>
                 <w:webHidden/>
               </w:rPr>
-              <w:t>35</w:t>
+              <w:t>37</w:t>
             </w:r>
             <w:r>
               <w:rPr>
@@ -3649,7 +3665,7 @@
               <w:sz w:val="22"/>
             </w:rPr>
           </w:pPr>
-          <w:hyperlink w:anchor="_Toc428872883" w:history="1">
+          <w:hyperlink w:anchor="_Toc428874363" w:history="1">
             <w:r>
               <w:rPr>
                 <w:rStyle w:val="Hyperlink"/>
@@ -3691,7 +3707,7 @@
                 <w:noProof/>
                 <w:webHidden/>
               </w:rPr>
-              <w:instrText xml:space="preserve"> PAGEREF _Toc428872883 \h </w:instrText>
+              <w:instrText xml:space="preserve"> PAGEREF _Toc428874363 \h </w:instrText>
             </w:r>
             <w:r>
               <w:rPr>
@@ -3711,7 +3727,7 @@
                 <w:noProof/>
                 <w:webHidden/>
               </w:rPr>
-              <w:t>36</w:t>
+              <w:t>38</w:t>
             </w:r>
             <w:r>
               <w:rPr>
@@ -3735,7 +3751,7 @@
               <w:sz w:val="22"/>
             </w:rPr>
           </w:pPr>
-          <w:hyperlink w:anchor="_Toc428872884" w:history="1">
+          <w:hyperlink w:anchor="_Toc428874364" w:history="1">
             <w:r>
               <w:rPr>
                 <w:rStyle w:val="Hyperlink"/>
@@ -3756,7 +3772,7 @@
                 <w:rStyle w:val="Hyperlink"/>
                 <w:noProof/>
               </w:rPr>
-              <w:t>Métricas de juego</w:t>
+              <w:t>Mejoras de cara al futuro</w:t>
             </w:r>
             <w:r>
               <w:rPr>
@@ -3777,7 +3793,7 @@
                 <w:noProof/>
                 <w:webHidden/>
               </w:rPr>
-              <w:instrText xml:space="preserve"> PAGEREF _Toc428872884 \h </w:instrText>
+              <w:instrText xml:space="preserve"> PAGEREF _Toc428874364 \h </w:instrText>
             </w:r>
             <w:r>
               <w:rPr>
@@ -3797,7 +3813,7 @@
                 <w:noProof/>
                 <w:webHidden/>
               </w:rPr>
-              <w:t>37</w:t>
+              <w:t>39</w:t>
             </w:r>
             <w:r>
               <w:rPr>
@@ -3821,7 +3837,7 @@
               <w:sz w:val="22"/>
             </w:rPr>
           </w:pPr>
-          <w:hyperlink w:anchor="_Toc428872885" w:history="1">
+          <w:hyperlink w:anchor="_Toc428874365" w:history="1">
             <w:r>
               <w:rPr>
                 <w:rStyle w:val="Hyperlink"/>
@@ -3863,7 +3879,7 @@
                 <w:noProof/>
                 <w:webHidden/>
               </w:rPr>
-              <w:instrText xml:space="preserve"> PAGEREF _Toc428872885 \h </w:instrText>
+              <w:instrText xml:space="preserve"> PAGEREF _Toc428874365 \h </w:instrText>
             </w:r>
             <w:r>
               <w:rPr>
@@ -3883,7 +3899,79 @@
                 <w:noProof/>
                 <w:webHidden/>
               </w:rPr>
-              <w:t>38</w:t>
+              <w:t>40</w:t>
+            </w:r>
+            <w:r>
+              <w:rPr>
+                <w:noProof/>
+                <w:webHidden/>
+              </w:rPr>
+              <w:fldChar w:fldCharType="end"/>
+            </w:r>
+          </w:hyperlink>
+        </w:p>
+        <w:p>
+          <w:pPr>
+            <w:pStyle w:val="TOC1"/>
+            <w:tabs>
+              <w:tab w:val="right" w:leader="dot" w:pos="8777"/>
+            </w:tabs>
+            <w:rPr>
+              <w:rFonts w:asciiTheme="minorHAnsi" w:hAnsiTheme="minorHAnsi"/>
+              <w:noProof/>
+              <w:sz w:val="22"/>
+            </w:rPr>
+          </w:pPr>
+          <w:hyperlink w:anchor="_Toc428874366" w:history="1">
+            <w:r>
+              <w:rPr>
+                <w:rStyle w:val="Hyperlink"/>
+                <w:noProof/>
+              </w:rPr>
+              <w:t>Bibliografía y referencias</w:t>
+            </w:r>
+            <w:r>
+              <w:rPr>
+                <w:noProof/>
+                <w:webHidden/>
+              </w:rPr>
+              <w:tab/>
+            </w:r>
+            <w:bookmarkStart w:id="29" w:name="_GoBack"/>
+            <w:bookmarkEnd w:id="29"/>
+            <w:r>
+              <w:rPr>
+                <w:noProof/>
+                <w:webHidden/>
+              </w:rPr>
+              <w:fldChar w:fldCharType="begin"/>
+            </w:r>
+            <w:r>
+              <w:rPr>
+                <w:noProof/>
+                <w:webHidden/>
+              </w:rPr>
+              <w:instrText xml:space="preserve"> PAGEREF _Toc428874366 \h </w:instrText>
+            </w:r>
+            <w:r>
+              <w:rPr>
+                <w:noProof/>
+                <w:webHidden/>
+              </w:rPr>
+            </w:r>
+            <w:r>
+              <w:rPr>
+                <w:noProof/>
+                <w:webHidden/>
+              </w:rPr>
+              <w:fldChar w:fldCharType="separate"/>
+            </w:r>
+            <w:r>
+              <w:rPr>
+                <w:noProof/>
+                <w:webHidden/>
+              </w:rPr>
+              <w:t>41</w:t>
             </w:r>
             <w:r>
               <w:rPr>
@@ -3905,63 +3993,6 @@
               <w:noProof/>
             </w:rPr>
           </w:pPr>
-          <w:hyperlink w:anchor="_Toc428872886" w:history="1">
-            <w:r>
-              <w:rPr>
-                <w:rStyle w:val="Hyperlink"/>
-                <w:noProof/>
-              </w:rPr>
-              <w:t>Bibliografía y referencias</w:t>
-            </w:r>
-            <w:r>
-              <w:rPr>
-                <w:noProof/>
-                <w:webHidden/>
-              </w:rPr>
-              <w:tab/>
-            </w:r>
-            <w:r>
-              <w:rPr>
-                <w:noProof/>
-                <w:webHidden/>
-              </w:rPr>
-              <w:fldChar w:fldCharType="begin"/>
-            </w:r>
-            <w:r>
-              <w:rPr>
-                <w:noProof/>
-                <w:webHidden/>
-              </w:rPr>
-              <w:instrText xml:space="preserve"> PAGEREF _Toc428872886 \h </w:instrText>
-            </w:r>
-            <w:r>
-              <w:rPr>
-                <w:noProof/>
-                <w:webHidden/>
-              </w:rPr>
-            </w:r>
-            <w:r>
-              <w:rPr>
-                <w:noProof/>
-                <w:webHidden/>
-              </w:rPr>
-              <w:fldChar w:fldCharType="separate"/>
-            </w:r>
-            <w:r>
-              <w:rPr>
-                <w:noProof/>
-                <w:webHidden/>
-              </w:rPr>
-              <w:t>39</w:t>
-            </w:r>
-            <w:r>
-              <w:rPr>
-                <w:noProof/>
-                <w:webHidden/>
-              </w:rPr>
-              <w:fldChar w:fldCharType="end"/>
-            </w:r>
-          </w:hyperlink>
           <w:r>
             <w:rPr>
               <w:rFonts w:cs="Times New Roman"/>
@@ -3969,45 +4000,47 @@
               <w:bCs/>
               <w:noProof/>
             </w:rPr>
+            <w:lastRenderedPageBreak/>
             <w:fldChar w:fldCharType="end"/>
           </w:r>
         </w:p>
       </w:sdtContent>
     </w:sdt>
-    <w:bookmarkStart w:id="27" w:name="_Toc425407120" w:displacedByCustomXml="prev"/>
-    <w:bookmarkStart w:id="28" w:name="_Toc425329953" w:displacedByCustomXml="prev"/>
-    <w:bookmarkStart w:id="29" w:name="_Toc425149630" w:displacedByCustomXml="prev"/>
     <w:bookmarkStart w:id="30" w:name="_Toc425148517" w:displacedByCustomXml="prev"/>
+    <w:bookmarkStart w:id="31" w:name="_Toc425149630" w:displacedByCustomXml="prev"/>
+    <w:bookmarkStart w:id="32" w:name="_Toc425329953" w:displacedByCustomXml="prev"/>
+    <w:bookmarkStart w:id="33" w:name="_Toc425407120" w:displacedByCustomXml="prev"/>
     <w:p>
       <w:pPr>
         <w:pStyle w:val="Heading1"/>
       </w:pPr>
-      <w:bookmarkStart w:id="31" w:name="_Toc428267704"/>
-      <w:bookmarkStart w:id="32" w:name="_Toc428343618"/>
-      <w:bookmarkStart w:id="33" w:name="_Toc428442601"/>
-      <w:bookmarkStart w:id="34" w:name="_Toc428612356"/>
-      <w:bookmarkStart w:id="35" w:name="_Toc428726537"/>
-      <w:bookmarkStart w:id="36" w:name="_Toc428748310"/>
-      <w:bookmarkStart w:id="37" w:name="_Toc428862850"/>
-      <w:bookmarkStart w:id="38" w:name="_Toc428863194"/>
-      <w:bookmarkStart w:id="39" w:name="_Toc428872854"/>
-      <w:r>
-        <w:lastRenderedPageBreak/>
+      <w:bookmarkStart w:id="34" w:name="_Toc428267704"/>
+      <w:bookmarkStart w:id="35" w:name="_Toc428343618"/>
+      <w:bookmarkStart w:id="36" w:name="_Toc428442601"/>
+      <w:bookmarkStart w:id="37" w:name="_Toc428612356"/>
+      <w:bookmarkStart w:id="38" w:name="_Toc428726537"/>
+      <w:bookmarkStart w:id="39" w:name="_Toc428748310"/>
+      <w:bookmarkStart w:id="40" w:name="_Toc428862850"/>
+      <w:bookmarkStart w:id="41" w:name="_Toc428863194"/>
+      <w:bookmarkStart w:id="42" w:name="_Toc428872854"/>
+      <w:bookmarkStart w:id="43" w:name="_Toc428874331"/>
+      <w:r>
         <w:t>Índice de figuras</w:t>
       </w:r>
+      <w:bookmarkEnd w:id="33"/>
+      <w:bookmarkEnd w:id="32"/>
+      <w:bookmarkEnd w:id="31"/>
       <w:bookmarkEnd w:id="30"/>
-      <w:bookmarkEnd w:id="29"/>
-      <w:bookmarkEnd w:id="28"/>
-      <w:bookmarkEnd w:id="27"/>
-      <w:bookmarkEnd w:id="31"/>
-      <w:bookmarkEnd w:id="32"/>
-      <w:bookmarkEnd w:id="33"/>
       <w:bookmarkEnd w:id="34"/>
       <w:bookmarkEnd w:id="35"/>
       <w:bookmarkEnd w:id="36"/>
       <w:bookmarkEnd w:id="37"/>
       <w:bookmarkEnd w:id="38"/>
       <w:bookmarkEnd w:id="39"/>
+      <w:bookmarkEnd w:id="40"/>
+      <w:bookmarkEnd w:id="41"/>
+      <w:bookmarkEnd w:id="42"/>
+      <w:bookmarkEnd w:id="43"/>
     </w:p>
     <w:p>
       <w:pPr>
@@ -5800,12 +5833,12 @@
           <w:numId w:val="2"/>
         </w:numPr>
       </w:pPr>
-      <w:bookmarkStart w:id="40" w:name="_Toc428872855"/>
+      <w:bookmarkStart w:id="44" w:name="_Toc428874332"/>
       <w:r>
         <w:lastRenderedPageBreak/>
         <w:t>Introducción</w:t>
       </w:r>
-      <w:bookmarkEnd w:id="40"/>
+      <w:bookmarkEnd w:id="44"/>
     </w:p>
     <w:p>
       <w:pPr>
@@ -5816,11 +5849,11 @@
         </w:numPr>
         <w:spacing w:line="480" w:lineRule="auto"/>
       </w:pPr>
-      <w:bookmarkStart w:id="41" w:name="_Toc428872856"/>
+      <w:bookmarkStart w:id="45" w:name="_Toc428874333"/>
       <w:r>
         <w:t>La propuesta de Trabajo de Fin de Grado</w:t>
       </w:r>
-      <w:bookmarkEnd w:id="41"/>
+      <w:bookmarkEnd w:id="45"/>
     </w:p>
     <w:p>
       <w:pPr>
@@ -5943,14 +5976,14 @@
         </w:numPr>
         <w:spacing w:line="480" w:lineRule="auto"/>
       </w:pPr>
-      <w:bookmarkStart w:id="42" w:name="_Toc428872857"/>
+      <w:bookmarkStart w:id="46" w:name="_Toc428874334"/>
       <w:r>
         <w:t>Justificación y o</w:t>
       </w:r>
       <w:r>
         <w:t>bjetivos</w:t>
       </w:r>
-      <w:bookmarkEnd w:id="42"/>
+      <w:bookmarkEnd w:id="46"/>
     </w:p>
     <w:p>
       <w:pPr>
@@ -6116,12 +6149,12 @@
       <w:r>
         <w:br w:type="page"/>
       </w:r>
-      <w:bookmarkStart w:id="43" w:name="_Toc428872858"/>
+      <w:bookmarkStart w:id="47" w:name="_Toc428874335"/>
       <w:r>
         <w:lastRenderedPageBreak/>
         <w:t>Estado del arte</w:t>
       </w:r>
-      <w:bookmarkEnd w:id="43"/>
+      <w:bookmarkEnd w:id="47"/>
     </w:p>
     <w:p>
       <w:pPr>
@@ -6831,8 +6864,8 @@
           <w:szCs w:val="23"/>
         </w:rPr>
       </w:pPr>
-      <w:bookmarkStart w:id="44" w:name="_Toc428863157"/>
-      <w:bookmarkStart w:id="45" w:name="_Toc428872890"/>
+      <w:bookmarkStart w:id="48" w:name="_Toc428863157"/>
+      <w:bookmarkStart w:id="49" w:name="_Toc428872890"/>
       <w:r>
         <w:t xml:space="preserve">Figura </w:t>
       </w:r>
@@ -6855,8 +6888,8 @@
       <w:r>
         <w:t xml:space="preserve"> asimétrico</w:t>
       </w:r>
-      <w:bookmarkEnd w:id="44"/>
-      <w:bookmarkEnd w:id="45"/>
+      <w:bookmarkEnd w:id="48"/>
+      <w:bookmarkEnd w:id="49"/>
     </w:p>
     <w:p>
       <w:pPr>
@@ -6897,11 +6930,11 @@
         </w:numPr>
         <w:spacing w:line="480" w:lineRule="auto"/>
       </w:pPr>
-      <w:bookmarkStart w:id="46" w:name="_Toc428872859"/>
+      <w:bookmarkStart w:id="50" w:name="_Toc428874336"/>
       <w:r>
         <w:t>Metodología</w:t>
       </w:r>
-      <w:bookmarkEnd w:id="46"/>
+      <w:bookmarkEnd w:id="50"/>
     </w:p>
     <w:p>
       <w:pPr>
@@ -7161,12 +7194,12 @@
           <w:numId w:val="2"/>
         </w:numPr>
       </w:pPr>
-      <w:bookmarkStart w:id="47" w:name="_Toc428872860"/>
+      <w:bookmarkStart w:id="51" w:name="_Toc428874337"/>
       <w:r>
         <w:lastRenderedPageBreak/>
         <w:t>Planificación</w:t>
       </w:r>
-      <w:bookmarkEnd w:id="47"/>
+      <w:bookmarkEnd w:id="51"/>
     </w:p>
     <w:p>
       <w:pPr>
@@ -7177,11 +7210,11 @@
         </w:numPr>
         <w:spacing w:line="480" w:lineRule="auto"/>
       </w:pPr>
-      <w:bookmarkStart w:id="48" w:name="_Toc428872861"/>
+      <w:bookmarkStart w:id="52" w:name="_Toc428874338"/>
       <w:r>
         <w:t>Gestión de tareas</w:t>
       </w:r>
-      <w:bookmarkEnd w:id="48"/>
+      <w:bookmarkEnd w:id="52"/>
     </w:p>
     <w:p>
       <w:pPr>
@@ -7343,11 +7376,11 @@
           <w:color w:val="FF0000"/>
         </w:rPr>
       </w:pPr>
-      <w:bookmarkStart w:id="49" w:name="_Toc428632412"/>
-      <w:bookmarkStart w:id="50" w:name="_Toc428726504"/>
-      <w:bookmarkStart w:id="51" w:name="_Toc428748340"/>
-      <w:bookmarkStart w:id="52" w:name="_Toc428863158"/>
-      <w:bookmarkStart w:id="53" w:name="_Toc428872891"/>
+      <w:bookmarkStart w:id="53" w:name="_Toc428632412"/>
+      <w:bookmarkStart w:id="54" w:name="_Toc428726504"/>
+      <w:bookmarkStart w:id="55" w:name="_Toc428748340"/>
+      <w:bookmarkStart w:id="56" w:name="_Toc428863158"/>
+      <w:bookmarkStart w:id="57" w:name="_Toc428872891"/>
       <w:r>
         <w:t xml:space="preserve">Figura </w:t>
       </w:r>
@@ -7369,19 +7402,14 @@
       <w:r>
         <w:t>Trello</w:t>
       </w:r>
-      <w:bookmarkEnd w:id="49"/>
-      <w:bookmarkEnd w:id="50"/>
-      <w:bookmarkEnd w:id="51"/>
-      <w:bookmarkEnd w:id="52"/>
       <w:bookmarkEnd w:id="53"/>
+      <w:bookmarkEnd w:id="54"/>
+      <w:bookmarkEnd w:id="55"/>
+      <w:bookmarkEnd w:id="56"/>
+      <w:bookmarkEnd w:id="57"/>
       <w:proofErr w:type="spellEnd"/>
     </w:p>
-    <w:p>
-      <w:pPr>
-        <w:pStyle w:val="Heading2"/>
-        <w:ind w:left="720"/>
-      </w:pPr>
-    </w:p>
+    <w:p/>
     <w:p/>
     <w:p/>
     <w:p>
@@ -7394,11 +7422,11 @@
         <w:spacing w:line="480" w:lineRule="auto"/>
         <w:jc w:val="left"/>
       </w:pPr>
-      <w:bookmarkStart w:id="54" w:name="_Toc428872862"/>
+      <w:bookmarkStart w:id="58" w:name="_Toc428874339"/>
       <w:r>
         <w:t>Diagrama de Gantt</w:t>
       </w:r>
-      <w:bookmarkEnd w:id="54"/>
+      <w:bookmarkEnd w:id="58"/>
     </w:p>
     <w:p>
       <w:pPr>
@@ -7512,12 +7540,12 @@
           <w:numId w:val="2"/>
         </w:numPr>
       </w:pPr>
-      <w:bookmarkStart w:id="55" w:name="_Toc428872863"/>
+      <w:bookmarkStart w:id="59" w:name="_Toc428874340"/>
       <w:r>
         <w:lastRenderedPageBreak/>
         <w:t>Tecnología empleada</w:t>
       </w:r>
-      <w:bookmarkEnd w:id="55"/>
+      <w:bookmarkEnd w:id="59"/>
     </w:p>
     <w:p>
       <w:pPr>
@@ -7528,11 +7556,11 @@
         </w:numPr>
         <w:spacing w:line="480" w:lineRule="auto"/>
       </w:pPr>
-      <w:bookmarkStart w:id="56" w:name="_Toc428872864"/>
+      <w:bookmarkStart w:id="60" w:name="_Toc428874341"/>
       <w:r>
         <w:t>Motor de juego: Unity3D</w:t>
       </w:r>
-      <w:bookmarkEnd w:id="56"/>
+      <w:bookmarkEnd w:id="60"/>
     </w:p>
     <w:p>
       <w:pPr>
@@ -8281,10 +8309,10 @@
           <w:szCs w:val="28"/>
         </w:rPr>
       </w:pPr>
-      <w:bookmarkStart w:id="57" w:name="_Toc428726505"/>
-      <w:bookmarkStart w:id="58" w:name="_Toc428748341"/>
-      <w:bookmarkStart w:id="59" w:name="_Toc428863159"/>
-      <w:bookmarkStart w:id="60" w:name="_Toc428872892"/>
+      <w:bookmarkStart w:id="61" w:name="_Toc428726505"/>
+      <w:bookmarkStart w:id="62" w:name="_Toc428748341"/>
+      <w:bookmarkStart w:id="63" w:name="_Toc428863159"/>
+      <w:bookmarkStart w:id="64" w:name="_Toc428872892"/>
       <w:r>
         <w:t xml:space="preserve">Figura </w:t>
       </w:r>
@@ -8303,10 +8331,10 @@
       <w:r>
         <w:t>Unity</w:t>
       </w:r>
-      <w:bookmarkEnd w:id="57"/>
-      <w:bookmarkEnd w:id="58"/>
-      <w:bookmarkEnd w:id="59"/>
-      <w:bookmarkEnd w:id="60"/>
+      <w:bookmarkEnd w:id="61"/>
+      <w:bookmarkEnd w:id="62"/>
+      <w:bookmarkEnd w:id="63"/>
+      <w:bookmarkEnd w:id="64"/>
       <w:proofErr w:type="spellEnd"/>
     </w:p>
     <w:p>
@@ -8318,13 +8346,13 @@
         </w:numPr>
         <w:spacing w:line="480" w:lineRule="auto"/>
       </w:pPr>
-      <w:bookmarkStart w:id="61" w:name="_Toc428872865"/>
+      <w:bookmarkStart w:id="65" w:name="_Toc428874342"/>
       <w:proofErr w:type="spellStart"/>
       <w:r>
         <w:lastRenderedPageBreak/>
         <w:t>Blender</w:t>
       </w:r>
-      <w:bookmarkEnd w:id="61"/>
+      <w:bookmarkEnd w:id="65"/>
       <w:proofErr w:type="spellEnd"/>
     </w:p>
     <w:p>
@@ -8482,11 +8510,11 @@
         <w:pStyle w:val="Caption"/>
         <w:jc w:val="center"/>
       </w:pPr>
-      <w:bookmarkStart w:id="62" w:name="_Toc428632413"/>
-      <w:bookmarkStart w:id="63" w:name="_Toc428726506"/>
-      <w:bookmarkStart w:id="64" w:name="_Toc428748342"/>
-      <w:bookmarkStart w:id="65" w:name="_Toc428863160"/>
-      <w:bookmarkStart w:id="66" w:name="_Toc428872893"/>
+      <w:bookmarkStart w:id="66" w:name="_Toc428632413"/>
+      <w:bookmarkStart w:id="67" w:name="_Toc428726506"/>
+      <w:bookmarkStart w:id="68" w:name="_Toc428748342"/>
+      <w:bookmarkStart w:id="69" w:name="_Toc428863160"/>
+      <w:bookmarkStart w:id="70" w:name="_Toc428872893"/>
       <w:r>
         <w:t xml:space="preserve">Figura </w:t>
       </w:r>
@@ -8522,11 +8550,11 @@
       <w:r>
         <w:t>ython</w:t>
       </w:r>
-      <w:bookmarkEnd w:id="62"/>
-      <w:bookmarkEnd w:id="63"/>
-      <w:bookmarkEnd w:id="64"/>
-      <w:bookmarkEnd w:id="65"/>
       <w:bookmarkEnd w:id="66"/>
+      <w:bookmarkEnd w:id="67"/>
+      <w:bookmarkEnd w:id="68"/>
+      <w:bookmarkEnd w:id="69"/>
+      <w:bookmarkEnd w:id="70"/>
       <w:proofErr w:type="spellEnd"/>
     </w:p>
     <w:p>
@@ -8544,11 +8572,11 @@
         </w:numPr>
         <w:spacing w:line="480" w:lineRule="auto"/>
       </w:pPr>
-      <w:bookmarkStart w:id="67" w:name="_Toc428872866"/>
+      <w:bookmarkStart w:id="71" w:name="_Toc428874343"/>
       <w:r>
         <w:t>GIT</w:t>
       </w:r>
-      <w:bookmarkEnd w:id="67"/>
+      <w:bookmarkEnd w:id="71"/>
     </w:p>
     <w:p>
       <w:pPr>
@@ -8635,7 +8663,7 @@
         </w:numPr>
         <w:spacing w:line="480" w:lineRule="auto"/>
       </w:pPr>
-      <w:bookmarkStart w:id="68" w:name="_Toc428872867"/>
+      <w:bookmarkStart w:id="72" w:name="_Toc428874344"/>
       <w:r>
         <w:lastRenderedPageBreak/>
         <w:t xml:space="preserve">Digital </w:t>
@@ -8644,7 +8672,7 @@
       <w:r>
         <w:t>Ocean</w:t>
       </w:r>
-      <w:bookmarkEnd w:id="68"/>
+      <w:bookmarkEnd w:id="72"/>
       <w:proofErr w:type="spellEnd"/>
     </w:p>
     <w:p>
@@ -8833,11 +8861,11 @@
         <w:pStyle w:val="Caption"/>
         <w:jc w:val="center"/>
       </w:pPr>
-      <w:bookmarkStart w:id="69" w:name="_Toc428632414"/>
-      <w:bookmarkStart w:id="70" w:name="_Toc428726507"/>
-      <w:bookmarkStart w:id="71" w:name="_Toc428748343"/>
-      <w:bookmarkStart w:id="72" w:name="_Toc428863161"/>
-      <w:bookmarkStart w:id="73" w:name="_Toc428872894"/>
+      <w:bookmarkStart w:id="73" w:name="_Toc428632414"/>
+      <w:bookmarkStart w:id="74" w:name="_Toc428726507"/>
+      <w:bookmarkStart w:id="75" w:name="_Toc428748343"/>
+      <w:bookmarkStart w:id="76" w:name="_Toc428863161"/>
+      <w:bookmarkStart w:id="77" w:name="_Toc428872894"/>
       <w:r>
         <w:t xml:space="preserve">Figura </w:t>
       </w:r>
@@ -8864,11 +8892,11 @@
       <w:r>
         <w:t>Ocean</w:t>
       </w:r>
-      <w:bookmarkEnd w:id="69"/>
-      <w:bookmarkEnd w:id="70"/>
-      <w:bookmarkEnd w:id="71"/>
-      <w:bookmarkEnd w:id="72"/>
       <w:bookmarkEnd w:id="73"/>
+      <w:bookmarkEnd w:id="74"/>
+      <w:bookmarkEnd w:id="75"/>
+      <w:bookmarkEnd w:id="76"/>
+      <w:bookmarkEnd w:id="77"/>
       <w:proofErr w:type="spellEnd"/>
     </w:p>
     <w:p/>
@@ -8881,12 +8909,12 @@
         </w:numPr>
         <w:spacing w:line="480" w:lineRule="auto"/>
       </w:pPr>
-      <w:bookmarkStart w:id="74" w:name="_Toc428872868"/>
+      <w:bookmarkStart w:id="78" w:name="_Toc428874345"/>
       <w:proofErr w:type="spellStart"/>
       <w:r>
         <w:t>DNSimple</w:t>
       </w:r>
-      <w:bookmarkEnd w:id="74"/>
+      <w:bookmarkEnd w:id="78"/>
       <w:proofErr w:type="spellEnd"/>
     </w:p>
     <w:p>
@@ -8999,11 +9027,11 @@
         <w:pStyle w:val="Caption"/>
         <w:jc w:val="center"/>
       </w:pPr>
-      <w:bookmarkStart w:id="75" w:name="_Toc428632415"/>
-      <w:bookmarkStart w:id="76" w:name="_Toc428726508"/>
-      <w:bookmarkStart w:id="77" w:name="_Toc428748344"/>
-      <w:bookmarkStart w:id="78" w:name="_Toc428863162"/>
-      <w:bookmarkStart w:id="79" w:name="_Toc428872895"/>
+      <w:bookmarkStart w:id="79" w:name="_Toc428632415"/>
+      <w:bookmarkStart w:id="80" w:name="_Toc428726508"/>
+      <w:bookmarkStart w:id="81" w:name="_Toc428748344"/>
+      <w:bookmarkStart w:id="82" w:name="_Toc428863162"/>
+      <w:bookmarkStart w:id="83" w:name="_Toc428872895"/>
       <w:r>
         <w:t xml:space="preserve">Figura </w:t>
       </w:r>
@@ -9022,11 +9050,11 @@
       <w:r>
         <w:t>DNSimple</w:t>
       </w:r>
-      <w:bookmarkEnd w:id="75"/>
-      <w:bookmarkEnd w:id="76"/>
-      <w:bookmarkEnd w:id="77"/>
-      <w:bookmarkEnd w:id="78"/>
       <w:bookmarkEnd w:id="79"/>
+      <w:bookmarkEnd w:id="80"/>
+      <w:bookmarkEnd w:id="81"/>
+      <w:bookmarkEnd w:id="82"/>
+      <w:bookmarkEnd w:id="83"/>
       <w:proofErr w:type="spellEnd"/>
     </w:p>
     <w:p>
@@ -9037,12 +9065,12 @@
           <w:numId w:val="2"/>
         </w:numPr>
       </w:pPr>
-      <w:bookmarkStart w:id="80" w:name="_Toc428872869"/>
+      <w:bookmarkStart w:id="84" w:name="_Toc428874346"/>
       <w:r>
         <w:lastRenderedPageBreak/>
         <w:t>Cuerpo del trabajo</w:t>
       </w:r>
-      <w:bookmarkEnd w:id="80"/>
+      <w:bookmarkEnd w:id="84"/>
     </w:p>
     <w:p>
       <w:pPr>
@@ -9053,11 +9081,11 @@
         </w:numPr>
         <w:spacing w:line="480" w:lineRule="auto"/>
       </w:pPr>
-      <w:bookmarkStart w:id="81" w:name="_Toc428872870"/>
+      <w:bookmarkStart w:id="85" w:name="_Toc428874347"/>
       <w:r>
         <w:t>Diseño de Juego</w:t>
       </w:r>
-      <w:bookmarkEnd w:id="81"/>
+      <w:bookmarkEnd w:id="85"/>
     </w:p>
     <w:p>
       <w:pPr>
@@ -9288,6 +9316,9 @@
     <w:p>
       <w:pPr>
         <w:spacing w:line="360" w:lineRule="auto"/>
+        <w:rPr>
+          <w:highlight w:val="red"/>
+        </w:rPr>
       </w:pPr>
       <w:r>
         <w:tab/>
@@ -9305,45 +9336,747 @@
         <w:t xml:space="preserve"> </w:t>
       </w:r>
       <w:r>
-        <w:t xml:space="preserve">Para éste proyecto se ha desarrollado un GDD </w:t>
-      </w:r>
-      <w:r>
-        <w:t xml:space="preserve">sencillo, </w:t>
-      </w:r>
-      <w:r>
-        <w:t>centrándose solo en las mecánicas de juego</w:t>
+        <w:t xml:space="preserve">Para éste proyecto se ha desarrollado </w:t>
+      </w:r>
+      <w:r>
+        <w:t xml:space="preserve">tan solo el apartado que describe el juego y sus </w:t>
+      </w:r>
+      <w:r>
+        <w:t>mecánicas</w:t>
       </w:r>
       <w:r>
         <w:t>.</w:t>
       </w:r>
+    </w:p>
+    <w:p>
+      <w:pPr>
+        <w:jc w:val="left"/>
+        <w:rPr>
+          <w:highlight w:val="red"/>
+        </w:rPr>
+      </w:pPr>
+      <w:r>
+        <w:rPr>
+          <w:highlight w:val="red"/>
+        </w:rPr>
+        <w:br w:type="page"/>
+      </w:r>
+    </w:p>
+    <w:p>
+      <w:pPr>
+        <w:pStyle w:val="Heading3"/>
+        <w:numPr>
+          <w:ilvl w:val="2"/>
+          <w:numId w:val="2"/>
+        </w:numPr>
+        <w:spacing w:line="480" w:lineRule="auto"/>
+      </w:pPr>
+      <w:bookmarkStart w:id="86" w:name="_Toc428874348"/>
+      <w:r>
+        <w:lastRenderedPageBreak/>
+        <w:t>Introducción</w:t>
+      </w:r>
+      <w:bookmarkEnd w:id="86"/>
+    </w:p>
+    <w:p>
+      <w:pPr>
+        <w:spacing w:line="360" w:lineRule="auto"/>
+      </w:pPr>
+      <w:r>
+        <w:tab/>
+      </w:r>
+      <w:r>
+        <w:t xml:space="preserve">Se trata de un videojuego </w:t>
+      </w:r>
+      <w:proofErr w:type="spellStart"/>
+      <w:r>
+        <w:t>multijugador</w:t>
+      </w:r>
+      <w:proofErr w:type="spellEnd"/>
+      <w:r>
+        <w:t xml:space="preserve"> para dispositivos móviles </w:t>
+      </w:r>
+      <w:r>
+        <w:t>basado</w:t>
+      </w:r>
       <w:r>
         <w:t xml:space="preserve"> </w:t>
       </w:r>
       <w:r>
-        <w:rPr>
-          <w:highlight w:val="red"/>
-        </w:rPr>
-        <w:t xml:space="preserve">Incluir </w:t>
-      </w:r>
-      <w:r>
-        <w:rPr>
-          <w:highlight w:val="red"/>
-        </w:rPr>
-        <w:t xml:space="preserve">mecánicas y </w:t>
-      </w:r>
+        <w:t>en partidas cortas de 5 personas.</w:t>
+      </w:r>
+      <w:r>
+        <w:t xml:space="preserve"> </w:t>
+      </w:r>
+      <w:r>
+        <w:t xml:space="preserve">Los jugadores deberán </w:t>
+      </w:r>
+      <w:r>
+        <w:t>competir o cooperar entre sí para alcanzar sus objetivos. Las partidas serán creadas y alojadas por los propios jugadores por lo que no será necesario un servidor dedicado a procesar la partida y sincronizar los clientes. Tampoco se guardará información entre partidas como inventario, niveles o puntuaciones por lo que no hará falta preocuparse de almacenar datos de forma persistente</w:t>
+      </w:r>
+      <w:r>
+        <w:t xml:space="preserve"> y segura</w:t>
+      </w:r>
+      <w:r>
+        <w:t>.</w:t>
+      </w:r>
+    </w:p>
+    <w:p>
+      <w:pPr>
+        <w:spacing w:line="360" w:lineRule="auto"/>
+      </w:pPr>
+    </w:p>
+    <w:p>
+      <w:pPr>
+        <w:spacing w:line="360" w:lineRule="auto"/>
+      </w:pPr>
+    </w:p>
+    <w:p>
+      <w:pPr>
+        <w:pStyle w:val="Heading3"/>
+        <w:numPr>
+          <w:ilvl w:val="2"/>
+          <w:numId w:val="2"/>
+        </w:numPr>
+        <w:spacing w:line="480" w:lineRule="auto"/>
+      </w:pPr>
+      <w:bookmarkStart w:id="87" w:name="_Toc428874349"/>
       <w:proofErr w:type="spellStart"/>
       <w:r>
-        <w:rPr>
-          <w:highlight w:val="red"/>
-        </w:rPr>
+        <w:t>Jugabilidad</w:t>
+      </w:r>
+      <w:bookmarkEnd w:id="87"/>
+      <w:proofErr w:type="spellEnd"/>
+    </w:p>
+    <w:p>
+      <w:pPr>
+        <w:spacing w:line="360" w:lineRule="auto"/>
+        <w:rPr>
+          <w:rFonts w:cs="Times New Roman"/>
+          <w:sz w:val="24"/>
+          <w:szCs w:val="24"/>
+        </w:rPr>
+      </w:pPr>
+      <w:r>
+        <w:tab/>
+      </w:r>
+      <w:r>
+        <w:t xml:space="preserve">La </w:t>
+      </w:r>
+      <w:proofErr w:type="spellStart"/>
+      <w:r>
         <w:t>jugabilidad</w:t>
       </w:r>
       <w:proofErr w:type="spellEnd"/>
       <w:r>
-        <w:rPr>
-          <w:highlight w:val="red"/>
-        </w:rPr>
-        <w:t xml:space="preserve"> del GDD</w:t>
+        <w:t xml:space="preserve"> se asemeja a la del clásico </w:t>
+      </w:r>
+      <w:proofErr w:type="spellStart"/>
+      <w:r>
+        <w:t>pac-man</w:t>
+      </w:r>
+      <w:proofErr w:type="spellEnd"/>
+      <w:r>
+        <w:t>, con los jugadores moviéndose en el interior de un laberinto</w:t>
+      </w:r>
+      <w:r>
+        <w:t xml:space="preserve"> con objetos a recoger</w:t>
+      </w:r>
+      <w:r>
+        <w:t>. Es necesario distinguir entre dos roles diferentes:</w:t>
+      </w:r>
+    </w:p>
+    <w:p>
+      <w:pPr>
+        <w:pStyle w:val="ListParagraph"/>
+        <w:numPr>
+          <w:ilvl w:val="0"/>
+          <w:numId w:val="12"/>
+        </w:numPr>
+        <w:spacing w:line="360" w:lineRule="auto"/>
+      </w:pPr>
+      <w:r>
+        <w:rPr>
+          <w:u w:val="single"/>
+        </w:rPr>
+        <w:t>Humano</w:t>
+      </w:r>
+      <w:r>
+        <w:t xml:space="preserve">: Se encuentra </w:t>
+      </w:r>
+      <w:r>
+        <w:t xml:space="preserve">el </w:t>
+      </w:r>
+      <w:r>
+        <w:t xml:space="preserve">solo en el laberinto y debe completar su objetivo evitando ser atrapado por los robots. Para ganar la partida debe robar todas las </w:t>
+      </w:r>
+      <w:r>
+        <w:t>tuercas</w:t>
+      </w:r>
+      <w:r>
+        <w:t xml:space="preserve"> que se encuentran esparcidas por el suelo</w:t>
+      </w:r>
+      <w:r>
+        <w:t>, cuenta con 3 intentos</w:t>
+      </w:r>
+      <w:r>
+        <w:t xml:space="preserve">. </w:t>
+      </w:r>
+      <w:r>
+        <w:t>En los cuatro rincones del mapa se encuentran unas pociones que</w:t>
+      </w:r>
+      <w:r>
+        <w:t xml:space="preserve"> le permitirán eliminar a sus enemigos.</w:t>
+      </w:r>
+    </w:p>
+    <w:p>
+      <w:pPr>
+        <w:pStyle w:val="ListParagraph"/>
+        <w:numPr>
+          <w:ilvl w:val="0"/>
+          <w:numId w:val="12"/>
+        </w:numPr>
+        <w:spacing w:line="360" w:lineRule="auto"/>
+      </w:pPr>
+      <w:r>
+        <w:rPr>
+          <w:u w:val="single"/>
+        </w:rPr>
+        <w:t>Robot</w:t>
+      </w:r>
+      <w:r>
+        <w:t>: En el laberinto habrá cuatro robots que intentan acorralar y eliminar al humano antes de que consiga robar todas las piezas. Para ello contarán con distintas habilidades que se explicarán más adelante.</w:t>
+      </w:r>
+    </w:p>
+    <w:p/>
+    <w:p/>
+    <w:p>
+      <w:pPr>
+        <w:pStyle w:val="Heading3"/>
+        <w:numPr>
+          <w:ilvl w:val="2"/>
+          <w:numId w:val="2"/>
+        </w:numPr>
+        <w:spacing w:line="480" w:lineRule="auto"/>
+      </w:pPr>
+      <w:bookmarkStart w:id="88" w:name="_Toc428874350"/>
+      <w:r>
+        <w:t>Mecánicas</w:t>
+      </w:r>
+      <w:bookmarkEnd w:id="88"/>
+    </w:p>
+    <w:p>
+      <w:pPr>
+        <w:rPr>
+          <w:b/>
+          <w:sz w:val="28"/>
+          <w:szCs w:val="28"/>
+        </w:rPr>
+      </w:pPr>
+      <w:r>
+        <w:rPr>
+          <w:b/>
+          <w:sz w:val="28"/>
+          <w:szCs w:val="28"/>
+        </w:rPr>
+        <w:t>Robots</w:t>
+      </w:r>
+    </w:p>
+    <w:p>
+      <w:pPr>
+        <w:spacing w:line="360" w:lineRule="auto"/>
+        <w:rPr>
+          <w:rFonts w:cs="Times New Roman"/>
+          <w:szCs w:val="23"/>
+        </w:rPr>
+      </w:pPr>
+      <w:r>
+        <w:rPr>
+          <w:rFonts w:cs="Times New Roman"/>
+          <w:color w:val="000000"/>
+          <w:szCs w:val="23"/>
+        </w:rPr>
+        <w:tab/>
+        <w:t>En el juego habrá cuatro jugadores que tomen el rol de robot y a cada uno se le asignará un color de forma aleatoria. Para mantener el juego balanceado contarán con un campo de visión limitado y una velocidad inferior a la del humano, siendo necesario el juego en equipo para poder ganar la partida. Cada uno de ellos tendrá una habilidad especial activable que se recargará con el tiempo o al matar al humano. Los tipos de robots y sus habilidades son:</w:t>
+      </w:r>
+    </w:p>
+    <w:p>
+      <w:pPr>
+        <w:pStyle w:val="ListParagraph"/>
+        <w:numPr>
+          <w:ilvl w:val="0"/>
+          <w:numId w:val="15"/>
+        </w:numPr>
+        <w:spacing w:line="360" w:lineRule="auto"/>
+        <w:rPr>
+          <w:rFonts w:cs="Times New Roman"/>
+          <w:color w:val="000000"/>
+          <w:szCs w:val="23"/>
+        </w:rPr>
+      </w:pPr>
+      <w:r>
+        <w:rPr>
+          <w:rFonts w:cs="Times New Roman"/>
+          <w:color w:val="000000"/>
+          <w:szCs w:val="23"/>
+          <w:u w:val="single"/>
+        </w:rPr>
+        <w:lastRenderedPageBreak/>
+        <w:t>Robot rojo</w:t>
+      </w:r>
+      <w:r>
+        <w:rPr>
+          <w:rFonts w:cs="Times New Roman"/>
+          <w:color w:val="000000"/>
+          <w:szCs w:val="23"/>
+        </w:rPr>
+        <w:t>: Incrementa su velocidad de movimiento.</w:t>
+      </w:r>
+    </w:p>
+    <w:p>
+      <w:pPr>
+        <w:pStyle w:val="ListParagraph"/>
+        <w:numPr>
+          <w:ilvl w:val="0"/>
+          <w:numId w:val="15"/>
+        </w:numPr>
+        <w:spacing w:line="360" w:lineRule="auto"/>
+        <w:rPr>
+          <w:rFonts w:cs="Times New Roman"/>
+          <w:color w:val="000000"/>
+          <w:szCs w:val="23"/>
+        </w:rPr>
+      </w:pPr>
+      <w:r>
+        <w:rPr>
+          <w:rFonts w:cs="Times New Roman"/>
+          <w:color w:val="000000"/>
+          <w:szCs w:val="23"/>
+          <w:u w:val="single"/>
+        </w:rPr>
+        <w:t>Robot naranja:</w:t>
+      </w:r>
+      <w:r>
+        <w:rPr>
+          <w:rFonts w:cs="Times New Roman"/>
+          <w:color w:val="000000"/>
+          <w:szCs w:val="23"/>
+        </w:rPr>
+        <w:t xml:space="preserve"> Amplía su rango de visión.</w:t>
+      </w:r>
+    </w:p>
+    <w:p>
+      <w:pPr>
+        <w:pStyle w:val="ListParagraph"/>
+        <w:numPr>
+          <w:ilvl w:val="0"/>
+          <w:numId w:val="15"/>
+        </w:numPr>
+        <w:spacing w:line="360" w:lineRule="auto"/>
+        <w:rPr>
+          <w:rFonts w:cs="Times New Roman"/>
+          <w:color w:val="000000"/>
+          <w:szCs w:val="23"/>
+        </w:rPr>
+      </w:pPr>
+      <w:r>
+        <w:rPr>
+          <w:rFonts w:cs="Times New Roman"/>
+          <w:color w:val="000000"/>
+          <w:szCs w:val="23"/>
+          <w:u w:val="single"/>
+        </w:rPr>
+        <w:t>Robot azul</w:t>
+      </w:r>
+      <w:r>
+        <w:rPr>
+          <w:rFonts w:cs="Times New Roman"/>
+          <w:color w:val="000000"/>
+          <w:szCs w:val="23"/>
+        </w:rPr>
+        <w:t>: Crea un muro en su posición que bloquea el camino de todos los jugadores durante unos segundos.</w:t>
+      </w:r>
+    </w:p>
+    <w:p>
+      <w:pPr>
+        <w:pStyle w:val="ListParagraph"/>
+        <w:numPr>
+          <w:ilvl w:val="0"/>
+          <w:numId w:val="15"/>
+        </w:numPr>
+        <w:spacing w:line="360" w:lineRule="auto"/>
+        <w:rPr>
+          <w:rFonts w:cs="Times New Roman"/>
+          <w:color w:val="000000"/>
+          <w:szCs w:val="23"/>
+        </w:rPr>
+      </w:pPr>
+      <w:r>
+        <w:rPr>
+          <w:rFonts w:cs="Times New Roman"/>
+          <w:color w:val="000000"/>
+          <w:szCs w:val="23"/>
+          <w:u w:val="single"/>
+        </w:rPr>
+        <w:t>Robot verde</w:t>
+      </w:r>
+      <w:r>
+        <w:rPr>
+          <w:rFonts w:cs="Times New Roman"/>
+          <w:color w:val="000000"/>
+          <w:szCs w:val="23"/>
+        </w:rPr>
+        <w:t xml:space="preserve">: Deja un </w:t>
+      </w:r>
+      <w:r>
+        <w:rPr>
+          <w:rFonts w:cs="Times New Roman"/>
+          <w:color w:val="000000"/>
+          <w:szCs w:val="23"/>
+        </w:rPr>
+        <w:t>vigilante</w:t>
+      </w:r>
+      <w:r>
+        <w:rPr>
+          <w:rFonts w:cs="Times New Roman"/>
+          <w:color w:val="000000"/>
+          <w:szCs w:val="23"/>
+        </w:rPr>
+        <w:t xml:space="preserve"> en el suelo que tendrá un rango de visión de una unidad alrededor de él (3x3 casillas) y detectará al humano en cuando se acerque</w:t>
+      </w:r>
+      <w:r>
+        <w:rPr>
+          <w:rFonts w:cs="Times New Roman"/>
+          <w:color w:val="000000"/>
+          <w:szCs w:val="23"/>
+        </w:rPr>
+        <w:t>.</w:t>
+      </w:r>
+    </w:p>
+    <w:p>
+      <w:pPr>
+        <w:pStyle w:val="ListParagraph"/>
+        <w:numPr>
+          <w:ilvl w:val="0"/>
+          <w:numId w:val="15"/>
+        </w:numPr>
+        <w:spacing w:line="360" w:lineRule="auto"/>
+        <w:rPr>
+          <w:rFonts w:cs="Times New Roman"/>
+          <w:color w:val="000000"/>
+          <w:szCs w:val="23"/>
+        </w:rPr>
+      </w:pPr>
+      <w:r>
+        <w:rPr>
+          <w:rFonts w:cs="Times New Roman"/>
+          <w:color w:val="000000"/>
+          <w:szCs w:val="23"/>
+          <w:u w:val="single"/>
+        </w:rPr>
+        <w:t>Robot blanco</w:t>
+      </w:r>
+      <w:r>
+        <w:rPr>
+          <w:rFonts w:cs="Times New Roman"/>
+          <w:color w:val="000000"/>
+          <w:szCs w:val="23"/>
+        </w:rPr>
+        <w:t>: Se hace invisible durante unos pocos segundos</w:t>
+      </w:r>
+      <w:r>
+        <w:rPr>
+          <w:rFonts w:cs="Times New Roman"/>
+          <w:color w:val="000000"/>
+          <w:szCs w:val="23"/>
+        </w:rPr>
+        <w:t>, sus compañeros siguen siendo capaces de verlo</w:t>
+      </w:r>
+      <w:r>
+        <w:rPr>
+          <w:rFonts w:cs="Times New Roman"/>
+          <w:color w:val="000000"/>
+          <w:szCs w:val="23"/>
+        </w:rPr>
+        <w:t>.</w:t>
+      </w:r>
+    </w:p>
+    <w:p>
+      <w:pPr>
+        <w:pStyle w:val="ListParagraph"/>
+        <w:numPr>
+          <w:ilvl w:val="0"/>
+          <w:numId w:val="15"/>
+        </w:numPr>
+        <w:spacing w:line="360" w:lineRule="auto"/>
+        <w:rPr>
+          <w:rFonts w:cs="Times New Roman"/>
+          <w:color w:val="000000"/>
+          <w:szCs w:val="23"/>
+        </w:rPr>
+      </w:pPr>
+      <w:r>
+        <w:rPr>
+          <w:rFonts w:cs="Times New Roman"/>
+          <w:color w:val="000000"/>
+          <w:szCs w:val="23"/>
+          <w:u w:val="single"/>
+        </w:rPr>
+        <w:t>Robot morado</w:t>
+      </w:r>
+      <w:r>
+        <w:rPr>
+          <w:rFonts w:cs="Times New Roman"/>
+          <w:color w:val="000000"/>
+          <w:szCs w:val="23"/>
+        </w:rPr>
+        <w:t xml:space="preserve">: </w:t>
+      </w:r>
+      <w:r>
+        <w:rPr>
+          <w:rFonts w:cs="Times New Roman"/>
+          <w:color w:val="000000"/>
+          <w:szCs w:val="23"/>
+        </w:rPr>
+        <w:t>Se tele transporta hacia delante, pudiendo atravesar muros</w:t>
+      </w:r>
+      <w:r>
+        <w:rPr>
+          <w:rFonts w:cs="Times New Roman"/>
+          <w:color w:val="000000"/>
+          <w:szCs w:val="23"/>
+        </w:rPr>
+        <w:t>.</w:t>
+      </w:r>
+    </w:p>
+    <w:p>
+      <w:pPr>
+        <w:spacing w:line="360" w:lineRule="auto"/>
+        <w:rPr>
+          <w:rFonts w:cs="Times New Roman"/>
+          <w:szCs w:val="23"/>
+        </w:rPr>
+      </w:pPr>
+      <w:r>
+        <w:rPr>
+          <w:rFonts w:cs="Times New Roman"/>
+          <w:color w:val="000000"/>
+          <w:szCs w:val="23"/>
+        </w:rPr>
+        <w:tab/>
+      </w:r>
+      <w:r>
+        <w:rPr>
+          <w:rFonts w:cs="Times New Roman"/>
+          <w:color w:val="000000"/>
+          <w:szCs w:val="23"/>
+        </w:rPr>
+        <w:t>Cuando un robot muere reaparecerá en su base tras haber pasado unos segundos</w:t>
+      </w:r>
+      <w:r>
+        <w:rPr>
+          <w:rFonts w:cs="Times New Roman"/>
+          <w:color w:val="000000"/>
+          <w:szCs w:val="23"/>
+        </w:rPr>
+        <w:t>.</w:t>
+      </w:r>
+    </w:p>
+    <w:p>
+      <w:pPr>
+        <w:spacing w:line="360" w:lineRule="auto"/>
+        <w:rPr>
+          <w:rFonts w:cs="Times New Roman"/>
+          <w:szCs w:val="23"/>
+        </w:rPr>
+      </w:pPr>
+    </w:p>
+    <w:p>
+      <w:pPr>
+        <w:spacing w:line="360" w:lineRule="auto"/>
+        <w:rPr>
+          <w:rFonts w:cs="Times New Roman"/>
+          <w:szCs w:val="23"/>
+        </w:rPr>
+      </w:pPr>
+      <w:r>
+        <w:rPr>
+          <w:rFonts w:cs="Times New Roman"/>
+          <w:szCs w:val="23"/>
+        </w:rPr>
+        <w:br/>
+      </w:r>
+    </w:p>
+    <w:p>
+      <w:pPr>
+        <w:rPr>
+          <w:b/>
+          <w:sz w:val="28"/>
+          <w:szCs w:val="28"/>
+        </w:rPr>
+      </w:pPr>
+      <w:r>
+        <w:rPr>
+          <w:b/>
+          <w:sz w:val="28"/>
+          <w:szCs w:val="28"/>
+        </w:rPr>
+        <w:t>Humano</w:t>
+      </w:r>
+    </w:p>
+    <w:p>
+      <w:pPr>
+        <w:spacing w:line="360" w:lineRule="auto"/>
+        <w:rPr>
+          <w:rFonts w:cs="Times New Roman"/>
+          <w:szCs w:val="23"/>
+        </w:rPr>
+      </w:pPr>
+      <w:r>
+        <w:rPr>
+          <w:rFonts w:cs="Times New Roman"/>
+          <w:color w:val="000000"/>
+          <w:szCs w:val="23"/>
+        </w:rPr>
+        <w:tab/>
+      </w:r>
+      <w:r>
+        <w:rPr>
+          <w:rFonts w:cs="Times New Roman"/>
+          <w:color w:val="000000"/>
+          <w:szCs w:val="23"/>
+        </w:rPr>
+        <w:t>Es el jugador que se enfrentará solo contra los otros cuatro, y tendrá hasta 3 reapariciones (vidas) para completar el objetivo. Para compensar la inferioridad numérica tendrá una velocidad ligeramente superior a la de los robots y podrá ver todo el escenario. Dispone de dos modos que tendrán diferente comportamiento:</w:t>
+      </w:r>
+    </w:p>
+    <w:p>
+      <w:pPr>
+        <w:pStyle w:val="ListParagraph"/>
+        <w:numPr>
+          <w:ilvl w:val="0"/>
+          <w:numId w:val="16"/>
+        </w:numPr>
+        <w:spacing w:line="360" w:lineRule="auto"/>
+        <w:rPr>
+          <w:rFonts w:cs="Times New Roman"/>
+          <w:color w:val="000000"/>
+          <w:szCs w:val="23"/>
+        </w:rPr>
+      </w:pPr>
+      <w:r>
+        <w:rPr>
+          <w:rFonts w:cs="Times New Roman"/>
+          <w:bCs/>
+          <w:color w:val="000000"/>
+          <w:szCs w:val="23"/>
+          <w:u w:val="single"/>
+        </w:rPr>
+        <w:t>Modo normal</w:t>
+      </w:r>
+      <w:r>
+        <w:rPr>
+          <w:rFonts w:cs="Times New Roman"/>
+          <w:color w:val="000000"/>
+          <w:szCs w:val="23"/>
+        </w:rPr>
+        <w:t xml:space="preserve">: Es el estado por defecto del humano, si un robot lo toca mientras se encuentra en este estado el humano morirá, reapareciendo unos segundos después y perdiendo una vida. Al recoger cierto ítem que se encuentra por el escenario entrará en </w:t>
+      </w:r>
+      <w:r>
+        <w:rPr>
+          <w:rFonts w:cs="Times New Roman"/>
+          <w:i/>
+          <w:iCs/>
+          <w:color w:val="000000"/>
+          <w:szCs w:val="23"/>
+        </w:rPr>
+        <w:t>modo agresivo</w:t>
+      </w:r>
+      <w:r>
+        <w:rPr>
+          <w:rFonts w:cs="Times New Roman"/>
+          <w:color w:val="000000"/>
+          <w:szCs w:val="23"/>
+        </w:rPr>
+        <w:t>.</w:t>
+      </w:r>
+    </w:p>
+    <w:p>
+      <w:pPr>
+        <w:pStyle w:val="ListParagraph"/>
+        <w:numPr>
+          <w:ilvl w:val="0"/>
+          <w:numId w:val="16"/>
+        </w:numPr>
+        <w:spacing w:line="360" w:lineRule="auto"/>
+        <w:rPr>
+          <w:rFonts w:cs="Times New Roman"/>
+          <w:color w:val="000000"/>
+          <w:szCs w:val="23"/>
+        </w:rPr>
+      </w:pPr>
+      <w:r>
+        <w:rPr>
+          <w:rFonts w:cs="Times New Roman"/>
+          <w:bCs/>
+          <w:color w:val="000000"/>
+          <w:szCs w:val="23"/>
+          <w:u w:val="single"/>
+        </w:rPr>
+        <w:t>Modo agresivo</w:t>
+      </w:r>
+      <w:r>
+        <w:rPr>
+          <w:rFonts w:cs="Times New Roman"/>
+          <w:color w:val="000000"/>
+          <w:szCs w:val="23"/>
+        </w:rPr>
+        <w:t xml:space="preserve">: Mientras se encuentre en este estado el humano será capaz de destruir cualquier robot que alcance y su velocidad de movimiento se verá incrementada. Los robots serán capaces de verlo mientras esté en modo agresivo. Pasados unos segundos volverá al </w:t>
+      </w:r>
+      <w:r>
+        <w:rPr>
+          <w:rFonts w:cs="Times New Roman"/>
+          <w:i/>
+          <w:iCs/>
+          <w:color w:val="000000"/>
+          <w:szCs w:val="23"/>
+        </w:rPr>
+        <w:t>modo normal</w:t>
+      </w:r>
+      <w:r>
+        <w:rPr>
+          <w:rFonts w:cs="Times New Roman"/>
+          <w:color w:val="000000"/>
+          <w:szCs w:val="23"/>
+        </w:rPr>
+        <w:t>.</w:t>
+      </w:r>
+    </w:p>
+    <w:p>
+      <w:pPr>
+        <w:spacing w:line="360" w:lineRule="auto"/>
+        <w:rPr>
+          <w:rFonts w:cs="Times New Roman"/>
+          <w:sz w:val="24"/>
+          <w:szCs w:val="24"/>
+        </w:rPr>
+      </w:pPr>
+    </w:p>
+    <w:p/>
+    <w:p>
+      <w:pPr>
+        <w:jc w:val="left"/>
+        <w:rPr>
+          <w:rFonts w:ascii="Arial" w:eastAsiaTheme="majorEastAsia" w:hAnsi="Arial" w:cstheme="majorBidi"/>
+          <w:bCs/>
+          <w:sz w:val="30"/>
+          <w:szCs w:val="28"/>
+        </w:rPr>
+      </w:pPr>
+      <w:r>
+        <w:tab/>
+      </w:r>
+      <w:r>
+        <w:br w:type="page"/>
       </w:r>
     </w:p>
     <w:p>
@@ -9355,7 +10088,7 @@
         </w:numPr>
         <w:spacing w:line="480" w:lineRule="auto"/>
       </w:pPr>
-      <w:bookmarkStart w:id="82" w:name="_Toc428872871"/>
+      <w:bookmarkStart w:id="89" w:name="_Toc428874351"/>
       <w:r>
         <w:lastRenderedPageBreak/>
         <w:t>Creación</w:t>
@@ -9363,7 +10096,7 @@
       <w:r>
         <w:t xml:space="preserve"> de escenarios</w:t>
       </w:r>
-      <w:bookmarkEnd w:id="82"/>
+      <w:bookmarkEnd w:id="89"/>
     </w:p>
     <w:p>
       <w:pPr>
@@ -9480,7 +10213,7 @@
           <w:szCs w:val="28"/>
         </w:rPr>
         <w:drawing>
-          <wp:inline distT="0" distB="0" distL="0" distR="0" wp14:anchorId="3A522CFB" wp14:editId="7D946BD3">
+          <wp:inline distT="0" distB="0" distL="0" distR="0" wp14:anchorId="4E464B2B" wp14:editId="79BE9FA9">
             <wp:extent cx="4970036" cy="2837111"/>
             <wp:effectExtent l="0" t="0" r="2540" b="1905"/>
             <wp:docPr id="9" name="Picture 9"/>
@@ -9533,11 +10266,11 @@
           <w:szCs w:val="28"/>
         </w:rPr>
       </w:pPr>
-      <w:bookmarkStart w:id="83" w:name="_Toc428632416"/>
-      <w:bookmarkStart w:id="84" w:name="_Toc428726509"/>
-      <w:bookmarkStart w:id="85" w:name="_Toc428748345"/>
-      <w:bookmarkStart w:id="86" w:name="_Toc428863163"/>
-      <w:bookmarkStart w:id="87" w:name="_Toc428872896"/>
+      <w:bookmarkStart w:id="90" w:name="_Toc428632416"/>
+      <w:bookmarkStart w:id="91" w:name="_Toc428726509"/>
+      <w:bookmarkStart w:id="92" w:name="_Toc428748345"/>
+      <w:bookmarkStart w:id="93" w:name="_Toc428863163"/>
+      <w:bookmarkStart w:id="94" w:name="_Toc428872896"/>
       <w:r>
         <w:t xml:space="preserve">Figura </w:t>
       </w:r>
@@ -9552,11 +10285,11 @@
       <w:r>
         <w:t>: Editando el escenario con GIMP</w:t>
       </w:r>
-      <w:bookmarkEnd w:id="83"/>
-      <w:bookmarkEnd w:id="84"/>
-      <w:bookmarkEnd w:id="85"/>
-      <w:bookmarkEnd w:id="86"/>
-      <w:bookmarkEnd w:id="87"/>
+      <w:bookmarkEnd w:id="90"/>
+      <w:bookmarkEnd w:id="91"/>
+      <w:bookmarkEnd w:id="92"/>
+      <w:bookmarkEnd w:id="93"/>
+      <w:bookmarkEnd w:id="94"/>
     </w:p>
     <w:p>
       <w:pPr>
@@ -9948,7 +10681,7 @@
           <w:noProof/>
         </w:rPr>
         <w:drawing>
-          <wp:inline distT="0" distB="0" distL="0" distR="0" wp14:anchorId="41F98B44" wp14:editId="1D609515">
+          <wp:inline distT="0" distB="0" distL="0" distR="0" wp14:anchorId="21001DF1" wp14:editId="1C8970A8">
             <wp:extent cx="3831987" cy="2982036"/>
             <wp:effectExtent l="0" t="0" r="0" b="8890"/>
             <wp:docPr id="10" name="Picture 10"/>
@@ -9995,11 +10728,11 @@
         <w:pStyle w:val="Caption"/>
         <w:jc w:val="center"/>
       </w:pPr>
-      <w:bookmarkStart w:id="88" w:name="_Toc428632417"/>
-      <w:bookmarkStart w:id="89" w:name="_Toc428726510"/>
-      <w:bookmarkStart w:id="90" w:name="_Toc428748346"/>
-      <w:bookmarkStart w:id="91" w:name="_Toc428863164"/>
-      <w:bookmarkStart w:id="92" w:name="_Toc428872897"/>
+      <w:bookmarkStart w:id="95" w:name="_Toc428632417"/>
+      <w:bookmarkStart w:id="96" w:name="_Toc428726510"/>
+      <w:bookmarkStart w:id="97" w:name="_Toc428748346"/>
+      <w:bookmarkStart w:id="98" w:name="_Toc428863164"/>
+      <w:bookmarkStart w:id="99" w:name="_Toc428872897"/>
       <w:r>
         <w:t xml:space="preserve">Figura </w:t>
       </w:r>
@@ -10014,11 +10747,11 @@
       <w:r>
         <w:t>: Escenario creado instanciando cubos</w:t>
       </w:r>
-      <w:bookmarkEnd w:id="88"/>
-      <w:bookmarkEnd w:id="89"/>
-      <w:bookmarkEnd w:id="90"/>
-      <w:bookmarkEnd w:id="91"/>
-      <w:bookmarkEnd w:id="92"/>
+      <w:bookmarkEnd w:id="95"/>
+      <w:bookmarkEnd w:id="96"/>
+      <w:bookmarkEnd w:id="97"/>
+      <w:bookmarkEnd w:id="98"/>
+      <w:bookmarkEnd w:id="99"/>
     </w:p>
     <w:p>
       <w:pPr>
@@ -10231,7 +10964,7 @@
           <w:noProof/>
         </w:rPr>
         <w:drawing>
-          <wp:inline distT="0" distB="0" distL="0" distR="0" wp14:anchorId="1D441741" wp14:editId="583CDD2C">
+          <wp:inline distT="0" distB="0" distL="0" distR="0" wp14:anchorId="5FB3A928" wp14:editId="0A6D525B">
             <wp:extent cx="4692082" cy="2358497"/>
             <wp:effectExtent l="0" t="0" r="0" b="3810"/>
             <wp:docPr id="12" name="Picture 12"/>
@@ -10278,11 +11011,11 @@
         <w:pStyle w:val="Caption"/>
         <w:jc w:val="center"/>
       </w:pPr>
-      <w:bookmarkStart w:id="93" w:name="_Toc428632418"/>
-      <w:bookmarkStart w:id="94" w:name="_Toc428726511"/>
-      <w:bookmarkStart w:id="95" w:name="_Toc428748347"/>
-      <w:bookmarkStart w:id="96" w:name="_Toc428863165"/>
-      <w:bookmarkStart w:id="97" w:name="_Toc428872898"/>
+      <w:bookmarkStart w:id="100" w:name="_Toc428632418"/>
+      <w:bookmarkStart w:id="101" w:name="_Toc428726511"/>
+      <w:bookmarkStart w:id="102" w:name="_Toc428748347"/>
+      <w:bookmarkStart w:id="103" w:name="_Toc428863165"/>
+      <w:bookmarkStart w:id="104" w:name="_Toc428872898"/>
       <w:r>
         <w:t xml:space="preserve">Figura </w:t>
       </w:r>
@@ -10297,11 +11030,11 @@
       <w:r>
         <w:t>: Muro con caras interiores</w:t>
       </w:r>
-      <w:bookmarkEnd w:id="93"/>
-      <w:bookmarkEnd w:id="94"/>
-      <w:bookmarkEnd w:id="95"/>
-      <w:bookmarkEnd w:id="96"/>
-      <w:bookmarkEnd w:id="97"/>
+      <w:bookmarkEnd w:id="100"/>
+      <w:bookmarkEnd w:id="101"/>
+      <w:bookmarkEnd w:id="102"/>
+      <w:bookmarkEnd w:id="103"/>
+      <w:bookmarkEnd w:id="104"/>
     </w:p>
     <w:p>
       <w:pPr>
@@ -10417,7 +11150,7 @@
           <w:noProof/>
         </w:rPr>
         <w:drawing>
-          <wp:inline distT="0" distB="0" distL="0" distR="0" wp14:anchorId="31FDC28B" wp14:editId="6F1D1500">
+          <wp:inline distT="0" distB="0" distL="0" distR="0" wp14:anchorId="1EFD12FA" wp14:editId="6DCDB0D9">
             <wp:extent cx="3643534" cy="1821976"/>
             <wp:effectExtent l="0" t="0" r="0" b="6985"/>
             <wp:docPr id="11" name="Picture 11"/>
@@ -10464,11 +11197,11 @@
         <w:pStyle w:val="Caption"/>
         <w:jc w:val="center"/>
       </w:pPr>
-      <w:bookmarkStart w:id="98" w:name="_Toc428632419"/>
-      <w:bookmarkStart w:id="99" w:name="_Toc428726512"/>
-      <w:bookmarkStart w:id="100" w:name="_Toc428748348"/>
-      <w:bookmarkStart w:id="101" w:name="_Toc428863166"/>
-      <w:bookmarkStart w:id="102" w:name="_Toc428872899"/>
+      <w:bookmarkStart w:id="105" w:name="_Toc428632419"/>
+      <w:bookmarkStart w:id="106" w:name="_Toc428726512"/>
+      <w:bookmarkStart w:id="107" w:name="_Toc428748348"/>
+      <w:bookmarkStart w:id="108" w:name="_Toc428863166"/>
+      <w:bookmarkStart w:id="109" w:name="_Toc428872899"/>
       <w:r>
         <w:t xml:space="preserve">Figura </w:t>
       </w:r>
@@ -10490,11 +11223,11 @@
       <w:r>
         <w:t>pacman</w:t>
       </w:r>
-      <w:bookmarkEnd w:id="98"/>
-      <w:bookmarkEnd w:id="99"/>
-      <w:bookmarkEnd w:id="100"/>
-      <w:bookmarkEnd w:id="101"/>
-      <w:bookmarkEnd w:id="102"/>
+      <w:bookmarkEnd w:id="105"/>
+      <w:bookmarkEnd w:id="106"/>
+      <w:bookmarkEnd w:id="107"/>
+      <w:bookmarkEnd w:id="108"/>
+      <w:bookmarkEnd w:id="109"/>
       <w:proofErr w:type="spellEnd"/>
     </w:p>
     <w:p>
@@ -10620,7 +11353,7 @@
           <w:noProof/>
         </w:rPr>
         <w:drawing>
-          <wp:inline distT="0" distB="0" distL="0" distR="0" wp14:anchorId="49BB9E48" wp14:editId="3DB3FE9B">
+          <wp:inline distT="0" distB="0" distL="0" distR="0" wp14:anchorId="07065F3C" wp14:editId="1A803194">
             <wp:extent cx="5418161" cy="2465211"/>
             <wp:effectExtent l="0" t="0" r="0" b="0"/>
             <wp:docPr id="13" name="Picture 13"/>
@@ -10667,11 +11400,11 @@
         <w:pStyle w:val="Caption"/>
         <w:jc w:val="center"/>
       </w:pPr>
-      <w:bookmarkStart w:id="103" w:name="_Toc428632420"/>
-      <w:bookmarkStart w:id="104" w:name="_Toc428726513"/>
-      <w:bookmarkStart w:id="105" w:name="_Toc428748349"/>
-      <w:bookmarkStart w:id="106" w:name="_Toc428863167"/>
-      <w:bookmarkStart w:id="107" w:name="_Toc428872900"/>
+      <w:bookmarkStart w:id="110" w:name="_Toc428632420"/>
+      <w:bookmarkStart w:id="111" w:name="_Toc428726513"/>
+      <w:bookmarkStart w:id="112" w:name="_Toc428748349"/>
+      <w:bookmarkStart w:id="113" w:name="_Toc428863167"/>
+      <w:bookmarkStart w:id="114" w:name="_Toc428872900"/>
       <w:r>
         <w:t xml:space="preserve">Figura </w:t>
       </w:r>
@@ -10689,11 +11422,11 @@
       <w:r>
         <w:t>De izquierda a derecha: Techo, pared, esquina y rincón.</w:t>
       </w:r>
-      <w:bookmarkEnd w:id="103"/>
-      <w:bookmarkEnd w:id="104"/>
-      <w:bookmarkEnd w:id="105"/>
-      <w:bookmarkEnd w:id="106"/>
-      <w:bookmarkEnd w:id="107"/>
+      <w:bookmarkEnd w:id="110"/>
+      <w:bookmarkEnd w:id="111"/>
+      <w:bookmarkEnd w:id="112"/>
+      <w:bookmarkEnd w:id="113"/>
+      <w:bookmarkEnd w:id="114"/>
       <w:r>
         <w:tab/>
       </w:r>
@@ -11062,7 +11795,7 @@
         <mc:AlternateContent>
           <mc:Choice Requires="wps">
             <w:drawing>
-              <wp:anchor distT="0" distB="0" distL="114300" distR="114300" simplePos="0" relativeHeight="251665408" behindDoc="0" locked="0" layoutInCell="1" allowOverlap="1" wp14:anchorId="3D3B60F7" wp14:editId="2A03C9B6">
+              <wp:anchor distT="0" distB="0" distL="114300" distR="114300" simplePos="0" relativeHeight="251665408" behindDoc="0" locked="0" layoutInCell="1" allowOverlap="1" wp14:anchorId="42FAB7C2" wp14:editId="276861C6">
                 <wp:simplePos x="0" y="0"/>
                 <wp:positionH relativeFrom="column">
                   <wp:posOffset>154899</wp:posOffset>
@@ -11203,7 +11936,7 @@
         <mc:AlternateContent>
           <mc:Choice Requires="wps">
             <w:drawing>
-              <wp:anchor distT="0" distB="0" distL="114300" distR="114300" simplePos="0" relativeHeight="251667456" behindDoc="0" locked="0" layoutInCell="1" allowOverlap="1" wp14:anchorId="6E5E06C2" wp14:editId="283630CC">
+              <wp:anchor distT="0" distB="0" distL="114300" distR="114300" simplePos="0" relativeHeight="251667456" behindDoc="0" locked="0" layoutInCell="1" allowOverlap="1" wp14:anchorId="6A7BA9AA" wp14:editId="2528DC90">
                 <wp:simplePos x="0" y="0"/>
                 <wp:positionH relativeFrom="column">
                   <wp:posOffset>618036</wp:posOffset>
@@ -11342,7 +12075,7 @@
         <mc:AlternateContent>
           <mc:Choice Requires="wps">
             <w:drawing>
-              <wp:anchor distT="0" distB="0" distL="114300" distR="114300" simplePos="0" relativeHeight="251669504" behindDoc="0" locked="0" layoutInCell="1" allowOverlap="1" wp14:anchorId="41FAC060" wp14:editId="4BB2FA8A">
+              <wp:anchor distT="0" distB="0" distL="114300" distR="114300" simplePos="0" relativeHeight="251669504" behindDoc="0" locked="0" layoutInCell="1" allowOverlap="1" wp14:anchorId="2BA2592E" wp14:editId="0E43FD86">
                 <wp:simplePos x="0" y="0"/>
                 <wp:positionH relativeFrom="column">
                   <wp:posOffset>1009922</wp:posOffset>
@@ -11527,7 +12260,7 @@
         <mc:AlternateContent>
           <mc:Choice Requires="wps">
             <w:drawing>
-              <wp:anchor distT="0" distB="0" distL="114300" distR="114300" simplePos="0" relativeHeight="251671552" behindDoc="0" locked="0" layoutInCell="1" allowOverlap="1" wp14:anchorId="2C426DE7" wp14:editId="0B7F14BB">
+              <wp:anchor distT="0" distB="0" distL="114300" distR="114300" simplePos="0" relativeHeight="251671552" behindDoc="0" locked="0" layoutInCell="1" allowOverlap="1" wp14:anchorId="6161BFEA" wp14:editId="7E0C63B9">
                 <wp:simplePos x="0" y="0"/>
                 <wp:positionH relativeFrom="column">
                   <wp:posOffset>1431053</wp:posOffset>
@@ -11749,7 +12482,7 @@
         <mc:AlternateContent>
           <mc:Choice Requires="wps">
             <w:drawing>
-              <wp:anchor distT="0" distB="0" distL="114300" distR="114300" simplePos="0" relativeHeight="251673600" behindDoc="0" locked="0" layoutInCell="1" allowOverlap="1" wp14:anchorId="254B0D4C" wp14:editId="4B49DB66">
+              <wp:anchor distT="0" distB="0" distL="114300" distR="114300" simplePos="0" relativeHeight="251673600" behindDoc="0" locked="0" layoutInCell="1" allowOverlap="1" wp14:anchorId="3C5AA9BE" wp14:editId="7D2EA953">
                 <wp:simplePos x="0" y="0"/>
                 <wp:positionH relativeFrom="column">
                   <wp:posOffset>1428750</wp:posOffset>
@@ -11988,7 +12721,7 @@
         <mc:AlternateContent>
           <mc:Choice Requires="wps">
             <w:drawing>
-              <wp:anchor distT="0" distB="0" distL="114300" distR="114300" simplePos="0" relativeHeight="251675648" behindDoc="0" locked="0" layoutInCell="1" allowOverlap="1" wp14:anchorId="6B72BA22" wp14:editId="2B5BA1A4">
+              <wp:anchor distT="0" distB="0" distL="114300" distR="114300" simplePos="0" relativeHeight="251675648" behindDoc="0" locked="0" layoutInCell="1" allowOverlap="1" wp14:anchorId="0222C40D" wp14:editId="0AC7D39C">
                 <wp:simplePos x="0" y="0"/>
                 <wp:positionH relativeFrom="column">
                   <wp:posOffset>1424305</wp:posOffset>
@@ -12181,7 +12914,7 @@
         <mc:AlternateContent>
           <mc:Choice Requires="wps">
             <w:drawing>
-              <wp:anchor distT="0" distB="0" distL="114300" distR="114300" simplePos="0" relativeHeight="251677696" behindDoc="0" locked="0" layoutInCell="1" allowOverlap="1" wp14:anchorId="7554CAA5" wp14:editId="50EF1360">
+              <wp:anchor distT="0" distB="0" distL="114300" distR="114300" simplePos="0" relativeHeight="251677696" behindDoc="0" locked="0" layoutInCell="1" allowOverlap="1" wp14:anchorId="2F0DB395" wp14:editId="3BAF3688">
                 <wp:simplePos x="0" y="0"/>
                 <wp:positionH relativeFrom="column">
                   <wp:posOffset>1433195</wp:posOffset>
@@ -12545,7 +13278,7 @@
           <w:noProof/>
         </w:rPr>
         <w:drawing>
-          <wp:inline distT="0" distB="0" distL="0" distR="0" wp14:anchorId="7EC7383E" wp14:editId="3BC591B8">
+          <wp:inline distT="0" distB="0" distL="0" distR="0" wp14:anchorId="4BCBE113" wp14:editId="67867A14">
             <wp:extent cx="9525" cy="9525"/>
             <wp:effectExtent l="0" t="0" r="0" b="0"/>
             <wp:docPr id="19" name="Picture 19"/>
@@ -12586,11 +13319,11 @@
         <w:pStyle w:val="Caption"/>
         <w:jc w:val="center"/>
       </w:pPr>
-      <w:bookmarkStart w:id="108" w:name="_Toc428632421"/>
-      <w:bookmarkStart w:id="109" w:name="_Toc428726514"/>
-      <w:bookmarkStart w:id="110" w:name="_Toc428748350"/>
-      <w:bookmarkStart w:id="111" w:name="_Toc428863168"/>
-      <w:bookmarkStart w:id="112" w:name="_Toc428872901"/>
+      <w:bookmarkStart w:id="115" w:name="_Toc428632421"/>
+      <w:bookmarkStart w:id="116" w:name="_Toc428726514"/>
+      <w:bookmarkStart w:id="117" w:name="_Toc428748350"/>
+      <w:bookmarkStart w:id="118" w:name="_Toc428863168"/>
+      <w:bookmarkStart w:id="119" w:name="_Toc428872901"/>
       <w:r>
         <w:t xml:space="preserve">Figura </w:t>
       </w:r>
@@ -12605,11 +13338,11 @@
       <w:r>
         <w:t>: Pseudocódigo de la generación de mapas</w:t>
       </w:r>
-      <w:bookmarkEnd w:id="108"/>
-      <w:bookmarkEnd w:id="109"/>
-      <w:bookmarkEnd w:id="110"/>
-      <w:bookmarkEnd w:id="111"/>
-      <w:bookmarkEnd w:id="112"/>
+      <w:bookmarkEnd w:id="115"/>
+      <w:bookmarkEnd w:id="116"/>
+      <w:bookmarkEnd w:id="117"/>
+      <w:bookmarkEnd w:id="118"/>
+      <w:bookmarkEnd w:id="119"/>
     </w:p>
     <w:p>
       <w:pPr>
@@ -12629,7 +13362,7 @@
           <w:noProof/>
         </w:rPr>
         <w:drawing>
-          <wp:inline distT="0" distB="0" distL="0" distR="0" wp14:anchorId="2574089A" wp14:editId="6F7ABDBB">
+          <wp:inline distT="0" distB="0" distL="0" distR="0" wp14:anchorId="2D064BDA" wp14:editId="6598A3F7">
             <wp:extent cx="5138756" cy="2549786"/>
             <wp:effectExtent l="0" t="0" r="5080" b="3175"/>
             <wp:docPr id="20" name="Picture 20"/>
@@ -12676,11 +13409,11 @@
         <w:pStyle w:val="Caption"/>
         <w:jc w:val="center"/>
       </w:pPr>
-      <w:bookmarkStart w:id="113" w:name="_Toc428632422"/>
-      <w:bookmarkStart w:id="114" w:name="_Toc428726515"/>
-      <w:bookmarkStart w:id="115" w:name="_Toc428748351"/>
-      <w:bookmarkStart w:id="116" w:name="_Toc428863169"/>
-      <w:bookmarkStart w:id="117" w:name="_Toc428872902"/>
+      <w:bookmarkStart w:id="120" w:name="_Toc428632422"/>
+      <w:bookmarkStart w:id="121" w:name="_Toc428726515"/>
+      <w:bookmarkStart w:id="122" w:name="_Toc428748351"/>
+      <w:bookmarkStart w:id="123" w:name="_Toc428863169"/>
+      <w:bookmarkStart w:id="124" w:name="_Toc428872902"/>
       <w:r>
         <w:t xml:space="preserve">Figura </w:t>
       </w:r>
@@ -12704,11 +13437,11 @@
       <w:r>
         <w:t xml:space="preserve"> generado con las piezas básicas, vista ortográfica (izquierda) y en perspectiva (derecha).</w:t>
       </w:r>
-      <w:bookmarkEnd w:id="113"/>
-      <w:bookmarkEnd w:id="114"/>
-      <w:bookmarkEnd w:id="115"/>
-      <w:bookmarkEnd w:id="116"/>
-      <w:bookmarkEnd w:id="117"/>
+      <w:bookmarkEnd w:id="120"/>
+      <w:bookmarkEnd w:id="121"/>
+      <w:bookmarkEnd w:id="122"/>
+      <w:bookmarkEnd w:id="123"/>
+      <w:bookmarkEnd w:id="124"/>
     </w:p>
     <w:p>
       <w:pPr>
@@ -12752,7 +13485,7 @@
           <w:noProof/>
         </w:rPr>
         <w:drawing>
-          <wp:inline distT="0" distB="0" distL="0" distR="0" wp14:anchorId="52CD9B34" wp14:editId="34C805DD">
+          <wp:inline distT="0" distB="0" distL="0" distR="0" wp14:anchorId="2BD7164B" wp14:editId="757F13BC">
             <wp:extent cx="3724054" cy="2070755"/>
             <wp:effectExtent l="0" t="0" r="0" b="5715"/>
             <wp:docPr id="21" name="Picture 21"/>
@@ -12799,11 +13532,11 @@
         <w:pStyle w:val="Caption"/>
         <w:jc w:val="center"/>
       </w:pPr>
-      <w:bookmarkStart w:id="118" w:name="_Toc428632423"/>
-      <w:bookmarkStart w:id="119" w:name="_Toc428726516"/>
-      <w:bookmarkStart w:id="120" w:name="_Toc428748352"/>
-      <w:bookmarkStart w:id="121" w:name="_Toc428863170"/>
-      <w:bookmarkStart w:id="122" w:name="_Toc428872903"/>
+      <w:bookmarkStart w:id="125" w:name="_Toc428632423"/>
+      <w:bookmarkStart w:id="126" w:name="_Toc428726516"/>
+      <w:bookmarkStart w:id="127" w:name="_Toc428748352"/>
+      <w:bookmarkStart w:id="128" w:name="_Toc428863170"/>
+      <w:bookmarkStart w:id="129" w:name="_Toc428872903"/>
       <w:r>
         <w:t xml:space="preserve">Figura </w:t>
       </w:r>
@@ -12818,11 +13551,11 @@
       <w:r>
         <w:t>: Comparativa de tamaño entre el jugador y el escenario</w:t>
       </w:r>
-      <w:bookmarkEnd w:id="118"/>
-      <w:bookmarkEnd w:id="119"/>
-      <w:bookmarkEnd w:id="120"/>
-      <w:bookmarkEnd w:id="121"/>
-      <w:bookmarkEnd w:id="122"/>
+      <w:bookmarkEnd w:id="125"/>
+      <w:bookmarkEnd w:id="126"/>
+      <w:bookmarkEnd w:id="127"/>
+      <w:bookmarkEnd w:id="128"/>
+      <w:bookmarkEnd w:id="129"/>
     </w:p>
     <w:p>
       <w:pPr>
@@ -13040,7 +13773,7 @@
         </w:numPr>
         <w:spacing w:line="480" w:lineRule="auto"/>
       </w:pPr>
-      <w:bookmarkStart w:id="123" w:name="_Toc428872872"/>
+      <w:bookmarkStart w:id="130" w:name="_Toc428874352"/>
       <w:r>
         <w:lastRenderedPageBreak/>
         <w:t xml:space="preserve">Arquitectura </w:t>
@@ -13049,7 +13782,7 @@
       <w:r>
         <w:t>multijugador</w:t>
       </w:r>
-      <w:bookmarkEnd w:id="123"/>
+      <w:bookmarkEnd w:id="130"/>
       <w:proofErr w:type="spellEnd"/>
     </w:p>
     <w:p>
@@ -13387,11 +14120,11 @@
         </w:numPr>
         <w:spacing w:line="480" w:lineRule="auto"/>
       </w:pPr>
-      <w:bookmarkStart w:id="124" w:name="_Toc428872873"/>
+      <w:bookmarkStart w:id="131" w:name="_Toc428874353"/>
       <w:r>
         <w:t>Predicción de movimiento</w:t>
       </w:r>
-      <w:bookmarkEnd w:id="124"/>
+      <w:bookmarkEnd w:id="131"/>
     </w:p>
     <w:p>
       <w:pPr>
@@ -13714,8 +14447,8 @@
         <w:ind w:left="360"/>
         <w:jc w:val="center"/>
       </w:pPr>
-      <w:bookmarkStart w:id="125" w:name="_Toc428863171"/>
-      <w:bookmarkStart w:id="126" w:name="_Toc428872904"/>
+      <w:bookmarkStart w:id="132" w:name="_Toc428863171"/>
+      <w:bookmarkStart w:id="133" w:name="_Toc428872904"/>
       <w:r>
         <w:t xml:space="preserve">Figura </w:t>
       </w:r>
@@ -13730,8 +14463,8 @@
       <w:r>
         <w:t>: Comparativa de la predicción de movimiento</w:t>
       </w:r>
-      <w:bookmarkEnd w:id="125"/>
-      <w:bookmarkEnd w:id="126"/>
+      <w:bookmarkEnd w:id="132"/>
+      <w:bookmarkEnd w:id="133"/>
     </w:p>
     <w:p>
       <w:pPr>
@@ -13757,11 +14490,11 @@
         </w:numPr>
         <w:spacing w:line="480" w:lineRule="auto"/>
       </w:pPr>
-      <w:bookmarkStart w:id="127" w:name="_Toc428872874"/>
+      <w:bookmarkStart w:id="134" w:name="_Toc428874354"/>
       <w:r>
         <w:t>Infraestructura de servidores</w:t>
       </w:r>
-      <w:bookmarkEnd w:id="127"/>
+      <w:bookmarkEnd w:id="134"/>
     </w:p>
     <w:p>
       <w:pPr>
@@ -13931,12 +14664,12 @@
         </w:numPr>
         <w:spacing w:line="480" w:lineRule="auto"/>
       </w:pPr>
-      <w:bookmarkStart w:id="128" w:name="_Toc428872875"/>
+      <w:bookmarkStart w:id="135" w:name="_Toc428874355"/>
       <w:r>
         <w:lastRenderedPageBreak/>
         <w:t>Interacción entre cliente y servidor</w:t>
       </w:r>
-      <w:bookmarkEnd w:id="128"/>
+      <w:bookmarkEnd w:id="135"/>
     </w:p>
     <w:p>
       <w:pPr>
@@ -14245,7 +14978,7 @@
             <v:path o:extrusionok="f" gradientshapeok="t" o:connecttype="rect"/>
             <o:lock v:ext="edit" aspectratio="t"/>
           </v:shapetype>
-          <v:shape id="_x0000_i1030" type="#_x0000_t75" style="width:431.6pt;height:501.1pt">
+          <v:shape id="_x0000_i1025" type="#_x0000_t75" style="width:431.55pt;height:501.2pt">
             <v:imagedata r:id="rId26" o:title="interaccion_unirse_a_partida"/>
           </v:shape>
         </w:pict>
@@ -14256,7 +14989,7 @@
         <w:pStyle w:val="Caption"/>
         <w:jc w:val="center"/>
       </w:pPr>
-      <w:bookmarkStart w:id="129" w:name="_Toc428872905"/>
+      <w:bookmarkStart w:id="136" w:name="_Toc428872905"/>
       <w:r>
         <w:t xml:space="preserve">Figura </w:t>
       </w:r>
@@ -14271,7 +15004,7 @@
       <w:r>
         <w:t>: Diagrama de secuencia para unirse a partida</w:t>
       </w:r>
-      <w:bookmarkEnd w:id="129"/>
+      <w:bookmarkEnd w:id="136"/>
     </w:p>
     <w:p>
       <w:r>
@@ -14310,7 +15043,7 @@
       <w:r>
         <w:lastRenderedPageBreak/>
         <w:pict>
-          <v:shape id="_x0000_i1031" type="#_x0000_t75" style="width:432.85pt;height:515.65pt">
+          <v:shape id="_x0000_i1026" type="#_x0000_t75" style="width:432.95pt;height:515.7pt">
             <v:imagedata r:id="rId27" o:title="interaccion_partida"/>
           </v:shape>
         </w:pict>
@@ -14321,7 +15054,7 @@
         <w:pStyle w:val="Caption"/>
         <w:jc w:val="center"/>
       </w:pPr>
-      <w:bookmarkStart w:id="130" w:name="_Toc428872906"/>
+      <w:bookmarkStart w:id="137" w:name="_Toc428872906"/>
       <w:r>
         <w:t xml:space="preserve">Figura </w:t>
       </w:r>
@@ -14336,7 +15069,7 @@
       <w:r>
         <w:t>: Diagrama de secuencia durante la partida</w:t>
       </w:r>
-      <w:bookmarkEnd w:id="130"/>
+      <w:bookmarkEnd w:id="137"/>
     </w:p>
     <w:p>
       <w:pPr>
@@ -14378,12 +15111,12 @@
         </w:numPr>
         <w:spacing w:line="480" w:lineRule="auto"/>
       </w:pPr>
-      <w:bookmarkStart w:id="131" w:name="_Toc428872876"/>
+      <w:bookmarkStart w:id="138" w:name="_Toc428874356"/>
       <w:r>
         <w:lastRenderedPageBreak/>
         <w:t>Empaquetado y optimización</w:t>
       </w:r>
-      <w:bookmarkEnd w:id="131"/>
+      <w:bookmarkEnd w:id="138"/>
     </w:p>
     <w:p>
       <w:pPr>
@@ -14646,7 +15379,7 @@
           <w:noProof/>
         </w:rPr>
         <w:drawing>
-          <wp:inline distT="0" distB="0" distL="0" distR="0" wp14:anchorId="1EAC1BFC" wp14:editId="4BBA6591">
+          <wp:inline distT="0" distB="0" distL="0" distR="0" wp14:anchorId="272500FE" wp14:editId="51A3E71D">
             <wp:extent cx="4531581" cy="1652592"/>
             <wp:effectExtent l="0" t="0" r="2540" b="5080"/>
             <wp:docPr id="41" name="Picture 41"/>
@@ -14693,8 +15426,8 @@
         <w:pStyle w:val="Caption"/>
         <w:jc w:val="center"/>
       </w:pPr>
-      <w:bookmarkStart w:id="132" w:name="_Toc428863172"/>
-      <w:bookmarkStart w:id="133" w:name="_Toc428872907"/>
+      <w:bookmarkStart w:id="139" w:name="_Toc428863172"/>
+      <w:bookmarkStart w:id="140" w:name="_Toc428872907"/>
       <w:r>
         <w:t xml:space="preserve">Figura </w:t>
       </w:r>
@@ -14713,8 +15446,8 @@
       <w:r>
         <w:t>coordendas</w:t>
       </w:r>
-      <w:bookmarkEnd w:id="132"/>
-      <w:bookmarkEnd w:id="133"/>
+      <w:bookmarkEnd w:id="139"/>
+      <w:bookmarkEnd w:id="140"/>
       <w:proofErr w:type="spellEnd"/>
     </w:p>
     <w:p>
@@ -15108,8 +15841,8 @@
           <w:szCs w:val="28"/>
         </w:rPr>
       </w:pPr>
-      <w:bookmarkStart w:id="134" w:name="_Toc428863173"/>
-      <w:bookmarkStart w:id="135" w:name="_Toc428872908"/>
+      <w:bookmarkStart w:id="141" w:name="_Toc428863173"/>
+      <w:bookmarkStart w:id="142" w:name="_Toc428872908"/>
       <w:r>
         <w:t xml:space="preserve">Figura </w:t>
       </w:r>
@@ -15124,8 +15857,8 @@
       <w:r>
         <w:t>: Pseudocódigo del empaquetado de coordenadas</w:t>
       </w:r>
-      <w:bookmarkEnd w:id="134"/>
-      <w:bookmarkEnd w:id="135"/>
+      <w:bookmarkEnd w:id="141"/>
+      <w:bookmarkEnd w:id="142"/>
     </w:p>
     <w:p>
       <w:pPr>
@@ -15697,8 +16430,8 @@
         <w:pStyle w:val="Caption"/>
         <w:jc w:val="center"/>
       </w:pPr>
-      <w:bookmarkStart w:id="136" w:name="_Toc428863174"/>
-      <w:bookmarkStart w:id="137" w:name="_Toc428872909"/>
+      <w:bookmarkStart w:id="143" w:name="_Toc428863174"/>
+      <w:bookmarkStart w:id="144" w:name="_Toc428872909"/>
       <w:r>
         <w:t xml:space="preserve">Figura </w:t>
       </w:r>
@@ -15719,8 +16452,8 @@
       <w:r>
         <w:t xml:space="preserve"> de coordenadas</w:t>
       </w:r>
-      <w:bookmarkEnd w:id="136"/>
-      <w:bookmarkEnd w:id="137"/>
+      <w:bookmarkEnd w:id="143"/>
+      <w:bookmarkEnd w:id="144"/>
     </w:p>
     <w:p/>
     <w:p>
@@ -15747,12 +16480,12 @@
         </w:numPr>
         <w:spacing w:line="480" w:lineRule="auto"/>
       </w:pPr>
-      <w:bookmarkStart w:id="138" w:name="_Toc428872877"/>
+      <w:bookmarkStart w:id="145" w:name="_Toc428874357"/>
       <w:r>
         <w:lastRenderedPageBreak/>
         <w:t>Inteligencia Artificial</w:t>
       </w:r>
-      <w:bookmarkEnd w:id="138"/>
+      <w:bookmarkEnd w:id="145"/>
     </w:p>
     <w:p>
       <w:pPr>
@@ -15862,12 +16595,12 @@
         </w:numPr>
         <w:spacing w:line="480" w:lineRule="auto"/>
       </w:pPr>
-      <w:bookmarkStart w:id="139" w:name="_Toc428872878"/>
+      <w:bookmarkStart w:id="146" w:name="_Toc428874358"/>
       <w:proofErr w:type="spellStart"/>
       <w:r>
         <w:t>Pathfinding</w:t>
       </w:r>
-      <w:bookmarkEnd w:id="139"/>
+      <w:bookmarkEnd w:id="146"/>
       <w:proofErr w:type="spellEnd"/>
     </w:p>
     <w:p>
@@ -16443,7 +17176,7 @@
         <mc:AlternateContent>
           <mc:Choice Requires="wps">
             <w:drawing>
-              <wp:anchor distT="0" distB="0" distL="114300" distR="114300" simplePos="0" relativeHeight="251679744" behindDoc="0" locked="0" layoutInCell="1" allowOverlap="1" wp14:anchorId="48D74F68" wp14:editId="070E198F">
+              <wp:anchor distT="0" distB="0" distL="114300" distR="114300" simplePos="0" relativeHeight="251679744" behindDoc="0" locked="0" layoutInCell="1" allowOverlap="1" wp14:anchorId="17E63162" wp14:editId="75013B04">
                 <wp:simplePos x="0" y="0"/>
                 <wp:positionH relativeFrom="column">
                   <wp:posOffset>250522</wp:posOffset>
@@ -16737,7 +17470,7 @@
         <mc:AlternateContent>
           <mc:Choice Requires="wps">
             <w:drawing>
-              <wp:anchor distT="0" distB="0" distL="114300" distR="114300" simplePos="0" relativeHeight="251681792" behindDoc="0" locked="0" layoutInCell="1" allowOverlap="1" wp14:anchorId="42F72F15" wp14:editId="1FD611F2">
+              <wp:anchor distT="0" distB="0" distL="114300" distR="114300" simplePos="0" relativeHeight="251681792" behindDoc="0" locked="0" layoutInCell="1" allowOverlap="1" wp14:anchorId="4B41EE0E" wp14:editId="3B56749D">
                 <wp:simplePos x="0" y="0"/>
                 <wp:positionH relativeFrom="column">
                   <wp:posOffset>625835</wp:posOffset>
@@ -16883,7 +17616,7 @@
         <mc:AlternateContent>
           <mc:Choice Requires="wps">
             <w:drawing>
-              <wp:anchor distT="0" distB="0" distL="114300" distR="114300" simplePos="0" relativeHeight="251683840" behindDoc="0" locked="0" layoutInCell="1" allowOverlap="1" wp14:anchorId="727B382B" wp14:editId="7C26BFDB">
+              <wp:anchor distT="0" distB="0" distL="114300" distR="114300" simplePos="0" relativeHeight="251683840" behindDoc="0" locked="0" layoutInCell="1" allowOverlap="1" wp14:anchorId="7EC48997" wp14:editId="54DF6EE6">
                 <wp:simplePos x="0" y="0"/>
                 <wp:positionH relativeFrom="column">
                   <wp:posOffset>987501</wp:posOffset>
@@ -17150,7 +17883,7 @@
         <mc:AlternateContent>
           <mc:Choice Requires="wps">
             <w:drawing>
-              <wp:anchor distT="0" distB="0" distL="114300" distR="114300" simplePos="0" relativeHeight="251685888" behindDoc="0" locked="0" layoutInCell="1" allowOverlap="1" wp14:anchorId="759B2686" wp14:editId="5C21C728">
+              <wp:anchor distT="0" distB="0" distL="114300" distR="114300" simplePos="0" relativeHeight="251685888" behindDoc="0" locked="0" layoutInCell="1" allowOverlap="1" wp14:anchorId="1AAE4FF0" wp14:editId="2C3D709F">
                 <wp:simplePos x="0" y="0"/>
                 <wp:positionH relativeFrom="column">
                   <wp:posOffset>987501</wp:posOffset>
@@ -17296,7 +18029,7 @@
         <mc:AlternateContent>
           <mc:Choice Requires="wps">
             <w:drawing>
-              <wp:anchor distT="0" distB="0" distL="114300" distR="114300" simplePos="0" relativeHeight="251687936" behindDoc="0" locked="0" layoutInCell="1" allowOverlap="1" wp14:anchorId="16E239B4" wp14:editId="7FCC5EA4">
+              <wp:anchor distT="0" distB="0" distL="114300" distR="114300" simplePos="0" relativeHeight="251687936" behindDoc="0" locked="0" layoutInCell="1" allowOverlap="1" wp14:anchorId="4C1653B6" wp14:editId="0F963FB1">
                 <wp:simplePos x="0" y="0"/>
                 <wp:positionH relativeFrom="column">
                   <wp:posOffset>1445099</wp:posOffset>
@@ -17676,7 +18409,7 @@
         <mc:AlternateContent>
           <mc:Choice Requires="wps">
             <w:drawing>
-              <wp:anchor distT="0" distB="0" distL="114300" distR="114300" simplePos="0" relativeHeight="251689984" behindDoc="0" locked="0" layoutInCell="1" allowOverlap="1" wp14:anchorId="5E57B8E1" wp14:editId="665C80F4">
+              <wp:anchor distT="0" distB="0" distL="114300" distR="114300" simplePos="0" relativeHeight="251689984" behindDoc="0" locked="0" layoutInCell="1" allowOverlap="1" wp14:anchorId="12162339" wp14:editId="765204D7">
                 <wp:simplePos x="0" y="0"/>
                 <wp:positionH relativeFrom="column">
                   <wp:posOffset>1444625</wp:posOffset>
@@ -18017,7 +18750,7 @@
           <w:noProof/>
         </w:rPr>
         <w:drawing>
-          <wp:inline distT="0" distB="0" distL="0" distR="0" wp14:anchorId="05CBFC17" wp14:editId="7D92C3F6">
+          <wp:inline distT="0" distB="0" distL="0" distR="0" wp14:anchorId="4390A2B8" wp14:editId="1EBF3501">
             <wp:extent cx="9525" cy="9525"/>
             <wp:effectExtent l="0" t="0" r="0" b="0"/>
             <wp:docPr id="42" name="Picture 42"/>
@@ -18058,9 +18791,9 @@
         <w:pStyle w:val="Caption"/>
         <w:jc w:val="center"/>
       </w:pPr>
-      <w:bookmarkStart w:id="140" w:name="_Toc428748353"/>
-      <w:bookmarkStart w:id="141" w:name="_Toc428863175"/>
-      <w:bookmarkStart w:id="142" w:name="_Toc428872910"/>
+      <w:bookmarkStart w:id="147" w:name="_Toc428748353"/>
+      <w:bookmarkStart w:id="148" w:name="_Toc428863175"/>
+      <w:bookmarkStart w:id="149" w:name="_Toc428872910"/>
       <w:r>
         <w:t xml:space="preserve">Figura </w:t>
       </w:r>
@@ -18075,9 +18808,9 @@
       <w:r>
         <w:t>: Pseudocódigo del A*</w:t>
       </w:r>
-      <w:bookmarkEnd w:id="140"/>
-      <w:bookmarkEnd w:id="141"/>
-      <w:bookmarkEnd w:id="142"/>
+      <w:bookmarkEnd w:id="147"/>
+      <w:bookmarkEnd w:id="148"/>
+      <w:bookmarkEnd w:id="149"/>
     </w:p>
     <w:p>
       <w:pPr>
@@ -18144,7 +18877,7 @@
       </w:pPr>
       <w:r>
         <w:pict>
-          <v:shape id="_x0000_i1025" type="#_x0000_t75" style="width:271.35pt;height:15pt">
+          <v:shape id="_x0000_i1027" type="#_x0000_t75" style="width:271.15pt;height:14.95pt">
             <v:imagedata r:id="rId29" o:title="manhattan"/>
           </v:shape>
         </w:pict>
@@ -18249,7 +18982,7 @@
           <w:i/>
         </w:rPr>
         <w:pict>
-          <v:shape id="_x0000_i1026" type="#_x0000_t75" style="width:370.4pt;height:15pt">
+          <v:shape id="_x0000_i1028" type="#_x0000_t75" style="width:370.3pt;height:14.95pt">
             <v:imagedata r:id="rId30" o:title="gif"/>
           </v:shape>
         </w:pict>
@@ -18266,7 +18999,7 @@
           <w:noProof/>
         </w:rPr>
         <w:drawing>
-          <wp:inline distT="0" distB="0" distL="0" distR="0" wp14:anchorId="0274AAC2" wp14:editId="50C787A7">
+          <wp:inline distT="0" distB="0" distL="0" distR="0" wp14:anchorId="286117C5" wp14:editId="2FD9A115">
             <wp:extent cx="4708525" cy="191135"/>
             <wp:effectExtent l="0" t="0" r="0" b="0"/>
             <wp:docPr id="43" name="Picture 43" descr="C:\Users\Constantino\AppData\Local\Microsoft\Windows\INetCache\Content.Word\gif (1).gif"/>
@@ -18411,7 +19144,7 @@
         </w:numPr>
         <w:spacing w:line="480" w:lineRule="auto"/>
       </w:pPr>
-      <w:bookmarkStart w:id="143" w:name="_Toc428872879"/>
+      <w:bookmarkStart w:id="150" w:name="_Toc428874359"/>
       <w:r>
         <w:lastRenderedPageBreak/>
         <w:t>Máquina</w:t>
@@ -18422,7 +19155,7 @@
       <w:r>
         <w:t xml:space="preserve"> de estados</w:t>
       </w:r>
-      <w:bookmarkEnd w:id="143"/>
+      <w:bookmarkEnd w:id="150"/>
     </w:p>
     <w:p>
       <w:pPr>
@@ -18539,7 +19272,7 @@
       </w:pPr>
       <w:r>
         <w:pict>
-          <v:shape id="_x0000_i1027" type="#_x0000_t75" style="width:410.35pt;height:255.55pt">
+          <v:shape id="_x0000_i1029" type="#_x0000_t75" style="width:410.05pt;height:255.25pt">
             <v:imagedata r:id="rId32" o:title="IA_Robot"/>
           </v:shape>
         </w:pict>
@@ -18550,9 +19283,9 @@
         <w:pStyle w:val="Caption"/>
         <w:jc w:val="center"/>
       </w:pPr>
-      <w:bookmarkStart w:id="144" w:name="_Toc428748354"/>
-      <w:bookmarkStart w:id="145" w:name="_Toc428863176"/>
-      <w:bookmarkStart w:id="146" w:name="_Toc428872911"/>
+      <w:bookmarkStart w:id="151" w:name="_Toc428748354"/>
+      <w:bookmarkStart w:id="152" w:name="_Toc428863176"/>
+      <w:bookmarkStart w:id="153" w:name="_Toc428872911"/>
       <w:r>
         <w:t xml:space="preserve">Figura </w:t>
       </w:r>
@@ -18567,9 +19300,9 @@
       <w:r>
         <w:t>: Máquina de estado de los robots</w:t>
       </w:r>
-      <w:bookmarkEnd w:id="144"/>
-      <w:bookmarkEnd w:id="145"/>
-      <w:bookmarkEnd w:id="146"/>
+      <w:bookmarkEnd w:id="151"/>
+      <w:bookmarkEnd w:id="152"/>
+      <w:bookmarkEnd w:id="153"/>
     </w:p>
     <w:p>
       <w:pPr>
@@ -18727,7 +19460,7 @@
       </w:pPr>
       <w:r>
         <w:pict>
-          <v:shape id="_x0000_i1028" type="#_x0000_t75" style="width:257.2pt;height:176.9pt">
+          <v:shape id="_x0000_i1030" type="#_x0000_t75" style="width:257.15pt;height:176.75pt">
             <v:imagedata r:id="rId33" o:title="estados_humano"/>
           </v:shape>
         </w:pict>
@@ -18738,9 +19471,9 @@
         <w:pStyle w:val="Caption"/>
         <w:jc w:val="center"/>
       </w:pPr>
-      <w:bookmarkStart w:id="147" w:name="_Toc428748355"/>
-      <w:bookmarkStart w:id="148" w:name="_Toc428863177"/>
-      <w:bookmarkStart w:id="149" w:name="_Toc428872912"/>
+      <w:bookmarkStart w:id="154" w:name="_Toc428748355"/>
+      <w:bookmarkStart w:id="155" w:name="_Toc428863177"/>
+      <w:bookmarkStart w:id="156" w:name="_Toc428872912"/>
       <w:r>
         <w:t xml:space="preserve">Figura </w:t>
       </w:r>
@@ -18755,9 +19488,9 @@
       <w:r>
         <w:t>: Máquina de estado del humano</w:t>
       </w:r>
-      <w:bookmarkEnd w:id="147"/>
-      <w:bookmarkEnd w:id="148"/>
-      <w:bookmarkEnd w:id="149"/>
+      <w:bookmarkEnd w:id="154"/>
+      <w:bookmarkEnd w:id="155"/>
+      <w:bookmarkEnd w:id="156"/>
     </w:p>
     <w:p/>
     <w:p>
@@ -18932,7 +19665,7 @@
         </w:numPr>
         <w:spacing w:line="480" w:lineRule="auto"/>
       </w:pPr>
-      <w:bookmarkStart w:id="150" w:name="_Toc428872880"/>
+      <w:bookmarkStart w:id="157" w:name="_Toc428874360"/>
       <w:r>
         <w:lastRenderedPageBreak/>
         <w:t>Campo vectorial</w:t>
@@ -18940,7 +19673,7 @@
       <w:r>
         <w:t xml:space="preserve"> y suma de gaussianas</w:t>
       </w:r>
-      <w:bookmarkEnd w:id="150"/>
+      <w:bookmarkEnd w:id="157"/>
     </w:p>
     <w:p>
       <w:pPr>
@@ -18996,7 +19729,7 @@
       </w:pPr>
       <w:r>
         <w:pict>
-          <v:shape id="_x0000_i1029" type="#_x0000_t75" style="width:217.65pt;height:175.65pt">
+          <v:shape id="_x0000_i1031" type="#_x0000_t75" style="width:217.4pt;height:175.3pt">
             <v:imagedata r:id="rId34" o:title="campo_vectorial"/>
           </v:shape>
         </w:pict>
@@ -19007,9 +19740,9 @@
         <w:pStyle w:val="Caption"/>
         <w:jc w:val="center"/>
       </w:pPr>
-      <w:bookmarkStart w:id="151" w:name="_Toc428748356"/>
-      <w:bookmarkStart w:id="152" w:name="_Toc428863178"/>
-      <w:bookmarkStart w:id="153" w:name="_Toc428872913"/>
+      <w:bookmarkStart w:id="158" w:name="_Toc428748356"/>
+      <w:bookmarkStart w:id="159" w:name="_Toc428863178"/>
+      <w:bookmarkStart w:id="160" w:name="_Toc428872913"/>
       <w:r>
         <w:t xml:space="preserve">Figura </w:t>
       </w:r>
@@ -19024,9 +19757,9 @@
       <w:r>
         <w:t>: Calculo del campo vectorial</w:t>
       </w:r>
-      <w:bookmarkEnd w:id="151"/>
-      <w:bookmarkEnd w:id="152"/>
-      <w:bookmarkEnd w:id="153"/>
+      <w:bookmarkEnd w:id="158"/>
+      <w:bookmarkEnd w:id="159"/>
+      <w:bookmarkEnd w:id="160"/>
     </w:p>
     <w:p/>
     <w:p/>
@@ -19101,7 +19834,7 @@
         </w:rPr>
         <w:lastRenderedPageBreak/>
         <w:drawing>
-          <wp:inline distT="0" distB="0" distL="0" distR="0" wp14:anchorId="11ABEDD6" wp14:editId="0BCFDEE5">
+          <wp:inline distT="0" distB="0" distL="0" distR="0" wp14:anchorId="4B05652A" wp14:editId="2906E17D">
             <wp:extent cx="3587052" cy="2806996"/>
             <wp:effectExtent l="0" t="0" r="0" b="0"/>
             <wp:docPr id="44" name="Picture 44"/>
@@ -19148,9 +19881,9 @@
         <w:pStyle w:val="Caption"/>
         <w:jc w:val="center"/>
       </w:pPr>
-      <w:bookmarkStart w:id="154" w:name="_Toc428748357"/>
-      <w:bookmarkStart w:id="155" w:name="_Toc428863179"/>
-      <w:bookmarkStart w:id="156" w:name="_Toc428872914"/>
+      <w:bookmarkStart w:id="161" w:name="_Toc428748357"/>
+      <w:bookmarkStart w:id="162" w:name="_Toc428863179"/>
+      <w:bookmarkStart w:id="163" w:name="_Toc428872914"/>
       <w:r>
         <w:t xml:space="preserve">Figura </w:t>
       </w:r>
@@ -19165,12 +19898,12 @@
       <w:r>
         <w:t>: Suma de gaussianas</w:t>
       </w:r>
-      <w:bookmarkEnd w:id="154"/>
+      <w:bookmarkEnd w:id="161"/>
       <w:r>
         <w:t>. Los círculos grises representan objetos que debemos recoger, y los cuadrados enemigos a evitar</w:t>
       </w:r>
-      <w:bookmarkEnd w:id="155"/>
-      <w:bookmarkEnd w:id="156"/>
+      <w:bookmarkEnd w:id="162"/>
+      <w:bookmarkEnd w:id="163"/>
     </w:p>
     <w:p/>
     <w:p>
@@ -19191,11 +19924,11 @@
           <w:numId w:val="2"/>
         </w:numPr>
       </w:pPr>
-      <w:bookmarkStart w:id="157" w:name="_Toc428872881"/>
+      <w:bookmarkStart w:id="164" w:name="_Toc428874361"/>
       <w:r>
         <w:t>Implementación</w:t>
       </w:r>
-      <w:bookmarkEnd w:id="157"/>
+      <w:bookmarkEnd w:id="164"/>
     </w:p>
     <w:p/>
     <w:p>
@@ -19220,12 +19953,12 @@
           <w:numId w:val="2"/>
         </w:numPr>
       </w:pPr>
-      <w:bookmarkStart w:id="158" w:name="_Toc428872882"/>
+      <w:bookmarkStart w:id="165" w:name="_Toc428874362"/>
       <w:r>
         <w:lastRenderedPageBreak/>
         <w:t>Portabilidad a varias plataformas</w:t>
       </w:r>
-      <w:bookmarkEnd w:id="158"/>
+      <w:bookmarkEnd w:id="165"/>
     </w:p>
     <w:p/>
     <w:p>
@@ -19241,8 +19974,6 @@
       <w:r>
         <w:br w:type="page"/>
       </w:r>
-      <w:bookmarkStart w:id="159" w:name="_GoBack"/>
-      <w:bookmarkEnd w:id="159"/>
     </w:p>
     <w:p>
       <w:pPr>
@@ -19252,12 +19983,12 @@
           <w:numId w:val="2"/>
         </w:numPr>
       </w:pPr>
-      <w:bookmarkStart w:id="160" w:name="_Toc428872883"/>
+      <w:bookmarkStart w:id="166" w:name="_Toc428874363"/>
       <w:r>
         <w:lastRenderedPageBreak/>
         <w:t>Pruebas y testeo</w:t>
       </w:r>
-      <w:bookmarkEnd w:id="160"/>
+      <w:bookmarkEnd w:id="166"/>
     </w:p>
     <w:p/>
     <w:p>
@@ -19281,18 +20012,19 @@
           <w:numId w:val="2"/>
         </w:numPr>
       </w:pPr>
-      <w:bookmarkStart w:id="161" w:name="_Toc428872884"/>
+      <w:bookmarkStart w:id="167" w:name="_Toc428874364"/>
       <w:r>
         <w:lastRenderedPageBreak/>
-        <w:t>Métricas de juego</w:t>
-      </w:r>
-      <w:bookmarkEnd w:id="161"/>
+        <w:t>Mejoras de cara al futuro</w:t>
+      </w:r>
+      <w:bookmarkEnd w:id="167"/>
     </w:p>
     <w:p/>
     <w:p/>
     <w:p/>
     <w:p/>
     <w:p/>
+    <w:p/>
     <w:p>
       <w:pPr>
         <w:pStyle w:val="ListParagraph"/>
@@ -19319,12 +20051,12 @@
           <w:numId w:val="2"/>
         </w:numPr>
       </w:pPr>
-      <w:bookmarkStart w:id="162" w:name="_Toc428872885"/>
+      <w:bookmarkStart w:id="168" w:name="_Toc428874365"/>
       <w:r>
         <w:lastRenderedPageBreak/>
         <w:t>Conclusiones</w:t>
       </w:r>
-      <w:bookmarkEnd w:id="162"/>
+      <w:bookmarkEnd w:id="168"/>
     </w:p>
     <w:p/>
     <w:p>
@@ -19343,7 +20075,7 @@
       <w:pPr>
         <w:pStyle w:val="Heading1"/>
       </w:pPr>
-      <w:bookmarkStart w:id="163" w:name="_Toc428872886"/>
+      <w:bookmarkStart w:id="169" w:name="_Toc428874366"/>
       <w:r>
         <w:lastRenderedPageBreak/>
         <w:t>Bibliografía</w:t>
@@ -19351,7 +20083,7 @@
       <w:r>
         <w:t xml:space="preserve"> y referencias</w:t>
       </w:r>
-      <w:bookmarkEnd w:id="163"/>
+      <w:bookmarkEnd w:id="169"/>
     </w:p>
     <w:sectPr>
       <w:headerReference w:type="default" r:id="rId36"/>
@@ -19423,7 +20155,7 @@
       <w:rPr>
         <w:noProof/>
       </w:rPr>
-      <w:t>35</w:t>
+      <w:t>3</w:t>
     </w:r>
     <w:r>
       <w:rPr>
@@ -19495,9 +20227,9 @@
 <file path=word/numbering.xml><?xml version="1.0" encoding="utf-8"?>
 <w:numbering xmlns:wpc="http://schemas.microsoft.com/office/word/2010/wordprocessingCanvas" xmlns:mc="http://schemas.openxmlformats.org/markup-compatibility/2006" xmlns:o="urn:schemas-microsoft-com:office:office" xmlns:r="http://schemas.openxmlformats.org/officeDocument/2006/relationships" xmlns:m="http://schemas.openxmlformats.org/officeDocument/2006/math" xmlns:v="urn:schemas-microsoft-com:vml" xmlns:wp14="http://schemas.microsoft.com/office/word/2010/wordprocessingDrawing" xmlns:wp="http://schemas.openxmlformats.org/drawingml/2006/wordprocessingDrawing" xmlns:w10="urn:schemas-microsoft-com:office:word" xmlns:w="http://schemas.openxmlformats.org/wordprocessingml/2006/main" xmlns:w14="http://schemas.microsoft.com/office/word/2010/wordml" xmlns:wpg="http://schemas.microsoft.com/office/word/2010/wordprocessingGroup" xmlns:wpi="http://schemas.microsoft.com/office/word/2010/wordprocessingInk" xmlns:wne="http://schemas.microsoft.com/office/word/2006/wordml" xmlns:wps="http://schemas.microsoft.com/office/word/2010/wordprocessingShape" mc:Ignorable="w14 wp14">
   <w:abstractNum w:abstractNumId="0">
-    <w:nsid w:val="054E2A6D"/>
+    <w:nsid w:val="04863D2E"/>
     <w:multiLevelType w:val="hybridMultilevel"/>
-    <w:tmpl w:val="C2EED978"/>
+    <w:tmpl w:val="BB6E00A4"/>
     <w:lvl w:ilvl="0" w:tplc="0C0A0001">
       <w:start w:val="1"/>
       <w:numFmt w:val="bullet"/>
@@ -19608,9 +20340,9 @@
     </w:lvl>
   </w:abstractNum>
   <w:abstractNum w:abstractNumId="1">
-    <w:nsid w:val="0F1D7F4C"/>
+    <w:nsid w:val="054E2A6D"/>
     <w:multiLevelType w:val="hybridMultilevel"/>
-    <w:tmpl w:val="801AE604"/>
+    <w:tmpl w:val="C2EED978"/>
     <w:lvl w:ilvl="0" w:tplc="0C0A0001">
       <w:start w:val="1"/>
       <w:numFmt w:val="bullet"/>
@@ -19721,9 +20453,9 @@
     </w:lvl>
   </w:abstractNum>
   <w:abstractNum w:abstractNumId="2">
-    <w:nsid w:val="2A8C66EB"/>
+    <w:nsid w:val="0F1D7F4C"/>
     <w:multiLevelType w:val="hybridMultilevel"/>
-    <w:tmpl w:val="34D05750"/>
+    <w:tmpl w:val="801AE604"/>
     <w:lvl w:ilvl="0" w:tplc="0C0A0001">
       <w:start w:val="1"/>
       <w:numFmt w:val="bullet"/>
@@ -19834,16 +20566,165 @@
     </w:lvl>
   </w:abstractNum>
   <w:abstractNum w:abstractNumId="3">
-    <w:nsid w:val="35D31345"/>
+    <w:nsid w:val="18F230B8"/>
+    <w:multiLevelType w:val="multilevel"/>
+    <w:tmpl w:val="8C08A0BA"/>
+    <w:lvl w:ilvl="0">
+      <w:start w:val="1"/>
+      <w:numFmt w:val="bullet"/>
+      <w:lvlText w:val=""/>
+      <w:lvlJc w:val="left"/>
+      <w:pPr>
+        <w:tabs>
+          <w:tab w:val="num" w:pos="720"/>
+        </w:tabs>
+        <w:ind w:left="720" w:hanging="360"/>
+      </w:pPr>
+      <w:rPr>
+        <w:rFonts w:ascii="Symbol" w:hAnsi="Symbol" w:hint="default"/>
+        <w:sz w:val="20"/>
+      </w:rPr>
+    </w:lvl>
+    <w:lvl w:ilvl="1" w:tentative="1">
+      <w:start w:val="1"/>
+      <w:numFmt w:val="bullet"/>
+      <w:lvlText w:val="o"/>
+      <w:lvlJc w:val="left"/>
+      <w:pPr>
+        <w:tabs>
+          <w:tab w:val="num" w:pos="1440"/>
+        </w:tabs>
+        <w:ind w:left="1440" w:hanging="360"/>
+      </w:pPr>
+      <w:rPr>
+        <w:rFonts w:ascii="Courier New" w:hAnsi="Courier New" w:hint="default"/>
+        <w:sz w:val="20"/>
+      </w:rPr>
+    </w:lvl>
+    <w:lvl w:ilvl="2" w:tentative="1">
+      <w:start w:val="1"/>
+      <w:numFmt w:val="bullet"/>
+      <w:lvlText w:val=""/>
+      <w:lvlJc w:val="left"/>
+      <w:pPr>
+        <w:tabs>
+          <w:tab w:val="num" w:pos="2160"/>
+        </w:tabs>
+        <w:ind w:left="2160" w:hanging="360"/>
+      </w:pPr>
+      <w:rPr>
+        <w:rFonts w:ascii="Wingdings" w:hAnsi="Wingdings" w:hint="default"/>
+        <w:sz w:val="20"/>
+      </w:rPr>
+    </w:lvl>
+    <w:lvl w:ilvl="3" w:tentative="1">
+      <w:start w:val="1"/>
+      <w:numFmt w:val="bullet"/>
+      <w:lvlText w:val=""/>
+      <w:lvlJc w:val="left"/>
+      <w:pPr>
+        <w:tabs>
+          <w:tab w:val="num" w:pos="2880"/>
+        </w:tabs>
+        <w:ind w:left="2880" w:hanging="360"/>
+      </w:pPr>
+      <w:rPr>
+        <w:rFonts w:ascii="Wingdings" w:hAnsi="Wingdings" w:hint="default"/>
+        <w:sz w:val="20"/>
+      </w:rPr>
+    </w:lvl>
+    <w:lvl w:ilvl="4" w:tentative="1">
+      <w:start w:val="1"/>
+      <w:numFmt w:val="bullet"/>
+      <w:lvlText w:val=""/>
+      <w:lvlJc w:val="left"/>
+      <w:pPr>
+        <w:tabs>
+          <w:tab w:val="num" w:pos="3600"/>
+        </w:tabs>
+        <w:ind w:left="3600" w:hanging="360"/>
+      </w:pPr>
+      <w:rPr>
+        <w:rFonts w:ascii="Wingdings" w:hAnsi="Wingdings" w:hint="default"/>
+        <w:sz w:val="20"/>
+      </w:rPr>
+    </w:lvl>
+    <w:lvl w:ilvl="5" w:tentative="1">
+      <w:start w:val="1"/>
+      <w:numFmt w:val="bullet"/>
+      <w:lvlText w:val=""/>
+      <w:lvlJc w:val="left"/>
+      <w:pPr>
+        <w:tabs>
+          <w:tab w:val="num" w:pos="4320"/>
+        </w:tabs>
+        <w:ind w:left="4320" w:hanging="360"/>
+      </w:pPr>
+      <w:rPr>
+        <w:rFonts w:ascii="Wingdings" w:hAnsi="Wingdings" w:hint="default"/>
+        <w:sz w:val="20"/>
+      </w:rPr>
+    </w:lvl>
+    <w:lvl w:ilvl="6" w:tentative="1">
+      <w:start w:val="1"/>
+      <w:numFmt w:val="bullet"/>
+      <w:lvlText w:val=""/>
+      <w:lvlJc w:val="left"/>
+      <w:pPr>
+        <w:tabs>
+          <w:tab w:val="num" w:pos="5040"/>
+        </w:tabs>
+        <w:ind w:left="5040" w:hanging="360"/>
+      </w:pPr>
+      <w:rPr>
+        <w:rFonts w:ascii="Wingdings" w:hAnsi="Wingdings" w:hint="default"/>
+        <w:sz w:val="20"/>
+      </w:rPr>
+    </w:lvl>
+    <w:lvl w:ilvl="7" w:tentative="1">
+      <w:start w:val="1"/>
+      <w:numFmt w:val="bullet"/>
+      <w:lvlText w:val=""/>
+      <w:lvlJc w:val="left"/>
+      <w:pPr>
+        <w:tabs>
+          <w:tab w:val="num" w:pos="5760"/>
+        </w:tabs>
+        <w:ind w:left="5760" w:hanging="360"/>
+      </w:pPr>
+      <w:rPr>
+        <w:rFonts w:ascii="Wingdings" w:hAnsi="Wingdings" w:hint="default"/>
+        <w:sz w:val="20"/>
+      </w:rPr>
+    </w:lvl>
+    <w:lvl w:ilvl="8" w:tentative="1">
+      <w:start w:val="1"/>
+      <w:numFmt w:val="bullet"/>
+      <w:lvlText w:val=""/>
+      <w:lvlJc w:val="left"/>
+      <w:pPr>
+        <w:tabs>
+          <w:tab w:val="num" w:pos="6480"/>
+        </w:tabs>
+        <w:ind w:left="6480" w:hanging="360"/>
+      </w:pPr>
+      <w:rPr>
+        <w:rFonts w:ascii="Wingdings" w:hAnsi="Wingdings" w:hint="default"/>
+        <w:sz w:val="20"/>
+      </w:rPr>
+    </w:lvl>
+  </w:abstractNum>
+  <w:abstractNum w:abstractNumId="4">
+    <w:nsid w:val="2A8C66EB"/>
     <w:multiLevelType w:val="hybridMultilevel"/>
-    <w:tmpl w:val="EA426E02"/>
+    <w:tmpl w:val="34D05750"/>
     <w:lvl w:ilvl="0" w:tplc="0C0A0001">
       <w:start w:val="1"/>
       <w:numFmt w:val="bullet"/>
       <w:lvlText w:val=""/>
       <w:lvlJc w:val="left"/>
       <w:pPr>
-        <w:ind w:left="776" w:hanging="360"/>
+        <w:ind w:left="720" w:hanging="360"/>
       </w:pPr>
       <w:rPr>
         <w:rFonts w:ascii="Symbol" w:hAnsi="Symbol" w:hint="default"/>
@@ -19855,7 +20736,7 @@
       <w:lvlText w:val="o"/>
       <w:lvlJc w:val="left"/>
       <w:pPr>
-        <w:ind w:left="1496" w:hanging="360"/>
+        <w:ind w:left="1440" w:hanging="360"/>
       </w:pPr>
       <w:rPr>
         <w:rFonts w:ascii="Courier New" w:hAnsi="Courier New" w:cs="Courier New" w:hint="default"/>
@@ -19867,7 +20748,7 @@
       <w:lvlText w:val=""/>
       <w:lvlJc w:val="left"/>
       <w:pPr>
-        <w:ind w:left="2216" w:hanging="360"/>
+        <w:ind w:left="2160" w:hanging="360"/>
       </w:pPr>
       <w:rPr>
         <w:rFonts w:ascii="Wingdings" w:hAnsi="Wingdings" w:hint="default"/>
@@ -19879,7 +20760,7 @@
       <w:lvlText w:val=""/>
       <w:lvlJc w:val="left"/>
       <w:pPr>
-        <w:ind w:left="2936" w:hanging="360"/>
+        <w:ind w:left="2880" w:hanging="360"/>
       </w:pPr>
       <w:rPr>
         <w:rFonts w:ascii="Symbol" w:hAnsi="Symbol" w:hint="default"/>
@@ -19891,7 +20772,7 @@
       <w:lvlText w:val="o"/>
       <w:lvlJc w:val="left"/>
       <w:pPr>
-        <w:ind w:left="3656" w:hanging="360"/>
+        <w:ind w:left="3600" w:hanging="360"/>
       </w:pPr>
       <w:rPr>
         <w:rFonts w:ascii="Courier New" w:hAnsi="Courier New" w:cs="Courier New" w:hint="default"/>
@@ -19903,7 +20784,7 @@
       <w:lvlText w:val=""/>
       <w:lvlJc w:val="left"/>
       <w:pPr>
-        <w:ind w:left="4376" w:hanging="360"/>
+        <w:ind w:left="4320" w:hanging="360"/>
       </w:pPr>
       <w:rPr>
         <w:rFonts w:ascii="Wingdings" w:hAnsi="Wingdings" w:hint="default"/>
@@ -19915,7 +20796,7 @@
       <w:lvlText w:val=""/>
       <w:lvlJc w:val="left"/>
       <w:pPr>
-        <w:ind w:left="5096" w:hanging="360"/>
+        <w:ind w:left="5040" w:hanging="360"/>
       </w:pPr>
       <w:rPr>
         <w:rFonts w:ascii="Symbol" w:hAnsi="Symbol" w:hint="default"/>
@@ -19927,7 +20808,7 @@
       <w:lvlText w:val="o"/>
       <w:lvlJc w:val="left"/>
       <w:pPr>
-        <w:ind w:left="5816" w:hanging="360"/>
+        <w:ind w:left="5760" w:hanging="360"/>
       </w:pPr>
       <w:rPr>
         <w:rFonts w:ascii="Courier New" w:hAnsi="Courier New" w:cs="Courier New" w:hint="default"/>
@@ -19939,24 +20820,24 @@
       <w:lvlText w:val=""/>
       <w:lvlJc w:val="left"/>
       <w:pPr>
-        <w:ind w:left="6536" w:hanging="360"/>
+        <w:ind w:left="6480" w:hanging="360"/>
       </w:pPr>
       <w:rPr>
         <w:rFonts w:ascii="Wingdings" w:hAnsi="Wingdings" w:hint="default"/>
       </w:rPr>
     </w:lvl>
   </w:abstractNum>
-  <w:abstractNum w:abstractNumId="4">
-    <w:nsid w:val="38D800C0"/>
+  <w:abstractNum w:abstractNumId="5">
+    <w:nsid w:val="35D31345"/>
     <w:multiLevelType w:val="hybridMultilevel"/>
-    <w:tmpl w:val="D0B416DA"/>
+    <w:tmpl w:val="EA426E02"/>
     <w:lvl w:ilvl="0" w:tplc="0C0A0001">
       <w:start w:val="1"/>
       <w:numFmt w:val="bullet"/>
       <w:lvlText w:val=""/>
       <w:lvlJc w:val="left"/>
       <w:pPr>
-        <w:ind w:left="720" w:hanging="360"/>
+        <w:ind w:left="776" w:hanging="360"/>
       </w:pPr>
       <w:rPr>
         <w:rFonts w:ascii="Symbol" w:hAnsi="Symbol" w:hint="default"/>
@@ -19968,7 +20849,7 @@
       <w:lvlText w:val="o"/>
       <w:lvlJc w:val="left"/>
       <w:pPr>
-        <w:ind w:left="1440" w:hanging="360"/>
+        <w:ind w:left="1496" w:hanging="360"/>
       </w:pPr>
       <w:rPr>
         <w:rFonts w:ascii="Courier New" w:hAnsi="Courier New" w:cs="Courier New" w:hint="default"/>
@@ -19980,7 +20861,7 @@
       <w:lvlText w:val=""/>
       <w:lvlJc w:val="left"/>
       <w:pPr>
-        <w:ind w:left="2160" w:hanging="360"/>
+        <w:ind w:left="2216" w:hanging="360"/>
       </w:pPr>
       <w:rPr>
         <w:rFonts w:ascii="Wingdings" w:hAnsi="Wingdings" w:hint="default"/>
@@ -19992,7 +20873,7 @@
       <w:lvlText w:val=""/>
       <w:lvlJc w:val="left"/>
       <w:pPr>
-        <w:ind w:left="2880" w:hanging="360"/>
+        <w:ind w:left="2936" w:hanging="360"/>
       </w:pPr>
       <w:rPr>
         <w:rFonts w:ascii="Symbol" w:hAnsi="Symbol" w:hint="default"/>
@@ -20004,7 +20885,7 @@
       <w:lvlText w:val="o"/>
       <w:lvlJc w:val="left"/>
       <w:pPr>
-        <w:ind w:left="3600" w:hanging="360"/>
+        <w:ind w:left="3656" w:hanging="360"/>
       </w:pPr>
       <w:rPr>
         <w:rFonts w:ascii="Courier New" w:hAnsi="Courier New" w:cs="Courier New" w:hint="default"/>
@@ -20016,7 +20897,7 @@
       <w:lvlText w:val=""/>
       <w:lvlJc w:val="left"/>
       <w:pPr>
-        <w:ind w:left="4320" w:hanging="360"/>
+        <w:ind w:left="4376" w:hanging="360"/>
       </w:pPr>
       <w:rPr>
         <w:rFonts w:ascii="Wingdings" w:hAnsi="Wingdings" w:hint="default"/>
@@ -20028,7 +20909,7 @@
       <w:lvlText w:val=""/>
       <w:lvlJc w:val="left"/>
       <w:pPr>
-        <w:ind w:left="5040" w:hanging="360"/>
+        <w:ind w:left="5096" w:hanging="360"/>
       </w:pPr>
       <w:rPr>
         <w:rFonts w:ascii="Symbol" w:hAnsi="Symbol" w:hint="default"/>
@@ -20040,7 +20921,7 @@
       <w:lvlText w:val="o"/>
       <w:lvlJc w:val="left"/>
       <w:pPr>
-        <w:ind w:left="5760" w:hanging="360"/>
+        <w:ind w:left="5816" w:hanging="360"/>
       </w:pPr>
       <w:rPr>
         <w:rFonts w:ascii="Courier New" w:hAnsi="Courier New" w:cs="Courier New" w:hint="default"/>
@@ -20052,17 +20933,17 @@
       <w:lvlText w:val=""/>
       <w:lvlJc w:val="left"/>
       <w:pPr>
-        <w:ind w:left="6480" w:hanging="360"/>
+        <w:ind w:left="6536" w:hanging="360"/>
       </w:pPr>
       <w:rPr>
         <w:rFonts w:ascii="Wingdings" w:hAnsi="Wingdings" w:hint="default"/>
       </w:rPr>
     </w:lvl>
   </w:abstractNum>
-  <w:abstractNum w:abstractNumId="5">
-    <w:nsid w:val="38FF50EA"/>
+  <w:abstractNum w:abstractNumId="6">
+    <w:nsid w:val="38D800C0"/>
     <w:multiLevelType w:val="hybridMultilevel"/>
-    <w:tmpl w:val="C876CEFA"/>
+    <w:tmpl w:val="D0B416DA"/>
     <w:lvl w:ilvl="0" w:tplc="0C0A0001">
       <w:start w:val="1"/>
       <w:numFmt w:val="bullet"/>
@@ -20172,10 +21053,10 @@
       </w:rPr>
     </w:lvl>
   </w:abstractNum>
-  <w:abstractNum w:abstractNumId="6">
-    <w:nsid w:val="41436239"/>
+  <w:abstractNum w:abstractNumId="7">
+    <w:nsid w:val="38FF50EA"/>
     <w:multiLevelType w:val="hybridMultilevel"/>
-    <w:tmpl w:val="2D265A0A"/>
+    <w:tmpl w:val="C876CEFA"/>
     <w:lvl w:ilvl="0" w:tplc="0C0A0001">
       <w:start w:val="1"/>
       <w:numFmt w:val="bullet"/>
@@ -20285,7 +21166,269 @@
       </w:rPr>
     </w:lvl>
   </w:abstractNum>
-  <w:abstractNum w:abstractNumId="7">
+  <w:abstractNum w:abstractNumId="8">
+    <w:nsid w:val="3B817546"/>
+    <w:multiLevelType w:val="multilevel"/>
+    <w:tmpl w:val="C17E8FBA"/>
+    <w:lvl w:ilvl="0">
+      <w:start w:val="1"/>
+      <w:numFmt w:val="bullet"/>
+      <w:lvlText w:val=""/>
+      <w:lvlJc w:val="left"/>
+      <w:pPr>
+        <w:tabs>
+          <w:tab w:val="num" w:pos="720"/>
+        </w:tabs>
+        <w:ind w:left="720" w:hanging="360"/>
+      </w:pPr>
+      <w:rPr>
+        <w:rFonts w:ascii="Symbol" w:hAnsi="Symbol" w:hint="default"/>
+        <w:sz w:val="20"/>
+      </w:rPr>
+    </w:lvl>
+    <w:lvl w:ilvl="1" w:tentative="1">
+      <w:start w:val="1"/>
+      <w:numFmt w:val="bullet"/>
+      <w:lvlText w:val="o"/>
+      <w:lvlJc w:val="left"/>
+      <w:pPr>
+        <w:tabs>
+          <w:tab w:val="num" w:pos="1440"/>
+        </w:tabs>
+        <w:ind w:left="1440" w:hanging="360"/>
+      </w:pPr>
+      <w:rPr>
+        <w:rFonts w:ascii="Courier New" w:hAnsi="Courier New" w:hint="default"/>
+        <w:sz w:val="20"/>
+      </w:rPr>
+    </w:lvl>
+    <w:lvl w:ilvl="2" w:tentative="1">
+      <w:start w:val="1"/>
+      <w:numFmt w:val="bullet"/>
+      <w:lvlText w:val=""/>
+      <w:lvlJc w:val="left"/>
+      <w:pPr>
+        <w:tabs>
+          <w:tab w:val="num" w:pos="2160"/>
+        </w:tabs>
+        <w:ind w:left="2160" w:hanging="360"/>
+      </w:pPr>
+      <w:rPr>
+        <w:rFonts w:ascii="Wingdings" w:hAnsi="Wingdings" w:hint="default"/>
+        <w:sz w:val="20"/>
+      </w:rPr>
+    </w:lvl>
+    <w:lvl w:ilvl="3" w:tentative="1">
+      <w:start w:val="1"/>
+      <w:numFmt w:val="bullet"/>
+      <w:lvlText w:val=""/>
+      <w:lvlJc w:val="left"/>
+      <w:pPr>
+        <w:tabs>
+          <w:tab w:val="num" w:pos="2880"/>
+        </w:tabs>
+        <w:ind w:left="2880" w:hanging="360"/>
+      </w:pPr>
+      <w:rPr>
+        <w:rFonts w:ascii="Wingdings" w:hAnsi="Wingdings" w:hint="default"/>
+        <w:sz w:val="20"/>
+      </w:rPr>
+    </w:lvl>
+    <w:lvl w:ilvl="4" w:tentative="1">
+      <w:start w:val="1"/>
+      <w:numFmt w:val="bullet"/>
+      <w:lvlText w:val=""/>
+      <w:lvlJc w:val="left"/>
+      <w:pPr>
+        <w:tabs>
+          <w:tab w:val="num" w:pos="3600"/>
+        </w:tabs>
+        <w:ind w:left="3600" w:hanging="360"/>
+      </w:pPr>
+      <w:rPr>
+        <w:rFonts w:ascii="Wingdings" w:hAnsi="Wingdings" w:hint="default"/>
+        <w:sz w:val="20"/>
+      </w:rPr>
+    </w:lvl>
+    <w:lvl w:ilvl="5" w:tentative="1">
+      <w:start w:val="1"/>
+      <w:numFmt w:val="bullet"/>
+      <w:lvlText w:val=""/>
+      <w:lvlJc w:val="left"/>
+      <w:pPr>
+        <w:tabs>
+          <w:tab w:val="num" w:pos="4320"/>
+        </w:tabs>
+        <w:ind w:left="4320" w:hanging="360"/>
+      </w:pPr>
+      <w:rPr>
+        <w:rFonts w:ascii="Wingdings" w:hAnsi="Wingdings" w:hint="default"/>
+        <w:sz w:val="20"/>
+      </w:rPr>
+    </w:lvl>
+    <w:lvl w:ilvl="6" w:tentative="1">
+      <w:start w:val="1"/>
+      <w:numFmt w:val="bullet"/>
+      <w:lvlText w:val=""/>
+      <w:lvlJc w:val="left"/>
+      <w:pPr>
+        <w:tabs>
+          <w:tab w:val="num" w:pos="5040"/>
+        </w:tabs>
+        <w:ind w:left="5040" w:hanging="360"/>
+      </w:pPr>
+      <w:rPr>
+        <w:rFonts w:ascii="Wingdings" w:hAnsi="Wingdings" w:hint="default"/>
+        <w:sz w:val="20"/>
+      </w:rPr>
+    </w:lvl>
+    <w:lvl w:ilvl="7" w:tentative="1">
+      <w:start w:val="1"/>
+      <w:numFmt w:val="bullet"/>
+      <w:lvlText w:val=""/>
+      <w:lvlJc w:val="left"/>
+      <w:pPr>
+        <w:tabs>
+          <w:tab w:val="num" w:pos="5760"/>
+        </w:tabs>
+        <w:ind w:left="5760" w:hanging="360"/>
+      </w:pPr>
+      <w:rPr>
+        <w:rFonts w:ascii="Wingdings" w:hAnsi="Wingdings" w:hint="default"/>
+        <w:sz w:val="20"/>
+      </w:rPr>
+    </w:lvl>
+    <w:lvl w:ilvl="8" w:tentative="1">
+      <w:start w:val="1"/>
+      <w:numFmt w:val="bullet"/>
+      <w:lvlText w:val=""/>
+      <w:lvlJc w:val="left"/>
+      <w:pPr>
+        <w:tabs>
+          <w:tab w:val="num" w:pos="6480"/>
+        </w:tabs>
+        <w:ind w:left="6480" w:hanging="360"/>
+      </w:pPr>
+      <w:rPr>
+        <w:rFonts w:ascii="Wingdings" w:hAnsi="Wingdings" w:hint="default"/>
+        <w:sz w:val="20"/>
+      </w:rPr>
+    </w:lvl>
+  </w:abstractNum>
+  <w:abstractNum w:abstractNumId="9">
+    <w:nsid w:val="41436239"/>
+    <w:multiLevelType w:val="hybridMultilevel"/>
+    <w:tmpl w:val="2D265A0A"/>
+    <w:lvl w:ilvl="0" w:tplc="0C0A0001">
+      <w:start w:val="1"/>
+      <w:numFmt w:val="bullet"/>
+      <w:lvlText w:val=""/>
+      <w:lvlJc w:val="left"/>
+      <w:pPr>
+        <w:ind w:left="720" w:hanging="360"/>
+      </w:pPr>
+      <w:rPr>
+        <w:rFonts w:ascii="Symbol" w:hAnsi="Symbol" w:hint="default"/>
+      </w:rPr>
+    </w:lvl>
+    <w:lvl w:ilvl="1" w:tplc="0C0A0003" w:tentative="1">
+      <w:start w:val="1"/>
+      <w:numFmt w:val="bullet"/>
+      <w:lvlText w:val="o"/>
+      <w:lvlJc w:val="left"/>
+      <w:pPr>
+        <w:ind w:left="1440" w:hanging="360"/>
+      </w:pPr>
+      <w:rPr>
+        <w:rFonts w:ascii="Courier New" w:hAnsi="Courier New" w:cs="Courier New" w:hint="default"/>
+      </w:rPr>
+    </w:lvl>
+    <w:lvl w:ilvl="2" w:tplc="0C0A0005" w:tentative="1">
+      <w:start w:val="1"/>
+      <w:numFmt w:val="bullet"/>
+      <w:lvlText w:val=""/>
+      <w:lvlJc w:val="left"/>
+      <w:pPr>
+        <w:ind w:left="2160" w:hanging="360"/>
+      </w:pPr>
+      <w:rPr>
+        <w:rFonts w:ascii="Wingdings" w:hAnsi="Wingdings" w:hint="default"/>
+      </w:rPr>
+    </w:lvl>
+    <w:lvl w:ilvl="3" w:tplc="0C0A0001" w:tentative="1">
+      <w:start w:val="1"/>
+      <w:numFmt w:val="bullet"/>
+      <w:lvlText w:val=""/>
+      <w:lvlJc w:val="left"/>
+      <w:pPr>
+        <w:ind w:left="2880" w:hanging="360"/>
+      </w:pPr>
+      <w:rPr>
+        <w:rFonts w:ascii="Symbol" w:hAnsi="Symbol" w:hint="default"/>
+      </w:rPr>
+    </w:lvl>
+    <w:lvl w:ilvl="4" w:tplc="0C0A0003" w:tentative="1">
+      <w:start w:val="1"/>
+      <w:numFmt w:val="bullet"/>
+      <w:lvlText w:val="o"/>
+      <w:lvlJc w:val="left"/>
+      <w:pPr>
+        <w:ind w:left="3600" w:hanging="360"/>
+      </w:pPr>
+      <w:rPr>
+        <w:rFonts w:ascii="Courier New" w:hAnsi="Courier New" w:cs="Courier New" w:hint="default"/>
+      </w:rPr>
+    </w:lvl>
+    <w:lvl w:ilvl="5" w:tplc="0C0A0005" w:tentative="1">
+      <w:start w:val="1"/>
+      <w:numFmt w:val="bullet"/>
+      <w:lvlText w:val=""/>
+      <w:lvlJc w:val="left"/>
+      <w:pPr>
+        <w:ind w:left="4320" w:hanging="360"/>
+      </w:pPr>
+      <w:rPr>
+        <w:rFonts w:ascii="Wingdings" w:hAnsi="Wingdings" w:hint="default"/>
+      </w:rPr>
+    </w:lvl>
+    <w:lvl w:ilvl="6" w:tplc="0C0A0001" w:tentative="1">
+      <w:start w:val="1"/>
+      <w:numFmt w:val="bullet"/>
+      <w:lvlText w:val=""/>
+      <w:lvlJc w:val="left"/>
+      <w:pPr>
+        <w:ind w:left="5040" w:hanging="360"/>
+      </w:pPr>
+      <w:rPr>
+        <w:rFonts w:ascii="Symbol" w:hAnsi="Symbol" w:hint="default"/>
+      </w:rPr>
+    </w:lvl>
+    <w:lvl w:ilvl="7" w:tplc="0C0A0003" w:tentative="1">
+      <w:start w:val="1"/>
+      <w:numFmt w:val="bullet"/>
+      <w:lvlText w:val="o"/>
+      <w:lvlJc w:val="left"/>
+      <w:pPr>
+        <w:ind w:left="5760" w:hanging="360"/>
+      </w:pPr>
+      <w:rPr>
+        <w:rFonts w:ascii="Courier New" w:hAnsi="Courier New" w:cs="Courier New" w:hint="default"/>
+      </w:rPr>
+    </w:lvl>
+    <w:lvl w:ilvl="8" w:tplc="0C0A0005" w:tentative="1">
+      <w:start w:val="1"/>
+      <w:numFmt w:val="bullet"/>
+      <w:lvlText w:val=""/>
+      <w:lvlJc w:val="left"/>
+      <w:pPr>
+        <w:ind w:left="6480" w:hanging="360"/>
+      </w:pPr>
+      <w:rPr>
+        <w:rFonts w:ascii="Wingdings" w:hAnsi="Wingdings" w:hint="default"/>
+      </w:rPr>
+    </w:lvl>
+  </w:abstractNum>
+  <w:abstractNum w:abstractNumId="10">
     <w:nsid w:val="4B3736B0"/>
     <w:multiLevelType w:val="hybridMultilevel"/>
     <w:tmpl w:val="A956E338"/>
@@ -20375,7 +21518,7 @@
       </w:pPr>
     </w:lvl>
   </w:abstractNum>
-  <w:abstractNum w:abstractNumId="8">
+  <w:abstractNum w:abstractNumId="11">
     <w:nsid w:val="52D914E5"/>
     <w:multiLevelType w:val="hybridMultilevel"/>
     <w:tmpl w:val="7A72CB1C"/>
@@ -20488,7 +21631,7 @@
       </w:rPr>
     </w:lvl>
   </w:abstractNum>
-  <w:abstractNum w:abstractNumId="9">
+  <w:abstractNum w:abstractNumId="12">
     <w:nsid w:val="5B343695"/>
     <w:multiLevelType w:val="multilevel"/>
     <w:tmpl w:val="2F7612A0"/>
@@ -20609,35 +21752,428 @@
       </w:rPr>
     </w:lvl>
   </w:abstractNum>
+  <w:abstractNum w:abstractNumId="13">
+    <w:nsid w:val="65A7119F"/>
+    <w:multiLevelType w:val="multilevel"/>
+    <w:tmpl w:val="650867C8"/>
+    <w:lvl w:ilvl="0">
+      <w:start w:val="1"/>
+      <w:numFmt w:val="bullet"/>
+      <w:lvlText w:val=""/>
+      <w:lvlJc w:val="left"/>
+      <w:pPr>
+        <w:tabs>
+          <w:tab w:val="num" w:pos="720"/>
+        </w:tabs>
+        <w:ind w:left="720" w:hanging="360"/>
+      </w:pPr>
+      <w:rPr>
+        <w:rFonts w:ascii="Symbol" w:hAnsi="Symbol" w:hint="default"/>
+        <w:sz w:val="20"/>
+      </w:rPr>
+    </w:lvl>
+    <w:lvl w:ilvl="1" w:tentative="1">
+      <w:start w:val="1"/>
+      <w:numFmt w:val="bullet"/>
+      <w:lvlText w:val="o"/>
+      <w:lvlJc w:val="left"/>
+      <w:pPr>
+        <w:tabs>
+          <w:tab w:val="num" w:pos="1440"/>
+        </w:tabs>
+        <w:ind w:left="1440" w:hanging="360"/>
+      </w:pPr>
+      <w:rPr>
+        <w:rFonts w:ascii="Courier New" w:hAnsi="Courier New" w:hint="default"/>
+        <w:sz w:val="20"/>
+      </w:rPr>
+    </w:lvl>
+    <w:lvl w:ilvl="2" w:tentative="1">
+      <w:start w:val="1"/>
+      <w:numFmt w:val="bullet"/>
+      <w:lvlText w:val=""/>
+      <w:lvlJc w:val="left"/>
+      <w:pPr>
+        <w:tabs>
+          <w:tab w:val="num" w:pos="2160"/>
+        </w:tabs>
+        <w:ind w:left="2160" w:hanging="360"/>
+      </w:pPr>
+      <w:rPr>
+        <w:rFonts w:ascii="Wingdings" w:hAnsi="Wingdings" w:hint="default"/>
+        <w:sz w:val="20"/>
+      </w:rPr>
+    </w:lvl>
+    <w:lvl w:ilvl="3" w:tentative="1">
+      <w:start w:val="1"/>
+      <w:numFmt w:val="bullet"/>
+      <w:lvlText w:val=""/>
+      <w:lvlJc w:val="left"/>
+      <w:pPr>
+        <w:tabs>
+          <w:tab w:val="num" w:pos="2880"/>
+        </w:tabs>
+        <w:ind w:left="2880" w:hanging="360"/>
+      </w:pPr>
+      <w:rPr>
+        <w:rFonts w:ascii="Wingdings" w:hAnsi="Wingdings" w:hint="default"/>
+        <w:sz w:val="20"/>
+      </w:rPr>
+    </w:lvl>
+    <w:lvl w:ilvl="4" w:tentative="1">
+      <w:start w:val="1"/>
+      <w:numFmt w:val="bullet"/>
+      <w:lvlText w:val=""/>
+      <w:lvlJc w:val="left"/>
+      <w:pPr>
+        <w:tabs>
+          <w:tab w:val="num" w:pos="3600"/>
+        </w:tabs>
+        <w:ind w:left="3600" w:hanging="360"/>
+      </w:pPr>
+      <w:rPr>
+        <w:rFonts w:ascii="Wingdings" w:hAnsi="Wingdings" w:hint="default"/>
+        <w:sz w:val="20"/>
+      </w:rPr>
+    </w:lvl>
+    <w:lvl w:ilvl="5" w:tentative="1">
+      <w:start w:val="1"/>
+      <w:numFmt w:val="bullet"/>
+      <w:lvlText w:val=""/>
+      <w:lvlJc w:val="left"/>
+      <w:pPr>
+        <w:tabs>
+          <w:tab w:val="num" w:pos="4320"/>
+        </w:tabs>
+        <w:ind w:left="4320" w:hanging="360"/>
+      </w:pPr>
+      <w:rPr>
+        <w:rFonts w:ascii="Wingdings" w:hAnsi="Wingdings" w:hint="default"/>
+        <w:sz w:val="20"/>
+      </w:rPr>
+    </w:lvl>
+    <w:lvl w:ilvl="6" w:tentative="1">
+      <w:start w:val="1"/>
+      <w:numFmt w:val="bullet"/>
+      <w:lvlText w:val=""/>
+      <w:lvlJc w:val="left"/>
+      <w:pPr>
+        <w:tabs>
+          <w:tab w:val="num" w:pos="5040"/>
+        </w:tabs>
+        <w:ind w:left="5040" w:hanging="360"/>
+      </w:pPr>
+      <w:rPr>
+        <w:rFonts w:ascii="Wingdings" w:hAnsi="Wingdings" w:hint="default"/>
+        <w:sz w:val="20"/>
+      </w:rPr>
+    </w:lvl>
+    <w:lvl w:ilvl="7" w:tentative="1">
+      <w:start w:val="1"/>
+      <w:numFmt w:val="bullet"/>
+      <w:lvlText w:val=""/>
+      <w:lvlJc w:val="left"/>
+      <w:pPr>
+        <w:tabs>
+          <w:tab w:val="num" w:pos="5760"/>
+        </w:tabs>
+        <w:ind w:left="5760" w:hanging="360"/>
+      </w:pPr>
+      <w:rPr>
+        <w:rFonts w:ascii="Wingdings" w:hAnsi="Wingdings" w:hint="default"/>
+        <w:sz w:val="20"/>
+      </w:rPr>
+    </w:lvl>
+    <w:lvl w:ilvl="8" w:tentative="1">
+      <w:start w:val="1"/>
+      <w:numFmt w:val="bullet"/>
+      <w:lvlText w:val=""/>
+      <w:lvlJc w:val="left"/>
+      <w:pPr>
+        <w:tabs>
+          <w:tab w:val="num" w:pos="6480"/>
+        </w:tabs>
+        <w:ind w:left="6480" w:hanging="360"/>
+      </w:pPr>
+      <w:rPr>
+        <w:rFonts w:ascii="Wingdings" w:hAnsi="Wingdings" w:hint="default"/>
+        <w:sz w:val="20"/>
+      </w:rPr>
+    </w:lvl>
+  </w:abstractNum>
+  <w:abstractNum w:abstractNumId="14">
+    <w:nsid w:val="6E242BDE"/>
+    <w:multiLevelType w:val="hybridMultilevel"/>
+    <w:tmpl w:val="3C8E9A32"/>
+    <w:lvl w:ilvl="0" w:tplc="0C0A0001">
+      <w:start w:val="1"/>
+      <w:numFmt w:val="bullet"/>
+      <w:lvlText w:val=""/>
+      <w:lvlJc w:val="left"/>
+      <w:pPr>
+        <w:ind w:left="720" w:hanging="360"/>
+      </w:pPr>
+      <w:rPr>
+        <w:rFonts w:ascii="Symbol" w:hAnsi="Symbol" w:hint="default"/>
+      </w:rPr>
+    </w:lvl>
+    <w:lvl w:ilvl="1" w:tplc="0C0A0003" w:tentative="1">
+      <w:start w:val="1"/>
+      <w:numFmt w:val="bullet"/>
+      <w:lvlText w:val="o"/>
+      <w:lvlJc w:val="left"/>
+      <w:pPr>
+        <w:ind w:left="1440" w:hanging="360"/>
+      </w:pPr>
+      <w:rPr>
+        <w:rFonts w:ascii="Courier New" w:hAnsi="Courier New" w:cs="Courier New" w:hint="default"/>
+      </w:rPr>
+    </w:lvl>
+    <w:lvl w:ilvl="2" w:tplc="0C0A0005" w:tentative="1">
+      <w:start w:val="1"/>
+      <w:numFmt w:val="bullet"/>
+      <w:lvlText w:val=""/>
+      <w:lvlJc w:val="left"/>
+      <w:pPr>
+        <w:ind w:left="2160" w:hanging="360"/>
+      </w:pPr>
+      <w:rPr>
+        <w:rFonts w:ascii="Wingdings" w:hAnsi="Wingdings" w:hint="default"/>
+      </w:rPr>
+    </w:lvl>
+    <w:lvl w:ilvl="3" w:tplc="0C0A0001" w:tentative="1">
+      <w:start w:val="1"/>
+      <w:numFmt w:val="bullet"/>
+      <w:lvlText w:val=""/>
+      <w:lvlJc w:val="left"/>
+      <w:pPr>
+        <w:ind w:left="2880" w:hanging="360"/>
+      </w:pPr>
+      <w:rPr>
+        <w:rFonts w:ascii="Symbol" w:hAnsi="Symbol" w:hint="default"/>
+      </w:rPr>
+    </w:lvl>
+    <w:lvl w:ilvl="4" w:tplc="0C0A0003" w:tentative="1">
+      <w:start w:val="1"/>
+      <w:numFmt w:val="bullet"/>
+      <w:lvlText w:val="o"/>
+      <w:lvlJc w:val="left"/>
+      <w:pPr>
+        <w:ind w:left="3600" w:hanging="360"/>
+      </w:pPr>
+      <w:rPr>
+        <w:rFonts w:ascii="Courier New" w:hAnsi="Courier New" w:cs="Courier New" w:hint="default"/>
+      </w:rPr>
+    </w:lvl>
+    <w:lvl w:ilvl="5" w:tplc="0C0A0005" w:tentative="1">
+      <w:start w:val="1"/>
+      <w:numFmt w:val="bullet"/>
+      <w:lvlText w:val=""/>
+      <w:lvlJc w:val="left"/>
+      <w:pPr>
+        <w:ind w:left="4320" w:hanging="360"/>
+      </w:pPr>
+      <w:rPr>
+        <w:rFonts w:ascii="Wingdings" w:hAnsi="Wingdings" w:hint="default"/>
+      </w:rPr>
+    </w:lvl>
+    <w:lvl w:ilvl="6" w:tplc="0C0A0001" w:tentative="1">
+      <w:start w:val="1"/>
+      <w:numFmt w:val="bullet"/>
+      <w:lvlText w:val=""/>
+      <w:lvlJc w:val="left"/>
+      <w:pPr>
+        <w:ind w:left="5040" w:hanging="360"/>
+      </w:pPr>
+      <w:rPr>
+        <w:rFonts w:ascii="Symbol" w:hAnsi="Symbol" w:hint="default"/>
+      </w:rPr>
+    </w:lvl>
+    <w:lvl w:ilvl="7" w:tplc="0C0A0003" w:tentative="1">
+      <w:start w:val="1"/>
+      <w:numFmt w:val="bullet"/>
+      <w:lvlText w:val="o"/>
+      <w:lvlJc w:val="left"/>
+      <w:pPr>
+        <w:ind w:left="5760" w:hanging="360"/>
+      </w:pPr>
+      <w:rPr>
+        <w:rFonts w:ascii="Courier New" w:hAnsi="Courier New" w:cs="Courier New" w:hint="default"/>
+      </w:rPr>
+    </w:lvl>
+    <w:lvl w:ilvl="8" w:tplc="0C0A0005" w:tentative="1">
+      <w:start w:val="1"/>
+      <w:numFmt w:val="bullet"/>
+      <w:lvlText w:val=""/>
+      <w:lvlJc w:val="left"/>
+      <w:pPr>
+        <w:ind w:left="6480" w:hanging="360"/>
+      </w:pPr>
+      <w:rPr>
+        <w:rFonts w:ascii="Wingdings" w:hAnsi="Wingdings" w:hint="default"/>
+      </w:rPr>
+    </w:lvl>
+  </w:abstractNum>
+  <w:abstractNum w:abstractNumId="15">
+    <w:nsid w:val="77695362"/>
+    <w:multiLevelType w:val="hybridMultilevel"/>
+    <w:tmpl w:val="3C96D840"/>
+    <w:lvl w:ilvl="0" w:tplc="0C0A0001">
+      <w:start w:val="1"/>
+      <w:numFmt w:val="bullet"/>
+      <w:lvlText w:val=""/>
+      <w:lvlJc w:val="left"/>
+      <w:pPr>
+        <w:ind w:left="720" w:hanging="360"/>
+      </w:pPr>
+      <w:rPr>
+        <w:rFonts w:ascii="Symbol" w:hAnsi="Symbol" w:hint="default"/>
+      </w:rPr>
+    </w:lvl>
+    <w:lvl w:ilvl="1" w:tplc="0C0A0003" w:tentative="1">
+      <w:start w:val="1"/>
+      <w:numFmt w:val="bullet"/>
+      <w:lvlText w:val="o"/>
+      <w:lvlJc w:val="left"/>
+      <w:pPr>
+        <w:ind w:left="1440" w:hanging="360"/>
+      </w:pPr>
+      <w:rPr>
+        <w:rFonts w:ascii="Courier New" w:hAnsi="Courier New" w:cs="Courier New" w:hint="default"/>
+      </w:rPr>
+    </w:lvl>
+    <w:lvl w:ilvl="2" w:tplc="0C0A0005" w:tentative="1">
+      <w:start w:val="1"/>
+      <w:numFmt w:val="bullet"/>
+      <w:lvlText w:val=""/>
+      <w:lvlJc w:val="left"/>
+      <w:pPr>
+        <w:ind w:left="2160" w:hanging="360"/>
+      </w:pPr>
+      <w:rPr>
+        <w:rFonts w:ascii="Wingdings" w:hAnsi="Wingdings" w:hint="default"/>
+      </w:rPr>
+    </w:lvl>
+    <w:lvl w:ilvl="3" w:tplc="0C0A0001" w:tentative="1">
+      <w:start w:val="1"/>
+      <w:numFmt w:val="bullet"/>
+      <w:lvlText w:val=""/>
+      <w:lvlJc w:val="left"/>
+      <w:pPr>
+        <w:ind w:left="2880" w:hanging="360"/>
+      </w:pPr>
+      <w:rPr>
+        <w:rFonts w:ascii="Symbol" w:hAnsi="Symbol" w:hint="default"/>
+      </w:rPr>
+    </w:lvl>
+    <w:lvl w:ilvl="4" w:tplc="0C0A0003" w:tentative="1">
+      <w:start w:val="1"/>
+      <w:numFmt w:val="bullet"/>
+      <w:lvlText w:val="o"/>
+      <w:lvlJc w:val="left"/>
+      <w:pPr>
+        <w:ind w:left="3600" w:hanging="360"/>
+      </w:pPr>
+      <w:rPr>
+        <w:rFonts w:ascii="Courier New" w:hAnsi="Courier New" w:cs="Courier New" w:hint="default"/>
+      </w:rPr>
+    </w:lvl>
+    <w:lvl w:ilvl="5" w:tplc="0C0A0005" w:tentative="1">
+      <w:start w:val="1"/>
+      <w:numFmt w:val="bullet"/>
+      <w:lvlText w:val=""/>
+      <w:lvlJc w:val="left"/>
+      <w:pPr>
+        <w:ind w:left="4320" w:hanging="360"/>
+      </w:pPr>
+      <w:rPr>
+        <w:rFonts w:ascii="Wingdings" w:hAnsi="Wingdings" w:hint="default"/>
+      </w:rPr>
+    </w:lvl>
+    <w:lvl w:ilvl="6" w:tplc="0C0A0001" w:tentative="1">
+      <w:start w:val="1"/>
+      <w:numFmt w:val="bullet"/>
+      <w:lvlText w:val=""/>
+      <w:lvlJc w:val="left"/>
+      <w:pPr>
+        <w:ind w:left="5040" w:hanging="360"/>
+      </w:pPr>
+      <w:rPr>
+        <w:rFonts w:ascii="Symbol" w:hAnsi="Symbol" w:hint="default"/>
+      </w:rPr>
+    </w:lvl>
+    <w:lvl w:ilvl="7" w:tplc="0C0A0003" w:tentative="1">
+      <w:start w:val="1"/>
+      <w:numFmt w:val="bullet"/>
+      <w:lvlText w:val="o"/>
+      <w:lvlJc w:val="left"/>
+      <w:pPr>
+        <w:ind w:left="5760" w:hanging="360"/>
+      </w:pPr>
+      <w:rPr>
+        <w:rFonts w:ascii="Courier New" w:hAnsi="Courier New" w:cs="Courier New" w:hint="default"/>
+      </w:rPr>
+    </w:lvl>
+    <w:lvl w:ilvl="8" w:tplc="0C0A0005" w:tentative="1">
+      <w:start w:val="1"/>
+      <w:numFmt w:val="bullet"/>
+      <w:lvlText w:val=""/>
+      <w:lvlJc w:val="left"/>
+      <w:pPr>
+        <w:ind w:left="6480" w:hanging="360"/>
+      </w:pPr>
+      <w:rPr>
+        <w:rFonts w:ascii="Wingdings" w:hAnsi="Wingdings" w:hint="default"/>
+      </w:rPr>
+    </w:lvl>
+  </w:abstractNum>
   <w:num w:numId="1">
+    <w:abstractNumId w:val="10"/>
+  </w:num>
+  <w:num w:numId="2">
+    <w:abstractNumId w:val="12"/>
+  </w:num>
+  <w:num w:numId="3">
+    <w:abstractNumId w:val="6"/>
+  </w:num>
+  <w:num w:numId="4">
+    <w:abstractNumId w:val="9"/>
+  </w:num>
+  <w:num w:numId="5">
+    <w:abstractNumId w:val="2"/>
+  </w:num>
+  <w:num w:numId="6">
+    <w:abstractNumId w:val="1"/>
+  </w:num>
+  <w:num w:numId="7">
     <w:abstractNumId w:val="7"/>
   </w:num>
-  <w:num w:numId="2">
-    <w:abstractNumId w:val="9"/>
+  <w:num w:numId="8">
+    <w:abstractNumId w:val="5"/>
   </w:num>
-  <w:num w:numId="3">
+  <w:num w:numId="9">
     <w:abstractNumId w:val="4"/>
   </w:num>
-  <w:num w:numId="4">
-    <w:abstractNumId w:val="6"/>
+  <w:num w:numId="10">
+    <w:abstractNumId w:val="11"/>
   </w:num>
-  <w:num w:numId="5">
-    <w:abstractNumId w:val="1"/>
+  <w:num w:numId="11">
+    <w:abstractNumId w:val="13"/>
   </w:num>
-  <w:num w:numId="6">
+  <w:num w:numId="12">
+    <w:abstractNumId w:val="14"/>
+  </w:num>
+  <w:num w:numId="13">
+    <w:abstractNumId w:val="3"/>
+  </w:num>
+  <w:num w:numId="14">
+    <w:abstractNumId w:val="8"/>
+  </w:num>
+  <w:num w:numId="15">
     <w:abstractNumId w:val="0"/>
   </w:num>
-  <w:num w:numId="7">
-    <w:abstractNumId w:val="5"/>
-  </w:num>
-  <w:num w:numId="8">
-    <w:abstractNumId w:val="3"/>
-  </w:num>
-  <w:num w:numId="9">
-    <w:abstractNumId w:val="2"/>
-  </w:num>
-  <w:num w:numId="10">
-    <w:abstractNumId w:val="8"/>
+  <w:num w:numId="16">
+    <w:abstractNumId w:val="15"/>
   </w:num>
 </w:numbering>
 </file>
@@ -20873,6 +22409,7 @@
   <w:style w:type="character" w:default="1" w:styleId="DefaultParagraphFont">
     <w:name w:val="Default Paragraph Font"/>
     <w:uiPriority w:val="1"/>
+    <w:semiHidden/>
     <w:unhideWhenUsed/>
   </w:style>
   <w:style w:type="table" w:default="1" w:styleId="TableNormal">
@@ -21175,6 +22712,45 @@
       <w:spacing w:after="0"/>
     </w:pPr>
   </w:style>
+  <w:style w:type="paragraph" w:styleId="Subtitle">
+    <w:name w:val="Subtitle"/>
+    <w:basedOn w:val="Normal"/>
+    <w:next w:val="Normal"/>
+    <w:link w:val="SubtitleChar"/>
+    <w:uiPriority w:val="11"/>
+    <w:qFormat/>
+    <w:rsid w:val="00F41F05"/>
+    <w:pPr>
+      <w:numPr>
+        <w:ilvl w:val="1"/>
+      </w:numPr>
+    </w:pPr>
+    <w:rPr>
+      <w:rFonts w:asciiTheme="majorHAnsi" w:eastAsiaTheme="majorEastAsia" w:hAnsiTheme="majorHAnsi" w:cstheme="majorBidi"/>
+      <w:i/>
+      <w:iCs/>
+      <w:color w:val="4F81BD" w:themeColor="accent1"/>
+      <w:spacing w:val="15"/>
+      <w:sz w:val="24"/>
+      <w:szCs w:val="24"/>
+    </w:rPr>
+  </w:style>
+  <w:style w:type="character" w:customStyle="1" w:styleId="SubtitleChar">
+    <w:name w:val="Subtitle Char"/>
+    <w:basedOn w:val="DefaultParagraphFont"/>
+    <w:link w:val="Subtitle"/>
+    <w:uiPriority w:val="11"/>
+    <w:rsid w:val="00F41F05"/>
+    <w:rPr>
+      <w:rFonts w:asciiTheme="majorHAnsi" w:eastAsiaTheme="majorEastAsia" w:hAnsiTheme="majorHAnsi" w:cstheme="majorBidi"/>
+      <w:i/>
+      <w:iCs/>
+      <w:color w:val="4F81BD" w:themeColor="accent1"/>
+      <w:spacing w:val="15"/>
+      <w:sz w:val="24"/>
+      <w:szCs w:val="24"/>
+    </w:rPr>
+  </w:style>
 </w:styles>
 </file>
 
@@ -21409,6 +22985,7 @@
   <w:style w:type="character" w:default="1" w:styleId="DefaultParagraphFont">
     <w:name w:val="Default Paragraph Font"/>
     <w:uiPriority w:val="1"/>
+    <w:semiHidden/>
     <w:unhideWhenUsed/>
   </w:style>
   <w:style w:type="table" w:default="1" w:styleId="TableNormal">
@@ -21710,6 +23287,45 @@
     <w:pPr>
       <w:spacing w:after="0"/>
     </w:pPr>
+  </w:style>
+  <w:style w:type="paragraph" w:styleId="Subtitle">
+    <w:name w:val="Subtitle"/>
+    <w:basedOn w:val="Normal"/>
+    <w:next w:val="Normal"/>
+    <w:link w:val="SubtitleChar"/>
+    <w:uiPriority w:val="11"/>
+    <w:qFormat/>
+    <w:rsid w:val="00F41F05"/>
+    <w:pPr>
+      <w:numPr>
+        <w:ilvl w:val="1"/>
+      </w:numPr>
+    </w:pPr>
+    <w:rPr>
+      <w:rFonts w:asciiTheme="majorHAnsi" w:eastAsiaTheme="majorEastAsia" w:hAnsiTheme="majorHAnsi" w:cstheme="majorBidi"/>
+      <w:i/>
+      <w:iCs/>
+      <w:color w:val="4F81BD" w:themeColor="accent1"/>
+      <w:spacing w:val="15"/>
+      <w:sz w:val="24"/>
+      <w:szCs w:val="24"/>
+    </w:rPr>
+  </w:style>
+  <w:style w:type="character" w:customStyle="1" w:styleId="SubtitleChar">
+    <w:name w:val="Subtitle Char"/>
+    <w:basedOn w:val="DefaultParagraphFont"/>
+    <w:link w:val="Subtitle"/>
+    <w:uiPriority w:val="11"/>
+    <w:rsid w:val="00F41F05"/>
+    <w:rPr>
+      <w:rFonts w:asciiTheme="majorHAnsi" w:eastAsiaTheme="majorEastAsia" w:hAnsiTheme="majorHAnsi" w:cstheme="majorBidi"/>
+      <w:i/>
+      <w:iCs/>
+      <w:color w:val="4F81BD" w:themeColor="accent1"/>
+      <w:spacing w:val="15"/>
+      <w:sz w:val="24"/>
+      <w:szCs w:val="24"/>
+    </w:rPr>
   </w:style>
 </w:styles>
 </file>
@@ -22023,7 +23639,7 @@
 </file>
 
 <file path=customXml/itemProps2.xml><?xml version="1.0" encoding="utf-8"?>
-<ds:datastoreItem xmlns:ds="http://schemas.openxmlformats.org/officeDocument/2006/customXml" ds:itemID="{EC60B171-795E-4386-922F-CAEE31FDCC0D}">
+<ds:datastoreItem xmlns:ds="http://schemas.openxmlformats.org/officeDocument/2006/customXml" ds:itemID="{976DBFC2-74AD-4EED-B789-A765CD5389BD}">
   <ds:schemaRefs>
     <ds:schemaRef ds:uri="http://schemas.openxmlformats.org/officeDocument/2006/bibliography"/>
   </ds:schemaRefs>

</xml_diff>

<commit_message>
Memoria: Explicada implementacion basica y creado UML
</commit_message>
<xml_diff>
--- a/Documentacion/Memoria.docx
+++ b/Documentacion/Memoria.docx
@@ -3937,8 +3937,6 @@
               </w:rPr>
               <w:tab/>
             </w:r>
-            <w:bookmarkStart w:id="29" w:name="_GoBack"/>
-            <w:bookmarkEnd w:id="29"/>
             <w:r>
               <w:rPr>
                 <w:noProof/>
@@ -4006,31 +4004,32 @@
         </w:p>
       </w:sdtContent>
     </w:sdt>
-    <w:bookmarkStart w:id="30" w:name="_Toc425148517" w:displacedByCustomXml="prev"/>
+    <w:bookmarkStart w:id="29" w:name="_Toc425407120" w:displacedByCustomXml="prev"/>
+    <w:bookmarkStart w:id="30" w:name="_Toc425329953" w:displacedByCustomXml="prev"/>
     <w:bookmarkStart w:id="31" w:name="_Toc425149630" w:displacedByCustomXml="prev"/>
-    <w:bookmarkStart w:id="32" w:name="_Toc425329953" w:displacedByCustomXml="prev"/>
-    <w:bookmarkStart w:id="33" w:name="_Toc425407120" w:displacedByCustomXml="prev"/>
+    <w:bookmarkStart w:id="32" w:name="_Toc425148517" w:displacedByCustomXml="prev"/>
     <w:p>
       <w:pPr>
         <w:pStyle w:val="Heading1"/>
       </w:pPr>
-      <w:bookmarkStart w:id="34" w:name="_Toc428267704"/>
-      <w:bookmarkStart w:id="35" w:name="_Toc428343618"/>
-      <w:bookmarkStart w:id="36" w:name="_Toc428442601"/>
-      <w:bookmarkStart w:id="37" w:name="_Toc428612356"/>
-      <w:bookmarkStart w:id="38" w:name="_Toc428726537"/>
-      <w:bookmarkStart w:id="39" w:name="_Toc428748310"/>
-      <w:bookmarkStart w:id="40" w:name="_Toc428862850"/>
-      <w:bookmarkStart w:id="41" w:name="_Toc428863194"/>
-      <w:bookmarkStart w:id="42" w:name="_Toc428872854"/>
-      <w:bookmarkStart w:id="43" w:name="_Toc428874331"/>
+      <w:bookmarkStart w:id="33" w:name="_Toc428267704"/>
+      <w:bookmarkStart w:id="34" w:name="_Toc428343618"/>
+      <w:bookmarkStart w:id="35" w:name="_Toc428442601"/>
+      <w:bookmarkStart w:id="36" w:name="_Toc428612356"/>
+      <w:bookmarkStart w:id="37" w:name="_Toc428726537"/>
+      <w:bookmarkStart w:id="38" w:name="_Toc428748310"/>
+      <w:bookmarkStart w:id="39" w:name="_Toc428862850"/>
+      <w:bookmarkStart w:id="40" w:name="_Toc428863194"/>
+      <w:bookmarkStart w:id="41" w:name="_Toc428872854"/>
+      <w:bookmarkStart w:id="42" w:name="_Toc428874331"/>
       <w:r>
         <w:t>Índice de figuras</w:t>
       </w:r>
-      <w:bookmarkEnd w:id="33"/>
       <w:bookmarkEnd w:id="32"/>
       <w:bookmarkEnd w:id="31"/>
       <w:bookmarkEnd w:id="30"/>
+      <w:bookmarkEnd w:id="29"/>
+      <w:bookmarkEnd w:id="33"/>
       <w:bookmarkEnd w:id="34"/>
       <w:bookmarkEnd w:id="35"/>
       <w:bookmarkEnd w:id="36"/>
@@ -4040,7 +4039,6 @@
       <w:bookmarkEnd w:id="40"/>
       <w:bookmarkEnd w:id="41"/>
       <w:bookmarkEnd w:id="42"/>
-      <w:bookmarkEnd w:id="43"/>
     </w:p>
     <w:p>
       <w:pPr>
@@ -5833,12 +5831,12 @@
           <w:numId w:val="2"/>
         </w:numPr>
       </w:pPr>
-      <w:bookmarkStart w:id="44" w:name="_Toc428874332"/>
+      <w:bookmarkStart w:id="43" w:name="_Toc428874332"/>
       <w:r>
         <w:lastRenderedPageBreak/>
         <w:t>Introducción</w:t>
       </w:r>
-      <w:bookmarkEnd w:id="44"/>
+      <w:bookmarkEnd w:id="43"/>
     </w:p>
     <w:p>
       <w:pPr>
@@ -5849,11 +5847,11 @@
         </w:numPr>
         <w:spacing w:line="480" w:lineRule="auto"/>
       </w:pPr>
-      <w:bookmarkStart w:id="45" w:name="_Toc428874333"/>
+      <w:bookmarkStart w:id="44" w:name="_Toc428874333"/>
       <w:r>
         <w:t>La propuesta de Trabajo de Fin de Grado</w:t>
       </w:r>
-      <w:bookmarkEnd w:id="45"/>
+      <w:bookmarkEnd w:id="44"/>
     </w:p>
     <w:p>
       <w:pPr>
@@ -5976,14 +5974,14 @@
         </w:numPr>
         <w:spacing w:line="480" w:lineRule="auto"/>
       </w:pPr>
-      <w:bookmarkStart w:id="46" w:name="_Toc428874334"/>
+      <w:bookmarkStart w:id="45" w:name="_Toc428874334"/>
       <w:r>
         <w:t>Justificación y o</w:t>
       </w:r>
       <w:r>
         <w:t>bjetivos</w:t>
       </w:r>
-      <w:bookmarkEnd w:id="46"/>
+      <w:bookmarkEnd w:id="45"/>
     </w:p>
     <w:p>
       <w:pPr>
@@ -6149,12 +6147,12 @@
       <w:r>
         <w:br w:type="page"/>
       </w:r>
-      <w:bookmarkStart w:id="47" w:name="_Toc428874335"/>
+      <w:bookmarkStart w:id="46" w:name="_Toc428874335"/>
       <w:r>
         <w:lastRenderedPageBreak/>
         <w:t>Estado del arte</w:t>
       </w:r>
-      <w:bookmarkEnd w:id="47"/>
+      <w:bookmarkEnd w:id="46"/>
     </w:p>
     <w:p>
       <w:pPr>
@@ -6864,8 +6862,8 @@
           <w:szCs w:val="23"/>
         </w:rPr>
       </w:pPr>
-      <w:bookmarkStart w:id="48" w:name="_Toc428863157"/>
-      <w:bookmarkStart w:id="49" w:name="_Toc428872890"/>
+      <w:bookmarkStart w:id="47" w:name="_Toc428863157"/>
+      <w:bookmarkStart w:id="48" w:name="_Toc428872890"/>
       <w:r>
         <w:t xml:space="preserve">Figura </w:t>
       </w:r>
@@ -6888,8 +6886,8 @@
       <w:r>
         <w:t xml:space="preserve"> asimétrico</w:t>
       </w:r>
+      <w:bookmarkEnd w:id="47"/>
       <w:bookmarkEnd w:id="48"/>
-      <w:bookmarkEnd w:id="49"/>
     </w:p>
     <w:p>
       <w:pPr>
@@ -6930,11 +6928,11 @@
         </w:numPr>
         <w:spacing w:line="480" w:lineRule="auto"/>
       </w:pPr>
-      <w:bookmarkStart w:id="50" w:name="_Toc428874336"/>
+      <w:bookmarkStart w:id="49" w:name="_Toc428874336"/>
       <w:r>
         <w:t>Metodología</w:t>
       </w:r>
-      <w:bookmarkEnd w:id="50"/>
+      <w:bookmarkEnd w:id="49"/>
     </w:p>
     <w:p>
       <w:pPr>
@@ -7194,12 +7192,12 @@
           <w:numId w:val="2"/>
         </w:numPr>
       </w:pPr>
-      <w:bookmarkStart w:id="51" w:name="_Toc428874337"/>
+      <w:bookmarkStart w:id="50" w:name="_Toc428874337"/>
       <w:r>
         <w:lastRenderedPageBreak/>
         <w:t>Planificación</w:t>
       </w:r>
-      <w:bookmarkEnd w:id="51"/>
+      <w:bookmarkEnd w:id="50"/>
     </w:p>
     <w:p>
       <w:pPr>
@@ -7210,11 +7208,11 @@
         </w:numPr>
         <w:spacing w:line="480" w:lineRule="auto"/>
       </w:pPr>
-      <w:bookmarkStart w:id="52" w:name="_Toc428874338"/>
+      <w:bookmarkStart w:id="51" w:name="_Toc428874338"/>
       <w:r>
         <w:t>Gestión de tareas</w:t>
       </w:r>
-      <w:bookmarkEnd w:id="52"/>
+      <w:bookmarkEnd w:id="51"/>
     </w:p>
     <w:p>
       <w:pPr>
@@ -7376,11 +7374,11 @@
           <w:color w:val="FF0000"/>
         </w:rPr>
       </w:pPr>
-      <w:bookmarkStart w:id="53" w:name="_Toc428632412"/>
-      <w:bookmarkStart w:id="54" w:name="_Toc428726504"/>
-      <w:bookmarkStart w:id="55" w:name="_Toc428748340"/>
-      <w:bookmarkStart w:id="56" w:name="_Toc428863158"/>
-      <w:bookmarkStart w:id="57" w:name="_Toc428872891"/>
+      <w:bookmarkStart w:id="52" w:name="_Toc428632412"/>
+      <w:bookmarkStart w:id="53" w:name="_Toc428726504"/>
+      <w:bookmarkStart w:id="54" w:name="_Toc428748340"/>
+      <w:bookmarkStart w:id="55" w:name="_Toc428863158"/>
+      <w:bookmarkStart w:id="56" w:name="_Toc428872891"/>
       <w:r>
         <w:t xml:space="preserve">Figura </w:t>
       </w:r>
@@ -7402,11 +7400,11 @@
       <w:r>
         <w:t>Trello</w:t>
       </w:r>
+      <w:bookmarkEnd w:id="52"/>
       <w:bookmarkEnd w:id="53"/>
       <w:bookmarkEnd w:id="54"/>
       <w:bookmarkEnd w:id="55"/>
       <w:bookmarkEnd w:id="56"/>
-      <w:bookmarkEnd w:id="57"/>
       <w:proofErr w:type="spellEnd"/>
     </w:p>
     <w:p/>
@@ -7422,11 +7420,11 @@
         <w:spacing w:line="480" w:lineRule="auto"/>
         <w:jc w:val="left"/>
       </w:pPr>
-      <w:bookmarkStart w:id="58" w:name="_Toc428874339"/>
+      <w:bookmarkStart w:id="57" w:name="_Toc428874339"/>
       <w:r>
         <w:t>Diagrama de Gantt</w:t>
       </w:r>
-      <w:bookmarkEnd w:id="58"/>
+      <w:bookmarkEnd w:id="57"/>
     </w:p>
     <w:p>
       <w:pPr>
@@ -7540,12 +7538,12 @@
           <w:numId w:val="2"/>
         </w:numPr>
       </w:pPr>
-      <w:bookmarkStart w:id="59" w:name="_Toc428874340"/>
+      <w:bookmarkStart w:id="58" w:name="_Toc428874340"/>
       <w:r>
         <w:lastRenderedPageBreak/>
         <w:t>Tecnología empleada</w:t>
       </w:r>
-      <w:bookmarkEnd w:id="59"/>
+      <w:bookmarkEnd w:id="58"/>
     </w:p>
     <w:p>
       <w:pPr>
@@ -7556,11 +7554,11 @@
         </w:numPr>
         <w:spacing w:line="480" w:lineRule="auto"/>
       </w:pPr>
-      <w:bookmarkStart w:id="60" w:name="_Toc428874341"/>
+      <w:bookmarkStart w:id="59" w:name="_Toc428874341"/>
       <w:r>
         <w:t>Motor de juego: Unity3D</w:t>
       </w:r>
-      <w:bookmarkEnd w:id="60"/>
+      <w:bookmarkEnd w:id="59"/>
     </w:p>
     <w:p>
       <w:pPr>
@@ -8309,10 +8307,10 @@
           <w:szCs w:val="28"/>
         </w:rPr>
       </w:pPr>
-      <w:bookmarkStart w:id="61" w:name="_Toc428726505"/>
-      <w:bookmarkStart w:id="62" w:name="_Toc428748341"/>
-      <w:bookmarkStart w:id="63" w:name="_Toc428863159"/>
-      <w:bookmarkStart w:id="64" w:name="_Toc428872892"/>
+      <w:bookmarkStart w:id="60" w:name="_Toc428726505"/>
+      <w:bookmarkStart w:id="61" w:name="_Toc428748341"/>
+      <w:bookmarkStart w:id="62" w:name="_Toc428863159"/>
+      <w:bookmarkStart w:id="63" w:name="_Toc428872892"/>
       <w:r>
         <w:t xml:space="preserve">Figura </w:t>
       </w:r>
@@ -8331,10 +8329,10 @@
       <w:r>
         <w:t>Unity</w:t>
       </w:r>
+      <w:bookmarkEnd w:id="60"/>
       <w:bookmarkEnd w:id="61"/>
       <w:bookmarkEnd w:id="62"/>
       <w:bookmarkEnd w:id="63"/>
-      <w:bookmarkEnd w:id="64"/>
       <w:proofErr w:type="spellEnd"/>
     </w:p>
     <w:p>
@@ -8346,13 +8344,13 @@
         </w:numPr>
         <w:spacing w:line="480" w:lineRule="auto"/>
       </w:pPr>
-      <w:bookmarkStart w:id="65" w:name="_Toc428874342"/>
+      <w:bookmarkStart w:id="64" w:name="_Toc428874342"/>
       <w:proofErr w:type="spellStart"/>
       <w:r>
         <w:lastRenderedPageBreak/>
         <w:t>Blender</w:t>
       </w:r>
-      <w:bookmarkEnd w:id="65"/>
+      <w:bookmarkEnd w:id="64"/>
       <w:proofErr w:type="spellEnd"/>
     </w:p>
     <w:p>
@@ -8510,11 +8508,11 @@
         <w:pStyle w:val="Caption"/>
         <w:jc w:val="center"/>
       </w:pPr>
-      <w:bookmarkStart w:id="66" w:name="_Toc428632413"/>
-      <w:bookmarkStart w:id="67" w:name="_Toc428726506"/>
-      <w:bookmarkStart w:id="68" w:name="_Toc428748342"/>
-      <w:bookmarkStart w:id="69" w:name="_Toc428863160"/>
-      <w:bookmarkStart w:id="70" w:name="_Toc428872893"/>
+      <w:bookmarkStart w:id="65" w:name="_Toc428632413"/>
+      <w:bookmarkStart w:id="66" w:name="_Toc428726506"/>
+      <w:bookmarkStart w:id="67" w:name="_Toc428748342"/>
+      <w:bookmarkStart w:id="68" w:name="_Toc428863160"/>
+      <w:bookmarkStart w:id="69" w:name="_Toc428872893"/>
       <w:r>
         <w:t xml:space="preserve">Figura </w:t>
       </w:r>
@@ -8550,11 +8548,11 @@
       <w:r>
         <w:t>ython</w:t>
       </w:r>
+      <w:bookmarkEnd w:id="65"/>
       <w:bookmarkEnd w:id="66"/>
       <w:bookmarkEnd w:id="67"/>
       <w:bookmarkEnd w:id="68"/>
       <w:bookmarkEnd w:id="69"/>
-      <w:bookmarkEnd w:id="70"/>
       <w:proofErr w:type="spellEnd"/>
     </w:p>
     <w:p>
@@ -8572,11 +8570,11 @@
         </w:numPr>
         <w:spacing w:line="480" w:lineRule="auto"/>
       </w:pPr>
-      <w:bookmarkStart w:id="71" w:name="_Toc428874343"/>
+      <w:bookmarkStart w:id="70" w:name="_Toc428874343"/>
       <w:r>
         <w:t>GIT</w:t>
       </w:r>
-      <w:bookmarkEnd w:id="71"/>
+      <w:bookmarkEnd w:id="70"/>
     </w:p>
     <w:p>
       <w:pPr>
@@ -8663,7 +8661,7 @@
         </w:numPr>
         <w:spacing w:line="480" w:lineRule="auto"/>
       </w:pPr>
-      <w:bookmarkStart w:id="72" w:name="_Toc428874344"/>
+      <w:bookmarkStart w:id="71" w:name="_Toc428874344"/>
       <w:r>
         <w:lastRenderedPageBreak/>
         <w:t xml:space="preserve">Digital </w:t>
@@ -8672,7 +8670,7 @@
       <w:r>
         <w:t>Ocean</w:t>
       </w:r>
-      <w:bookmarkEnd w:id="72"/>
+      <w:bookmarkEnd w:id="71"/>
       <w:proofErr w:type="spellEnd"/>
     </w:p>
     <w:p>
@@ -8861,11 +8859,11 @@
         <w:pStyle w:val="Caption"/>
         <w:jc w:val="center"/>
       </w:pPr>
-      <w:bookmarkStart w:id="73" w:name="_Toc428632414"/>
-      <w:bookmarkStart w:id="74" w:name="_Toc428726507"/>
-      <w:bookmarkStart w:id="75" w:name="_Toc428748343"/>
-      <w:bookmarkStart w:id="76" w:name="_Toc428863161"/>
-      <w:bookmarkStart w:id="77" w:name="_Toc428872894"/>
+      <w:bookmarkStart w:id="72" w:name="_Toc428632414"/>
+      <w:bookmarkStart w:id="73" w:name="_Toc428726507"/>
+      <w:bookmarkStart w:id="74" w:name="_Toc428748343"/>
+      <w:bookmarkStart w:id="75" w:name="_Toc428863161"/>
+      <w:bookmarkStart w:id="76" w:name="_Toc428872894"/>
       <w:r>
         <w:t xml:space="preserve">Figura </w:t>
       </w:r>
@@ -8892,11 +8890,11 @@
       <w:r>
         <w:t>Ocean</w:t>
       </w:r>
+      <w:bookmarkEnd w:id="72"/>
       <w:bookmarkEnd w:id="73"/>
       <w:bookmarkEnd w:id="74"/>
       <w:bookmarkEnd w:id="75"/>
       <w:bookmarkEnd w:id="76"/>
-      <w:bookmarkEnd w:id="77"/>
       <w:proofErr w:type="spellEnd"/>
     </w:p>
     <w:p/>
@@ -8909,12 +8907,12 @@
         </w:numPr>
         <w:spacing w:line="480" w:lineRule="auto"/>
       </w:pPr>
-      <w:bookmarkStart w:id="78" w:name="_Toc428874345"/>
+      <w:bookmarkStart w:id="77" w:name="_Toc428874345"/>
       <w:proofErr w:type="spellStart"/>
       <w:r>
         <w:t>DNSimple</w:t>
       </w:r>
-      <w:bookmarkEnd w:id="78"/>
+      <w:bookmarkEnd w:id="77"/>
       <w:proofErr w:type="spellEnd"/>
     </w:p>
     <w:p>
@@ -9027,11 +9025,11 @@
         <w:pStyle w:val="Caption"/>
         <w:jc w:val="center"/>
       </w:pPr>
-      <w:bookmarkStart w:id="79" w:name="_Toc428632415"/>
-      <w:bookmarkStart w:id="80" w:name="_Toc428726508"/>
-      <w:bookmarkStart w:id="81" w:name="_Toc428748344"/>
-      <w:bookmarkStart w:id="82" w:name="_Toc428863162"/>
-      <w:bookmarkStart w:id="83" w:name="_Toc428872895"/>
+      <w:bookmarkStart w:id="78" w:name="_Toc428632415"/>
+      <w:bookmarkStart w:id="79" w:name="_Toc428726508"/>
+      <w:bookmarkStart w:id="80" w:name="_Toc428748344"/>
+      <w:bookmarkStart w:id="81" w:name="_Toc428863162"/>
+      <w:bookmarkStart w:id="82" w:name="_Toc428872895"/>
       <w:r>
         <w:t xml:space="preserve">Figura </w:t>
       </w:r>
@@ -9050,11 +9048,11 @@
       <w:r>
         <w:t>DNSimple</w:t>
       </w:r>
+      <w:bookmarkEnd w:id="78"/>
       <w:bookmarkEnd w:id="79"/>
       <w:bookmarkEnd w:id="80"/>
       <w:bookmarkEnd w:id="81"/>
       <w:bookmarkEnd w:id="82"/>
-      <w:bookmarkEnd w:id="83"/>
       <w:proofErr w:type="spellEnd"/>
     </w:p>
     <w:p>
@@ -9065,12 +9063,12 @@
           <w:numId w:val="2"/>
         </w:numPr>
       </w:pPr>
-      <w:bookmarkStart w:id="84" w:name="_Toc428874346"/>
+      <w:bookmarkStart w:id="83" w:name="_Toc428874346"/>
       <w:r>
         <w:lastRenderedPageBreak/>
         <w:t>Cuerpo del trabajo</w:t>
       </w:r>
-      <w:bookmarkEnd w:id="84"/>
+      <w:bookmarkEnd w:id="83"/>
     </w:p>
     <w:p>
       <w:pPr>
@@ -9081,11 +9079,11 @@
         </w:numPr>
         <w:spacing w:line="480" w:lineRule="auto"/>
       </w:pPr>
-      <w:bookmarkStart w:id="85" w:name="_Toc428874347"/>
+      <w:bookmarkStart w:id="84" w:name="_Toc428874347"/>
       <w:r>
         <w:t>Diseño de Juego</w:t>
       </w:r>
-      <w:bookmarkEnd w:id="85"/>
+      <w:bookmarkEnd w:id="84"/>
     </w:p>
     <w:p>
       <w:pPr>
@@ -9371,12 +9369,12 @@
         </w:numPr>
         <w:spacing w:line="480" w:lineRule="auto"/>
       </w:pPr>
-      <w:bookmarkStart w:id="86" w:name="_Toc428874348"/>
+      <w:bookmarkStart w:id="85" w:name="_Toc428874348"/>
       <w:r>
         <w:lastRenderedPageBreak/>
         <w:t>Introducción</w:t>
       </w:r>
-      <w:bookmarkEnd w:id="86"/>
+      <w:bookmarkEnd w:id="85"/>
     </w:p>
     <w:p>
       <w:pPr>
@@ -9440,12 +9438,12 @@
         </w:numPr>
         <w:spacing w:line="480" w:lineRule="auto"/>
       </w:pPr>
-      <w:bookmarkStart w:id="87" w:name="_Toc428874349"/>
+      <w:bookmarkStart w:id="86" w:name="_Toc428874349"/>
       <w:proofErr w:type="spellStart"/>
       <w:r>
         <w:t>Jugabilidad</w:t>
       </w:r>
-      <w:bookmarkEnd w:id="87"/>
+      <w:bookmarkEnd w:id="86"/>
       <w:proofErr w:type="spellEnd"/>
     </w:p>
     <w:p>
@@ -9559,11 +9557,11 @@
         </w:numPr>
         <w:spacing w:line="480" w:lineRule="auto"/>
       </w:pPr>
-      <w:bookmarkStart w:id="88" w:name="_Toc428874350"/>
+      <w:bookmarkStart w:id="87" w:name="_Toc428874350"/>
       <w:r>
         <w:t>Mecánicas</w:t>
       </w:r>
-      <w:bookmarkEnd w:id="88"/>
+      <w:bookmarkEnd w:id="87"/>
     </w:p>
     <w:p>
       <w:pPr>
@@ -10088,7 +10086,7 @@
         </w:numPr>
         <w:spacing w:line="480" w:lineRule="auto"/>
       </w:pPr>
-      <w:bookmarkStart w:id="89" w:name="_Toc428874351"/>
+      <w:bookmarkStart w:id="88" w:name="_Toc428874351"/>
       <w:r>
         <w:lastRenderedPageBreak/>
         <w:t>Creación</w:t>
@@ -10096,7 +10094,7 @@
       <w:r>
         <w:t xml:space="preserve"> de escenarios</w:t>
       </w:r>
-      <w:bookmarkEnd w:id="89"/>
+      <w:bookmarkEnd w:id="88"/>
     </w:p>
     <w:p>
       <w:pPr>
@@ -10266,11 +10264,11 @@
           <w:szCs w:val="28"/>
         </w:rPr>
       </w:pPr>
-      <w:bookmarkStart w:id="90" w:name="_Toc428632416"/>
-      <w:bookmarkStart w:id="91" w:name="_Toc428726509"/>
-      <w:bookmarkStart w:id="92" w:name="_Toc428748345"/>
-      <w:bookmarkStart w:id="93" w:name="_Toc428863163"/>
-      <w:bookmarkStart w:id="94" w:name="_Toc428872896"/>
+      <w:bookmarkStart w:id="89" w:name="_Toc428632416"/>
+      <w:bookmarkStart w:id="90" w:name="_Toc428726509"/>
+      <w:bookmarkStart w:id="91" w:name="_Toc428748345"/>
+      <w:bookmarkStart w:id="92" w:name="_Toc428863163"/>
+      <w:bookmarkStart w:id="93" w:name="_Toc428872896"/>
       <w:r>
         <w:t xml:space="preserve">Figura </w:t>
       </w:r>
@@ -10285,11 +10283,11 @@
       <w:r>
         <w:t>: Editando el escenario con GIMP</w:t>
       </w:r>
+      <w:bookmarkEnd w:id="89"/>
       <w:bookmarkEnd w:id="90"/>
       <w:bookmarkEnd w:id="91"/>
       <w:bookmarkEnd w:id="92"/>
       <w:bookmarkEnd w:id="93"/>
-      <w:bookmarkEnd w:id="94"/>
     </w:p>
     <w:p>
       <w:pPr>
@@ -10728,11 +10726,11 @@
         <w:pStyle w:val="Caption"/>
         <w:jc w:val="center"/>
       </w:pPr>
-      <w:bookmarkStart w:id="95" w:name="_Toc428632417"/>
-      <w:bookmarkStart w:id="96" w:name="_Toc428726510"/>
-      <w:bookmarkStart w:id="97" w:name="_Toc428748346"/>
-      <w:bookmarkStart w:id="98" w:name="_Toc428863164"/>
-      <w:bookmarkStart w:id="99" w:name="_Toc428872897"/>
+      <w:bookmarkStart w:id="94" w:name="_Toc428632417"/>
+      <w:bookmarkStart w:id="95" w:name="_Toc428726510"/>
+      <w:bookmarkStart w:id="96" w:name="_Toc428748346"/>
+      <w:bookmarkStart w:id="97" w:name="_Toc428863164"/>
+      <w:bookmarkStart w:id="98" w:name="_Toc428872897"/>
       <w:r>
         <w:t xml:space="preserve">Figura </w:t>
       </w:r>
@@ -10747,11 +10745,11 @@
       <w:r>
         <w:t>: Escenario creado instanciando cubos</w:t>
       </w:r>
+      <w:bookmarkEnd w:id="94"/>
       <w:bookmarkEnd w:id="95"/>
       <w:bookmarkEnd w:id="96"/>
       <w:bookmarkEnd w:id="97"/>
       <w:bookmarkEnd w:id="98"/>
-      <w:bookmarkEnd w:id="99"/>
     </w:p>
     <w:p>
       <w:pPr>
@@ -11011,11 +11009,11 @@
         <w:pStyle w:val="Caption"/>
         <w:jc w:val="center"/>
       </w:pPr>
-      <w:bookmarkStart w:id="100" w:name="_Toc428632418"/>
-      <w:bookmarkStart w:id="101" w:name="_Toc428726511"/>
-      <w:bookmarkStart w:id="102" w:name="_Toc428748347"/>
-      <w:bookmarkStart w:id="103" w:name="_Toc428863165"/>
-      <w:bookmarkStart w:id="104" w:name="_Toc428872898"/>
+      <w:bookmarkStart w:id="99" w:name="_Toc428632418"/>
+      <w:bookmarkStart w:id="100" w:name="_Toc428726511"/>
+      <w:bookmarkStart w:id="101" w:name="_Toc428748347"/>
+      <w:bookmarkStart w:id="102" w:name="_Toc428863165"/>
+      <w:bookmarkStart w:id="103" w:name="_Toc428872898"/>
       <w:r>
         <w:t xml:space="preserve">Figura </w:t>
       </w:r>
@@ -11030,11 +11028,11 @@
       <w:r>
         <w:t>: Muro con caras interiores</w:t>
       </w:r>
+      <w:bookmarkEnd w:id="99"/>
       <w:bookmarkEnd w:id="100"/>
       <w:bookmarkEnd w:id="101"/>
       <w:bookmarkEnd w:id="102"/>
       <w:bookmarkEnd w:id="103"/>
-      <w:bookmarkEnd w:id="104"/>
     </w:p>
     <w:p>
       <w:pPr>
@@ -11197,11 +11195,11 @@
         <w:pStyle w:val="Caption"/>
         <w:jc w:val="center"/>
       </w:pPr>
-      <w:bookmarkStart w:id="105" w:name="_Toc428632419"/>
-      <w:bookmarkStart w:id="106" w:name="_Toc428726512"/>
-      <w:bookmarkStart w:id="107" w:name="_Toc428748348"/>
-      <w:bookmarkStart w:id="108" w:name="_Toc428863166"/>
-      <w:bookmarkStart w:id="109" w:name="_Toc428872899"/>
+      <w:bookmarkStart w:id="104" w:name="_Toc428632419"/>
+      <w:bookmarkStart w:id="105" w:name="_Toc428726512"/>
+      <w:bookmarkStart w:id="106" w:name="_Toc428748348"/>
+      <w:bookmarkStart w:id="107" w:name="_Toc428863166"/>
+      <w:bookmarkStart w:id="108" w:name="_Toc428872899"/>
       <w:r>
         <w:t xml:space="preserve">Figura </w:t>
       </w:r>
@@ -11223,11 +11221,11 @@
       <w:r>
         <w:t>pacman</w:t>
       </w:r>
+      <w:bookmarkEnd w:id="104"/>
       <w:bookmarkEnd w:id="105"/>
       <w:bookmarkEnd w:id="106"/>
       <w:bookmarkEnd w:id="107"/>
       <w:bookmarkEnd w:id="108"/>
-      <w:bookmarkEnd w:id="109"/>
       <w:proofErr w:type="spellEnd"/>
     </w:p>
     <w:p>
@@ -11400,11 +11398,11 @@
         <w:pStyle w:val="Caption"/>
         <w:jc w:val="center"/>
       </w:pPr>
-      <w:bookmarkStart w:id="110" w:name="_Toc428632420"/>
-      <w:bookmarkStart w:id="111" w:name="_Toc428726513"/>
-      <w:bookmarkStart w:id="112" w:name="_Toc428748349"/>
-      <w:bookmarkStart w:id="113" w:name="_Toc428863167"/>
-      <w:bookmarkStart w:id="114" w:name="_Toc428872900"/>
+      <w:bookmarkStart w:id="109" w:name="_Toc428632420"/>
+      <w:bookmarkStart w:id="110" w:name="_Toc428726513"/>
+      <w:bookmarkStart w:id="111" w:name="_Toc428748349"/>
+      <w:bookmarkStart w:id="112" w:name="_Toc428863167"/>
+      <w:bookmarkStart w:id="113" w:name="_Toc428872900"/>
       <w:r>
         <w:t xml:space="preserve">Figura </w:t>
       </w:r>
@@ -11422,11 +11420,11 @@
       <w:r>
         <w:t>De izquierda a derecha: Techo, pared, esquina y rincón.</w:t>
       </w:r>
+      <w:bookmarkEnd w:id="109"/>
       <w:bookmarkEnd w:id="110"/>
       <w:bookmarkEnd w:id="111"/>
       <w:bookmarkEnd w:id="112"/>
       <w:bookmarkEnd w:id="113"/>
-      <w:bookmarkEnd w:id="114"/>
       <w:r>
         <w:tab/>
       </w:r>
@@ -13319,11 +13317,11 @@
         <w:pStyle w:val="Caption"/>
         <w:jc w:val="center"/>
       </w:pPr>
-      <w:bookmarkStart w:id="115" w:name="_Toc428632421"/>
-      <w:bookmarkStart w:id="116" w:name="_Toc428726514"/>
-      <w:bookmarkStart w:id="117" w:name="_Toc428748350"/>
-      <w:bookmarkStart w:id="118" w:name="_Toc428863168"/>
-      <w:bookmarkStart w:id="119" w:name="_Toc428872901"/>
+      <w:bookmarkStart w:id="114" w:name="_Toc428632421"/>
+      <w:bookmarkStart w:id="115" w:name="_Toc428726514"/>
+      <w:bookmarkStart w:id="116" w:name="_Toc428748350"/>
+      <w:bookmarkStart w:id="117" w:name="_Toc428863168"/>
+      <w:bookmarkStart w:id="118" w:name="_Toc428872901"/>
       <w:r>
         <w:t xml:space="preserve">Figura </w:t>
       </w:r>
@@ -13338,11 +13336,11 @@
       <w:r>
         <w:t>: Pseudocódigo de la generación de mapas</w:t>
       </w:r>
+      <w:bookmarkEnd w:id="114"/>
       <w:bookmarkEnd w:id="115"/>
       <w:bookmarkEnd w:id="116"/>
       <w:bookmarkEnd w:id="117"/>
       <w:bookmarkEnd w:id="118"/>
-      <w:bookmarkEnd w:id="119"/>
     </w:p>
     <w:p>
       <w:pPr>
@@ -13409,11 +13407,11 @@
         <w:pStyle w:val="Caption"/>
         <w:jc w:val="center"/>
       </w:pPr>
-      <w:bookmarkStart w:id="120" w:name="_Toc428632422"/>
-      <w:bookmarkStart w:id="121" w:name="_Toc428726515"/>
-      <w:bookmarkStart w:id="122" w:name="_Toc428748351"/>
-      <w:bookmarkStart w:id="123" w:name="_Toc428863169"/>
-      <w:bookmarkStart w:id="124" w:name="_Toc428872902"/>
+      <w:bookmarkStart w:id="119" w:name="_Toc428632422"/>
+      <w:bookmarkStart w:id="120" w:name="_Toc428726515"/>
+      <w:bookmarkStart w:id="121" w:name="_Toc428748351"/>
+      <w:bookmarkStart w:id="122" w:name="_Toc428863169"/>
+      <w:bookmarkStart w:id="123" w:name="_Toc428872902"/>
       <w:r>
         <w:t xml:space="preserve">Figura </w:t>
       </w:r>
@@ -13437,11 +13435,11 @@
       <w:r>
         <w:t xml:space="preserve"> generado con las piezas básicas, vista ortográfica (izquierda) y en perspectiva (derecha).</w:t>
       </w:r>
+      <w:bookmarkEnd w:id="119"/>
       <w:bookmarkEnd w:id="120"/>
       <w:bookmarkEnd w:id="121"/>
       <w:bookmarkEnd w:id="122"/>
       <w:bookmarkEnd w:id="123"/>
-      <w:bookmarkEnd w:id="124"/>
     </w:p>
     <w:p>
       <w:pPr>
@@ -13532,11 +13530,11 @@
         <w:pStyle w:val="Caption"/>
         <w:jc w:val="center"/>
       </w:pPr>
-      <w:bookmarkStart w:id="125" w:name="_Toc428632423"/>
-      <w:bookmarkStart w:id="126" w:name="_Toc428726516"/>
-      <w:bookmarkStart w:id="127" w:name="_Toc428748352"/>
-      <w:bookmarkStart w:id="128" w:name="_Toc428863170"/>
-      <w:bookmarkStart w:id="129" w:name="_Toc428872903"/>
+      <w:bookmarkStart w:id="124" w:name="_Toc428632423"/>
+      <w:bookmarkStart w:id="125" w:name="_Toc428726516"/>
+      <w:bookmarkStart w:id="126" w:name="_Toc428748352"/>
+      <w:bookmarkStart w:id="127" w:name="_Toc428863170"/>
+      <w:bookmarkStart w:id="128" w:name="_Toc428872903"/>
       <w:r>
         <w:t xml:space="preserve">Figura </w:t>
       </w:r>
@@ -13551,11 +13549,11 @@
       <w:r>
         <w:t>: Comparativa de tamaño entre el jugador y el escenario</w:t>
       </w:r>
+      <w:bookmarkEnd w:id="124"/>
       <w:bookmarkEnd w:id="125"/>
       <w:bookmarkEnd w:id="126"/>
       <w:bookmarkEnd w:id="127"/>
       <w:bookmarkEnd w:id="128"/>
-      <w:bookmarkEnd w:id="129"/>
     </w:p>
     <w:p>
       <w:pPr>
@@ -13773,7 +13771,7 @@
         </w:numPr>
         <w:spacing w:line="480" w:lineRule="auto"/>
       </w:pPr>
-      <w:bookmarkStart w:id="130" w:name="_Toc428874352"/>
+      <w:bookmarkStart w:id="129" w:name="_Toc428874352"/>
       <w:r>
         <w:lastRenderedPageBreak/>
         <w:t xml:space="preserve">Arquitectura </w:t>
@@ -13782,7 +13780,7 @@
       <w:r>
         <w:t>multijugador</w:t>
       </w:r>
-      <w:bookmarkEnd w:id="130"/>
+      <w:bookmarkEnd w:id="129"/>
       <w:proofErr w:type="spellEnd"/>
     </w:p>
     <w:p>
@@ -14120,11 +14118,11 @@
         </w:numPr>
         <w:spacing w:line="480" w:lineRule="auto"/>
       </w:pPr>
-      <w:bookmarkStart w:id="131" w:name="_Toc428874353"/>
+      <w:bookmarkStart w:id="130" w:name="_Toc428874353"/>
       <w:r>
         <w:t>Predicción de movimiento</w:t>
       </w:r>
-      <w:bookmarkEnd w:id="131"/>
+      <w:bookmarkEnd w:id="130"/>
     </w:p>
     <w:p>
       <w:pPr>
@@ -14447,8 +14445,8 @@
         <w:ind w:left="360"/>
         <w:jc w:val="center"/>
       </w:pPr>
-      <w:bookmarkStart w:id="132" w:name="_Toc428863171"/>
-      <w:bookmarkStart w:id="133" w:name="_Toc428872904"/>
+      <w:bookmarkStart w:id="131" w:name="_Toc428863171"/>
+      <w:bookmarkStart w:id="132" w:name="_Toc428872904"/>
       <w:r>
         <w:t xml:space="preserve">Figura </w:t>
       </w:r>
@@ -14463,8 +14461,8 @@
       <w:r>
         <w:t>: Comparativa de la predicción de movimiento</w:t>
       </w:r>
+      <w:bookmarkEnd w:id="131"/>
       <w:bookmarkEnd w:id="132"/>
-      <w:bookmarkEnd w:id="133"/>
     </w:p>
     <w:p>
       <w:pPr>
@@ -14490,11 +14488,11 @@
         </w:numPr>
         <w:spacing w:line="480" w:lineRule="auto"/>
       </w:pPr>
-      <w:bookmarkStart w:id="134" w:name="_Toc428874354"/>
+      <w:bookmarkStart w:id="133" w:name="_Toc428874354"/>
       <w:r>
         <w:t>Infraestructura de servidores</w:t>
       </w:r>
-      <w:bookmarkEnd w:id="134"/>
+      <w:bookmarkEnd w:id="133"/>
     </w:p>
     <w:p>
       <w:pPr>
@@ -14664,12 +14662,12 @@
         </w:numPr>
         <w:spacing w:line="480" w:lineRule="auto"/>
       </w:pPr>
-      <w:bookmarkStart w:id="135" w:name="_Toc428874355"/>
+      <w:bookmarkStart w:id="134" w:name="_Toc428874355"/>
       <w:r>
         <w:lastRenderedPageBreak/>
         <w:t>Interacción entre cliente y servidor</w:t>
       </w:r>
-      <w:bookmarkEnd w:id="135"/>
+      <w:bookmarkEnd w:id="134"/>
     </w:p>
     <w:p>
       <w:pPr>
@@ -14989,7 +14987,7 @@
         <w:pStyle w:val="Caption"/>
         <w:jc w:val="center"/>
       </w:pPr>
-      <w:bookmarkStart w:id="136" w:name="_Toc428872905"/>
+      <w:bookmarkStart w:id="135" w:name="_Toc428872905"/>
       <w:r>
         <w:t xml:space="preserve">Figura </w:t>
       </w:r>
@@ -15004,7 +15002,7 @@
       <w:r>
         <w:t>: Diagrama de secuencia para unirse a partida</w:t>
       </w:r>
-      <w:bookmarkEnd w:id="136"/>
+      <w:bookmarkEnd w:id="135"/>
     </w:p>
     <w:p>
       <w:r>
@@ -15054,7 +15052,7 @@
         <w:pStyle w:val="Caption"/>
         <w:jc w:val="center"/>
       </w:pPr>
-      <w:bookmarkStart w:id="137" w:name="_Toc428872906"/>
+      <w:bookmarkStart w:id="136" w:name="_Toc428872906"/>
       <w:r>
         <w:t xml:space="preserve">Figura </w:t>
       </w:r>
@@ -15069,7 +15067,7 @@
       <w:r>
         <w:t>: Diagrama de secuencia durante la partida</w:t>
       </w:r>
-      <w:bookmarkEnd w:id="137"/>
+      <w:bookmarkEnd w:id="136"/>
     </w:p>
     <w:p>
       <w:pPr>
@@ -15111,12 +15109,12 @@
         </w:numPr>
         <w:spacing w:line="480" w:lineRule="auto"/>
       </w:pPr>
-      <w:bookmarkStart w:id="138" w:name="_Toc428874356"/>
+      <w:bookmarkStart w:id="137" w:name="_Toc428874356"/>
       <w:r>
         <w:lastRenderedPageBreak/>
         <w:t>Empaquetado y optimización</w:t>
       </w:r>
-      <w:bookmarkEnd w:id="138"/>
+      <w:bookmarkEnd w:id="137"/>
     </w:p>
     <w:p>
       <w:pPr>
@@ -15426,8 +15424,8 @@
         <w:pStyle w:val="Caption"/>
         <w:jc w:val="center"/>
       </w:pPr>
-      <w:bookmarkStart w:id="139" w:name="_Toc428863172"/>
-      <w:bookmarkStart w:id="140" w:name="_Toc428872907"/>
+      <w:bookmarkStart w:id="138" w:name="_Toc428863172"/>
+      <w:bookmarkStart w:id="139" w:name="_Toc428872907"/>
       <w:r>
         <w:t xml:space="preserve">Figura </w:t>
       </w:r>
@@ -15446,8 +15444,8 @@
       <w:r>
         <w:t>coordendas</w:t>
       </w:r>
+      <w:bookmarkEnd w:id="138"/>
       <w:bookmarkEnd w:id="139"/>
-      <w:bookmarkEnd w:id="140"/>
       <w:proofErr w:type="spellEnd"/>
     </w:p>
     <w:p>
@@ -15841,8 +15839,8 @@
           <w:szCs w:val="28"/>
         </w:rPr>
       </w:pPr>
-      <w:bookmarkStart w:id="141" w:name="_Toc428863173"/>
-      <w:bookmarkStart w:id="142" w:name="_Toc428872908"/>
+      <w:bookmarkStart w:id="140" w:name="_Toc428863173"/>
+      <w:bookmarkStart w:id="141" w:name="_Toc428872908"/>
       <w:r>
         <w:t xml:space="preserve">Figura </w:t>
       </w:r>
@@ -15857,8 +15855,8 @@
       <w:r>
         <w:t>: Pseudocódigo del empaquetado de coordenadas</w:t>
       </w:r>
+      <w:bookmarkEnd w:id="140"/>
       <w:bookmarkEnd w:id="141"/>
-      <w:bookmarkEnd w:id="142"/>
     </w:p>
     <w:p>
       <w:pPr>
@@ -16430,8 +16428,8 @@
         <w:pStyle w:val="Caption"/>
         <w:jc w:val="center"/>
       </w:pPr>
-      <w:bookmarkStart w:id="143" w:name="_Toc428863174"/>
-      <w:bookmarkStart w:id="144" w:name="_Toc428872909"/>
+      <w:bookmarkStart w:id="142" w:name="_Toc428863174"/>
+      <w:bookmarkStart w:id="143" w:name="_Toc428872909"/>
       <w:r>
         <w:t xml:space="preserve">Figura </w:t>
       </w:r>
@@ -16452,8 +16450,8 @@
       <w:r>
         <w:t xml:space="preserve"> de coordenadas</w:t>
       </w:r>
+      <w:bookmarkEnd w:id="142"/>
       <w:bookmarkEnd w:id="143"/>
-      <w:bookmarkEnd w:id="144"/>
     </w:p>
     <w:p/>
     <w:p>
@@ -16480,12 +16478,12 @@
         </w:numPr>
         <w:spacing w:line="480" w:lineRule="auto"/>
       </w:pPr>
-      <w:bookmarkStart w:id="145" w:name="_Toc428874357"/>
+      <w:bookmarkStart w:id="144" w:name="_Toc428874357"/>
       <w:r>
         <w:lastRenderedPageBreak/>
         <w:t>Inteligencia Artificial</w:t>
       </w:r>
-      <w:bookmarkEnd w:id="145"/>
+      <w:bookmarkEnd w:id="144"/>
     </w:p>
     <w:p>
       <w:pPr>
@@ -16595,12 +16593,12 @@
         </w:numPr>
         <w:spacing w:line="480" w:lineRule="auto"/>
       </w:pPr>
-      <w:bookmarkStart w:id="146" w:name="_Toc428874358"/>
+      <w:bookmarkStart w:id="145" w:name="_Toc428874358"/>
       <w:proofErr w:type="spellStart"/>
       <w:r>
         <w:t>Pathfinding</w:t>
       </w:r>
-      <w:bookmarkEnd w:id="146"/>
+      <w:bookmarkEnd w:id="145"/>
       <w:proofErr w:type="spellEnd"/>
     </w:p>
     <w:p>
@@ -18791,9 +18789,9 @@
         <w:pStyle w:val="Caption"/>
         <w:jc w:val="center"/>
       </w:pPr>
-      <w:bookmarkStart w:id="147" w:name="_Toc428748353"/>
-      <w:bookmarkStart w:id="148" w:name="_Toc428863175"/>
-      <w:bookmarkStart w:id="149" w:name="_Toc428872910"/>
+      <w:bookmarkStart w:id="146" w:name="_Toc428748353"/>
+      <w:bookmarkStart w:id="147" w:name="_Toc428863175"/>
+      <w:bookmarkStart w:id="148" w:name="_Toc428872910"/>
       <w:r>
         <w:t xml:space="preserve">Figura </w:t>
       </w:r>
@@ -18808,9 +18806,9 @@
       <w:r>
         <w:t>: Pseudocódigo del A*</w:t>
       </w:r>
+      <w:bookmarkEnd w:id="146"/>
       <w:bookmarkEnd w:id="147"/>
       <w:bookmarkEnd w:id="148"/>
-      <w:bookmarkEnd w:id="149"/>
     </w:p>
     <w:p>
       <w:pPr>
@@ -19144,7 +19142,7 @@
         </w:numPr>
         <w:spacing w:line="480" w:lineRule="auto"/>
       </w:pPr>
-      <w:bookmarkStart w:id="150" w:name="_Toc428874359"/>
+      <w:bookmarkStart w:id="149" w:name="_Toc428874359"/>
       <w:r>
         <w:lastRenderedPageBreak/>
         <w:t>Máquina</w:t>
@@ -19155,7 +19153,7 @@
       <w:r>
         <w:t xml:space="preserve"> de estados</w:t>
       </w:r>
-      <w:bookmarkEnd w:id="150"/>
+      <w:bookmarkEnd w:id="149"/>
     </w:p>
     <w:p>
       <w:pPr>
@@ -19283,9 +19281,9 @@
         <w:pStyle w:val="Caption"/>
         <w:jc w:val="center"/>
       </w:pPr>
-      <w:bookmarkStart w:id="151" w:name="_Toc428748354"/>
-      <w:bookmarkStart w:id="152" w:name="_Toc428863176"/>
-      <w:bookmarkStart w:id="153" w:name="_Toc428872911"/>
+      <w:bookmarkStart w:id="150" w:name="_Toc428748354"/>
+      <w:bookmarkStart w:id="151" w:name="_Toc428863176"/>
+      <w:bookmarkStart w:id="152" w:name="_Toc428872911"/>
       <w:r>
         <w:t xml:space="preserve">Figura </w:t>
       </w:r>
@@ -19300,9 +19298,9 @@
       <w:r>
         <w:t>: Máquina de estado de los robots</w:t>
       </w:r>
+      <w:bookmarkEnd w:id="150"/>
       <w:bookmarkEnd w:id="151"/>
       <w:bookmarkEnd w:id="152"/>
-      <w:bookmarkEnd w:id="153"/>
     </w:p>
     <w:p>
       <w:pPr>
@@ -19471,9 +19469,9 @@
         <w:pStyle w:val="Caption"/>
         <w:jc w:val="center"/>
       </w:pPr>
-      <w:bookmarkStart w:id="154" w:name="_Toc428748355"/>
-      <w:bookmarkStart w:id="155" w:name="_Toc428863177"/>
-      <w:bookmarkStart w:id="156" w:name="_Toc428872912"/>
+      <w:bookmarkStart w:id="153" w:name="_Toc428748355"/>
+      <w:bookmarkStart w:id="154" w:name="_Toc428863177"/>
+      <w:bookmarkStart w:id="155" w:name="_Toc428872912"/>
       <w:r>
         <w:t xml:space="preserve">Figura </w:t>
       </w:r>
@@ -19488,9 +19486,9 @@
       <w:r>
         <w:t>: Máquina de estado del humano</w:t>
       </w:r>
+      <w:bookmarkEnd w:id="153"/>
       <w:bookmarkEnd w:id="154"/>
       <w:bookmarkEnd w:id="155"/>
-      <w:bookmarkEnd w:id="156"/>
     </w:p>
     <w:p/>
     <w:p>
@@ -19665,7 +19663,7 @@
         </w:numPr>
         <w:spacing w:line="480" w:lineRule="auto"/>
       </w:pPr>
-      <w:bookmarkStart w:id="157" w:name="_Toc428874360"/>
+      <w:bookmarkStart w:id="156" w:name="_Toc428874360"/>
       <w:r>
         <w:lastRenderedPageBreak/>
         <w:t>Campo vectorial</w:t>
@@ -19673,7 +19671,7 @@
       <w:r>
         <w:t xml:space="preserve"> y suma de gaussianas</w:t>
       </w:r>
-      <w:bookmarkEnd w:id="157"/>
+      <w:bookmarkEnd w:id="156"/>
     </w:p>
     <w:p>
       <w:pPr>
@@ -19740,9 +19738,9 @@
         <w:pStyle w:val="Caption"/>
         <w:jc w:val="center"/>
       </w:pPr>
-      <w:bookmarkStart w:id="158" w:name="_Toc428748356"/>
-      <w:bookmarkStart w:id="159" w:name="_Toc428863178"/>
-      <w:bookmarkStart w:id="160" w:name="_Toc428872913"/>
+      <w:bookmarkStart w:id="157" w:name="_Toc428748356"/>
+      <w:bookmarkStart w:id="158" w:name="_Toc428863178"/>
+      <w:bookmarkStart w:id="159" w:name="_Toc428872913"/>
       <w:r>
         <w:t xml:space="preserve">Figura </w:t>
       </w:r>
@@ -19757,9 +19755,9 @@
       <w:r>
         <w:t>: Calculo del campo vectorial</w:t>
       </w:r>
+      <w:bookmarkEnd w:id="157"/>
       <w:bookmarkEnd w:id="158"/>
       <w:bookmarkEnd w:id="159"/>
-      <w:bookmarkEnd w:id="160"/>
     </w:p>
     <w:p/>
     <w:p/>
@@ -19835,8 +19833,8 @@
         <w:lastRenderedPageBreak/>
         <w:drawing>
           <wp:inline distT="0" distB="0" distL="0" distR="0" wp14:anchorId="4B05652A" wp14:editId="2906E17D">
-            <wp:extent cx="3587052" cy="2806996"/>
-            <wp:effectExtent l="0" t="0" r="0" b="0"/>
+            <wp:extent cx="2497712" cy="1954548"/>
+            <wp:effectExtent l="0" t="0" r="0" b="7620"/>
             <wp:docPr id="44" name="Picture 44"/>
             <wp:cNvGraphicFramePr>
               <a:graphicFrameLocks xmlns:a="http://schemas.openxmlformats.org/drawingml/2006/main" noChangeAspect="1"/>
@@ -19863,7 +19861,7 @@
                   <pic:spPr>
                     <a:xfrm>
                       <a:off x="0" y="0"/>
-                      <a:ext cx="3589945" cy="2809260"/>
+                      <a:ext cx="2500217" cy="1956508"/>
                     </a:xfrm>
                     <a:prstGeom prst="rect">
                       <a:avLst/>
@@ -19881,9 +19879,9 @@
         <w:pStyle w:val="Caption"/>
         <w:jc w:val="center"/>
       </w:pPr>
-      <w:bookmarkStart w:id="161" w:name="_Toc428748357"/>
-      <w:bookmarkStart w:id="162" w:name="_Toc428863179"/>
-      <w:bookmarkStart w:id="163" w:name="_Toc428872914"/>
+      <w:bookmarkStart w:id="160" w:name="_Toc428748357"/>
+      <w:bookmarkStart w:id="161" w:name="_Toc428863179"/>
+      <w:bookmarkStart w:id="162" w:name="_Toc428872914"/>
       <w:r>
         <w:t xml:space="preserve">Figura </w:t>
       </w:r>
@@ -19898,23 +19896,20 @@
       <w:r>
         <w:t>: Suma de gaussianas</w:t>
       </w:r>
+      <w:bookmarkEnd w:id="160"/>
+      <w:r>
+        <w:t>. Los círculos grises representan objetos que debemos recoger, y los cuadrados enemigos a evitar</w:t>
+      </w:r>
       <w:bookmarkEnd w:id="161"/>
-      <w:r>
-        <w:t>. Los círculos grises representan objetos que debemos recoger, y los cuadrados enemigos a evitar</w:t>
-      </w:r>
       <w:bookmarkEnd w:id="162"/>
+    </w:p>
+    <w:p/>
+    <w:p>
+      <w:pPr>
+        <w:jc w:val="left"/>
+      </w:pPr>
+      <w:bookmarkStart w:id="163" w:name="_GoBack"/>
       <w:bookmarkEnd w:id="163"/>
-    </w:p>
-    <w:p/>
-    <w:p>
-      <w:pPr>
-        <w:jc w:val="left"/>
-      </w:pPr>
-    </w:p>
-    <w:p>
-      <w:pPr>
-        <w:jc w:val="left"/>
-      </w:pPr>
     </w:p>
     <w:p>
       <w:pPr>
@@ -19923,6 +19918,7 @@
           <w:ilvl w:val="1"/>
           <w:numId w:val="2"/>
         </w:numPr>
+        <w:spacing w:line="480" w:lineRule="auto"/>
       </w:pPr>
       <w:bookmarkStart w:id="164" w:name="_Toc428874361"/>
       <w:r>
@@ -19930,10 +19926,9 @@
       </w:r>
       <w:bookmarkEnd w:id="164"/>
     </w:p>
-    <w:p/>
-    <w:p>
-      <w:pPr>
-        <w:jc w:val="left"/>
+    <w:p>
+      <w:pPr>
+        <w:spacing w:line="360" w:lineRule="auto"/>
         <w:rPr>
           <w:rFonts w:ascii="Arial" w:eastAsiaTheme="majorEastAsia" w:hAnsi="Arial" w:cstheme="majorBidi"/>
           <w:bCs/>
@@ -19941,6 +19936,13 @@
           <w:szCs w:val="28"/>
         </w:rPr>
       </w:pPr>
+      <w:r>
+        <w:tab/>
+        <w:t>El videojuego se ha implementado en su totalidad mediante scripts en C#, usando herencia y composición para combinar comportamientos y mantener el código reutilizable y fácil de mantener. En dichos scripts es posible crear un comportamiento personalizado de nuestras entidades de juego gracias a la capacidad de manipular otros componentes desde código, también se dispone de todas las clases básicas de C# com</w:t>
+      </w:r>
+      <w:r>
+        <w:t>o por ejemplo sus estructuras de datos.</w:t>
+      </w:r>
       <w:r>
         <w:br w:type="page"/>
       </w:r>
@@ -20155,7 +20157,7 @@
       <w:rPr>
         <w:noProof/>
       </w:rPr>
-      <w:t>3</w:t>
+      <w:t>37</w:t>
     </w:r>
     <w:r>
       <w:rPr>
@@ -23639,7 +23641,7 @@
 </file>
 
 <file path=customXml/itemProps2.xml><?xml version="1.0" encoding="utf-8"?>
-<ds:datastoreItem xmlns:ds="http://schemas.openxmlformats.org/officeDocument/2006/customXml" ds:itemID="{976DBFC2-74AD-4EED-B789-A765CD5389BD}">
+<ds:datastoreItem xmlns:ds="http://schemas.openxmlformats.org/officeDocument/2006/customXml" ds:itemID="{FA786B45-019C-4F90-AC0D-555AAFC25C21}">
   <ds:schemaRefs>
     <ds:schemaRef ds:uri="http://schemas.openxmlformats.org/officeDocument/2006/bibliography"/>
   </ds:schemaRefs>

</xml_diff>

<commit_message>
Memoria, empezando apartado de testeo
</commit_message>
<xml_diff>
--- a/Documentacion/Memoria.docx
+++ b/Documentacion/Memoria.docx
@@ -3996,10 +3996,10 @@
         </w:p>
       </w:sdtContent>
     </w:sdt>
-    <w:bookmarkStart w:id="29" w:name="_Toc425148517" w:displacedByCustomXml="prev"/>
-    <w:bookmarkStart w:id="30" w:name="_Toc425149630" w:displacedByCustomXml="prev"/>
-    <w:bookmarkStart w:id="31" w:name="_Toc425329953" w:displacedByCustomXml="prev"/>
-    <w:bookmarkStart w:id="32" w:name="_Toc425407120" w:displacedByCustomXml="prev"/>
+    <w:bookmarkStart w:id="29" w:name="_Toc425407120" w:displacedByCustomXml="prev"/>
+    <w:bookmarkStart w:id="30" w:name="_Toc425329953" w:displacedByCustomXml="prev"/>
+    <w:bookmarkStart w:id="31" w:name="_Toc425149630" w:displacedByCustomXml="prev"/>
+    <w:bookmarkStart w:id="32" w:name="_Toc425148517" w:displacedByCustomXml="prev"/>
     <w:p>
       <w:pPr>
         <w:pStyle w:val="Heading1"/>
@@ -19047,31 +19047,10 @@
         <w:rPr>
           <w:u w:val="single"/>
         </w:rPr>
-        <w:t>Movimiento</w:t>
-      </w:r>
-      <w:r>
-        <w:rPr>
-          <w:u w:val="single"/>
-        </w:rPr>
-        <w:t>Servidor</w:t>
-      </w:r>
-      <w:r>
-        <w:rPr>
-          <w:u w:val="single"/>
-        </w:rPr>
-        <w:t>:</w:t>
-      </w:r>
-      <w:r>
-        <w:t xml:space="preserve"> </w:t>
-      </w:r>
-      <w:r>
-        <w:t>Recibe el input del cliente y mueve cada jugador teniendo en cuenta las colisiones, luego sincroniza las posiciones</w:t>
-      </w:r>
-      <w:r>
-        <w:t>.</w:t>
-      </w:r>
-      <w:r>
-        <w:t xml:space="preserve"> Existe solo en el servidor.</w:t>
+        <w:t>MovimientoServidor:</w:t>
+      </w:r>
+      <w:r>
+        <w:t xml:space="preserve"> Recibe el input del cliente y mueve cada jugador teniendo en cuenta las colisiones, luego sincroniza las posiciones. Existe solo en el servidor.</w:t>
       </w:r>
     </w:p>
     <w:p>
@@ -19343,11 +19322,153 @@
         <w:t>: Desplazamiento de interfaz para varios ratios de pantalla.</w:t>
       </w:r>
     </w:p>
+    <w:p>
+      <w:pPr>
+        <w:spacing w:line="360" w:lineRule="auto"/>
+      </w:pPr>
+      <w:r>
+        <w:lastRenderedPageBreak/>
+        <w:tab/>
+      </w:r>
+      <w:r>
+        <w:t xml:space="preserve">El motor </w:t>
+      </w:r>
+      <w:r>
+        <w:rPr>
+          <w:i/>
+        </w:rPr>
+        <w:t>Unity</w:t>
+      </w:r>
+      <w:r>
+        <w:t xml:space="preserve"> permite exportar a varias plataformas con mucha facilidad y de forma transparente al desarrollador: automáticamente compilará el código de nuestros scripts y lo integrará con el resto de recursos y frameworks específicos para cada plataforma, resultando en un ejecutable para el sistema elegido. El principal inconveniente de usar </w:t>
+      </w:r>
+      <w:r>
+        <w:rPr>
+          <w:i/>
+        </w:rPr>
+        <w:t>Unity</w:t>
+      </w:r>
+      <w:r>
+        <w:t xml:space="preserve"> es que una aplicación vacía ya pesa alrededor de 10Mb, puesto que añadir funciones y rutinas específicas para cada plataforma. Si programáramos el juego directamente para el sistema nativo no tendríamos este peso extra, pero tendríamos que realizar una implementación diferente para cada plataforma.</w:t>
+      </w:r>
+    </w:p>
+    <w:p>
+      <w:pPr>
+        <w:spacing w:line="360" w:lineRule="auto"/>
+      </w:pPr>
+      <w:r>
+        <w:tab/>
+      </w:r>
+      <w:r>
+        <w:t xml:space="preserve">Se ha exportado el juego a las dos principales plataformas móviles: </w:t>
+      </w:r>
+      <w:r>
+        <w:rPr>
+          <w:i/>
+        </w:rPr>
+        <w:t>Android</w:t>
+      </w:r>
+      <w:r>
+        <w:t xml:space="preserve"> e </w:t>
+      </w:r>
+      <w:r>
+        <w:rPr>
+          <w:i/>
+        </w:rPr>
+        <w:t>iOS</w:t>
+      </w:r>
+      <w:r>
+        <w:t xml:space="preserve">; para lo cual es necesario tener instalado el </w:t>
+      </w:r>
+      <w:r>
+        <w:rPr>
+          <w:highlight w:val="lightGray"/>
+        </w:rPr>
+        <w:t>SDK</w:t>
+      </w:r>
+      <w:r>
+        <w:t xml:space="preserve"> de </w:t>
+      </w:r>
+      <w:r>
+        <w:rPr>
+          <w:i/>
+        </w:rPr>
+        <w:t>Android</w:t>
+      </w:r>
+      <w:r>
+        <w:t xml:space="preserve">  para la primera plataforma, y disponer de un </w:t>
+      </w:r>
+      <w:r>
+        <w:rPr>
+          <w:i/>
+        </w:rPr>
+        <w:t>Mac</w:t>
+      </w:r>
+      <w:r>
+        <w:t xml:space="preserve"> para la segunda. Sin embargo no ha sido posible hacer que el juego funcione en </w:t>
+      </w:r>
+      <w:r>
+        <w:rPr>
+          <w:i/>
+        </w:rPr>
+        <w:t>Windows Phone</w:t>
+      </w:r>
+      <w:r>
+        <w:t xml:space="preserve"> ya que todas las funciones que utiliza </w:t>
+      </w:r>
+      <w:r>
+        <w:rPr>
+          <w:i/>
+        </w:rPr>
+        <w:t>Unity</w:t>
+      </w:r>
+      <w:r>
+        <w:t xml:space="preserve"> para la comunicación entre dispositivos aún no están traducidas para ésta plataforma.</w:t>
+      </w:r>
+    </w:p>
+    <w:p>
+      <w:pPr>
+        <w:spacing w:line="360" w:lineRule="auto"/>
+      </w:pPr>
+      <w:r>
+        <w:tab/>
+      </w:r>
+      <w:r>
+        <w:t xml:space="preserve">Aunque el objetivo del Trabajo Fin de Grado consistía solo en portar el juego a plataformas móviles también se ha compilado para </w:t>
+      </w:r>
+      <w:r>
+        <w:rPr>
+          <w:i/>
+        </w:rPr>
+        <w:t>Windows</w:t>
+      </w:r>
+      <w:r>
+        <w:t xml:space="preserve"> y </w:t>
+      </w:r>
+      <w:r>
+        <w:rPr>
+          <w:i/>
+        </w:rPr>
+        <w:t>Linux</w:t>
+      </w:r>
+      <w:r>
+        <w:rPr>
+          <w:i/>
+        </w:rPr>
+        <w:t>,</w:t>
+      </w:r>
+      <w:r>
+        <w:t xml:space="preserve"> puesto que no requería ningún esfuerzo adicional y resultaba útil para el testeo.</w:t>
+      </w:r>
+    </w:p>
+    <w:p>
+      <w:r>
+        <w:tab/>
+      </w:r>
+    </w:p>
     <w:p/>
-    <w:p>
-      <w:bookmarkStart w:id="165" w:name="_GoBack"/>
-      <w:bookmarkEnd w:id="165"/>
-    </w:p>
+    <w:p/>
+    <w:p/>
     <w:p>
       <w:pPr>
         <w:pStyle w:val="Heading2"/>
@@ -19355,16 +19476,104 @@
           <w:ilvl w:val="1"/>
           <w:numId w:val="2"/>
         </w:numPr>
-      </w:pPr>
-      <w:bookmarkStart w:id="166" w:name="_Toc428874363"/>
+        <w:spacing w:line="480" w:lineRule="auto"/>
+      </w:pPr>
+      <w:bookmarkStart w:id="165" w:name="_Toc428874363"/>
       <w:r>
         <w:t>Pruebas y testeo</w:t>
       </w:r>
-      <w:bookmarkEnd w:id="166"/>
-    </w:p>
-    <w:p/>
-    <w:p>
-      <w:pPr>
+      <w:bookmarkEnd w:id="165"/>
+    </w:p>
+    <w:p>
+      <w:pPr>
+        <w:spacing w:line="360" w:lineRule="auto"/>
+      </w:pPr>
+      <w:r>
+        <w:tab/>
+        <w:t xml:space="preserve">Durante el proceso de desarrollo resulta importante empezar a realizar pruebas cuanto antes ya que permitirá un arreglo temprano de los errores detectados y podremos saber dónde buscarlos. Por ello hemos decidido crear </w:t>
+      </w:r>
+      <w:r>
+        <w:rPr>
+          <w:b/>
+        </w:rPr>
+        <w:t>tests unitarios</w:t>
+      </w:r>
+      <w:r>
+        <w:t xml:space="preserve"> y métodos de prueba visuales para aquellos comportamientos que puedan resultar complejos o problemáticos. Aun así la mayoría del testeo se ha realizado probando a mano el juego conforme se iban implementando nuevas funcionalidades, ya que resulta difícil realizar una desarrollo dirigido por tests (o TDD) sobre un vide</w:t>
+      </w:r>
+      <w:r>
+        <w:t>ojuego. Esto es debido a que las acciones que ocurren en un videojuego dependen en gran medida de la sucesión de estados anteriores del sistema, por lo que resulta complicado reproducir desde código las sucesivas acciones del jugador. A continuación veremos los dos módulos para los que se ha realizado testeo.</w:t>
+      </w:r>
+    </w:p>
+    <w:p>
+      <w:pPr>
+        <w:spacing w:line="360" w:lineRule="auto"/>
+      </w:pPr>
+      <w:r>
+        <w:lastRenderedPageBreak/>
+        <w:tab/>
+        <w:t xml:space="preserve">En el caso del </w:t>
+      </w:r>
+      <w:r>
+        <w:rPr>
+          <w:b/>
+        </w:rPr>
+        <w:t>pathfinding</w:t>
+      </w:r>
+      <w:r>
+        <w:rPr>
+          <w:b/>
+        </w:rPr>
+        <w:t xml:space="preserve"> </w:t>
+      </w:r>
+      <w:r>
+        <w:t>ha resultado muy útil el desarrollo de un módulo auxiliar que permita analizar la traza del algoritmo paso a paso dibujando elementos sobre el propio escenario. Depurarlo a mano mediante salida de texto por consola resulta muy poco efectivo y los tests unitarios no resultan adecuados cuando pueden existir varios caminos de longitud mínima</w:t>
+      </w:r>
+      <w:r>
+        <w:t xml:space="preserve"> (o subóptimos)</w:t>
+      </w:r>
+      <w:r>
+        <w:t xml:space="preserve">. </w:t>
+      </w:r>
+    </w:p>
+    <w:p>
+      <w:pPr>
+        <w:spacing w:line="360" w:lineRule="auto"/>
+      </w:pPr>
+    </w:p>
+    <w:p>
+      <w:pPr>
+        <w:spacing w:line="360" w:lineRule="auto"/>
+      </w:pPr>
+    </w:p>
+    <w:p>
+      <w:pPr>
+        <w:spacing w:line="360" w:lineRule="auto"/>
+      </w:pPr>
+    </w:p>
+    <w:p>
+      <w:pPr>
+        <w:spacing w:line="360" w:lineRule="auto"/>
+      </w:pPr>
+    </w:p>
+    <w:p>
+      <w:pPr>
+        <w:spacing w:line="360" w:lineRule="auto"/>
+      </w:pPr>
+    </w:p>
+    <w:p>
+      <w:pPr>
+        <w:spacing w:line="360" w:lineRule="auto"/>
+      </w:pPr>
+    </w:p>
+    <w:p>
+      <w:pPr>
+        <w:spacing w:line="360" w:lineRule="auto"/>
+      </w:pPr>
+    </w:p>
+    <w:p>
+      <w:pPr>
+        <w:spacing w:line="360" w:lineRule="auto"/>
         <w:rPr>
           <w:rFonts w:ascii="Arial" w:eastAsiaTheme="majorEastAsia" w:hAnsi="Arial" w:cstheme="majorBidi"/>
           <w:bCs/>
@@ -19372,6 +19581,15 @@
           <w:szCs w:val="28"/>
         </w:rPr>
       </w:pPr>
+      <w:r>
+        <w:tab/>
+        <w:t>También se han realizado pruebas unitarias para las funciones encargadas de empaquetar y desempaquetar las posiciones enviadas por red. Al usar operadores binarios de desplazamiento pueden sufrir desbordamiento si la lógica está mal implementada</w:t>
+      </w:r>
+      <w:bookmarkStart w:id="166" w:name="_GoBack"/>
+      <w:bookmarkEnd w:id="166"/>
+      <w:r>
+        <w:t>.</w:t>
+      </w:r>
       <w:r>
         <w:br w:type="page"/>
       </w:r>
@@ -19426,7 +19644,10 @@
       <w:bookmarkStart w:id="168" w:name="_Toc428874365"/>
       <w:r>
         <w:lastRenderedPageBreak/>
-        <w:t>Conclusiones</w:t>
+        <w:t>Resultado y c</w:t>
+      </w:r>
+      <w:r>
+        <w:t>onclusiones</w:t>
       </w:r>
       <w:bookmarkEnd w:id="168"/>
     </w:p>
@@ -19527,7 +19748,7 @@
       <w:rPr>
         <w:noProof/>
       </w:rPr>
-      <w:t>39</w:t>
+      <w:t>40</w:t>
     </w:r>
     <w:r>
       <w:rPr>
@@ -23475,7 +23696,7 @@
 </file>
 
 <file path=customXml/itemProps2.xml><?xml version="1.0" encoding="utf-8"?>
-<ds:datastoreItem xmlns:ds="http://schemas.openxmlformats.org/officeDocument/2006/customXml" ds:itemID="{C36F7A64-41FD-4D5C-9D29-B3CE0F53960E}">
+<ds:datastoreItem xmlns:ds="http://schemas.openxmlformats.org/officeDocument/2006/customXml" ds:itemID="{5CEEEEC5-CA7A-472E-BB6C-30039AA28615}">
   <ds:schemaRefs>
     <ds:schemaRef ds:uri="http://schemas.openxmlformats.org/officeDocument/2006/bibliography"/>
   </ds:schemaRefs>

</xml_diff>

<commit_message>
Memoria: Apartado de testeo finalizado
</commit_message>
<xml_diff>
--- a/Documentacion/Memoria.docx
+++ b/Documentacion/Memoria.docx
@@ -3996,10 +3996,10 @@
         </w:p>
       </w:sdtContent>
     </w:sdt>
-    <w:bookmarkStart w:id="29" w:name="_Toc425407120" w:displacedByCustomXml="prev"/>
-    <w:bookmarkStart w:id="30" w:name="_Toc425329953" w:displacedByCustomXml="prev"/>
-    <w:bookmarkStart w:id="31" w:name="_Toc425149630" w:displacedByCustomXml="prev"/>
-    <w:bookmarkStart w:id="32" w:name="_Toc425148517" w:displacedByCustomXml="prev"/>
+    <w:bookmarkStart w:id="29" w:name="_Toc425148517" w:displacedByCustomXml="prev"/>
+    <w:bookmarkStart w:id="30" w:name="_Toc425149630" w:displacedByCustomXml="prev"/>
+    <w:bookmarkStart w:id="31" w:name="_Toc425329953" w:displacedByCustomXml="prev"/>
+    <w:bookmarkStart w:id="32" w:name="_Toc425407120" w:displacedByCustomXml="prev"/>
     <w:p>
       <w:pPr>
         <w:pStyle w:val="Heading1"/>
@@ -19466,9 +19466,6 @@
         <w:tab/>
       </w:r>
     </w:p>
-    <w:p/>
-    <w:p/>
-    <w:p/>
     <w:p>
       <w:pPr>
         <w:pStyle w:val="Heading2"/>
@@ -19502,7 +19499,7 @@
         <w:t xml:space="preserve"> y métodos de prueba visuales para aquellos comportamientos que puedan resultar complejos o problemáticos. Aun así la mayoría del testeo se ha realizado probando a mano el juego conforme se iban implementando nuevas funcionalidades, ya que resulta difícil realizar una desarrollo dirigido por tests (o TDD) sobre un vide</w:t>
       </w:r>
       <w:r>
-        <w:t>ojuego. Esto es debido a que las acciones que ocurren en un videojuego dependen en gran medida de la sucesión de estados anteriores del sistema, por lo que resulta complicado reproducir desde código las sucesivas acciones del jugador. A continuación veremos los dos módulos para los que se ha realizado testeo.</w:t>
+        <w:t xml:space="preserve">ojuego. Esto es debido a que las acciones que ocurren en un videojuego dependen en gran medida de la sucesión de estados anteriores del sistema, por lo que resulta complicado reproducir desde código las sucesivas acciones del jugador. </w:t>
       </w:r>
     </w:p>
     <w:p>
@@ -19510,7 +19507,6 @@
         <w:spacing w:line="360" w:lineRule="auto"/>
       </w:pPr>
       <w:r>
-        <w:lastRenderedPageBreak/>
         <w:tab/>
         <w:t xml:space="preserve">En el caso del </w:t>
       </w:r>
@@ -19527,71 +19523,247 @@
         <w:t xml:space="preserve"> </w:t>
       </w:r>
       <w:r>
-        <w:t>ha resultado muy útil el desarrollo de un módulo auxiliar que permita analizar la traza del algoritmo paso a paso dibujando elementos sobre el propio escenario. Depurarlo a mano mediante salida de texto por consola resulta muy poco efectivo y los tests unitarios no resultan adecuados cuando pueden existir varios caminos de longitud mínima</w:t>
-      </w:r>
-      <w:r>
-        <w:t xml:space="preserve"> (o subóptimos)</w:t>
-      </w:r>
-      <w:r>
-        <w:t xml:space="preserve">. </w:t>
-      </w:r>
-    </w:p>
-    <w:p>
-      <w:pPr>
-        <w:spacing w:line="360" w:lineRule="auto"/>
-      </w:pPr>
-    </w:p>
-    <w:p>
-      <w:pPr>
-        <w:spacing w:line="360" w:lineRule="auto"/>
-      </w:pPr>
-    </w:p>
-    <w:p>
-      <w:pPr>
-        <w:spacing w:line="360" w:lineRule="auto"/>
-      </w:pPr>
-    </w:p>
-    <w:p>
-      <w:pPr>
-        <w:spacing w:line="360" w:lineRule="auto"/>
-      </w:pPr>
-    </w:p>
-    <w:p>
-      <w:pPr>
-        <w:spacing w:line="360" w:lineRule="auto"/>
-      </w:pPr>
-    </w:p>
-    <w:p>
-      <w:pPr>
-        <w:spacing w:line="360" w:lineRule="auto"/>
-      </w:pPr>
-    </w:p>
-    <w:p>
-      <w:pPr>
-        <w:spacing w:line="360" w:lineRule="auto"/>
-      </w:pPr>
-    </w:p>
-    <w:p>
-      <w:pPr>
-        <w:spacing w:line="360" w:lineRule="auto"/>
-        <w:rPr>
-          <w:rFonts w:ascii="Arial" w:eastAsiaTheme="majorEastAsia" w:hAnsi="Arial" w:cstheme="majorBidi"/>
-          <w:bCs/>
-          <w:sz w:val="30"/>
-          <w:szCs w:val="28"/>
-        </w:rPr>
+        <w:t xml:space="preserve">ha resultado muy útil el desarrollo de un módulo auxiliar que permita analizar la traza del algoritmo paso a paso dibujando elementos sobre el propio escenario. Depurarlo a mano mediante salida de texto por consola resulta muy poco efectivo y los tests unitarios no resultan adecuados cuando </w:t>
+      </w:r>
+      <w:r>
+        <w:t xml:space="preserve">el orden de expansión de los nodos puede </w:t>
+      </w:r>
+      <w:r>
+        <w:lastRenderedPageBreak/>
+        <w:t xml:space="preserve">resultar incierto. A continuación podemos ver una prueba dedicada a verificar que el algoritmo A* funcione en los portales de los lados, el nodo de punto de partida es el cuadrado rojo, mientras que el verde representa la casilla a la que se desea llevar. El </w:t>
+      </w:r>
+      <w:r>
+        <w:rPr>
+          <w:b/>
+        </w:rPr>
+        <w:t>peso</w:t>
+      </w:r>
+      <w:r>
+        <w:t xml:space="preserve"> del camino viene </w:t>
+      </w:r>
+      <w:r>
+        <w:t>representado</w:t>
+      </w:r>
+      <w:r>
+        <w:t xml:space="preserve"> por la </w:t>
+      </w:r>
+      <w:r>
+        <w:rPr>
+          <w:i/>
+        </w:rPr>
+        <w:t>p</w:t>
+      </w:r>
+      <w:r>
+        <w:t xml:space="preserve"> y la </w:t>
+      </w:r>
+      <w:r>
+        <w:rPr>
+          <w:b/>
+        </w:rPr>
+        <w:t>heurística</w:t>
+      </w:r>
+      <w:r>
+        <w:t xml:space="preserve"> por la </w:t>
+      </w:r>
+      <w:r>
+        <w:rPr>
+          <w:i/>
+        </w:rPr>
+        <w:t>h</w:t>
+      </w:r>
+      <w:r>
+        <w:rPr>
+          <w:i/>
+        </w:rPr>
+        <w:t>.</w:t>
+      </w:r>
+    </w:p>
+    <w:p>
+      <w:pPr>
+        <w:keepNext/>
+        <w:spacing w:after="0" w:line="360" w:lineRule="auto"/>
+        <w:jc w:val="center"/>
+      </w:pPr>
+      <w:r>
+        <w:rPr>
+          <w:noProof/>
+        </w:rPr>
+        <w:drawing>
+          <wp:inline distT="0" distB="0" distL="0" distR="0" wp14:anchorId="05618549" wp14:editId="0942E650">
+            <wp:extent cx="4073236" cy="3010826"/>
+            <wp:effectExtent l="0" t="0" r="3810" b="0"/>
+            <wp:docPr id="28" name="Picture 28" descr="C:\Users\Constantino\AppData\Local\Microsoft\Windows\INetCache\Content.Word\testPathfinding1.png"/>
+            <wp:cNvGraphicFramePr>
+              <a:graphicFrameLocks xmlns:a="http://schemas.openxmlformats.org/drawingml/2006/main" noChangeAspect="1"/>
+            </wp:cNvGraphicFramePr>
+            <a:graphic xmlns:a="http://schemas.openxmlformats.org/drawingml/2006/main">
+              <a:graphicData uri="http://schemas.openxmlformats.org/drawingml/2006/picture">
+                <pic:pic xmlns:pic="http://schemas.openxmlformats.org/drawingml/2006/picture">
+                  <pic:nvPicPr>
+                    <pic:cNvPr id="0" name="Picture 12" descr="C:\Users\Constantino\AppData\Local\Microsoft\Windows\INetCache\Content.Word\testPathfinding1.png"/>
+                    <pic:cNvPicPr>
+                      <a:picLocks noChangeAspect="1" noChangeArrowheads="1"/>
+                    </pic:cNvPicPr>
+                  </pic:nvPicPr>
+                  <pic:blipFill>
+                    <a:blip r:embed="rId38" cstate="print">
+                      <a:extLst>
+                        <a:ext uri="{28A0092B-C50C-407E-A947-70E740481C1C}">
+                          <a14:useLocalDpi xmlns:a14="http://schemas.microsoft.com/office/drawing/2010/main" val="0"/>
+                        </a:ext>
+                      </a:extLst>
+                    </a:blip>
+                    <a:srcRect/>
+                    <a:stretch>
+                      <a:fillRect/>
+                    </a:stretch>
+                  </pic:blipFill>
+                  <pic:spPr bwMode="auto">
+                    <a:xfrm>
+                      <a:off x="0" y="0"/>
+                      <a:ext cx="4073496" cy="3011018"/>
+                    </a:xfrm>
+                    <a:prstGeom prst="rect">
+                      <a:avLst/>
+                    </a:prstGeom>
+                    <a:noFill/>
+                    <a:ln>
+                      <a:noFill/>
+                    </a:ln>
+                  </pic:spPr>
+                </pic:pic>
+              </a:graphicData>
+            </a:graphic>
+          </wp:inline>
+        </w:drawing>
+      </w:r>
+    </w:p>
+    <w:p>
+      <w:pPr>
+        <w:pStyle w:val="Caption"/>
+        <w:jc w:val="center"/>
+      </w:pPr>
+      <w:r>
+        <w:t xml:space="preserve">Figura </w:t>
+      </w:r>
+      <w:fldSimple w:instr=" SEQ Figura \* ARABIC ">
+        <w:r>
+          <w:rPr>
+            <w:noProof/>
+          </w:rPr>
+          <w:t>28</w:t>
+        </w:r>
+      </w:fldSimple>
+      <w:r>
+        <w:t>: Testeo visual del pathfinding</w:t>
+      </w:r>
+    </w:p>
+    <w:p>
+      <w:pPr>
+        <w:rPr>
+          <w:sz w:val="24"/>
+          <w:szCs w:val="24"/>
+        </w:rPr>
+      </w:pPr>
+    </w:p>
+    <w:p>
+      <w:pPr>
+        <w:rPr>
+          <w:sz w:val="18"/>
+          <w:szCs w:val="18"/>
+        </w:rPr>
+      </w:pPr>
+    </w:p>
+    <w:p>
+      <w:pPr>
+        <w:spacing w:after="0" w:line="360" w:lineRule="auto"/>
       </w:pPr>
       <w:r>
         <w:tab/>
-        <w:t>También se han realizado pruebas unitarias para las funciones encargadas de empaquetar y desempaquetar las posiciones enviadas por red. Al usar operadores binarios de desplazamiento pueden sufrir desbordamiento si la lógica está mal implementada</w:t>
+        <w:t xml:space="preserve">También se han realizado pruebas unitarias para las funciones encargadas de empaquetar y desempaquetar </w:t>
+      </w:r>
+      <w:r>
+        <w:t xml:space="preserve">las posiciones enviadas por red ya que al usar desplazamientos a nivel de bit son susceptibles a sufrir desbordamientos. Los dos primeros tests se han aplicado con los datos de ejemplo de la </w:t>
+      </w:r>
+      <w:r>
+        <w:rPr>
+          <w:i/>
+        </w:rPr>
+        <w:t xml:space="preserve">Figura </w:t>
+      </w:r>
+      <w:r>
+        <w:rPr>
+          <w:i/>
+        </w:rPr>
+        <w:fldChar w:fldCharType="begin"/>
+      </w:r>
+      <w:r>
+        <w:rPr>
+          <w:i/>
+        </w:rPr>
+        <w:instrText xml:space="preserve"> SEQ Figura \* ARABIC </w:instrText>
+      </w:r>
+      <w:r>
+        <w:rPr>
+          <w:i/>
+        </w:rPr>
+        <w:fldChar w:fldCharType="separate"/>
+      </w:r>
+      <w:r>
+        <w:rPr>
+          <w:i/>
+          <w:noProof/>
+        </w:rPr>
+        <w:t>18</w:t>
+      </w:r>
+      <w:r>
+        <w:rPr>
+          <w:i/>
+          <w:noProof/>
+        </w:rPr>
+        <w:fldChar w:fldCharType="end"/>
+      </w:r>
+      <w:r>
+        <w:rPr>
+          <w:i/>
+          <w:noProof/>
+        </w:rPr>
+        <w:t>.</w:t>
       </w:r>
       <w:bookmarkStart w:id="166" w:name="_GoBack"/>
       <w:bookmarkEnd w:id="166"/>
-      <w:r>
-        <w:t>.</w:t>
-      </w:r>
-      <w:r>
-        <w:br w:type="page"/>
+    </w:p>
+    <w:p>
+      <w:pPr>
+        <w:spacing w:after="0" w:line="360" w:lineRule="auto"/>
+        <w:jc w:val="center"/>
+      </w:pPr>
+      <w:r>
+        <w:pict>
+          <v:shape id="_x0000_i1033" type="#_x0000_t75" style="width:373.1pt;height:201.95pt">
+            <v:imagedata r:id="rId39" o:title="testPathfinding1"/>
+          </v:shape>
+        </w:pict>
+      </w:r>
+    </w:p>
+    <w:p>
+      <w:pPr>
+        <w:pStyle w:val="Caption"/>
+        <w:jc w:val="center"/>
+      </w:pPr>
+      <w:r>
+        <w:t xml:space="preserve">Figura </w:t>
+      </w:r>
+      <w:fldSimple w:instr=" SEQ Figura \* ARABIC ">
+        <w:r>
+          <w:rPr>
+            <w:noProof/>
+          </w:rPr>
+          <w:t>29</w:t>
+        </w:r>
+      </w:fldSimple>
+      <w:r>
+        <w:t>: Tests unitarios para empaquetar/desempaquetar coordenadas</w:t>
       </w:r>
     </w:p>
     <w:p>
@@ -19679,8 +19851,8 @@
       <w:bookmarkEnd w:id="169"/>
     </w:p>
     <w:sectPr>
-      <w:headerReference w:type="default" r:id="rId38"/>
-      <w:footerReference w:type="default" r:id="rId39"/>
+      <w:headerReference w:type="default" r:id="rId40"/>
+      <w:footerReference w:type="default" r:id="rId41"/>
       <w:pgSz w:w="11906" w:h="16838"/>
       <w:pgMar w:top="1418" w:right="1418" w:bottom="1418" w:left="1701" w:header="709" w:footer="567" w:gutter="0"/>
       <w:pgNumType w:start="0"/>
@@ -19748,7 +19920,7 @@
       <w:rPr>
         <w:noProof/>
       </w:rPr>
-      <w:t>40</w:t>
+      <w:t>41</w:t>
     </w:r>
     <w:r>
       <w:rPr>
@@ -23696,7 +23868,7 @@
 </file>
 
 <file path=customXml/itemProps2.xml><?xml version="1.0" encoding="utf-8"?>
-<ds:datastoreItem xmlns:ds="http://schemas.openxmlformats.org/officeDocument/2006/customXml" ds:itemID="{5CEEEEC5-CA7A-472E-BB6C-30039AA28615}">
+<ds:datastoreItem xmlns:ds="http://schemas.openxmlformats.org/officeDocument/2006/customXml" ds:itemID="{B0506D49-5A0D-405C-BEFE-9926F2698180}">
   <ds:schemaRefs>
     <ds:schemaRef ds:uri="http://schemas.openxmlformats.org/officeDocument/2006/bibliography"/>
   </ds:schemaRefs>

</xml_diff>

<commit_message>
Memoria: Corregidos algunos errores y anyadidas referencias
</commit_message>
<xml_diff>
--- a/Documentacion/Memoria.docx
+++ b/Documentacion/Memoria.docx
@@ -10,7 +10,6 @@
           <w:docPartUnique/>
         </w:docPartObj>
       </w:sdtPr>
-      <w:sdtEndPr/>
       <w:sdtContent>
         <w:p>
           <w:r>
@@ -130,16 +129,7 @@
                                     <w:sz w:val="110"/>
                                     <w:szCs w:val="110"/>
                                   </w:rPr>
-                                  <w:t>v</w:t>
-                                </w:r>
-                                <w:r>
-                                  <w:rPr>
-                                    <w:rFonts w:ascii="Helvetica LT Std Cond" w:hAnsi="Helvetica LT Std Cond"/>
-                                    <w:color w:val="FFFFFF" w:themeColor="background1"/>
-                                    <w:sz w:val="110"/>
-                                    <w:szCs w:val="110"/>
-                                  </w:rPr>
-                                  <w:t>ideojuego</w:t>
+                                  <w:t>videojuego</w:t>
                                 </w:r>
                                 <w:proofErr w:type="gramEnd"/>
                               </w:p>
@@ -161,16 +151,7 @@
                                     <w:sz w:val="110"/>
                                     <w:szCs w:val="110"/>
                                   </w:rPr>
-                                  <w:t>m</w:t>
-                                </w:r>
-                                <w:r>
-                                  <w:rPr>
-                                    <w:rFonts w:ascii="Helvetica LT Std Cond" w:hAnsi="Helvetica LT Std Cond"/>
-                                    <w:color w:val="FFFFFF" w:themeColor="background1"/>
-                                    <w:sz w:val="110"/>
-                                    <w:szCs w:val="110"/>
-                                  </w:rPr>
-                                  <w:t>ultiplataforma</w:t>
+                                  <w:t>multiplataforma</w:t>
                                 </w:r>
                                 <w:proofErr w:type="gramEnd"/>
                                 <w:r>
@@ -201,16 +182,7 @@
                                     <w:sz w:val="110"/>
                                     <w:szCs w:val="110"/>
                                   </w:rPr>
-                                  <w:t>d</w:t>
-                                </w:r>
-                                <w:r>
-                                  <w:rPr>
-                                    <w:rFonts w:ascii="Helvetica LT Std Cond" w:hAnsi="Helvetica LT Std Cond"/>
-                                    <w:color w:val="FFFFFF" w:themeColor="background1"/>
-                                    <w:sz w:val="110"/>
-                                    <w:szCs w:val="110"/>
-                                  </w:rPr>
-                                  <w:t>ispositivos</w:t>
+                                  <w:t>dispositivos</w:t>
                                 </w:r>
                                 <w:proofErr w:type="gramEnd"/>
                                 <w:r>
@@ -351,19 +323,8 @@
                               <w:sz w:val="110"/>
                               <w:szCs w:val="110"/>
                             </w:rPr>
-                            <w:t>v</w:t>
+                            <w:t>videojuego</w:t>
                           </w:r>
-                          <w:r>
-                            <w:rPr>
-                              <w:rFonts w:ascii="Helvetica LT Std Cond" w:hAnsi="Helvetica LT Std Cond"/>
-                              <w:color w:val="FFFFFF" w:themeColor="background1"/>
-                              <w:sz w:val="110"/>
-                              <w:szCs w:val="110"/>
-                            </w:rPr>
-                            <w:t>ideojuego</w:t>
-                          </w:r>
-                          <w:bookmarkStart w:id="1" w:name="_GoBack"/>
-                          <w:bookmarkEnd w:id="1"/>
                           <w:proofErr w:type="gramEnd"/>
                         </w:p>
                         <w:p>
@@ -384,16 +345,7 @@
                               <w:sz w:val="110"/>
                               <w:szCs w:val="110"/>
                             </w:rPr>
-                            <w:t>m</w:t>
-                          </w:r>
-                          <w:r>
-                            <w:rPr>
-                              <w:rFonts w:ascii="Helvetica LT Std Cond" w:hAnsi="Helvetica LT Std Cond"/>
-                              <w:color w:val="FFFFFF" w:themeColor="background1"/>
-                              <w:sz w:val="110"/>
-                              <w:szCs w:val="110"/>
-                            </w:rPr>
-                            <w:t>ultiplataforma</w:t>
+                            <w:t>multiplataforma</w:t>
                           </w:r>
                           <w:proofErr w:type="gramEnd"/>
                           <w:r>
@@ -424,16 +376,7 @@
                               <w:sz w:val="110"/>
                               <w:szCs w:val="110"/>
                             </w:rPr>
-                            <w:t>d</w:t>
-                          </w:r>
-                          <w:r>
-                            <w:rPr>
-                              <w:rFonts w:ascii="Helvetica LT Std Cond" w:hAnsi="Helvetica LT Std Cond"/>
-                              <w:color w:val="FFFFFF" w:themeColor="background1"/>
-                              <w:sz w:val="110"/>
-                              <w:szCs w:val="110"/>
-                            </w:rPr>
-                            <w:t>ispositivos</w:t>
+                            <w:t>dispositivos</w:t>
                           </w:r>
                           <w:proofErr w:type="gramEnd"/>
                           <w:r>
@@ -1198,7 +1141,25 @@
         <w:rPr>
           <w:szCs w:val="23"/>
         </w:rPr>
-        <w:t xml:space="preserve"> combinado los conocimientos aprendidos en el </w:t>
+        <w:t>n</w:t>
+      </w:r>
+      <w:r>
+        <w:rPr>
+          <w:szCs w:val="23"/>
+        </w:rPr>
+        <w:t xml:space="preserve"> combinado los conocimientos </w:t>
+      </w:r>
+      <w:r>
+        <w:rPr>
+          <w:szCs w:val="23"/>
+        </w:rPr>
+        <w:t>obtenidos</w:t>
+      </w:r>
+      <w:r>
+        <w:rPr>
+          <w:szCs w:val="23"/>
+        </w:rPr>
+        <w:t xml:space="preserve"> en el </w:t>
       </w:r>
       <w:r>
         <w:rPr>
@@ -1272,7 +1233,19 @@
         <w:t xml:space="preserve"> </w:t>
       </w:r>
       <w:r>
-        <w:t xml:space="preserve">cabe destacar que ha cumplido con las expectativas que tenía antes de abarcar éste proyecto y me ha permitido aprender cosas nuevas por mi cuenta, además de proporcionarme ideas para futuros proyectos. </w:t>
+        <w:t>cabe destacar que ha cumplido con las expectativas que tenía antes de abarcar ést</w:t>
+      </w:r>
+      <w:r>
+        <w:t>a</w:t>
+      </w:r>
+      <w:r>
+        <w:t xml:space="preserve"> pro</w:t>
+      </w:r>
+      <w:r>
+        <w:t>puesta</w:t>
+      </w:r>
+      <w:r>
+        <w:t xml:space="preserve"> y me ha permitido aprender cosas nuevas por mi cuenta, además de proporcionarme ideas para futuros proyectos. </w:t>
       </w:r>
     </w:p>
     <w:p>
@@ -4142,10 +4115,10 @@
         </w:p>
       </w:sdtContent>
     </w:sdt>
-    <w:bookmarkStart w:id="31" w:name="_Toc425148517" w:displacedByCustomXml="prev"/>
-    <w:bookmarkStart w:id="32" w:name="_Toc425149630" w:displacedByCustomXml="prev"/>
-    <w:bookmarkStart w:id="33" w:name="_Toc425329953" w:displacedByCustomXml="prev"/>
-    <w:bookmarkStart w:id="34" w:name="_Toc425407120" w:displacedByCustomXml="prev"/>
+    <w:bookmarkStart w:id="31" w:name="_Toc425407120" w:displacedByCustomXml="prev"/>
+    <w:bookmarkStart w:id="32" w:name="_Toc425329953" w:displacedByCustomXml="prev"/>
+    <w:bookmarkStart w:id="33" w:name="_Toc425149630" w:displacedByCustomXml="prev"/>
+    <w:bookmarkStart w:id="34" w:name="_Toc425148517" w:displacedByCustomXml="prev"/>
     <w:p>
       <w:pPr>
         <w:pStyle w:val="Heading1"/>
@@ -6416,7 +6389,19 @@
           <w:szCs w:val="23"/>
         </w:rPr>
         <w:tab/>
-        <w:t>Se ha escogido ésta propuesta con la intenci</w:t>
+        <w:t xml:space="preserve">Se ha escogido </w:t>
+      </w:r>
+      <w:r>
+        <w:rPr>
+          <w:szCs w:val="23"/>
+        </w:rPr>
+        <w:t xml:space="preserve">este proyecto </w:t>
+      </w:r>
+      <w:r>
+        <w:rPr>
+          <w:szCs w:val="23"/>
+        </w:rPr>
+        <w:t>con la intenci</w:t>
       </w:r>
       <w:r>
         <w:rPr>
@@ -6764,7 +6749,6 @@
         <w:rPr>
           <w:b/>
           <w:szCs w:val="23"/>
-          <w:highlight w:val="lightGray"/>
         </w:rPr>
         <w:t>multijugador</w:t>
       </w:r>
@@ -6772,7 +6756,6 @@
       <w:r>
         <w:rPr>
           <w:szCs w:val="23"/>
-          <w:highlight w:val="lightGray"/>
         </w:rPr>
         <w:t xml:space="preserve"> </w:t>
       </w:r>
@@ -6780,7 +6763,6 @@
         <w:rPr>
           <w:b/>
           <w:szCs w:val="23"/>
-          <w:highlight w:val="lightGray"/>
         </w:rPr>
         <w:t>asim</w:t>
       </w:r>
@@ -6788,10 +6770,81 @@
         <w:rPr>
           <w:b/>
           <w:szCs w:val="23"/>
-          <w:highlight w:val="lightGray"/>
         </w:rPr>
         <w:t>étrico</w:t>
       </w:r>
+      <w:sdt>
+        <w:sdtPr>
+          <w:rPr>
+            <w:b/>
+            <w:szCs w:val="23"/>
+          </w:rPr>
+          <w:id w:val="-1803839356"/>
+          <w:citation/>
+        </w:sdtPr>
+        <w:sdtContent>
+          <w:r>
+            <w:rPr>
+              <w:b/>
+              <w:szCs w:val="23"/>
+            </w:rPr>
+            <w:fldChar w:fldCharType="begin"/>
+          </w:r>
+          <w:r>
+            <w:rPr>
+              <w:b/>
+              <w:szCs w:val="23"/>
+            </w:rPr>
+            <w:instrText xml:space="preserve">CITATION MultijugadorAsimetrico \l 3082 </w:instrText>
+          </w:r>
+          <w:r>
+            <w:rPr>
+              <w:b/>
+              <w:szCs w:val="23"/>
+            </w:rPr>
+            <w:fldChar w:fldCharType="separate"/>
+          </w:r>
+          <w:r>
+            <w:rPr>
+              <w:b/>
+              <w:noProof/>
+              <w:szCs w:val="23"/>
+            </w:rPr>
+            <w:t xml:space="preserve"> </w:t>
+          </w:r>
+          <w:r>
+            <w:rPr>
+              <w:noProof/>
+              <w:szCs w:val="23"/>
+            </w:rPr>
+            <w:t>[</w:t>
+          </w:r>
+          <w:hyperlink w:anchor="MultijugadorAsimetrico" w:history="1">
+            <w:r>
+              <w:rPr>
+                <w:rStyle w:val="ListParagraph"/>
+                <w:noProof/>
+                <w:szCs w:val="23"/>
+              </w:rPr>
+              <w:t>1</w:t>
+            </w:r>
+          </w:hyperlink>
+          <w:r>
+            <w:rPr>
+              <w:noProof/>
+              <w:szCs w:val="23"/>
+            </w:rPr>
+            <w:t>]</w:t>
+          </w:r>
+          <w:r>
+            <w:rPr>
+              <w:b/>
+              <w:szCs w:val="23"/>
+            </w:rPr>
+            <w:fldChar w:fldCharType="end"/>
+          </w:r>
+        </w:sdtContent>
+      </w:sdt>
       <w:r>
         <w:rPr>
           <w:szCs w:val="23"/>
@@ -6845,11 +6898,82 @@
         <w:rPr>
           <w:i/>
           <w:szCs w:val="23"/>
-          <w:highlight w:val="lightGray"/>
         </w:rPr>
         <w:t>Evolve</w:t>
       </w:r>
       <w:proofErr w:type="spellEnd"/>
+      <w:sdt>
+        <w:sdtPr>
+          <w:rPr>
+            <w:i/>
+            <w:szCs w:val="23"/>
+          </w:rPr>
+          <w:id w:val="-1699773244"/>
+          <w:citation/>
+        </w:sdtPr>
+        <w:sdtContent>
+          <w:r>
+            <w:rPr>
+              <w:i/>
+              <w:szCs w:val="23"/>
+            </w:rPr>
+            <w:fldChar w:fldCharType="begin"/>
+          </w:r>
+          <w:r>
+            <w:rPr>
+              <w:i/>
+              <w:szCs w:val="23"/>
+            </w:rPr>
+            <w:instrText xml:space="preserve">CITATION Evolve \l 3082 </w:instrText>
+          </w:r>
+          <w:r>
+            <w:rPr>
+              <w:i/>
+              <w:szCs w:val="23"/>
+            </w:rPr>
+            <w:fldChar w:fldCharType="separate"/>
+          </w:r>
+          <w:r>
+            <w:rPr>
+              <w:i/>
+              <w:noProof/>
+              <w:szCs w:val="23"/>
+            </w:rPr>
+            <w:t xml:space="preserve"> </w:t>
+          </w:r>
+          <w:r>
+            <w:rPr>
+              <w:noProof/>
+              <w:szCs w:val="23"/>
+            </w:rPr>
+            <w:t>[</w:t>
+          </w:r>
+          <w:hyperlink w:anchor="Evolve" w:history="1">
+            <w:r>
+              <w:rPr>
+                <w:rStyle w:val="ListParagraph"/>
+                <w:noProof/>
+                <w:szCs w:val="23"/>
+              </w:rPr>
+              <w:t>2</w:t>
+            </w:r>
+          </w:hyperlink>
+          <w:r>
+            <w:rPr>
+              <w:noProof/>
+              <w:szCs w:val="23"/>
+            </w:rPr>
+            <w:t>]</w:t>
+          </w:r>
+          <w:r>
+            <w:rPr>
+              <w:i/>
+              <w:szCs w:val="23"/>
+            </w:rPr>
+            <w:fldChar w:fldCharType="end"/>
+          </w:r>
+        </w:sdtContent>
+      </w:sdt>
       <w:r>
         <w:rPr>
           <w:szCs w:val="23"/>
@@ -6868,7 +6992,13 @@
         <w:rPr>
           <w:szCs w:val="23"/>
         </w:rPr>
-        <w:t xml:space="preserve"> asimétrico que no resulte frustrante para el </w:t>
+        <w:t xml:space="preserve"> asimétrico que no resulte </w:t>
+      </w:r>
+      <w:r>
+        <w:rPr>
+          <w:szCs w:val="23"/>
+        </w:rPr>
+        <w:t xml:space="preserve">frustrante para el </w:t>
       </w:r>
       <w:r>
         <w:rPr>
@@ -7611,21 +7741,25 @@
         </w:rPr>
         <w:t xml:space="preserve">Al usar un motor de videojuegos como </w:t>
       </w:r>
-      <w:proofErr w:type="spellStart"/>
       <w:r>
         <w:rPr>
           <w:i/>
           <w:szCs w:val="23"/>
-          <w:highlight w:val="lightGray"/>
         </w:rPr>
         <w:t>Unity</w:t>
       </w:r>
-      <w:proofErr w:type="spellEnd"/>
-      <w:r>
-        <w:rPr>
+      <w:r>
+        <w:rPr>
+          <w:i/>
           <w:szCs w:val="23"/>
         </w:rPr>
-        <w:t xml:space="preserve"> ya disponemos de las bases necesarias (gráficos, cálculo de físicas y colisiones, sonido, etc…) para empezar a programar </w:t>
+        <w:t xml:space="preserve">3D </w:t>
+      </w:r>
+      <w:r>
+        <w:rPr>
+          <w:szCs w:val="23"/>
+        </w:rPr>
+        <w:t xml:space="preserve">ya disponemos de las bases necesarias (gráficos, cálculo de físicas y colisiones, sonido, etc…) para empezar a programar </w:t>
       </w:r>
       <w:r>
         <w:rPr>
@@ -7751,11 +7885,82 @@
         <w:rPr>
           <w:i/>
           <w:szCs w:val="23"/>
-          <w:highlight w:val="lightGray"/>
         </w:rPr>
         <w:t>Trello</w:t>
       </w:r>
       <w:proofErr w:type="spellEnd"/>
+      <w:sdt>
+        <w:sdtPr>
+          <w:rPr>
+            <w:i/>
+            <w:szCs w:val="23"/>
+          </w:rPr>
+          <w:id w:val="-1322345894"/>
+          <w:citation/>
+        </w:sdtPr>
+        <w:sdtContent>
+          <w:r>
+            <w:rPr>
+              <w:i/>
+              <w:szCs w:val="23"/>
+            </w:rPr>
+            <w:fldChar w:fldCharType="begin"/>
+          </w:r>
+          <w:r>
+            <w:rPr>
+              <w:i/>
+              <w:szCs w:val="23"/>
+            </w:rPr>
+            <w:instrText xml:space="preserve"> CITATION Trello \l 3082 </w:instrText>
+          </w:r>
+          <w:r>
+            <w:rPr>
+              <w:i/>
+              <w:szCs w:val="23"/>
+            </w:rPr>
+            <w:fldChar w:fldCharType="separate"/>
+          </w:r>
+          <w:r>
+            <w:rPr>
+              <w:i/>
+              <w:noProof/>
+              <w:szCs w:val="23"/>
+            </w:rPr>
+            <w:t xml:space="preserve"> </w:t>
+          </w:r>
+          <w:r>
+            <w:rPr>
+              <w:noProof/>
+              <w:szCs w:val="23"/>
+            </w:rPr>
+            <w:t>[</w:t>
+          </w:r>
+          <w:hyperlink w:anchor="Trello" w:history="1">
+            <w:r>
+              <w:rPr>
+                <w:rStyle w:val="ListParagraph"/>
+                <w:noProof/>
+                <w:szCs w:val="23"/>
+              </w:rPr>
+              <w:t>3</w:t>
+            </w:r>
+          </w:hyperlink>
+          <w:r>
+            <w:rPr>
+              <w:noProof/>
+              <w:szCs w:val="23"/>
+            </w:rPr>
+            <w:t>]</w:t>
+          </w:r>
+          <w:r>
+            <w:rPr>
+              <w:i/>
+              <w:szCs w:val="23"/>
+            </w:rPr>
+            <w:fldChar w:fldCharType="end"/>
+          </w:r>
+        </w:sdtContent>
+      </w:sdt>
       <w:r>
         <w:rPr>
           <w:szCs w:val="23"/>
@@ -8083,11 +8288,49 @@
         <w:t xml:space="preserve">El videojuego se ha desarrollado en el motor </w:t>
       </w:r>
       <w:r>
-        <w:rPr>
-          <w:highlight w:val="lightGray"/>
-        </w:rPr>
         <w:t>Unity3D</w:t>
       </w:r>
+      <w:sdt>
+        <w:sdtPr>
+          <w:id w:val="1977334036"/>
+          <w:citation/>
+        </w:sdtPr>
+        <w:sdtContent>
+          <w:r>
+            <w:fldChar w:fldCharType="begin"/>
+          </w:r>
+          <w:r>
+            <w:instrText xml:space="preserve"> CITATION Uni \l 3082 </w:instrText>
+          </w:r>
+          <w:r>
+            <w:fldChar w:fldCharType="separate"/>
+          </w:r>
+          <w:r>
+            <w:rPr>
+              <w:noProof/>
+            </w:rPr>
+            <w:t xml:space="preserve"> [</w:t>
+          </w:r>
+          <w:hyperlink w:anchor="Uni" w:history="1">
+            <w:r>
+              <w:rPr>
+                <w:rStyle w:val="ListParagraph"/>
+                <w:noProof/>
+              </w:rPr>
+              <w:t>4</w:t>
+            </w:r>
+          </w:hyperlink>
+          <w:r>
+            <w:rPr>
+              <w:noProof/>
+            </w:rPr>
+            <w:t>]</w:t>
+          </w:r>
+          <w:r>
+            <w:fldChar w:fldCharType="end"/>
+          </w:r>
+        </w:sdtContent>
+      </w:sdt>
       <w:r>
         <w:t xml:space="preserve">, el cual permite un </w:t>
       </w:r>
@@ -8473,13 +8716,10 @@
         <w:t>:</w:t>
       </w:r>
       <w:r>
-        <w:t xml:space="preserve"> Es un componente que añade simulación física a un objeto, permite aplicar fuerzas y calcula desplazamientos o rotaciones en base a colisiones, pero la geometría del objeto permanece </w:t>
-      </w:r>
-      <w:r>
-        <w:t>indeformable</w:t>
-      </w:r>
-      <w:r>
-        <w:t xml:space="preserve">. Al igual que los </w:t>
+        <w:t xml:space="preserve"> Es un componente que añade simulación física a un objeto, permite aplicar fuerzas y calcula desplazamientos o </w:t>
+      </w:r>
+      <w:r>
+        <w:t xml:space="preserve">rotaciones en base a colisiones, pero la geometría del objeto permanece indeformable. Al igual que los </w:t>
       </w:r>
       <w:proofErr w:type="spellStart"/>
       <w:r>
@@ -8508,7 +8748,6 @@
       <w:r>
         <w:rPr>
           <w:i/>
-          <w:highlight w:val="lightGray"/>
         </w:rPr>
         <w:t>PyshX</w:t>
       </w:r>
@@ -8531,7 +8770,6 @@
       <w:r>
         <w:rPr>
           <w:i/>
-          <w:highlight w:val="lightGray"/>
         </w:rPr>
         <w:t>Box2D</w:t>
       </w:r>
@@ -8598,13 +8836,51 @@
         <w:t xml:space="preserve"> podemos consultar la </w:t>
       </w:r>
       <w:r>
-        <w:rPr>
-          <w:highlight w:val="lightGray"/>
-        </w:rPr>
         <w:t>API</w:t>
       </w:r>
-      <w:r>
-        <w:t xml:space="preserve"> y ver las clases propias que nos permiten acceder a otros componentes del juego.</w:t>
+      <w:sdt>
+        <w:sdtPr>
+          <w:id w:val="-202866701"/>
+          <w:citation/>
+        </w:sdtPr>
+        <w:sdtContent>
+          <w:r>
+            <w:fldChar w:fldCharType="begin"/>
+          </w:r>
+          <w:r>
+            <w:instrText xml:space="preserve"> CITATION API \l 3082 </w:instrText>
+          </w:r>
+          <w:r>
+            <w:fldChar w:fldCharType="separate"/>
+          </w:r>
+          <w:r>
+            <w:rPr>
+              <w:noProof/>
+            </w:rPr>
+            <w:t xml:space="preserve"> [</w:t>
+          </w:r>
+          <w:hyperlink w:anchor="API" w:history="1">
+            <w:r>
+              <w:rPr>
+                <w:rStyle w:val="ListParagraph"/>
+                <w:noProof/>
+              </w:rPr>
+              <w:t>5</w:t>
+            </w:r>
+          </w:hyperlink>
+          <w:r>
+            <w:rPr>
+              <w:noProof/>
+            </w:rPr>
+            <w:t>]</w:t>
+          </w:r>
+          <w:r>
+            <w:fldChar w:fldCharType="end"/>
+          </w:r>
+        </w:sdtContent>
+      </w:sdt>
+      <w:r>
+        <w:t xml:space="preserve"> y ver las clases que nos permiten acceder a otros componentes del juego.</w:t>
       </w:r>
     </w:p>
     <w:p>
@@ -8767,8 +9043,8 @@
         </w:rPr>
         <w:drawing>
           <wp:inline distT="0" distB="0" distL="0" distR="0" wp14:anchorId="18A29765" wp14:editId="3096AA80">
-            <wp:extent cx="2607515" cy="3016155"/>
-            <wp:effectExtent l="0" t="0" r="2540" b="0"/>
+            <wp:extent cx="2593075" cy="2999450"/>
+            <wp:effectExtent l="0" t="0" r="0" b="0"/>
             <wp:docPr id="22" name="Picture 22"/>
             <wp:cNvGraphicFramePr>
               <a:graphicFrameLocks xmlns:a="http://schemas.openxmlformats.org/drawingml/2006/main" noChangeAspect="1"/>
@@ -8795,7 +9071,7 @@
                   <pic:spPr>
                     <a:xfrm>
                       <a:off x="0" y="0"/>
-                      <a:ext cx="2617373" cy="3027557"/>
+                      <a:ext cx="2604530" cy="3012701"/>
                     </a:xfrm>
                     <a:prstGeom prst="rect">
                       <a:avLst/>
@@ -8891,11 +9167,73 @@
       <w:r>
         <w:rPr>
           <w:i/>
-          <w:highlight w:val="lightGray"/>
         </w:rPr>
         <w:t>Blender</w:t>
       </w:r>
       <w:proofErr w:type="spellEnd"/>
+      <w:sdt>
+        <w:sdtPr>
+          <w:rPr>
+            <w:i/>
+          </w:rPr>
+          <w:id w:val="1012953348"/>
+          <w:citation/>
+        </w:sdtPr>
+        <w:sdtContent>
+          <w:r>
+            <w:rPr>
+              <w:i/>
+            </w:rPr>
+            <w:fldChar w:fldCharType="begin"/>
+          </w:r>
+          <w:r>
+            <w:rPr>
+              <w:i/>
+            </w:rPr>
+            <w:instrText xml:space="preserve"> CITATION Ble \l 3082 </w:instrText>
+          </w:r>
+          <w:r>
+            <w:rPr>
+              <w:i/>
+            </w:rPr>
+            <w:fldChar w:fldCharType="separate"/>
+          </w:r>
+          <w:r>
+            <w:rPr>
+              <w:i/>
+              <w:noProof/>
+            </w:rPr>
+            <w:t xml:space="preserve"> </w:t>
+          </w:r>
+          <w:r>
+            <w:rPr>
+              <w:noProof/>
+            </w:rPr>
+            <w:t>[</w:t>
+          </w:r>
+          <w:hyperlink w:anchor="Ble" w:history="1">
+            <w:r>
+              <w:rPr>
+                <w:rStyle w:val="ListParagraph"/>
+                <w:noProof/>
+              </w:rPr>
+              <w:t>6</w:t>
+            </w:r>
+          </w:hyperlink>
+          <w:r>
+            <w:rPr>
+              <w:noProof/>
+            </w:rPr>
+            <w:t>]</w:t>
+          </w:r>
+          <w:r>
+            <w:rPr>
+              <w:i/>
+            </w:rPr>
+            <w:fldChar w:fldCharType="end"/>
+          </w:r>
+        </w:sdtContent>
+      </w:sdt>
       <w:r>
         <w:t xml:space="preserve"> es </w:t>
       </w:r>
@@ -9142,13 +9480,15 @@
       </w:pPr>
       <w:r>
         <w:tab/>
-        <w:t xml:space="preserve">Para ser más concretos se ha utilizado </w:t>
+        <w:t xml:space="preserve">Para ser más concretos se ha </w:t>
+      </w:r>
+      <w:r>
+        <w:t xml:space="preserve">utilizado </w:t>
       </w:r>
       <w:proofErr w:type="spellStart"/>
       <w:r>
         <w:rPr>
           <w:i/>
-          <w:highlight w:val="lightGray"/>
         </w:rPr>
         <w:t>GitHub</w:t>
       </w:r>
@@ -9171,7 +9511,6 @@
       <w:r>
         <w:rPr>
           <w:i/>
-          <w:highlight w:val="lightGray"/>
         </w:rPr>
         <w:t xml:space="preserve">pack de estudiantes de </w:t>
       </w:r>
@@ -9179,11 +9518,73 @@
       <w:r>
         <w:rPr>
           <w:i/>
-          <w:highlight w:val="lightGray"/>
         </w:rPr>
         <w:t>GitHub</w:t>
       </w:r>
       <w:proofErr w:type="spellEnd"/>
+      <w:sdt>
+        <w:sdtPr>
+          <w:rPr>
+            <w:i/>
+          </w:rPr>
+          <w:id w:val="-641885247"/>
+          <w:citation/>
+        </w:sdtPr>
+        <w:sdtContent>
+          <w:r>
+            <w:rPr>
+              <w:i/>
+            </w:rPr>
+            <w:fldChar w:fldCharType="begin"/>
+          </w:r>
+          <w:r>
+            <w:rPr>
+              <w:i/>
+            </w:rPr>
+            <w:instrText xml:space="preserve"> CITATION github \l 3082 </w:instrText>
+          </w:r>
+          <w:r>
+            <w:rPr>
+              <w:i/>
+            </w:rPr>
+            <w:fldChar w:fldCharType="separate"/>
+          </w:r>
+          <w:r>
+            <w:rPr>
+              <w:i/>
+              <w:noProof/>
+            </w:rPr>
+            <w:t xml:space="preserve"> </w:t>
+          </w:r>
+          <w:r>
+            <w:rPr>
+              <w:noProof/>
+            </w:rPr>
+            <w:t>[</w:t>
+          </w:r>
+          <w:hyperlink w:anchor="github" w:history="1">
+            <w:r>
+              <w:rPr>
+                <w:rStyle w:val="ListParagraph"/>
+                <w:noProof/>
+              </w:rPr>
+              <w:t>7</w:t>
+            </w:r>
+          </w:hyperlink>
+          <w:r>
+            <w:rPr>
+              <w:noProof/>
+            </w:rPr>
+            <w:t>]</w:t>
+          </w:r>
+          <w:r>
+            <w:rPr>
+              <w:i/>
+            </w:rPr>
+            <w:fldChar w:fldCharType="end"/>
+          </w:r>
+        </w:sdtContent>
+      </w:sdt>
       <w:r>
         <w:t xml:space="preserve"> para disponer de un repositorio privado. Además éste pack gratuito incluye otras herramientas muy interesantes que han sido útiles para el proyecto, a continuación veremos </w:t>
       </w:r>
@@ -9225,7 +9626,6 @@
       <w:r>
         <w:rPr>
           <w:i/>
-          <w:highlight w:val="lightGray"/>
         </w:rPr>
         <w:t xml:space="preserve">Digital </w:t>
       </w:r>
@@ -9233,7 +9633,6 @@
       <w:r>
         <w:rPr>
           <w:i/>
-          <w:highlight w:val="lightGray"/>
         </w:rPr>
         <w:t>Ocean</w:t>
       </w:r>
@@ -9245,7 +9644,10 @@
         <w:t>es una</w:t>
       </w:r>
       <w:r>
-        <w:t xml:space="preserve"> plataforma de servidores virtuales basada en </w:t>
+        <w:t xml:space="preserve"> plataf</w:t>
+      </w:r>
+      <w:r>
+        <w:t xml:space="preserve">orma de servidores virtuales basada en </w:t>
       </w:r>
       <w:proofErr w:type="spellStart"/>
       <w:r>
@@ -9487,25 +9889,42 @@
         <w:t>que el servidor varíe su ubicación</w:t>
       </w:r>
       <w:r>
-        <w:t xml:space="preserve">. Para esto hemos aprovechado el servidor DNS </w:t>
+        <w:t xml:space="preserve">. Para esto hemos </w:t>
+      </w:r>
+      <w:r>
+        <w:t>usado</w:t>
+      </w:r>
+      <w:r>
+        <w:t xml:space="preserve"> el servidor DNS </w:t>
       </w:r>
       <w:proofErr w:type="spellStart"/>
       <w:r>
         <w:rPr>
           <w:i/>
-          <w:highlight w:val="lightGray"/>
         </w:rPr>
         <w:t>DNSimple</w:t>
       </w:r>
       <w:proofErr w:type="spellEnd"/>
       <w:r>
-        <w:t xml:space="preserve">, el </w:t>
+        <w:t xml:space="preserve">, </w:t>
+      </w:r>
+      <w:r>
+        <w:t xml:space="preserve">aprovechando que </w:t>
+      </w:r>
+      <w:r>
+        <w:t xml:space="preserve">el </w:t>
       </w:r>
       <w:r>
         <w:rPr>
           <w:i/>
         </w:rPr>
-        <w:t xml:space="preserve">pack de estudiantes de </w:t>
+        <w:t>pack</w:t>
+      </w:r>
+      <w:r>
+        <w:rPr>
+          <w:i/>
+        </w:rPr>
+        <w:t xml:space="preserve"> de estudiantes de </w:t>
       </w:r>
       <w:proofErr w:type="spellStart"/>
       <w:r>
@@ -9671,13 +10090,25 @@
         <w:t>diseñar</w:t>
       </w:r>
       <w:r>
-        <w:t xml:space="preserve"> una base sólida sobre la que poder a trabajar, antes de e</w:t>
+        <w:t xml:space="preserve"> una base sólida sobre la que poder </w:t>
+      </w:r>
+      <w:r>
+        <w:t>trabajar; es decir,</w:t>
+      </w:r>
+      <w:r>
+        <w:t xml:space="preserve"> antes de e</w:t>
       </w:r>
       <w:r>
         <w:t xml:space="preserve">ntrar </w:t>
       </w:r>
       <w:r>
-        <w:t xml:space="preserve">en detalles de implementación como pueden ser los diagramas de clases o de bases de datos es conveniente plasmar las funcionalidades que tendrá el sistema. A parte de las conocidas historias de usuario o diagramas de caso de uso, en el mundo de los videojuegos existe un documento </w:t>
+        <w:t>en detalles de implementación como pueden ser los diagramas de clases o de bases de datos es conveniente plasmar las funcional</w:t>
+      </w:r>
+      <w:r>
+        <w:t>idades que tendrá el sistema. A</w:t>
+      </w:r>
+      <w:r>
+        <w:t xml:space="preserve">parte de las conocidas historias de usuario o diagramas de caso de uso, en el mundo de los videojuegos existe un documento </w:t>
       </w:r>
       <w:r>
         <w:t>especial</w:t>
@@ -9868,11 +10299,73 @@
       <w:r>
         <w:rPr>
           <w:b/>
-          <w:highlight w:val="lightGray"/>
         </w:rPr>
         <w:t>Go</w:t>
       </w:r>
       <w:proofErr w:type="spellEnd"/>
+      <w:sdt>
+        <w:sdtPr>
+          <w:rPr>
+            <w:b/>
+          </w:rPr>
+          <w:id w:val="-758217394"/>
+          <w:citation/>
+        </w:sdtPr>
+        <w:sdtContent>
+          <w:r>
+            <w:rPr>
+              <w:b/>
+            </w:rPr>
+            <w:fldChar w:fldCharType="begin"/>
+          </w:r>
+          <w:r>
+            <w:rPr>
+              <w:b/>
+            </w:rPr>
+            <w:instrText xml:space="preserve"> CITATION Go \l 3082 </w:instrText>
+          </w:r>
+          <w:r>
+            <w:rPr>
+              <w:b/>
+            </w:rPr>
+            <w:fldChar w:fldCharType="separate"/>
+          </w:r>
+          <w:r>
+            <w:rPr>
+              <w:b/>
+              <w:noProof/>
+            </w:rPr>
+            <w:t xml:space="preserve"> </w:t>
+          </w:r>
+          <w:r>
+            <w:rPr>
+              <w:noProof/>
+            </w:rPr>
+            <w:t>[</w:t>
+          </w:r>
+          <w:hyperlink w:anchor="Go" w:history="1">
+            <w:r>
+              <w:rPr>
+                <w:rStyle w:val="ListParagraph"/>
+                <w:noProof/>
+              </w:rPr>
+              <w:t>8</w:t>
+            </w:r>
+          </w:hyperlink>
+          <w:r>
+            <w:rPr>
+              <w:noProof/>
+            </w:rPr>
+            <w:t>]</w:t>
+          </w:r>
+          <w:r>
+            <w:rPr>
+              <w:b/>
+            </w:rPr>
+            <w:fldChar w:fldCharType="end"/>
+          </w:r>
+        </w:sdtContent>
+      </w:sdt>
       <w:r>
         <w:t>: Se trata de un juego cuya única mecánica es poner piezas en el tablero, capturando las piezas del oponente en caso de rodearlas</w:t>
       </w:r>
@@ -9900,13 +10393,19 @@
         <w:t xml:space="preserve"> mediante diagramas de interacción</w:t>
       </w:r>
       <w:r>
-        <w:t>. Llegados a éste punto el proceso de diseño no se diferencia del de cualquier sistema software.</w:t>
+        <w:t>. Llegados a e</w:t>
+      </w:r>
+      <w:r>
+        <w:t>ste punto el proceso de diseño no se diferencia del de cualquier sistema software.</w:t>
       </w:r>
       <w:r>
         <w:t xml:space="preserve"> </w:t>
       </w:r>
       <w:r>
-        <w:t xml:space="preserve">Para éste proyecto se ha desarrollado </w:t>
+        <w:t>Para e</w:t>
+      </w:r>
+      <w:r>
+        <w:t xml:space="preserve">ste proyecto se ha desarrollado </w:t>
       </w:r>
       <w:r>
         <w:t xml:space="preserve">tan solo el apartado que describe el juego y sus </w:t>
@@ -10076,13 +10575,13 @@
         <w:t>Humano</w:t>
       </w:r>
       <w:r>
-        <w:t xml:space="preserve">: Se encuentra </w:t>
-      </w:r>
-      <w:r>
-        <w:t xml:space="preserve">el </w:t>
-      </w:r>
-      <w:r>
-        <w:t xml:space="preserve">solo en el laberinto y debe completar su objetivo evitando ser atrapado por los robots. Para ganar la partida debe robar todas las </w:t>
+        <w:t xml:space="preserve">: </w:t>
+      </w:r>
+      <w:r>
+        <w:t xml:space="preserve">Es el único de su rol en el laberinto </w:t>
+      </w:r>
+      <w:r>
+        <w:t xml:space="preserve">y debe completar su objetivo evitando ser atrapado por los robots. Para ganar la partida debe robar todas las </w:t>
       </w:r>
       <w:r>
         <w:t>tuercas</w:t>
@@ -10091,7 +10590,16 @@
         <w:t xml:space="preserve"> que se encuentran esparcidas por el suelo</w:t>
       </w:r>
       <w:r>
-        <w:t>, cuenta con 3 intentos</w:t>
+        <w:t xml:space="preserve">, </w:t>
+      </w:r>
+      <w:r>
+        <w:t>contando</w:t>
+      </w:r>
+      <w:r>
+        <w:t xml:space="preserve"> con 3 intentos</w:t>
+      </w:r>
+      <w:r>
+        <w:t xml:space="preserve"> o vidas</w:t>
       </w:r>
       <w:r>
         <w:t xml:space="preserve">. </w:t>
@@ -10491,16 +10999,14 @@
         </w:rPr>
         <w:t xml:space="preserve"> Como solución a esto se </w:t>
       </w:r>
-      <w:proofErr w:type="spellStart"/>
       <w:r>
         <w:rPr>
           <w:rFonts w:cs="Times New Roman"/>
           <w:color w:val="000000"/>
           <w:szCs w:val="23"/>
         </w:rPr>
-        <w:t>imlpementarán</w:t>
-      </w:r>
-      <w:proofErr w:type="spellEnd"/>
+        <w:t>implementarán</w:t>
+      </w:r>
       <w:r>
         <w:rPr>
           <w:rFonts w:cs="Times New Roman"/>
@@ -10827,7 +11333,10 @@
         <w:tab/>
       </w:r>
       <w:r>
-        <w:t xml:space="preserve">Por ello se ha decidido diseñar los escenarios de una forma más visual con </w:t>
+        <w:t xml:space="preserve">Por </w:t>
+      </w:r>
+      <w:r>
+        <w:t xml:space="preserve">ello se ha decidido diseñar los escenarios de una forma más visual con </w:t>
       </w:r>
       <w:r>
         <w:t xml:space="preserve">el </w:t>
@@ -10838,7 +11347,6 @@
       <w:r>
         <w:rPr>
           <w:i/>
-          <w:highlight w:val="lightGray"/>
         </w:rPr>
         <w:t>GIMP</w:t>
       </w:r>
@@ -10849,7 +11357,10 @@
         <w:t>aprovechar</w:t>
       </w:r>
       <w:r>
-        <w:t xml:space="preserve"> las herramientas que tiene y mover, duplicar o invertir segmentos de </w:t>
+        <w:t xml:space="preserve"> las herramientas que tiene y mover, duplicar o invertir segmentos</w:t>
+      </w:r>
+      <w:r>
+        <w:t xml:space="preserve"> de </w:t>
       </w:r>
       <w:r>
         <w:t>imagen</w:t>
@@ -10965,10 +11476,7 @@
         <w:fldChar w:fldCharType="begin"/>
       </w:r>
       <w:r>
-        <w:instrText xml:space="preserve"> SEQ Figura \* ARAB</w:instrText>
-      </w:r>
-      <w:r>
-        <w:instrText xml:space="preserve">IC </w:instrText>
+        <w:instrText xml:space="preserve"> SEQ Figura \* ARABIC </w:instrText>
       </w:r>
       <w:r>
         <w:fldChar w:fldCharType="separate"/>
@@ -11299,23 +11807,8 @@
       <w:r>
         <w:rPr>
           <w:i/>
-          <w:highlight w:val="lightGray"/>
-        </w:rPr>
-        <w:t>imagenA</w:t>
-      </w:r>
-      <w:r>
-        <w:rPr>
-          <w:i/>
-          <w:highlight w:val="lightGray"/>
-        </w:rPr>
-        <w:t>Matriz</w:t>
-      </w:r>
-      <w:r>
-        <w:rPr>
-          <w:i/>
-          <w:highlight w:val="lightGray"/>
-        </w:rPr>
-        <w:t>.py</w:t>
+        </w:rPr>
+        <w:t>imagenAMatriz.py</w:t>
       </w:r>
       <w:r>
         <w:t xml:space="preserve"> </w:t>
@@ -11530,11 +12023,73 @@
       <w:r>
         <w:rPr>
           <w:i/>
-          <w:highlight w:val="lightGray"/>
         </w:rPr>
         <w:t>pacman</w:t>
       </w:r>
       <w:proofErr w:type="spellEnd"/>
+      <w:sdt>
+        <w:sdtPr>
+          <w:rPr>
+            <w:i/>
+          </w:rPr>
+          <w:id w:val="750778242"/>
+          <w:citation/>
+        </w:sdtPr>
+        <w:sdtContent>
+          <w:r>
+            <w:rPr>
+              <w:i/>
+            </w:rPr>
+            <w:fldChar w:fldCharType="begin"/>
+          </w:r>
+          <w:r>
+            <w:rPr>
+              <w:i/>
+            </w:rPr>
+            <w:instrText xml:space="preserve"> CITATION Wik \l 3082 </w:instrText>
+          </w:r>
+          <w:r>
+            <w:rPr>
+              <w:i/>
+            </w:rPr>
+            <w:fldChar w:fldCharType="separate"/>
+          </w:r>
+          <w:r>
+            <w:rPr>
+              <w:i/>
+              <w:noProof/>
+            </w:rPr>
+            <w:t xml:space="preserve"> </w:t>
+          </w:r>
+          <w:r>
+            <w:rPr>
+              <w:noProof/>
+            </w:rPr>
+            <w:t>[</w:t>
+          </w:r>
+          <w:hyperlink w:anchor="Wik" w:history="1">
+            <w:r>
+              <w:rPr>
+                <w:rStyle w:val="ListParagraph"/>
+                <w:noProof/>
+              </w:rPr>
+              <w:t>9</w:t>
+            </w:r>
+          </w:hyperlink>
+          <w:r>
+            <w:rPr>
+              <w:noProof/>
+            </w:rPr>
+            <w:t>]</w:t>
+          </w:r>
+          <w:r>
+            <w:rPr>
+              <w:i/>
+            </w:rPr>
+            <w:fldChar w:fldCharType="end"/>
+          </w:r>
+        </w:sdtContent>
+      </w:sdt>
       <w:r>
         <w:t>.</w:t>
       </w:r>
@@ -11776,13 +12331,25 @@
         <w:spacing w:line="360" w:lineRule="auto"/>
       </w:pPr>
       <w:r>
-        <w:t xml:space="preserve">Por lo que </w:t>
+        <w:t xml:space="preserve">Por </w:t>
+      </w:r>
+      <w:r>
+        <w:t>ende</w:t>
+      </w:r>
+      <w:r>
+        <w:t xml:space="preserve"> </w:t>
       </w:r>
       <w:r>
         <w:t>obtenemos</w:t>
       </w:r>
       <w:r>
-        <w:t xml:space="preserve"> con un escenario lleno de caras interiores, esto que a priori no parece un problema resulta en un esfuerzo de </w:t>
+        <w:t xml:space="preserve"> con un escenario lleno de caras interiores, </w:t>
+      </w:r>
+      <w:r>
+        <w:t xml:space="preserve">y </w:t>
+      </w:r>
+      <w:r>
+        <w:t xml:space="preserve">esto que a priori no parece un problema resulta en un esfuerzo de </w:t>
       </w:r>
       <w:proofErr w:type="spellStart"/>
       <w:r>
@@ -11819,7 +12386,19 @@
         <w:tab/>
       </w:r>
       <w:r>
-        <w:t xml:space="preserve">El problema de los muros igual de anchos que los pasillos es fácilmente resoluble si nos fijamos en como lo hacen otros juegos. En el caso del </w:t>
+        <w:t>El problema de los muros igual de anchos que los pasillos es fácilmente resoluble si nos fijamos en c</w:t>
+      </w:r>
+      <w:r>
+        <w:t>ó</w:t>
+      </w:r>
+      <w:r>
+        <w:t xml:space="preserve">mo lo </w:t>
+      </w:r>
+      <w:r>
+        <w:t>solucionan</w:t>
+      </w:r>
+      <w:r>
+        <w:t xml:space="preserve"> otros juegos. En el caso del </w:t>
       </w:r>
       <w:proofErr w:type="spellStart"/>
       <w:r>
@@ -12212,14 +12791,17 @@
         <w:t>;</w:t>
       </w:r>
       <w:r>
-        <w:t xml:space="preserve"> a continuación rotara cada uno a la posición correcta y luego combinará todos los objetos en uno sólo. Una vez estén combinados tendrá que identificar y unir los vértices comunes para conseguir un modelo consistente.</w:t>
+        <w:t xml:space="preserve"> a continuación rotará</w:t>
+      </w:r>
+      <w:r>
+        <w:t xml:space="preserve"> cada uno a la posición correcta y luego combinará todos los objetos en uno sólo. Una vez estén combinados tendrá que identificar y unir los vértices comunes para conseguir un modelo consistente.</w:t>
       </w:r>
       <w:r>
         <w:t xml:space="preserve"> Para ver el contenido del script en detalle abrir el archivo </w:t>
       </w:r>
       <w:r>
         <w:rPr>
-          <w:highlight w:val="lightGray"/>
+          <w:i/>
         </w:rPr>
         <w:t>generador_mapas.py</w:t>
       </w:r>
@@ -14675,6 +15257,9 @@
       </w:r>
     </w:p>
     <w:p>
+      <w:pPr>
+        <w:spacing w:line="360" w:lineRule="auto"/>
+      </w:pPr>
       <w:r>
         <w:tab/>
         <w:t>En el caso de los videojuegos podemos diseñar el servidor par</w:t>
@@ -14686,7 +15271,51 @@
         <w:t xml:space="preserve"> por el contrario delegar </w:t>
       </w:r>
       <w:r>
-        <w:t>algunos cálculos en los clientes, según la cantidad de lógica de juego que se procese en el servidor podemos distinguir entre tres aproximaciones:</w:t>
+        <w:t>algunos cálculos en los clientes, según la cantidad de lógica de juego que se procese en el servidor podemos distinguir entre tres aproximaciones</w:t>
+      </w:r>
+      <w:sdt>
+        <w:sdtPr>
+          <w:id w:val="611788681"/>
+          <w:citation/>
+        </w:sdtPr>
+        <w:sdtContent>
+          <w:r>
+            <w:fldChar w:fldCharType="begin"/>
+          </w:r>
+          <w:r>
+            <w:instrText xml:space="preserve"> CITATION UnityConceptosdenetworking \l 3082 </w:instrText>
+          </w:r>
+          <w:r>
+            <w:fldChar w:fldCharType="separate"/>
+          </w:r>
+          <w:r>
+            <w:rPr>
+              <w:noProof/>
+            </w:rPr>
+            <w:t xml:space="preserve"> [</w:t>
+          </w:r>
+          <w:hyperlink w:anchor="UnityConceptosdenetworking" w:history="1">
+            <w:r>
+              <w:rPr>
+                <w:rStyle w:val="ListParagraph"/>
+                <w:noProof/>
+              </w:rPr>
+              <w:t>10</w:t>
+            </w:r>
+          </w:hyperlink>
+          <w:r>
+            <w:rPr>
+              <w:noProof/>
+            </w:rPr>
+            <w:t>]</w:t>
+          </w:r>
+          <w:r>
+            <w:fldChar w:fldCharType="end"/>
+          </w:r>
+        </w:sdtContent>
+      </w:sdt>
+      <w:r>
+        <w:t>:</w:t>
       </w:r>
     </w:p>
     <w:p>
@@ -14814,7 +15443,11 @@
         <w:t>Se trata</w:t>
       </w:r>
       <w:r>
-        <w:t xml:space="preserve"> de una mezcla entre los dos tipos explicados arriba en la que se delega algo de la lógica de juego a los clientes, por ejemplo la detección de colisiones con el escenario. Esto puede simplificar un poco la tarea respecto a construir un servidor autoritativo, pero con los inconvenientes del no-autoritativo.</w:t>
+        <w:t xml:space="preserve"> de una mezcla entre los dos tipos explicados arriba en la que se delega algo de la lógica de juego a los clientes, por ejemplo la detección de </w:t>
+      </w:r>
+      <w:r>
+        <w:lastRenderedPageBreak/>
+        <w:t>colisiones con el escenario. Esto puede simplificar un poco la tarea respecto a construir un servidor autoritativo, pero con los inconvenientes del no-autoritativo.</w:t>
       </w:r>
     </w:p>
     <w:p>
@@ -14822,7 +15455,6 @@
         <w:spacing w:line="360" w:lineRule="auto"/>
       </w:pPr>
       <w:r>
-        <w:lastRenderedPageBreak/>
         <w:tab/>
       </w:r>
       <w:r>
@@ -14976,7 +15608,11 @@
       </w:pPr>
       <w:r>
         <w:tab/>
-        <w:t>Gracias a la técnica descrita anteriormente ha sido posible disminuir bastante la tasa de sincronización del servidor, lo que supone un ahorro de ancho de banda para todos los dispositivos y una menor velocidad de conexión requerida para jugar. A continuación vemos una comparativa de los experimentos realizados.</w:t>
+        <w:t xml:space="preserve">Gracias a la técnica descrita anteriormente ha sido posible disminuir bastante la tasa de sincronización del servidor, lo que supone un ahorro de ancho de banda para todos los </w:t>
+      </w:r>
+      <w:r>
+        <w:lastRenderedPageBreak/>
+        <w:t>dispositivos y una menor velocidad de conexión requerida para jugar. A continuación vemos una comparativa de los experimentos realizados.</w:t>
       </w:r>
     </w:p>
     <w:tbl>
@@ -15005,7 +15641,6 @@
               <w:jc w:val="center"/>
             </w:pPr>
             <w:r>
-              <w:lastRenderedPageBreak/>
               <w:t>Predicción</w:t>
             </w:r>
           </w:p>
@@ -15374,15 +16009,80 @@
       </w:r>
       <w:proofErr w:type="spellEnd"/>
       <w:r>
-        <w:t xml:space="preserve"> nos proporciona el código fuente de un servidor de partidas totalmente integrado con su API: el </w:t>
+        <w:t xml:space="preserve"> nos proporciona el código fuente de un servidor de partidas totalmente integrado con su API: </w:t>
+      </w:r>
+      <w:r>
+        <w:t xml:space="preserve">el </w:t>
       </w:r>
       <w:r>
         <w:rPr>
           <w:b/>
-          <w:highlight w:val="lightGray"/>
         </w:rPr>
         <w:t>Master Server</w:t>
       </w:r>
+      <w:sdt>
+        <w:sdtPr>
+          <w:rPr>
+            <w:b/>
+          </w:rPr>
+          <w:id w:val="-418555929"/>
+          <w:citation/>
+        </w:sdtPr>
+        <w:sdtContent>
+          <w:r>
+            <w:rPr>
+              <w:b/>
+            </w:rPr>
+            <w:fldChar w:fldCharType="begin"/>
+          </w:r>
+          <w:r>
+            <w:rPr>
+              <w:b/>
+            </w:rPr>
+            <w:instrText xml:space="preserve"> CITATION UnityMasterServer \l 3082 </w:instrText>
+          </w:r>
+          <w:r>
+            <w:rPr>
+              <w:b/>
+            </w:rPr>
+            <w:fldChar w:fldCharType="separate"/>
+          </w:r>
+          <w:r>
+            <w:rPr>
+              <w:b/>
+              <w:noProof/>
+            </w:rPr>
+            <w:t xml:space="preserve"> </w:t>
+          </w:r>
+          <w:r>
+            <w:rPr>
+              <w:noProof/>
+            </w:rPr>
+            <w:t>[</w:t>
+          </w:r>
+          <w:hyperlink w:anchor="UnityMasterServer" w:history="1">
+            <w:r>
+              <w:rPr>
+                <w:rStyle w:val="ListParagraph"/>
+                <w:noProof/>
+              </w:rPr>
+              <w:t>11</w:t>
+            </w:r>
+          </w:hyperlink>
+          <w:r>
+            <w:rPr>
+              <w:noProof/>
+            </w:rPr>
+            <w:t>]</w:t>
+          </w:r>
+          <w:r>
+            <w:rPr>
+              <w:b/>
+            </w:rPr>
+            <w:fldChar w:fldCharType="end"/>
+          </w:r>
+        </w:sdtContent>
+      </w:sdt>
       <w:r>
         <w:t xml:space="preserve">. Su uso es muy sencillo, cuando un jugador quiera crear una partida publicará </w:t>
       </w:r>
@@ -15416,8 +16116,12 @@
     <w:p>
       <w:pPr>
         <w:spacing w:line="360" w:lineRule="auto"/>
-      </w:pPr>
-      <w:r>
+        <w:rPr>
+          <w:i/>
+        </w:rPr>
+      </w:pPr>
+      <w:r>
+        <w:lastRenderedPageBreak/>
         <w:tab/>
         <w:t xml:space="preserve">Cabe destacar que el servidor de lista de partidas actúa meramente como un proxy entre los clientes y resulta mucho más ligero y barato de hospedar que un servidor dedicado que procese la lógica de juego. Actualmente el </w:t>
       </w:r>
@@ -15478,6 +16182,11 @@
         </w:rPr>
         <w:t>.</w:t>
       </w:r>
+    </w:p>
+    <w:p>
+      <w:pPr>
+        <w:spacing w:line="360" w:lineRule="auto"/>
+      </w:pPr>
     </w:p>
     <w:p>
       <w:pPr>
@@ -15490,7 +16199,6 @@
       </w:pPr>
       <w:bookmarkStart w:id="155" w:name="_Toc428922233"/>
       <w:r>
-        <w:lastRenderedPageBreak/>
         <w:t>Interacción entre cliente y servidor</w:t>
       </w:r>
       <w:bookmarkEnd w:id="155"/>
@@ -15501,7 +16209,13 @@
       </w:pPr>
       <w:r>
         <w:tab/>
-        <w:t xml:space="preserve">Disponemos de varias formas para enviar datos a través de la red, a parte de la clase </w:t>
+        <w:t>Disponemos de varias formas para env</w:t>
+      </w:r>
+      <w:r>
+        <w:t>iar datos a través de la red, a</w:t>
+      </w:r>
+      <w:r>
+        <w:t xml:space="preserve">parte de la clase </w:t>
       </w:r>
       <w:r>
         <w:rPr>
@@ -15672,7 +16386,13 @@
         <w:t>:</w:t>
       </w:r>
       <w:r>
-        <w:t xml:space="preserve"> Éste método funciona mediante </w:t>
+        <w:t xml:space="preserve"> </w:t>
+      </w:r>
+      <w:r>
+        <w:t>E</w:t>
+      </w:r>
+      <w:r>
+        <w:t xml:space="preserve">ste método funciona mediante </w:t>
       </w:r>
       <w:r>
         <w:rPr>
@@ -15695,75 +16415,81 @@
         <w:spacing w:line="360" w:lineRule="auto"/>
       </w:pPr>
       <w:r>
-        <w:tab/>
-      </w:r>
-      <w:r>
-        <w:t>Para</w:t>
-      </w:r>
-      <w:r>
-        <w:t xml:space="preserve"> el caso de </w:t>
-      </w:r>
-      <w:r>
-        <w:t xml:space="preserve">sincronizar </w:t>
-      </w:r>
-      <w:r>
-        <w:t xml:space="preserve">eventos ocasionales como el </w:t>
-      </w:r>
-      <w:r>
-        <w:rPr>
-          <w:i/>
-        </w:rPr>
-        <w:t>input</w:t>
-      </w:r>
-      <w:r>
-        <w:t xml:space="preserve"> del usuario, la activación de poderes o la muerte de un jugador se ha decidido </w:t>
-      </w:r>
-      <w:r>
-        <w:t xml:space="preserve">por </w:t>
-      </w:r>
-      <w:r>
-        <w:t xml:space="preserve">usar </w:t>
-      </w:r>
-      <w:r>
-        <w:t>la posibilidad de invocar métodos remotos (</w:t>
-      </w:r>
-      <w:r>
-        <w:t>RCP</w:t>
-      </w:r>
-      <w:r>
-        <w:t xml:space="preserve">) que nos brinda </w:t>
-      </w:r>
-      <w:proofErr w:type="spellStart"/>
-      <w:r>
-        <w:rPr>
-          <w:i/>
-        </w:rPr>
-        <w:t>Unity</w:t>
-      </w:r>
-      <w:proofErr w:type="spellEnd"/>
-      <w:r>
-        <w:t xml:space="preserve">. El servidor es capaz de realizar llamadas a métodos que se encuentran en los clientes para notificar ciertos eventos de forma segura, puesto que funciona sobre </w:t>
-      </w:r>
-      <w:r>
-        <w:rPr>
-          <w:b/>
-        </w:rPr>
-        <w:t>TCP</w:t>
-      </w:r>
-      <w:r>
-        <w:t xml:space="preserve">. </w:t>
-      </w:r>
-      <w:r>
-        <w:t>La invocación a los métodos también permite el envío de parámetros de tipos de datos básicos.</w:t>
-      </w:r>
-    </w:p>
-    <w:p>
-      <w:pPr>
-        <w:spacing w:line="360" w:lineRule="auto"/>
-      </w:pPr>
-      <w:r>
         <w:lastRenderedPageBreak/>
         <w:tab/>
+      </w:r>
+      <w:r>
+        <w:t>Para</w:t>
+      </w:r>
+      <w:r>
+        <w:t xml:space="preserve"> el caso de </w:t>
+      </w:r>
+      <w:r>
+        <w:t xml:space="preserve">sincronizar </w:t>
+      </w:r>
+      <w:r>
+        <w:t xml:space="preserve">eventos ocasionales como el </w:t>
+      </w:r>
+      <w:r>
+        <w:rPr>
+          <w:i/>
+        </w:rPr>
+        <w:t>input</w:t>
+      </w:r>
+      <w:r>
+        <w:t xml:space="preserve"> del usuario, la activación de poderes o la muerte de un jugador se ha </w:t>
+      </w:r>
+      <w:r>
+        <w:t>optado</w:t>
+      </w:r>
+      <w:r>
+        <w:t xml:space="preserve"> </w:t>
+      </w:r>
+      <w:r>
+        <w:t xml:space="preserve">por </w:t>
+      </w:r>
+      <w:r>
+        <w:t xml:space="preserve">usar </w:t>
+      </w:r>
+      <w:r>
+        <w:t>la posibilidad de invocar métodos remotos (</w:t>
+      </w:r>
+      <w:r>
+        <w:t>RCP</w:t>
+      </w:r>
+      <w:r>
+        <w:t xml:space="preserve">) que nos brinda </w:t>
+      </w:r>
+      <w:proofErr w:type="spellStart"/>
+      <w:r>
+        <w:rPr>
+          <w:i/>
+        </w:rPr>
+        <w:t>Unity</w:t>
+      </w:r>
+      <w:proofErr w:type="spellEnd"/>
+      <w:r>
+        <w:t xml:space="preserve">. El servidor es capaz de realizar llamadas a métodos que se encuentran en los clientes para notificar ciertos eventos de forma segura, puesto que funciona sobre </w:t>
+      </w:r>
+      <w:r>
+        <w:rPr>
+          <w:b/>
+        </w:rPr>
+        <w:t>TCP</w:t>
+      </w:r>
+      <w:r>
+        <w:t xml:space="preserve">. </w:t>
+      </w:r>
+      <w:r>
+        <w:t>La invocación a los métodos también permite el envío de parámetros de tipos de datos básicos.</w:t>
+      </w:r>
+    </w:p>
+    <w:p>
+      <w:pPr>
+        <w:spacing w:line="360" w:lineRule="auto"/>
+      </w:pPr>
+      <w:r>
+        <w:tab/>
         <w:t>A continuaci</w:t>
       </w:r>
       <w:r>
@@ -15782,6 +16508,7 @@
         <w:jc w:val="center"/>
       </w:pPr>
       <w:r>
+        <w:lastRenderedPageBreak/>
         <w:pict>
           <v:shapetype id="_x0000_t75" coordsize="21600,21600" o:spt="75" o:preferrelative="t" path="m@4@5l@4@11@9@11@9@5xe" filled="f" stroked="f">
             <v:stroke joinstyle="miter"/>
@@ -15802,7 +16529,7 @@
             <v:path o:extrusionok="f" gradientshapeok="t" o:connecttype="rect"/>
             <o:lock v:ext="edit" aspectratio="t"/>
           </v:shapetype>
-          <v:shape id="_x0000_i1025" type="#_x0000_t75" style="width:431.3pt;height:501.3pt">
+          <v:shape id="_x0000_i1025" type="#_x0000_t75" style="width:431.45pt;height:501.3pt">
             <v:imagedata r:id="rId25" o:title="interaccion_unirse_a_partida"/>
           </v:shape>
         </w:pict>
@@ -15822,10 +16549,7 @@
         <w:fldChar w:fldCharType="begin"/>
       </w:r>
       <w:r>
-        <w:instrText xml:space="preserve"> SEQ Fig</w:instrText>
-      </w:r>
-      <w:r>
-        <w:instrText xml:space="preserve">ura \* ARABIC </w:instrText>
+        <w:instrText xml:space="preserve"> SEQ Figura \* ARABIC </w:instrText>
       </w:r>
       <w:r>
         <w:fldChar w:fldCharType="separate"/>
@@ -15853,8 +16577,15 @@
         <w:tab/>
       </w:r>
     </w:p>
-    <w:p/>
-    <w:p>
+    <w:p>
+      <w:pPr>
+        <w:spacing w:line="360" w:lineRule="auto"/>
+      </w:pPr>
+    </w:p>
+    <w:p>
+      <w:pPr>
+        <w:spacing w:line="360" w:lineRule="auto"/>
+      </w:pPr>
       <w:r>
         <w:tab/>
       </w:r>
@@ -15885,7 +16616,7 @@
       <w:r>
         <w:lastRenderedPageBreak/>
         <w:pict>
-          <v:shape id="_x0000_i1026" type="#_x0000_t75" style="width:432.7pt;height:515.55pt">
+          <v:shape id="_x0000_i1026" type="#_x0000_t75" style="width:432.55pt;height:515.8pt">
             <v:imagedata r:id="rId26" o:title="interaccion_partida"/>
           </v:shape>
         </w:pict>
@@ -16176,7 +16907,13 @@
         <w:t xml:space="preserve"> A continuac</w:t>
       </w:r>
       <w:r>
-        <w:t>ión puede observarse como se ha</w:t>
+        <w:t>ión puede observarse c</w:t>
+      </w:r>
+      <w:r>
+        <w:t>ó</w:t>
+      </w:r>
+      <w:r>
+        <w:t>mo se ha</w:t>
       </w:r>
       <w:r>
         <w:t xml:space="preserve"> empaquetado </w:t>
@@ -16335,7 +17072,6 @@
       <w:r>
         <w:rPr>
           <w:i/>
-          <w:highlight w:val="lightGray"/>
         </w:rPr>
         <w:t>BasicMovementServer.cs</w:t>
       </w:r>
@@ -16723,10 +17459,7 @@
         <w:fldChar w:fldCharType="begin"/>
       </w:r>
       <w:r>
-        <w:instrText xml:space="preserve"> SEQ F</w:instrText>
-      </w:r>
-      <w:r>
-        <w:instrText xml:space="preserve">igura \* ARABIC </w:instrText>
+        <w:instrText xml:space="preserve"> SEQ Figura \* ARABIC </w:instrText>
       </w:r>
       <w:r>
         <w:fldChar w:fldCharType="separate"/>
@@ -16785,7 +17518,10 @@
         <w:t xml:space="preserve"> y dividirlos entre 100 para recuperar la parte decimal. Para separar </w:t>
       </w:r>
       <w:r>
-        <w:t xml:space="preserve">en dos el paquete recibido se ha hecho uso del operador AND binario con dos máscaras de bits. </w:t>
+        <w:t xml:space="preserve">en dos el paquete recibido se ha hecho uso del </w:t>
+      </w:r>
+      <w:r>
+        <w:t xml:space="preserve">operador AND binario con dos máscaras de bits. </w:t>
       </w:r>
       <w:r>
         <w:t xml:space="preserve">El código encargado de esto se encuentra en el script </w:t>
@@ -16794,7 +17530,6 @@
       <w:r>
         <w:rPr>
           <w:i/>
-          <w:highlight w:val="lightGray"/>
         </w:rPr>
         <w:t>BasicMovementClient.cs</w:t>
       </w:r>
@@ -17403,10 +18138,19 @@
         <w:t>Aunque e</w:t>
       </w:r>
       <w:r>
-        <w:t>n un principio no se vio necesaria la implementación de inteligencia artificial puesto que el proyecto se trataba de un videojueg</w:t>
-      </w:r>
-      <w:r>
-        <w:t>o diseñado para cinco jugadores;</w:t>
+        <w:t xml:space="preserve">n un principio no se vio necesaria la implementación de inteligencia artificial </w:t>
+      </w:r>
+      <w:r>
+        <w:t>(</w:t>
+      </w:r>
+      <w:r>
+        <w:t>puesto que el proyecto se trataba de un videojueg</w:t>
+      </w:r>
+      <w:r>
+        <w:t>o diseñado para cinco jugadores</w:t>
+      </w:r>
+      <w:r>
+        <w:t>),</w:t>
       </w:r>
       <w:r>
         <w:t xml:space="preserve"> más tarde se llegó a la conclusión de que no siempre habría suficientes jugadores conectados para empezar una partida, y la opción de tener a los demás esperando a que se </w:t>
@@ -17542,10 +18286,72 @@
       <w:r>
         <w:rPr>
           <w:b/>
-          <w:highlight w:val="lightGray"/>
         </w:rPr>
         <w:t>A*</w:t>
       </w:r>
+      <w:sdt>
+        <w:sdtPr>
+          <w:rPr>
+            <w:b/>
+          </w:rPr>
+          <w:id w:val="1566989858"/>
+          <w:citation/>
+        </w:sdtPr>
+        <w:sdtContent>
+          <w:r>
+            <w:rPr>
+              <w:b/>
+            </w:rPr>
+            <w:fldChar w:fldCharType="begin"/>
+          </w:r>
+          <w:r>
+            <w:rPr>
+              <w:b/>
+            </w:rPr>
+            <w:instrText xml:space="preserve"> CITATION WikipediaA \l 3082 </w:instrText>
+          </w:r>
+          <w:r>
+            <w:rPr>
+              <w:b/>
+            </w:rPr>
+            <w:fldChar w:fldCharType="separate"/>
+          </w:r>
+          <w:r>
+            <w:rPr>
+              <w:b/>
+              <w:noProof/>
+            </w:rPr>
+            <w:t xml:space="preserve"> </w:t>
+          </w:r>
+          <w:r>
+            <w:rPr>
+              <w:noProof/>
+            </w:rPr>
+            <w:t>[</w:t>
+          </w:r>
+          <w:hyperlink w:anchor="WikipediaA" w:history="1">
+            <w:r>
+              <w:rPr>
+                <w:rStyle w:val="ListParagraph"/>
+                <w:noProof/>
+              </w:rPr>
+              <w:t>12</w:t>
+            </w:r>
+          </w:hyperlink>
+          <w:r>
+            <w:rPr>
+              <w:noProof/>
+            </w:rPr>
+            <w:t>]</w:t>
+          </w:r>
+          <w:r>
+            <w:rPr>
+              <w:b/>
+            </w:rPr>
+            <w:fldChar w:fldCharType="end"/>
+          </w:r>
+        </w:sdtContent>
+      </w:sdt>
       <w:r>
         <w:rPr>
           <w:b/>
@@ -17627,7 +18433,6 @@
       <w:r>
         <w:rPr>
           <w:i/>
-          <w:highlight w:val="lightGray"/>
         </w:rPr>
         <w:t>AIBaseController</w:t>
       </w:r>
@@ -19774,10 +20579,72 @@
       <w:r>
         <w:rPr>
           <w:i/>
-          <w:highlight w:val="lightGray"/>
         </w:rPr>
         <w:t>distancia de Manhattan</w:t>
       </w:r>
+      <w:sdt>
+        <w:sdtPr>
+          <w:rPr>
+            <w:i/>
+          </w:rPr>
+          <w:id w:val="1232577507"/>
+          <w:citation/>
+        </w:sdtPr>
+        <w:sdtContent>
+          <w:r>
+            <w:rPr>
+              <w:i/>
+            </w:rPr>
+            <w:fldChar w:fldCharType="begin"/>
+          </w:r>
+          <w:r>
+            <w:rPr>
+              <w:i/>
+            </w:rPr>
+            <w:instrText xml:space="preserve"> CITATION WikipediaDistanciadeManhattan \l 3082 </w:instrText>
+          </w:r>
+          <w:r>
+            <w:rPr>
+              <w:i/>
+            </w:rPr>
+            <w:fldChar w:fldCharType="separate"/>
+          </w:r>
+          <w:r>
+            <w:rPr>
+              <w:i/>
+              <w:noProof/>
+            </w:rPr>
+            <w:t xml:space="preserve"> </w:t>
+          </w:r>
+          <w:r>
+            <w:rPr>
+              <w:noProof/>
+            </w:rPr>
+            <w:t>[</w:t>
+          </w:r>
+          <w:hyperlink w:anchor="WikipediaDistanciadeManhattan" w:history="1">
+            <w:r>
+              <w:rPr>
+                <w:rStyle w:val="ListParagraph"/>
+                <w:noProof/>
+              </w:rPr>
+              <w:t>13</w:t>
+            </w:r>
+          </w:hyperlink>
+          <w:r>
+            <w:rPr>
+              <w:noProof/>
+            </w:rPr>
+            <w:t>]</w:t>
+          </w:r>
+          <w:r>
+            <w:rPr>
+              <w:i/>
+            </w:rPr>
+            <w:fldChar w:fldCharType="end"/>
+          </w:r>
+        </w:sdtContent>
+      </w:sdt>
       <w:r>
         <w:rPr>
           <w:i/>
@@ -19797,7 +20664,7 @@
       </w:pPr>
       <w:r>
         <w:pict>
-          <v:shape id="_x0000_i1027" type="#_x0000_t75" style="width:271.7pt;height:14.95pt">
+          <v:shape id="_x0000_i1027" type="#_x0000_t75" style="width:271.9pt;height:15.05pt">
             <v:imagedata r:id="rId28" o:title="manhattan"/>
           </v:shape>
         </w:pict>
@@ -19856,7 +20723,13 @@
         <w:t xml:space="preserve"> </w:t>
       </w:r>
       <w:r>
-        <w:t>tomaría dicho atajo a pesar de poder reducir drásticamente su distancia a recorrer, ya que la diferencia entre las coordenadas “x” sería  muy elevada para dos puntos que se encuentren en extremos opuestos del mapa; lo que haría que ese nodo se colocase al final de la cola de prioridad y nunca sería explorado. Una forma muy sencilla de resolver éste problema es dividiendo el escenario en 4 segmentos verticales equitativos y si el punto inicial y final del camino a calcular se encuentran cada uno en un segmento de los laterales basta con aplicar la</w:t>
+        <w:t xml:space="preserve">tomaría dicho atajo a pesar de poder reducir drásticamente su distancia a recorrer, ya que la diferencia entre las coordenadas “x” sería  muy elevada para dos puntos que se encuentren en extremos opuestos del mapa; lo que haría que ese nodo se colocase al final de la cola de prioridad y nunca sería explorado. Una forma muy sencilla de resolver </w:t>
+      </w:r>
+      <w:r>
+        <w:t>e</w:t>
+      </w:r>
+      <w:r>
+        <w:t>ste problema es dividiendo el escenario en 4 segmentos verticales equitativos y si el punto inicial y final del camino a calcular se encuentran cada uno en un segmento de los laterales basta con aplicar la</w:t>
       </w:r>
       <w:r>
         <w:t>s</w:t>
@@ -19902,7 +20775,7 @@
           <w:i/>
         </w:rPr>
         <w:pict>
-          <v:shape id="_x0000_i1028" type="#_x0000_t75" style="width:370.2pt;height:14.95pt">
+          <v:shape id="_x0000_i1028" type="#_x0000_t75" style="width:370.2pt;height:15.05pt">
             <v:imagedata r:id="rId29" o:title="gif"/>
           </v:shape>
         </w:pict>
@@ -19985,7 +20858,13 @@
         <w:t>en</w:t>
       </w:r>
       <w:r>
-        <w:t xml:space="preserve"> el caso contrario (el punto inicial está en el margen derecho y el objetivo en el izquierdo). Gracias a éste sencillo cambio conseguimos que el </w:t>
+        <w:t xml:space="preserve"> el caso contrario (el punto inicial está en el margen derecho y el objetivo en el izquierdo). Gracias a </w:t>
+      </w:r>
+      <w:r>
+        <w:t>e</w:t>
+      </w:r>
+      <w:r>
+        <w:t xml:space="preserve">ste sencillo cambio conseguimos que el </w:t>
       </w:r>
       <w:proofErr w:type="spellStart"/>
       <w:r>
@@ -20043,7 +20922,19 @@
       </w:r>
       <w:proofErr w:type="spellEnd"/>
       <w:r>
-        <w:t xml:space="preserve"> colocando etiquetas sobre el propio escenario. Dicho módulo ha sido muy útil para arreglar errores relacionados con los atajos de los laterales y algún que otro bug con la exploración de nodos. En la sección de </w:t>
+        <w:t xml:space="preserve"> colocando etiquetas sobre el propio escenario. Dicho módulo ha sido muy útil para </w:t>
+      </w:r>
+      <w:r>
+        <w:t>solucionar</w:t>
+      </w:r>
+      <w:r>
+        <w:t xml:space="preserve"> errores relacionados con los atajos de los laterales y </w:t>
+      </w:r>
+      <w:r>
+        <w:t xml:space="preserve">algunos fallos </w:t>
+      </w:r>
+      <w:r>
+        <w:t xml:space="preserve">con la exploración de nodos. En la sección de </w:t>
       </w:r>
       <w:r>
         <w:rPr>
@@ -20109,43 +21000,38 @@
         <w:t xml:space="preserve"> </w:t>
       </w:r>
       <w:r>
-        <w:t xml:space="preserve">para ello se ha optado por usar una máquina de estados ya que resulta muy fácil de programar y personalizar. Al tener dos roles muy diferenciados en el juego (robot Vs humano) ha sido necesario crear dos máquinas de estado diferentes, las clases </w:t>
+        <w:t>para ello se ha optado por usar una máquina de estados ya que resulta muy fácil de programar y personalizar. Al tener dos roles muy diferenciados en el juego (robot Vs humano) ha sido necesario crear dos máquinas de estado diferentes</w:t>
+      </w:r>
+      <w:r>
+        <w:t>;</w:t>
+      </w:r>
+      <w:r>
+        <w:t xml:space="preserve"> las clases </w:t>
       </w:r>
       <w:proofErr w:type="spellStart"/>
       <w:r>
         <w:rPr>
           <w:i/>
-          <w:highlight w:val="lightGray"/>
         </w:rPr>
         <w:t>HumanAI</w:t>
       </w:r>
       <w:proofErr w:type="spellEnd"/>
       <w:r>
-        <w:rPr>
-          <w:highlight w:val="lightGray"/>
-        </w:rPr>
-        <w:t xml:space="preserve"> </w:t>
-      </w:r>
-      <w:r>
-        <w:t xml:space="preserve">y </w:t>
+        <w:t xml:space="preserve"> y </w:t>
       </w:r>
       <w:proofErr w:type="spellStart"/>
       <w:r>
         <w:rPr>
           <w:i/>
-          <w:highlight w:val="lightGray"/>
         </w:rPr>
         <w:t>RobotAI</w:t>
       </w:r>
       <w:proofErr w:type="spellEnd"/>
       <w:r>
-        <w:rPr>
-          <w:highlight w:val="lightGray"/>
-        </w:rPr>
-        <w:t xml:space="preserve"> </w:t>
-      </w:r>
-      <w:r>
-        <w:t xml:space="preserve">contienen dichas máquinas y además heredan de </w:t>
+        <w:t xml:space="preserve"> contienen</w:t>
+      </w:r>
+      <w:r>
+        <w:t xml:space="preserve"> dichas máquinas y además heredan de </w:t>
       </w:r>
       <w:proofErr w:type="spellStart"/>
       <w:r>
@@ -20192,7 +21078,7 @@
       </w:pPr>
       <w:r>
         <w:pict>
-          <v:shape id="_x0000_i1029" type="#_x0000_t75" style="width:410.25pt;height:255.4pt">
+          <v:shape id="_x0000_i1029" type="#_x0000_t75" style="width:409.95pt;height:255.2pt">
             <v:imagedata r:id="rId31" o:title="IA_Robot"/>
           </v:shape>
         </w:pict>
@@ -20263,7 +21149,13 @@
         <w:t xml:space="preserve"> </w:t>
       </w:r>
       <w:r>
-        <w:t>En éste estado e</w:t>
+        <w:t xml:space="preserve">En </w:t>
+      </w:r>
+      <w:r>
+        <w:t>e</w:t>
+      </w:r>
+      <w:r>
+        <w:t>ste estado e</w:t>
       </w:r>
       <w:r>
         <w:t xml:space="preserve">l robot escoge un punto aleatorio dentro de </w:t>
@@ -20297,7 +21189,19 @@
         <w:t>Ataque:</w:t>
       </w:r>
       <w:r>
-        <w:t xml:space="preserve"> Hay que destacar que éste estado es común a todos los robots, en cuánto uno vea al humano los demás calcularán la ruta más corta para atraparlo.</w:t>
+        <w:t xml:space="preserve"> Hay que destacar que </w:t>
+      </w:r>
+      <w:r>
+        <w:t>e</w:t>
+      </w:r>
+      <w:r>
+        <w:t xml:space="preserve">ste estado es </w:t>
+      </w:r>
+      <w:r>
+        <w:t>común a todos los robots, en cua</w:t>
+      </w:r>
+      <w:r>
+        <w:t>nto uno vea al humano los demás calcularán la ruta más corta para atraparlo.</w:t>
       </w:r>
     </w:p>
     <w:p>
@@ -20338,7 +21242,13 @@
         <w:t xml:space="preserve"> </w:t>
       </w:r>
       <w:r>
-        <w:t>Dado que después de una búsqueda es normal que los robots se encuentren bastante agrupados, en éste estado cada uno irá a un rincón aleatorio del mapa.</w:t>
+        <w:t xml:space="preserve">Dado que después de una búsqueda es normal que los robots se encuentren bastante agrupados, en </w:t>
+      </w:r>
+      <w:r>
+        <w:t>e</w:t>
+      </w:r>
+      <w:r>
+        <w:t>ste estado cada uno irá a un rincón aleatorio del mapa.</w:t>
       </w:r>
     </w:p>
     <w:p>
@@ -20395,7 +21305,7 @@
       </w:pPr>
       <w:r>
         <w:pict>
-          <v:shape id="_x0000_i1030" type="#_x0000_t75" style="width:257.45pt;height:176.6pt">
+          <v:shape id="_x0000_i1030" type="#_x0000_t75" style="width:257.35pt;height:176.25pt">
             <v:imagedata r:id="rId32" o:title="estados_humano"/>
           </v:shape>
         </w:pict>
@@ -20530,7 +21440,13 @@
       </w:pPr>
       <w:r>
         <w:tab/>
-        <w:t>Después de realizar varias pruebas y jugar algunas partidas se concluye que la IA del humano está en clara desventaja respecto a la de los robots, ya que al no haberse priorizado su objetivo (recoger todas las tuercas del escenario) puede vagar erráticamente hasta que al final es eliminado y pierde la partida. Se ha intentado implementar un cálculo completo del campo vectorial teniendo en cuenta todos los robots y las tuercas por recoger pero no daba buen.</w:t>
+        <w:t xml:space="preserve">Después de realizar varias pruebas y jugar algunas partidas se concluye que la IA del humano está en clara desventaja respecto a la de los robots, ya que al no haberse priorizado su objetivo (recoger todas las tuercas del escenario) puede vagar erráticamente hasta que al final es eliminado y pierde la partida. Se ha intentado implementar un cálculo completo del campo vectorial teniendo en cuenta todos los robots y las tuercas por recoger pero no </w:t>
+      </w:r>
+      <w:r>
+        <w:t>proporcionó un buen resultado</w:t>
+      </w:r>
+      <w:r>
+        <w:t>.</w:t>
       </w:r>
       <w:r>
         <w:t xml:space="preserve"> La otra alternativa sería calcular para </w:t>
@@ -20542,10 +21458,6 @@
         <w:t xml:space="preserve"> posición del mapa un valor que represente lo buena que es esa posición mediante una </w:t>
       </w:r>
       <w:r>
-        <w:rPr>
-          <w:i/>
-          <w:highlight w:val="lightGray"/>
-        </w:rPr>
         <w:t>suma de gaussianas</w:t>
       </w:r>
       <w:r>
@@ -20555,7 +21467,13 @@
         <w:t xml:space="preserve">; </w:t>
       </w:r>
       <w:r>
-        <w:t xml:space="preserve">por desgracia éste método </w:t>
+        <w:t xml:space="preserve">por desgracia </w:t>
+      </w:r>
+      <w:r>
+        <w:t>este</w:t>
+      </w:r>
+      <w:r>
+        <w:t xml:space="preserve"> método </w:t>
       </w:r>
       <w:r>
         <w:t>resulta</w:t>
@@ -20576,9 +21494,6 @@
         <w:t xml:space="preserve"> Por ello se ha llegado a la decisión de </w:t>
       </w:r>
       <w:r>
-        <w:rPr>
-          <w:b/>
-        </w:rPr>
         <w:t>desactivar</w:t>
       </w:r>
       <w:r>
@@ -20669,7 +21584,31 @@
         <w:t xml:space="preserve"> </w:t>
       </w:r>
       <w:r>
-        <w:t xml:space="preserve">de su distancia, así conseguiremos dar un mayor peso a los enemigos más cercanos. Al sumar todos los vectores se obtiene el vector resultante (ft). Como ya hemos comentado anteriormente éste método pierde efectividad al estar rodeado de varios “enemigos” ya que los vectores pueden anularse entre sí, además si el humano huye en una dirección durante mucho tiempo acabará en el borde del mapa. </w:t>
+        <w:t xml:space="preserve">de su distancia, así conseguiremos dar un mayor peso a los enemigos más cercanos. Al sumar todos los vectores se obtiene el vector resultante (ft). Como ya hemos comentado anteriormente </w:t>
+      </w:r>
+      <w:r>
+        <w:t>este</w:t>
+      </w:r>
+      <w:r>
+        <w:t xml:space="preserve"> método pierde efectividad al estar rodeado de varios “enemigos” ya que los vectores pueden anularse entre sí, </w:t>
+      </w:r>
+      <w:r>
+        <w:t xml:space="preserve">y </w:t>
+      </w:r>
+      <w:r>
+        <w:t xml:space="preserve">además si el humano huye en </w:t>
+      </w:r>
+      <w:r>
+        <w:t>la misma</w:t>
+      </w:r>
+      <w:r>
+        <w:t xml:space="preserve"> dirección durante mucho tiempo acabará </w:t>
+      </w:r>
+      <w:r>
+        <w:t xml:space="preserve">acorralado </w:t>
+      </w:r>
+      <w:r>
+        <w:t xml:space="preserve">en el borde del mapa. </w:t>
       </w:r>
     </w:p>
     <w:p>
@@ -20679,7 +21618,7 @@
       </w:pPr>
       <w:r>
         <w:pict>
-          <v:shape id="_x0000_i1031" type="#_x0000_t75" style="width:217.35pt;height:175.25pt">
+          <v:shape id="_x0000_i1031" type="#_x0000_t75" style="width:217.6pt;height:175.15pt">
             <v:imagedata r:id="rId33" o:title="campo_vectorial"/>
           </v:shape>
         </w:pict>
@@ -20746,16 +21685,40 @@
         <w:t xml:space="preserve"> </w:t>
       </w:r>
       <w:r>
-        <w:t xml:space="preserve">resulta ideal para problemas como estos puesto que permite calcular la influencia de todas las entidades en todos los puntos del escenario, y permite ver cuál es el lugar más </w:t>
-      </w:r>
-      <w:r>
-        <w:t xml:space="preserve">o menos afectado por dichas entidades. El área de influencia de un objeto será la mayor sobre su posición, pero irá disminuyendo a medida que se aleja del centro (de ahí el nombre de gaussiana). Para nuestro caso </w:t>
+        <w:t xml:space="preserve">resulta ideal para problemas como </w:t>
+      </w:r>
+      <w:r>
+        <w:t>é</w:t>
+      </w:r>
+      <w:r>
+        <w:t xml:space="preserve">stos puesto que permite calcular la influencia de todas las entidades en todos los puntos del escenario, y permite ver cuál es el lugar más </w:t>
+      </w:r>
+      <w:r>
+        <w:t xml:space="preserve">o menos afectado por dichas entidades. El área de </w:t>
+      </w:r>
+      <w:r>
+        <w:t xml:space="preserve">influencia de un objeto será máxima </w:t>
+      </w:r>
+      <w:r>
+        <w:t>sobre su posición, pero irá disminuyendo a medida que se aleja del centro (de ahí el nombre de gaussiana). Para nuestro caso</w:t>
+      </w:r>
+      <w:r>
+        <w:t>,</w:t>
+      </w:r>
+      <w:r>
+        <w:t xml:space="preserve"> </w:t>
       </w:r>
       <w:r>
         <w:t>en el cual</w:t>
       </w:r>
       <w:r>
-        <w:t xml:space="preserve"> queremos recoger objetos mientras esquivamos enemigos podemos asumir que los objetos sumarán sus gaussianas, mientras que los enemigos las restarán. De este modo obtenemos un mapa de gradientes donde las posiciones óptimas se representen con el valor más alto, mientras que las peores posiciones serán aquellas negativas. A continuación </w:t>
+        <w:t xml:space="preserve"> queremos recoger objetos mientras esquivamos enemigos podemos asumir que los objetos sumarán sus gaussianas, mientras que los enemigos las restarán. De este modo obten</w:t>
+      </w:r>
+      <w:r>
+        <w:t>dr</w:t>
+      </w:r>
+      <w:r>
+        <w:t xml:space="preserve">emos un mapa de gradientes donde las posiciones óptimas se representen con el valor más alto, mientras que las peores posiciones serán aquellas negativas. A continuación </w:t>
       </w:r>
       <w:r>
         <w:t>se puede</w:t>
@@ -20912,7 +21875,13 @@
       </w:pPr>
       <w:r>
         <w:tab/>
-        <w:t>El videojuego se ha implementado en su totalidad mediante scripts en C#, usando herencia y composición para combinar comportamientos y mantener el código reutilizable y fácil de mantener. En dichos scripts es posible crear un comportamiento personalizado de nuestras entidades de juego gracias a la capacidad de manipular otros componentes desde código, también se dispone de todas las clases básicas de C# com</w:t>
+        <w:t xml:space="preserve">El videojuego se ha implementado en su totalidad mediante scripts en C#, usando herencia y composición para combinar comportamientos y mantener el código reutilizable y fácil de mantener. En dichos scripts es posible crear un comportamiento personalizado de nuestras entidades de juego gracias a la capacidad de manipular otros componentes desde código, </w:t>
+      </w:r>
+      <w:r>
+        <w:t>disponiéndose también</w:t>
+      </w:r>
+      <w:r>
+        <w:t xml:space="preserve"> de todas las clases básicas de C# com</w:t>
       </w:r>
       <w:r>
         <w:t>o por ejemplo sus estructuras de datos.</w:t>
@@ -21247,7 +22216,13 @@
         <w:t xml:space="preserve"> Se encarga de </w:t>
       </w:r>
       <w:r>
-        <w:t xml:space="preserve">enviar al servidor el input del jugador, así como de recibir la posición confirmada por el servidor. También implementa la predicción de movimiento. Éste script existe solo en el </w:t>
+        <w:t xml:space="preserve">enviar al servidor el input del jugador, así como de recibir la posición confirmada por el servidor. También implementa la predicción de movimiento. </w:t>
+      </w:r>
+      <w:r>
+        <w:t>E</w:t>
+      </w:r>
+      <w:r>
+        <w:t xml:space="preserve">ste script existe solo en el </w:t>
       </w:r>
       <w:r>
         <w:rPr>
@@ -21523,7 +22498,18 @@
       </w:r>
       <w:proofErr w:type="spellEnd"/>
       <w:r>
-        <w:t xml:space="preserve"> comunes, como pueden ser botones, etiquetas, campos de texto, imágenes, sliders… A parte de definir las propiedades personalizadas de cada tipo también es necesario especificar el tamaño y la posición de cada elemento. Así como </w:t>
+        <w:t xml:space="preserve"> comunes, como pueden ser botones, etiquetas, campos</w:t>
+      </w:r>
+      <w:r>
+        <w:t xml:space="preserve"> de texto, imágenes, sliders… A</w:t>
+      </w:r>
+      <w:r>
+        <w:t xml:space="preserve">parte </w:t>
+      </w:r>
+      <w:bookmarkStart w:id="197" w:name="_GoBack"/>
+      <w:bookmarkEnd w:id="197"/>
+      <w:r>
+        <w:t xml:space="preserve">de definir las propiedades personalizadas de cada tipo también es necesario especificar el tamaño y la posición de cada elemento. Así como </w:t>
       </w:r>
       <w:r>
         <w:t>el punto sobre el que se ancla (</w:t>
@@ -21575,7 +22561,7 @@
       </w:pPr>
       <w:r>
         <w:pict>
-          <v:shape id="_x0000_i1032" type="#_x0000_t75" style="width:438.8pt;height:139.25pt">
+          <v:shape id="_x0000_i1032" type="#_x0000_t75" style="width:438.45pt;height:139.15pt">
             <v:imagedata r:id="rId36" o:title="resolucion_ratio"/>
           </v:shape>
         </w:pict>
@@ -21586,7 +22572,7 @@
         <w:pStyle w:val="Caption"/>
         <w:jc w:val="center"/>
       </w:pPr>
-      <w:bookmarkStart w:id="197" w:name="_Toc428922271"/>
+      <w:bookmarkStart w:id="198" w:name="_Toc428922271"/>
       <w:r>
         <w:t xml:space="preserve">Figura </w:t>
       </w:r>
@@ -21614,7 +22600,7 @@
       <w:r>
         <w:t>: Desplazamiento de interfaz para varios ratios de pantalla.</w:t>
       </w:r>
-      <w:bookmarkEnd w:id="197"/>
+      <w:bookmarkEnd w:id="198"/>
     </w:p>
     <w:p>
       <w:pPr>
@@ -21691,20 +22677,79 @@
         <w:t xml:space="preserve">; para lo cual es necesario tener instalado el </w:t>
       </w:r>
       <w:r>
-        <w:rPr>
-          <w:highlight w:val="lightGray"/>
-        </w:rPr>
         <w:t xml:space="preserve">SDK de </w:t>
       </w:r>
       <w:proofErr w:type="spellStart"/>
       <w:r>
         <w:rPr>
           <w:i/>
-          <w:highlight w:val="lightGray"/>
         </w:rPr>
         <w:t>Android</w:t>
       </w:r>
       <w:proofErr w:type="spellEnd"/>
+      <w:sdt>
+        <w:sdtPr>
+          <w:rPr>
+            <w:i/>
+          </w:rPr>
+          <w:id w:val="1782447822"/>
+          <w:citation/>
+        </w:sdtPr>
+        <w:sdtContent>
+          <w:r>
+            <w:rPr>
+              <w:i/>
+            </w:rPr>
+            <w:fldChar w:fldCharType="begin"/>
+          </w:r>
+          <w:r>
+            <w:rPr>
+              <w:i/>
+            </w:rPr>
+            <w:instrText xml:space="preserve"> CITATION AndroidSDK \l 3082 </w:instrText>
+          </w:r>
+          <w:r>
+            <w:rPr>
+              <w:i/>
+            </w:rPr>
+            <w:fldChar w:fldCharType="separate"/>
+          </w:r>
+          <w:r>
+            <w:rPr>
+              <w:i/>
+              <w:noProof/>
+            </w:rPr>
+            <w:t xml:space="preserve"> </w:t>
+          </w:r>
+          <w:r>
+            <w:rPr>
+              <w:noProof/>
+            </w:rPr>
+            <w:t>[</w:t>
+          </w:r>
+          <w:hyperlink w:anchor="AndroidSDK" w:history="1">
+            <w:r>
+              <w:rPr>
+                <w:rStyle w:val="ListParagraph"/>
+                <w:noProof/>
+              </w:rPr>
+              <w:t>14</w:t>
+            </w:r>
+          </w:hyperlink>
+          <w:r>
+            <w:rPr>
+              <w:noProof/>
+            </w:rPr>
+            <w:t>]</w:t>
+          </w:r>
+          <w:r>
+            <w:rPr>
+              <w:i/>
+            </w:rPr>
+            <w:fldChar w:fldCharType="end"/>
+          </w:r>
+        </w:sdtContent>
+      </w:sdt>
       <w:r>
         <w:t xml:space="preserve">  para la primera plataforma, y disponer de un </w:t>
       </w:r>
@@ -21724,7 +22769,6 @@
       <w:r>
         <w:rPr>
           <w:i/>
-          <w:highlight w:val="lightGray"/>
         </w:rPr>
         <w:t>hackintosh</w:t>
       </w:r>
@@ -21825,11 +22869,11 @@
         </w:numPr>
         <w:spacing w:line="480" w:lineRule="auto"/>
       </w:pPr>
-      <w:bookmarkStart w:id="198" w:name="_Toc428922241"/>
+      <w:bookmarkStart w:id="199" w:name="_Toc428922241"/>
       <w:r>
         <w:t>Pruebas y testeo</w:t>
       </w:r>
-      <w:bookmarkEnd w:id="198"/>
+      <w:bookmarkEnd w:id="199"/>
     </w:p>
     <w:p>
       <w:pPr>
@@ -22050,7 +23094,7 @@
         <w:pStyle w:val="Caption"/>
         <w:jc w:val="center"/>
       </w:pPr>
-      <w:bookmarkStart w:id="199" w:name="_Toc428922272"/>
+      <w:bookmarkStart w:id="200" w:name="_Toc428922272"/>
       <w:r>
         <w:t xml:space="preserve">Figura </w:t>
       </w:r>
@@ -22082,7 +23126,7 @@
       <w:r>
         <w:t>pathfinding</w:t>
       </w:r>
-      <w:bookmarkEnd w:id="199"/>
+      <w:bookmarkEnd w:id="200"/>
       <w:proofErr w:type="spellEnd"/>
     </w:p>
     <w:p>
@@ -22108,7 +23152,7 @@
       <w:r>
         <w:tab/>
       </w:r>
-      <w:bookmarkStart w:id="200" w:name="_Toc428922273"/>
+      <w:bookmarkStart w:id="201" w:name="_Toc428922273"/>
       <w:r>
         <w:t xml:space="preserve">También se han realizado pruebas unitarias para las funciones encargadas de empaquetar y desempaquetar </w:t>
       </w:r>
@@ -22126,7 +23170,7 @@
       <w:r>
         <w:t xml:space="preserve"> se han aplicado con los datos de ejemplo de la </w:t>
       </w:r>
-      <w:bookmarkEnd w:id="200"/>
+      <w:bookmarkEnd w:id="201"/>
       <w:r>
         <w:rPr>
           <w:i/>
@@ -22147,7 +23191,7 @@
       </w:pPr>
       <w:r>
         <w:pict>
-          <v:shape id="_x0000_i1033" type="#_x0000_t75" style="width:372.9pt;height:201.75pt">
+          <v:shape id="_x0000_i1033" type="#_x0000_t75" style="width:372.9pt;height:201.5pt">
             <v:imagedata r:id="rId38" o:title="testPathfinding1"/>
           </v:shape>
         </w:pict>
@@ -22158,7 +23202,7 @@
         <w:pStyle w:val="Caption"/>
         <w:jc w:val="center"/>
       </w:pPr>
-      <w:bookmarkStart w:id="201" w:name="_Toc428922274"/>
+      <w:bookmarkStart w:id="202" w:name="_Toc428922274"/>
       <w:r>
         <w:t xml:space="preserve">Figura </w:t>
       </w:r>
@@ -22194,7 +23238,7 @@
       <w:r>
         <w:t xml:space="preserve"> unitarios para empaquetar/desempaquetar coordenadas</w:t>
       </w:r>
-      <w:bookmarkEnd w:id="201"/>
+      <w:bookmarkEnd w:id="202"/>
     </w:p>
     <w:p>
       <w:pPr>
@@ -22205,12 +23249,12 @@
         </w:numPr>
         <w:spacing w:line="480" w:lineRule="auto"/>
       </w:pPr>
-      <w:bookmarkStart w:id="202" w:name="_Toc428922242"/>
+      <w:bookmarkStart w:id="203" w:name="_Toc428922242"/>
       <w:r>
         <w:lastRenderedPageBreak/>
         <w:t>Mejoras de cara al futuro</w:t>
       </w:r>
-      <w:bookmarkEnd w:id="202"/>
+      <w:bookmarkEnd w:id="203"/>
     </w:p>
     <w:p>
       <w:pPr>
@@ -22330,27 +23374,62 @@
       </w:r>
       <w:proofErr w:type="spellStart"/>
       <w:r>
+        <w:t>Unity</w:t>
+      </w:r>
+      <w:proofErr w:type="spellEnd"/>
+      <w:r>
         <w:rPr>
           <w:i/>
         </w:rPr>
-        <w:t>Unity</w:t>
-      </w:r>
-      <w:proofErr w:type="spellEnd"/>
-      <w:r>
-        <w:rPr>
-          <w:i/>
-        </w:rPr>
         <w:t xml:space="preserve"> </w:t>
       </w:r>
       <w:r>
         <w:t xml:space="preserve">nos proporciona un </w:t>
       </w:r>
       <w:r>
-        <w:rPr>
-          <w:highlight w:val="lightGray"/>
-        </w:rPr>
         <w:t>servicio web</w:t>
       </w:r>
+      <w:sdt>
+        <w:sdtPr>
+          <w:id w:val="-2127993187"/>
+          <w:citation/>
+        </w:sdtPr>
+        <w:sdtContent>
+          <w:r>
+            <w:fldChar w:fldCharType="begin"/>
+          </w:r>
+          <w:r>
+            <w:instrText xml:space="preserve"> CITATION Uni1 \l 3082 </w:instrText>
+          </w:r>
+          <w:r>
+            <w:fldChar w:fldCharType="separate"/>
+          </w:r>
+          <w:r>
+            <w:rPr>
+              <w:noProof/>
+            </w:rPr>
+            <w:t xml:space="preserve"> [</w:t>
+          </w:r>
+          <w:hyperlink w:anchor="Uni1" w:history="1">
+            <w:r>
+              <w:rPr>
+                <w:rStyle w:val="ListParagraph"/>
+                <w:noProof/>
+              </w:rPr>
+              <w:t>15</w:t>
+            </w:r>
+          </w:hyperlink>
+          <w:r>
+            <w:rPr>
+              <w:noProof/>
+            </w:rPr>
+            <w:t>]</w:t>
+          </w:r>
+          <w:r>
+            <w:fldChar w:fldCharType="end"/>
+          </w:r>
+        </w:sdtContent>
+      </w:sdt>
       <w:r>
         <w:t xml:space="preserve"> con una API totalmente integrada con el motor.</w:t>
       </w:r>
@@ -22383,31 +23462,84 @@
       <w:r>
         <w:rPr>
           <w:i/>
-          <w:highlight w:val="lightGray"/>
         </w:rPr>
         <w:t>Photon</w:t>
       </w:r>
       <w:proofErr w:type="spellEnd"/>
-      <w:r>
-        <w:t xml:space="preserve"> o </w:t>
-      </w:r>
-      <w:proofErr w:type="spellStart"/>
+      <w:sdt>
+        <w:sdtPr>
+          <w:rPr>
+            <w:i/>
+          </w:rPr>
+          <w:id w:val="-941691194"/>
+          <w:citation/>
+        </w:sdtPr>
+        <w:sdtContent>
+          <w:r>
+            <w:rPr>
+              <w:i/>
+            </w:rPr>
+            <w:fldChar w:fldCharType="begin"/>
+          </w:r>
+          <w:r>
+            <w:rPr>
+              <w:i/>
+            </w:rPr>
+            <w:instrText xml:space="preserve"> CITATION Fra \l 3082 </w:instrText>
+          </w:r>
+          <w:r>
+            <w:rPr>
+              <w:i/>
+            </w:rPr>
+            <w:fldChar w:fldCharType="separate"/>
+          </w:r>
+          <w:r>
+            <w:rPr>
+              <w:i/>
+              <w:noProof/>
+            </w:rPr>
+            <w:t xml:space="preserve"> </w:t>
+          </w:r>
+          <w:r>
+            <w:rPr>
+              <w:noProof/>
+            </w:rPr>
+            <w:t>[</w:t>
+          </w:r>
+          <w:hyperlink w:anchor="Fra" w:history="1">
+            <w:r>
+              <w:rPr>
+                <w:rStyle w:val="ListParagraph"/>
+                <w:noProof/>
+              </w:rPr>
+              <w:t>16</w:t>
+            </w:r>
+          </w:hyperlink>
+          <w:r>
+            <w:rPr>
+              <w:noProof/>
+            </w:rPr>
+            <w:t>]</w:t>
+          </w:r>
+          <w:r>
+            <w:rPr>
+              <w:i/>
+            </w:rPr>
+            <w:fldChar w:fldCharType="end"/>
+          </w:r>
+        </w:sdtContent>
+      </w:sdt>
       <w:r>
         <w:rPr>
           <w:i/>
-          <w:highlight w:val="lightGray"/>
-        </w:rPr>
-        <w:t>uLink</w:t>
-      </w:r>
-      <w:proofErr w:type="spellEnd"/>
-      <w:r>
-        <w:rPr>
-          <w:i/>
         </w:rPr>
         <w:t xml:space="preserve">, </w:t>
       </w:r>
       <w:r>
-        <w:t xml:space="preserve">que al encontrarse traducidos para la plataforma móvil </w:t>
+        <w:t>que al encontrarse traducido</w:t>
+      </w:r>
+      <w:r>
+        <w:t xml:space="preserve"> para la plataforma móvil </w:t>
       </w:r>
       <w:r>
         <w:rPr>
@@ -22463,7 +23595,7 @@
         </w:numPr>
         <w:spacing w:line="480" w:lineRule="auto"/>
       </w:pPr>
-      <w:bookmarkStart w:id="203" w:name="_Toc428922243"/>
+      <w:bookmarkStart w:id="204" w:name="_Toc428922243"/>
       <w:r>
         <w:lastRenderedPageBreak/>
         <w:t>Resultado y c</w:t>
@@ -22471,7 +23603,7 @@
       <w:r>
         <w:t>onclusiones</w:t>
       </w:r>
-      <w:bookmarkEnd w:id="203"/>
+      <w:bookmarkEnd w:id="204"/>
     </w:p>
     <w:p>
       <w:pPr>
@@ -22754,8 +23886,9 @@
     <w:p>
       <w:pPr>
         <w:pStyle w:val="Heading1"/>
-      </w:pPr>
-      <w:bookmarkStart w:id="204" w:name="_Toc428922244"/>
+        <w:spacing w:line="480" w:lineRule="auto"/>
+      </w:pPr>
+      <w:bookmarkStart w:id="205" w:name="_Toc428922244"/>
       <w:r>
         <w:lastRenderedPageBreak/>
         <w:t>Bibliografía</w:t>
@@ -22763,15 +23896,1068 @@
       <w:r>
         <w:t xml:space="preserve"> y referencias</w:t>
       </w:r>
-      <w:bookmarkEnd w:id="204"/>
-    </w:p>
+      <w:bookmarkEnd w:id="205"/>
+    </w:p>
+    <w:sdt>
+      <w:sdtPr>
+        <w:id w:val="1683927230"/>
+        <w:docPartObj>
+          <w:docPartGallery w:val="Bibliographies"/>
+          <w:docPartUnique/>
+        </w:docPartObj>
+      </w:sdtPr>
+      <w:sdtEndPr>
+        <w:rPr>
+          <w:rFonts w:ascii="Times New Roman" w:eastAsiaTheme="minorEastAsia" w:hAnsi="Times New Roman" w:cstheme="minorBidi"/>
+          <w:b w:val="0"/>
+          <w:bCs w:val="0"/>
+          <w:sz w:val="23"/>
+          <w:szCs w:val="22"/>
+        </w:rPr>
+      </w:sdtEndPr>
+      <w:sdtContent>
+        <w:sdt>
+          <w:sdtPr>
+            <w:id w:val="111145805"/>
+            <w:bibliography/>
+          </w:sdtPr>
+          <w:sdtEndPr>
+            <w:rPr>
+              <w:rFonts w:ascii="Times New Roman" w:eastAsiaTheme="minorEastAsia" w:hAnsi="Times New Roman" w:cstheme="minorBidi"/>
+              <w:b w:val="0"/>
+              <w:bCs w:val="0"/>
+              <w:sz w:val="23"/>
+              <w:szCs w:val="22"/>
+            </w:rPr>
+          </w:sdtEndPr>
+          <w:sdtContent>
+            <w:p>
+              <w:pPr>
+                <w:pStyle w:val="Heading1"/>
+                <w:rPr>
+                  <w:noProof/>
+                  <w:vanish/>
+                </w:rPr>
+              </w:pPr>
+              <w:r>
+                <w:fldChar w:fldCharType="begin"/>
+              </w:r>
+              <w:r>
+                <w:instrText xml:space="preserve"> BIBLIOGRAPHY </w:instrText>
+              </w:r>
+              <w:r>
+                <w:fldChar w:fldCharType="separate"/>
+              </w:r>
+              <w:r>
+                <w:rPr>
+                  <w:noProof/>
+                  <w:vanish/>
+                </w:rPr>
+                <w:t>x</w:t>
+              </w:r>
+            </w:p>
+            <w:tbl>
+              <w:tblPr>
+                <w:tblW w:w="5000" w:type="pct"/>
+                <w:tblCellSpacing w:w="15" w:type="dxa"/>
+                <w:tblCellMar>
+                  <w:top w:w="15" w:type="dxa"/>
+                  <w:left w:w="15" w:type="dxa"/>
+                  <w:bottom w:w="15" w:type="dxa"/>
+                  <w:right w:w="15" w:type="dxa"/>
+                </w:tblCellMar>
+                <w:tblLook w:val="04A0" w:firstRow="1" w:lastRow="0" w:firstColumn="1" w:lastColumn="0" w:noHBand="0" w:noVBand="1"/>
+              </w:tblPr>
+              <w:tblGrid>
+                <w:gridCol w:w="459"/>
+                <w:gridCol w:w="8418"/>
+              </w:tblGrid>
+              <w:tr>
+                <w:trPr>
+                  <w:tblCellSpacing w:w="15" w:type="dxa"/>
+                </w:trPr>
+                <w:tc>
+                  <w:tcPr>
+                    <w:tcW w:w="0" w:type="auto"/>
+                    <w:hideMark/>
+                  </w:tcPr>
+                  <w:p>
+                    <w:pPr>
+                      <w:pStyle w:val="Bibliography"/>
+                      <w:jc w:val="left"/>
+                      <w:rPr>
+                        <w:noProof/>
+                      </w:rPr>
+                    </w:pPr>
+                    <w:r>
+                      <w:rPr>
+                        <w:noProof/>
+                      </w:rPr>
+                      <w:t>[1]</w:t>
+                    </w:r>
+                  </w:p>
+                </w:tc>
+                <w:tc>
+                  <w:tcPr>
+                    <w:tcW w:w="0" w:type="auto"/>
+                    <w:hideMark/>
+                  </w:tcPr>
+                  <w:p>
+                    <w:pPr>
+                      <w:pStyle w:val="Bibliography"/>
+                      <w:jc w:val="left"/>
+                      <w:rPr>
+                        <w:noProof/>
+                      </w:rPr>
+                    </w:pPr>
+                    <w:r>
+                      <w:rPr>
+                        <w:noProof/>
+                      </w:rPr>
+                      <w:t xml:space="preserve">Wikipedia: Asymmetrical Gameplay. [Online]. </w:t>
+                    </w:r>
+                    <w:hyperlink r:id="rId39" w:anchor="Asymmetrical_Gameplay" w:history="1">
+                      <w:r>
+                        <w:rPr>
+                          <w:rStyle w:val="Hyperlink"/>
+                          <w:noProof/>
+                        </w:rPr>
+                        <w:t>https://en.wikipedia.org/wiki/Multiplayer_video_game#Asymmetrical_Gameplay</w:t>
+                      </w:r>
+                    </w:hyperlink>
+                  </w:p>
+                </w:tc>
+              </w:tr>
+              <w:tr>
+                <w:trPr>
+                  <w:tblCellSpacing w:w="15" w:type="dxa"/>
+                </w:trPr>
+                <w:tc>
+                  <w:tcPr>
+                    <w:tcW w:w="0" w:type="auto"/>
+                    <w:hideMark/>
+                  </w:tcPr>
+                  <w:p>
+                    <w:pPr>
+                      <w:pStyle w:val="Bibliography"/>
+                      <w:jc w:val="left"/>
+                      <w:rPr>
+                        <w:noProof/>
+                      </w:rPr>
+                    </w:pPr>
+                    <w:r>
+                      <w:rPr>
+                        <w:noProof/>
+                      </w:rPr>
+                      <w:t>[2]</w:t>
+                    </w:r>
+                  </w:p>
+                </w:tc>
+                <w:tc>
+                  <w:tcPr>
+                    <w:tcW w:w="0" w:type="auto"/>
+                    <w:hideMark/>
+                  </w:tcPr>
+                  <w:p>
+                    <w:pPr>
+                      <w:pStyle w:val="Bibliography"/>
+                      <w:jc w:val="left"/>
+                      <w:rPr>
+                        <w:noProof/>
+                      </w:rPr>
+                    </w:pPr>
+                    <w:r>
+                      <w:rPr>
+                        <w:noProof/>
+                      </w:rPr>
+                      <w:t xml:space="preserve">Wikipedia: Evolve gameplay. [Online]. </w:t>
+                    </w:r>
+                    <w:hyperlink r:id="rId40" w:anchor="Gameplay" w:history="1">
+                      <w:r>
+                        <w:rPr>
+                          <w:rStyle w:val="Hyperlink"/>
+                          <w:noProof/>
+                        </w:rPr>
+                        <w:t>https://en.wikipedia.org/wiki/Evolve_(video_game)#Gameplay</w:t>
+                      </w:r>
+                    </w:hyperlink>
+                  </w:p>
+                </w:tc>
+              </w:tr>
+              <w:tr>
+                <w:trPr>
+                  <w:tblCellSpacing w:w="15" w:type="dxa"/>
+                </w:trPr>
+                <w:tc>
+                  <w:tcPr>
+                    <w:tcW w:w="0" w:type="auto"/>
+                    <w:hideMark/>
+                  </w:tcPr>
+                  <w:p>
+                    <w:pPr>
+                      <w:pStyle w:val="Bibliography"/>
+                      <w:jc w:val="left"/>
+                      <w:rPr>
+                        <w:noProof/>
+                      </w:rPr>
+                    </w:pPr>
+                    <w:bookmarkStart w:id="206" w:name="Trello"/>
+                    <w:r>
+                      <w:rPr>
+                        <w:noProof/>
+                      </w:rPr>
+                      <w:t>[3]</w:t>
+                    </w:r>
+                    <w:bookmarkEnd w:id="206"/>
+                  </w:p>
+                </w:tc>
+                <w:tc>
+                  <w:tcPr>
+                    <w:tcW w:w="0" w:type="auto"/>
+                    <w:hideMark/>
+                  </w:tcPr>
+                  <w:p>
+                    <w:pPr>
+                      <w:pStyle w:val="Bibliography"/>
+                      <w:jc w:val="left"/>
+                      <w:rPr>
+                        <w:noProof/>
+                      </w:rPr>
+                    </w:pPr>
+                    <w:r>
+                      <w:rPr>
+                        <w:noProof/>
+                      </w:rPr>
+                      <w:t xml:space="preserve">Trello: Tablero de TFG. [Online]. </w:t>
+                    </w:r>
+                    <w:hyperlink r:id="rId41" w:history="1">
+                      <w:r>
+                        <w:rPr>
+                          <w:rStyle w:val="Hyperlink"/>
+                          <w:noProof/>
+                        </w:rPr>
+                        <w:t>https://trello.com/b/wcYtDMHc/tfg</w:t>
+                      </w:r>
+                    </w:hyperlink>
+                  </w:p>
+                </w:tc>
+              </w:tr>
+              <w:tr>
+                <w:trPr>
+                  <w:tblCellSpacing w:w="15" w:type="dxa"/>
+                </w:trPr>
+                <w:tc>
+                  <w:tcPr>
+                    <w:tcW w:w="0" w:type="auto"/>
+                    <w:hideMark/>
+                  </w:tcPr>
+                  <w:p>
+                    <w:pPr>
+                      <w:pStyle w:val="Bibliography"/>
+                      <w:jc w:val="left"/>
+                      <w:rPr>
+                        <w:noProof/>
+                      </w:rPr>
+                    </w:pPr>
+                    <w:bookmarkStart w:id="207" w:name="Uni"/>
+                    <w:r>
+                      <w:rPr>
+                        <w:noProof/>
+                      </w:rPr>
+                      <w:t>[4]</w:t>
+                    </w:r>
+                    <w:bookmarkEnd w:id="207"/>
+                  </w:p>
+                </w:tc>
+                <w:tc>
+                  <w:tcPr>
+                    <w:tcW w:w="0" w:type="auto"/>
+                    <w:hideMark/>
+                  </w:tcPr>
+                  <w:p>
+                    <w:pPr>
+                      <w:pStyle w:val="Bibliography"/>
+                      <w:jc w:val="left"/>
+                      <w:rPr>
+                        <w:noProof/>
+                      </w:rPr>
+                    </w:pPr>
+                    <w:r>
+                      <w:rPr>
+                        <w:noProof/>
+                      </w:rPr>
+                      <w:t xml:space="preserve">Unity3D. [Online]. </w:t>
+                    </w:r>
+                    <w:hyperlink r:id="rId42" w:history="1">
+                      <w:r>
+                        <w:rPr>
+                          <w:rStyle w:val="Hyperlink"/>
+                          <w:noProof/>
+                        </w:rPr>
+                        <w:t>https://unity3d.com/es</w:t>
+                      </w:r>
+                    </w:hyperlink>
+                  </w:p>
+                </w:tc>
+              </w:tr>
+              <w:tr>
+                <w:trPr>
+                  <w:tblCellSpacing w:w="15" w:type="dxa"/>
+                </w:trPr>
+                <w:tc>
+                  <w:tcPr>
+                    <w:tcW w:w="0" w:type="auto"/>
+                    <w:hideMark/>
+                  </w:tcPr>
+                  <w:p>
+                    <w:pPr>
+                      <w:pStyle w:val="Bibliography"/>
+                      <w:jc w:val="left"/>
+                      <w:rPr>
+                        <w:noProof/>
+                      </w:rPr>
+                    </w:pPr>
+                    <w:bookmarkStart w:id="208" w:name="API"/>
+                    <w:r>
+                      <w:rPr>
+                        <w:noProof/>
+                      </w:rPr>
+                      <w:t>[5]</w:t>
+                    </w:r>
+                    <w:bookmarkEnd w:id="208"/>
+                  </w:p>
+                </w:tc>
+                <w:tc>
+                  <w:tcPr>
+                    <w:tcW w:w="0" w:type="auto"/>
+                    <w:hideMark/>
+                  </w:tcPr>
+                  <w:p>
+                    <w:pPr>
+                      <w:pStyle w:val="Bibliography"/>
+                      <w:jc w:val="left"/>
+                      <w:rPr>
+                        <w:noProof/>
+                      </w:rPr>
+                    </w:pPr>
+                    <w:r>
+                      <w:rPr>
+                        <w:noProof/>
+                      </w:rPr>
+                      <w:t xml:space="preserve">API de Unity. [Online]. </w:t>
+                    </w:r>
+                    <w:hyperlink r:id="rId43" w:history="1">
+                      <w:r>
+                        <w:rPr>
+                          <w:rStyle w:val="Hyperlink"/>
+                          <w:noProof/>
+                        </w:rPr>
+                        <w:t>http://docs.unity3d.com/ScriptReference/</w:t>
+                      </w:r>
+                    </w:hyperlink>
+                  </w:p>
+                </w:tc>
+              </w:tr>
+              <w:tr>
+                <w:trPr>
+                  <w:tblCellSpacing w:w="15" w:type="dxa"/>
+                </w:trPr>
+                <w:tc>
+                  <w:tcPr>
+                    <w:tcW w:w="0" w:type="auto"/>
+                    <w:hideMark/>
+                  </w:tcPr>
+                  <w:p>
+                    <w:pPr>
+                      <w:pStyle w:val="Bibliography"/>
+                      <w:jc w:val="left"/>
+                      <w:rPr>
+                        <w:noProof/>
+                      </w:rPr>
+                    </w:pPr>
+                    <w:bookmarkStart w:id="209" w:name="Ble"/>
+                    <w:r>
+                      <w:rPr>
+                        <w:noProof/>
+                      </w:rPr>
+                      <w:t>[6]</w:t>
+                    </w:r>
+                    <w:bookmarkEnd w:id="209"/>
+                  </w:p>
+                </w:tc>
+                <w:tc>
+                  <w:tcPr>
+                    <w:tcW w:w="0" w:type="auto"/>
+                    <w:hideMark/>
+                  </w:tcPr>
+                  <w:p>
+                    <w:pPr>
+                      <w:pStyle w:val="Bibliography"/>
+                      <w:jc w:val="left"/>
+                      <w:rPr>
+                        <w:noProof/>
+                      </w:rPr>
+                    </w:pPr>
+                    <w:r>
+                      <w:rPr>
+                        <w:noProof/>
+                      </w:rPr>
+                      <w:t xml:space="preserve">Blender. [Online]. </w:t>
+                    </w:r>
+                    <w:hyperlink r:id="rId44" w:history="1">
+                      <w:r>
+                        <w:rPr>
+                          <w:rStyle w:val="Hyperlink"/>
+                          <w:noProof/>
+                        </w:rPr>
+                        <w:t>https://www.blender.org/</w:t>
+                      </w:r>
+                    </w:hyperlink>
+                  </w:p>
+                </w:tc>
+              </w:tr>
+              <w:tr>
+                <w:trPr>
+                  <w:tblCellSpacing w:w="15" w:type="dxa"/>
+                </w:trPr>
+                <w:tc>
+                  <w:tcPr>
+                    <w:tcW w:w="0" w:type="auto"/>
+                    <w:hideMark/>
+                  </w:tcPr>
+                  <w:p>
+                    <w:pPr>
+                      <w:pStyle w:val="Bibliography"/>
+                      <w:jc w:val="left"/>
+                      <w:rPr>
+                        <w:noProof/>
+                      </w:rPr>
+                    </w:pPr>
+                    <w:bookmarkStart w:id="210" w:name="github"/>
+                    <w:r>
+                      <w:rPr>
+                        <w:noProof/>
+                      </w:rPr>
+                      <w:t>[7]</w:t>
+                    </w:r>
+                    <w:bookmarkEnd w:id="210"/>
+                  </w:p>
+                </w:tc>
+                <w:tc>
+                  <w:tcPr>
+                    <w:tcW w:w="0" w:type="auto"/>
+                    <w:hideMark/>
+                  </w:tcPr>
+                  <w:p>
+                    <w:pPr>
+                      <w:pStyle w:val="Bibliography"/>
+                      <w:jc w:val="left"/>
+                      <w:rPr>
+                        <w:noProof/>
+                      </w:rPr>
+                    </w:pPr>
+                    <w:r>
+                      <w:rPr>
+                        <w:noProof/>
+                      </w:rPr>
+                      <w:t xml:space="preserve">Pack de estudiantes de GitHub. [Online]. </w:t>
+                    </w:r>
+                    <w:hyperlink r:id="rId45" w:history="1">
+                      <w:r>
+                        <w:rPr>
+                          <w:rStyle w:val="Hyperlink"/>
+                          <w:noProof/>
+                        </w:rPr>
+                        <w:t>https://education.github.com/pack</w:t>
+                      </w:r>
+                    </w:hyperlink>
+                  </w:p>
+                </w:tc>
+              </w:tr>
+              <w:tr>
+                <w:trPr>
+                  <w:tblCellSpacing w:w="15" w:type="dxa"/>
+                </w:trPr>
+                <w:tc>
+                  <w:tcPr>
+                    <w:tcW w:w="0" w:type="auto"/>
+                    <w:hideMark/>
+                  </w:tcPr>
+                  <w:p>
+                    <w:pPr>
+                      <w:pStyle w:val="Bibliography"/>
+                      <w:jc w:val="left"/>
+                      <w:rPr>
+                        <w:noProof/>
+                      </w:rPr>
+                    </w:pPr>
+                    <w:bookmarkStart w:id="211" w:name="Go"/>
+                    <w:r>
+                      <w:rPr>
+                        <w:noProof/>
+                      </w:rPr>
+                      <w:t>[8]</w:t>
+                    </w:r>
+                    <w:bookmarkEnd w:id="211"/>
+                  </w:p>
+                </w:tc>
+                <w:tc>
+                  <w:tcPr>
+                    <w:tcW w:w="0" w:type="auto"/>
+                    <w:hideMark/>
+                  </w:tcPr>
+                  <w:p>
+                    <w:pPr>
+                      <w:pStyle w:val="Bibliography"/>
+                      <w:jc w:val="left"/>
+                      <w:rPr>
+                        <w:noProof/>
+                      </w:rPr>
+                    </w:pPr>
+                    <w:r>
+                      <w:rPr>
+                        <w:noProof/>
+                      </w:rPr>
+                      <w:t xml:space="preserve">Wikpiedia: Go. [Online]. </w:t>
+                    </w:r>
+                    <w:hyperlink r:id="rId46" w:history="1">
+                      <w:r>
+                        <w:rPr>
+                          <w:rStyle w:val="Hyperlink"/>
+                          <w:noProof/>
+                        </w:rPr>
+                        <w:t>https://en.wikipedia.org/wiki/Go_(game)</w:t>
+                      </w:r>
+                    </w:hyperlink>
+                  </w:p>
+                </w:tc>
+              </w:tr>
+              <w:tr>
+                <w:trPr>
+                  <w:tblCellSpacing w:w="15" w:type="dxa"/>
+                </w:trPr>
+                <w:tc>
+                  <w:tcPr>
+                    <w:tcW w:w="0" w:type="auto"/>
+                    <w:hideMark/>
+                  </w:tcPr>
+                  <w:p>
+                    <w:pPr>
+                      <w:pStyle w:val="Bibliography"/>
+                      <w:jc w:val="left"/>
+                      <w:rPr>
+                        <w:noProof/>
+                      </w:rPr>
+                    </w:pPr>
+                    <w:bookmarkStart w:id="212" w:name="Wik"/>
+                    <w:r>
+                      <w:rPr>
+                        <w:noProof/>
+                      </w:rPr>
+                      <w:t>[9]</w:t>
+                    </w:r>
+                    <w:bookmarkEnd w:id="212"/>
+                  </w:p>
+                </w:tc>
+                <w:tc>
+                  <w:tcPr>
+                    <w:tcW w:w="0" w:type="auto"/>
+                    <w:hideMark/>
+                  </w:tcPr>
+                  <w:p>
+                    <w:pPr>
+                      <w:pStyle w:val="Bibliography"/>
+                      <w:jc w:val="left"/>
+                      <w:rPr>
+                        <w:noProof/>
+                      </w:rPr>
+                    </w:pPr>
+                    <w:r>
+                      <w:rPr>
+                        <w:noProof/>
+                      </w:rPr>
+                      <w:t xml:space="preserve">Wikipedia: pacman. [Online]. </w:t>
+                    </w:r>
+                    <w:hyperlink r:id="rId47" w:anchor="Gameplay" w:history="1">
+                      <w:r>
+                        <w:rPr>
+                          <w:rStyle w:val="Hyperlink"/>
+                          <w:noProof/>
+                        </w:rPr>
+                        <w:t>https://en.wikipedia.org/wiki/Pac-Man#Gameplay</w:t>
+                      </w:r>
+                    </w:hyperlink>
+                  </w:p>
+                </w:tc>
+              </w:tr>
+              <w:tr>
+                <w:trPr>
+                  <w:tblCellSpacing w:w="15" w:type="dxa"/>
+                </w:trPr>
+                <w:tc>
+                  <w:tcPr>
+                    <w:tcW w:w="0" w:type="auto"/>
+                    <w:hideMark/>
+                  </w:tcPr>
+                  <w:p>
+                    <w:pPr>
+                      <w:pStyle w:val="Bibliography"/>
+                      <w:jc w:val="left"/>
+                      <w:rPr>
+                        <w:noProof/>
+                      </w:rPr>
+                    </w:pPr>
+                    <w:bookmarkStart w:id="213" w:name="UnityConceptosdenetworking"/>
+                    <w:r>
+                      <w:rPr>
+                        <w:noProof/>
+                      </w:rPr>
+                      <w:t>[10]</w:t>
+                    </w:r>
+                    <w:bookmarkEnd w:id="213"/>
+                  </w:p>
+                </w:tc>
+                <w:tc>
+                  <w:tcPr>
+                    <w:tcW w:w="0" w:type="auto"/>
+                    <w:hideMark/>
+                  </w:tcPr>
+                  <w:p>
+                    <w:pPr>
+                      <w:pStyle w:val="Bibliography"/>
+                      <w:jc w:val="left"/>
+                      <w:rPr>
+                        <w:noProof/>
+                        <w:lang w:val="en-US"/>
+                      </w:rPr>
+                    </w:pPr>
+                    <w:r>
+                      <w:rPr>
+                        <w:noProof/>
+                        <w:lang w:val="en-US"/>
+                      </w:rPr>
+                      <w:t xml:space="preserve">Unity: Conceptos de networking. [Online]. </w:t>
+                    </w:r>
+                    <w:hyperlink r:id="rId48" w:history="1">
+                      <w:r>
+                        <w:rPr>
+                          <w:rStyle w:val="Hyperlink"/>
+                          <w:noProof/>
+                          <w:lang w:val="en-US"/>
+                        </w:rPr>
+                        <w:t>http://docs.unity3d.com/Manual/net-HighLevelOverview.html</w:t>
+                      </w:r>
+                    </w:hyperlink>
+                  </w:p>
+                </w:tc>
+              </w:tr>
+              <w:tr>
+                <w:trPr>
+                  <w:tblCellSpacing w:w="15" w:type="dxa"/>
+                </w:trPr>
+                <w:tc>
+                  <w:tcPr>
+                    <w:tcW w:w="0" w:type="auto"/>
+                    <w:hideMark/>
+                  </w:tcPr>
+                  <w:p>
+                    <w:pPr>
+                      <w:pStyle w:val="Bibliography"/>
+                      <w:jc w:val="left"/>
+                      <w:rPr>
+                        <w:noProof/>
+                      </w:rPr>
+                    </w:pPr>
+                    <w:bookmarkStart w:id="214" w:name="UnityMasterServer"/>
+                    <w:r>
+                      <w:rPr>
+                        <w:noProof/>
+                      </w:rPr>
+                      <w:t>[11]</w:t>
+                    </w:r>
+                    <w:bookmarkEnd w:id="214"/>
+                  </w:p>
+                </w:tc>
+                <w:tc>
+                  <w:tcPr>
+                    <w:tcW w:w="0" w:type="auto"/>
+                    <w:hideMark/>
+                  </w:tcPr>
+                  <w:p>
+                    <w:pPr>
+                      <w:pStyle w:val="Bibliography"/>
+                      <w:jc w:val="left"/>
+                      <w:rPr>
+                        <w:noProof/>
+                      </w:rPr>
+                    </w:pPr>
+                    <w:r>
+                      <w:rPr>
+                        <w:noProof/>
+                      </w:rPr>
+                      <w:t xml:space="preserve">Unity: MasterServer. [Online]. </w:t>
+                    </w:r>
+                    <w:hyperlink r:id="rId49" w:history="1">
+                      <w:r>
+                        <w:rPr>
+                          <w:rStyle w:val="Hyperlink"/>
+                          <w:noProof/>
+                        </w:rPr>
+                        <w:t>http://docs.unity3d.com/ScriptReference/MasterServer.html</w:t>
+                      </w:r>
+                    </w:hyperlink>
+                  </w:p>
+                </w:tc>
+              </w:tr>
+              <w:tr>
+                <w:trPr>
+                  <w:tblCellSpacing w:w="15" w:type="dxa"/>
+                </w:trPr>
+                <w:tc>
+                  <w:tcPr>
+                    <w:tcW w:w="0" w:type="auto"/>
+                    <w:hideMark/>
+                  </w:tcPr>
+                  <w:p>
+                    <w:pPr>
+                      <w:pStyle w:val="Bibliography"/>
+                      <w:jc w:val="left"/>
+                      <w:rPr>
+                        <w:noProof/>
+                      </w:rPr>
+                    </w:pPr>
+                    <w:bookmarkStart w:id="215" w:name="WikipediaA"/>
+                    <w:r>
+                      <w:rPr>
+                        <w:noProof/>
+                      </w:rPr>
+                      <w:t>[12]</w:t>
+                    </w:r>
+                    <w:bookmarkEnd w:id="215"/>
+                  </w:p>
+                </w:tc>
+                <w:tc>
+                  <w:tcPr>
+                    <w:tcW w:w="0" w:type="auto"/>
+                    <w:hideMark/>
+                  </w:tcPr>
+                  <w:p>
+                    <w:pPr>
+                      <w:pStyle w:val="Bibliography"/>
+                      <w:jc w:val="left"/>
+                      <w:rPr>
+                        <w:noProof/>
+                      </w:rPr>
+                    </w:pPr>
+                    <w:r>
+                      <w:rPr>
+                        <w:noProof/>
+                      </w:rPr>
+                      <w:t xml:space="preserve">Wikipedia: A*. [Online]. </w:t>
+                    </w:r>
+                    <w:hyperlink r:id="rId50" w:history="1">
+                      <w:r>
+                        <w:rPr>
+                          <w:rStyle w:val="Hyperlink"/>
+                          <w:noProof/>
+                        </w:rPr>
+                        <w:t>https://en.wikipedia.org/wiki/A*_search_algorithm</w:t>
+                      </w:r>
+                    </w:hyperlink>
+                  </w:p>
+                </w:tc>
+              </w:tr>
+              <w:tr>
+                <w:trPr>
+                  <w:tblCellSpacing w:w="15" w:type="dxa"/>
+                </w:trPr>
+                <w:tc>
+                  <w:tcPr>
+                    <w:tcW w:w="0" w:type="auto"/>
+                    <w:hideMark/>
+                  </w:tcPr>
+                  <w:p>
+                    <w:pPr>
+                      <w:pStyle w:val="Bibliography"/>
+                      <w:jc w:val="left"/>
+                      <w:rPr>
+                        <w:noProof/>
+                      </w:rPr>
+                    </w:pPr>
+                    <w:bookmarkStart w:id="216" w:name="WikipediaDistanciadeManhattan"/>
+                    <w:r>
+                      <w:rPr>
+                        <w:noProof/>
+                      </w:rPr>
+                      <w:t>[13]</w:t>
+                    </w:r>
+                    <w:bookmarkEnd w:id="216"/>
+                  </w:p>
+                </w:tc>
+                <w:tc>
+                  <w:tcPr>
+                    <w:tcW w:w="0" w:type="auto"/>
+                    <w:hideMark/>
+                  </w:tcPr>
+                  <w:p>
+                    <w:pPr>
+                      <w:pStyle w:val="Bibliography"/>
+                      <w:jc w:val="left"/>
+                      <w:rPr>
+                        <w:noProof/>
+                      </w:rPr>
+                    </w:pPr>
+                    <w:r>
+                      <w:rPr>
+                        <w:noProof/>
+                      </w:rPr>
+                      <w:t xml:space="preserve">Wikipedia: Distancia de Manhattan. [Online]. </w:t>
+                    </w:r>
+                    <w:hyperlink r:id="rId51" w:history="1">
+                      <w:r>
+                        <w:rPr>
+                          <w:rStyle w:val="Hyperlink"/>
+                          <w:noProof/>
+                        </w:rPr>
+                        <w:t>https://en.wikipedia.org/wiki/Taxicab_geometry</w:t>
+                      </w:r>
+                    </w:hyperlink>
+                  </w:p>
+                </w:tc>
+              </w:tr>
+              <w:tr>
+                <w:trPr>
+                  <w:tblCellSpacing w:w="15" w:type="dxa"/>
+                </w:trPr>
+                <w:tc>
+                  <w:tcPr>
+                    <w:tcW w:w="0" w:type="auto"/>
+                    <w:hideMark/>
+                  </w:tcPr>
+                  <w:p>
+                    <w:pPr>
+                      <w:pStyle w:val="Bibliography"/>
+                      <w:jc w:val="left"/>
+                      <w:rPr>
+                        <w:noProof/>
+                      </w:rPr>
+                    </w:pPr>
+                    <w:bookmarkStart w:id="217" w:name="AndroidSDK"/>
+                    <w:r>
+                      <w:rPr>
+                        <w:noProof/>
+                      </w:rPr>
+                      <w:t>[14]</w:t>
+                    </w:r>
+                    <w:bookmarkEnd w:id="217"/>
+                  </w:p>
+                </w:tc>
+                <w:tc>
+                  <w:tcPr>
+                    <w:tcW w:w="0" w:type="auto"/>
+                    <w:hideMark/>
+                  </w:tcPr>
+                  <w:p>
+                    <w:pPr>
+                      <w:pStyle w:val="Bibliography"/>
+                      <w:jc w:val="left"/>
+                      <w:rPr>
+                        <w:noProof/>
+                      </w:rPr>
+                    </w:pPr>
+                    <w:r>
+                      <w:rPr>
+                        <w:noProof/>
+                      </w:rPr>
+                      <w:t xml:space="preserve">Android SDK. [Online]. </w:t>
+                    </w:r>
+                    <w:hyperlink r:id="rId52" w:history="1">
+                      <w:r>
+                        <w:rPr>
+                          <w:rStyle w:val="Hyperlink"/>
+                          <w:noProof/>
+                        </w:rPr>
+                        <w:t>https://developer.android.com/sdk/index.html</w:t>
+                      </w:r>
+                    </w:hyperlink>
+                  </w:p>
+                </w:tc>
+              </w:tr>
+              <w:tr>
+                <w:trPr>
+                  <w:tblCellSpacing w:w="15" w:type="dxa"/>
+                </w:trPr>
+                <w:tc>
+                  <w:tcPr>
+                    <w:tcW w:w="0" w:type="auto"/>
+                    <w:hideMark/>
+                  </w:tcPr>
+                  <w:p>
+                    <w:pPr>
+                      <w:pStyle w:val="Bibliography"/>
+                      <w:jc w:val="left"/>
+                      <w:rPr>
+                        <w:noProof/>
+                      </w:rPr>
+                    </w:pPr>
+                    <w:bookmarkStart w:id="218" w:name="Uni1"/>
+                    <w:r>
+                      <w:rPr>
+                        <w:noProof/>
+                      </w:rPr>
+                      <w:t>[15]</w:t>
+                    </w:r>
+                    <w:bookmarkEnd w:id="218"/>
+                  </w:p>
+                </w:tc>
+                <w:tc>
+                  <w:tcPr>
+                    <w:tcW w:w="0" w:type="auto"/>
+                    <w:hideMark/>
+                  </w:tcPr>
+                  <w:p>
+                    <w:pPr>
+                      <w:pStyle w:val="Bibliography"/>
+                      <w:jc w:val="left"/>
+                      <w:rPr>
+                        <w:noProof/>
+                      </w:rPr>
+                    </w:pPr>
+                    <w:r>
+                      <w:rPr>
+                        <w:noProof/>
+                      </w:rPr>
+                      <w:t xml:space="preserve">Unity: Game Analytics. [Online]. </w:t>
+                    </w:r>
+                    <w:hyperlink r:id="rId53" w:history="1">
+                      <w:r>
+                        <w:rPr>
+                          <w:rStyle w:val="Hyperlink"/>
+                          <w:noProof/>
+                        </w:rPr>
+                        <w:t>http://unity3d.com/es/services/analytics</w:t>
+                      </w:r>
+                    </w:hyperlink>
+                  </w:p>
+                </w:tc>
+              </w:tr>
+              <w:tr>
+                <w:trPr>
+                  <w:tblCellSpacing w:w="15" w:type="dxa"/>
+                </w:trPr>
+                <w:tc>
+                  <w:tcPr>
+                    <w:tcW w:w="0" w:type="auto"/>
+                    <w:hideMark/>
+                  </w:tcPr>
+                  <w:p>
+                    <w:pPr>
+                      <w:pStyle w:val="Bibliography"/>
+                      <w:jc w:val="left"/>
+                      <w:rPr>
+                        <w:noProof/>
+                      </w:rPr>
+                    </w:pPr>
+                    <w:bookmarkStart w:id="219" w:name="Fra"/>
+                    <w:r>
+                      <w:rPr>
+                        <w:noProof/>
+                      </w:rPr>
+                      <w:t>[16]</w:t>
+                    </w:r>
+                    <w:bookmarkEnd w:id="219"/>
+                  </w:p>
+                </w:tc>
+                <w:tc>
+                  <w:tcPr>
+                    <w:tcW w:w="0" w:type="auto"/>
+                    <w:hideMark/>
+                  </w:tcPr>
+                  <w:p>
+                    <w:pPr>
+                      <w:pStyle w:val="Bibliography"/>
+                      <w:jc w:val="left"/>
+                      <w:rPr>
+                        <w:noProof/>
+                      </w:rPr>
+                    </w:pPr>
+                    <w:r>
+                      <w:rPr>
+                        <w:noProof/>
+                      </w:rPr>
+                      <w:t xml:space="preserve">Framework Photon. [Online]. </w:t>
+                    </w:r>
+                    <w:hyperlink r:id="rId54" w:history="1">
+                      <w:r>
+                        <w:rPr>
+                          <w:rStyle w:val="Hyperlink"/>
+                          <w:noProof/>
+                        </w:rPr>
+                        <w:t>http://doc.photonengine.com/en/pun/current/getting-started/pun-intro</w:t>
+                      </w:r>
+                    </w:hyperlink>
+                  </w:p>
+                </w:tc>
+              </w:tr>
+            </w:tbl>
+            <w:p>
+              <w:pPr>
+                <w:pStyle w:val="Bibliography"/>
+                <w:rPr>
+                  <w:noProof/>
+                  <w:vanish/>
+                </w:rPr>
+              </w:pPr>
+              <w:r>
+                <w:rPr>
+                  <w:noProof/>
+                  <w:vanish/>
+                </w:rPr>
+                <w:t>x</w:t>
+              </w:r>
+            </w:p>
+            <w:p>
+              <w:r>
+                <w:rPr>
+                  <w:b/>
+                  <w:bCs/>
+                  <w:noProof/>
+                </w:rPr>
+                <w:fldChar w:fldCharType="end"/>
+              </w:r>
+            </w:p>
+          </w:sdtContent>
+        </w:sdt>
+      </w:sdtContent>
+    </w:sdt>
+    <w:p>
+      <w:pPr>
+        <w:spacing w:after="0"/>
+      </w:pPr>
+    </w:p>
+    <w:sdt>
+      <w:sdtPr>
+        <w:id w:val="1211313180"/>
+        <w:docPartObj>
+          <w:docPartGallery w:val="Bibliographies"/>
+          <w:docPartUnique/>
+        </w:docPartObj>
+      </w:sdtPr>
+      <w:sdtContent>
+        <w:p>
+          <w:pPr>
+            <w:pStyle w:val="Heading1"/>
+          </w:pPr>
+        </w:p>
+      </w:sdtContent>
+    </w:sdt>
     <w:sectPr>
-      <w:headerReference w:type="even" r:id="rId39"/>
-      <w:headerReference w:type="default" r:id="rId40"/>
-      <w:footerReference w:type="even" r:id="rId41"/>
-      <w:footerReference w:type="default" r:id="rId42"/>
-      <w:headerReference w:type="first" r:id="rId43"/>
-      <w:footerReference w:type="first" r:id="rId44"/>
+      <w:headerReference w:type="even" r:id="rId55"/>
+      <w:headerReference w:type="default" r:id="rId56"/>
+      <w:footerReference w:type="even" r:id="rId57"/>
+      <w:footerReference w:type="default" r:id="rId58"/>
+      <w:headerReference w:type="first" r:id="rId59"/>
+      <w:footerReference w:type="first" r:id="rId60"/>
       <w:pgSz w:w="11906" w:h="16838"/>
       <w:pgMar w:top="1418" w:right="1418" w:bottom="1418" w:left="1701" w:header="709" w:footer="567" w:gutter="0"/>
       <w:pgNumType w:start="0"/>
@@ -22877,7 +25063,7 @@
         <w:color w:val="595959" w:themeColor="text1" w:themeTint="A6"/>
         <w:sz w:val="22"/>
       </w:rPr>
-      <w:t>2</w:t>
+      <w:t>39</w:t>
     </w:r>
     <w:r>
       <w:rPr>
@@ -22938,7 +25124,6 @@
 
 <file path=word/header2.xml><?xml version="1.0" encoding="utf-8"?>
 <w:hdr xmlns:wpc="http://schemas.microsoft.com/office/word/2010/wordprocessingCanvas" xmlns:mc="http://schemas.openxmlformats.org/markup-compatibility/2006" xmlns:o="urn:schemas-microsoft-com:office:office" xmlns:r="http://schemas.openxmlformats.org/officeDocument/2006/relationships" xmlns:m="http://schemas.openxmlformats.org/officeDocument/2006/math" xmlns:v="urn:schemas-microsoft-com:vml" xmlns:wp14="http://schemas.microsoft.com/office/word/2010/wordprocessingDrawing" xmlns:wp="http://schemas.openxmlformats.org/drawingml/2006/wordprocessingDrawing" xmlns:w10="urn:schemas-microsoft-com:office:word" xmlns:w="http://schemas.openxmlformats.org/wordprocessingml/2006/main" xmlns:w14="http://schemas.microsoft.com/office/word/2010/wordml" xmlns:wpg="http://schemas.microsoft.com/office/word/2010/wordprocessingGroup" xmlns:wpi="http://schemas.microsoft.com/office/word/2010/wordprocessingInk" xmlns:wne="http://schemas.microsoft.com/office/word/2006/wordml" xmlns:wps="http://schemas.microsoft.com/office/word/2010/wordprocessingShape" mc:Ignorable="w14 wp14">
-  <w:bookmarkStart w:id="205" w:name="_GoBack" w:displacedByCustomXml="next"/>
   <w:sdt>
     <w:sdtPr>
       <w:rPr>
@@ -22950,7 +25135,6 @@
       <w:dataBinding w:prefixMappings="xmlns:ns0='http://schemas.openxmlformats.org/package/2006/metadata/core-properties' xmlns:ns1='http://purl.org/dc/elements/1.1/'" w:xpath="/ns0:coreProperties[1]/ns1:title[1]" w:storeItemID="{6C3C8BC8-F283-45AE-878A-BAB7291924A1}"/>
       <w:text/>
     </w:sdtPr>
-    <w:sdtEndPr/>
     <w:sdtContent>
       <w:p>
         <w:pPr>
@@ -22974,7 +25158,6 @@
       </w:p>
     </w:sdtContent>
   </w:sdt>
-  <w:bookmarkEnd w:id="205"/>
   <w:p>
     <w:pPr>
       <w:pStyle w:val="Header"/>
@@ -26100,6 +28283,14 @@
       <w:szCs w:val="24"/>
     </w:rPr>
   </w:style>
+  <w:style w:type="paragraph" w:styleId="Bibliography">
+    <w:name w:val="Bibliography"/>
+    <w:basedOn w:val="Normal"/>
+    <w:next w:val="Normal"/>
+    <w:uiPriority w:val="37"/>
+    <w:unhideWhenUsed/>
+    <w:rsid w:val="00A823F0"/>
+  </w:style>
 </w:styles>
 </file>
 
@@ -26676,6 +28867,14 @@
       <w:szCs w:val="24"/>
     </w:rPr>
   </w:style>
+  <w:style w:type="paragraph" w:styleId="Bibliography">
+    <w:name w:val="Bibliography"/>
+    <w:basedOn w:val="Normal"/>
+    <w:next w:val="Normal"/>
+    <w:uiPriority w:val="37"/>
+    <w:unhideWhenUsed/>
+    <w:rsid w:val="00A823F0"/>
+  </w:style>
 </w:styles>
 </file>
 
@@ -26976,7 +29175,137 @@
 </file>
 
 <file path=customXml/item2.xml><?xml version="1.0" encoding="utf-8"?>
-<b:Sources xmlns:b="http://schemas.openxmlformats.org/officeDocument/2006/bibliography" xmlns="http://schemas.openxmlformats.org/officeDocument/2006/bibliography" SelectedStyle="\APA.XSL" StyleName="APA"/>
+<b:Sources xmlns:b="http://schemas.openxmlformats.org/officeDocument/2006/bibliography" xmlns="http://schemas.openxmlformats.org/officeDocument/2006/bibliography" SelectedStyle="\IEEE_Reference.XSL" StyleName="IEEE - Reference Order">
+  <b:Source>
+    <b:Tag>Evolve</b:Tag>
+    <b:SourceType>DocumentFromInternetSite</b:SourceType>
+    <b:Guid>{2D28E409-D14A-46A5-87BB-6F54BDA22D5B}</b:Guid>
+    <b:Title>https://es.wikipedia.org/wiki/Evolve_(videojuego)#Modo_de_juego</b:Title>
+    <b:InternetSiteTitle>Wikipedia: Evolve gameplay</b:InternetSiteTitle>
+    <b:URL>https://en.wikipedia.org/wiki/Evolve_(video_game)#Gameplay</b:URL>
+    <b:RefOrder>2</b:RefOrder>
+  </b:Source>
+  <b:Source>
+    <b:Tag>MultijugadorAsimetrico</b:Tag>
+    <b:SourceType>DocumentFromInternetSite</b:SourceType>
+    <b:Guid>{408ABAD4-454C-40E0-AE1B-DDB73D1E9E2E}</b:Guid>
+    <b:InternetSiteTitle>Wikipedia: Asymmetrical Gameplay</b:InternetSiteTitle>
+    <b:URL>https://en.wikipedia.org/wiki/Multiplayer_video_game#Asymmetrical_Gameplay</b:URL>
+    <b:RefOrder>1</b:RefOrder>
+  </b:Source>
+  <b:Source>
+    <b:Tag>Uni</b:Tag>
+    <b:SourceType>DocumentFromInternetSite</b:SourceType>
+    <b:Guid>{130A9317-594A-407B-89E7-C0B9D008DD4E}</b:Guid>
+    <b:InternetSiteTitle>Unity3D</b:InternetSiteTitle>
+    <b:URL>https://unity3d.com/es</b:URL>
+    <b:RefOrder>4</b:RefOrder>
+  </b:Source>
+  <b:Source>
+    <b:Tag>Trello</b:Tag>
+    <b:SourceType>DocumentFromInternetSite</b:SourceType>
+    <b:Guid>{45E95689-34C5-44C6-B16B-E26414193E54}</b:Guid>
+    <b:InternetSiteTitle>Trello: Tablero de TFG</b:InternetSiteTitle>
+    <b:URL>https://trello.com/b/wcYtDMHc/tfg</b:URL>
+    <b:RefOrder>3</b:RefOrder>
+  </b:Source>
+  <b:Source>
+    <b:Tag>API</b:Tag>
+    <b:SourceType>DocumentFromInternetSite</b:SourceType>
+    <b:Guid>{A6F6F88B-52ED-437D-B0F4-D22E22B69121}</b:Guid>
+    <b:InternetSiteTitle>API de Unity</b:InternetSiteTitle>
+    <b:URL>http://docs.unity3d.com/ScriptReference/</b:URL>
+    <b:RefOrder>5</b:RefOrder>
+  </b:Source>
+  <b:Source>
+    <b:Tag>Ble</b:Tag>
+    <b:SourceType>DocumentFromInternetSite</b:SourceType>
+    <b:Guid>{1C76089F-C2F7-433C-A10B-6AF61ECA303E}</b:Guid>
+    <b:InternetSiteTitle>Blender</b:InternetSiteTitle>
+    <b:URL>https://www.blender.org/</b:URL>
+    <b:RefOrder>6</b:RefOrder>
+  </b:Source>
+  <b:Source>
+    <b:Tag>github</b:Tag>
+    <b:SourceType>DocumentFromInternetSite</b:SourceType>
+    <b:Guid>{5F994FAF-1B0C-4EA2-9786-2457CD506AF9}</b:Guid>
+    <b:InternetSiteTitle>Pack de estudiantes de GitHub</b:InternetSiteTitle>
+    <b:URL>https://education.github.com/pack</b:URL>
+    <b:RefOrder>7</b:RefOrder>
+  </b:Source>
+  <b:Source>
+    <b:Tag>Go</b:Tag>
+    <b:SourceType>DocumentFromInternetSite</b:SourceType>
+    <b:Guid>{4EC43B8A-8A70-4091-9B18-19ABE7140660}</b:Guid>
+    <b:InternetSiteTitle>Wikpiedia: Go</b:InternetSiteTitle>
+    <b:URL>https://en.wikipedia.org/wiki/Go_(game)</b:URL>
+    <b:RefOrder>8</b:RefOrder>
+  </b:Source>
+  <b:Source>
+    <b:Tag>Wik</b:Tag>
+    <b:SourceType>DocumentFromInternetSite</b:SourceType>
+    <b:Guid>{2FC2268D-35FD-49D3-AD51-76B727835660}</b:Guid>
+    <b:InternetSiteTitle>Wikipedia: pacman</b:InternetSiteTitle>
+    <b:URL>https://en.wikipedia.org/wiki/Pac-Man#Gameplay</b:URL>
+    <b:RefOrder>9</b:RefOrder>
+  </b:Source>
+  <b:Source>
+    <b:Tag>UnityMasterServer</b:Tag>
+    <b:SourceType>DocumentFromInternetSite</b:SourceType>
+    <b:Guid>{08578117-982A-4E35-9C92-78C79E023E57}</b:Guid>
+    <b:InternetSiteTitle>Unity: MasterServer</b:InternetSiteTitle>
+    <b:URL>http://docs.unity3d.com/ScriptReference/MasterServer.html</b:URL>
+    <b:RefOrder>11</b:RefOrder>
+  </b:Source>
+  <b:Source>
+    <b:Tag>UnityConceptosdenetworking</b:Tag>
+    <b:SourceType>DocumentFromInternetSite</b:SourceType>
+    <b:Guid>{BEC6ECAE-5A4E-49AD-95BE-0A3E346AE7B8}</b:Guid>
+    <b:InternetSiteTitle>Unity: Conceptos de networking</b:InternetSiteTitle>
+    <b:URL>http://docs.unity3d.com/Manual/net-HighLevelOverview.html</b:URL>
+    <b:RefOrder>10</b:RefOrder>
+  </b:Source>
+  <b:Source>
+    <b:Tag>WikipediaA</b:Tag>
+    <b:SourceType>DocumentFromInternetSite</b:SourceType>
+    <b:Guid>{D7CA86A3-5D6F-4983-BF94-8CC0A044CAA6}</b:Guid>
+    <b:InternetSiteTitle>Wikipedia: A*</b:InternetSiteTitle>
+    <b:URL>https://en.wikipedia.org/wiki/A*_search_algorithm</b:URL>
+    <b:RefOrder>12</b:RefOrder>
+  </b:Source>
+  <b:Source>
+    <b:Tag>WikipediaDistanciadeManhattan</b:Tag>
+    <b:SourceType>DocumentFromInternetSite</b:SourceType>
+    <b:Guid>{FFA70F79-9BF4-4289-AE6C-DB78FEC222BD}</b:Guid>
+    <b:InternetSiteTitle>Wikipedia: Distancia de Manhattan</b:InternetSiteTitle>
+    <b:URL>https://en.wikipedia.org/wiki/Taxicab_geometry</b:URL>
+    <b:RefOrder>13</b:RefOrder>
+  </b:Source>
+  <b:Source>
+    <b:Tag>AndroidSDK</b:Tag>
+    <b:SourceType>DocumentFromInternetSite</b:SourceType>
+    <b:Guid>{AF72E05B-2663-48FB-A05A-A9086D22C670}</b:Guid>
+    <b:InternetSiteTitle>Android SDK</b:InternetSiteTitle>
+    <b:URL>https://developer.android.com/sdk/index.html</b:URL>
+    <b:RefOrder>14</b:RefOrder>
+  </b:Source>
+  <b:Source>
+    <b:Tag>Uni1</b:Tag>
+    <b:SourceType>DocumentFromInternetSite</b:SourceType>
+    <b:Guid>{DA26CA98-4564-4718-A4AB-561E1AF3FBD9}</b:Guid>
+    <b:InternetSiteTitle>Unity: Game Analytics</b:InternetSiteTitle>
+    <b:URL>http://unity3d.com/es/services/analytics</b:URL>
+    <b:RefOrder>15</b:RefOrder>
+  </b:Source>
+  <b:Source>
+    <b:Tag>Fra</b:Tag>
+    <b:SourceType>DocumentFromInternetSite</b:SourceType>
+    <b:Guid>{533DEEDD-329D-48B3-86FA-7CD102D53400}</b:Guid>
+    <b:InternetSiteTitle>Framework Photon</b:InternetSiteTitle>
+    <b:URL>http://doc.photonengine.com/en/pun/current/getting-started/pun-intro</b:URL>
+    <b:RefOrder>16</b:RefOrder>
+  </b:Source>
+</b:Sources>
 </file>
 
 <file path=customXml/itemProps1.xml><?xml version="1.0" encoding="utf-8"?>
@@ -26988,7 +29317,7 @@
 </file>
 
 <file path=customXml/itemProps2.xml><?xml version="1.0" encoding="utf-8"?>
-<ds:datastoreItem xmlns:ds="http://schemas.openxmlformats.org/officeDocument/2006/customXml" ds:itemID="{2DC9E848-F5E7-41D1-94A5-16D506D6E5BB}">
+<ds:datastoreItem xmlns:ds="http://schemas.openxmlformats.org/officeDocument/2006/customXml" ds:itemID="{CBDFBB6B-6CBA-4581-BB79-4C5D0082CF31}">
   <ds:schemaRefs>
     <ds:schemaRef ds:uri="http://schemas.openxmlformats.org/officeDocument/2006/bibliography"/>
   </ds:schemaRefs>

</xml_diff>